<commit_message>
updates to 4j. organizing notes today
</commit_message>
<xml_diff>
--- a/SFWR ENG 4J03.docx
+++ b/SFWR ENG 4J03.docx
@@ -458,194 +458,192 @@
         </w:rPr>
         <w:t>m</w:t>
       </w:r>
-      <w:bookmarkStart w:id="1" w:name="_GoBack"/>
+    </w:p>
+    <w:p>
+      <w:pPr>
+        <w:pStyle w:val="NoSpacing"/>
+      </w:pPr>
+    </w:p>
+    <w:p>
+      <w:pPr>
+        <w:pStyle w:val="NoSpacing"/>
+      </w:pPr>
+      <w:r>
+        <w:rPr>
+          <w:b/>
+        </w:rPr>
+        <w:t>SideBand (SB)</w:t>
+      </w:r>
+      <w:r>
+        <w:t>:</w:t>
+      </w:r>
+      <w:r>
+        <w:t xml:space="preserve"> </w:t>
+      </w:r>
+      <w:r>
+        <w:br/>
+      </w:r>
+      <w:r>
+        <w:br/>
+      </w:r>
+      <w:r>
+        <w:rPr>
+          <w:b/>
+        </w:rPr>
+        <w:t>Suppressed Carrier (SC)</w:t>
+      </w:r>
+      <w:r>
+        <w:t>:</w:t>
+      </w:r>
+      <w:r>
+        <w:t xml:space="preserve"> </w:t>
+      </w:r>
+      <w:r>
+        <w:br/>
+      </w:r>
+      <w:r>
+        <w:br/>
+      </w:r>
+      <w:r>
+        <w:rPr>
+          <w:b/>
+        </w:rPr>
+        <w:t>Double SB-SC (DSB-SC)</w:t>
+      </w:r>
+      <w:r>
+        <w:t>: don't transmit carrier signal, so less power, but complicated filter</w:t>
+      </w:r>
+    </w:p>
+    <w:p>
+      <w:pPr>
+        <w:pStyle w:val="NoSpacing"/>
+      </w:pPr>
+    </w:p>
+    <w:p>
+      <w:pPr>
+        <w:pStyle w:val="NoSpacing"/>
+      </w:pPr>
+      <w:r>
+        <w:rPr>
+          <w:b/>
+        </w:rPr>
+        <w:t>Suppressed SB-SC (SSB-SC)</w:t>
+      </w:r>
+      <w:r>
+        <w:t>: transmit only one sideband frequency </w:t>
+      </w:r>
+      <w:r>
+        <w:br/>
+      </w:r>
+      <w:r>
+        <w:br/>
+      </w:r>
+      <w:r>
+        <w:rPr>
+          <w:b/>
+        </w:rPr>
+        <w:t>Lower SB (LSB)</w:t>
+      </w:r>
+      <w:r>
+        <w:t>: (f</w:t>
+      </w:r>
+      <w:r>
+        <w:rPr>
+          <w:vertAlign w:val="subscript"/>
+        </w:rPr>
+        <w:t>c</w:t>
+      </w:r>
+      <w:r>
+        <w:t xml:space="preserve"> </w:t>
+      </w:r>
+      <w:r>
+        <w:t>–</w:t>
+      </w:r>
+      <w:r>
+        <w:t xml:space="preserve"> f</w:t>
+      </w:r>
+      <w:r>
+        <w:rPr>
+          <w:vertAlign w:val="subscript"/>
+        </w:rPr>
+        <w:t>m</w:t>
+      </w:r>
+      <w:r>
+        <w:t>)</w:t>
+      </w:r>
+      <w:r>
+        <w:br/>
+      </w:r>
+      <w:r>
+        <w:br/>
+      </w:r>
+      <w:r>
+        <w:rPr>
+          <w:b/>
+        </w:rPr>
+        <w:t>Upper SB (USB)</w:t>
+      </w:r>
+      <w:r>
+        <w:t>: (f</w:t>
+      </w:r>
+      <w:r>
+        <w:rPr>
+          <w:vertAlign w:val="subscript"/>
+        </w:rPr>
+        <w:t>c</w:t>
+      </w:r>
+      <w:r>
+        <w:t xml:space="preserve"> + f</w:t>
+      </w:r>
+      <w:r>
+        <w:rPr>
+          <w:vertAlign w:val="subscript"/>
+        </w:rPr>
+        <w:t>m</w:t>
+      </w:r>
+      <w:r>
+        <w:t>)</w:t>
+      </w:r>
+    </w:p>
+    <w:p>
+      <w:pPr>
+        <w:pStyle w:val="NoSpacing"/>
+      </w:pPr>
+    </w:p>
+    <w:p>
+      <w:pPr>
+        <w:pStyle w:val="NoSpacing"/>
+      </w:pPr>
+      <w:r>
+        <w:rPr>
+          <w:b/>
+        </w:rPr>
+        <w:t>Harmonics</w:t>
+      </w:r>
+      <w:r>
+        <w:t>: when waves build up…</w:t>
+      </w:r>
+    </w:p>
+    <w:p>
+      <w:pPr>
+        <w:pStyle w:val="NoSpacing"/>
+      </w:pPr>
+    </w:p>
+    <w:p>
+      <w:pPr>
+        <w:pStyle w:val="Heading2"/>
+      </w:pPr>
+      <w:bookmarkStart w:id="1" w:name="_Toc441563295"/>
+      <w:r>
+        <w:t xml:space="preserve">Generating </w:t>
+      </w:r>
+      <w:r>
+        <w:t>SSB</w:t>
+      </w:r>
+      <w:r>
+        <w:t>-SC</w:t>
+      </w:r>
       <w:bookmarkEnd w:id="1"/>
-    </w:p>
-    <w:p>
-      <w:pPr>
-        <w:pStyle w:val="NoSpacing"/>
-      </w:pPr>
-    </w:p>
-    <w:p>
-      <w:pPr>
-        <w:pStyle w:val="NoSpacing"/>
-      </w:pPr>
-      <w:r>
-        <w:rPr>
-          <w:b/>
-        </w:rPr>
-        <w:t>SideBand (SB)</w:t>
-      </w:r>
-      <w:r>
-        <w:t>:</w:t>
-      </w:r>
-      <w:r>
-        <w:t xml:space="preserve"> </w:t>
-      </w:r>
-      <w:r>
-        <w:br/>
-      </w:r>
-      <w:r>
-        <w:br/>
-      </w:r>
-      <w:r>
-        <w:rPr>
-          <w:b/>
-        </w:rPr>
-        <w:t>Suppressed Carrier (SC)</w:t>
-      </w:r>
-      <w:r>
-        <w:t>:</w:t>
-      </w:r>
-      <w:r>
-        <w:t xml:space="preserve"> </w:t>
-      </w:r>
-      <w:r>
-        <w:br/>
-      </w:r>
-      <w:r>
-        <w:br/>
-      </w:r>
-      <w:r>
-        <w:rPr>
-          <w:b/>
-        </w:rPr>
-        <w:t>Double SB-SC (DSB-SC)</w:t>
-      </w:r>
-      <w:r>
-        <w:t>: don't transmit carrier signal, so less power, but complicated filter</w:t>
-      </w:r>
-    </w:p>
-    <w:p>
-      <w:pPr>
-        <w:pStyle w:val="NoSpacing"/>
-      </w:pPr>
-    </w:p>
-    <w:p>
-      <w:pPr>
-        <w:pStyle w:val="NoSpacing"/>
-      </w:pPr>
-      <w:r>
-        <w:rPr>
-          <w:b/>
-        </w:rPr>
-        <w:t>Suppressed SB-SC (SSB-SC)</w:t>
-      </w:r>
-      <w:r>
-        <w:t>: transmit only one sideband frequency </w:t>
-      </w:r>
-      <w:r>
-        <w:br/>
-      </w:r>
-      <w:r>
-        <w:br/>
-      </w:r>
-      <w:r>
-        <w:rPr>
-          <w:b/>
-        </w:rPr>
-        <w:t>Lower SB (LSB)</w:t>
-      </w:r>
-      <w:r>
-        <w:t>: (f</w:t>
-      </w:r>
-      <w:r>
-        <w:rPr>
-          <w:vertAlign w:val="subscript"/>
-        </w:rPr>
-        <w:t>c</w:t>
-      </w:r>
-      <w:r>
-        <w:t xml:space="preserve"> </w:t>
-      </w:r>
-      <w:r>
-        <w:t>–</w:t>
-      </w:r>
-      <w:r>
-        <w:t xml:space="preserve"> f</w:t>
-      </w:r>
-      <w:r>
-        <w:rPr>
-          <w:vertAlign w:val="subscript"/>
-        </w:rPr>
-        <w:t>m</w:t>
-      </w:r>
-      <w:r>
-        <w:t>)</w:t>
-      </w:r>
-      <w:r>
-        <w:br/>
-      </w:r>
-      <w:r>
-        <w:br/>
-      </w:r>
-      <w:r>
-        <w:rPr>
-          <w:b/>
-        </w:rPr>
-        <w:t>Upper SB (USB)</w:t>
-      </w:r>
-      <w:r>
-        <w:t>: (f</w:t>
-      </w:r>
-      <w:r>
-        <w:rPr>
-          <w:vertAlign w:val="subscript"/>
-        </w:rPr>
-        <w:t>c</w:t>
-      </w:r>
-      <w:r>
-        <w:t xml:space="preserve"> + f</w:t>
-      </w:r>
-      <w:r>
-        <w:rPr>
-          <w:vertAlign w:val="subscript"/>
-        </w:rPr>
-        <w:t>m</w:t>
-      </w:r>
-      <w:r>
-        <w:t>)</w:t>
-      </w:r>
-    </w:p>
-    <w:p>
-      <w:pPr>
-        <w:pStyle w:val="NoSpacing"/>
-      </w:pPr>
-    </w:p>
-    <w:p>
-      <w:pPr>
-        <w:pStyle w:val="NoSpacing"/>
-      </w:pPr>
-      <w:r>
-        <w:rPr>
-          <w:b/>
-        </w:rPr>
-        <w:t>Harmonics</w:t>
-      </w:r>
-      <w:r>
-        <w:t>: when waves build up…</w:t>
-      </w:r>
-    </w:p>
-    <w:p>
-      <w:pPr>
-        <w:pStyle w:val="NoSpacing"/>
-      </w:pPr>
-    </w:p>
-    <w:p>
-      <w:pPr>
-        <w:pStyle w:val="Heading2"/>
-      </w:pPr>
-      <w:bookmarkStart w:id="2" w:name="_Toc441563295"/>
-      <w:r>
-        <w:t xml:space="preserve">Generating </w:t>
-      </w:r>
-      <w:r>
-        <w:t>SSB</w:t>
-      </w:r>
-      <w:r>
-        <w:t>-SC</w:t>
-      </w:r>
-      <w:bookmarkEnd w:id="2"/>
     </w:p>
     <w:p>
       <w:pPr>
@@ -685,7 +683,7 @@
           <w:szCs w:val="27"/>
         </w:rPr>
       </w:pPr>
-      <w:bookmarkStart w:id="3" w:name="_Toc441563296"/>
+      <w:bookmarkStart w:id="2" w:name="_Toc441563296"/>
       <w:r>
         <w:t xml:space="preserve">Frequency </w:t>
       </w:r>
@@ -695,20 +693,52 @@
       <w:r>
         <w:t xml:space="preserve"> Method</w:t>
       </w:r>
+      <w:bookmarkEnd w:id="2"/>
+    </w:p>
+    <w:p>
+      <w:pPr>
+        <w:pStyle w:val="NoSpacing"/>
+      </w:pPr>
+    </w:p>
+    <w:p>
+      <w:pPr>
+        <w:pStyle w:val="NoSpacing"/>
+        <w:rPr>
+          <w:b/>
+        </w:rPr>
+      </w:pPr>
+      <w:r>
+        <w:rPr>
+          <w:b/>
+        </w:rPr>
+        <w:t>…</w:t>
+      </w:r>
+    </w:p>
+    <w:p>
+      <w:pPr>
+        <w:pStyle w:val="Heading1"/>
+      </w:pPr>
+      <w:r>
+        <w:t>Information Theory</w:t>
+      </w:r>
+    </w:p>
+    <w:p>
+      <w:pPr>
+        <w:pStyle w:val="NoSpacing"/>
+      </w:pPr>
+      <w:r>
+        <w:rPr>
+          <w:b/>
+        </w:rPr>
+        <w:t>binits</w:t>
+      </w:r>
+      <w:r>
+        <w:t>: binary bits</w:t>
+      </w:r>
+    </w:p>
+    <w:p>
+      <w:bookmarkStart w:id="3" w:name="_GoBack"/>
       <w:bookmarkEnd w:id="3"/>
-    </w:p>
-    <w:p>
-      <w:pPr>
-        <w:pStyle w:val="NoSpacing"/>
-      </w:pPr>
-    </w:p>
-    <w:p>
-      <w:pPr>
-        <w:pStyle w:val="NoSpacing"/>
-        <w:rPr>
-          <w:b/>
-        </w:rPr>
-      </w:pPr>
     </w:p>
     <w:sectPr>
       <w:headerReference w:type="even" r:id="rId9"/>
@@ -820,7 +850,7 @@
                 <w:bCs/>
                 <w:noProof/>
               </w:rPr>
-              <w:t>1</w:t>
+              <w:t>2</w:t>
             </w:r>
             <w:r>
               <w:rPr>
@@ -2409,7 +2439,7 @@
 </file>
 
 <file path=customXml/itemProps1.xml><?xml version="1.0" encoding="utf-8"?>
-<ds:datastoreItem xmlns:ds="http://schemas.openxmlformats.org/officeDocument/2006/customXml" ds:itemID="{87E046E2-0C26-4C0B-965D-FC030CC178B9}">
+<ds:datastoreItem xmlns:ds="http://schemas.openxmlformats.org/officeDocument/2006/customXml" ds:itemID="{E8C4CABA-F1FF-4D89-9A83-D73956E77F0C}">
   <ds:schemaRefs>
     <ds:schemaRef ds:uri="http://schemas.openxmlformats.org/officeDocument/2006/bibliography"/>
   </ds:schemaRefs>

</xml_diff>

<commit_message>
good lecture today, went thru some 4j stuff, but much more is needed
</commit_message>
<xml_diff>
--- a/SFWR ENG 4J03.docx
+++ b/SFWR ENG 4J03.docx
@@ -347,6 +347,47 @@
         <w:rPr>
           <w:b/>
         </w:rPr>
+        <w:t>Modulation</w:t>
+      </w:r>
+      <w:r>
+        <w:t>:</w:t>
+      </w:r>
+    </w:p>
+    <w:p>
+      <w:pPr>
+        <w:pStyle w:val="NoSpacing"/>
+      </w:pPr>
+    </w:p>
+    <w:p>
+      <w:pPr>
+        <w:pStyle w:val="NoSpacing"/>
+      </w:pPr>
+      <w:r>
+        <w:rPr>
+          <w:b/>
+        </w:rPr>
+        <w:t>Demodulation</w:t>
+      </w:r>
+      <w:r>
+        <w:t xml:space="preserve">: </w:t>
+      </w:r>
+    </w:p>
+    <w:p>
+      <w:pPr>
+        <w:pStyle w:val="NoSpacing"/>
+        <w:rPr>
+          <w:b/>
+        </w:rPr>
+      </w:pPr>
+    </w:p>
+    <w:p>
+      <w:pPr>
+        <w:pStyle w:val="NoSpacing"/>
+      </w:pPr>
+      <w:r>
+        <w:rPr>
+          <w:b/>
+        </w:rPr>
         <w:t xml:space="preserve">Modulated Frequency </w:t>
       </w:r>
       <w:r>
@@ -419,8 +460,58 @@
         <w:pStyle w:val="NoSpacing"/>
       </w:pPr>
       <w:r>
+        <w:rPr>
+          <w:b/>
+        </w:rPr>
         <w:t>Power</w:t>
       </w:r>
+      <w:r>
+        <w:t>:</w:t>
+      </w:r>
+    </w:p>
+    <w:p>
+      <w:pPr>
+        <w:pStyle w:val="NoSpacing"/>
+      </w:pPr>
+    </w:p>
+    <w:p>
+      <w:pPr>
+        <w:pStyle w:val="NoSpacing"/>
+      </w:pPr>
+      <w:r>
+        <w:rPr>
+          <w:b/>
+        </w:rPr>
+        <w:t>Difference Signal</w:t>
+      </w:r>
+      <w:r>
+        <w:t>:</w:t>
+      </w:r>
+      <w:r>
+        <w:t xml:space="preserve"> oscillator frequency – input signal</w:t>
+      </w:r>
+    </w:p>
+    <w:p>
+      <w:pPr>
+        <w:pStyle w:val="NoSpacing"/>
+      </w:pPr>
+    </w:p>
+    <w:p>
+      <w:pPr>
+        <w:pStyle w:val="NoSpacing"/>
+      </w:pPr>
+      <w:r>
+        <w:rPr>
+          <w:b/>
+        </w:rPr>
+        <w:t>Balanced Modulator</w:t>
+      </w:r>
+      <w:r>
+        <w:t xml:space="preserve">: </w:t>
+      </w:r>
+      <w:r>
+        <w:t>frequency translations</w:t>
+      </w:r>
     </w:p>
     <w:p>
       <w:pPr>
@@ -618,10 +709,115 @@
         <w:rPr>
           <w:b/>
         </w:rPr>
+        <w:t>Narrow Band Frequency Modulation (NBFM)</w:t>
+      </w:r>
+      <w:r>
+        <w:t xml:space="preserve">: </w:t>
+      </w:r>
+    </w:p>
+    <w:p>
+      <w:pPr>
+        <w:pStyle w:val="NoSpacing"/>
+      </w:pPr>
+      <w:r>
+        <w:rPr>
+          <w:b/>
+        </w:rPr>
+        <w:t>Wide Band Frequency Modulation (WBFM)</w:t>
+      </w:r>
+      <w:r>
+        <w:t xml:space="preserve">: </w:t>
+      </w:r>
+    </w:p>
+    <w:p>
+      <w:pPr>
+        <w:pStyle w:val="NoSpacing"/>
+      </w:pPr>
+    </w:p>
+    <w:p>
+      <w:pPr>
+        <w:pStyle w:val="NoSpacing"/>
+        <w:tabs>
+          <w:tab w:val="center" w:pos="4680"/>
+        </w:tabs>
+      </w:pPr>
+      <w:r>
+        <w:rPr>
+          <w:b/>
+        </w:rPr>
         <w:t>Harmonics</w:t>
       </w:r>
       <w:r>
         <w:t>: when waves build up…</w:t>
+      </w:r>
+    </w:p>
+    <w:p>
+      <w:pPr>
+        <w:pStyle w:val="NoSpacing"/>
+        <w:tabs>
+          <w:tab w:val="center" w:pos="4680"/>
+        </w:tabs>
+      </w:pPr>
+    </w:p>
+    <w:p>
+      <w:pPr>
+        <w:pStyle w:val="NoSpacing"/>
+        <w:tabs>
+          <w:tab w:val="center" w:pos="4680"/>
+        </w:tabs>
+      </w:pPr>
+      <w:r>
+        <w:rPr>
+          <w:b/>
+        </w:rPr>
+        <w:t>Audible frequency range</w:t>
+      </w:r>
+      <w:r>
+        <w:t xml:space="preserve">: </w:t>
+      </w:r>
+    </w:p>
+    <w:p>
+      <w:pPr>
+        <w:pStyle w:val="NoSpacing"/>
+        <w:tabs>
+          <w:tab w:val="center" w:pos="4680"/>
+        </w:tabs>
+      </w:pPr>
+      <w:r>
+        <w:rPr>
+          <w:rFonts w:eastAsia="Times New Roman" w:cs="Times New Roman"/>
+          <w:b/>
+          <w:szCs w:val="24"/>
+        </w:rPr>
+        <w:t>A</w:t>
+      </w:r>
+      <w:r>
+        <w:rPr>
+          <w:rFonts w:eastAsia="Times New Roman" w:cs="Times New Roman"/>
+          <w:b/>
+          <w:szCs w:val="24"/>
+        </w:rPr>
+        <w:t>udio modulating frequency range</w:t>
+      </w:r>
+      <w:r>
+        <w:rPr>
+          <w:rFonts w:eastAsia="Times New Roman" w:cs="Times New Roman"/>
+          <w:szCs w:val="24"/>
+        </w:rPr>
+        <w:t>:</w:t>
+      </w:r>
+    </w:p>
+    <w:p>
+      <w:pPr>
+        <w:pStyle w:val="NoSpacing"/>
+      </w:pPr>
+    </w:p>
+    <w:p>
+      <w:pPr>
+        <w:pStyle w:val="NoSpacing"/>
+      </w:pPr>
+      <w:r>
+        <w:t>Angle Modulation</w:t>
       </w:r>
     </w:p>
     <w:p>
@@ -666,7 +862,6 @@
         </w:numPr>
       </w:pPr>
       <w:r>
-        <w:lastRenderedPageBreak/>
         <w:t>Phase discrimination method</w:t>
       </w:r>
     </w:p>
@@ -737,16 +932,173 @@
       </w:r>
     </w:p>
     <w:p>
+      <w:pPr>
+        <w:pStyle w:val="NoSpacing"/>
+      </w:pPr>
+    </w:p>
+    <w:p>
+      <w:pPr>
+        <w:pStyle w:val="Heading2"/>
+      </w:pPr>
+      <w:r>
+        <w:t>Shannon-Fano</w:t>
+      </w:r>
+    </w:p>
+    <w:p>
+      <w:pPr>
+        <w:pStyle w:val="NoSpacing"/>
+        <w:rPr>
+          <w:rFonts w:cs="Times New Roman"/>
+          <w:szCs w:val="24"/>
+        </w:rPr>
+      </w:pPr>
+      <w:r>
+        <w:rPr>
+          <w:rFonts w:cs="Times New Roman"/>
+          <w:b/>
+          <w:szCs w:val="24"/>
+        </w:rPr>
+        <w:t>Shannon-Fano code</w:t>
+      </w:r>
+      <w:r>
+        <w:rPr>
+          <w:rFonts w:cs="Times New Roman"/>
+          <w:szCs w:val="24"/>
+        </w:rPr>
+        <w:t>: finds efficiency of code</w:t>
+      </w:r>
+      <w:r>
+        <w:rPr>
+          <w:rFonts w:cs="Times New Roman"/>
+          <w:szCs w:val="24"/>
+        </w:rPr>
+        <w:t>, listed with probabilities in decreasing order</w:t>
+      </w:r>
+    </w:p>
+    <w:p>
+      <w:pPr>
+        <w:pStyle w:val="NoSpacing"/>
+        <w:rPr>
+          <w:rFonts w:cs="Times New Roman"/>
+          <w:szCs w:val="24"/>
+        </w:rPr>
+      </w:pPr>
+    </w:p>
+    <w:p>
+      <w:pPr>
+        <w:pStyle w:val="NoSpacing"/>
+        <w:rPr>
+          <w:rFonts w:cs="Times New Roman"/>
+          <w:szCs w:val="24"/>
+        </w:rPr>
+      </w:pPr>
+      <w:r>
+        <w:rPr>
+          <w:rFonts w:cs="Times New Roman"/>
+          <w:b/>
+          <w:szCs w:val="24"/>
+        </w:rPr>
+        <w:t>Ensemble</w:t>
+      </w:r>
+      <w:r>
+        <w:rPr>
+          <w:rFonts w:cs="Times New Roman"/>
+          <w:szCs w:val="24"/>
+        </w:rPr>
+        <w:t>: source of the messages</w:t>
+      </w:r>
+    </w:p>
+    <w:p>
+      <w:pPr>
+        <w:pStyle w:val="NoSpacing"/>
+        <w:rPr>
+          <w:rFonts w:cs="Times New Roman"/>
+          <w:szCs w:val="24"/>
+        </w:rPr>
+      </w:pPr>
+    </w:p>
+    <w:p>
+      <w:pPr>
+        <w:pStyle w:val="NoSpacing"/>
+        <w:numPr>
+          <w:ilvl w:val="0"/>
+          <w:numId w:val="5"/>
+        </w:numPr>
+      </w:pPr>
+      <w:r>
+        <w:rPr>
+          <w:rFonts w:cs="Times New Roman"/>
+          <w:szCs w:val="24"/>
+        </w:rPr>
+        <w:t>Split into 2 groups as similar in size as possible without first rearranging</w:t>
+      </w:r>
+    </w:p>
+    <w:p>
+      <w:pPr>
+        <w:pStyle w:val="NoSpacing"/>
+        <w:numPr>
+          <w:ilvl w:val="0"/>
+          <w:numId w:val="5"/>
+        </w:numPr>
+      </w:pPr>
+      <w:r>
+        <w:rPr>
+          <w:rFonts w:cs="Times New Roman"/>
+          <w:szCs w:val="24"/>
+        </w:rPr>
+        <w:t>Allocate 1s to one group and 0s to the other</w:t>
+      </w:r>
+      <w:r>
+        <w:rPr>
+          <w:rFonts w:cs="Times New Roman"/>
+          <w:szCs w:val="24"/>
+        </w:rPr>
+        <w:t>. Either put 0</w:t>
+      </w:r>
       <w:bookmarkStart w:id="3" w:name="_GoBack"/>
       <w:bookmarkEnd w:id="3"/>
+      <w:r>
+        <w:rPr>
+          <w:rFonts w:cs="Times New Roman"/>
+          <w:szCs w:val="24"/>
+        </w:rPr>
+        <w:t>s on all the top groups or 1s in all the top groups</w:t>
+      </w:r>
+    </w:p>
+    <w:p>
+      <w:pPr>
+        <w:pStyle w:val="NoSpacing"/>
+        <w:numPr>
+          <w:ilvl w:val="0"/>
+          <w:numId w:val="5"/>
+        </w:numPr>
+      </w:pPr>
+      <w:r>
+        <w:rPr>
+          <w:rFonts w:cs="Times New Roman"/>
+          <w:szCs w:val="24"/>
+        </w:rPr>
+        <w:t>Split your groups into smaller groups</w:t>
+      </w:r>
+    </w:p>
+    <w:p>
+      <w:pPr>
+        <w:pStyle w:val="NoSpacing"/>
+        <w:numPr>
+          <w:ilvl w:val="0"/>
+          <w:numId w:val="5"/>
+        </w:numPr>
+      </w:pPr>
+      <w:r>
+        <w:rPr>
+          <w:rFonts w:cs="Times New Roman"/>
+          <w:szCs w:val="24"/>
+        </w:rPr>
+        <w:t>Continue partitioning until you only have groups of size one.</w:t>
+      </w:r>
     </w:p>
     <w:sectPr>
-      <w:headerReference w:type="even" r:id="rId9"/>
-      <w:headerReference w:type="default" r:id="rId10"/>
-      <w:footerReference w:type="even" r:id="rId11"/>
-      <w:footerReference w:type="default" r:id="rId12"/>
-      <w:headerReference w:type="first" r:id="rId13"/>
-      <w:footerReference w:type="first" r:id="rId14"/>
+      <w:footerReference w:type="default" r:id="rId9"/>
       <w:pgSz w:w="12240" w:h="15840"/>
       <w:pgMar w:top="1440" w:right="1440" w:bottom="1440" w:left="1440" w:header="708" w:footer="708" w:gutter="0"/>
       <w:cols w:space="708"/>
@@ -782,16 +1134,6 @@
 </file>
 
 <file path=word/footer1.xml><?xml version="1.0" encoding="utf-8"?>
-<w:ftr xmlns:wpc="http://schemas.microsoft.com/office/word/2010/wordprocessingCanvas" xmlns:mc="http://schemas.openxmlformats.org/markup-compatibility/2006" xmlns:o="urn:schemas-microsoft-com:office:office" xmlns:r="http://schemas.openxmlformats.org/officeDocument/2006/relationships" xmlns:m="http://schemas.openxmlformats.org/officeDocument/2006/math" xmlns:v="urn:schemas-microsoft-com:vml" xmlns:wp14="http://schemas.microsoft.com/office/word/2010/wordprocessingDrawing" xmlns:wp="http://schemas.openxmlformats.org/drawingml/2006/wordprocessingDrawing" xmlns:w10="urn:schemas-microsoft-com:office:word" xmlns:w="http://schemas.openxmlformats.org/wordprocessingml/2006/main" xmlns:w14="http://schemas.microsoft.com/office/word/2010/wordml" xmlns:w15="http://schemas.microsoft.com/office/word/2012/wordml" xmlns:wpg="http://schemas.microsoft.com/office/word/2010/wordprocessingGroup" xmlns:wpi="http://schemas.microsoft.com/office/word/2010/wordprocessingInk" xmlns:wne="http://schemas.microsoft.com/office/word/2006/wordml" xmlns:wps="http://schemas.microsoft.com/office/word/2010/wordprocessingShape" mc:Ignorable="w14 w15 wp14">
-  <w:p>
-    <w:pPr>
-      <w:pStyle w:val="Footer"/>
-    </w:pPr>
-  </w:p>
-</w:ftr>
-</file>
-
-<file path=word/footer2.xml><?xml version="1.0" encoding="utf-8"?>
 <w:ftr xmlns:wpc="http://schemas.microsoft.com/office/word/2010/wordprocessingCanvas" xmlns:mc="http://schemas.openxmlformats.org/markup-compatibility/2006" xmlns:o="urn:schemas-microsoft-com:office:office" xmlns:r="http://schemas.openxmlformats.org/officeDocument/2006/relationships" xmlns:m="http://schemas.openxmlformats.org/officeDocument/2006/math" xmlns:v="urn:schemas-microsoft-com:vml" xmlns:wp14="http://schemas.microsoft.com/office/word/2010/wordprocessingDrawing" xmlns:wp="http://schemas.openxmlformats.org/drawingml/2006/wordprocessingDrawing" xmlns:w10="urn:schemas-microsoft-com:office:word" xmlns:w="http://schemas.openxmlformats.org/wordprocessingml/2006/main" xmlns:w14="http://schemas.microsoft.com/office/word/2010/wordml" xmlns:w15="http://schemas.microsoft.com/office/word/2012/wordml" xmlns:wpg="http://schemas.microsoft.com/office/word/2010/wordprocessingGroup" xmlns:wpi="http://schemas.microsoft.com/office/word/2010/wordprocessingInk" xmlns:wne="http://schemas.microsoft.com/office/word/2006/wordml" xmlns:wps="http://schemas.microsoft.com/office/word/2010/wordprocessingShape" mc:Ignorable="w14 w15 wp14">
   <w:sdt>
     <w:sdtPr>
@@ -915,16 +1257,6 @@
 </w:ftr>
 </file>
 
-<file path=word/footer3.xml><?xml version="1.0" encoding="utf-8"?>
-<w:ftr xmlns:wpc="http://schemas.microsoft.com/office/word/2010/wordprocessingCanvas" xmlns:mc="http://schemas.openxmlformats.org/markup-compatibility/2006" xmlns:o="urn:schemas-microsoft-com:office:office" xmlns:r="http://schemas.openxmlformats.org/officeDocument/2006/relationships" xmlns:m="http://schemas.openxmlformats.org/officeDocument/2006/math" xmlns:v="urn:schemas-microsoft-com:vml" xmlns:wp14="http://schemas.microsoft.com/office/word/2010/wordprocessingDrawing" xmlns:wp="http://schemas.openxmlformats.org/drawingml/2006/wordprocessingDrawing" xmlns:w10="urn:schemas-microsoft-com:office:word" xmlns:w="http://schemas.openxmlformats.org/wordprocessingml/2006/main" xmlns:w14="http://schemas.microsoft.com/office/word/2010/wordml" xmlns:w15="http://schemas.microsoft.com/office/word/2012/wordml" xmlns:wpg="http://schemas.microsoft.com/office/word/2010/wordprocessingGroup" xmlns:wpi="http://schemas.microsoft.com/office/word/2010/wordprocessingInk" xmlns:wne="http://schemas.microsoft.com/office/word/2006/wordml" xmlns:wps="http://schemas.microsoft.com/office/word/2010/wordprocessingShape" mc:Ignorable="w14 w15 wp14">
-  <w:p>
-    <w:pPr>
-      <w:pStyle w:val="Footer"/>
-    </w:pPr>
-  </w:p>
-</w:ftr>
-</file>
-
 <file path=word/footnotes.xml><?xml version="1.0" encoding="utf-8"?>
 <w:footnotes xmlns:wpc="http://schemas.microsoft.com/office/word/2010/wordprocessingCanvas" xmlns:mc="http://schemas.openxmlformats.org/markup-compatibility/2006" xmlns:o="urn:schemas-microsoft-com:office:office" xmlns:r="http://schemas.openxmlformats.org/officeDocument/2006/relationships" xmlns:m="http://schemas.openxmlformats.org/officeDocument/2006/math" xmlns:v="urn:schemas-microsoft-com:vml" xmlns:wp14="http://schemas.microsoft.com/office/word/2010/wordprocessingDrawing" xmlns:wp="http://schemas.openxmlformats.org/drawingml/2006/wordprocessingDrawing" xmlns:w10="urn:schemas-microsoft-com:office:word" xmlns:w="http://schemas.openxmlformats.org/wordprocessingml/2006/main" xmlns:w14="http://schemas.microsoft.com/office/word/2010/wordml" xmlns:w15="http://schemas.microsoft.com/office/word/2012/wordml" xmlns:wpg="http://schemas.microsoft.com/office/word/2010/wordprocessingGroup" xmlns:wpi="http://schemas.microsoft.com/office/word/2010/wordprocessingInk" xmlns:wne="http://schemas.microsoft.com/office/word/2006/wordml" xmlns:wps="http://schemas.microsoft.com/office/word/2010/wordprocessingShape" mc:Ignorable="w14 w15 wp14">
   <w:footnote w:type="separator" w:id="-1">
@@ -948,41 +1280,97 @@
     </w:p>
   </w:footnote>
 </w:footnotes>
-</file>
-
-<file path=word/header1.xml><?xml version="1.0" encoding="utf-8"?>
-<w:hdr xmlns:wpc="http://schemas.microsoft.com/office/word/2010/wordprocessingCanvas" xmlns:mc="http://schemas.openxmlformats.org/markup-compatibility/2006" xmlns:o="urn:schemas-microsoft-com:office:office" xmlns:r="http://schemas.openxmlformats.org/officeDocument/2006/relationships" xmlns:m="http://schemas.openxmlformats.org/officeDocument/2006/math" xmlns:v="urn:schemas-microsoft-com:vml" xmlns:wp14="http://schemas.microsoft.com/office/word/2010/wordprocessingDrawing" xmlns:wp="http://schemas.openxmlformats.org/drawingml/2006/wordprocessingDrawing" xmlns:w10="urn:schemas-microsoft-com:office:word" xmlns:w="http://schemas.openxmlformats.org/wordprocessingml/2006/main" xmlns:w14="http://schemas.microsoft.com/office/word/2010/wordml" xmlns:w15="http://schemas.microsoft.com/office/word/2012/wordml" xmlns:wpg="http://schemas.microsoft.com/office/word/2010/wordprocessingGroup" xmlns:wpi="http://schemas.microsoft.com/office/word/2010/wordprocessingInk" xmlns:wne="http://schemas.microsoft.com/office/word/2006/wordml" xmlns:wps="http://schemas.microsoft.com/office/word/2010/wordprocessingShape" mc:Ignorable="w14 w15 wp14">
-  <w:p>
-    <w:pPr>
-      <w:pStyle w:val="Header"/>
-    </w:pPr>
-  </w:p>
-</w:hdr>
-</file>
-
-<file path=word/header2.xml><?xml version="1.0" encoding="utf-8"?>
-<w:hdr xmlns:wpc="http://schemas.microsoft.com/office/word/2010/wordprocessingCanvas" xmlns:mc="http://schemas.openxmlformats.org/markup-compatibility/2006" xmlns:o="urn:schemas-microsoft-com:office:office" xmlns:r="http://schemas.openxmlformats.org/officeDocument/2006/relationships" xmlns:m="http://schemas.openxmlformats.org/officeDocument/2006/math" xmlns:v="urn:schemas-microsoft-com:vml" xmlns:wp14="http://schemas.microsoft.com/office/word/2010/wordprocessingDrawing" xmlns:wp="http://schemas.openxmlformats.org/drawingml/2006/wordprocessingDrawing" xmlns:w10="urn:schemas-microsoft-com:office:word" xmlns:w="http://schemas.openxmlformats.org/wordprocessingml/2006/main" xmlns:w14="http://schemas.microsoft.com/office/word/2010/wordml" xmlns:w15="http://schemas.microsoft.com/office/word/2012/wordml" xmlns:wpg="http://schemas.microsoft.com/office/word/2010/wordprocessingGroup" xmlns:wpi="http://schemas.microsoft.com/office/word/2010/wordprocessingInk" xmlns:wne="http://schemas.microsoft.com/office/word/2006/wordml" xmlns:wps="http://schemas.microsoft.com/office/word/2010/wordprocessingShape" mc:Ignorable="w14 w15 wp14">
-  <w:p>
-    <w:pPr>
-      <w:pStyle w:val="Header"/>
-    </w:pPr>
-  </w:p>
-</w:hdr>
-</file>
-
-<file path=word/header3.xml><?xml version="1.0" encoding="utf-8"?>
-<w:hdr xmlns:wpc="http://schemas.microsoft.com/office/word/2010/wordprocessingCanvas" xmlns:mc="http://schemas.openxmlformats.org/markup-compatibility/2006" xmlns:o="urn:schemas-microsoft-com:office:office" xmlns:r="http://schemas.openxmlformats.org/officeDocument/2006/relationships" xmlns:m="http://schemas.openxmlformats.org/officeDocument/2006/math" xmlns:v="urn:schemas-microsoft-com:vml" xmlns:wp14="http://schemas.microsoft.com/office/word/2010/wordprocessingDrawing" xmlns:wp="http://schemas.openxmlformats.org/drawingml/2006/wordprocessingDrawing" xmlns:w10="urn:schemas-microsoft-com:office:word" xmlns:w="http://schemas.openxmlformats.org/wordprocessingml/2006/main" xmlns:w14="http://schemas.microsoft.com/office/word/2010/wordml" xmlns:w15="http://schemas.microsoft.com/office/word/2012/wordml" xmlns:wpg="http://schemas.microsoft.com/office/word/2010/wordprocessingGroup" xmlns:wpi="http://schemas.microsoft.com/office/word/2010/wordprocessingInk" xmlns:wne="http://schemas.microsoft.com/office/word/2006/wordml" xmlns:wps="http://schemas.microsoft.com/office/word/2010/wordprocessingShape" mc:Ignorable="w14 w15 wp14">
-  <w:p>
-    <w:pPr>
-      <w:pStyle w:val="Header"/>
-    </w:pPr>
-  </w:p>
-</w:hdr>
 </file>
 
 <file path=word/numbering.xml><?xml version="1.0" encoding="utf-8"?>
 <w:numbering xmlns:wpc="http://schemas.microsoft.com/office/word/2010/wordprocessingCanvas" xmlns:mc="http://schemas.openxmlformats.org/markup-compatibility/2006" xmlns:o="urn:schemas-microsoft-com:office:office" xmlns:r="http://schemas.openxmlformats.org/officeDocument/2006/relationships" xmlns:m="http://schemas.openxmlformats.org/officeDocument/2006/math" xmlns:v="urn:schemas-microsoft-com:vml" xmlns:wp14="http://schemas.microsoft.com/office/word/2010/wordprocessingDrawing" xmlns:wp="http://schemas.openxmlformats.org/drawingml/2006/wordprocessingDrawing" xmlns:w10="urn:schemas-microsoft-com:office:word" xmlns:w="http://schemas.openxmlformats.org/wordprocessingml/2006/main" xmlns:w14="http://schemas.microsoft.com/office/word/2010/wordml" xmlns:w15="http://schemas.microsoft.com/office/word/2012/wordml" xmlns:wpg="http://schemas.microsoft.com/office/word/2010/wordprocessingGroup" xmlns:wpi="http://schemas.microsoft.com/office/word/2010/wordprocessingInk" xmlns:wne="http://schemas.microsoft.com/office/word/2006/wordml" xmlns:wps="http://schemas.microsoft.com/office/word/2010/wordprocessingShape" mc:Ignorable="w14 w15 wp14">
   <w:abstractNum w:abstractNumId="0" w15:restartNumberingAfterBreak="0">
+    <w:nsid w:val="476B099D"/>
+    <w:multiLevelType w:val="hybridMultilevel"/>
+    <w:tmpl w:val="E606FEAE"/>
+    <w:lvl w:ilvl="0" w:tplc="1009000F">
+      <w:start w:val="1"/>
+      <w:numFmt w:val="decimal"/>
+      <w:lvlText w:val="%1."/>
+      <w:lvlJc w:val="left"/>
+      <w:pPr>
+        <w:ind w:left="720" w:hanging="360"/>
+      </w:pPr>
+    </w:lvl>
+    <w:lvl w:ilvl="1" w:tplc="10090019" w:tentative="1">
+      <w:start w:val="1"/>
+      <w:numFmt w:val="lowerLetter"/>
+      <w:lvlText w:val="%2."/>
+      <w:lvlJc w:val="left"/>
+      <w:pPr>
+        <w:ind w:left="1440" w:hanging="360"/>
+      </w:pPr>
+    </w:lvl>
+    <w:lvl w:ilvl="2" w:tplc="1009001B" w:tentative="1">
+      <w:start w:val="1"/>
+      <w:numFmt w:val="lowerRoman"/>
+      <w:lvlText w:val="%3."/>
+      <w:lvlJc w:val="right"/>
+      <w:pPr>
+        <w:ind w:left="2160" w:hanging="180"/>
+      </w:pPr>
+    </w:lvl>
+    <w:lvl w:ilvl="3" w:tplc="1009000F" w:tentative="1">
+      <w:start w:val="1"/>
+      <w:numFmt w:val="decimal"/>
+      <w:lvlText w:val="%4."/>
+      <w:lvlJc w:val="left"/>
+      <w:pPr>
+        <w:ind w:left="2880" w:hanging="360"/>
+      </w:pPr>
+    </w:lvl>
+    <w:lvl w:ilvl="4" w:tplc="10090019" w:tentative="1">
+      <w:start w:val="1"/>
+      <w:numFmt w:val="lowerLetter"/>
+      <w:lvlText w:val="%5."/>
+      <w:lvlJc w:val="left"/>
+      <w:pPr>
+        <w:ind w:left="3600" w:hanging="360"/>
+      </w:pPr>
+    </w:lvl>
+    <w:lvl w:ilvl="5" w:tplc="1009001B" w:tentative="1">
+      <w:start w:val="1"/>
+      <w:numFmt w:val="lowerRoman"/>
+      <w:lvlText w:val="%6."/>
+      <w:lvlJc w:val="right"/>
+      <w:pPr>
+        <w:ind w:left="4320" w:hanging="180"/>
+      </w:pPr>
+    </w:lvl>
+    <w:lvl w:ilvl="6" w:tplc="1009000F" w:tentative="1">
+      <w:start w:val="1"/>
+      <w:numFmt w:val="decimal"/>
+      <w:lvlText w:val="%7."/>
+      <w:lvlJc w:val="left"/>
+      <w:pPr>
+        <w:ind w:left="5040" w:hanging="360"/>
+      </w:pPr>
+    </w:lvl>
+    <w:lvl w:ilvl="7" w:tplc="10090019" w:tentative="1">
+      <w:start w:val="1"/>
+      <w:numFmt w:val="lowerLetter"/>
+      <w:lvlText w:val="%8."/>
+      <w:lvlJc w:val="left"/>
+      <w:pPr>
+        <w:ind w:left="5760" w:hanging="360"/>
+      </w:pPr>
+    </w:lvl>
+    <w:lvl w:ilvl="8" w:tplc="1009001B" w:tentative="1">
+      <w:start w:val="1"/>
+      <w:numFmt w:val="lowerRoman"/>
+      <w:lvlText w:val="%9."/>
+      <w:lvlJc w:val="right"/>
+      <w:pPr>
+        <w:ind w:left="6480" w:hanging="180"/>
+      </w:pPr>
+    </w:lvl>
+  </w:abstractNum>
+  <w:abstractNum w:abstractNumId="1" w15:restartNumberingAfterBreak="0">
     <w:nsid w:val="4C6805BF"/>
     <w:multiLevelType w:val="multilevel"/>
     <w:tmpl w:val="6090F38C"/>
@@ -1095,7 +1483,7 @@
       </w:pPr>
     </w:lvl>
   </w:abstractNum>
-  <w:abstractNum w:abstractNumId="1" w15:restartNumberingAfterBreak="0">
+  <w:abstractNum w:abstractNumId="2" w15:restartNumberingAfterBreak="0">
     <w:nsid w:val="62FF2763"/>
     <w:multiLevelType w:val="hybridMultilevel"/>
     <w:tmpl w:val="792AA72A"/>
@@ -1181,7 +1569,7 @@
       </w:pPr>
     </w:lvl>
   </w:abstractNum>
-  <w:abstractNum w:abstractNumId="2" w15:restartNumberingAfterBreak="0">
+  <w:abstractNum w:abstractNumId="3" w15:restartNumberingAfterBreak="0">
     <w:nsid w:val="6A982711"/>
     <w:multiLevelType w:val="hybridMultilevel"/>
     <w:tmpl w:val="C322A43E"/>
@@ -1294,7 +1682,7 @@
       </w:rPr>
     </w:lvl>
   </w:abstractNum>
-  <w:abstractNum w:abstractNumId="3" w15:restartNumberingAfterBreak="0">
+  <w:abstractNum w:abstractNumId="4" w15:restartNumberingAfterBreak="0">
     <w:nsid w:val="6D534507"/>
     <w:multiLevelType w:val="hybridMultilevel"/>
     <w:tmpl w:val="9BF69B00"/>
@@ -1408,16 +1796,19 @@
     </w:lvl>
   </w:abstractNum>
   <w:num w:numId="1">
+    <w:abstractNumId w:val="3"/>
+  </w:num>
+  <w:num w:numId="2">
+    <w:abstractNumId w:val="4"/>
+  </w:num>
+  <w:num w:numId="3">
+    <w:abstractNumId w:val="1"/>
+  </w:num>
+  <w:num w:numId="4">
     <w:abstractNumId w:val="2"/>
   </w:num>
-  <w:num w:numId="2">
-    <w:abstractNumId w:val="3"/>
-  </w:num>
-  <w:num w:numId="3">
+  <w:num w:numId="5">
     <w:abstractNumId w:val="0"/>
-  </w:num>
-  <w:num w:numId="4">
-    <w:abstractNumId w:val="1"/>
   </w:num>
 </w:numbering>
 </file>
@@ -1885,7 +2276,6 @@
   <w:style w:type="character" w:default="1" w:styleId="DefaultParagraphFont">
     <w:name w:val="Default Paragraph Font"/>
     <w:uiPriority w:val="1"/>
-    <w:semiHidden/>
     <w:unhideWhenUsed/>
   </w:style>
   <w:style w:type="table" w:default="1" w:styleId="TableNormal">
@@ -2439,7 +2829,7 @@
 </file>
 
 <file path=customXml/itemProps1.xml><?xml version="1.0" encoding="utf-8"?>
-<ds:datastoreItem xmlns:ds="http://schemas.openxmlformats.org/officeDocument/2006/customXml" ds:itemID="{E8C4CABA-F1FF-4D89-9A83-D73956E77F0C}">
+<ds:datastoreItem xmlns:ds="http://schemas.openxmlformats.org/officeDocument/2006/customXml" ds:itemID="{6F9C172D-7438-4723-B55A-67CD57D89F4D}">
   <ds:schemaRefs>
     <ds:schemaRef ds:uri="http://schemas.openxmlformats.org/officeDocument/2006/bibliography"/>
   </ds:schemaRefs>

</xml_diff>

<commit_message>
lots of 4j stuff
</commit_message>
<xml_diff>
--- a/SFWR ENG 4J03.docx
+++ b/SFWR ENG 4J03.docx
@@ -126,131 +126,13 @@
           <w:r>
             <w:fldChar w:fldCharType="separate"/>
           </w:r>
-          <w:bookmarkStart w:id="0" w:name="_GoBack"/>
-          <w:bookmarkEnd w:id="0"/>
-          <w:r>
-            <w:rPr>
-              <w:rStyle w:val="Hyperlink"/>
-              <w:noProof/>
-            </w:rPr>
-            <w:fldChar w:fldCharType="begin"/>
-          </w:r>
-          <w:r>
-            <w:rPr>
-              <w:rStyle w:val="Hyperlink"/>
-              <w:noProof/>
-            </w:rPr>
-            <w:instrText xml:space="preserve"> </w:instrText>
-          </w:r>
-          <w:r>
-            <w:rPr>
-              <w:noProof/>
-            </w:rPr>
-            <w:instrText>HYPERLINK \l "_Toc442172357"</w:instrText>
-          </w:r>
-          <w:r>
-            <w:rPr>
-              <w:rStyle w:val="Hyperlink"/>
-              <w:noProof/>
-            </w:rPr>
-            <w:instrText xml:space="preserve"> </w:instrText>
-          </w:r>
-          <w:r>
-            <w:rPr>
-              <w:rStyle w:val="Hyperlink"/>
-              <w:noProof/>
-            </w:rPr>
-          </w:r>
-          <w:r>
-            <w:rPr>
-              <w:rStyle w:val="Hyperlink"/>
-              <w:noProof/>
-            </w:rPr>
-            <w:fldChar w:fldCharType="separate"/>
-          </w:r>
-          <w:r>
-            <w:rPr>
-              <w:rStyle w:val="Hyperlink"/>
-              <w:noProof/>
-            </w:rPr>
-            <w:t>Abbreviations</w:t>
-          </w:r>
-          <w:r>
-            <w:rPr>
-              <w:noProof/>
-              <w:webHidden/>
-            </w:rPr>
-            <w:tab/>
-          </w:r>
-          <w:r>
-            <w:rPr>
-              <w:noProof/>
-              <w:webHidden/>
-            </w:rPr>
-            <w:fldChar w:fldCharType="begin"/>
-          </w:r>
-          <w:r>
-            <w:rPr>
-              <w:noProof/>
-              <w:webHidden/>
-            </w:rPr>
-            <w:instrText xml:space="preserve"> PAGEREF _Toc442172357 \h </w:instrText>
-          </w:r>
-          <w:r>
-            <w:rPr>
-              <w:noProof/>
-              <w:webHidden/>
-            </w:rPr>
-          </w:r>
-          <w:r>
-            <w:rPr>
-              <w:noProof/>
-              <w:webHidden/>
-            </w:rPr>
-            <w:fldChar w:fldCharType="separate"/>
-          </w:r>
-          <w:r>
-            <w:rPr>
-              <w:noProof/>
-              <w:webHidden/>
-            </w:rPr>
-            <w:t>1</w:t>
-          </w:r>
-          <w:r>
-            <w:rPr>
-              <w:noProof/>
-              <w:webHidden/>
-            </w:rPr>
-            <w:fldChar w:fldCharType="end"/>
-          </w:r>
-          <w:r>
-            <w:rPr>
-              <w:rStyle w:val="Hyperlink"/>
-              <w:noProof/>
-            </w:rPr>
-            <w:fldChar w:fldCharType="end"/>
-          </w:r>
-        </w:p>
-        <w:p>
-          <w:pPr>
-            <w:pStyle w:val="TOC1"/>
-            <w:tabs>
-              <w:tab w:val="right" w:leader="dot" w:pos="9350"/>
-            </w:tabs>
-            <w:rPr>
-              <w:rFonts w:asciiTheme="minorHAnsi" w:eastAsiaTheme="minorEastAsia" w:hAnsiTheme="minorHAnsi"/>
-              <w:noProof/>
-              <w:sz w:val="22"/>
-              <w:lang w:eastAsia="en-CA"/>
-            </w:rPr>
-          </w:pPr>
-          <w:hyperlink w:anchor="_Toc442172358" w:history="1">
+          <w:hyperlink w:anchor="_Toc442304923" w:history="1">
             <w:r>
               <w:rPr>
                 <w:rStyle w:val="Hyperlink"/>
                 <w:noProof/>
               </w:rPr>
-              <w:t>Frequency Modulation</w:t>
+              <w:t>Abbreviations</w:t>
             </w:r>
             <w:r>
               <w:rPr>
@@ -271,7 +153,7 @@
                 <w:noProof/>
                 <w:webHidden/>
               </w:rPr>
-              <w:instrText xml:space="preserve"> PAGEREF _Toc442172358 \h </w:instrText>
+              <w:instrText xml:space="preserve"> PAGEREF _Toc442304923 \h </w:instrText>
             </w:r>
             <w:r>
               <w:rPr>
@@ -315,13 +197,13 @@
               <w:lang w:eastAsia="en-CA"/>
             </w:rPr>
           </w:pPr>
-          <w:hyperlink w:anchor="_Toc442172359" w:history="1">
+          <w:hyperlink w:anchor="_Toc442304924" w:history="1">
             <w:r>
               <w:rPr>
                 <w:rStyle w:val="Hyperlink"/>
                 <w:noProof/>
               </w:rPr>
-              <w:t>Amplitude Modulation</w:t>
+              <w:t>Angle Modulation</w:t>
             </w:r>
             <w:r>
               <w:rPr>
@@ -342,7 +224,7 @@
                 <w:noProof/>
                 <w:webHidden/>
               </w:rPr>
-              <w:instrText xml:space="preserve"> PAGEREF _Toc442172359 \h </w:instrText>
+              <w:instrText xml:space="preserve"> PAGEREF _Toc442304924 \h </w:instrText>
             </w:r>
             <w:r>
               <w:rPr>
@@ -386,12 +268,225 @@
               <w:lang w:eastAsia="en-CA"/>
             </w:rPr>
           </w:pPr>
-          <w:hyperlink w:anchor="_Toc442172360" w:history="1">
+          <w:hyperlink w:anchor="_Toc442304925" w:history="1">
             <w:r>
               <w:rPr>
                 <w:rStyle w:val="Hyperlink"/>
                 <w:noProof/>
               </w:rPr>
+              <w:t>Frequency Modulation</w:t>
+            </w:r>
+            <w:r>
+              <w:rPr>
+                <w:noProof/>
+                <w:webHidden/>
+              </w:rPr>
+              <w:tab/>
+            </w:r>
+            <w:r>
+              <w:rPr>
+                <w:noProof/>
+                <w:webHidden/>
+              </w:rPr>
+              <w:fldChar w:fldCharType="begin"/>
+            </w:r>
+            <w:r>
+              <w:rPr>
+                <w:noProof/>
+                <w:webHidden/>
+              </w:rPr>
+              <w:instrText xml:space="preserve"> PAGEREF _Toc442304925 \h </w:instrText>
+            </w:r>
+            <w:r>
+              <w:rPr>
+                <w:noProof/>
+                <w:webHidden/>
+              </w:rPr>
+            </w:r>
+            <w:r>
+              <w:rPr>
+                <w:noProof/>
+                <w:webHidden/>
+              </w:rPr>
+              <w:fldChar w:fldCharType="separate"/>
+            </w:r>
+            <w:r>
+              <w:rPr>
+                <w:noProof/>
+                <w:webHidden/>
+              </w:rPr>
+              <w:t>1</w:t>
+            </w:r>
+            <w:r>
+              <w:rPr>
+                <w:noProof/>
+                <w:webHidden/>
+              </w:rPr>
+              <w:fldChar w:fldCharType="end"/>
+            </w:r>
+          </w:hyperlink>
+        </w:p>
+        <w:p>
+          <w:pPr>
+            <w:pStyle w:val="TOC2"/>
+            <w:tabs>
+              <w:tab w:val="right" w:leader="dot" w:pos="9350"/>
+            </w:tabs>
+            <w:rPr>
+              <w:rFonts w:asciiTheme="minorHAnsi" w:eastAsiaTheme="minorEastAsia" w:hAnsiTheme="minorHAnsi"/>
+              <w:noProof/>
+              <w:sz w:val="22"/>
+              <w:lang w:eastAsia="en-CA"/>
+            </w:rPr>
+          </w:pPr>
+          <w:hyperlink w:anchor="_Toc442304926" w:history="1">
+            <w:r>
+              <w:rPr>
+                <w:rStyle w:val="Hyperlink"/>
+                <w:noProof/>
+              </w:rPr>
+              <w:t>Phase Modulation</w:t>
+            </w:r>
+            <w:r>
+              <w:rPr>
+                <w:noProof/>
+                <w:webHidden/>
+              </w:rPr>
+              <w:tab/>
+            </w:r>
+            <w:r>
+              <w:rPr>
+                <w:noProof/>
+                <w:webHidden/>
+              </w:rPr>
+              <w:fldChar w:fldCharType="begin"/>
+            </w:r>
+            <w:r>
+              <w:rPr>
+                <w:noProof/>
+                <w:webHidden/>
+              </w:rPr>
+              <w:instrText xml:space="preserve"> PAGEREF _Toc442304926 \h </w:instrText>
+            </w:r>
+            <w:r>
+              <w:rPr>
+                <w:noProof/>
+                <w:webHidden/>
+              </w:rPr>
+            </w:r>
+            <w:r>
+              <w:rPr>
+                <w:noProof/>
+                <w:webHidden/>
+              </w:rPr>
+              <w:fldChar w:fldCharType="separate"/>
+            </w:r>
+            <w:r>
+              <w:rPr>
+                <w:noProof/>
+                <w:webHidden/>
+              </w:rPr>
+              <w:t>1</w:t>
+            </w:r>
+            <w:r>
+              <w:rPr>
+                <w:noProof/>
+                <w:webHidden/>
+              </w:rPr>
+              <w:fldChar w:fldCharType="end"/>
+            </w:r>
+          </w:hyperlink>
+        </w:p>
+        <w:p>
+          <w:pPr>
+            <w:pStyle w:val="TOC1"/>
+            <w:tabs>
+              <w:tab w:val="right" w:leader="dot" w:pos="9350"/>
+            </w:tabs>
+            <w:rPr>
+              <w:rFonts w:asciiTheme="minorHAnsi" w:eastAsiaTheme="minorEastAsia" w:hAnsiTheme="minorHAnsi"/>
+              <w:noProof/>
+              <w:sz w:val="22"/>
+              <w:lang w:eastAsia="en-CA"/>
+            </w:rPr>
+          </w:pPr>
+          <w:hyperlink w:anchor="_Toc442304927" w:history="1">
+            <w:r>
+              <w:rPr>
+                <w:rStyle w:val="Hyperlink"/>
+                <w:noProof/>
+              </w:rPr>
+              <w:t>Amplitude Modulation</w:t>
+            </w:r>
+            <w:r>
+              <w:rPr>
+                <w:noProof/>
+                <w:webHidden/>
+              </w:rPr>
+              <w:tab/>
+            </w:r>
+            <w:r>
+              <w:rPr>
+                <w:noProof/>
+                <w:webHidden/>
+              </w:rPr>
+              <w:fldChar w:fldCharType="begin"/>
+            </w:r>
+            <w:r>
+              <w:rPr>
+                <w:noProof/>
+                <w:webHidden/>
+              </w:rPr>
+              <w:instrText xml:space="preserve"> PAGEREF _Toc442304927 \h </w:instrText>
+            </w:r>
+            <w:r>
+              <w:rPr>
+                <w:noProof/>
+                <w:webHidden/>
+              </w:rPr>
+            </w:r>
+            <w:r>
+              <w:rPr>
+                <w:noProof/>
+                <w:webHidden/>
+              </w:rPr>
+              <w:fldChar w:fldCharType="separate"/>
+            </w:r>
+            <w:r>
+              <w:rPr>
+                <w:noProof/>
+                <w:webHidden/>
+              </w:rPr>
+              <w:t>1</w:t>
+            </w:r>
+            <w:r>
+              <w:rPr>
+                <w:noProof/>
+                <w:webHidden/>
+              </w:rPr>
+              <w:fldChar w:fldCharType="end"/>
+            </w:r>
+          </w:hyperlink>
+        </w:p>
+        <w:p>
+          <w:pPr>
+            <w:pStyle w:val="TOC2"/>
+            <w:tabs>
+              <w:tab w:val="right" w:leader="dot" w:pos="9350"/>
+            </w:tabs>
+            <w:rPr>
+              <w:rFonts w:asciiTheme="minorHAnsi" w:eastAsiaTheme="minorEastAsia" w:hAnsiTheme="minorHAnsi"/>
+              <w:noProof/>
+              <w:sz w:val="22"/>
+              <w:lang w:eastAsia="en-CA"/>
+            </w:rPr>
+          </w:pPr>
+          <w:hyperlink w:anchor="_Toc442304928" w:history="1">
+            <w:r>
+              <w:rPr>
+                <w:rStyle w:val="Hyperlink"/>
+                <w:noProof/>
+              </w:rPr>
               <w:t>Generating SSB-SC</w:t>
             </w:r>
             <w:r>
@@ -413,7 +508,7 @@
                 <w:noProof/>
                 <w:webHidden/>
               </w:rPr>
-              <w:instrText xml:space="preserve"> PAGEREF _Toc442172360 \h </w:instrText>
+              <w:instrText xml:space="preserve"> PAGEREF _Toc442304928 \h </w:instrText>
             </w:r>
             <w:r>
               <w:rPr>
@@ -457,7 +552,7 @@
               <w:lang w:eastAsia="en-CA"/>
             </w:rPr>
           </w:pPr>
-          <w:hyperlink w:anchor="_Toc442172361" w:history="1">
+          <w:hyperlink w:anchor="_Toc442304929" w:history="1">
             <w:r>
               <w:rPr>
                 <w:rStyle w:val="Hyperlink"/>
@@ -484,7 +579,7 @@
                 <w:noProof/>
                 <w:webHidden/>
               </w:rPr>
-              <w:instrText xml:space="preserve"> PAGEREF _Toc442172361 \h </w:instrText>
+              <w:instrText xml:space="preserve"> PAGEREF _Toc442304929 \h </w:instrText>
             </w:r>
             <w:r>
               <w:rPr>
@@ -528,38 +623,7 @@
               <w:lang w:eastAsia="en-CA"/>
             </w:rPr>
           </w:pPr>
-          <w:hyperlink w:anchor="_Toc442172362" w:history="1">
-            <w:r>
-              <w:rPr>
-                <w:noProof/>
-                <w:position w:val="-78"/>
-              </w:rPr>
-              <w:object w:dxaOrig="4040" w:dyaOrig="1440">
-                <v:shapetype id="_x0000_t75" coordsize="21600,21600" o:spt="75" o:preferrelative="t" path="m@4@5l@4@11@9@11@9@5xe" filled="f" stroked="f">
-                  <v:stroke joinstyle="miter"/>
-                  <v:formulas>
-                    <v:f eqn="if lineDrawn pixelLineWidth 0"/>
-                    <v:f eqn="sum @0 1 0"/>
-                    <v:f eqn="sum 0 0 @1"/>
-                    <v:f eqn="prod @2 1 2"/>
-                    <v:f eqn="prod @3 21600 pixelWidth"/>
-                    <v:f eqn="prod @3 21600 pixelHeight"/>
-                    <v:f eqn="sum @0 0 1"/>
-                    <v:f eqn="prod @6 1 2"/>
-                    <v:f eqn="prod @7 21600 pixelWidth"/>
-                    <v:f eqn="sum @8 21600 0"/>
-                    <v:f eqn="prod @7 21600 pixelHeight"/>
-                    <v:f eqn="sum @10 21600 0"/>
-                  </v:formulas>
-                  <v:path o:extrusionok="f" gradientshapeok="t" o:connecttype="rect"/>
-                  <o:lock v:ext="edit" aspectratio="t"/>
-                </v:shapetype>
-                <v:shape id="_x0000_i1027" type="#_x0000_t75" style="width:201.75pt;height:1in" o:ole="">
-                  <v:imagedata r:id="rId9" o:title=""/>
-                </v:shape>
-                <o:OLEObject Type="Embed" ProgID="Equation.DSMT4" ShapeID="_x0000_i1027" DrawAspect="Content" ObjectID="_1515914305" r:id="rId10"/>
-              </w:object>
-            </w:r>
+          <w:hyperlink w:anchor="_Toc442304930" w:history="1">
             <w:r>
               <w:rPr>
                 <w:rStyle w:val="Hyperlink"/>
@@ -586,7 +650,7 @@
                 <w:noProof/>
                 <w:webHidden/>
               </w:rPr>
-              <w:instrText xml:space="preserve"> PAGEREF _Toc442172362 \h </w:instrText>
+              <w:instrText xml:space="preserve"> PAGEREF _Toc442304930 \h </w:instrText>
             </w:r>
             <w:r>
               <w:rPr>
@@ -630,7 +694,7 @@
               <w:lang w:eastAsia="en-CA"/>
             </w:rPr>
           </w:pPr>
-          <w:hyperlink w:anchor="_Toc442172363" w:history="1">
+          <w:hyperlink w:anchor="_Toc442304931" w:history="1">
             <w:r>
               <w:rPr>
                 <w:rStyle w:val="Hyperlink"/>
@@ -657,7 +721,7 @@
                 <w:noProof/>
                 <w:webHidden/>
               </w:rPr>
-              <w:instrText xml:space="preserve"> PAGEREF _Toc442172363 \h </w:instrText>
+              <w:instrText xml:space="preserve"> PAGEREF _Toc442304931 \h </w:instrText>
             </w:r>
             <w:r>
               <w:rPr>
@@ -701,7 +765,7 @@
               <w:lang w:eastAsia="en-CA"/>
             </w:rPr>
           </w:pPr>
-          <w:hyperlink w:anchor="_Toc442172364" w:history="1">
+          <w:hyperlink w:anchor="_Toc442304932" w:history="1">
             <w:r>
               <w:rPr>
                 <w:rStyle w:val="Hyperlink"/>
@@ -728,7 +792,7 @@
                 <w:noProof/>
                 <w:webHidden/>
               </w:rPr>
-              <w:instrText xml:space="preserve"> PAGEREF _Toc442172364 \h </w:instrText>
+              <w:instrText xml:space="preserve"> PAGEREF _Toc442304932 \h </w:instrText>
             </w:r>
             <w:r>
               <w:rPr>
@@ -775,10 +839,28 @@
       <w:pPr>
         <w:pStyle w:val="Heading1"/>
       </w:pPr>
-      <w:bookmarkStart w:id="1" w:name="_Toc442172357"/>
+      <w:bookmarkStart w:id="0" w:name="_Toc442304923"/>
       <w:r>
         <w:t>Abbreviations</w:t>
       </w:r>
+      <w:bookmarkEnd w:id="0"/>
+    </w:p>
+    <w:p>
+      <w:pPr>
+        <w:pStyle w:val="NoSpacing"/>
+      </w:pPr>
+      <w:r>
+        <w:t>(O/P): Output</w:t>
+      </w:r>
+    </w:p>
+    <w:p>
+      <w:pPr>
+        <w:pStyle w:val="Heading1"/>
+      </w:pPr>
+      <w:bookmarkStart w:id="1" w:name="_Toc442304924"/>
+      <w:r>
+        <w:t>Angle Modulation</w:t>
+      </w:r>
       <w:bookmarkEnd w:id="1"/>
     </w:p>
     <w:p>
@@ -786,14 +868,41 @@
         <w:pStyle w:val="NoSpacing"/>
       </w:pPr>
       <w:r>
-        <w:t>(O/P): Output</w:t>
-      </w:r>
-    </w:p>
-    <w:p>
-      <w:pPr>
-        <w:pStyle w:val="Heading1"/>
-      </w:pPr>
-      <w:bookmarkStart w:id="2" w:name="_Toc442172358"/>
+        <w:rPr>
+          <w:position w:val="-14"/>
+        </w:rPr>
+        <w:object w:dxaOrig="3519" w:dyaOrig="400">
+          <v:shapetype id="_x0000_t75" coordsize="21600,21600" o:spt="75" o:preferrelative="t" path="m@4@5l@4@11@9@11@9@5xe" filled="f" stroked="f">
+            <v:stroke joinstyle="miter"/>
+            <v:formulas>
+              <v:f eqn="if lineDrawn pixelLineWidth 0"/>
+              <v:f eqn="sum @0 1 0"/>
+              <v:f eqn="sum 0 0 @1"/>
+              <v:f eqn="prod @2 1 2"/>
+              <v:f eqn="prod @3 21600 pixelWidth"/>
+              <v:f eqn="prod @3 21600 pixelHeight"/>
+              <v:f eqn="sum @0 0 1"/>
+              <v:f eqn="prod @6 1 2"/>
+              <v:f eqn="prod @7 21600 pixelWidth"/>
+              <v:f eqn="sum @8 21600 0"/>
+              <v:f eqn="prod @7 21600 pixelHeight"/>
+              <v:f eqn="sum @10 21600 0"/>
+            </v:formulas>
+            <v:path o:extrusionok="f" gradientshapeok="t" o:connecttype="rect"/>
+            <o:lock v:ext="edit" aspectratio="t"/>
+          </v:shapetype>
+          <v:shape id="_x0000_i1029" type="#_x0000_t75" style="width:175.9pt;height:19.9pt" o:ole="">
+            <v:imagedata r:id="rId9" o:title=""/>
+          </v:shape>
+          <o:OLEObject Type="Embed" ProgID="Equation.DSMT4" ShapeID="_x0000_i1029" DrawAspect="Content" ObjectID="_1516048521" r:id="rId10"/>
+        </w:object>
+      </w:r>
+    </w:p>
+    <w:p>
+      <w:pPr>
+        <w:pStyle w:val="Heading2"/>
+      </w:pPr>
+      <w:bookmarkStart w:id="2" w:name="_Toc442304925"/>
       <w:r>
         <w:t>Frequency Modulation</w:t>
       </w:r>
@@ -870,6 +979,65 @@
     <w:p>
       <w:pPr>
         <w:pStyle w:val="NoSpacing"/>
+      </w:pPr>
+      <w:r>
+        <w:rPr>
+          <w:b/>
+        </w:rPr>
+        <w:t>Angular Frequency</w:t>
+      </w:r>
+      <w:r>
+        <w:t xml:space="preserve"> [ω</w:t>
+      </w:r>
+      <w:r>
+        <w:rPr>
+          <w:vertAlign w:val="subscript"/>
+        </w:rPr>
+        <w:t>m</w:t>
+      </w:r>
+      <w:r>
+        <w:t>]: 2πf</w:t>
+      </w:r>
+      <w:r>
+        <w:rPr>
+          <w:vertAlign w:val="subscript"/>
+        </w:rPr>
+        <w:t>m</w:t>
+      </w:r>
+    </w:p>
+    <w:p>
+      <w:pPr>
+        <w:pStyle w:val="NoSpacing"/>
+        <w:rPr>
+          <w:b/>
+        </w:rPr>
+      </w:pPr>
+    </w:p>
+    <w:p>
+      <w:pPr>
+        <w:pStyle w:val="NoSpacing"/>
+      </w:pPr>
+      <w:r>
+        <w:rPr>
+          <w:b/>
+        </w:rPr>
+        <w:t>Angle Modulation</w:t>
+      </w:r>
+      <w:r>
+        <w:t>: frequency or phase modulation</w:t>
+      </w:r>
+    </w:p>
+    <w:p>
+      <w:pPr>
+        <w:pStyle w:val="NoSpacing"/>
+        <w:rPr>
+          <w:b/>
+        </w:rPr>
+      </w:pPr>
+    </w:p>
+    <w:p>
+      <w:pPr>
+        <w:pStyle w:val="NoSpacing"/>
         <w:rPr>
           <w:b/>
         </w:rPr>
@@ -881,13 +1049,38 @@
         <w:t>Frequency Modulation</w:t>
       </w:r>
       <w:r>
-        <w:t xml:space="preserve">: a.k.a. </w:t>
-      </w:r>
-      <w:r>
-        <w:rPr>
-          <w:b/>
-        </w:rPr>
-        <w:t>angle modulation</w:t>
+        <w:rPr>
+          <w:b/>
+        </w:rPr>
+        <w:t xml:space="preserve"> (FM)</w:t>
+      </w:r>
+      <w:r>
+        <w:t xml:space="preserve">: </w:t>
+      </w:r>
+    </w:p>
+    <w:p>
+      <w:pPr>
+        <w:pStyle w:val="NoSpacing"/>
+      </w:pPr>
+    </w:p>
+    <w:p>
+      <w:pPr>
+        <w:pStyle w:val="NoSpacing"/>
+      </w:pPr>
+      <w:r>
+        <w:rPr>
+          <w:b/>
+        </w:rPr>
+        <w:t>Phase modulation</w:t>
+      </w:r>
+      <w:r>
+        <w:rPr>
+          <w:b/>
+        </w:rPr>
+        <w:t xml:space="preserve"> (PM)</w:t>
+      </w:r>
+      <w:r>
+        <w:t xml:space="preserve">: </w:t>
       </w:r>
     </w:p>
     <w:p>
@@ -925,6 +1118,47 @@
         <w:rPr>
           <w:b/>
         </w:rPr>
+        <w:t>Inductance</w:t>
+      </w:r>
+      <w:r>
+        <w:t xml:space="preserve"> [L]:</w:t>
+      </w:r>
+    </w:p>
+    <w:p>
+      <w:pPr>
+        <w:pStyle w:val="NoSpacing"/>
+      </w:pPr>
+    </w:p>
+    <w:p>
+      <w:pPr>
+        <w:pStyle w:val="NoSpacing"/>
+      </w:pPr>
+      <w:r>
+        <w:rPr>
+          <w:b/>
+        </w:rPr>
+        <w:t>Capacitance</w:t>
+      </w:r>
+      <w:r>
+        <w:t xml:space="preserve"> [C]:</w:t>
+      </w:r>
+    </w:p>
+    <w:p>
+      <w:pPr>
+        <w:pStyle w:val="NoSpacing"/>
+        <w:rPr>
+          <w:b/>
+        </w:rPr>
+      </w:pPr>
+    </w:p>
+    <w:p>
+      <w:pPr>
+        <w:pStyle w:val="NoSpacing"/>
+      </w:pPr>
+      <w:r>
+        <w:rPr>
+          <w:b/>
+        </w:rPr>
         <w:t xml:space="preserve">Modulated Frequency </w:t>
       </w:r>
       <w:r>
@@ -967,426 +1201,18 @@
       <w:r>
         <w:t>]:</w:t>
       </w:r>
-    </w:p>
-    <w:p>
-      <w:pPr>
-        <w:pStyle w:val="NoSpacing"/>
-      </w:pPr>
-    </w:p>
-    <w:p>
-      <w:pPr>
-        <w:pStyle w:val="NoSpacing"/>
-      </w:pPr>
-      <w:r>
-        <w:rPr>
-          <w:b/>
-        </w:rPr>
-        <w:t>Oscillator</w:t>
-      </w:r>
-      <w:r>
-        <w:t>: device that</w:t>
-      </w:r>
-    </w:p>
-    <w:p>
-      <w:pPr>
-        <w:pStyle w:val="NoSpacing"/>
-      </w:pPr>
-    </w:p>
-    <w:p>
-      <w:pPr>
-        <w:pStyle w:val="NoSpacing"/>
-      </w:pPr>
-      <w:r>
-        <w:rPr>
-          <w:b/>
-        </w:rPr>
-        <w:t>Difference Signal</w:t>
-      </w:r>
-      <w:r>
-        <w:t>:</w:t>
-      </w:r>
-      <w:r>
-        <w:t xml:space="preserve"> oscillator frequency – input signal</w:t>
-      </w:r>
-    </w:p>
-    <w:p>
-      <w:pPr>
-        <w:pStyle w:val="NoSpacing"/>
-      </w:pPr>
-    </w:p>
-    <w:p>
-      <w:pPr>
-        <w:pStyle w:val="NoSpacing"/>
-      </w:pPr>
-      <w:r>
-        <w:rPr>
-          <w:b/>
-        </w:rPr>
-        <w:t>Balanced Modulator</w:t>
-      </w:r>
-      <w:r>
-        <w:t xml:space="preserve">: </w:t>
-      </w:r>
-      <w:r>
-        <w:t>frequency translations</w:t>
-      </w:r>
-    </w:p>
-    <w:p>
-      <w:pPr>
-        <w:pStyle w:val="NoSpacing"/>
-      </w:pPr>
-    </w:p>
-    <w:p>
-      <w:pPr>
-        <w:pStyle w:val="NoSpacing"/>
-        <w:rPr>
-          <w:vertAlign w:val="subscript"/>
-        </w:rPr>
-      </w:pPr>
-      <w:r>
-        <w:rPr>
-          <w:b/>
-        </w:rPr>
-        <w:t>Bandwidth (BW)</w:t>
-      </w:r>
-      <w:r>
-        <w:t xml:space="preserve">: </w:t>
-      </w:r>
-      <w:r>
-        <w:t xml:space="preserve">max </w:t>
-      </w:r>
-      <w:r>
-        <w:t>–</w:t>
-      </w:r>
-      <w:r>
-        <w:t xml:space="preserve"> min = (f</w:t>
-      </w:r>
-      <w:r>
-        <w:rPr>
-          <w:vertAlign w:val="subscript"/>
-        </w:rPr>
-        <w:t>c</w:t>
-      </w:r>
-      <w:r>
-        <w:t xml:space="preserve"> + f</w:t>
-      </w:r>
-      <w:r>
-        <w:rPr>
-          <w:vertAlign w:val="subscript"/>
-        </w:rPr>
-        <w:t>m</w:t>
-      </w:r>
-      <w:r>
-        <w:t xml:space="preserve">) </w:t>
-      </w:r>
-      <w:r>
-        <w:t>–</w:t>
-      </w:r>
-      <w:r>
-        <w:t xml:space="preserve"> (f</w:t>
-      </w:r>
-      <w:r>
-        <w:rPr>
-          <w:vertAlign w:val="subscript"/>
-        </w:rPr>
-        <w:t>c</w:t>
-      </w:r>
       <w:r>
         <w:t xml:space="preserve"> </w:t>
       </w:r>
       <w:r>
-        <w:t>–</w:t>
-      </w:r>
-      <w:r>
-        <w:t xml:space="preserve"> f</w:t>
-      </w:r>
-      <w:r>
-        <w:rPr>
-          <w:vertAlign w:val="subscript"/>
-        </w:rPr>
-        <w:t>m</w:t>
-      </w:r>
-      <w:r>
-        <w:t>) =</w:t>
-      </w:r>
-      <w:r>
-        <w:t xml:space="preserve"> </w:t>
-      </w:r>
-      <w:r>
-        <w:t>2</w:t>
-      </w:r>
-      <w:r>
-        <w:rPr>
-          <w:rFonts w:cs="Times New Roman"/>
-        </w:rPr>
-        <w:t>∙</w:t>
-      </w:r>
-      <w:r>
-        <w:t>f</w:t>
-      </w:r>
-      <w:r>
-        <w:rPr>
-          <w:vertAlign w:val="subscript"/>
-        </w:rPr>
-        <w:t>m</w:t>
-      </w:r>
-    </w:p>
-    <w:p>
-      <w:pPr>
-        <w:pStyle w:val="NoSpacing"/>
-      </w:pPr>
-    </w:p>
-    <w:p>
-      <w:pPr>
-        <w:pStyle w:val="NoSpacing"/>
-      </w:pPr>
-      <w:r>
-        <w:rPr>
-          <w:b/>
-        </w:rPr>
-        <w:t>SideBand (SB)</w:t>
-      </w:r>
-      <w:r>
-        <w:t>:</w:t>
-      </w:r>
-      <w:r>
-        <w:t xml:space="preserve"> </w:t>
-      </w:r>
-      <w:r>
-        <w:br/>
-      </w:r>
-      <w:r>
-        <w:br/>
-      </w:r>
-      <w:r>
-        <w:rPr>
-          <w:b/>
-        </w:rPr>
-        <w:t>Suppressed Carrier (SC)</w:t>
-      </w:r>
-      <w:r>
-        <w:t>:</w:t>
-      </w:r>
-      <w:r>
-        <w:t xml:space="preserve"> </w:t>
-      </w:r>
-      <w:r>
-        <w:br/>
-      </w:r>
-      <w:r>
-        <w:br/>
-      </w:r>
-      <w:r>
-        <w:rPr>
-          <w:b/>
-        </w:rPr>
-        <w:t>Double SB-SC (DSB-SC)</w:t>
-      </w:r>
-      <w:r>
-        <w:t>: don't transmit carrier signal, so less power, but complicated filter</w:t>
-      </w:r>
-    </w:p>
-    <w:p>
-      <w:pPr>
-        <w:pStyle w:val="NoSpacing"/>
-      </w:pPr>
-    </w:p>
-    <w:p>
-      <w:pPr>
-        <w:pStyle w:val="NoSpacing"/>
-      </w:pPr>
-      <w:r>
-        <w:rPr>
-          <w:b/>
-        </w:rPr>
-        <w:t>Suppressed SB-SC (SSB-SC)</w:t>
-      </w:r>
-      <w:r>
-        <w:t>: transmit only one sideband frequency </w:t>
-      </w:r>
-      <w:r>
-        <w:br/>
-      </w:r>
-      <w:r>
-        <w:br/>
-      </w:r>
-      <w:r>
-        <w:rPr>
-          <w:b/>
-        </w:rPr>
-        <w:t>Lower SB (LSB)</w:t>
-      </w:r>
-      <w:r>
-        <w:t>: (f</w:t>
-      </w:r>
-      <w:r>
-        <w:rPr>
-          <w:vertAlign w:val="subscript"/>
-        </w:rPr>
-        <w:t>c</w:t>
-      </w:r>
-      <w:r>
-        <w:t xml:space="preserve"> </w:t>
-      </w:r>
-      <w:r>
-        <w:t>–</w:t>
-      </w:r>
-      <w:r>
-        <w:t xml:space="preserve"> f</w:t>
-      </w:r>
-      <w:r>
-        <w:rPr>
-          <w:vertAlign w:val="subscript"/>
-        </w:rPr>
-        <w:t>m</w:t>
-      </w:r>
-      <w:r>
-        <w:t>)</w:t>
-      </w:r>
-      <w:r>
-        <w:br/>
-      </w:r>
-      <w:r>
-        <w:br/>
-      </w:r>
-      <w:r>
-        <w:rPr>
-          <w:b/>
-        </w:rPr>
-        <w:t>Upper SB (USB)</w:t>
-      </w:r>
-      <w:r>
-        <w:t>: (f</w:t>
-      </w:r>
-      <w:r>
-        <w:rPr>
-          <w:vertAlign w:val="subscript"/>
-        </w:rPr>
-        <w:t>c</w:t>
-      </w:r>
-      <w:r>
-        <w:t xml:space="preserve"> + f</w:t>
-      </w:r>
-      <w:r>
-        <w:rPr>
-          <w:vertAlign w:val="subscript"/>
-        </w:rPr>
-        <w:t>m</w:t>
-      </w:r>
-      <w:r>
-        <w:t>)</w:t>
-      </w:r>
-    </w:p>
-    <w:p>
-      <w:pPr>
-        <w:pStyle w:val="NoSpacing"/>
-      </w:pPr>
-    </w:p>
-    <w:p>
-      <w:pPr>
-        <w:pStyle w:val="NoSpacing"/>
-      </w:pPr>
-      <w:r>
-        <w:rPr>
-          <w:b/>
-        </w:rPr>
-        <w:t>Narrow Band Frequency Modulation (NBFM)</w:t>
-      </w:r>
-      <w:r>
-        <w:t xml:space="preserve">: </w:t>
-      </w:r>
-    </w:p>
-    <w:p>
-      <w:pPr>
-        <w:pStyle w:val="NoSpacing"/>
-      </w:pPr>
-      <w:r>
-        <w:rPr>
-          <w:b/>
-        </w:rPr>
-        <w:t>Wide Band Frequency Modulation (WBFM)</w:t>
-      </w:r>
-      <w:r>
-        <w:t xml:space="preserve">: </w:t>
-      </w:r>
-    </w:p>
-    <w:p>
-      <w:pPr>
-        <w:pStyle w:val="NoSpacing"/>
-      </w:pPr>
-    </w:p>
-    <w:p>
-      <w:pPr>
-        <w:pStyle w:val="NoSpacing"/>
-      </w:pPr>
-      <w:r>
-        <w:rPr>
-          <w:b/>
-        </w:rPr>
-        <w:t>Modulation index</w:t>
-      </w:r>
-      <w:r>
-        <w:t xml:space="preserve"> [m]:</w:t>
-      </w:r>
-    </w:p>
-    <w:p>
-      <w:pPr>
-        <w:pStyle w:val="NoSpacing"/>
-      </w:pPr>
-    </w:p>
-    <w:p>
-      <w:pPr>
-        <w:pStyle w:val="NoSpacing"/>
-      </w:pPr>
-      <w:r>
-        <w:rPr>
-          <w:b/>
-        </w:rPr>
-        <w:t>Power</w:t>
-      </w:r>
-      <w:r>
-        <w:t>:</w:t>
-      </w:r>
-    </w:p>
-    <w:p>
-      <w:pPr>
-        <w:pStyle w:val="NoSpacing"/>
-      </w:pPr>
-    </w:p>
-    <w:p>
-      <w:pPr>
-        <w:pStyle w:val="NoSpacing"/>
-      </w:pPr>
-      <w:r>
-        <w:rPr>
-          <w:b/>
-        </w:rPr>
-        <w:t>Total Power</w:t>
-      </w:r>
-      <w:r>
-        <w:t xml:space="preserve"> [P</w:t>
-      </w:r>
-      <w:r>
-        <w:rPr>
-          <w:vertAlign w:val="subscript"/>
-        </w:rPr>
-        <w:t>total</w:t>
-      </w:r>
-      <w:r>
-        <w:t>]:</w:t>
-      </w:r>
-      <w:r>
-        <w:t xml:space="preserve"> </w:t>
-      </w:r>
-      <w:r>
-        <w:rPr>
-          <w:position w:val="-18"/>
-        </w:rPr>
-        <w:object w:dxaOrig="2040" w:dyaOrig="480">
-          <v:shape id="_x0000_i1025" type="#_x0000_t75" style="width:102pt;height:24pt" o:ole="">
+        <w:rPr>
+          <w:position w:val="-28"/>
+        </w:rPr>
+        <w:object w:dxaOrig="1340" w:dyaOrig="660">
+          <v:shape id="_x0000_i1032" type="#_x0000_t75" style="width:67.15pt;height:33pt" o:ole="">
             <v:imagedata r:id="rId11" o:title=""/>
           </v:shape>
-          <o:OLEObject Type="Embed" ProgID="Equation.DSMT4" ShapeID="_x0000_i1025" DrawAspect="Content" ObjectID="_1515914306" r:id="rId12"/>
+          <o:OLEObject Type="Embed" ProgID="Equation.DSMT4" ShapeID="_x0000_i1032" DrawAspect="Content" ObjectID="_1516048522" r:id="rId12"/>
         </w:object>
       </w:r>
     </w:p>
@@ -1403,6 +1229,451 @@
         <w:rPr>
           <w:b/>
         </w:rPr>
+        <w:t xml:space="preserve">Message Signal </w:t>
+      </w:r>
+      <w:r>
+        <w:t>[m(t)]:</w:t>
+      </w:r>
+    </w:p>
+    <w:p>
+      <w:pPr>
+        <w:pStyle w:val="NoSpacing"/>
+      </w:pPr>
+    </w:p>
+    <w:p>
+      <w:pPr>
+        <w:pStyle w:val="NoSpacing"/>
+      </w:pPr>
+      <w:r>
+        <w:rPr>
+          <w:b/>
+        </w:rPr>
+        <w:t>Carrier Signal</w:t>
+      </w:r>
+      <w:r>
+        <w:t xml:space="preserve"> [c(t)]:</w:t>
+      </w:r>
+    </w:p>
+    <w:p>
+      <w:pPr>
+        <w:pStyle w:val="NoSpacing"/>
+      </w:pPr>
+    </w:p>
+    <w:p>
+      <w:pPr>
+        <w:pStyle w:val="NoSpacing"/>
+      </w:pPr>
+      <w:r>
+        <w:rPr>
+          <w:b/>
+        </w:rPr>
+        <w:t>Oscillator</w:t>
+      </w:r>
+      <w:r>
+        <w:t>: device that</w:t>
+      </w:r>
+    </w:p>
+    <w:p>
+      <w:pPr>
+        <w:pStyle w:val="NoSpacing"/>
+      </w:pPr>
+    </w:p>
+    <w:p>
+      <w:pPr>
+        <w:pStyle w:val="NoSpacing"/>
+      </w:pPr>
+      <w:r>
+        <w:rPr>
+          <w:b/>
+        </w:rPr>
+        <w:t>Difference Signal</w:t>
+      </w:r>
+      <w:r>
+        <w:t>:</w:t>
+      </w:r>
+      <w:r>
+        <w:t xml:space="preserve"> oscillator frequency – input signal</w:t>
+      </w:r>
+    </w:p>
+    <w:p>
+      <w:pPr>
+        <w:pStyle w:val="NoSpacing"/>
+      </w:pPr>
+    </w:p>
+    <w:p>
+      <w:pPr>
+        <w:pStyle w:val="NoSpacing"/>
+      </w:pPr>
+      <w:r>
+        <w:rPr>
+          <w:b/>
+        </w:rPr>
+        <w:t>Balanced Modulator</w:t>
+      </w:r>
+      <w:r>
+        <w:t xml:space="preserve">: </w:t>
+      </w:r>
+      <w:r>
+        <w:t>frequency translations</w:t>
+      </w:r>
+    </w:p>
+    <w:p>
+      <w:pPr>
+        <w:pStyle w:val="NoSpacing"/>
+      </w:pPr>
+    </w:p>
+    <w:p>
+      <w:pPr>
+        <w:pStyle w:val="NoSpacing"/>
+      </w:pPr>
+      <w:r>
+        <w:rPr>
+          <w:b/>
+        </w:rPr>
+        <w:t>Bandwidth (BW)</w:t>
+      </w:r>
+      <w:r>
+        <w:t>:</w:t>
+      </w:r>
+    </w:p>
+    <w:p>
+      <w:pPr>
+        <w:pStyle w:val="NoSpacing"/>
+      </w:pPr>
+    </w:p>
+    <w:p>
+      <w:pPr>
+        <w:pStyle w:val="NoSpacing"/>
+      </w:pPr>
+      <w:r>
+        <w:rPr>
+          <w:b/>
+        </w:rPr>
+        <w:t>FM Bandwidth</w:t>
+      </w:r>
+      <w:r>
+        <w:t xml:space="preserve"> [B</w:t>
+      </w:r>
+      <w:r>
+        <w:rPr>
+          <w:vertAlign w:val="subscript"/>
+        </w:rPr>
+        <w:t>T</w:t>
+      </w:r>
+      <w:r>
+        <w:t xml:space="preserve">]: </w:t>
+      </w:r>
+      <w:r>
+        <w:rPr>
+          <w:position w:val="-16"/>
+        </w:rPr>
+        <w:object w:dxaOrig="2320" w:dyaOrig="440">
+          <v:shape id="_x0000_i1028" type="#_x0000_t75" style="width:115.9pt;height:22.15pt" o:ole="">
+            <v:imagedata r:id="rId13" o:title=""/>
+          </v:shape>
+          <o:OLEObject Type="Embed" ProgID="Equation.DSMT4" ShapeID="_x0000_i1028" DrawAspect="Content" ObjectID="_1516048523" r:id="rId14"/>
+        </w:object>
+      </w:r>
+    </w:p>
+    <w:p>
+      <w:pPr>
+        <w:pStyle w:val="NoSpacing"/>
+      </w:pPr>
+    </w:p>
+    <w:p>
+      <w:pPr>
+        <w:pStyle w:val="NoSpacing"/>
+      </w:pPr>
+      <w:r>
+        <w:rPr>
+          <w:b/>
+        </w:rPr>
+        <w:t>SideBand (SB)</w:t>
+      </w:r>
+      <w:r>
+        <w:t>:</w:t>
+      </w:r>
+      <w:r>
+        <w:t xml:space="preserve"> </w:t>
+      </w:r>
+      <w:r>
+        <w:br/>
+      </w:r>
+      <w:r>
+        <w:br/>
+      </w:r>
+      <w:r>
+        <w:rPr>
+          <w:b/>
+        </w:rPr>
+        <w:t>Suppressed Carrier (SC)</w:t>
+      </w:r>
+      <w:r>
+        <w:t>:</w:t>
+      </w:r>
+      <w:r>
+        <w:t xml:space="preserve"> </w:t>
+      </w:r>
+      <w:r>
+        <w:br/>
+      </w:r>
+      <w:r>
+        <w:br/>
+      </w:r>
+      <w:r>
+        <w:rPr>
+          <w:b/>
+        </w:rPr>
+        <w:t>Double SB-SC (DSB-SC)</w:t>
+      </w:r>
+      <w:r>
+        <w:t>: don't transmit carrier signal, so less power, but complic</w:t>
+      </w:r>
+      <w:bookmarkStart w:id="3" w:name="_GoBack"/>
+      <w:bookmarkEnd w:id="3"/>
+      <w:r>
+        <w:t>ated filter</w:t>
+      </w:r>
+    </w:p>
+    <w:p>
+      <w:pPr>
+        <w:pStyle w:val="NoSpacing"/>
+      </w:pPr>
+    </w:p>
+    <w:p>
+      <w:pPr>
+        <w:pStyle w:val="NoSpacing"/>
+      </w:pPr>
+      <w:r>
+        <w:rPr>
+          <w:b/>
+        </w:rPr>
+        <w:t>Suppressed SB-SC (SSB-SC)</w:t>
+      </w:r>
+      <w:r>
+        <w:t>: transmit only one sideband frequency </w:t>
+      </w:r>
+      <w:r>
+        <w:br/>
+      </w:r>
+      <w:r>
+        <w:br/>
+      </w:r>
+      <w:r>
+        <w:rPr>
+          <w:b/>
+        </w:rPr>
+        <w:t>Lower SB (LSB)</w:t>
+      </w:r>
+      <w:r>
+        <w:t>: (f</w:t>
+      </w:r>
+      <w:r>
+        <w:rPr>
+          <w:vertAlign w:val="subscript"/>
+        </w:rPr>
+        <w:t>c</w:t>
+      </w:r>
+      <w:r>
+        <w:t xml:space="preserve"> </w:t>
+      </w:r>
+      <w:r>
+        <w:t>–</w:t>
+      </w:r>
+      <w:r>
+        <w:t xml:space="preserve"> f</w:t>
+      </w:r>
+      <w:r>
+        <w:rPr>
+          <w:vertAlign w:val="subscript"/>
+        </w:rPr>
+        <w:t>m</w:t>
+      </w:r>
+      <w:r>
+        <w:t>)</w:t>
+      </w:r>
+      <w:r>
+        <w:br/>
+      </w:r>
+      <w:r>
+        <w:br/>
+      </w:r>
+      <w:r>
+        <w:rPr>
+          <w:b/>
+        </w:rPr>
+        <w:t>Upper SB (USB)</w:t>
+      </w:r>
+      <w:r>
+        <w:t>: (f</w:t>
+      </w:r>
+      <w:r>
+        <w:rPr>
+          <w:vertAlign w:val="subscript"/>
+        </w:rPr>
+        <w:t>c</w:t>
+      </w:r>
+      <w:r>
+        <w:t xml:space="preserve"> + f</w:t>
+      </w:r>
+      <w:r>
+        <w:rPr>
+          <w:vertAlign w:val="subscript"/>
+        </w:rPr>
+        <w:t>m</w:t>
+      </w:r>
+      <w:r>
+        <w:t>)</w:t>
+      </w:r>
+    </w:p>
+    <w:p>
+      <w:pPr>
+        <w:pStyle w:val="NoSpacing"/>
+      </w:pPr>
+    </w:p>
+    <w:p>
+      <w:pPr>
+        <w:pStyle w:val="NoSpacing"/>
+      </w:pPr>
+      <w:r>
+        <w:rPr>
+          <w:b/>
+        </w:rPr>
+        <w:t xml:space="preserve">Peak </w:t>
+      </w:r>
+      <w:r>
+        <w:rPr>
+          <w:b/>
+        </w:rPr>
+        <w:t>Frequency Deviation</w:t>
+      </w:r>
+      <w:r>
+        <w:t xml:space="preserve"> [Δf</w:t>
+      </w:r>
+      <w:r>
+        <w:rPr>
+          <w:vertAlign w:val="subscript"/>
+        </w:rPr>
+        <w:t>c</w:t>
+      </w:r>
+      <w:r>
+        <w:t>]:</w:t>
+      </w:r>
+      <w:r>
+        <w:t xml:space="preserve"> kfA</w:t>
+      </w:r>
+      <w:r>
+        <w:rPr>
+          <w:vertAlign w:val="subscript"/>
+        </w:rPr>
+        <w:t>m</w:t>
+      </w:r>
+    </w:p>
+    <w:p>
+      <w:pPr>
+        <w:pStyle w:val="NoSpacing"/>
+      </w:pPr>
+    </w:p>
+    <w:p>
+      <w:pPr>
+        <w:pStyle w:val="NoSpacing"/>
+      </w:pPr>
+      <w:r>
+        <w:rPr>
+          <w:b/>
+        </w:rPr>
+        <w:t>Narrow Band Frequency Modulation (NBFM)</w:t>
+      </w:r>
+      <w:r>
+        <w:t xml:space="preserve">: </w:t>
+      </w:r>
+    </w:p>
+    <w:p>
+      <w:pPr>
+        <w:pStyle w:val="NoSpacing"/>
+      </w:pPr>
+      <w:r>
+        <w:rPr>
+          <w:b/>
+        </w:rPr>
+        <w:t>Wide Band Frequency Modulation (WBFM)</w:t>
+      </w:r>
+      <w:r>
+        <w:t xml:space="preserve">: </w:t>
+      </w:r>
+    </w:p>
+    <w:p>
+      <w:pPr>
+        <w:pStyle w:val="NoSpacing"/>
+      </w:pPr>
+    </w:p>
+    <w:p>
+      <w:pPr>
+        <w:pStyle w:val="NoSpacing"/>
+        <w:rPr>
+          <w:vertAlign w:val="subscript"/>
+        </w:rPr>
+      </w:pPr>
+      <w:r>
+        <w:rPr>
+          <w:b/>
+        </w:rPr>
+        <w:t xml:space="preserve">Frequency </w:t>
+      </w:r>
+      <w:r>
+        <w:rPr>
+          <w:b/>
+        </w:rPr>
+        <w:t>Modulation index</w:t>
+      </w:r>
+      <w:r>
+        <w:t xml:space="preserve"> [β</w:t>
+      </w:r>
+      <w:r>
+        <w:t>]:</w:t>
+      </w:r>
+      <w:r>
+        <w:t xml:space="preserve"> max frequency deviation / f</w:t>
+      </w:r>
+      <w:r>
+        <w:rPr>
+          <w:vertAlign w:val="subscript"/>
+        </w:rPr>
+        <w:t>m</w:t>
+      </w:r>
+    </w:p>
+    <w:p>
+      <w:pPr>
+        <w:pStyle w:val="NoSpacing"/>
+      </w:pPr>
+    </w:p>
+    <w:p>
+      <w:pPr>
+        <w:pStyle w:val="NoSpacing"/>
+      </w:pPr>
+      <w:r>
+        <w:rPr>
+          <w:b/>
+        </w:rPr>
+        <w:t>Power</w:t>
+      </w:r>
+      <w:r>
+        <w:t>:</w:t>
+      </w:r>
+    </w:p>
+    <w:p>
+      <w:pPr>
+        <w:pStyle w:val="NoSpacing"/>
+      </w:pPr>
+    </w:p>
+    <w:p>
+      <w:pPr>
+        <w:pStyle w:val="NoSpacing"/>
+      </w:pPr>
+      <w:r>
+        <w:rPr>
+          <w:b/>
+        </w:rPr>
         <w:t xml:space="preserve">Carrier Signal Power </w:t>
       </w:r>
       <w:r>
@@ -1416,6 +1687,91 @@
       </w:r>
       <w:r>
         <w:t>]:</w:t>
+      </w:r>
+    </w:p>
+    <w:p>
+      <w:pPr>
+        <w:pStyle w:val="NoSpacing"/>
+      </w:pPr>
+    </w:p>
+    <w:p>
+      <w:pPr>
+        <w:pStyle w:val="NoSpacing"/>
+      </w:pPr>
+      <w:r>
+        <w:rPr>
+          <w:b/>
+        </w:rPr>
+        <w:t>Total Power</w:t>
+      </w:r>
+      <w:r>
+        <w:t xml:space="preserve"> [P</w:t>
+      </w:r>
+      <w:r>
+        <w:rPr>
+          <w:vertAlign w:val="subscript"/>
+        </w:rPr>
+        <w:t>total</w:t>
+      </w:r>
+      <w:r>
+        <w:t>]:</w:t>
+      </w:r>
+      <w:r>
+        <w:t xml:space="preserve"> </w:t>
+      </w:r>
+      <w:r>
+        <w:rPr>
+          <w:position w:val="-18"/>
+        </w:rPr>
+        <w:object w:dxaOrig="3700" w:dyaOrig="480">
+          <v:shape id="_x0000_i1033" type="#_x0000_t75" style="width:184.9pt;height:24pt" o:ole="">
+            <v:imagedata r:id="rId15" o:title=""/>
+          </v:shape>
+          <o:OLEObject Type="Embed" ProgID="Equation.DSMT4" ShapeID="_x0000_i1033" DrawAspect="Content" ObjectID="_1516048524" r:id="rId16"/>
+        </w:object>
+      </w:r>
+    </w:p>
+    <w:p>
+      <w:pPr>
+        <w:pStyle w:val="NoSpacing"/>
+      </w:pPr>
+    </w:p>
+    <w:p>
+      <w:pPr>
+        <w:pStyle w:val="NoSpacing"/>
+      </w:pPr>
+      <w:r>
+        <w:rPr>
+          <w:b/>
+        </w:rPr>
+        <w:t>Message Power</w:t>
+      </w:r>
+      <w:r>
+        <w:t xml:space="preserve"> [P</w:t>
+      </w:r>
+      <w:r>
+        <w:rPr>
+          <w:vertAlign w:val="subscript"/>
+        </w:rPr>
+        <w:t>m</w:t>
+      </w:r>
+      <w:r>
+        <w:t>]: P</w:t>
+      </w:r>
+      <w:r>
+        <w:rPr>
+          <w:vertAlign w:val="subscript"/>
+        </w:rPr>
+        <w:t>USB</w:t>
+      </w:r>
+      <w:r>
+        <w:t xml:space="preserve"> + P</w:t>
+      </w:r>
+      <w:r>
+        <w:rPr>
+          <w:vertAlign w:val="subscript"/>
+        </w:rPr>
+        <w:t>LSB</w:t>
       </w:r>
     </w:p>
     <w:p>
@@ -1568,20 +1924,40 @@
         <w:pStyle w:val="NoSpacing"/>
       </w:pPr>
       <w:r>
-        <w:t>sinc(</w:t>
-      </w:r>
-      <w:r>
-        <w:t>t</w:t>
-      </w:r>
-      <w:r>
-        <w:t>) rectangle function</w:t>
+        <w:rPr>
+          <w:position w:val="-28"/>
+        </w:rPr>
+        <w:object w:dxaOrig="2700" w:dyaOrig="680">
+          <v:shape id="_x0000_i1027" type="#_x0000_t75" style="width:135pt;height:34.15pt" o:ole="">
+            <v:imagedata r:id="rId17" o:title=""/>
+          </v:shape>
+          <o:OLEObject Type="Embed" ProgID="Equation.DSMT4" ShapeID="_x0000_i1027" DrawAspect="Content" ObjectID="_1516048525" r:id="rId18"/>
+        </w:object>
+      </w:r>
+    </w:p>
+    <w:p>
+      <w:pPr>
+        <w:pStyle w:val="Heading2"/>
+      </w:pPr>
+      <w:bookmarkStart w:id="4" w:name="_Toc442304926"/>
+      <w:r>
+        <w:t>Phase Modulation</w:t>
+      </w:r>
+      <w:bookmarkEnd w:id="4"/>
+    </w:p>
+    <w:p>
+      <w:pPr>
+        <w:pStyle w:val="NoSpacing"/>
+      </w:pPr>
+      <w:r>
+        <w:t>hi</w:t>
       </w:r>
     </w:p>
     <w:p>
       <w:pPr>
         <w:pStyle w:val="Heading1"/>
       </w:pPr>
-      <w:bookmarkStart w:id="3" w:name="_Toc442172359"/>
+      <w:bookmarkStart w:id="5" w:name="_Toc442304927"/>
       <w:r>
         <w:t>A</w:t>
       </w:r>
@@ -1594,7 +1970,236 @@
       <w:r>
         <w:t>Modulation</w:t>
       </w:r>
-      <w:bookmarkEnd w:id="3"/>
+      <w:bookmarkEnd w:id="5"/>
+    </w:p>
+    <w:p>
+      <w:pPr>
+        <w:pStyle w:val="NoSpacing"/>
+      </w:pPr>
+      <w:r>
+        <w:rPr>
+          <w:b/>
+        </w:rPr>
+        <w:t>Amplitude Modulation (AM)</w:t>
+      </w:r>
+      <w:r>
+        <w:t xml:space="preserve">: </w:t>
+      </w:r>
+    </w:p>
+    <w:p>
+      <w:pPr>
+        <w:pStyle w:val="NoSpacing"/>
+      </w:pPr>
+      <w:r>
+        <w:t>m</w:t>
+      </w:r>
+      <w:r>
+        <w:t>odulated signal contains two side bands and an unmodulated career signal</w:t>
+      </w:r>
+    </w:p>
+    <w:p>
+      <w:pPr>
+        <w:pStyle w:val="NoSpacing"/>
+        <w:rPr>
+          <w:b/>
+        </w:rPr>
+      </w:pPr>
+    </w:p>
+    <w:p>
+      <w:pPr>
+        <w:pStyle w:val="NoSpacing"/>
+      </w:pPr>
+      <w:r>
+        <w:rPr>
+          <w:b/>
+        </w:rPr>
+        <w:t>Maximu</w:t>
+      </w:r>
+      <w:r>
+        <w:rPr>
+          <w:b/>
+        </w:rPr>
+        <w:t>m Amplitude</w:t>
+      </w:r>
+      <w:r>
+        <w:t xml:space="preserve"> [A</w:t>
+      </w:r>
+      <w:r>
+        <w:rPr>
+          <w:vertAlign w:val="subscript"/>
+        </w:rPr>
+        <w:t>m</w:t>
+      </w:r>
+      <w:r>
+        <w:t>]:</w:t>
+      </w:r>
+    </w:p>
+    <w:p>
+      <w:pPr>
+        <w:pStyle w:val="NoSpacing"/>
+      </w:pPr>
+    </w:p>
+    <w:p>
+      <w:pPr>
+        <w:pStyle w:val="NoSpacing"/>
+      </w:pPr>
+      <w:r>
+        <w:rPr>
+          <w:b/>
+        </w:rPr>
+        <w:t>DSB-AM</w:t>
+      </w:r>
+      <w:r>
+        <w:t>: a.k.a. conventional AM</w:t>
+      </w:r>
+    </w:p>
+    <w:p>
+      <w:pPr>
+        <w:pStyle w:val="NoSpacing"/>
+      </w:pPr>
+    </w:p>
+    <w:p>
+      <w:pPr>
+        <w:pStyle w:val="NoSpacing"/>
+      </w:pPr>
+      <w:r>
+        <w:rPr>
+          <w:position w:val="-52"/>
+        </w:rPr>
+        <w:object w:dxaOrig="6940" w:dyaOrig="900">
+          <v:shape id="_x0000_i1030" type="#_x0000_t75" style="width:346.9pt;height:45pt" o:ole="">
+            <v:imagedata r:id="rId19" o:title=""/>
+          </v:shape>
+          <o:OLEObject Type="Embed" ProgID="Equation.DSMT4" ShapeID="_x0000_i1030" DrawAspect="Content" ObjectID="_1516048526" r:id="rId20"/>
+        </w:object>
+      </w:r>
+    </w:p>
+    <w:p>
+      <w:pPr>
+        <w:pStyle w:val="NoSpacing"/>
+      </w:pPr>
+    </w:p>
+    <w:p>
+      <w:pPr>
+        <w:pStyle w:val="NoSpacing"/>
+      </w:pPr>
+      <w:r>
+        <w:rPr>
+          <w:b/>
+        </w:rPr>
+        <w:t xml:space="preserve">Amplitude Modulation Index </w:t>
+      </w:r>
+      <w:r>
+        <w:t xml:space="preserve">[m]: </w:t>
+      </w:r>
+      <w:r>
+        <w:rPr>
+          <w:position w:val="-30"/>
+        </w:rPr>
+        <w:object w:dxaOrig="800" w:dyaOrig="680">
+          <v:shape id="_x0000_i1026" type="#_x0000_t75" style="width:40.15pt;height:34.15pt" o:ole="">
+            <v:imagedata r:id="rId21" o:title=""/>
+          </v:shape>
+          <o:OLEObject Type="Embed" ProgID="Equation.DSMT4" ShapeID="_x0000_i1026" DrawAspect="Content" ObjectID="_1516048527" r:id="rId22"/>
+        </w:object>
+      </w:r>
+    </w:p>
+    <w:p>
+      <w:pPr>
+        <w:pStyle w:val="NoSpacing"/>
+      </w:pPr>
+    </w:p>
+    <w:p>
+      <w:pPr>
+        <w:pStyle w:val="NoSpacing"/>
+        <w:rPr>
+          <w:vertAlign w:val="subscript"/>
+        </w:rPr>
+      </w:pPr>
+      <w:r>
+        <w:rPr>
+          <w:b/>
+        </w:rPr>
+        <w:t>AM BW</w:t>
+      </w:r>
+      <w:r>
+        <w:t xml:space="preserve">: </w:t>
+      </w:r>
+      <w:r>
+        <w:t xml:space="preserve">max </w:t>
+      </w:r>
+      <w:r>
+        <w:t>–</w:t>
+      </w:r>
+      <w:r>
+        <w:t xml:space="preserve"> min = (f</w:t>
+      </w:r>
+      <w:r>
+        <w:rPr>
+          <w:vertAlign w:val="subscript"/>
+        </w:rPr>
+        <w:t>c</w:t>
+      </w:r>
+      <w:r>
+        <w:t xml:space="preserve"> + f</w:t>
+      </w:r>
+      <w:r>
+        <w:rPr>
+          <w:vertAlign w:val="subscript"/>
+        </w:rPr>
+        <w:t>m</w:t>
+      </w:r>
+      <w:r>
+        <w:t xml:space="preserve">) </w:t>
+      </w:r>
+      <w:r>
+        <w:t>–</w:t>
+      </w:r>
+      <w:r>
+        <w:t xml:space="preserve"> (f</w:t>
+      </w:r>
+      <w:r>
+        <w:rPr>
+          <w:vertAlign w:val="subscript"/>
+        </w:rPr>
+        <w:t>c</w:t>
+      </w:r>
+      <w:r>
+        <w:t xml:space="preserve"> </w:t>
+      </w:r>
+      <w:r>
+        <w:t>–</w:t>
+      </w:r>
+      <w:r>
+        <w:t xml:space="preserve"> f</w:t>
+      </w:r>
+      <w:r>
+        <w:rPr>
+          <w:vertAlign w:val="subscript"/>
+        </w:rPr>
+        <w:t>m</w:t>
+      </w:r>
+      <w:r>
+        <w:t>) =</w:t>
+      </w:r>
+      <w:r>
+        <w:t xml:space="preserve"> 2</w:t>
+      </w:r>
+      <w:r>
+        <w:rPr>
+          <w:rFonts w:cs="Times New Roman"/>
+        </w:rPr>
+        <w:t>∙</w:t>
+      </w:r>
+      <w:r>
+        <w:t>f</w:t>
+      </w:r>
+      <w:r>
+        <w:rPr>
+          <w:vertAlign w:val="subscript"/>
+        </w:rPr>
+        <w:t>m</w:t>
+      </w:r>
     </w:p>
     <w:p>
       <w:pPr>
@@ -1605,7 +2210,7 @@
       <w:pPr>
         <w:pStyle w:val="Heading2"/>
       </w:pPr>
-      <w:bookmarkStart w:id="4" w:name="_Toc442172360"/>
+      <w:bookmarkStart w:id="6" w:name="_Toc442304928"/>
       <w:r>
         <w:t xml:space="preserve">Generating </w:t>
       </w:r>
@@ -1615,7 +2220,7 @@
       <w:r>
         <w:t>-SC</w:t>
       </w:r>
-      <w:bookmarkEnd w:id="4"/>
+      <w:bookmarkEnd w:id="6"/>
     </w:p>
     <w:p>
       <w:pPr>
@@ -1643,7 +2248,7 @@
     </w:p>
     <w:p>
       <w:pPr>
-        <w:pStyle w:val="Heading3"/>
+        <w:pStyle w:val="NoSpacing"/>
       </w:pPr>
     </w:p>
     <w:p>
@@ -1654,7 +2259,7 @@
           <w:szCs w:val="27"/>
         </w:rPr>
       </w:pPr>
-      <w:bookmarkStart w:id="5" w:name="_Toc442172361"/>
+      <w:bookmarkStart w:id="7" w:name="_Toc442304929"/>
       <w:r>
         <w:t xml:space="preserve">Frequency </w:t>
       </w:r>
@@ -1664,28 +2269,34 @@
       <w:r>
         <w:t xml:space="preserve"> Method</w:t>
       </w:r>
-      <w:bookmarkEnd w:id="5"/>
-    </w:p>
-    <w:bookmarkStart w:id="6" w:name="_Toc442172362"/>
+      <w:bookmarkEnd w:id="7"/>
+    </w:p>
+    <w:p>
+      <w:pPr>
+        <w:pStyle w:val="NoSpacing"/>
+        <w:rPr>
+          <w:sz w:val="27"/>
+          <w:szCs w:val="27"/>
+        </w:rPr>
+      </w:pPr>
+      <w:r>
+        <w:object w:dxaOrig="4040" w:dyaOrig="1440">
+          <v:shape id="_x0000_i1025" type="#_x0000_t75" style="width:201.75pt;height:1in" o:ole="">
+            <v:imagedata r:id="rId23" o:title=""/>
+          </v:shape>
+          <o:OLEObject Type="Embed" ProgID="Equation.DSMT4" ShapeID="_x0000_i1025" DrawAspect="Content" ObjectID="_1516048528" r:id="rId24"/>
+        </w:object>
+      </w:r>
+    </w:p>
     <w:p>
       <w:pPr>
         <w:pStyle w:val="Heading3"/>
       </w:pPr>
-      <w:r>
-        <w:rPr>
-          <w:position w:val="-78"/>
-        </w:rPr>
-        <w:object w:dxaOrig="4040" w:dyaOrig="1440">
-          <v:shape id="_x0000_i1026" type="#_x0000_t75" style="width:201.75pt;height:1in" o:ole="">
-            <v:imagedata r:id="rId9" o:title=""/>
-          </v:shape>
-          <o:OLEObject Type="Embed" ProgID="Equation.DSMT4" ShapeID="_x0000_i1026" DrawAspect="Content" ObjectID="_1515914307" r:id="rId13"/>
-        </w:object>
-      </w:r>
+      <w:bookmarkStart w:id="8" w:name="_Toc442304930"/>
       <w:r>
         <w:t>Phase Discrimination Method</w:t>
       </w:r>
-      <w:bookmarkEnd w:id="6"/>
+      <w:bookmarkEnd w:id="8"/>
     </w:p>
     <w:p>
       <w:pPr>
@@ -1721,6 +2332,15 @@
       </w:r>
       <w:r>
         <w:t>:</w:t>
+      </w:r>
+      <w:r>
+        <w:t xml:space="preserve"> o</w:t>
+      </w:r>
+      <w:r>
+        <w:t>ne side band along with a pilot</w:t>
+      </w:r>
+      <w:r>
+        <w:t xml:space="preserve"> carrier</w:t>
       </w:r>
       <w:r>
         <w:br/>
@@ -1734,11 +2354,69 @@
       <w:pPr>
         <w:pStyle w:val="Heading1"/>
       </w:pPr>
-      <w:bookmarkStart w:id="7" w:name="_Toc442172363"/>
+      <w:bookmarkStart w:id="9" w:name="_Toc442304931"/>
+      <w:r>
+        <w:t>Current</w:t>
+      </w:r>
+    </w:p>
+    <w:p>
+      <w:pPr>
+        <w:pStyle w:val="NoSpacing"/>
+      </w:pPr>
+      <w:r>
+        <w:t>[I</w:t>
+      </w:r>
+      <w:r>
+        <w:rPr>
+          <w:vertAlign w:val="subscript"/>
+        </w:rPr>
+        <w:t>C</w:t>
+      </w:r>
+      <w:r>
+        <w:t>]:</w:t>
+      </w:r>
+    </w:p>
+    <w:p>
+      <w:pPr>
+        <w:pStyle w:val="NoSpacing"/>
+      </w:pPr>
+    </w:p>
+    <w:p>
+      <w:pPr>
+        <w:pStyle w:val="NoSpacing"/>
+      </w:pPr>
+      <w:r>
+        <w:t>[I</w:t>
+      </w:r>
+      <w:r>
+        <w:rPr>
+          <w:vertAlign w:val="subscript"/>
+        </w:rPr>
+        <w:t>T</w:t>
+      </w:r>
+      <w:r>
+        <w:t>]:</w:t>
+      </w:r>
+      <w:r>
+        <w:rPr>
+          <w:position w:val="-14"/>
+        </w:rPr>
+        <w:object w:dxaOrig="1359" w:dyaOrig="460">
+          <v:shape id="_x0000_i1031" type="#_x0000_t75" style="width:67.9pt;height:22.9pt" o:ole="">
+            <v:imagedata r:id="rId25" o:title=""/>
+          </v:shape>
+          <o:OLEObject Type="Embed" ProgID="Equation.DSMT4" ShapeID="_x0000_i1031" DrawAspect="Content" ObjectID="_1516048529" r:id="rId26"/>
+        </w:object>
+      </w:r>
+    </w:p>
+    <w:p>
+      <w:pPr>
+        <w:pStyle w:val="Heading1"/>
+      </w:pPr>
       <w:r>
         <w:t>Information Theory</w:t>
       </w:r>
-      <w:bookmarkEnd w:id="7"/>
+      <w:bookmarkEnd w:id="9"/>
     </w:p>
     <w:p>
       <w:pPr>
@@ -1763,11 +2441,11 @@
       <w:pPr>
         <w:pStyle w:val="Heading2"/>
       </w:pPr>
-      <w:bookmarkStart w:id="8" w:name="_Toc442172364"/>
+      <w:bookmarkStart w:id="10" w:name="_Toc442304932"/>
       <w:r>
         <w:t>Shannon-Fano</w:t>
       </w:r>
-      <w:bookmarkEnd w:id="8"/>
+      <w:bookmarkEnd w:id="10"/>
     </w:p>
     <w:p>
       <w:pPr>
@@ -1857,6 +2535,13 @@
         </w:rPr>
         <w:t>Split into 2 groups as similar in size as possible without first rearranging</w:t>
       </w:r>
+      <w:r>
+        <w:rPr>
+          <w:rFonts w:cs="Times New Roman"/>
+          <w:szCs w:val="24"/>
+        </w:rPr>
+        <w:t>. Sometimes it may be more efficient to put a smaller group on top because it is more probable and will require less bits.</w:t>
+      </w:r>
     </w:p>
     <w:p>
       <w:pPr>
@@ -1919,7 +2604,7 @@
       </w:pPr>
     </w:p>
     <w:sectPr>
-      <w:footerReference w:type="default" r:id="rId14"/>
+      <w:footerReference w:type="default" r:id="rId27"/>
       <w:pgSz w:w="12240" w:h="15840"/>
       <w:pgMar w:top="1440" w:right="1440" w:bottom="1440" w:left="1440" w:header="708" w:footer="708" w:gutter="0"/>
       <w:cols w:space="708"/>
@@ -2013,7 +2698,7 @@
                 <w:bCs/>
                 <w:noProof/>
               </w:rPr>
-              <w:t>3</w:t>
+              <w:t>4</w:t>
             </w:r>
             <w:r>
               <w:rPr>
@@ -2055,7 +2740,7 @@
                 <w:bCs/>
                 <w:noProof/>
               </w:rPr>
-              <w:t>3</w:t>
+              <w:t>4</w:t>
             </w:r>
             <w:r>
               <w:rPr>
@@ -3651,7 +4336,7 @@
 </file>
 
 <file path=customXml/itemProps1.xml><?xml version="1.0" encoding="utf-8"?>
-<ds:datastoreItem xmlns:ds="http://schemas.openxmlformats.org/officeDocument/2006/customXml" ds:itemID="{FE573406-F861-4320-B5F0-0E8D51BAD60B}">
+<ds:datastoreItem xmlns:ds="http://schemas.openxmlformats.org/officeDocument/2006/customXml" ds:itemID="{EC3D5B70-AE2D-4AD6-A74F-EFF27F215D2D}">
   <ds:schemaRefs>
     <ds:schemaRef ds:uri="http://schemas.openxmlformats.org/officeDocument/2006/bibliography"/>
   </ds:schemaRefs>

</xml_diff>

<commit_message>
taking notes on 4c video lecture. not done tho
</commit_message>
<xml_diff>
--- a/SFWR ENG 4J03.docx
+++ b/SFWR ENG 4J03.docx
@@ -952,7 +952,7 @@
           <v:shape id="_x0000_i1025" type="#_x0000_t75" style="width:175.95pt;height:20.05pt" o:ole="" o:allowoverlap="f">
             <v:imagedata r:id="rId10" o:title=""/>
           </v:shape>
-          <o:OLEObject Type="Embed" ProgID="Equation.DSMT4" ShapeID="_x0000_i1025" DrawAspect="Content" ObjectID="_1391274127" r:id="rId11"/>
+          <o:OLEObject Type="Embed" ProgID="Equation.DSMT4" ShapeID="_x0000_i1025" DrawAspect="Content" ObjectID="_1391552950" r:id="rId11"/>
         </w:object>
       </w:r>
       <w:r>
@@ -1364,7 +1364,7 @@
           <v:shape id="_x0000_i1026" type="#_x0000_t75" style="width:67pt;height:33.2pt" o:ole="">
             <v:imagedata r:id="rId12" o:title=""/>
           </v:shape>
-          <o:OLEObject Type="Embed" ProgID="Equation.DSMT4" ShapeID="_x0000_i1026" DrawAspect="Content" ObjectID="_1391274128" r:id="rId13"/>
+          <o:OLEObject Type="Embed" ProgID="Equation.DSMT4" ShapeID="_x0000_i1026" DrawAspect="Content" ObjectID="_1391552951" r:id="rId13"/>
         </w:object>
       </w:r>
       <w:r>
@@ -1969,7 +1969,7 @@
           <v:shape id="_x0000_i1027" type="#_x0000_t75" style="width:85.75pt;height:26.3pt" o:ole="">
             <v:imagedata r:id="rId14" o:title=""/>
           </v:shape>
-          <o:OLEObject Type="Embed" ProgID="Equation.DSMT4" ShapeID="_x0000_i1027" DrawAspect="Content" ObjectID="_1391274129" r:id="rId15"/>
+          <o:OLEObject Type="Embed" ProgID="Equation.DSMT4" ShapeID="_x0000_i1027" DrawAspect="Content" ObjectID="_1391552952" r:id="rId15"/>
         </w:object>
       </w:r>
     </w:p>
@@ -2222,7 +2222,7 @@
           <v:shape id="_x0000_i1028" type="#_x0000_t75" style="width:258.55pt;height:23.8pt" o:ole="">
             <v:imagedata r:id="rId16" o:title=""/>
           </v:shape>
-          <o:OLEObject Type="Embed" ProgID="Equation.DSMT4" ShapeID="_x0000_i1028" DrawAspect="Content" ObjectID="_1391274130" r:id="rId17"/>
+          <o:OLEObject Type="Embed" ProgID="Equation.DSMT4" ShapeID="_x0000_i1028" DrawAspect="Content" ObjectID="_1391552953" r:id="rId17"/>
         </w:object>
       </w:r>
     </w:p>
@@ -2266,7 +2266,7 @@
           <v:shape id="_x0000_i1029" type="#_x0000_t75" style="width:63.85pt;height:35.05pt" o:ole="">
             <v:imagedata r:id="rId18" o:title=""/>
           </v:shape>
-          <o:OLEObject Type="Embed" ProgID="Equation.DSMT4" ShapeID="_x0000_i1029" DrawAspect="Content" ObjectID="_1391274131" r:id="rId19"/>
+          <o:OLEObject Type="Embed" ProgID="Equation.DSMT4" ShapeID="_x0000_i1029" DrawAspect="Content" ObjectID="_1391552954" r:id="rId19"/>
         </w:object>
       </w:r>
     </w:p>
@@ -2365,7 +2365,7 @@
           <v:shape id="_x0000_i1030" type="#_x0000_t75" style="width:135.25pt;height:34.45pt" o:ole="">
             <v:imagedata r:id="rId20" o:title=""/>
           </v:shape>
-          <o:OLEObject Type="Embed" ProgID="Equation.DSMT4" ShapeID="_x0000_i1030" DrawAspect="Content" ObjectID="_1391274132" r:id="rId21"/>
+          <o:OLEObject Type="Embed" ProgID="Equation.DSMT4" ShapeID="_x0000_i1030" DrawAspect="Content" ObjectID="_1391552955" r:id="rId21"/>
         </w:object>
       </w:r>
     </w:p>
@@ -2440,7 +2440,7 @@
           <v:shape id="_x0000_i1031" type="#_x0000_t75" style="width:149pt;height:34.45pt" o:ole="">
             <v:imagedata r:id="rId23" o:title=""/>
           </v:shape>
-          <o:OLEObject Type="Embed" ProgID="Equation.DSMT4" ShapeID="_x0000_i1031" DrawAspect="Content" ObjectID="_1391274133" r:id="rId24"/>
+          <o:OLEObject Type="Embed" ProgID="Equation.DSMT4" ShapeID="_x0000_i1031" DrawAspect="Content" ObjectID="_1391552956" r:id="rId24"/>
         </w:object>
       </w:r>
     </w:p>
@@ -3121,7 +3121,7 @@
           <v:shape id="_x0000_i1032" type="#_x0000_t75" style="width:346.85pt;height:45.7pt" o:ole="">
             <v:imagedata r:id="rId25" o:title=""/>
           </v:shape>
-          <o:OLEObject Type="Embed" ProgID="Equation.DSMT4" ShapeID="_x0000_i1032" DrawAspect="Content" ObjectID="_1391274134" r:id="rId26"/>
+          <o:OLEObject Type="Embed" ProgID="Equation.DSMT4" ShapeID="_x0000_i1032" DrawAspect="Content" ObjectID="_1391552957" r:id="rId26"/>
         </w:object>
       </w:r>
     </w:p>
@@ -3151,7 +3151,7 @@
           <v:shape id="_x0000_i1033" type="#_x0000_t75" style="width:181.55pt;height:41.95pt" o:ole="">
             <v:imagedata r:id="rId27" o:title=""/>
           </v:shape>
-          <o:OLEObject Type="Embed" ProgID="Equation.DSMT4" ShapeID="_x0000_i1033" DrawAspect="Content" ObjectID="_1391274135" r:id="rId28"/>
+          <o:OLEObject Type="Embed" ProgID="Equation.DSMT4" ShapeID="_x0000_i1033" DrawAspect="Content" ObjectID="_1391552958" r:id="rId28"/>
         </w:object>
       </w:r>
     </w:p>
@@ -3684,7 +3684,7 @@
           <v:shape id="_x0000_i1034" type="#_x0000_t75" style="width:202.25pt;height:1in" o:ole="">
             <v:imagedata r:id="rId29" o:title=""/>
           </v:shape>
-          <o:OLEObject Type="Embed" ProgID="Equation.DSMT4" ShapeID="_x0000_i1034" DrawAspect="Content" ObjectID="_1391274136" r:id="rId30"/>
+          <o:OLEObject Type="Embed" ProgID="Equation.DSMT4" ShapeID="_x0000_i1034" DrawAspect="Content" ObjectID="_1391552959" r:id="rId30"/>
         </w:object>
       </w:r>
     </w:p>
@@ -3800,7 +3800,7 @@
           <v:shape id="_x0000_i1035" type="#_x0000_t75" style="width:67.6pt;height:23.15pt" o:ole="">
             <v:imagedata r:id="rId31" o:title=""/>
           </v:shape>
-          <o:OLEObject Type="Embed" ProgID="Equation.DSMT4" ShapeID="_x0000_i1035" DrawAspect="Content" ObjectID="_1391274137" r:id="rId32"/>
+          <o:OLEObject Type="Embed" ProgID="Equation.DSMT4" ShapeID="_x0000_i1035" DrawAspect="Content" ObjectID="_1391552960" r:id="rId32"/>
         </w:object>
       </w:r>
     </w:p>
@@ -3811,7 +3811,9 @@
       <w:r>
         <w:t>Information Theory</w:t>
       </w:r>
+      <w:bookmarkStart w:id="9" w:name="_GoBack"/>
       <w:bookmarkEnd w:id="8"/>
+      <w:bookmarkEnd w:id="9"/>
     </w:p>
     <w:p>
       <w:pPr>
@@ -3841,9 +3843,73 @@
     </w:p>
     <w:p>
       <w:pPr>
+        <w:pStyle w:val="NoSpacing"/>
+      </w:pPr>
+      <w:r>
+        <w:rPr>
+          <w:b/>
+        </w:rPr>
+        <w:t xml:space="preserve">Amount of Information </w:t>
+      </w:r>
+      <w:r>
+        <w:t>[</w:t>
+      </w:r>
+      <w:proofErr w:type="spellStart"/>
+      <w:r>
+        <w:t>I</w:t>
+      </w:r>
+      <w:r>
+        <w:rPr>
+          <w:vertAlign w:val="subscript"/>
+        </w:rPr>
+        <w:t>k</w:t>
+      </w:r>
+      <w:proofErr w:type="spellEnd"/>
+      <w:r>
+        <w:t xml:space="preserve">]: </w:t>
+      </w:r>
+      <w:proofErr w:type="gramStart"/>
+      <w:r>
+        <w:t>log</w:t>
+      </w:r>
+      <w:r>
+        <w:rPr>
+          <w:vertAlign w:val="subscript"/>
+        </w:rPr>
+        <w:t>2</w:t>
+      </w:r>
+      <w:r>
+        <w:t>(</w:t>
+      </w:r>
+      <w:proofErr w:type="gramEnd"/>
+      <w:r>
+        <w:t>1/</w:t>
+      </w:r>
+      <w:proofErr w:type="spellStart"/>
+      <w:r>
+        <w:t>P</w:t>
+      </w:r>
+      <w:r>
+        <w:rPr>
+          <w:vertAlign w:val="subscript"/>
+        </w:rPr>
+        <w:t>k</w:t>
+      </w:r>
+      <w:proofErr w:type="spellEnd"/>
+      <w:r>
+        <w:t>)</w:t>
+      </w:r>
+    </w:p>
+    <w:p>
+      <w:pPr>
+        <w:pStyle w:val="NoSpacing"/>
+      </w:pPr>
+    </w:p>
+    <w:p>
+      <w:pPr>
         <w:pStyle w:val="Heading2"/>
       </w:pPr>
-      <w:bookmarkStart w:id="9" w:name="_Toc442304932"/>
+      <w:bookmarkStart w:id="10" w:name="_Toc442304932"/>
       <w:r>
         <w:t>Shannon-</w:t>
       </w:r>
@@ -3851,7 +3917,7 @@
       <w:r>
         <w:t>Fano</w:t>
       </w:r>
-      <w:bookmarkEnd w:id="9"/>
+      <w:bookmarkEnd w:id="10"/>
       <w:proofErr w:type="spellEnd"/>
     </w:p>
     <w:p>
@@ -4090,10 +4156,10 @@
           <w:position w:val="-66"/>
         </w:rPr>
         <w:object w:dxaOrig="1320" w:dyaOrig="1420" w14:anchorId="0608D52C">
-          <v:shape id="_x0000_i1067" type="#_x0000_t75" style="width:66.35pt;height:71.35pt" o:ole="">
+          <v:shape id="_x0000_i1036" type="#_x0000_t75" style="width:66.35pt;height:71.35pt" o:ole="">
             <v:imagedata r:id="rId33" o:title=""/>
           </v:shape>
-          <o:OLEObject Type="Embed" ProgID="Equation.3" ShapeID="_x0000_i1067" DrawAspect="Content" ObjectID="_1391274138" r:id="rId34"/>
+          <o:OLEObject Type="Embed" ProgID="Equation.3" ShapeID="_x0000_i1036" DrawAspect="Content" ObjectID="_1391552961" r:id="rId34"/>
         </w:object>
       </w:r>
     </w:p>
@@ -4108,15 +4174,7 @@
         <w:t>Code efficiency</w:t>
       </w:r>
       <w:r>
-        <w:t xml:space="preserve"> [</w:t>
-      </w:r>
-      <w:bookmarkStart w:id="10" w:name="_GoBack"/>
-      <w:r>
-        <w:t>η</w:t>
-      </w:r>
-      <w:bookmarkEnd w:id="10"/>
-      <w:r>
-        <w:t>]:</w:t>
+        <w:t xml:space="preserve"> [η]:</w:t>
       </w:r>
     </w:p>
     <w:p>
@@ -4131,10 +4189,10 @@
           <w:position w:val="-24"/>
         </w:rPr>
         <w:object w:dxaOrig="680" w:dyaOrig="640" w14:anchorId="1ACF8445">
-          <v:shape id="_x0000_i1058" type="#_x0000_t75" style="width:33.8pt;height:31.95pt" o:ole="">
+          <v:shape id="_x0000_i1037" type="#_x0000_t75" style="width:33.8pt;height:31.95pt" o:ole="">
             <v:imagedata r:id="rId35" o:title=""/>
           </v:shape>
-          <o:OLEObject Type="Embed" ProgID="Equation.3" ShapeID="_x0000_i1058" DrawAspect="Content" ObjectID="_1391274139" r:id="rId36"/>
+          <o:OLEObject Type="Embed" ProgID="Equation.3" ShapeID="_x0000_i1037" DrawAspect="Content" ObjectID="_1391552962" r:id="rId36"/>
         </w:object>
       </w:r>
       <w:r>
@@ -4256,10 +4314,10 @@
           <w:position w:val="-34"/>
         </w:rPr>
         <w:object w:dxaOrig="1900" w:dyaOrig="780" w14:anchorId="77257CF1">
-          <v:shape id="_x0000_i1071" type="#_x0000_t75" style="width:95.15pt;height:39.45pt" o:ole="">
+          <v:shape id="_x0000_i1038" type="#_x0000_t75" style="width:95.15pt;height:39.45pt" o:ole="">
             <v:imagedata r:id="rId37" o:title=""/>
           </v:shape>
-          <o:OLEObject Type="Embed" ProgID="Equation.3" ShapeID="_x0000_i1071" DrawAspect="Content" ObjectID="_1391274140" r:id="rId38"/>
+          <o:OLEObject Type="Embed" ProgID="Equation.3" ShapeID="_x0000_i1038" DrawAspect="Content" ObjectID="_1391552963" r:id="rId38"/>
         </w:object>
       </w:r>
     </w:p>
@@ -5126,10 +5184,10 @@
           <w:position w:val="-6"/>
         </w:rPr>
         <w:object w:dxaOrig="300" w:dyaOrig="320" w14:anchorId="261208CF">
-          <v:shape id="_x0000_i1037" type="#_x0000_t75" style="width:15.05pt;height:15.65pt" o:ole="">
+          <v:shape id="_x0000_i1039" type="#_x0000_t75" style="width:15.05pt;height:15.65pt" o:ole="">
             <v:imagedata r:id="rId39" o:title=""/>
           </v:shape>
-          <o:OLEObject Type="Embed" ProgID="Equation.DSMT4" ShapeID="_x0000_i1037" DrawAspect="Content" ObjectID="_1391274141" r:id="rId40"/>
+          <o:OLEObject Type="Embed" ProgID="Equation.DSMT4" ShapeID="_x0000_i1039" DrawAspect="Content" ObjectID="_1391552964" r:id="rId40"/>
         </w:object>
       </w:r>
     </w:p>
@@ -5165,10 +5223,10 @@
           <w:position w:val="-14"/>
         </w:rPr>
         <w:object w:dxaOrig="1880" w:dyaOrig="400" w14:anchorId="1CE8BA74">
-          <v:shape id="_x0000_i1038" type="#_x0000_t75" style="width:93.9pt;height:20.05pt" o:ole="">
+          <v:shape id="_x0000_i1040" type="#_x0000_t75" style="width:93.9pt;height:20.05pt" o:ole="">
             <v:imagedata r:id="rId41" o:title=""/>
           </v:shape>
-          <o:OLEObject Type="Embed" ProgID="Equation.DSMT4" ShapeID="_x0000_i1038" DrawAspect="Content" ObjectID="_1391274142" r:id="rId42"/>
+          <o:OLEObject Type="Embed" ProgID="Equation.DSMT4" ShapeID="_x0000_i1040" DrawAspect="Content" ObjectID="_1391552965" r:id="rId42"/>
         </w:object>
       </w:r>
     </w:p>
@@ -5188,10 +5246,10 @@
           <w:position w:val="-24"/>
         </w:rPr>
         <w:object w:dxaOrig="1140" w:dyaOrig="660" w14:anchorId="2745B209">
-          <v:shape id="_x0000_i1039" type="#_x0000_t75" style="width:56.95pt;height:33.2pt" o:ole="">
+          <v:shape id="_x0000_i1041" type="#_x0000_t75" style="width:56.95pt;height:33.2pt" o:ole="">
             <v:imagedata r:id="rId43" o:title=""/>
           </v:shape>
-          <o:OLEObject Type="Embed" ProgID="Equation.DSMT4" ShapeID="_x0000_i1039" DrawAspect="Content" ObjectID="_1391274143" r:id="rId44"/>
+          <o:OLEObject Type="Embed" ProgID="Equation.DSMT4" ShapeID="_x0000_i1041" DrawAspect="Content" ObjectID="_1391552966" r:id="rId44"/>
         </w:object>
       </w:r>
     </w:p>
@@ -5464,10 +5522,10 @@
           <w:position w:val="-90"/>
         </w:rPr>
         <w:object w:dxaOrig="1500" w:dyaOrig="1280" w14:anchorId="37CBB818">
-          <v:shape id="_x0000_i1040" type="#_x0000_t75" style="width:74.5pt;height:63.85pt" o:ole="">
+          <v:shape id="_x0000_i1042" type="#_x0000_t75" style="width:74.5pt;height:63.85pt" o:ole="">
             <v:imagedata r:id="rId45" o:title=""/>
           </v:shape>
-          <o:OLEObject Type="Embed" ProgID="Equation.DSMT4" ShapeID="_x0000_i1040" DrawAspect="Content" ObjectID="_1391274144" r:id="rId46"/>
+          <o:OLEObject Type="Embed" ProgID="Equation.DSMT4" ShapeID="_x0000_i1042" DrawAspect="Content" ObjectID="_1391552967" r:id="rId46"/>
         </w:object>
       </w:r>
     </w:p>
@@ -5523,10 +5581,10 @@
           <w:position w:val="-82"/>
         </w:rPr>
         <w:object w:dxaOrig="1719" w:dyaOrig="1760" w14:anchorId="1D624CBC">
-          <v:shape id="_x0000_i1041" type="#_x0000_t75" style="width:85.75pt;height:87.65pt" o:ole="">
+          <v:shape id="_x0000_i1043" type="#_x0000_t75" style="width:85.75pt;height:87.65pt" o:ole="">
             <v:imagedata r:id="rId47" o:title=""/>
           </v:shape>
-          <o:OLEObject Type="Embed" ProgID="Equation.DSMT4" ShapeID="_x0000_i1041" DrawAspect="Content" ObjectID="_1391274145" r:id="rId48"/>
+          <o:OLEObject Type="Embed" ProgID="Equation.DSMT4" ShapeID="_x0000_i1043" DrawAspect="Content" ObjectID="_1391552968" r:id="rId48"/>
         </w:object>
       </w:r>
     </w:p>
@@ -5539,10 +5597,10 @@
           <w:position w:val="-14"/>
         </w:rPr>
         <w:object w:dxaOrig="1719" w:dyaOrig="400" w14:anchorId="5F267DDE">
-          <v:shape id="_x0000_i1042" type="#_x0000_t75" style="width:85.75pt;height:20.05pt" o:ole="">
+          <v:shape id="_x0000_i1044" type="#_x0000_t75" style="width:85.75pt;height:20.05pt" o:ole="">
             <v:imagedata r:id="rId49" o:title=""/>
           </v:shape>
-          <o:OLEObject Type="Embed" ProgID="Equation.DSMT4" ShapeID="_x0000_i1042" DrawAspect="Content" ObjectID="_1391274146" r:id="rId50"/>
+          <o:OLEObject Type="Embed" ProgID="Equation.DSMT4" ShapeID="_x0000_i1044" DrawAspect="Content" ObjectID="_1391552969" r:id="rId50"/>
         </w:object>
       </w:r>
     </w:p>
@@ -6251,6 +6309,7 @@
         <w:docPartUnique/>
       </w:docPartObj>
     </w:sdtPr>
+    <w:sdtEndPr/>
     <w:sdtContent>
       <w:sdt>
         <w:sdtPr>
@@ -6260,6 +6319,7 @@
             <w:docPartUnique/>
           </w:docPartObj>
         </w:sdtPr>
+        <w:sdtEndPr/>
         <w:sdtContent>
           <w:p>
             <w:pPr>
@@ -9292,7 +9352,7 @@
 </file>
 
 <file path=customXml/itemProps1.xml><?xml version="1.0" encoding="utf-8"?>
-<ds:datastoreItem xmlns:ds="http://schemas.openxmlformats.org/officeDocument/2006/customXml" ds:itemID="{1ABDA23F-3287-AE4C-8EBE-FCC90918ADE8}">
+<ds:datastoreItem xmlns:ds="http://schemas.openxmlformats.org/officeDocument/2006/customXml" ds:itemID="{0DA8DDB4-D5B2-E244-A346-7D4A3EFC8F2C}">
   <ds:schemaRefs>
     <ds:schemaRef ds:uri="http://schemas.openxmlformats.org/officeDocument/2006/bibliography"/>
   </ds:schemaRefs>

</xml_diff>

<commit_message>
did some stuff. let's hope it doesn't break the doc
</commit_message>
<xml_diff>
--- a/SFWR ENG 4J03.docx
+++ b/SFWR ENG 4J03.docx
@@ -952,7 +952,7 @@
           <v:shape id="_x0000_i1025" type="#_x0000_t75" style="width:175.95pt;height:20.05pt" o:ole="" o:allowoverlap="f">
             <v:imagedata r:id="rId10" o:title=""/>
           </v:shape>
-          <o:OLEObject Type="Embed" ProgID="Equation.DSMT4" ShapeID="_x0000_i1025" DrawAspect="Content" ObjectID="_1391552950" r:id="rId11"/>
+          <o:OLEObject Type="Embed" ProgID="Equation.DSMT4" ShapeID="_x0000_i1025" DrawAspect="Content" ObjectID="_1392176854" r:id="rId11"/>
         </w:object>
       </w:r>
       <w:r>
@@ -1364,7 +1364,7 @@
           <v:shape id="_x0000_i1026" type="#_x0000_t75" style="width:67pt;height:33.2pt" o:ole="">
             <v:imagedata r:id="rId12" o:title=""/>
           </v:shape>
-          <o:OLEObject Type="Embed" ProgID="Equation.DSMT4" ShapeID="_x0000_i1026" DrawAspect="Content" ObjectID="_1391552951" r:id="rId13"/>
+          <o:OLEObject Type="Embed" ProgID="Equation.DSMT4" ShapeID="_x0000_i1026" DrawAspect="Content" ObjectID="_1392176855" r:id="rId13"/>
         </w:object>
       </w:r>
       <w:r>
@@ -1969,7 +1969,7 @@
           <v:shape id="_x0000_i1027" type="#_x0000_t75" style="width:85.75pt;height:26.3pt" o:ole="">
             <v:imagedata r:id="rId14" o:title=""/>
           </v:shape>
-          <o:OLEObject Type="Embed" ProgID="Equation.DSMT4" ShapeID="_x0000_i1027" DrawAspect="Content" ObjectID="_1391552952" r:id="rId15"/>
+          <o:OLEObject Type="Embed" ProgID="Equation.DSMT4" ShapeID="_x0000_i1027" DrawAspect="Content" ObjectID="_1392176856" r:id="rId15"/>
         </w:object>
       </w:r>
     </w:p>
@@ -2222,7 +2222,7 @@
           <v:shape id="_x0000_i1028" type="#_x0000_t75" style="width:258.55pt;height:23.8pt" o:ole="">
             <v:imagedata r:id="rId16" o:title=""/>
           </v:shape>
-          <o:OLEObject Type="Embed" ProgID="Equation.DSMT4" ShapeID="_x0000_i1028" DrawAspect="Content" ObjectID="_1391552953" r:id="rId17"/>
+          <o:OLEObject Type="Embed" ProgID="Equation.DSMT4" ShapeID="_x0000_i1028" DrawAspect="Content" ObjectID="_1392176857" r:id="rId17"/>
         </w:object>
       </w:r>
     </w:p>
@@ -2266,7 +2266,7 @@
           <v:shape id="_x0000_i1029" type="#_x0000_t75" style="width:63.85pt;height:35.05pt" o:ole="">
             <v:imagedata r:id="rId18" o:title=""/>
           </v:shape>
-          <o:OLEObject Type="Embed" ProgID="Equation.DSMT4" ShapeID="_x0000_i1029" DrawAspect="Content" ObjectID="_1391552954" r:id="rId19"/>
+          <o:OLEObject Type="Embed" ProgID="Equation.DSMT4" ShapeID="_x0000_i1029" DrawAspect="Content" ObjectID="_1392176858" r:id="rId19"/>
         </w:object>
       </w:r>
     </w:p>
@@ -2365,7 +2365,7 @@
           <v:shape id="_x0000_i1030" type="#_x0000_t75" style="width:135.25pt;height:34.45pt" o:ole="">
             <v:imagedata r:id="rId20" o:title=""/>
           </v:shape>
-          <o:OLEObject Type="Embed" ProgID="Equation.DSMT4" ShapeID="_x0000_i1030" DrawAspect="Content" ObjectID="_1391552955" r:id="rId21"/>
+          <o:OLEObject Type="Embed" ProgID="Equation.DSMT4" ShapeID="_x0000_i1030" DrawAspect="Content" ObjectID="_1392176859" r:id="rId21"/>
         </w:object>
       </w:r>
     </w:p>
@@ -2440,7 +2440,7 @@
           <v:shape id="_x0000_i1031" type="#_x0000_t75" style="width:149pt;height:34.45pt" o:ole="">
             <v:imagedata r:id="rId23" o:title=""/>
           </v:shape>
-          <o:OLEObject Type="Embed" ProgID="Equation.DSMT4" ShapeID="_x0000_i1031" DrawAspect="Content" ObjectID="_1391552956" r:id="rId24"/>
+          <o:OLEObject Type="Embed" ProgID="Equation.DSMT4" ShapeID="_x0000_i1031" DrawAspect="Content" ObjectID="_1392176860" r:id="rId24"/>
         </w:object>
       </w:r>
     </w:p>
@@ -3089,6 +3089,82 @@
       <w:pPr>
         <w:pStyle w:val="NoSpacing"/>
       </w:pPr>
+    </w:p>
+    <w:p>
+      <w:pPr>
+        <w:pStyle w:val="NoSpacing"/>
+      </w:pPr>
+      <w:r>
+        <w:rPr>
+          <w:noProof/>
+          <w:lang w:val="en-US"/>
+        </w:rPr>
+        <w:drawing>
+          <wp:inline distT="0" distB="0" distL="0" distR="0" wp14:anchorId="213C6A89" wp14:editId="25CFC155">
+            <wp:extent cx="10121900" cy="3935730"/>
+            <wp:effectExtent l="0" t="0" r="12700" b="1270"/>
+            <wp:docPr id="21" name="Picture 21">
+              <a:hlinkClick xmlns:a="http://schemas.openxmlformats.org/drawingml/2006/main" r:id="rId25"/>
+            </wp:docPr>
+            <wp:cNvGraphicFramePr>
+              <a:graphicFrameLocks xmlns:a="http://schemas.openxmlformats.org/drawingml/2006/main" noChangeAspect="1"/>
+            </wp:cNvGraphicFramePr>
+            <a:graphic xmlns:a="http://schemas.openxmlformats.org/drawingml/2006/main">
+              <a:graphicData uri="http://schemas.openxmlformats.org/drawingml/2006/picture">
+                <pic:pic xmlns:pic="http://schemas.openxmlformats.org/drawingml/2006/picture">
+                  <pic:nvPicPr>
+                    <pic:cNvPr id="0" name="Picture 21"/>
+                    <pic:cNvPicPr>
+                      <a:picLocks noChangeAspect="1" noChangeArrowheads="1"/>
+                    </pic:cNvPicPr>
+                  </pic:nvPicPr>
+                  <pic:blipFill>
+                    <a:blip r:embed="rId26">
+                      <a:extLst>
+                        <a:ext uri="{28A0092B-C50C-407E-A947-70E740481C1C}">
+                          <a14:useLocalDpi xmlns:a14="http://schemas.microsoft.com/office/drawing/2010/main" val="0"/>
+                        </a:ext>
+                      </a:extLst>
+                    </a:blip>
+                    <a:srcRect/>
+                    <a:stretch>
+                      <a:fillRect/>
+                    </a:stretch>
+                  </pic:blipFill>
+                  <pic:spPr bwMode="auto">
+                    <a:xfrm>
+                      <a:off x="0" y="0"/>
+                      <a:ext cx="10121900" cy="3935730"/>
+                    </a:xfrm>
+                    <a:prstGeom prst="rect">
+                      <a:avLst/>
+                    </a:prstGeom>
+                    <a:noFill/>
+                    <a:ln>
+                      <a:noFill/>
+                    </a:ln>
+                  </pic:spPr>
+                </pic:pic>
+              </a:graphicData>
+            </a:graphic>
+          </wp:inline>
+        </w:drawing>
+      </w:r>
+    </w:p>
+    <w:p>
+      <w:pPr>
+        <w:pStyle w:val="NoSpacing"/>
+      </w:pPr>
+    </w:p>
+    <w:p>
+      <w:pPr>
+        <w:pStyle w:val="NoSpacing"/>
+      </w:pPr>
+    </w:p>
+    <w:p>
+      <w:pPr>
+        <w:pStyle w:val="NoSpacing"/>
+      </w:pPr>
       <w:r>
         <w:rPr>
           <w:b/>
@@ -3103,6 +3179,67 @@
         <w:t>AM</w:t>
       </w:r>
       <w:proofErr w:type="gramEnd"/>
+    </w:p>
+    <w:p>
+      <w:pPr>
+        <w:pStyle w:val="NoSpacing"/>
+      </w:pPr>
+      <w:r>
+        <w:rPr>
+          <w:noProof/>
+          <w:lang w:val="en-US"/>
+        </w:rPr>
+        <w:drawing>
+          <wp:inline distT="0" distB="0" distL="0" distR="0" wp14:anchorId="77A2A9B6" wp14:editId="3703F883">
+            <wp:extent cx="9469755" cy="4659630"/>
+            <wp:effectExtent l="0" t="0" r="0" b="0"/>
+            <wp:docPr id="22" name="Picture 22">
+              <a:hlinkClick xmlns:a="http://schemas.openxmlformats.org/drawingml/2006/main" r:id="rId27"/>
+            </wp:docPr>
+            <wp:cNvGraphicFramePr>
+              <a:graphicFrameLocks xmlns:a="http://schemas.openxmlformats.org/drawingml/2006/main" noChangeAspect="1"/>
+            </wp:cNvGraphicFramePr>
+            <a:graphic xmlns:a="http://schemas.openxmlformats.org/drawingml/2006/main">
+              <a:graphicData uri="http://schemas.openxmlformats.org/drawingml/2006/picture">
+                <pic:pic xmlns:pic="http://schemas.openxmlformats.org/drawingml/2006/picture">
+                  <pic:nvPicPr>
+                    <pic:cNvPr id="0" name="Picture 22"/>
+                    <pic:cNvPicPr>
+                      <a:picLocks noChangeAspect="1" noChangeArrowheads="1"/>
+                    </pic:cNvPicPr>
+                  </pic:nvPicPr>
+                  <pic:blipFill>
+                    <a:blip r:embed="rId28">
+                      <a:extLst>
+                        <a:ext uri="{28A0092B-C50C-407E-A947-70E740481C1C}">
+                          <a14:useLocalDpi xmlns:a14="http://schemas.microsoft.com/office/drawing/2010/main" val="0"/>
+                        </a:ext>
+                      </a:extLst>
+                    </a:blip>
+                    <a:srcRect/>
+                    <a:stretch>
+                      <a:fillRect/>
+                    </a:stretch>
+                  </pic:blipFill>
+                  <pic:spPr bwMode="auto">
+                    <a:xfrm>
+                      <a:off x="0" y="0"/>
+                      <a:ext cx="9469755" cy="4659630"/>
+                    </a:xfrm>
+                    <a:prstGeom prst="rect">
+                      <a:avLst/>
+                    </a:prstGeom>
+                    <a:noFill/>
+                    <a:ln>
+                      <a:noFill/>
+                    </a:ln>
+                  </pic:spPr>
+                </pic:pic>
+              </a:graphicData>
+            </a:graphic>
+          </wp:inline>
+        </w:drawing>
+      </w:r>
     </w:p>
     <w:p>
       <w:pPr>
@@ -3119,9 +3256,9 @@
         </w:rPr>
         <w:object w:dxaOrig="6940" w:dyaOrig="920" w14:anchorId="75B446E1">
           <v:shape id="_x0000_i1032" type="#_x0000_t75" style="width:346.85pt;height:45.7pt" o:ole="">
-            <v:imagedata r:id="rId25" o:title=""/>
+            <v:imagedata r:id="rId29" o:title=""/>
           </v:shape>
-          <o:OLEObject Type="Embed" ProgID="Equation.DSMT4" ShapeID="_x0000_i1032" DrawAspect="Content" ObjectID="_1391552957" r:id="rId26"/>
+          <o:OLEObject Type="Embed" ProgID="Equation.DSMT4" ShapeID="_x0000_i1032" DrawAspect="Content" ObjectID="_1392176861" r:id="rId30"/>
         </w:object>
       </w:r>
     </w:p>
@@ -3149,9 +3286,9 @@
         </w:rPr>
         <w:object w:dxaOrig="3620" w:dyaOrig="840" w14:anchorId="2010178E">
           <v:shape id="_x0000_i1033" type="#_x0000_t75" style="width:181.55pt;height:41.95pt" o:ole="">
-            <v:imagedata r:id="rId27" o:title=""/>
+            <v:imagedata r:id="rId31" o:title=""/>
           </v:shape>
-          <o:OLEObject Type="Embed" ProgID="Equation.DSMT4" ShapeID="_x0000_i1033" DrawAspect="Content" ObjectID="_1391552958" r:id="rId28"/>
+          <o:OLEObject Type="Embed" ProgID="Equation.DSMT4" ShapeID="_x0000_i1033" DrawAspect="Content" ObjectID="_1392176862" r:id="rId32"/>
         </w:object>
       </w:r>
     </w:p>
@@ -3428,6 +3565,8 @@
       <w:r>
         <w:br/>
       </w:r>
+      <w:bookmarkStart w:id="5" w:name="_GoBack"/>
+      <w:bookmarkEnd w:id="5"/>
       <w:r>
         <w:br/>
       </w:r>
@@ -3552,6 +3691,72 @@
       </w:r>
       <w:r>
         <w:t xml:space="preserve"> </w:t>
+      </w:r>
+    </w:p>
+    <w:p>
+      <w:pPr>
+        <w:pStyle w:val="NoSpacing"/>
+      </w:pPr>
+    </w:p>
+    <w:p>
+      <w:pPr>
+        <w:pStyle w:val="NoSpacing"/>
+      </w:pPr>
+      <w:r>
+        <w:rPr>
+          <w:noProof/>
+          <w:lang w:val="en-US"/>
+        </w:rPr>
+        <w:drawing>
+          <wp:inline distT="0" distB="0" distL="0" distR="0" wp14:anchorId="1B5E4DCE" wp14:editId="45C3E8AB">
+            <wp:extent cx="3975735" cy="7609205"/>
+            <wp:effectExtent l="0" t="0" r="12065" b="10795"/>
+            <wp:docPr id="23" name="Picture 23">
+              <a:hlinkClick xmlns:a="http://schemas.openxmlformats.org/drawingml/2006/main" r:id="rId33"/>
+            </wp:docPr>
+            <wp:cNvGraphicFramePr>
+              <a:graphicFrameLocks xmlns:a="http://schemas.openxmlformats.org/drawingml/2006/main" noChangeAspect="1"/>
+            </wp:cNvGraphicFramePr>
+            <a:graphic xmlns:a="http://schemas.openxmlformats.org/drawingml/2006/main">
+              <a:graphicData uri="http://schemas.openxmlformats.org/drawingml/2006/picture">
+                <pic:pic xmlns:pic="http://schemas.openxmlformats.org/drawingml/2006/picture">
+                  <pic:nvPicPr>
+                    <pic:cNvPr id="0" name="Picture 23"/>
+                    <pic:cNvPicPr>
+                      <a:picLocks noChangeAspect="1" noChangeArrowheads="1"/>
+                    </pic:cNvPicPr>
+                  </pic:nvPicPr>
+                  <pic:blipFill>
+                    <a:blip r:embed="rId34">
+                      <a:extLst>
+                        <a:ext uri="{28A0092B-C50C-407E-A947-70E740481C1C}">
+                          <a14:useLocalDpi xmlns:a14="http://schemas.microsoft.com/office/drawing/2010/main" val="0"/>
+                        </a:ext>
+                      </a:extLst>
+                    </a:blip>
+                    <a:srcRect/>
+                    <a:stretch>
+                      <a:fillRect/>
+                    </a:stretch>
+                  </pic:blipFill>
+                  <pic:spPr bwMode="auto">
+                    <a:xfrm>
+                      <a:off x="0" y="0"/>
+                      <a:ext cx="3975735" cy="7609205"/>
+                    </a:xfrm>
+                    <a:prstGeom prst="rect">
+                      <a:avLst/>
+                    </a:prstGeom>
+                    <a:noFill/>
+                    <a:ln>
+                      <a:noFill/>
+                    </a:ln>
+                  </pic:spPr>
+                </pic:pic>
+              </a:graphicData>
+            </a:graphic>
+          </wp:inline>
+        </w:drawing>
       </w:r>
     </w:p>
     <w:p>
@@ -3610,7 +3815,7 @@
       <w:pPr>
         <w:pStyle w:val="Heading2"/>
       </w:pPr>
-      <w:bookmarkStart w:id="5" w:name="_Toc442304928"/>
+      <w:bookmarkStart w:id="6" w:name="_Toc442304928"/>
       <w:r>
         <w:t xml:space="preserve">Generating </w:t>
       </w:r>
@@ -3620,7 +3825,7 @@
       <w:r>
         <w:t>-SC</w:t>
       </w:r>
-      <w:bookmarkEnd w:id="5"/>
+      <w:bookmarkEnd w:id="6"/>
     </w:p>
     <w:p>
       <w:pPr>
@@ -3659,7 +3864,7 @@
           <w:szCs w:val="27"/>
         </w:rPr>
       </w:pPr>
-      <w:bookmarkStart w:id="6" w:name="_Toc442304929"/>
+      <w:bookmarkStart w:id="7" w:name="_Toc442304929"/>
       <w:r>
         <w:t xml:space="preserve">Frequency </w:t>
       </w:r>
@@ -3669,7 +3874,7 @@
       <w:r>
         <w:t xml:space="preserve"> Method</w:t>
       </w:r>
-      <w:bookmarkEnd w:id="6"/>
+      <w:bookmarkEnd w:id="7"/>
     </w:p>
     <w:p>
       <w:pPr>
@@ -3682,9 +3887,9 @@
       <w:r>
         <w:object w:dxaOrig="4040" w:dyaOrig="1440" w14:anchorId="24647921">
           <v:shape id="_x0000_i1034" type="#_x0000_t75" style="width:202.25pt;height:1in" o:ole="">
-            <v:imagedata r:id="rId29" o:title=""/>
+            <v:imagedata r:id="rId35" o:title=""/>
           </v:shape>
-          <o:OLEObject Type="Embed" ProgID="Equation.DSMT4" ShapeID="_x0000_i1034" DrawAspect="Content" ObjectID="_1391552959" r:id="rId30"/>
+          <o:OLEObject Type="Embed" ProgID="Equation.DSMT4" ShapeID="_x0000_i1034" DrawAspect="Content" ObjectID="_1392176863" r:id="rId36"/>
         </w:object>
       </w:r>
     </w:p>
@@ -3692,11 +3897,11 @@
       <w:pPr>
         <w:pStyle w:val="Heading3"/>
       </w:pPr>
-      <w:bookmarkStart w:id="7" w:name="_Toc442304930"/>
+      <w:bookmarkStart w:id="8" w:name="_Toc442304930"/>
       <w:r>
         <w:t>Phase Discrimination Method</w:t>
       </w:r>
-      <w:bookmarkEnd w:id="7"/>
+      <w:bookmarkEnd w:id="8"/>
     </w:p>
     <w:p>
       <w:pPr>
@@ -3749,7 +3954,7 @@
       <w:pPr>
         <w:pStyle w:val="Heading1"/>
       </w:pPr>
-      <w:bookmarkStart w:id="8" w:name="_Toc442304931"/>
+      <w:bookmarkStart w:id="9" w:name="_Toc442304931"/>
       <w:r>
         <w:t>Current</w:t>
       </w:r>
@@ -3798,9 +4003,9 @@
         </w:rPr>
         <w:object w:dxaOrig="1359" w:dyaOrig="460" w14:anchorId="3D87B8F6">
           <v:shape id="_x0000_i1035" type="#_x0000_t75" style="width:67.6pt;height:23.15pt" o:ole="">
-            <v:imagedata r:id="rId31" o:title=""/>
+            <v:imagedata r:id="rId37" o:title=""/>
           </v:shape>
-          <o:OLEObject Type="Embed" ProgID="Equation.DSMT4" ShapeID="_x0000_i1035" DrawAspect="Content" ObjectID="_1391552960" r:id="rId32"/>
+          <o:OLEObject Type="Embed" ProgID="Equation.DSMT4" ShapeID="_x0000_i1035" DrawAspect="Content" ObjectID="_1392176864" r:id="rId38"/>
         </w:object>
       </w:r>
     </w:p>
@@ -3811,8 +4016,6 @@
       <w:r>
         <w:t>Information Theory</w:t>
       </w:r>
-      <w:bookmarkStart w:id="9" w:name="_GoBack"/>
-      <w:bookmarkEnd w:id="8"/>
       <w:bookmarkEnd w:id="9"/>
     </w:p>
     <w:p>
@@ -4157,9 +4360,9 @@
         </w:rPr>
         <w:object w:dxaOrig="1320" w:dyaOrig="1420" w14:anchorId="0608D52C">
           <v:shape id="_x0000_i1036" type="#_x0000_t75" style="width:66.35pt;height:71.35pt" o:ole="">
-            <v:imagedata r:id="rId33" o:title=""/>
+            <v:imagedata r:id="rId39" o:title=""/>
           </v:shape>
-          <o:OLEObject Type="Embed" ProgID="Equation.3" ShapeID="_x0000_i1036" DrawAspect="Content" ObjectID="_1391552961" r:id="rId34"/>
+          <o:OLEObject Type="Embed" ProgID="Equation.3" ShapeID="_x0000_i1036" DrawAspect="Content" ObjectID="_1392176865" r:id="rId40"/>
         </w:object>
       </w:r>
     </w:p>
@@ -4190,9 +4393,9 @@
         </w:rPr>
         <w:object w:dxaOrig="680" w:dyaOrig="640" w14:anchorId="1ACF8445">
           <v:shape id="_x0000_i1037" type="#_x0000_t75" style="width:33.8pt;height:31.95pt" o:ole="">
-            <v:imagedata r:id="rId35" o:title=""/>
+            <v:imagedata r:id="rId41" o:title=""/>
           </v:shape>
-          <o:OLEObject Type="Embed" ProgID="Equation.3" ShapeID="_x0000_i1037" DrawAspect="Content" ObjectID="_1391552962" r:id="rId36"/>
+          <o:OLEObject Type="Embed" ProgID="Equation.3" ShapeID="_x0000_i1037" DrawAspect="Content" ObjectID="_1392176866" r:id="rId42"/>
         </w:object>
       </w:r>
       <w:r>
@@ -4315,9 +4518,9 @@
         </w:rPr>
         <w:object w:dxaOrig="1900" w:dyaOrig="780" w14:anchorId="77257CF1">
           <v:shape id="_x0000_i1038" type="#_x0000_t75" style="width:95.15pt;height:39.45pt" o:ole="">
-            <v:imagedata r:id="rId37" o:title=""/>
+            <v:imagedata r:id="rId43" o:title=""/>
           </v:shape>
-          <o:OLEObject Type="Embed" ProgID="Equation.3" ShapeID="_x0000_i1038" DrawAspect="Content" ObjectID="_1391552963" r:id="rId38"/>
+          <o:OLEObject Type="Embed" ProgID="Equation.3" ShapeID="_x0000_i1038" DrawAspect="Content" ObjectID="_1392176867" r:id="rId44"/>
         </w:object>
       </w:r>
     </w:p>
@@ -5185,9 +5388,9 @@
         </w:rPr>
         <w:object w:dxaOrig="300" w:dyaOrig="320" w14:anchorId="261208CF">
           <v:shape id="_x0000_i1039" type="#_x0000_t75" style="width:15.05pt;height:15.65pt" o:ole="">
-            <v:imagedata r:id="rId39" o:title=""/>
+            <v:imagedata r:id="rId45" o:title=""/>
           </v:shape>
-          <o:OLEObject Type="Embed" ProgID="Equation.DSMT4" ShapeID="_x0000_i1039" DrawAspect="Content" ObjectID="_1391552964" r:id="rId40"/>
+          <o:OLEObject Type="Embed" ProgID="Equation.DSMT4" ShapeID="_x0000_i1039" DrawAspect="Content" ObjectID="_1392176868" r:id="rId46"/>
         </w:object>
       </w:r>
     </w:p>
@@ -5224,9 +5427,9 @@
         </w:rPr>
         <w:object w:dxaOrig="1880" w:dyaOrig="400" w14:anchorId="1CE8BA74">
           <v:shape id="_x0000_i1040" type="#_x0000_t75" style="width:93.9pt;height:20.05pt" o:ole="">
-            <v:imagedata r:id="rId41" o:title=""/>
+            <v:imagedata r:id="rId47" o:title=""/>
           </v:shape>
-          <o:OLEObject Type="Embed" ProgID="Equation.DSMT4" ShapeID="_x0000_i1040" DrawAspect="Content" ObjectID="_1391552965" r:id="rId42"/>
+          <o:OLEObject Type="Embed" ProgID="Equation.DSMT4" ShapeID="_x0000_i1040" DrawAspect="Content" ObjectID="_1392176869" r:id="rId48"/>
         </w:object>
       </w:r>
     </w:p>
@@ -5247,9 +5450,9 @@
         </w:rPr>
         <w:object w:dxaOrig="1140" w:dyaOrig="660" w14:anchorId="2745B209">
           <v:shape id="_x0000_i1041" type="#_x0000_t75" style="width:56.95pt;height:33.2pt" o:ole="">
-            <v:imagedata r:id="rId43" o:title=""/>
+            <v:imagedata r:id="rId49" o:title=""/>
           </v:shape>
-          <o:OLEObject Type="Embed" ProgID="Equation.DSMT4" ShapeID="_x0000_i1041" DrawAspect="Content" ObjectID="_1391552966" r:id="rId44"/>
+          <o:OLEObject Type="Embed" ProgID="Equation.DSMT4" ShapeID="_x0000_i1041" DrawAspect="Content" ObjectID="_1392176870" r:id="rId50"/>
         </w:object>
       </w:r>
     </w:p>
@@ -5523,9 +5726,9 @@
         </w:rPr>
         <w:object w:dxaOrig="1500" w:dyaOrig="1280" w14:anchorId="37CBB818">
           <v:shape id="_x0000_i1042" type="#_x0000_t75" style="width:74.5pt;height:63.85pt" o:ole="">
-            <v:imagedata r:id="rId45" o:title=""/>
+            <v:imagedata r:id="rId51" o:title=""/>
           </v:shape>
-          <o:OLEObject Type="Embed" ProgID="Equation.DSMT4" ShapeID="_x0000_i1042" DrawAspect="Content" ObjectID="_1391552967" r:id="rId46"/>
+          <o:OLEObject Type="Embed" ProgID="Equation.DSMT4" ShapeID="_x0000_i1042" DrawAspect="Content" ObjectID="_1392176871" r:id="rId52"/>
         </w:object>
       </w:r>
     </w:p>
@@ -5582,9 +5785,9 @@
         </w:rPr>
         <w:object w:dxaOrig="1719" w:dyaOrig="1760" w14:anchorId="1D624CBC">
           <v:shape id="_x0000_i1043" type="#_x0000_t75" style="width:85.75pt;height:87.65pt" o:ole="">
-            <v:imagedata r:id="rId47" o:title=""/>
+            <v:imagedata r:id="rId53" o:title=""/>
           </v:shape>
-          <o:OLEObject Type="Embed" ProgID="Equation.DSMT4" ShapeID="_x0000_i1043" DrawAspect="Content" ObjectID="_1391552968" r:id="rId48"/>
+          <o:OLEObject Type="Embed" ProgID="Equation.DSMT4" ShapeID="_x0000_i1043" DrawAspect="Content" ObjectID="_1392176872" r:id="rId54"/>
         </w:object>
       </w:r>
     </w:p>
@@ -5598,9 +5801,9 @@
         </w:rPr>
         <w:object w:dxaOrig="1719" w:dyaOrig="400" w14:anchorId="5F267DDE">
           <v:shape id="_x0000_i1044" type="#_x0000_t75" style="width:85.75pt;height:20.05pt" o:ole="">
-            <v:imagedata r:id="rId49" o:title=""/>
+            <v:imagedata r:id="rId55" o:title=""/>
           </v:shape>
-          <o:OLEObject Type="Embed" ProgID="Equation.DSMT4" ShapeID="_x0000_i1044" DrawAspect="Content" ObjectID="_1391552969" r:id="rId50"/>
+          <o:OLEObject Type="Embed" ProgID="Equation.DSMT4" ShapeID="_x0000_i1044" DrawAspect="Content" ObjectID="_1392176873" r:id="rId56"/>
         </w:object>
       </w:r>
     </w:p>
@@ -6264,7 +6467,7 @@
       </w:r>
     </w:p>
     <w:sectPr>
-      <w:footerReference w:type="default" r:id="rId51"/>
+      <w:footerReference w:type="default" r:id="rId57"/>
       <w:pgSz w:w="12240" w:h="15840"/>
       <w:pgMar w:top="1440" w:right="1440" w:bottom="1440" w:left="1440" w:header="708" w:footer="708" w:gutter="0"/>
       <w:cols w:space="708"/>
@@ -6309,7 +6512,6 @@
         <w:docPartUnique/>
       </w:docPartObj>
     </w:sdtPr>
-    <w:sdtEndPr/>
     <w:sdtContent>
       <w:sdt>
         <w:sdtPr>
@@ -6319,7 +6521,6 @@
             <w:docPartUnique/>
           </w:docPartObj>
         </w:sdtPr>
-        <w:sdtEndPr/>
         <w:sdtContent>
           <w:p>
             <w:pPr>
@@ -9352,7 +9553,7 @@
 </file>
 
 <file path=customXml/itemProps1.xml><?xml version="1.0" encoding="utf-8"?>
-<ds:datastoreItem xmlns:ds="http://schemas.openxmlformats.org/officeDocument/2006/customXml" ds:itemID="{0DA8DDB4-D5B2-E244-A346-7D4A3EFC8F2C}">
+<ds:datastoreItem xmlns:ds="http://schemas.openxmlformats.org/officeDocument/2006/customXml" ds:itemID="{D00E3135-DB1E-E847-987B-0F49D87EAF00}">
   <ds:schemaRefs>
     <ds:schemaRef ds:uri="http://schemas.openxmlformats.org/officeDocument/2006/bibliography"/>
   </ds:schemaRefs>

</xml_diff>

<commit_message>
geol class b4 snowday
</commit_message>
<xml_diff>
--- a/SFWR ENG 4J03.docx
+++ b/SFWR ENG 4J03.docx
@@ -1,6 +1,6 @@
 
 <file path=word/document.xml><?xml version="1.0" encoding="utf-8"?>
-<w:document xmlns:wpc="http://schemas.microsoft.com/office/word/2010/wordprocessingCanvas" xmlns:mo="http://schemas.microsoft.com/office/mac/office/2008/main" xmlns:mc="http://schemas.openxmlformats.org/markup-compatibility/2006" xmlns:mv="urn:schemas-microsoft-com:mac:vml" xmlns:o="urn:schemas-microsoft-com:office:office" xmlns:r="http://schemas.openxmlformats.org/officeDocument/2006/relationships" xmlns:m="http://schemas.openxmlformats.org/officeDocument/2006/math" xmlns:v="urn:schemas-microsoft-com:vml" xmlns:wp14="http://schemas.microsoft.com/office/word/2010/wordprocessingDrawing" xmlns:wp="http://schemas.openxmlformats.org/drawingml/2006/wordprocessingDrawing" xmlns:w10="urn:schemas-microsoft-com:office:word" xmlns:w="http://schemas.openxmlformats.org/wordprocessingml/2006/main" xmlns:w14="http://schemas.microsoft.com/office/word/2010/wordml" xmlns:wpg="http://schemas.microsoft.com/office/word/2010/wordprocessingGroup" xmlns:wpi="http://schemas.microsoft.com/office/word/2010/wordprocessingInk" xmlns:wne="http://schemas.microsoft.com/office/word/2006/wordml" xmlns:wps="http://schemas.microsoft.com/office/word/2010/wordprocessingShape" mc:Ignorable="w14 wp14">
+<w:document xmlns:wpc="http://schemas.microsoft.com/office/word/2010/wordprocessingCanvas" xmlns:mc="http://schemas.openxmlformats.org/markup-compatibility/2006" xmlns:o="urn:schemas-microsoft-com:office:office" xmlns:r="http://schemas.openxmlformats.org/officeDocument/2006/relationships" xmlns:m="http://schemas.openxmlformats.org/officeDocument/2006/math" xmlns:v="urn:schemas-microsoft-com:vml" xmlns:wp14="http://schemas.microsoft.com/office/word/2010/wordprocessingDrawing" xmlns:wp="http://schemas.openxmlformats.org/drawingml/2006/wordprocessingDrawing" xmlns:w10="urn:schemas-microsoft-com:office:word" xmlns:w="http://schemas.openxmlformats.org/wordprocessingml/2006/main" xmlns:w14="http://schemas.microsoft.com/office/word/2010/wordml" xmlns:w15="http://schemas.microsoft.com/office/word/2012/wordml" xmlns:wpg="http://schemas.microsoft.com/office/word/2010/wordprocessingGroup" xmlns:wpi="http://schemas.microsoft.com/office/word/2010/wordprocessingInk" xmlns:wne="http://schemas.microsoft.com/office/word/2006/wordml" xmlns:wps="http://schemas.microsoft.com/office/word/2010/wordprocessingShape" mc:Ignorable="w14 w15 wp14">
   <w:body>
     <w:p>
       <w:pPr>
@@ -26,39 +26,25 @@
         <w:t xml:space="preserve">Instructor: </w:t>
       </w:r>
       <w:r>
-        <w:t xml:space="preserve">Dr. </w:t>
-      </w:r>
-      <w:proofErr w:type="spellStart"/>
-      <w:r>
-        <w:t>Gowri</w:t>
-      </w:r>
-      <w:proofErr w:type="spellEnd"/>
+        <w:t>Dr. Gowri Krishnasamy</w:t>
+      </w:r>
+    </w:p>
+    <w:p>
+      <w:pPr>
+        <w:pStyle w:val="NoSpacing"/>
+      </w:pPr>
+      <w:r>
+        <w:t>Winter 2016</w:t>
+      </w:r>
       <w:r>
         <w:t xml:space="preserve"> </w:t>
       </w:r>
-      <w:proofErr w:type="spellStart"/>
-      <w:r>
-        <w:t>Krishnasamy</w:t>
-      </w:r>
-      <w:proofErr w:type="spellEnd"/>
-    </w:p>
-    <w:p>
-      <w:pPr>
-        <w:pStyle w:val="NoSpacing"/>
-      </w:pPr>
-      <w:r>
-        <w:t>Winter 2016</w:t>
-      </w:r>
-      <w:r>
-        <w:t xml:space="preserve"> </w:t>
-      </w:r>
     </w:p>
     <w:p>
       <w:pPr>
         <w:pStyle w:val="NoSpacing"/>
         <w:jc w:val="center"/>
       </w:pPr>
-      <w:proofErr w:type="gramStart"/>
       <w:r>
         <w:rPr>
           <w:i/>
@@ -71,8 +57,7 @@
         </w:rPr>
         <w:t xml:space="preserve">ade using </w:t>
       </w:r>
-      <w:hyperlink r:id="rId9" w:history="1">
-        <w:proofErr w:type="spellStart"/>
+      <w:hyperlink r:id="rId8" w:history="1">
         <w:r>
           <w:rPr>
             <w:rStyle w:val="Hyperlink"/>
@@ -80,7 +65,6 @@
           </w:rPr>
           <w:t>MathType</w:t>
         </w:r>
-        <w:proofErr w:type="spellEnd"/>
       </w:hyperlink>
       <w:r>
         <w:rPr>
@@ -88,7 +72,6 @@
         </w:rPr>
         <w:t>.</w:t>
       </w:r>
-      <w:proofErr w:type="gramEnd"/>
     </w:p>
     <w:sdt>
       <w:sdtPr>
@@ -907,11 +890,7 @@
         <w:t xml:space="preserve"> </w:t>
       </w:r>
       <w:r>
-        <w:t xml:space="preserve">signal power / </w:t>
-      </w:r>
-      <w:proofErr w:type="spellStart"/>
-      <w:r>
-        <w:t>P</w:t>
+        <w:t>signal power / P</w:t>
       </w:r>
       <w:r>
         <w:rPr>
@@ -919,7 +898,6 @@
         </w:rPr>
         <w:t>noise</w:t>
       </w:r>
-      <w:proofErr w:type="spellEnd"/>
     </w:p>
     <w:p>
       <w:pPr>
@@ -950,9 +928,9 @@
             <o:lock v:ext="edit" aspectratio="t"/>
           </v:shapetype>
           <v:shape id="_x0000_i1025" type="#_x0000_t75" style="width:175.95pt;height:20.05pt" o:ole="" o:allowoverlap="f">
-            <v:imagedata r:id="rId10" o:title=""/>
+            <v:imagedata r:id="rId9" o:title=""/>
           </v:shape>
-          <o:OLEObject Type="Embed" ProgID="Equation.DSMT4" ShapeID="_x0000_i1025" DrawAspect="Content" ObjectID="_1392176854" r:id="rId11"/>
+          <o:OLEObject Type="Embed" ProgID="Equation.DSMT4" ShapeID="_x0000_i1025" DrawAspect="Content" ObjectID="_1518334299" r:id="rId10"/>
         </w:object>
       </w:r>
       <w:r>
@@ -1037,11 +1015,7 @@
         <w:t>Angular Frequency</w:t>
       </w:r>
       <w:r>
-        <w:t xml:space="preserve"> [</w:t>
-      </w:r>
-      <w:proofErr w:type="spellStart"/>
-      <w:r>
-        <w:t>ω</w:t>
+        <w:t xml:space="preserve"> [ω</w:t>
       </w:r>
       <w:r>
         <w:rPr>
@@ -1049,16 +1023,11 @@
         </w:rPr>
         <w:t>m</w:t>
       </w:r>
-      <w:proofErr w:type="spellEnd"/>
       <w:r>
         <w:t>]:</w:t>
       </w:r>
       <w:r>
-        <w:t xml:space="preserve"> 2π</w:t>
-      </w:r>
-      <w:proofErr w:type="spellStart"/>
-      <w:r>
-        <w:t>f</w:t>
+        <w:t xml:space="preserve"> 2πf</w:t>
       </w:r>
       <w:r>
         <w:rPr>
@@ -1066,7 +1035,6 @@
         </w:rPr>
         <w:t>m</w:t>
       </w:r>
-      <w:proofErr w:type="spellEnd"/>
     </w:p>
     <w:p>
       <w:pPr>
@@ -1082,11 +1050,7 @@
         <w:t>Carrier Angular Frequency</w:t>
       </w:r>
       <w:r>
-        <w:t xml:space="preserve"> [</w:t>
-      </w:r>
-      <w:proofErr w:type="spellStart"/>
-      <w:r>
-        <w:t>ω</w:t>
+        <w:t xml:space="preserve"> [ω</w:t>
       </w:r>
       <w:r>
         <w:rPr>
@@ -1094,7 +1058,6 @@
         </w:rPr>
         <w:t>c</w:t>
       </w:r>
-      <w:proofErr w:type="spellEnd"/>
       <w:r>
         <w:t>]:</w:t>
       </w:r>
@@ -1124,6 +1087,7 @@
         <w:rPr>
           <w:b/>
         </w:rPr>
+        <w:lastRenderedPageBreak/>
         <w:t>Angle Modulation</w:t>
       </w:r>
       <w:r>
@@ -1169,13 +1133,8 @@
           <w:b/>
         </w:rPr>
       </w:pPr>
-      <w:proofErr w:type="gramStart"/>
-      <w:r>
-        <w:t>better</w:t>
-      </w:r>
-      <w:proofErr w:type="gramEnd"/>
-      <w:r>
-        <w:t xml:space="preserve"> for audio signals, needing kHz (300Hz - 3kHz)</w:t>
+      <w:r>
+        <w:t>better for audio signals, needing kHz (300Hz - 3kHz)</w:t>
       </w:r>
     </w:p>
     <w:p>
@@ -1189,13 +1148,8 @@
           <w:b/>
         </w:rPr>
       </w:pPr>
-      <w:proofErr w:type="gramStart"/>
-      <w:r>
-        <w:t>multiple</w:t>
-      </w:r>
-      <w:proofErr w:type="gramEnd"/>
-      <w:r>
-        <w:t xml:space="preserve"> sidebands: amplitude higher</w:t>
+      <w:r>
+        <w:t>multiple sidebands: amplitude higher</w:t>
       </w:r>
     </w:p>
     <w:p>
@@ -1209,13 +1163,8 @@
           <w:b/>
         </w:rPr>
       </w:pPr>
-      <w:proofErr w:type="gramStart"/>
-      <w:r>
-        <w:t>non</w:t>
-      </w:r>
-      <w:proofErr w:type="gramEnd"/>
-      <w:r>
-        <w:t>-linear</w:t>
+      <w:r>
+        <w:t>non-linear</w:t>
       </w:r>
     </w:p>
     <w:p>
@@ -1303,11 +1252,7 @@
         <w:t xml:space="preserve"> Frequency </w:t>
       </w:r>
       <w:r>
-        <w:t>[</w:t>
-      </w:r>
-      <w:proofErr w:type="spellStart"/>
-      <w:r>
-        <w:t>f</w:t>
+        <w:t>[f</w:t>
       </w:r>
       <w:r>
         <w:rPr>
@@ -1315,7 +1260,6 @@
         </w:rPr>
         <w:t>m</w:t>
       </w:r>
-      <w:proofErr w:type="spellEnd"/>
       <w:r>
         <w:t>]:</w:t>
       </w:r>
@@ -1362,9 +1306,9 @@
         </w:rPr>
         <w:object w:dxaOrig="1340" w:dyaOrig="660" w14:anchorId="20EA32C9">
           <v:shape id="_x0000_i1026" type="#_x0000_t75" style="width:67pt;height:33.2pt" o:ole="">
-            <v:imagedata r:id="rId12" o:title=""/>
+            <v:imagedata r:id="rId11" o:title=""/>
           </v:shape>
-          <o:OLEObject Type="Embed" ProgID="Equation.DSMT4" ShapeID="_x0000_i1026" DrawAspect="Content" ObjectID="_1392176855" r:id="rId13"/>
+          <o:OLEObject Type="Embed" ProgID="Equation.DSMT4" ShapeID="_x0000_i1026" DrawAspect="Content" ObjectID="_1518334300" r:id="rId12"/>
         </w:object>
       </w:r>
       <w:r>
@@ -1417,11 +1361,7 @@
         <w:t>c</w:t>
       </w:r>
       <w:r>
-        <w:t xml:space="preserve"> + </w:t>
-      </w:r>
-      <w:proofErr w:type="spellStart"/>
-      <w:r>
-        <w:t>k</w:t>
+        <w:t xml:space="preserve"> + k</w:t>
       </w:r>
       <w:r>
         <w:rPr>
@@ -1429,17 +1369,8 @@
         </w:rPr>
         <w:t>f</w:t>
       </w:r>
-      <w:proofErr w:type="spellEnd"/>
-      <w:r>
-        <w:t xml:space="preserve"> </w:t>
-      </w:r>
-      <w:proofErr w:type="gramStart"/>
-      <w:r>
-        <w:t>m(</w:t>
-      </w:r>
-      <w:proofErr w:type="gramEnd"/>
-      <w:r>
-        <w:t>t)</w:t>
+      <w:r>
+        <w:t xml:space="preserve"> m(t)</w:t>
       </w:r>
     </w:p>
     <w:p>
@@ -1458,23 +1389,13 @@
         <w:t>Angle</w:t>
       </w:r>
       <w:r>
-        <w:t xml:space="preserve"> [θ]: </w:t>
-      </w:r>
-      <w:proofErr w:type="spellStart"/>
-      <w:r>
-        <w:t>unmodulated</w:t>
-      </w:r>
-      <w:proofErr w:type="spellEnd"/>
-      <w:r>
-        <w:t xml:space="preserve"> carrier</w:t>
-      </w:r>
-    </w:p>
-    <w:p>
-      <w:pPr>
-        <w:pStyle w:val="NoSpacing"/>
-      </w:pPr>
-      <w:proofErr w:type="spellStart"/>
-      <w:proofErr w:type="gramStart"/>
+        <w:t xml:space="preserve"> [θ]: unmodulated carrier</w:t>
+      </w:r>
+    </w:p>
+    <w:p>
+      <w:pPr>
+        <w:pStyle w:val="NoSpacing"/>
+      </w:pPr>
       <w:r>
         <w:t>θ</w:t>
       </w:r>
@@ -1484,13 +1405,8 @@
         </w:rPr>
         <w:t>i</w:t>
       </w:r>
-      <w:proofErr w:type="spellEnd"/>
-      <w:r>
-        <w:t>(</w:t>
-      </w:r>
-      <w:proofErr w:type="gramEnd"/>
-      <w:r>
-        <w:t>t) = 2πf</w:t>
+      <w:r>
+        <w:t>(t) = 2πf</w:t>
       </w:r>
       <w:r>
         <w:rPr>
@@ -1532,13 +1448,8 @@
           <w:numId w:val="6"/>
         </w:numPr>
       </w:pPr>
-      <w:proofErr w:type="gramStart"/>
-      <w:r>
-        <w:t>requires</w:t>
-      </w:r>
-      <w:proofErr w:type="gramEnd"/>
-      <w:r>
-        <w:t xml:space="preserve"> very precise frequency and phase to match the </w:t>
+      <w:r>
+        <w:t xml:space="preserve">requires very precise frequency and phase to match the </w:t>
       </w:r>
       <w:r>
         <w:t>carrier</w:t>
@@ -1696,9 +1607,20 @@
         <w:t>Frequency Deviation</w:t>
       </w:r>
       <w:r>
-        <w:t xml:space="preserve"> [</w:t>
-      </w:r>
-      <w:proofErr w:type="spellStart"/>
+        <w:t xml:space="preserve"> [Δf</w:t>
+      </w:r>
+      <w:r>
+        <w:rPr>
+          <w:vertAlign w:val="subscript"/>
+        </w:rPr>
+        <w:t>c</w:t>
+      </w:r>
+      <w:r>
+        <w:t>]:</w:t>
+      </w:r>
+      <w:r>
+        <w:t xml:space="preserve"> </w:t>
+      </w:r>
       <w:r>
         <w:t>Δf</w:t>
       </w:r>
@@ -1708,30 +1630,108 @@
         </w:rPr>
         <w:t>c</w:t>
       </w:r>
-      <w:proofErr w:type="spellEnd"/>
+      <w:r>
+        <w:t xml:space="preserve"> = </w:t>
+      </w:r>
+      <w:r>
+        <w:t>kfA</w:t>
+      </w:r>
+      <w:r>
+        <w:rPr>
+          <w:vertAlign w:val="subscript"/>
+        </w:rPr>
+        <w:t>m</w:t>
+      </w:r>
+      <w:r>
+        <w:t xml:space="preserve"> = (βA</w:t>
+      </w:r>
+      <w:r>
+        <w:rPr>
+          <w:vertAlign w:val="subscript"/>
+        </w:rPr>
+        <w:t>c</w:t>
+      </w:r>
+      <w:r>
+        <w:t>)</w:t>
+      </w:r>
+      <w:r>
+        <w:rPr>
+          <w:vertAlign w:val="superscript"/>
+        </w:rPr>
+        <w:t>2</w:t>
+      </w:r>
+      <w:r>
+        <w:t>/R</w:t>
+      </w:r>
+    </w:p>
+    <w:p>
+      <w:pPr>
+        <w:pStyle w:val="NoSpacing"/>
+      </w:pPr>
+    </w:p>
+    <w:p>
+      <w:pPr>
+        <w:pStyle w:val="NoSpacing"/>
+      </w:pPr>
+      <w:r>
+        <w:rPr>
+          <w:b/>
+        </w:rPr>
+        <w:t>Narrow Band Frequency Modulation (NBFM)</w:t>
+      </w:r>
+      <w:r>
+        <w:t xml:space="preserve">: </w:t>
+      </w:r>
+    </w:p>
+    <w:p>
+      <w:pPr>
+        <w:pStyle w:val="NoSpacing"/>
+      </w:pPr>
+      <w:r>
+        <w:rPr>
+          <w:b/>
+        </w:rPr>
+        <w:t>Wide Band Frequency Modulation (WBFM)</w:t>
+      </w:r>
+      <w:r>
+        <w:t xml:space="preserve">: </w:t>
+      </w:r>
+    </w:p>
+    <w:p>
+      <w:pPr>
+        <w:pStyle w:val="NoSpacing"/>
+      </w:pPr>
+    </w:p>
+    <w:p>
+      <w:pPr>
+        <w:pStyle w:val="NoSpacing"/>
+      </w:pPr>
+      <w:r>
+        <w:rPr>
+          <w:b/>
+        </w:rPr>
+        <w:t xml:space="preserve">Frequency </w:t>
+      </w:r>
+      <w:r>
+        <w:rPr>
+          <w:b/>
+        </w:rPr>
+        <w:t>Modulation index</w:t>
+      </w:r>
+      <w:r>
+        <w:t xml:space="preserve"> [β</w:t>
+      </w:r>
       <w:r>
         <w:t>]:</w:t>
       </w:r>
       <w:r>
         <w:t xml:space="preserve"> </w:t>
       </w:r>
-      <w:proofErr w:type="spellStart"/>
-      <w:r>
-        <w:t>Δf</w:t>
-      </w:r>
-      <w:r>
-        <w:rPr>
-          <w:vertAlign w:val="subscript"/>
-        </w:rPr>
-        <w:t>c</w:t>
-      </w:r>
-      <w:proofErr w:type="spellEnd"/>
-      <w:r>
-        <w:t xml:space="preserve"> = </w:t>
-      </w:r>
-      <w:proofErr w:type="spellStart"/>
-      <w:r>
-        <w:t>kfA</w:t>
+      <w:r>
+        <w:t xml:space="preserve">(rad) </w:t>
+      </w:r>
+      <w:r>
+        <w:t>max frequency deviation / f</w:t>
       </w:r>
       <w:r>
         <w:rPr>
@@ -1739,199 +1739,57 @@
         </w:rPr>
         <w:t>m</w:t>
       </w:r>
-      <w:proofErr w:type="spellEnd"/>
-      <w:r>
-        <w:t xml:space="preserve"> = (</w:t>
-      </w:r>
-      <w:proofErr w:type="gramStart"/>
-      <w:r>
-        <w:t>βA</w:t>
-      </w:r>
-      <w:r>
-        <w:rPr>
-          <w:vertAlign w:val="subscript"/>
-        </w:rPr>
-        <w:t>c</w:t>
-      </w:r>
-      <w:r>
-        <w:t>)</w:t>
-      </w:r>
-      <w:r>
-        <w:rPr>
-          <w:vertAlign w:val="superscript"/>
-        </w:rPr>
-        <w:t>2</w:t>
-      </w:r>
-      <w:proofErr w:type="gramEnd"/>
-      <w:r>
-        <w:t>/R</w:t>
-      </w:r>
-    </w:p>
-    <w:p>
-      <w:pPr>
-        <w:pStyle w:val="NoSpacing"/>
-      </w:pPr>
-    </w:p>
-    <w:p>
-      <w:pPr>
-        <w:pStyle w:val="NoSpacing"/>
-      </w:pPr>
-      <w:r>
-        <w:rPr>
-          <w:b/>
-        </w:rPr>
-        <w:t>Narrow Band Frequency Modulation (NBFM)</w:t>
-      </w:r>
-      <w:r>
-        <w:t xml:space="preserve">: </w:t>
-      </w:r>
-    </w:p>
-    <w:p>
-      <w:pPr>
-        <w:pStyle w:val="NoSpacing"/>
-      </w:pPr>
-      <w:r>
-        <w:rPr>
-          <w:b/>
-        </w:rPr>
-        <w:t>Wide Band Frequency Modulation (WBFM)</w:t>
-      </w:r>
-      <w:r>
-        <w:t xml:space="preserve">: </w:t>
-      </w:r>
-    </w:p>
-    <w:p>
-      <w:pPr>
-        <w:pStyle w:val="NoSpacing"/>
-      </w:pPr>
-    </w:p>
-    <w:p>
-      <w:pPr>
-        <w:pStyle w:val="NoSpacing"/>
-      </w:pPr>
-      <w:r>
-        <w:rPr>
-          <w:b/>
-        </w:rPr>
-        <w:t xml:space="preserve">Frequency </w:t>
-      </w:r>
-      <w:r>
-        <w:rPr>
-          <w:b/>
-        </w:rPr>
-        <w:t>Modulation index</w:t>
-      </w:r>
-      <w:r>
-        <w:t xml:space="preserve"> [β</w:t>
-      </w:r>
-      <w:r>
-        <w:t>]:</w:t>
-      </w:r>
-      <w:r>
-        <w:t xml:space="preserve"> </w:t>
-      </w:r>
-      <w:r>
-        <w:t xml:space="preserve">(rad) </w:t>
-      </w:r>
-      <w:r>
-        <w:t xml:space="preserve">max frequency deviation / </w:t>
-      </w:r>
-      <w:proofErr w:type="spellStart"/>
-      <w:r>
+    </w:p>
+    <w:p>
+      <w:pPr>
+        <w:pStyle w:val="NoSpacing"/>
+      </w:pPr>
+      <w:r>
+        <w:t>= Δf/f</w:t>
+      </w:r>
+      <w:r>
+        <w:rPr>
+          <w:vertAlign w:val="subscript"/>
+        </w:rPr>
+        <w:t>m</w:t>
+      </w:r>
+      <w:r>
+        <w:t xml:space="preserve"> × 100%</w:t>
+      </w:r>
+    </w:p>
+    <w:p>
+      <w:pPr>
+        <w:pStyle w:val="NoSpacing"/>
+      </w:pPr>
+      <w:r>
+        <w:t>= phase deviation [Δϕ]</w:t>
+      </w:r>
+    </w:p>
+    <w:p>
+      <w:pPr>
+        <w:pStyle w:val="NoSpacing"/>
+      </w:pPr>
+    </w:p>
+    <w:p>
+      <w:pPr>
+        <w:pStyle w:val="NoSpacing"/>
+      </w:pPr>
+      <w:r>
+        <w:rPr>
+          <w:b/>
+        </w:rPr>
+        <w:t>Frequency Sensitivity</w:t>
+      </w:r>
+      <w:r>
+        <w:t xml:space="preserve"> [k</w:t>
+      </w:r>
+      <w:r>
+        <w:rPr>
+          <w:vertAlign w:val="subscript"/>
+        </w:rPr>
         <w:t>f</w:t>
       </w:r>
       <w:r>
-        <w:rPr>
-          <w:vertAlign w:val="subscript"/>
-        </w:rPr>
-        <w:t>m</w:t>
-      </w:r>
-      <w:proofErr w:type="spellEnd"/>
-    </w:p>
-    <w:p>
-      <w:pPr>
-        <w:pStyle w:val="NoSpacing"/>
-      </w:pPr>
-      <w:r>
-        <w:t xml:space="preserve">= </w:t>
-      </w:r>
-      <w:proofErr w:type="spellStart"/>
-      <w:r>
-        <w:t>Δf</w:t>
-      </w:r>
-      <w:proofErr w:type="spellEnd"/>
-      <w:r>
-        <w:t>/</w:t>
-      </w:r>
-      <w:proofErr w:type="spellStart"/>
-      <w:r>
-        <w:t>f</w:t>
-      </w:r>
-      <w:r>
-        <w:rPr>
-          <w:vertAlign w:val="subscript"/>
-        </w:rPr>
-        <w:t>m</w:t>
-      </w:r>
-      <w:proofErr w:type="spellEnd"/>
-      <w:r>
-        <w:t xml:space="preserve"> × 100%</w:t>
-      </w:r>
-    </w:p>
-    <w:p>
-      <w:pPr>
-        <w:pStyle w:val="NoSpacing"/>
-      </w:pPr>
-      <w:r>
-        <w:t xml:space="preserve">= </w:t>
-      </w:r>
-      <w:proofErr w:type="gramStart"/>
-      <w:r>
-        <w:t>phase</w:t>
-      </w:r>
-      <w:proofErr w:type="gramEnd"/>
-      <w:r>
-        <w:t xml:space="preserve"> deviation [</w:t>
-      </w:r>
-      <w:proofErr w:type="spellStart"/>
-      <w:r>
-        <w:t>Δϕ</w:t>
-      </w:r>
-      <w:proofErr w:type="spellEnd"/>
-      <w:r>
-        <w:t>]</w:t>
-      </w:r>
-    </w:p>
-    <w:p>
-      <w:pPr>
-        <w:pStyle w:val="NoSpacing"/>
-      </w:pPr>
-    </w:p>
-    <w:p>
-      <w:pPr>
-        <w:pStyle w:val="NoSpacing"/>
-      </w:pPr>
-      <w:r>
-        <w:rPr>
-          <w:b/>
-        </w:rPr>
-        <w:t>Frequency Sensitivity</w:t>
-      </w:r>
-      <w:r>
-        <w:t xml:space="preserve"> [</w:t>
-      </w:r>
-      <w:proofErr w:type="spellStart"/>
-      <w:r>
-        <w:t>k</w:t>
-      </w:r>
-      <w:r>
-        <w:rPr>
-          <w:vertAlign w:val="subscript"/>
-        </w:rPr>
-        <w:t>f</w:t>
-      </w:r>
-      <w:proofErr w:type="spellEnd"/>
-      <w:r>
         <w:t>]: (Hz/V) sensitivity of modulator</w:t>
       </w:r>
     </w:p>
@@ -1945,6 +1803,7 @@
         <w:pStyle w:val="Heading2"/>
       </w:pPr>
       <w:r>
+        <w:lastRenderedPageBreak/>
         <w:t>Power</w:t>
       </w:r>
     </w:p>
@@ -1967,9 +1826,9 @@
         </w:rPr>
         <w:object w:dxaOrig="1719" w:dyaOrig="520" w14:anchorId="53AB14FF">
           <v:shape id="_x0000_i1027" type="#_x0000_t75" style="width:85.75pt;height:26.3pt" o:ole="">
-            <v:imagedata r:id="rId14" o:title=""/>
+            <v:imagedata r:id="rId13" o:title=""/>
           </v:shape>
-          <o:OLEObject Type="Embed" ProgID="Equation.DSMT4" ShapeID="_x0000_i1027" DrawAspect="Content" ObjectID="_1392176856" r:id="rId15"/>
+          <o:OLEObject Type="Embed" ProgID="Equation.DSMT4" ShapeID="_x0000_i1027" DrawAspect="Content" ObjectID="_1518334301" r:id="rId14"/>
         </w:object>
       </w:r>
     </w:p>
@@ -2062,13 +1921,8 @@
       <w:r>
         <w:t>[</w:t>
       </w:r>
-      <w:proofErr w:type="gramStart"/>
-      <w:r>
-        <w:t>SM(</w:t>
-      </w:r>
-      <w:proofErr w:type="gramEnd"/>
-      <w:r>
-        <w:t>f)</w:t>
+      <w:r>
+        <w:t>SM(f)</w:t>
       </w:r>
       <w:r>
         <w:t>]:</w:t>
@@ -2195,11 +2049,7 @@
         <w:t>Total Power</w:t>
       </w:r>
       <w:r>
-        <w:t xml:space="preserve"> [</w:t>
-      </w:r>
-      <w:proofErr w:type="spellStart"/>
-      <w:r>
-        <w:t>P</w:t>
+        <w:t xml:space="preserve"> [P</w:t>
       </w:r>
       <w:r>
         <w:rPr>
@@ -2207,7 +2057,6 @@
         </w:rPr>
         <w:t>total</w:t>
       </w:r>
-      <w:proofErr w:type="spellEnd"/>
       <w:r>
         <w:t>]:</w:t>
       </w:r>
@@ -2220,9 +2069,9 @@
         </w:rPr>
         <w:object w:dxaOrig="5179" w:dyaOrig="480" w14:anchorId="65515B84">
           <v:shape id="_x0000_i1028" type="#_x0000_t75" style="width:258.55pt;height:23.8pt" o:ole="">
-            <v:imagedata r:id="rId16" o:title=""/>
+            <v:imagedata r:id="rId15" o:title=""/>
           </v:shape>
-          <o:OLEObject Type="Embed" ProgID="Equation.DSMT4" ShapeID="_x0000_i1028" DrawAspect="Content" ObjectID="_1392176857" r:id="rId17"/>
+          <o:OLEObject Type="Embed" ProgID="Equation.DSMT4" ShapeID="_x0000_i1028" DrawAspect="Content" ObjectID="_1518334302" r:id="rId16"/>
         </w:object>
       </w:r>
     </w:p>
@@ -2242,11 +2091,7 @@
         <w:t>Peak Power</w:t>
       </w:r>
       <w:r>
-        <w:t xml:space="preserve"> [</w:t>
-      </w:r>
-      <w:proofErr w:type="spellStart"/>
-      <w:r>
-        <w:t>P</w:t>
+        <w:t xml:space="preserve"> [P</w:t>
       </w:r>
       <w:r>
         <w:rPr>
@@ -2254,7 +2099,6 @@
         </w:rPr>
         <w:t>p</w:t>
       </w:r>
-      <w:proofErr w:type="spellEnd"/>
       <w:r>
         <w:t xml:space="preserve">]: </w:t>
       </w:r>
@@ -2264,9 +2108,9 @@
         </w:rPr>
         <w:object w:dxaOrig="1280" w:dyaOrig="700" w14:anchorId="7D30D1D5">
           <v:shape id="_x0000_i1029" type="#_x0000_t75" style="width:63.85pt;height:35.05pt" o:ole="">
-            <v:imagedata r:id="rId18" o:title=""/>
+            <v:imagedata r:id="rId17" o:title=""/>
           </v:shape>
-          <o:OLEObject Type="Embed" ProgID="Equation.DSMT4" ShapeID="_x0000_i1029" DrawAspect="Content" ObjectID="_1392176858" r:id="rId19"/>
+          <o:OLEObject Type="Embed" ProgID="Equation.DSMT4" ShapeID="_x0000_i1029" DrawAspect="Content" ObjectID="_1518334303" r:id="rId18"/>
         </w:object>
       </w:r>
     </w:p>
@@ -2363,9 +2207,9 @@
         </w:rPr>
         <w:object w:dxaOrig="2700" w:dyaOrig="680" w14:anchorId="54EED462">
           <v:shape id="_x0000_i1030" type="#_x0000_t75" style="width:135.25pt;height:34.45pt" o:ole="">
-            <v:imagedata r:id="rId20" o:title=""/>
+            <v:imagedata r:id="rId19" o:title=""/>
           </v:shape>
-          <o:OLEObject Type="Embed" ProgID="Equation.DSMT4" ShapeID="_x0000_i1030" DrawAspect="Content" ObjectID="_1392176859" r:id="rId21"/>
+          <o:OLEObject Type="Embed" ProgID="Equation.DSMT4" ShapeID="_x0000_i1030" DrawAspect="Content" ObjectID="_1518334304" r:id="rId20"/>
         </w:object>
       </w:r>
     </w:p>
@@ -2389,8 +2233,9 @@
       <w:r>
         <w:rPr>
           <w:noProof/>
-          <w:lang w:val="en-US"/>
-        </w:rPr>
+          <w:lang w:eastAsia="en-CA"/>
+        </w:rPr>
+        <w:lastRenderedPageBreak/>
         <w:drawing>
           <wp:inline distT="0" distB="0" distL="0" distR="0" wp14:anchorId="6956A51E" wp14:editId="3C0950DB">
             <wp:extent cx="2431203" cy="3514626"/>
@@ -2407,7 +2252,7 @@
                     <pic:cNvPicPr/>
                   </pic:nvPicPr>
                   <pic:blipFill>
-                    <a:blip r:embed="rId22"/>
+                    <a:blip r:embed="rId21"/>
                     <a:stretch>
                       <a:fillRect/>
                     </a:stretch>
@@ -2438,9 +2283,9 @@
         </w:rPr>
         <w:object w:dxaOrig="2980" w:dyaOrig="680" w14:anchorId="4C6FBD0C">
           <v:shape id="_x0000_i1031" type="#_x0000_t75" style="width:149pt;height:34.45pt" o:ole="">
-            <v:imagedata r:id="rId23" o:title=""/>
+            <v:imagedata r:id="rId22" o:title=""/>
           </v:shape>
-          <o:OLEObject Type="Embed" ProgID="Equation.DSMT4" ShapeID="_x0000_i1031" DrawAspect="Content" ObjectID="_1392176860" r:id="rId24"/>
+          <o:OLEObject Type="Embed" ProgID="Equation.DSMT4" ShapeID="_x0000_i1031" DrawAspect="Content" ObjectID="_1518334305" r:id="rId23"/>
         </w:object>
       </w:r>
     </w:p>
@@ -2541,11 +2386,7 @@
         <w:t>Phase Sensitivity</w:t>
       </w:r>
       <w:r>
-        <w:t xml:space="preserve"> [</w:t>
-      </w:r>
-      <w:proofErr w:type="spellStart"/>
-      <w:r>
-        <w:t>k</w:t>
+        <w:t xml:space="preserve"> [k</w:t>
       </w:r>
       <w:r>
         <w:rPr>
@@ -2553,7 +2394,6 @@
         </w:rPr>
         <w:t>p</w:t>
       </w:r>
-      <w:proofErr w:type="spellEnd"/>
       <w:r>
         <w:t>]:</w:t>
       </w:r>
@@ -2567,8 +2407,6 @@
       <w:pPr>
         <w:pStyle w:val="NoSpacing"/>
       </w:pPr>
-      <w:proofErr w:type="spellStart"/>
-      <w:proofErr w:type="gramStart"/>
       <w:r>
         <w:t>θ</w:t>
       </w:r>
@@ -2578,17 +2416,8 @@
         </w:rPr>
         <w:t>i</w:t>
       </w:r>
-      <w:proofErr w:type="spellEnd"/>
-      <w:r>
-        <w:t>(</w:t>
-      </w:r>
-      <w:proofErr w:type="gramEnd"/>
-      <w:r>
-        <w:t>t) = 2π</w:t>
-      </w:r>
-      <w:proofErr w:type="spellStart"/>
-      <w:r>
-        <w:t>f</w:t>
+      <w:r>
+        <w:t>(t) = 2πf</w:t>
       </w:r>
       <w:r>
         <w:rPr>
@@ -2597,15 +2426,7 @@
         <w:t>c</w:t>
       </w:r>
       <w:r>
-        <w:t>t</w:t>
-      </w:r>
-      <w:proofErr w:type="spellEnd"/>
-      <w:r>
-        <w:t xml:space="preserve"> + </w:t>
-      </w:r>
-      <w:proofErr w:type="spellStart"/>
-      <w:r>
-        <w:t>k</w:t>
+        <w:t>t + k</w:t>
       </w:r>
       <w:r>
         <w:rPr>
@@ -2613,7 +2434,6 @@
         </w:rPr>
         <w:t>p</w:t>
       </w:r>
-      <w:proofErr w:type="spellEnd"/>
       <w:r>
         <w:t xml:space="preserve"> m(t)</w:t>
       </w:r>
@@ -2622,13 +2442,8 @@
       <w:pPr>
         <w:pStyle w:val="NoSpacing"/>
       </w:pPr>
-      <w:proofErr w:type="gramStart"/>
-      <w:r>
-        <w:t>S(</w:t>
-      </w:r>
-      <w:proofErr w:type="gramEnd"/>
-      <w:r>
-        <w:t>t) = A</w:t>
+      <w:r>
+        <w:t>S(t) = A</w:t>
       </w:r>
       <w:r>
         <w:rPr>
@@ -2637,19 +2452,7 @@
         <w:t>c</w:t>
       </w:r>
       <w:r>
-        <w:t xml:space="preserve"> </w:t>
-      </w:r>
-      <w:proofErr w:type="spellStart"/>
-      <w:r>
-        <w:t>cos</w:t>
-      </w:r>
-      <w:proofErr w:type="spellEnd"/>
-      <w:r>
-        <w:t xml:space="preserve"> (2π</w:t>
-      </w:r>
-      <w:proofErr w:type="spellStart"/>
-      <w:r>
-        <w:t>f</w:t>
+        <w:t xml:space="preserve"> cos (2πf</w:t>
       </w:r>
       <w:r>
         <w:rPr>
@@ -2658,15 +2461,7 @@
         <w:t>c</w:t>
       </w:r>
       <w:r>
-        <w:t>t</w:t>
-      </w:r>
-      <w:proofErr w:type="spellEnd"/>
-      <w:r>
-        <w:t xml:space="preserve"> + </w:t>
-      </w:r>
-      <w:proofErr w:type="spellStart"/>
-      <w:r>
-        <w:t>k</w:t>
+        <w:t>t + k</w:t>
       </w:r>
       <w:r>
         <w:rPr>
@@ -2674,7 +2469,6 @@
         </w:rPr>
         <w:t>p</w:t>
       </w:r>
-      <w:proofErr w:type="spellEnd"/>
       <w:r>
         <w:t xml:space="preserve"> m(t))</w:t>
       </w:r>
@@ -2695,15 +2489,7 @@
         <w:t>Phase Deviation</w:t>
       </w:r>
       <w:r>
-        <w:t xml:space="preserve"> [</w:t>
-      </w:r>
-      <w:proofErr w:type="spellStart"/>
-      <w:r>
-        <w:t>Δϕ</w:t>
-      </w:r>
-      <w:proofErr w:type="spellEnd"/>
-      <w:r>
-        <w:t>]:</w:t>
+        <w:t xml:space="preserve"> [Δϕ]:</w:t>
       </w:r>
     </w:p>
     <w:p>
@@ -2747,27 +2533,14 @@
           <w:numId w:val="6"/>
         </w:numPr>
       </w:pPr>
-      <w:proofErr w:type="gramStart"/>
       <w:r>
         <w:t>m</w:t>
       </w:r>
       <w:r>
-        <w:t>odulated</w:t>
-      </w:r>
-      <w:proofErr w:type="gramEnd"/>
-      <w:r>
-        <w:t xml:space="preserve"> signal contains two si</w:t>
-      </w:r>
-      <w:r>
-        <w:t xml:space="preserve">de bands and an </w:t>
-      </w:r>
-      <w:proofErr w:type="spellStart"/>
-      <w:r>
-        <w:t>unmodulated</w:t>
-      </w:r>
-      <w:proofErr w:type="spellEnd"/>
-      <w:r>
-        <w:t xml:space="preserve"> carri</w:t>
+        <w:t>odulated signal contains two si</w:t>
+      </w:r>
+      <w:r>
+        <w:t>de bands and an unmodulated carri</w:t>
       </w:r>
       <w:r>
         <w:t>er signal</w:t>
@@ -2781,13 +2554,8 @@
           <w:numId w:val="6"/>
         </w:numPr>
       </w:pPr>
-      <w:proofErr w:type="gramStart"/>
-      <w:r>
-        <w:t>better</w:t>
-      </w:r>
-      <w:proofErr w:type="gramEnd"/>
-      <w:r>
-        <w:t xml:space="preserve"> for video signals (over the air), needing MHz, perhaps 5.5</w:t>
+      <w:r>
+        <w:t>better for video signals (over the air), needing MHz, perhaps 5.5</w:t>
       </w:r>
     </w:p>
     <w:p>
@@ -2798,32 +2566,25 @@
           <w:numId w:val="6"/>
         </w:numPr>
       </w:pPr>
-      <w:proofErr w:type="gramStart"/>
       <w:r>
         <w:t>linear</w:t>
       </w:r>
-      <w:proofErr w:type="gramEnd"/>
-    </w:p>
-    <w:p>
-      <w:pPr>
-        <w:pStyle w:val="NoSpacing"/>
-        <w:rPr>
-          <w:b/>
-        </w:rPr>
-      </w:pPr>
-    </w:p>
-    <w:p>
-      <w:pPr>
-        <w:pStyle w:val="NoSpacing"/>
-      </w:pPr>
-      <w:r>
-        <w:t xml:space="preserve">Don’t look at phase shifts for AM, so you can convert between sin ↔ </w:t>
-      </w:r>
-      <w:proofErr w:type="spellStart"/>
-      <w:r>
-        <w:t>cos</w:t>
-      </w:r>
-      <w:proofErr w:type="spellEnd"/>
+    </w:p>
+    <w:p>
+      <w:pPr>
+        <w:pStyle w:val="NoSpacing"/>
+        <w:rPr>
+          <w:b/>
+        </w:rPr>
+      </w:pPr>
+    </w:p>
+    <w:p>
+      <w:pPr>
+        <w:pStyle w:val="NoSpacing"/>
+      </w:pPr>
+      <w:r>
+        <w:t>Don’t look at phase shifts for AM, so you can convert between sin ↔ cos</w:t>
+      </w:r>
     </w:p>
     <w:p>
       <w:pPr>
@@ -2884,15 +2645,7 @@
         <w:t xml:space="preserve"> Signal </w:t>
       </w:r>
       <w:r>
-        <w:t>[</w:t>
-      </w:r>
-      <w:proofErr w:type="gramStart"/>
-      <w:r>
-        <w:t>m(</w:t>
-      </w:r>
-      <w:proofErr w:type="gramEnd"/>
-      <w:r>
-        <w:t>t)]:</w:t>
+        <w:t>[m(t)]:</w:t>
       </w:r>
       <w:r>
         <w:t xml:space="preserve"> m(t) = A</w:t>
@@ -2904,19 +2657,7 @@
         <w:t>m</w:t>
       </w:r>
       <w:r>
-        <w:t xml:space="preserve"> </w:t>
-      </w:r>
-      <w:proofErr w:type="spellStart"/>
-      <w:r>
-        <w:t>cos</w:t>
-      </w:r>
-      <w:proofErr w:type="spellEnd"/>
-      <w:r>
-        <w:t>(</w:t>
-      </w:r>
-      <w:proofErr w:type="spellStart"/>
-      <w:r>
-        <w:t>ω</w:t>
+        <w:t xml:space="preserve"> cos(ω</w:t>
       </w:r>
       <w:r>
         <w:rPr>
@@ -2925,35 +2666,18 @@
         <w:t>m</w:t>
       </w:r>
       <w:r>
-        <w:t>t</w:t>
-      </w:r>
-      <w:proofErr w:type="spellEnd"/>
-      <w:r>
-        <w:t>)</w:t>
-      </w:r>
-    </w:p>
-    <w:p>
-      <w:pPr>
-        <w:pStyle w:val="NoSpacing"/>
-      </w:pPr>
-      <w:proofErr w:type="gramStart"/>
-      <w:r>
-        <w:t>a</w:t>
-      </w:r>
-      <w:proofErr w:type="gramEnd"/>
-      <w:r>
-        <w:t>.k.a. modulating signal,</w:t>
-      </w:r>
-      <w:r>
-        <w:t xml:space="preserve"> </w:t>
-      </w:r>
-      <w:proofErr w:type="spellStart"/>
-      <w:r>
-        <w:t>unmodulated</w:t>
-      </w:r>
-      <w:proofErr w:type="spellEnd"/>
-      <w:r>
-        <w:t xml:space="preserve"> signal,</w:t>
+        <w:t>t)</w:t>
+      </w:r>
+    </w:p>
+    <w:p>
+      <w:pPr>
+        <w:pStyle w:val="NoSpacing"/>
+      </w:pPr>
+      <w:r>
+        <w:t>a.k.a. modulating signal,</w:t>
+      </w:r>
+      <w:r>
+        <w:t xml:space="preserve"> unmodulated signal,</w:t>
       </w:r>
       <w:r>
         <w:t xml:space="preserve"> data signal, information signal</w:t>
@@ -2975,15 +2699,7 @@
         <w:t>Carrier Signal</w:t>
       </w:r>
       <w:r>
-        <w:t xml:space="preserve"> [</w:t>
-      </w:r>
-      <w:proofErr w:type="gramStart"/>
-      <w:r>
-        <w:t>c(</w:t>
-      </w:r>
-      <w:proofErr w:type="gramEnd"/>
-      <w:r>
-        <w:t>t)]:</w:t>
+        <w:t xml:space="preserve"> [c(t)]:</w:t>
       </w:r>
       <w:r>
         <w:t xml:space="preserve"> original carrier signal</w:t>
@@ -3008,28 +2724,15 @@
         <w:t>Modulated Signal</w:t>
       </w:r>
       <w:r>
-        <w:t xml:space="preserve"> [</w:t>
-      </w:r>
-      <w:proofErr w:type="gramStart"/>
-      <w:r>
-        <w:t>s(</w:t>
-      </w:r>
-      <w:proofErr w:type="gramEnd"/>
-      <w:r>
-        <w:t>t)]: Output (O/P)</w:t>
-      </w:r>
-    </w:p>
-    <w:p>
-      <w:pPr>
-        <w:pStyle w:val="NoSpacing"/>
-      </w:pPr>
-      <w:proofErr w:type="gramStart"/>
-      <w:r>
-        <w:t>s</w:t>
-      </w:r>
-      <w:proofErr w:type="gramEnd"/>
-      <w:r>
-        <w:t xml:space="preserve">(t) = </w:t>
+        <w:t xml:space="preserve"> [s(t)]: Output (O/P)</w:t>
+      </w:r>
+    </w:p>
+    <w:p>
+      <w:pPr>
+        <w:pStyle w:val="NoSpacing"/>
+      </w:pPr>
+      <w:r>
+        <w:t xml:space="preserve">s(t) = </w:t>
       </w:r>
       <w:r>
         <w:t xml:space="preserve">m(t) </w:t>
@@ -3069,15 +2772,7 @@
         <w:t>c</w:t>
       </w:r>
       <w:r>
-        <w:t xml:space="preserve"> + </w:t>
-      </w:r>
-      <w:proofErr w:type="gramStart"/>
-      <w:r>
-        <w:t>m(</w:t>
-      </w:r>
-      <w:proofErr w:type="gramEnd"/>
-      <w:r>
-        <w:t>t)</w:t>
+        <w:t xml:space="preserve"> + m(t)</w:t>
       </w:r>
     </w:p>
     <w:p>
@@ -3097,14 +2792,14 @@
       <w:r>
         <w:rPr>
           <w:noProof/>
-          <w:lang w:val="en-US"/>
+          <w:lang w:eastAsia="en-CA"/>
         </w:rPr>
         <w:drawing>
-          <wp:inline distT="0" distB="0" distL="0" distR="0" wp14:anchorId="213C6A89" wp14:editId="25CFC155">
-            <wp:extent cx="10121900" cy="3935730"/>
-            <wp:effectExtent l="0" t="0" r="12700" b="1270"/>
+          <wp:inline distT="0" distB="0" distL="0" distR="0" wp14:anchorId="213C6A89" wp14:editId="22AD17A8">
+            <wp:extent cx="6065830" cy="2358596"/>
+            <wp:effectExtent l="0" t="0" r="0" b="3810"/>
             <wp:docPr id="21" name="Picture 21">
-              <a:hlinkClick xmlns:a="http://schemas.openxmlformats.org/drawingml/2006/main" r:id="rId25"/>
+              <a:hlinkClick xmlns:a="http://schemas.openxmlformats.org/drawingml/2006/main" r:id="rId24"/>
             </wp:docPr>
             <wp:cNvGraphicFramePr>
               <a:graphicFrameLocks xmlns:a="http://schemas.openxmlformats.org/drawingml/2006/main" noChangeAspect="1"/>
@@ -3119,7 +2814,93 @@
                     </pic:cNvPicPr>
                   </pic:nvPicPr>
                   <pic:blipFill>
-                    <a:blip r:embed="rId26">
+                    <a:blip r:embed="rId25">
+                      <a:extLst>
+                        <a:ext uri="{28A0092B-C50C-407E-A947-70E740481C1C}">
+                          <a14:useLocalDpi xmlns:a14="http://schemas.microsoft.com/office/drawing/2010/main" val="0"/>
+                        </a:ext>
+                      </a:extLst>
+                    </a:blip>
+                    <a:srcRect/>
+                    <a:stretch>
+                      <a:fillRect/>
+                    </a:stretch>
+                  </pic:blipFill>
+                  <pic:spPr bwMode="auto">
+                    <a:xfrm flipV="1">
+                      <a:off x="0" y="0"/>
+                      <a:ext cx="6143883" cy="2388946"/>
+                    </a:xfrm>
+                    <a:prstGeom prst="rect">
+                      <a:avLst/>
+                    </a:prstGeom>
+                    <a:noFill/>
+                    <a:ln>
+                      <a:noFill/>
+                    </a:ln>
+                  </pic:spPr>
+                </pic:pic>
+              </a:graphicData>
+            </a:graphic>
+          </wp:inline>
+        </w:drawing>
+      </w:r>
+    </w:p>
+    <w:p>
+      <w:pPr>
+        <w:pStyle w:val="NoSpacing"/>
+      </w:pPr>
+    </w:p>
+    <w:p>
+      <w:pPr>
+        <w:pStyle w:val="NoSpacing"/>
+      </w:pPr>
+    </w:p>
+    <w:p>
+      <w:pPr>
+        <w:pStyle w:val="NoSpacing"/>
+      </w:pPr>
+      <w:r>
+        <w:rPr>
+          <w:b/>
+        </w:rPr>
+        <w:t>DSB-AM</w:t>
+      </w:r>
+      <w:r>
+        <w:t>: a.k.a. conventional AM</w:t>
+      </w:r>
+    </w:p>
+    <w:p>
+      <w:pPr>
+        <w:pStyle w:val="NoSpacing"/>
+      </w:pPr>
+      <w:bookmarkStart w:id="5" w:name="_GoBack"/>
+      <w:r>
+        <w:rPr>
+          <w:noProof/>
+          <w:lang w:eastAsia="en-CA"/>
+        </w:rPr>
+        <w:drawing>
+          <wp:inline distT="0" distB="0" distL="0" distR="0" wp14:anchorId="77A2A9B6" wp14:editId="766AF87B">
+            <wp:extent cx="5883717" cy="2895106"/>
+            <wp:effectExtent l="0" t="0" r="0" b="0"/>
+            <wp:docPr id="22" name="Picture 22">
+              <a:hlinkClick xmlns:a="http://schemas.openxmlformats.org/drawingml/2006/main" r:id="rId26"/>
+            </wp:docPr>
+            <wp:cNvGraphicFramePr>
+              <a:graphicFrameLocks xmlns:a="http://schemas.openxmlformats.org/drawingml/2006/main" noChangeAspect="1"/>
+            </wp:cNvGraphicFramePr>
+            <a:graphic xmlns:a="http://schemas.openxmlformats.org/drawingml/2006/main">
+              <a:graphicData uri="http://schemas.openxmlformats.org/drawingml/2006/picture">
+                <pic:pic xmlns:pic="http://schemas.openxmlformats.org/drawingml/2006/picture">
+                  <pic:nvPicPr>
+                    <pic:cNvPr id="0" name="Picture 22"/>
+                    <pic:cNvPicPr>
+                      <a:picLocks noChangeAspect="1" noChangeArrowheads="1"/>
+                    </pic:cNvPicPr>
+                  </pic:nvPicPr>
+                  <pic:blipFill>
+                    <a:blip r:embed="rId27">
                       <a:extLst>
                         <a:ext uri="{28A0092B-C50C-407E-A947-70E740481C1C}">
                           <a14:useLocalDpi xmlns:a14="http://schemas.microsoft.com/office/drawing/2010/main" val="0"/>
@@ -3134,7 +2915,7 @@
                   <pic:spPr bwMode="auto">
                     <a:xfrm>
                       <a:off x="0" y="0"/>
-                      <a:ext cx="10121900" cy="3935730"/>
+                      <a:ext cx="5916610" cy="2911291"/>
                     </a:xfrm>
                     <a:prstGeom prst="rect">
                       <a:avLst/>
@@ -3150,96 +2931,7 @@
           </wp:inline>
         </w:drawing>
       </w:r>
-    </w:p>
-    <w:p>
-      <w:pPr>
-        <w:pStyle w:val="NoSpacing"/>
-      </w:pPr>
-    </w:p>
-    <w:p>
-      <w:pPr>
-        <w:pStyle w:val="NoSpacing"/>
-      </w:pPr>
-    </w:p>
-    <w:p>
-      <w:pPr>
-        <w:pStyle w:val="NoSpacing"/>
-      </w:pPr>
-      <w:r>
-        <w:rPr>
-          <w:b/>
-        </w:rPr>
-        <w:t>DSB-AM</w:t>
-      </w:r>
-      <w:r>
-        <w:t xml:space="preserve">: a.k.a. conventional </w:t>
-      </w:r>
-      <w:proofErr w:type="gramStart"/>
-      <w:r>
-        <w:t>AM</w:t>
-      </w:r>
-      <w:proofErr w:type="gramEnd"/>
-    </w:p>
-    <w:p>
-      <w:pPr>
-        <w:pStyle w:val="NoSpacing"/>
-      </w:pPr>
-      <w:r>
-        <w:rPr>
-          <w:noProof/>
-          <w:lang w:val="en-US"/>
-        </w:rPr>
-        <w:drawing>
-          <wp:inline distT="0" distB="0" distL="0" distR="0" wp14:anchorId="77A2A9B6" wp14:editId="3703F883">
-            <wp:extent cx="9469755" cy="4659630"/>
-            <wp:effectExtent l="0" t="0" r="0" b="0"/>
-            <wp:docPr id="22" name="Picture 22">
-              <a:hlinkClick xmlns:a="http://schemas.openxmlformats.org/drawingml/2006/main" r:id="rId27"/>
-            </wp:docPr>
-            <wp:cNvGraphicFramePr>
-              <a:graphicFrameLocks xmlns:a="http://schemas.openxmlformats.org/drawingml/2006/main" noChangeAspect="1"/>
-            </wp:cNvGraphicFramePr>
-            <a:graphic xmlns:a="http://schemas.openxmlformats.org/drawingml/2006/main">
-              <a:graphicData uri="http://schemas.openxmlformats.org/drawingml/2006/picture">
-                <pic:pic xmlns:pic="http://schemas.openxmlformats.org/drawingml/2006/picture">
-                  <pic:nvPicPr>
-                    <pic:cNvPr id="0" name="Picture 22"/>
-                    <pic:cNvPicPr>
-                      <a:picLocks noChangeAspect="1" noChangeArrowheads="1"/>
-                    </pic:cNvPicPr>
-                  </pic:nvPicPr>
-                  <pic:blipFill>
-                    <a:blip r:embed="rId28">
-                      <a:extLst>
-                        <a:ext uri="{28A0092B-C50C-407E-A947-70E740481C1C}">
-                          <a14:useLocalDpi xmlns:a14="http://schemas.microsoft.com/office/drawing/2010/main" val="0"/>
-                        </a:ext>
-                      </a:extLst>
-                    </a:blip>
-                    <a:srcRect/>
-                    <a:stretch>
-                      <a:fillRect/>
-                    </a:stretch>
-                  </pic:blipFill>
-                  <pic:spPr bwMode="auto">
-                    <a:xfrm>
-                      <a:off x="0" y="0"/>
-                      <a:ext cx="9469755" cy="4659630"/>
-                    </a:xfrm>
-                    <a:prstGeom prst="rect">
-                      <a:avLst/>
-                    </a:prstGeom>
-                    <a:noFill/>
-                    <a:ln>
-                      <a:noFill/>
-                    </a:ln>
-                  </pic:spPr>
-                </pic:pic>
-              </a:graphicData>
-            </a:graphic>
-          </wp:inline>
-        </w:drawing>
-      </w:r>
+      <w:bookmarkEnd w:id="5"/>
     </w:p>
     <w:p>
       <w:pPr>
@@ -3256,9 +2948,9 @@
         </w:rPr>
         <w:object w:dxaOrig="6940" w:dyaOrig="920" w14:anchorId="75B446E1">
           <v:shape id="_x0000_i1032" type="#_x0000_t75" style="width:346.85pt;height:45.7pt" o:ole="">
-            <v:imagedata r:id="rId29" o:title=""/>
+            <v:imagedata r:id="rId28" o:title=""/>
           </v:shape>
-          <o:OLEObject Type="Embed" ProgID="Equation.DSMT4" ShapeID="_x0000_i1032" DrawAspect="Content" ObjectID="_1392176861" r:id="rId30"/>
+          <o:OLEObject Type="Embed" ProgID="Equation.DSMT4" ShapeID="_x0000_i1032" DrawAspect="Content" ObjectID="_1518334306" r:id="rId29"/>
         </w:object>
       </w:r>
     </w:p>
@@ -3286,9 +2978,9 @@
         </w:rPr>
         <w:object w:dxaOrig="3620" w:dyaOrig="840" w14:anchorId="2010178E">
           <v:shape id="_x0000_i1033" type="#_x0000_t75" style="width:181.55pt;height:41.95pt" o:ole="">
-            <v:imagedata r:id="rId31" o:title=""/>
+            <v:imagedata r:id="rId30" o:title=""/>
           </v:shape>
-          <o:OLEObject Type="Embed" ProgID="Equation.DSMT4" ShapeID="_x0000_i1033" DrawAspect="Content" ObjectID="_1392176862" r:id="rId32"/>
+          <o:OLEObject Type="Embed" ProgID="Equation.DSMT4" ShapeID="_x0000_i1033" DrawAspect="Content" ObjectID="_1518334307" r:id="rId31"/>
         </w:object>
       </w:r>
     </w:p>
@@ -3326,9 +3018,56 @@
         <w:t>c</w:t>
       </w:r>
       <w:r>
-        <w:t xml:space="preserve"> + </w:t>
-      </w:r>
-      <w:proofErr w:type="spellStart"/>
+        <w:t xml:space="preserve"> + f</w:t>
+      </w:r>
+      <w:r>
+        <w:rPr>
+          <w:vertAlign w:val="subscript"/>
+        </w:rPr>
+        <w:t>m</w:t>
+      </w:r>
+      <w:r>
+        <w:t xml:space="preserve">) </w:t>
+      </w:r>
+      <w:r>
+        <w:t>–</w:t>
+      </w:r>
+      <w:r>
+        <w:t xml:space="preserve"> (f</w:t>
+      </w:r>
+      <w:r>
+        <w:rPr>
+          <w:vertAlign w:val="subscript"/>
+        </w:rPr>
+        <w:t>c</w:t>
+      </w:r>
+      <w:r>
+        <w:t xml:space="preserve"> </w:t>
+      </w:r>
+      <w:r>
+        <w:t>–</w:t>
+      </w:r>
+      <w:r>
+        <w:t xml:space="preserve"> f</w:t>
+      </w:r>
+      <w:r>
+        <w:rPr>
+          <w:vertAlign w:val="subscript"/>
+        </w:rPr>
+        <w:t>m</w:t>
+      </w:r>
+      <w:r>
+        <w:t>) =</w:t>
+      </w:r>
+      <w:r>
+        <w:t xml:space="preserve"> 2</w:t>
+      </w:r>
+      <w:r>
+        <w:rPr>
+          <w:rFonts w:cs="Times New Roman"/>
+        </w:rPr>
+        <w:t>∙</w:t>
+      </w:r>
       <w:r>
         <w:t>f</w:t>
       </w:r>
@@ -3338,63 +3077,6 @@
         </w:rPr>
         <w:t>m</w:t>
       </w:r>
-      <w:proofErr w:type="spellEnd"/>
-      <w:r>
-        <w:t xml:space="preserve">) </w:t>
-      </w:r>
-      <w:r>
-        <w:t>–</w:t>
-      </w:r>
-      <w:r>
-        <w:t xml:space="preserve"> (f</w:t>
-      </w:r>
-      <w:r>
-        <w:rPr>
-          <w:vertAlign w:val="subscript"/>
-        </w:rPr>
-        <w:t>c</w:t>
-      </w:r>
-      <w:r>
-        <w:t xml:space="preserve"> </w:t>
-      </w:r>
-      <w:r>
-        <w:t>–</w:t>
-      </w:r>
-      <w:r>
-        <w:t xml:space="preserve"> </w:t>
-      </w:r>
-      <w:proofErr w:type="spellStart"/>
-      <w:r>
-        <w:t>f</w:t>
-      </w:r>
-      <w:r>
-        <w:rPr>
-          <w:vertAlign w:val="subscript"/>
-        </w:rPr>
-        <w:t>m</w:t>
-      </w:r>
-      <w:proofErr w:type="spellEnd"/>
-      <w:r>
-        <w:t>) =</w:t>
-      </w:r>
-      <w:r>
-        <w:t xml:space="preserve"> 2</w:t>
-      </w:r>
-      <w:r>
-        <w:rPr>
-          <w:rFonts w:cs="Times New Roman"/>
-        </w:rPr>
-        <w:t>∙</w:t>
-      </w:r>
-      <w:r>
-        <w:t>f</w:t>
-      </w:r>
-      <w:r>
-        <w:rPr>
-          <w:vertAlign w:val="subscript"/>
-        </w:rPr>
-        <w:t>m</w:t>
-      </w:r>
     </w:p>
     <w:p>
       <w:pPr>
@@ -3424,19 +3106,11 @@
       <w:pPr>
         <w:pStyle w:val="NoSpacing"/>
       </w:pPr>
-      <w:proofErr w:type="spellStart"/>
-      <w:r>
-        <w:rPr>
-          <w:b/>
-        </w:rPr>
-        <w:t>Vestigeal</w:t>
-      </w:r>
-      <w:proofErr w:type="spellEnd"/>
-      <w:r>
-        <w:rPr>
-          <w:b/>
-        </w:rPr>
-        <w:t xml:space="preserve"> Sideband Transmission (VSB)</w:t>
+      <w:r>
+        <w:rPr>
+          <w:b/>
+        </w:rPr>
+        <w:t>Vestigeal Sideband Transmission (VSB)</w:t>
       </w:r>
       <w:r>
         <w:t>:</w:t>
@@ -3516,19 +3190,11 @@
       <w:pPr>
         <w:pStyle w:val="NoSpacing"/>
       </w:pPr>
-      <w:proofErr w:type="spellStart"/>
-      <w:r>
-        <w:rPr>
-          <w:b/>
-        </w:rPr>
-        <w:t>SideBand</w:t>
-      </w:r>
-      <w:proofErr w:type="spellEnd"/>
-      <w:r>
-        <w:rPr>
-          <w:b/>
-        </w:rPr>
-        <w:t xml:space="preserve"> (SB)</w:t>
+      <w:r>
+        <w:rPr>
+          <w:b/>
+        </w:rPr>
+        <w:t>SideBand (SB)</w:t>
       </w:r>
       <w:r>
         <w:t xml:space="preserve">: </w:t>
@@ -3565,8 +3231,6 @@
       <w:r>
         <w:br/>
       </w:r>
-      <w:bookmarkStart w:id="5" w:name="_GoBack"/>
-      <w:bookmarkEnd w:id="5"/>
       <w:r>
         <w:br/>
       </w:r>
@@ -3635,11 +3299,7 @@
         <w:t>c</w:t>
       </w:r>
       <w:r>
-        <w:t xml:space="preserve"> – </w:t>
-      </w:r>
-      <w:proofErr w:type="spellStart"/>
-      <w:r>
-        <w:t>f</w:t>
+        <w:t xml:space="preserve"> – f</w:t>
       </w:r>
       <w:r>
         <w:rPr>
@@ -3647,7 +3307,6 @@
         </w:rPr>
         <w:t>m</w:t>
       </w:r>
-      <w:proofErr w:type="spellEnd"/>
       <w:r>
         <w:t>)</w:t>
       </w:r>
@@ -3673,11 +3332,7 @@
         <w:t>c</w:t>
       </w:r>
       <w:r>
-        <w:t xml:space="preserve"> + </w:t>
-      </w:r>
-      <w:proofErr w:type="spellStart"/>
-      <w:r>
-        <w:t>f</w:t>
+        <w:t xml:space="preserve"> + f</w:t>
       </w:r>
       <w:r>
         <w:rPr>
@@ -3685,7 +3340,6 @@
         </w:rPr>
         <w:t>m</w:t>
       </w:r>
-      <w:proofErr w:type="spellEnd"/>
       <w:r>
         <w:t>)</w:t>
       </w:r>
@@ -3705,14 +3359,15 @@
       <w:r>
         <w:rPr>
           <w:noProof/>
-          <w:lang w:val="en-US"/>
-        </w:rPr>
+          <w:lang w:eastAsia="en-CA"/>
+        </w:rPr>
+        <w:lastRenderedPageBreak/>
         <w:drawing>
           <wp:inline distT="0" distB="0" distL="0" distR="0" wp14:anchorId="1B5E4DCE" wp14:editId="45C3E8AB">
             <wp:extent cx="3975735" cy="7609205"/>
             <wp:effectExtent l="0" t="0" r="12065" b="10795"/>
             <wp:docPr id="23" name="Picture 23">
-              <a:hlinkClick xmlns:a="http://schemas.openxmlformats.org/drawingml/2006/main" r:id="rId33"/>
+              <a:hlinkClick xmlns:a="http://schemas.openxmlformats.org/drawingml/2006/main" r:id="rId32"/>
             </wp:docPr>
             <wp:cNvGraphicFramePr>
               <a:graphicFrameLocks xmlns:a="http://schemas.openxmlformats.org/drawingml/2006/main" noChangeAspect="1"/>
@@ -3727,7 +3382,7 @@
                     </pic:cNvPicPr>
                   </pic:nvPicPr>
                   <pic:blipFill>
-                    <a:blip r:embed="rId34">
+                    <a:blip r:embed="rId33">
                       <a:extLst>
                         <a:ext uri="{28A0092B-C50C-407E-A947-70E740481C1C}">
                           <a14:useLocalDpi xmlns:a14="http://schemas.microsoft.com/office/drawing/2010/main" val="0"/>
@@ -3775,15 +3430,7 @@
         <w:t>Envelope Detection</w:t>
       </w:r>
       <w:r>
-        <w:t xml:space="preserve">: a demodulation method that converts AM to </w:t>
-      </w:r>
-      <w:proofErr w:type="gramStart"/>
-      <w:r>
-        <w:t>m(</w:t>
-      </w:r>
-      <w:proofErr w:type="gramEnd"/>
-      <w:r>
-        <w:t>t), using c(t)</w:t>
+        <w:t>: a demodulation method that converts AM to m(t), using c(t)</w:t>
       </w:r>
     </w:p>
     <w:p>
@@ -3795,15 +3442,7 @@
         </w:numPr>
       </w:pPr>
       <w:r>
-        <w:t xml:space="preserve">Cannot be used with SC because envelope is no longer representing </w:t>
-      </w:r>
-      <w:proofErr w:type="gramStart"/>
-      <w:r>
-        <w:t>m(</w:t>
-      </w:r>
-      <w:proofErr w:type="gramEnd"/>
-      <w:r>
-        <w:t>t)</w:t>
+        <w:t>Cannot be used with SC because envelope is no longer representing m(t)</w:t>
       </w:r>
     </w:p>
     <w:p>
@@ -3887,9 +3526,9 @@
       <w:r>
         <w:object w:dxaOrig="4040" w:dyaOrig="1440" w14:anchorId="24647921">
           <v:shape id="_x0000_i1034" type="#_x0000_t75" style="width:202.25pt;height:1in" o:ole="">
-            <v:imagedata r:id="rId35" o:title=""/>
+            <v:imagedata r:id="rId34" o:title=""/>
           </v:shape>
-          <o:OLEObject Type="Embed" ProgID="Equation.DSMT4" ShapeID="_x0000_i1034" DrawAspect="Content" ObjectID="_1392176863" r:id="rId36"/>
+          <o:OLEObject Type="Embed" ProgID="Equation.DSMT4" ShapeID="_x0000_i1034" DrawAspect="Content" ObjectID="_1518334308" r:id="rId35"/>
         </w:object>
       </w:r>
     </w:p>
@@ -3908,11 +3547,7 @@
         <w:pStyle w:val="NoSpacing"/>
       </w:pPr>
       <w:r>
-        <w:t xml:space="preserve">π/4 phase shift → product modulator → </w:t>
-      </w:r>
-      <w:proofErr w:type="gramStart"/>
-      <w:r>
-        <w:t>S</w:t>
+        <w:t>π/4 phase shift → product modulator → S</w:t>
       </w:r>
       <w:r>
         <w:rPr>
@@ -3921,11 +3556,7 @@
         <w:t>1</w:t>
       </w:r>
       <w:r>
-        <w:t>(</w:t>
-      </w:r>
-      <w:proofErr w:type="gramEnd"/>
-      <w:r>
-        <w:t>x) → Sum → SSB-SC S(k)</w:t>
+        <w:t>(x) → Sum → SSB-SC S(k)</w:t>
       </w:r>
     </w:p>
     <w:p>
@@ -4003,9 +3634,9 @@
         </w:rPr>
         <w:object w:dxaOrig="1359" w:dyaOrig="460" w14:anchorId="3D87B8F6">
           <v:shape id="_x0000_i1035" type="#_x0000_t75" style="width:67.6pt;height:23.15pt" o:ole="">
-            <v:imagedata r:id="rId37" o:title=""/>
+            <v:imagedata r:id="rId36" o:title=""/>
           </v:shape>
-          <o:OLEObject Type="Embed" ProgID="Equation.DSMT4" ShapeID="_x0000_i1035" DrawAspect="Content" ObjectID="_1392176864" r:id="rId38"/>
+          <o:OLEObject Type="Embed" ProgID="Equation.DSMT4" ShapeID="_x0000_i1035" DrawAspect="Content" ObjectID="_1518334309" r:id="rId37"/>
         </w:object>
       </w:r>
     </w:p>
@@ -4022,16 +3653,12 @@
       <w:pPr>
         <w:pStyle w:val="NoSpacing"/>
       </w:pPr>
-      <w:proofErr w:type="spellStart"/>
-      <w:proofErr w:type="gramStart"/>
       <w:r>
         <w:rPr>
           <w:b/>
         </w:rPr>
         <w:t>binits</w:t>
       </w:r>
-      <w:proofErr w:type="spellEnd"/>
-      <w:proofErr w:type="gramEnd"/>
       <w:r>
         <w:t xml:space="preserve"> [v]</w:t>
       </w:r>
@@ -4055,11 +3682,7 @@
         <w:t xml:space="preserve">Amount of Information </w:t>
       </w:r>
       <w:r>
-        <w:t>[</w:t>
-      </w:r>
-      <w:proofErr w:type="spellStart"/>
-      <w:r>
-        <w:t>I</w:t>
+        <w:t>[I</w:t>
       </w:r>
       <w:r>
         <w:rPr>
@@ -4067,13 +3690,8 @@
         </w:rPr>
         <w:t>k</w:t>
       </w:r>
-      <w:proofErr w:type="spellEnd"/>
-      <w:r>
-        <w:t xml:space="preserve">]: </w:t>
-      </w:r>
-      <w:proofErr w:type="gramStart"/>
-      <w:r>
-        <w:t>log</w:t>
+      <w:r>
+        <w:t>]: log</w:t>
       </w:r>
       <w:r>
         <w:rPr>
@@ -4082,15 +3700,7 @@
         <w:t>2</w:t>
       </w:r>
       <w:r>
-        <w:t>(</w:t>
-      </w:r>
-      <w:proofErr w:type="gramEnd"/>
-      <w:r>
-        <w:t>1/</w:t>
-      </w:r>
-      <w:proofErr w:type="spellStart"/>
-      <w:r>
-        <w:t>P</w:t>
+        <w:t>(1/P</w:t>
       </w:r>
       <w:r>
         <w:rPr>
@@ -4098,7 +3708,6 @@
         </w:rPr>
         <w:t>k</w:t>
       </w:r>
-      <w:proofErr w:type="spellEnd"/>
       <w:r>
         <w:t>)</w:t>
       </w:r>
@@ -4114,14 +3723,9 @@
       </w:pPr>
       <w:bookmarkStart w:id="10" w:name="_Toc442304932"/>
       <w:r>
-        <w:t>Shannon-</w:t>
-      </w:r>
-      <w:proofErr w:type="spellStart"/>
-      <w:r>
-        <w:t>Fano</w:t>
+        <w:t>Shannon-Fano</w:t>
       </w:r>
       <w:bookmarkEnd w:id="10"/>
-      <w:proofErr w:type="spellEnd"/>
     </w:p>
     <w:p>
       <w:pPr>
@@ -4137,25 +3741,7 @@
           <w:b/>
           <w:szCs w:val="24"/>
         </w:rPr>
-        <w:t>Shannon-</w:t>
-      </w:r>
-      <w:proofErr w:type="spellStart"/>
-      <w:r>
-        <w:rPr>
-          <w:rFonts w:cs="Times New Roman"/>
-          <w:b/>
-          <w:szCs w:val="24"/>
-        </w:rPr>
-        <w:t>Fano</w:t>
-      </w:r>
-      <w:proofErr w:type="spellEnd"/>
-      <w:r>
-        <w:rPr>
-          <w:rFonts w:cs="Times New Roman"/>
-          <w:b/>
-          <w:szCs w:val="24"/>
-        </w:rPr>
-        <w:t xml:space="preserve"> code</w:t>
+        <w:t>Shannon-Fano code</w:t>
       </w:r>
       <w:r>
         <w:rPr>
@@ -4234,23 +3820,7 @@
           <w:rFonts w:cs="Times New Roman"/>
           <w:szCs w:val="24"/>
         </w:rPr>
-        <w:t xml:space="preserve">. Sometimes it may be more efficient to put a smaller group on top because it is more probable and will require </w:t>
-      </w:r>
-      <w:proofErr w:type="gramStart"/>
-      <w:r>
-        <w:rPr>
-          <w:rFonts w:cs="Times New Roman"/>
-          <w:szCs w:val="24"/>
-        </w:rPr>
-        <w:t>less</w:t>
-      </w:r>
-      <w:proofErr w:type="gramEnd"/>
-      <w:r>
-        <w:rPr>
-          <w:rFonts w:cs="Times New Roman"/>
-          <w:szCs w:val="24"/>
-        </w:rPr>
-        <w:t xml:space="preserve"> bits.</w:t>
+        <w:t>. Sometimes it may be more efficient to put a smaller group on top because it is more probable and will require less bits.</w:t>
       </w:r>
     </w:p>
     <w:p>
@@ -4360,9 +3930,9 @@
         </w:rPr>
         <w:object w:dxaOrig="1320" w:dyaOrig="1420" w14:anchorId="0608D52C">
           <v:shape id="_x0000_i1036" type="#_x0000_t75" style="width:66.35pt;height:71.35pt" o:ole="">
-            <v:imagedata r:id="rId39" o:title=""/>
+            <v:imagedata r:id="rId38" o:title=""/>
           </v:shape>
-          <o:OLEObject Type="Embed" ProgID="Equation.3" ShapeID="_x0000_i1036" DrawAspect="Content" ObjectID="_1392176865" r:id="rId40"/>
+          <o:OLEObject Type="Embed" ProgID="Equation.3" ShapeID="_x0000_i1036" DrawAspect="Content" ObjectID="_1518334310" r:id="rId39"/>
         </w:object>
       </w:r>
     </w:p>
@@ -4393,9 +3963,9 @@
         </w:rPr>
         <w:object w:dxaOrig="680" w:dyaOrig="640" w14:anchorId="1ACF8445">
           <v:shape id="_x0000_i1037" type="#_x0000_t75" style="width:33.8pt;height:31.95pt" o:ole="">
-            <v:imagedata r:id="rId41" o:title=""/>
+            <v:imagedata r:id="rId40" o:title=""/>
           </v:shape>
-          <o:OLEObject Type="Embed" ProgID="Equation.3" ShapeID="_x0000_i1037" DrawAspect="Content" ObjectID="_1392176866" r:id="rId42"/>
+          <o:OLEObject Type="Embed" ProgID="Equation.3" ShapeID="_x0000_i1037" DrawAspect="Content" ObjectID="_1518334311" r:id="rId41"/>
         </w:object>
       </w:r>
       <w:r>
@@ -4434,11 +4004,7 @@
         <w:pStyle w:val="NoSpacing"/>
       </w:pPr>
       <w:r>
-        <w:t xml:space="preserve">H = </w:t>
-      </w:r>
-      <w:proofErr w:type="spellStart"/>
-      <w:r>
-        <w:t>I</w:t>
+        <w:t>H = I</w:t>
       </w:r>
       <w:r>
         <w:rPr>
@@ -4446,7 +4012,6 @@
         </w:rPr>
         <w:t>total</w:t>
       </w:r>
-      <w:proofErr w:type="spellEnd"/>
       <w:r>
         <w:t>/L</w:t>
       </w:r>
@@ -4457,15 +4022,7 @@
       </w:pPr>
       <w:r>
         <w:tab/>
-        <w:t xml:space="preserve">= </w:t>
-      </w:r>
-      <w:proofErr w:type="gramStart"/>
-      <w:r>
-        <w:t>sum</w:t>
-      </w:r>
-      <w:proofErr w:type="gramEnd"/>
-      <w:r>
-        <w:t>(P</w:t>
+        <w:t>= sum(P</w:t>
       </w:r>
       <w:r>
         <w:rPr>
@@ -4483,11 +4040,7 @@
         <w:t>2</w:t>
       </w:r>
       <w:r>
-        <w:t>(1/</w:t>
-      </w:r>
-      <w:proofErr w:type="spellStart"/>
-      <w:r>
-        <w:t>P</w:t>
+        <w:t>(1/P</w:t>
       </w:r>
       <w:r>
         <w:rPr>
@@ -4495,17 +4048,8 @@
         </w:rPr>
         <w:t>k</w:t>
       </w:r>
-      <w:proofErr w:type="spellEnd"/>
-      <w:r>
-        <w:t>), k=1..</w:t>
-      </w:r>
-      <w:proofErr w:type="gramStart"/>
-      <w:r>
-        <w:t>m</w:t>
-      </w:r>
-      <w:proofErr w:type="gramEnd"/>
-      <w:r>
-        <w:t>)</w:t>
+      <w:r>
+        <w:t>), k=1..m)</w:t>
       </w:r>
     </w:p>
     <w:p>
@@ -4518,9 +4062,9 @@
         </w:rPr>
         <w:object w:dxaOrig="1900" w:dyaOrig="780" w14:anchorId="77257CF1">
           <v:shape id="_x0000_i1038" type="#_x0000_t75" style="width:95.15pt;height:39.45pt" o:ole="">
-            <v:imagedata r:id="rId43" o:title=""/>
+            <v:imagedata r:id="rId42" o:title=""/>
           </v:shape>
-          <o:OLEObject Type="Embed" ProgID="Equation.3" ShapeID="_x0000_i1038" DrawAspect="Content" ObjectID="_1392176867" r:id="rId44"/>
+          <o:OLEObject Type="Embed" ProgID="Equation.3" ShapeID="_x0000_i1038" DrawAspect="Content" ObjectID="_1518334312" r:id="rId43"/>
         </w:object>
       </w:r>
     </w:p>
@@ -4550,7 +4094,6 @@
           <w:numId w:val="15"/>
         </w:numPr>
       </w:pPr>
-      <w:proofErr w:type="spellStart"/>
       <w:r>
         <w:t>P</w:t>
       </w:r>
@@ -4560,7 +4103,6 @@
         </w:rPr>
         <w:t>k</w:t>
       </w:r>
-      <w:proofErr w:type="spellEnd"/>
       <w:r>
         <w:t xml:space="preserve"> = 0 / 1 </w:t>
       </w:r>
@@ -4618,7 +4160,6 @@
           <w:numId w:val="15"/>
         </w:numPr>
       </w:pPr>
-      <w:proofErr w:type="spellStart"/>
       <w:r>
         <w:t>H</w:t>
       </w:r>
@@ -4628,7 +4169,6 @@
         </w:rPr>
         <w:t>max</w:t>
       </w:r>
-      <w:proofErr w:type="spellEnd"/>
       <w:r>
         <w:t xml:space="preserve"> = log</w:t>
       </w:r>
@@ -4662,14 +4202,12 @@
       <w:pPr>
         <w:pStyle w:val="NoSpacing"/>
       </w:pPr>
-      <w:proofErr w:type="spellStart"/>
       <w:r>
         <w:rPr>
           <w:b/>
         </w:rPr>
         <w:t>Quantizer</w:t>
       </w:r>
-      <w:proofErr w:type="spellEnd"/>
       <w:r>
         <w:t>:</w:t>
       </w:r>
@@ -4794,6 +4332,7 @@
         </w:numPr>
       </w:pPr>
       <w:r>
+        <w:lastRenderedPageBreak/>
         <w:t>Used in quantization</w:t>
       </w:r>
     </w:p>
@@ -4854,15 +4393,7 @@
         <w:t>Mid-tread</w:t>
       </w:r>
       <w:r>
-        <w:t xml:space="preserve">: origin is in middle of plateau, where error is </w:t>
-      </w:r>
-      <w:proofErr w:type="spellStart"/>
-      <w:r>
-        <w:t>sawtooth</w:t>
-      </w:r>
-      <w:proofErr w:type="spellEnd"/>
-      <w:r>
-        <w:t xml:space="preserve"> wave</w:t>
+        <w:t>: origin is in middle of plateau, where error is sawtooth wave</w:t>
       </w:r>
     </w:p>
     <w:p>
@@ -4877,15 +4408,12 @@
       <w:r>
         <w:t xml:space="preserve">– δ/2 &lt; </w:t>
       </w:r>
-      <w:proofErr w:type="gramStart"/>
       <w:r>
         <w:t>x</w:t>
       </w:r>
       <w:r>
         <w:t>(</w:t>
       </w:r>
-      <w:proofErr w:type="spellStart"/>
-      <w:proofErr w:type="gramEnd"/>
       <w:r>
         <w:t>n</w:t>
       </w:r>
@@ -4898,7 +4426,6 @@
         </w:rPr>
         <w:t>s</w:t>
       </w:r>
-      <w:proofErr w:type="spellEnd"/>
       <w:r>
         <w:t xml:space="preserve">) </w:t>
       </w:r>
@@ -4916,8 +4443,6 @@
       <w:pPr>
         <w:pStyle w:val="NoSpacing"/>
       </w:pPr>
-      <w:proofErr w:type="spellStart"/>
-      <w:proofErr w:type="gramStart"/>
       <w:r>
         <w:t>x</w:t>
       </w:r>
@@ -4927,14 +4452,8 @@
         </w:rPr>
         <w:t>q</w:t>
       </w:r>
-      <w:proofErr w:type="spellEnd"/>
-      <w:proofErr w:type="gramEnd"/>
-      <w:r>
-        <w:t>(</w:t>
-      </w:r>
-      <w:proofErr w:type="spellStart"/>
-      <w:r>
-        <w:t>nT</w:t>
+      <w:r>
+        <w:t>(nT</w:t>
       </w:r>
       <w:r>
         <w:rPr>
@@ -4942,7 +4461,6 @@
         </w:rPr>
         <w:t>s</w:t>
       </w:r>
-      <w:proofErr w:type="spellEnd"/>
       <w:r>
         <w:t>) =</w:t>
       </w:r>
@@ -4972,299 +4490,248 @@
         <w:t>≤</w:t>
       </w:r>
       <w:r>
+        <w:t xml:space="preserve"> x(nT</w:t>
+      </w:r>
+      <w:r>
+        <w:rPr>
+          <w:vertAlign w:val="subscript"/>
+        </w:rPr>
+        <w:t>s</w:t>
+      </w:r>
+      <w:r>
+        <w:t xml:space="preserve">) </w:t>
+      </w:r>
+      <w:r>
+        <w:rPr>
+          <w:rFonts w:ascii="Calibri" w:hAnsi="Calibri"/>
+        </w:rPr>
+        <w:t>≤</w:t>
+      </w:r>
+      <w:r>
+        <w:t xml:space="preserve"> 3</w:t>
+      </w:r>
+      <w:r>
+        <w:t xml:space="preserve"> δ</w:t>
+      </w:r>
+      <w:r>
+        <w:t>/2</w:t>
+      </w:r>
+    </w:p>
+    <w:p>
+      <w:pPr>
+        <w:pStyle w:val="NoSpacing"/>
+      </w:pPr>
+      <w:r>
+        <w:t>x</w:t>
+      </w:r>
+      <w:r>
+        <w:rPr>
+          <w:vertAlign w:val="subscript"/>
+        </w:rPr>
+        <w:t>q</w:t>
+      </w:r>
+      <w:r>
+        <w:t xml:space="preserve"> (nT</w:t>
+      </w:r>
+      <w:r>
+        <w:rPr>
+          <w:vertAlign w:val="subscript"/>
+        </w:rPr>
+        <w:t>s</w:t>
+      </w:r>
+      <w:r>
+        <w:t>) = δ</w:t>
+      </w:r>
+    </w:p>
+    <w:p>
+      <w:pPr>
+        <w:pStyle w:val="NoSpacing"/>
+      </w:pPr>
+    </w:p>
+    <w:p>
+      <w:pPr>
+        <w:pStyle w:val="NoSpacing"/>
+      </w:pPr>
+      <w:r>
+        <w:rPr>
+          <w:b/>
+        </w:rPr>
+        <w:t>Mid-rise</w:t>
+      </w:r>
+      <w:r>
+        <w:t>: origin is in middle of cliff, where error is negative sawtooth wave</w:t>
+      </w:r>
+    </w:p>
+    <w:p>
+      <w:pPr>
+        <w:pStyle w:val="NoSpacing"/>
+      </w:pPr>
+    </w:p>
+    <w:p>
+      <w:pPr>
+        <w:pStyle w:val="NoSpacing"/>
+      </w:pPr>
+      <w:r>
+        <w:t>0 &lt; x(nT</w:t>
+      </w:r>
+      <w:r>
+        <w:rPr>
+          <w:vertAlign w:val="subscript"/>
+        </w:rPr>
+        <w:t>s</w:t>
+      </w:r>
+      <w:r>
+        <w:t>) &lt; δ</w:t>
+      </w:r>
+    </w:p>
+    <w:p>
+      <w:pPr>
+        <w:pStyle w:val="NoSpacing"/>
+      </w:pPr>
+      <w:r>
+        <w:t>x</w:t>
+      </w:r>
+      <w:r>
+        <w:rPr>
+          <w:vertAlign w:val="subscript"/>
+        </w:rPr>
+        <w:t>q</w:t>
+      </w:r>
+      <w:r>
+        <w:t xml:space="preserve"> (nT</w:t>
+      </w:r>
+      <w:r>
+        <w:rPr>
+          <w:vertAlign w:val="subscript"/>
+        </w:rPr>
+        <w:t>s</w:t>
+      </w:r>
+      <w:r>
+        <w:t>) = δ/2</w:t>
+      </w:r>
+    </w:p>
+    <w:p>
+      <w:pPr>
+        <w:pStyle w:val="NoSpacing"/>
+      </w:pPr>
+    </w:p>
+    <w:p>
+      <w:pPr>
+        <w:pStyle w:val="Heading2"/>
+      </w:pPr>
+      <w:r>
+        <w:t>Quantization Error</w:t>
+      </w:r>
+    </w:p>
+    <w:p>
+      <w:pPr>
+        <w:pStyle w:val="NoSpacing"/>
+      </w:pPr>
+    </w:p>
+    <w:p>
+      <w:pPr>
+        <w:pStyle w:val="NoSpacing"/>
+      </w:pPr>
+      <w:r>
+        <w:rPr>
+          <w:b/>
+        </w:rPr>
+        <w:t>Quantizer Output</w:t>
+      </w:r>
+      <w:r>
+        <w:t xml:space="preserve"> [x</w:t>
+      </w:r>
+      <w:r>
+        <w:rPr>
+          <w:vertAlign w:val="subscript"/>
+        </w:rPr>
+        <w:t>q</w:t>
+      </w:r>
+      <w:r>
+        <w:t>(n</w:t>
+      </w:r>
+      <w:r>
+        <w:rPr>
+          <w:vertAlign w:val="subscript"/>
+        </w:rPr>
+        <w:t>ts</w:t>
+      </w:r>
+      <w:r>
+        <w:t>)]:</w:t>
+      </w:r>
+    </w:p>
+    <w:p>
+      <w:pPr>
+        <w:pStyle w:val="NoSpacing"/>
+      </w:pPr>
+      <w:r>
+        <w:rPr>
+          <w:b/>
+        </w:rPr>
+        <w:t>Sampler Output</w:t>
+      </w:r>
+      <w:r>
+        <w:t xml:space="preserve"> [x(n</w:t>
+      </w:r>
+      <w:r>
+        <w:rPr>
+          <w:vertAlign w:val="subscript"/>
+        </w:rPr>
+        <w:t>ts</w:t>
+      </w:r>
+      <w:r>
+        <w:t>)]:</w:t>
+      </w:r>
+    </w:p>
+    <w:p>
+      <w:pPr>
+        <w:pStyle w:val="NoSpacing"/>
+      </w:pPr>
+    </w:p>
+    <w:p>
+      <w:pPr>
+        <w:pStyle w:val="NoSpacing"/>
+        <w:rPr>
+          <w:sz w:val="26"/>
+        </w:rPr>
+      </w:pPr>
+      <w:r>
+        <w:rPr>
+          <w:b/>
+        </w:rPr>
+        <w:t>Noise Voltage</w:t>
+      </w:r>
+      <w:r>
+        <w:t xml:space="preserve"> [V</w:t>
+      </w:r>
+      <w:r>
+        <w:rPr>
+          <w:vertAlign w:val="subscript"/>
+        </w:rPr>
+        <w:t>noise</w:t>
+      </w:r>
+      <w:r>
+        <w:rPr>
+          <w:sz w:val="26"/>
+        </w:rPr>
+        <w:t>]:</w:t>
+      </w:r>
+    </w:p>
+    <w:p>
+      <w:pPr>
+        <w:pStyle w:val="NoSpacing"/>
+      </w:pPr>
+      <w:r>
+        <w:rPr>
+          <w:b/>
+        </w:rPr>
+        <w:t>Noise Power</w:t>
+      </w:r>
+      <w:r>
         <w:t xml:space="preserve"> </w:t>
       </w:r>
-      <w:proofErr w:type="gramStart"/>
-      <w:r>
-        <w:t>x(</w:t>
-      </w:r>
-      <w:proofErr w:type="spellStart"/>
-      <w:proofErr w:type="gramEnd"/>
-      <w:r>
-        <w:t>nT</w:t>
-      </w:r>
-      <w:r>
-        <w:rPr>
-          <w:vertAlign w:val="subscript"/>
-        </w:rPr>
-        <w:t>s</w:t>
-      </w:r>
-      <w:proofErr w:type="spellEnd"/>
-      <w:r>
-        <w:t xml:space="preserve">) </w:t>
-      </w:r>
-      <w:r>
-        <w:rPr>
-          <w:rFonts w:ascii="Calibri" w:hAnsi="Calibri"/>
-        </w:rPr>
-        <w:t>≤</w:t>
-      </w:r>
-      <w:r>
-        <w:t xml:space="preserve"> 3</w:t>
-      </w:r>
-      <w:r>
-        <w:t xml:space="preserve"> δ</w:t>
-      </w:r>
-      <w:r>
-        <w:t>/2</w:t>
-      </w:r>
-    </w:p>
-    <w:p>
-      <w:pPr>
-        <w:pStyle w:val="NoSpacing"/>
-      </w:pPr>
-      <w:proofErr w:type="spellStart"/>
-      <w:proofErr w:type="gramStart"/>
-      <w:r>
-        <w:t>x</w:t>
-      </w:r>
-      <w:r>
-        <w:rPr>
-          <w:vertAlign w:val="subscript"/>
-        </w:rPr>
-        <w:t>q</w:t>
-      </w:r>
-      <w:proofErr w:type="spellEnd"/>
-      <w:proofErr w:type="gramEnd"/>
-      <w:r>
-        <w:t xml:space="preserve"> (</w:t>
-      </w:r>
-      <w:proofErr w:type="spellStart"/>
-      <w:r>
-        <w:t>nT</w:t>
-      </w:r>
-      <w:r>
-        <w:rPr>
-          <w:vertAlign w:val="subscript"/>
-        </w:rPr>
-        <w:t>s</w:t>
-      </w:r>
-      <w:proofErr w:type="spellEnd"/>
-      <w:r>
-        <w:t>) = δ</w:t>
-      </w:r>
-    </w:p>
-    <w:p>
-      <w:pPr>
-        <w:pStyle w:val="NoSpacing"/>
-      </w:pPr>
-    </w:p>
-    <w:p>
-      <w:pPr>
-        <w:pStyle w:val="NoSpacing"/>
-      </w:pPr>
-      <w:r>
-        <w:rPr>
-          <w:b/>
-        </w:rPr>
-        <w:t>Mid-rise</w:t>
-      </w:r>
-      <w:r>
-        <w:t xml:space="preserve">: origin is in middle of cliff, where error is negative </w:t>
-      </w:r>
-      <w:proofErr w:type="spellStart"/>
-      <w:r>
-        <w:t>sawtooth</w:t>
-      </w:r>
-      <w:proofErr w:type="spellEnd"/>
-      <w:r>
-        <w:t xml:space="preserve"> wave</w:t>
-      </w:r>
-    </w:p>
-    <w:p>
-      <w:pPr>
-        <w:pStyle w:val="NoSpacing"/>
-      </w:pPr>
-    </w:p>
-    <w:p>
-      <w:pPr>
-        <w:pStyle w:val="NoSpacing"/>
-      </w:pPr>
-      <w:r>
-        <w:t xml:space="preserve">0 &lt; </w:t>
-      </w:r>
-      <w:proofErr w:type="gramStart"/>
-      <w:r>
-        <w:t>x(</w:t>
-      </w:r>
-      <w:proofErr w:type="spellStart"/>
-      <w:proofErr w:type="gramEnd"/>
-      <w:r>
-        <w:t>nT</w:t>
-      </w:r>
-      <w:r>
-        <w:rPr>
-          <w:vertAlign w:val="subscript"/>
-        </w:rPr>
-        <w:t>s</w:t>
-      </w:r>
-      <w:proofErr w:type="spellEnd"/>
-      <w:r>
-        <w:t>) &lt; δ</w:t>
-      </w:r>
-    </w:p>
-    <w:p>
-      <w:pPr>
-        <w:pStyle w:val="NoSpacing"/>
-      </w:pPr>
-      <w:proofErr w:type="spellStart"/>
-      <w:proofErr w:type="gramStart"/>
-      <w:r>
-        <w:t>x</w:t>
-      </w:r>
-      <w:r>
-        <w:rPr>
-          <w:vertAlign w:val="subscript"/>
-        </w:rPr>
-        <w:t>q</w:t>
-      </w:r>
-      <w:proofErr w:type="spellEnd"/>
-      <w:proofErr w:type="gramEnd"/>
-      <w:r>
-        <w:t xml:space="preserve"> (</w:t>
-      </w:r>
-      <w:proofErr w:type="spellStart"/>
-      <w:r>
-        <w:t>nT</w:t>
-      </w:r>
-      <w:r>
-        <w:rPr>
-          <w:vertAlign w:val="subscript"/>
-        </w:rPr>
-        <w:t>s</w:t>
-      </w:r>
-      <w:proofErr w:type="spellEnd"/>
-      <w:r>
-        <w:t>) = δ/2</w:t>
-      </w:r>
-    </w:p>
-    <w:p>
-      <w:pPr>
-        <w:pStyle w:val="NoSpacing"/>
-      </w:pPr>
-    </w:p>
-    <w:p>
-      <w:pPr>
-        <w:pStyle w:val="Heading2"/>
-      </w:pPr>
-      <w:r>
-        <w:t>Quantization Error</w:t>
-      </w:r>
-    </w:p>
-    <w:p>
-      <w:pPr>
-        <w:pStyle w:val="NoSpacing"/>
-      </w:pPr>
-    </w:p>
-    <w:p>
-      <w:pPr>
-        <w:pStyle w:val="NoSpacing"/>
-      </w:pPr>
-      <w:proofErr w:type="spellStart"/>
-      <w:r>
-        <w:rPr>
-          <w:b/>
-        </w:rPr>
-        <w:t>Quantizer</w:t>
-      </w:r>
-      <w:proofErr w:type="spellEnd"/>
-      <w:r>
-        <w:rPr>
-          <w:b/>
-        </w:rPr>
-        <w:t xml:space="preserve"> Output</w:t>
-      </w:r>
-      <w:r>
-        <w:t xml:space="preserve"> [</w:t>
-      </w:r>
-      <w:proofErr w:type="spellStart"/>
-      <w:proofErr w:type="gramStart"/>
-      <w:r>
-        <w:t>x</w:t>
-      </w:r>
-      <w:r>
-        <w:rPr>
-          <w:vertAlign w:val="subscript"/>
-        </w:rPr>
-        <w:t>q</w:t>
-      </w:r>
-      <w:proofErr w:type="spellEnd"/>
-      <w:r>
-        <w:t>(</w:t>
-      </w:r>
-      <w:proofErr w:type="spellStart"/>
-      <w:proofErr w:type="gramEnd"/>
-      <w:r>
-        <w:t>n</w:t>
-      </w:r>
-      <w:r>
-        <w:rPr>
-          <w:vertAlign w:val="subscript"/>
-        </w:rPr>
-        <w:t>ts</w:t>
-      </w:r>
-      <w:proofErr w:type="spellEnd"/>
-      <w:r>
-        <w:t>)]:</w:t>
-      </w:r>
-    </w:p>
-    <w:p>
-      <w:pPr>
-        <w:pStyle w:val="NoSpacing"/>
-      </w:pPr>
-      <w:r>
-        <w:rPr>
-          <w:b/>
-        </w:rPr>
-        <w:t>Sampler Output</w:t>
-      </w:r>
-      <w:r>
-        <w:t xml:space="preserve"> [</w:t>
-      </w:r>
-      <w:proofErr w:type="gramStart"/>
-      <w:r>
-        <w:t>x(</w:t>
-      </w:r>
-      <w:proofErr w:type="spellStart"/>
-      <w:proofErr w:type="gramEnd"/>
-      <w:r>
-        <w:t>n</w:t>
-      </w:r>
-      <w:r>
-        <w:rPr>
-          <w:vertAlign w:val="subscript"/>
-        </w:rPr>
-        <w:t>ts</w:t>
-      </w:r>
-      <w:proofErr w:type="spellEnd"/>
-      <w:r>
-        <w:t>)]:</w:t>
-      </w:r>
-    </w:p>
-    <w:p>
-      <w:pPr>
-        <w:pStyle w:val="NoSpacing"/>
-      </w:pPr>
-    </w:p>
-    <w:p>
-      <w:pPr>
-        <w:pStyle w:val="NoSpacing"/>
-        <w:rPr>
-          <w:sz w:val="26"/>
-        </w:rPr>
-      </w:pPr>
-      <w:r>
-        <w:rPr>
-          <w:b/>
-        </w:rPr>
-        <w:t>Noise Voltage</w:t>
-      </w:r>
-      <w:r>
-        <w:t xml:space="preserve"> [</w:t>
-      </w:r>
-      <w:proofErr w:type="spellStart"/>
-      <w:r>
-        <w:t>V</w:t>
+      <w:r>
+        <w:t>[P</w:t>
       </w:r>
       <w:r>
         <w:rPr>
@@ -5272,41 +4739,6 @@
         </w:rPr>
         <w:t>noise</w:t>
       </w:r>
-      <w:proofErr w:type="spellEnd"/>
-      <w:r>
-        <w:rPr>
-          <w:sz w:val="26"/>
-        </w:rPr>
-        <w:t>]:</w:t>
-      </w:r>
-    </w:p>
-    <w:p>
-      <w:pPr>
-        <w:pStyle w:val="NoSpacing"/>
-      </w:pPr>
-      <w:r>
-        <w:rPr>
-          <w:b/>
-        </w:rPr>
-        <w:t>Noise Power</w:t>
-      </w:r>
-      <w:r>
-        <w:t xml:space="preserve"> </w:t>
-      </w:r>
-      <w:r>
-        <w:t>[</w:t>
-      </w:r>
-      <w:proofErr w:type="spellStart"/>
-      <w:r>
-        <w:t>P</w:t>
-      </w:r>
-      <w:r>
-        <w:rPr>
-          <w:vertAlign w:val="subscript"/>
-        </w:rPr>
-        <w:t>noise</w:t>
-      </w:r>
-      <w:proofErr w:type="spellEnd"/>
       <w:r>
         <w:t>]</w:t>
       </w:r>
@@ -5354,19 +4786,11 @@
           <w:sz w:val="26"/>
         </w:rPr>
       </w:pPr>
-      <w:proofErr w:type="gramStart"/>
       <w:r>
         <w:rPr>
           <w:rFonts w:ascii="Calibri" w:hAnsi="Calibri"/>
         </w:rPr>
-        <w:t>E[</w:t>
-      </w:r>
-      <w:proofErr w:type="gramEnd"/>
-      <w:r>
-        <w:rPr>
-          <w:rFonts w:ascii="Calibri" w:hAnsi="Calibri"/>
-        </w:rPr>
-        <w:t>ε</w:t>
+        <w:t>E[ε</w:t>
       </w:r>
       <w:r>
         <w:rPr>
@@ -5388,9 +4812,9 @@
         </w:rPr>
         <w:object w:dxaOrig="300" w:dyaOrig="320" w14:anchorId="261208CF">
           <v:shape id="_x0000_i1039" type="#_x0000_t75" style="width:15.05pt;height:15.65pt" o:ole="">
-            <v:imagedata r:id="rId45" o:title=""/>
+            <v:imagedata r:id="rId44" o:title=""/>
           </v:shape>
-          <o:OLEObject Type="Embed" ProgID="Equation.DSMT4" ShapeID="_x0000_i1039" DrawAspect="Content" ObjectID="_1392176868" r:id="rId46"/>
+          <o:OLEObject Type="Embed" ProgID="Equation.DSMT4" ShapeID="_x0000_i1039" DrawAspect="Content" ObjectID="_1518334313" r:id="rId45"/>
         </w:object>
       </w:r>
     </w:p>
@@ -5427,9 +4851,9 @@
         </w:rPr>
         <w:object w:dxaOrig="1880" w:dyaOrig="400" w14:anchorId="1CE8BA74">
           <v:shape id="_x0000_i1040" type="#_x0000_t75" style="width:93.9pt;height:20.05pt" o:ole="">
-            <v:imagedata r:id="rId47" o:title=""/>
+            <v:imagedata r:id="rId46" o:title=""/>
           </v:shape>
-          <o:OLEObject Type="Embed" ProgID="Equation.DSMT4" ShapeID="_x0000_i1040" DrawAspect="Content" ObjectID="_1392176869" r:id="rId48"/>
+          <o:OLEObject Type="Embed" ProgID="Equation.DSMT4" ShapeID="_x0000_i1040" DrawAspect="Content" ObjectID="_1518334314" r:id="rId47"/>
         </w:object>
       </w:r>
     </w:p>
@@ -5450,9 +4874,9 @@
         </w:rPr>
         <w:object w:dxaOrig="1140" w:dyaOrig="660" w14:anchorId="2745B209">
           <v:shape id="_x0000_i1041" type="#_x0000_t75" style="width:56.95pt;height:33.2pt" o:ole="">
-            <v:imagedata r:id="rId49" o:title=""/>
+            <v:imagedata r:id="rId48" o:title=""/>
           </v:shape>
-          <o:OLEObject Type="Embed" ProgID="Equation.DSMT4" ShapeID="_x0000_i1041" DrawAspect="Content" ObjectID="_1392176870" r:id="rId50"/>
+          <o:OLEObject Type="Embed" ProgID="Equation.DSMT4" ShapeID="_x0000_i1041" DrawAspect="Content" ObjectID="_1518334315" r:id="rId49"/>
         </w:object>
       </w:r>
     </w:p>
@@ -5471,23 +4895,15 @@
         <w:rPr>
           <w:rFonts w:ascii="Calibri" w:hAnsi="Calibri"/>
         </w:rPr>
-        <w:t xml:space="preserve">≥ </w:t>
-      </w:r>
-      <w:proofErr w:type="spellStart"/>
+        <w:t>≥ ε</w:t>
+      </w:r>
       <w:r>
         <w:rPr>
           <w:rFonts w:ascii="Calibri" w:hAnsi="Calibri"/>
-        </w:rPr>
-        <w:t>ε</w:t>
-      </w:r>
-      <w:r>
-        <w:rPr>
-          <w:rFonts w:ascii="Calibri" w:hAnsi="Calibri"/>
           <w:vertAlign w:val="subscript"/>
         </w:rPr>
         <w:t>max</w:t>
       </w:r>
-      <w:proofErr w:type="spellEnd"/>
       <w:r>
         <w:rPr>
           <w:rFonts w:ascii="Calibri" w:hAnsi="Calibri"/>
@@ -5593,11 +5009,7 @@
         <w:t>↑</w:t>
       </w:r>
       <w:r>
-        <w:t xml:space="preserve"> / </w:t>
-      </w:r>
-      <w:proofErr w:type="spellStart"/>
-      <w:r>
-        <w:t>P</w:t>
+        <w:t xml:space="preserve"> / P</w:t>
       </w:r>
       <w:r>
         <w:rPr>
@@ -5605,7 +5017,6 @@
         </w:rPr>
         <w:t>noise</w:t>
       </w:r>
-      <w:proofErr w:type="spellEnd"/>
       <w:r>
         <w:t>↓</w:t>
       </w:r>
@@ -5628,19 +5039,11 @@
       <w:r>
         <w:t xml:space="preserve">[r]: a.k.a. </w:t>
       </w:r>
-      <w:proofErr w:type="spellStart"/>
-      <w:r>
-        <w:rPr>
-          <w:b/>
-        </w:rPr>
-        <w:t>signaling</w:t>
-      </w:r>
-      <w:proofErr w:type="spellEnd"/>
-      <w:r>
-        <w:rPr>
-          <w:b/>
-        </w:rPr>
-        <w:t xml:space="preserve"> rate</w:t>
+      <w:r>
+        <w:rPr>
+          <w:b/>
+        </w:rPr>
+        <w:t>signaling rate</w:t>
       </w:r>
     </w:p>
     <w:p>
@@ -5662,13 +5065,8 @@
       <w:pPr>
         <w:pStyle w:val="Heading2"/>
       </w:pPr>
-      <w:proofErr w:type="gramStart"/>
-      <w:r>
-        <w:t>Signal :</w:t>
-      </w:r>
-      <w:proofErr w:type="gramEnd"/>
-      <w:r>
-        <w:t xml:space="preserve"> Noise</w:t>
+      <w:r>
+        <w:t>Signal : Noise</w:t>
       </w:r>
     </w:p>
     <w:p>
@@ -5693,6 +5091,7 @@
         <w:rPr>
           <w:b/>
         </w:rPr>
+        <w:lastRenderedPageBreak/>
         <w:t>Normalized noise power</w:t>
       </w:r>
       <w:r>
@@ -5726,9 +5125,9 @@
         </w:rPr>
         <w:object w:dxaOrig="1500" w:dyaOrig="1280" w14:anchorId="37CBB818">
           <v:shape id="_x0000_i1042" type="#_x0000_t75" style="width:74.5pt;height:63.85pt" o:ole="">
-            <v:imagedata r:id="rId51" o:title=""/>
+            <v:imagedata r:id="rId50" o:title=""/>
           </v:shape>
-          <o:OLEObject Type="Embed" ProgID="Equation.DSMT4" ShapeID="_x0000_i1042" DrawAspect="Content" ObjectID="_1392176871" r:id="rId52"/>
+          <o:OLEObject Type="Embed" ProgID="Equation.DSMT4" ShapeID="_x0000_i1042" DrawAspect="Content" ObjectID="_1518334316" r:id="rId51"/>
         </w:object>
       </w:r>
     </w:p>
@@ -5785,9 +5184,9 @@
         </w:rPr>
         <w:object w:dxaOrig="1719" w:dyaOrig="1760" w14:anchorId="1D624CBC">
           <v:shape id="_x0000_i1043" type="#_x0000_t75" style="width:85.75pt;height:87.65pt" o:ole="">
-            <v:imagedata r:id="rId53" o:title=""/>
+            <v:imagedata r:id="rId52" o:title=""/>
           </v:shape>
-          <o:OLEObject Type="Embed" ProgID="Equation.DSMT4" ShapeID="_x0000_i1043" DrawAspect="Content" ObjectID="_1392176872" r:id="rId54"/>
+          <o:OLEObject Type="Embed" ProgID="Equation.DSMT4" ShapeID="_x0000_i1043" DrawAspect="Content" ObjectID="_1518334317" r:id="rId53"/>
         </w:object>
       </w:r>
     </w:p>
@@ -5801,9 +5200,9 @@
         </w:rPr>
         <w:object w:dxaOrig="1719" w:dyaOrig="400" w14:anchorId="5F267DDE">
           <v:shape id="_x0000_i1044" type="#_x0000_t75" style="width:85.75pt;height:20.05pt" o:ole="">
-            <v:imagedata r:id="rId55" o:title=""/>
+            <v:imagedata r:id="rId54" o:title=""/>
           </v:shape>
-          <o:OLEObject Type="Embed" ProgID="Equation.DSMT4" ShapeID="_x0000_i1044" DrawAspect="Content" ObjectID="_1392176873" r:id="rId56"/>
+          <o:OLEObject Type="Embed" ProgID="Equation.DSMT4" ShapeID="_x0000_i1044" DrawAspect="Content" ObjectID="_1518334318" r:id="rId55"/>
         </w:object>
       </w:r>
     </w:p>
@@ -5816,24 +5215,61 @@
       <w:pPr>
         <w:pStyle w:val="NoSpacing"/>
       </w:pPr>
-      <w:proofErr w:type="spellStart"/>
-      <w:r>
-        <w:rPr>
-          <w:b/>
-        </w:rPr>
-        <w:t>Nyquist</w:t>
-      </w:r>
-      <w:proofErr w:type="spellEnd"/>
-      <w:r>
-        <w:rPr>
-          <w:b/>
-        </w:rPr>
-        <w:t xml:space="preserve"> sampling criterion</w:t>
-      </w:r>
-      <w:r>
-        <w:t xml:space="preserve">: you’ll get aliasing if </w:t>
-      </w:r>
-      <w:proofErr w:type="spellStart"/>
+      <w:r>
+        <w:rPr>
+          <w:b/>
+        </w:rPr>
+        <w:t>Nyquist sampling criterion</w:t>
+      </w:r>
+      <w:r>
+        <w:t>: you’ll get aliasing if f</w:t>
+      </w:r>
+      <w:r>
+        <w:rPr>
+          <w:vertAlign w:val="subscript"/>
+        </w:rPr>
+        <w:t>m</w:t>
+      </w:r>
+      <w:r>
+        <w:t xml:space="preserve"> &gt; </w:t>
+      </w:r>
+      <w:r>
+        <w:rPr>
+          <w:b/>
+        </w:rPr>
+        <w:t>Nyquist rate</w:t>
+      </w:r>
+    </w:p>
+    <w:p>
+      <w:pPr>
+        <w:pStyle w:val="NoSpacing"/>
+      </w:pPr>
+    </w:p>
+    <w:p>
+      <w:pPr>
+        <w:pStyle w:val="NoSpacing"/>
+        <w:rPr>
+          <w:vertAlign w:val="subscript"/>
+        </w:rPr>
+      </w:pPr>
+      <w:r>
+        <w:rPr>
+          <w:b/>
+        </w:rPr>
+        <w:t>Nyquist rate</w:t>
+      </w:r>
+      <w:r>
+        <w:t xml:space="preserve">: </w:t>
+      </w:r>
+      <w:r>
+        <w:t>2</w:t>
+      </w:r>
+      <w:r>
+        <w:rPr>
+          <w:rFonts w:cs="Times New Roman"/>
+        </w:rPr>
+        <w:t>∙</w:t>
+      </w:r>
       <w:r>
         <w:t>f</w:t>
       </w:r>
@@ -5841,72 +5277,6 @@
         <w:rPr>
           <w:vertAlign w:val="subscript"/>
         </w:rPr>
-        <w:t>m</w:t>
-      </w:r>
-      <w:proofErr w:type="spellEnd"/>
-      <w:r>
-        <w:t xml:space="preserve"> &gt; </w:t>
-      </w:r>
-      <w:proofErr w:type="spellStart"/>
-      <w:r>
-        <w:rPr>
-          <w:b/>
-        </w:rPr>
-        <w:t>Nyquist</w:t>
-      </w:r>
-      <w:proofErr w:type="spellEnd"/>
-      <w:r>
-        <w:rPr>
-          <w:b/>
-        </w:rPr>
-        <w:t xml:space="preserve"> rate</w:t>
-      </w:r>
-    </w:p>
-    <w:p>
-      <w:pPr>
-        <w:pStyle w:val="NoSpacing"/>
-      </w:pPr>
-    </w:p>
-    <w:p>
-      <w:pPr>
-        <w:pStyle w:val="NoSpacing"/>
-        <w:rPr>
-          <w:vertAlign w:val="subscript"/>
-        </w:rPr>
-      </w:pPr>
-      <w:proofErr w:type="spellStart"/>
-      <w:r>
-        <w:rPr>
-          <w:b/>
-        </w:rPr>
-        <w:t>Nyquist</w:t>
-      </w:r>
-      <w:proofErr w:type="spellEnd"/>
-      <w:r>
-        <w:rPr>
-          <w:b/>
-        </w:rPr>
-        <w:t xml:space="preserve"> rate</w:t>
-      </w:r>
-      <w:r>
-        <w:t xml:space="preserve">: </w:t>
-      </w:r>
-      <w:r>
-        <w:t>2</w:t>
-      </w:r>
-      <w:r>
-        <w:rPr>
-          <w:rFonts w:cs="Times New Roman"/>
-        </w:rPr>
-        <w:t>∙</w:t>
-      </w:r>
-      <w:r>
-        <w:t>f</w:t>
-      </w:r>
-      <w:r>
-        <w:rPr>
-          <w:vertAlign w:val="subscript"/>
-        </w:rPr>
         <w:t>s</w:t>
       </w:r>
     </w:p>
@@ -5914,19 +5284,11 @@
       <w:pPr>
         <w:pStyle w:val="NoSpacing"/>
       </w:pPr>
-      <w:proofErr w:type="spellStart"/>
-      <w:r>
-        <w:rPr>
-          <w:b/>
-        </w:rPr>
-        <w:t>Nyquist</w:t>
-      </w:r>
-      <w:proofErr w:type="spellEnd"/>
-      <w:r>
-        <w:rPr>
-          <w:b/>
-        </w:rPr>
-        <w:t xml:space="preserve"> interval</w:t>
+      <w:r>
+        <w:rPr>
+          <w:b/>
+        </w:rPr>
+        <w:t>Nyquist interval</w:t>
       </w:r>
       <w:r>
         <w:t>:</w:t>
@@ -5941,26 +5303,14 @@
       <w:pPr>
         <w:pStyle w:val="NoSpacing"/>
       </w:pPr>
-      <w:proofErr w:type="spellStart"/>
-      <w:r>
-        <w:rPr>
-          <w:b/>
-        </w:rPr>
-        <w:t>Nyquist</w:t>
-      </w:r>
-      <w:proofErr w:type="spellEnd"/>
-      <w:r>
-        <w:rPr>
-          <w:b/>
-        </w:rPr>
-        <w:t xml:space="preserve"> frequency</w:t>
-      </w:r>
-      <w:r>
-        <w:t xml:space="preserve">: ½ </w:t>
-      </w:r>
-      <w:proofErr w:type="spellStart"/>
-      <w:r>
-        <w:t>f</w:t>
+      <w:r>
+        <w:rPr>
+          <w:b/>
+        </w:rPr>
+        <w:t>Nyquist frequency</w:t>
+      </w:r>
+      <w:r>
+        <w:t>: ½ f</w:t>
       </w:r>
       <w:r>
         <w:rPr>
@@ -5968,7 +5318,6 @@
         </w:rPr>
         <w:t>s</w:t>
       </w:r>
-      <w:proofErr w:type="spellEnd"/>
       <w:r>
         <w:t xml:space="preserve"> of discrete processing system</w:t>
       </w:r>
@@ -6173,13 +5522,8 @@
           <w:numId w:val="11"/>
         </w:numPr>
       </w:pPr>
-      <w:proofErr w:type="gramStart"/>
-      <w:r>
-        <w:t>contains</w:t>
-      </w:r>
-      <w:proofErr w:type="gramEnd"/>
-      <w:r>
-        <w:t xml:space="preserve"> information to be transmitted</w:t>
+      <w:r>
+        <w:t>contains information to be transmitted</w:t>
       </w:r>
     </w:p>
     <w:p>
@@ -6236,6 +5580,7 @@
       </w:pPr>
       <w:bookmarkStart w:id="12" w:name="_Toc442171465"/>
       <w:r>
+        <w:lastRenderedPageBreak/>
         <w:t>Pulse Code Modulation</w:t>
       </w:r>
       <w:bookmarkEnd w:id="12"/>
@@ -6358,21 +5703,9 @@
       <w:pPr>
         <w:pStyle w:val="NoSpacing"/>
       </w:pPr>
-      <w:proofErr w:type="spellStart"/>
-      <w:proofErr w:type="gramStart"/>
-      <w:r>
-        <w:t>brb</w:t>
-      </w:r>
-      <w:proofErr w:type="spellEnd"/>
-      <w:proofErr w:type="gramEnd"/>
-      <w:r>
-        <w:t xml:space="preserve"> </w:t>
-      </w:r>
-      <w:proofErr w:type="spellStart"/>
-      <w:r>
-        <w:t>tho</w:t>
-      </w:r>
-      <w:proofErr w:type="spellEnd"/>
+      <w:r>
+        <w:t>brb tho</w:t>
+      </w:r>
     </w:p>
     <w:p>
       <w:pPr>
@@ -6467,7 +5800,7 @@
       </w:r>
     </w:p>
     <w:sectPr>
-      <w:footerReference w:type="default" r:id="rId57"/>
+      <w:footerReference w:type="default" r:id="rId56"/>
       <w:pgSz w:w="12240" w:h="15840"/>
       <w:pgMar w:top="1440" w:right="1440" w:bottom="1440" w:left="1440" w:header="708" w:footer="708" w:gutter="0"/>
       <w:cols w:space="708"/>
@@ -6478,7 +5811,7 @@
 </file>
 
 <file path=word/endnotes.xml><?xml version="1.0" encoding="utf-8"?>
-<w:endnotes xmlns:wpc="http://schemas.microsoft.com/office/word/2010/wordprocessingCanvas" xmlns:mo="http://schemas.microsoft.com/office/mac/office/2008/main" xmlns:mc="http://schemas.openxmlformats.org/markup-compatibility/2006" xmlns:mv="urn:schemas-microsoft-com:mac:vml" xmlns:o="urn:schemas-microsoft-com:office:office" xmlns:r="http://schemas.openxmlformats.org/officeDocument/2006/relationships" xmlns:m="http://schemas.openxmlformats.org/officeDocument/2006/math" xmlns:v="urn:schemas-microsoft-com:vml" xmlns:wp14="http://schemas.microsoft.com/office/word/2010/wordprocessingDrawing" xmlns:wp="http://schemas.openxmlformats.org/drawingml/2006/wordprocessingDrawing" xmlns:w10="urn:schemas-microsoft-com:office:word" xmlns:w="http://schemas.openxmlformats.org/wordprocessingml/2006/main" xmlns:w14="http://schemas.microsoft.com/office/word/2010/wordml" xmlns:wpg="http://schemas.microsoft.com/office/word/2010/wordprocessingGroup" xmlns:wpi="http://schemas.microsoft.com/office/word/2010/wordprocessingInk" xmlns:wne="http://schemas.microsoft.com/office/word/2006/wordml" xmlns:wps="http://schemas.microsoft.com/office/word/2010/wordprocessingShape" mc:Ignorable="w14 wp14">
+<w:endnotes xmlns:wpc="http://schemas.microsoft.com/office/word/2010/wordprocessingCanvas" xmlns:mc="http://schemas.openxmlformats.org/markup-compatibility/2006" xmlns:o="urn:schemas-microsoft-com:office:office" xmlns:r="http://schemas.openxmlformats.org/officeDocument/2006/relationships" xmlns:m="http://schemas.openxmlformats.org/officeDocument/2006/math" xmlns:v="urn:schemas-microsoft-com:vml" xmlns:wp14="http://schemas.microsoft.com/office/word/2010/wordprocessingDrawing" xmlns:wp="http://schemas.openxmlformats.org/drawingml/2006/wordprocessingDrawing" xmlns:w10="urn:schemas-microsoft-com:office:word" xmlns:w="http://schemas.openxmlformats.org/wordprocessingml/2006/main" xmlns:w14="http://schemas.microsoft.com/office/word/2010/wordml" xmlns:w15="http://schemas.microsoft.com/office/word/2012/wordml" xmlns:wpg="http://schemas.microsoft.com/office/word/2010/wordprocessingGroup" xmlns:wpi="http://schemas.microsoft.com/office/word/2010/wordprocessingInk" xmlns:wne="http://schemas.microsoft.com/office/word/2006/wordml" xmlns:wps="http://schemas.microsoft.com/office/word/2010/wordprocessingShape" mc:Ignorable="w14 w15 wp14">
   <w:endnote w:type="separator" w:id="-1">
     <w:p>
       <w:pPr>
@@ -6503,7 +5836,7 @@
 </file>
 
 <file path=word/footer1.xml><?xml version="1.0" encoding="utf-8"?>
-<w:ftr xmlns:wpc="http://schemas.microsoft.com/office/word/2010/wordprocessingCanvas" xmlns:mo="http://schemas.microsoft.com/office/mac/office/2008/main" xmlns:mc="http://schemas.openxmlformats.org/markup-compatibility/2006" xmlns:mv="urn:schemas-microsoft-com:mac:vml" xmlns:o="urn:schemas-microsoft-com:office:office" xmlns:r="http://schemas.openxmlformats.org/officeDocument/2006/relationships" xmlns:m="http://schemas.openxmlformats.org/officeDocument/2006/math" xmlns:v="urn:schemas-microsoft-com:vml" xmlns:wp14="http://schemas.microsoft.com/office/word/2010/wordprocessingDrawing" xmlns:wp="http://schemas.openxmlformats.org/drawingml/2006/wordprocessingDrawing" xmlns:w10="urn:schemas-microsoft-com:office:word" xmlns:w="http://schemas.openxmlformats.org/wordprocessingml/2006/main" xmlns:w14="http://schemas.microsoft.com/office/word/2010/wordml" xmlns:wpg="http://schemas.microsoft.com/office/word/2010/wordprocessingGroup" xmlns:wpi="http://schemas.microsoft.com/office/word/2010/wordprocessingInk" xmlns:wne="http://schemas.microsoft.com/office/word/2006/wordml" xmlns:wps="http://schemas.microsoft.com/office/word/2010/wordprocessingShape" mc:Ignorable="w14 wp14">
+<w:ftr xmlns:wpc="http://schemas.microsoft.com/office/word/2010/wordprocessingCanvas" xmlns:mc="http://schemas.openxmlformats.org/markup-compatibility/2006" xmlns:o="urn:schemas-microsoft-com:office:office" xmlns:r="http://schemas.openxmlformats.org/officeDocument/2006/relationships" xmlns:m="http://schemas.openxmlformats.org/officeDocument/2006/math" xmlns:v="urn:schemas-microsoft-com:vml" xmlns:wp14="http://schemas.microsoft.com/office/word/2010/wordprocessingDrawing" xmlns:wp="http://schemas.openxmlformats.org/drawingml/2006/wordprocessingDrawing" xmlns:w10="urn:schemas-microsoft-com:office:word" xmlns:w="http://schemas.openxmlformats.org/wordprocessingml/2006/main" xmlns:w14="http://schemas.microsoft.com/office/word/2010/wordml" xmlns:w15="http://schemas.microsoft.com/office/word/2012/wordml" xmlns:wpg="http://schemas.microsoft.com/office/word/2010/wordprocessingGroup" xmlns:wpi="http://schemas.microsoft.com/office/word/2010/wordprocessingInk" xmlns:wne="http://schemas.microsoft.com/office/word/2006/wordml" xmlns:wps="http://schemas.microsoft.com/office/word/2010/wordprocessingShape" mc:Ignorable="w14 w15 wp14">
   <w:sdt>
     <w:sdtPr>
       <w:id w:val="-1721892608"/>
@@ -6559,7 +5892,7 @@
                 <w:bCs/>
                 <w:noProof/>
               </w:rPr>
-              <w:t>8</w:t>
+              <w:t>9</w:t>
             </w:r>
             <w:r>
               <w:rPr>
@@ -6601,7 +5934,7 @@
                 <w:bCs/>
                 <w:noProof/>
               </w:rPr>
-              <w:t>10</w:t>
+              <w:t>12</w:t>
             </w:r>
             <w:r>
               <w:rPr>
@@ -6625,7 +5958,7 @@
 </file>
 
 <file path=word/footnotes.xml><?xml version="1.0" encoding="utf-8"?>
-<w:footnotes xmlns:wpc="http://schemas.microsoft.com/office/word/2010/wordprocessingCanvas" xmlns:mo="http://schemas.microsoft.com/office/mac/office/2008/main" xmlns:mc="http://schemas.openxmlformats.org/markup-compatibility/2006" xmlns:mv="urn:schemas-microsoft-com:mac:vml" xmlns:o="urn:schemas-microsoft-com:office:office" xmlns:r="http://schemas.openxmlformats.org/officeDocument/2006/relationships" xmlns:m="http://schemas.openxmlformats.org/officeDocument/2006/math" xmlns:v="urn:schemas-microsoft-com:vml" xmlns:wp14="http://schemas.microsoft.com/office/word/2010/wordprocessingDrawing" xmlns:wp="http://schemas.openxmlformats.org/drawingml/2006/wordprocessingDrawing" xmlns:w10="urn:schemas-microsoft-com:office:word" xmlns:w="http://schemas.openxmlformats.org/wordprocessingml/2006/main" xmlns:w14="http://schemas.microsoft.com/office/word/2010/wordml" xmlns:wpg="http://schemas.microsoft.com/office/word/2010/wordprocessingGroup" xmlns:wpi="http://schemas.microsoft.com/office/word/2010/wordprocessingInk" xmlns:wne="http://schemas.microsoft.com/office/word/2006/wordml" xmlns:wps="http://schemas.microsoft.com/office/word/2010/wordprocessingShape" mc:Ignorable="w14 wp14">
+<w:footnotes xmlns:wpc="http://schemas.microsoft.com/office/word/2010/wordprocessingCanvas" xmlns:mc="http://schemas.openxmlformats.org/markup-compatibility/2006" xmlns:o="urn:schemas-microsoft-com:office:office" xmlns:r="http://schemas.openxmlformats.org/officeDocument/2006/relationships" xmlns:m="http://schemas.openxmlformats.org/officeDocument/2006/math" xmlns:v="urn:schemas-microsoft-com:vml" xmlns:wp14="http://schemas.microsoft.com/office/word/2010/wordprocessingDrawing" xmlns:wp="http://schemas.openxmlformats.org/drawingml/2006/wordprocessingDrawing" xmlns:w10="urn:schemas-microsoft-com:office:word" xmlns:w="http://schemas.openxmlformats.org/wordprocessingml/2006/main" xmlns:w14="http://schemas.microsoft.com/office/word/2010/wordml" xmlns:w15="http://schemas.microsoft.com/office/word/2012/wordml" xmlns:wpg="http://schemas.microsoft.com/office/word/2010/wordprocessingGroup" xmlns:wpi="http://schemas.microsoft.com/office/word/2010/wordprocessingInk" xmlns:wne="http://schemas.microsoft.com/office/word/2006/wordml" xmlns:wps="http://schemas.microsoft.com/office/word/2010/wordprocessingShape" mc:Ignorable="w14 w15 wp14">
   <w:footnote w:type="separator" w:id="-1">
     <w:p>
       <w:pPr>
@@ -6650,8 +5983,8 @@
 </file>
 
 <file path=word/numbering.xml><?xml version="1.0" encoding="utf-8"?>
-<w:numbering xmlns:wpc="http://schemas.microsoft.com/office/word/2010/wordprocessingCanvas" xmlns:mo="http://schemas.microsoft.com/office/mac/office/2008/main" xmlns:mc="http://schemas.openxmlformats.org/markup-compatibility/2006" xmlns:mv="urn:schemas-microsoft-com:mac:vml" xmlns:o="urn:schemas-microsoft-com:office:office" xmlns:r="http://schemas.openxmlformats.org/officeDocument/2006/relationships" xmlns:m="http://schemas.openxmlformats.org/officeDocument/2006/math" xmlns:v="urn:schemas-microsoft-com:vml" xmlns:wp14="http://schemas.microsoft.com/office/word/2010/wordprocessingDrawing" xmlns:wp="http://schemas.openxmlformats.org/drawingml/2006/wordprocessingDrawing" xmlns:w10="urn:schemas-microsoft-com:office:word" xmlns:w="http://schemas.openxmlformats.org/wordprocessingml/2006/main" xmlns:w14="http://schemas.microsoft.com/office/word/2010/wordml" xmlns:wpg="http://schemas.microsoft.com/office/word/2010/wordprocessingGroup" xmlns:wpi="http://schemas.microsoft.com/office/word/2010/wordprocessingInk" xmlns:wne="http://schemas.microsoft.com/office/word/2006/wordml" xmlns:wps="http://schemas.microsoft.com/office/word/2010/wordprocessingShape" mc:Ignorable="w14 wp14">
-  <w:abstractNum w:abstractNumId="0">
+<w:numbering xmlns:wpc="http://schemas.microsoft.com/office/word/2010/wordprocessingCanvas" xmlns:mc="http://schemas.openxmlformats.org/markup-compatibility/2006" xmlns:o="urn:schemas-microsoft-com:office:office" xmlns:r="http://schemas.openxmlformats.org/officeDocument/2006/relationships" xmlns:m="http://schemas.openxmlformats.org/officeDocument/2006/math" xmlns:v="urn:schemas-microsoft-com:vml" xmlns:wp14="http://schemas.microsoft.com/office/word/2010/wordprocessingDrawing" xmlns:wp="http://schemas.openxmlformats.org/drawingml/2006/wordprocessingDrawing" xmlns:w10="urn:schemas-microsoft-com:office:word" xmlns:w="http://schemas.openxmlformats.org/wordprocessingml/2006/main" xmlns:w14="http://schemas.microsoft.com/office/word/2010/wordml" xmlns:w15="http://schemas.microsoft.com/office/word/2012/wordml" xmlns:wpg="http://schemas.microsoft.com/office/word/2010/wordprocessingGroup" xmlns:wpi="http://schemas.microsoft.com/office/word/2010/wordprocessingInk" xmlns:wne="http://schemas.microsoft.com/office/word/2006/wordml" xmlns:wps="http://schemas.microsoft.com/office/word/2010/wordprocessingShape" mc:Ignorable="w14 w15 wp14">
+  <w:abstractNum w:abstractNumId="0" w15:restartNumberingAfterBreak="0">
     <w:nsid w:val="24480FF9"/>
     <w:multiLevelType w:val="hybridMultilevel"/>
     <w:tmpl w:val="EF7C07C4"/>
@@ -6737,7 +6070,7 @@
       </w:pPr>
     </w:lvl>
   </w:abstractNum>
-  <w:abstractNum w:abstractNumId="1">
+  <w:abstractNum w:abstractNumId="1" w15:restartNumberingAfterBreak="0">
     <w:nsid w:val="390A048E"/>
     <w:multiLevelType w:val="hybridMultilevel"/>
     <w:tmpl w:val="DAC2F6B2"/>
@@ -6850,7 +6183,7 @@
       </w:rPr>
     </w:lvl>
   </w:abstractNum>
-  <w:abstractNum w:abstractNumId="2">
+  <w:abstractNum w:abstractNumId="2" w15:restartNumberingAfterBreak="0">
     <w:nsid w:val="3E9B10B6"/>
     <w:multiLevelType w:val="hybridMultilevel"/>
     <w:tmpl w:val="78D60CEC"/>
@@ -6963,7 +6296,7 @@
       </w:rPr>
     </w:lvl>
   </w:abstractNum>
-  <w:abstractNum w:abstractNumId="3">
+  <w:abstractNum w:abstractNumId="3" w15:restartNumberingAfterBreak="0">
     <w:nsid w:val="476B099D"/>
     <w:multiLevelType w:val="hybridMultilevel"/>
     <w:tmpl w:val="E606FEAE"/>
@@ -7049,7 +6382,7 @@
       </w:pPr>
     </w:lvl>
   </w:abstractNum>
-  <w:abstractNum w:abstractNumId="4">
+  <w:abstractNum w:abstractNumId="4" w15:restartNumberingAfterBreak="0">
     <w:nsid w:val="4C6805BF"/>
     <w:multiLevelType w:val="multilevel"/>
     <w:tmpl w:val="6090F38C"/>
@@ -7162,7 +6495,7 @@
       </w:pPr>
     </w:lvl>
   </w:abstractNum>
-  <w:abstractNum w:abstractNumId="5">
+  <w:abstractNum w:abstractNumId="5" w15:restartNumberingAfterBreak="0">
     <w:nsid w:val="54F20C63"/>
     <w:multiLevelType w:val="hybridMultilevel"/>
     <w:tmpl w:val="B0985A4A"/>
@@ -7275,7 +6608,7 @@
       </w:rPr>
     </w:lvl>
   </w:abstractNum>
-  <w:abstractNum w:abstractNumId="6">
+  <w:abstractNum w:abstractNumId="6" w15:restartNumberingAfterBreak="0">
     <w:nsid w:val="56FA0CB5"/>
     <w:multiLevelType w:val="hybridMultilevel"/>
     <w:tmpl w:val="4FE46066"/>
@@ -7388,7 +6721,7 @@
       </w:rPr>
     </w:lvl>
   </w:abstractNum>
-  <w:abstractNum w:abstractNumId="7">
+  <w:abstractNum w:abstractNumId="7" w15:restartNumberingAfterBreak="0">
     <w:nsid w:val="622D16B8"/>
     <w:multiLevelType w:val="hybridMultilevel"/>
     <w:tmpl w:val="76D4FCC8"/>
@@ -7501,7 +6834,7 @@
       </w:rPr>
     </w:lvl>
   </w:abstractNum>
-  <w:abstractNum w:abstractNumId="8">
+  <w:abstractNum w:abstractNumId="8" w15:restartNumberingAfterBreak="0">
     <w:nsid w:val="62D009B2"/>
     <w:multiLevelType w:val="hybridMultilevel"/>
     <w:tmpl w:val="23027B62"/>
@@ -7587,7 +6920,7 @@
       </w:pPr>
     </w:lvl>
   </w:abstractNum>
-  <w:abstractNum w:abstractNumId="9">
+  <w:abstractNum w:abstractNumId="9" w15:restartNumberingAfterBreak="0">
     <w:nsid w:val="62FF2763"/>
     <w:multiLevelType w:val="hybridMultilevel"/>
     <w:tmpl w:val="792AA72A"/>
@@ -7673,7 +7006,7 @@
       </w:pPr>
     </w:lvl>
   </w:abstractNum>
-  <w:abstractNum w:abstractNumId="10">
+  <w:abstractNum w:abstractNumId="10" w15:restartNumberingAfterBreak="0">
     <w:nsid w:val="695C45DB"/>
     <w:multiLevelType w:val="hybridMultilevel"/>
     <w:tmpl w:val="5D2851F2"/>
@@ -7786,7 +7119,7 @@
       </w:rPr>
     </w:lvl>
   </w:abstractNum>
-  <w:abstractNum w:abstractNumId="11">
+  <w:abstractNum w:abstractNumId="11" w15:restartNumberingAfterBreak="0">
     <w:nsid w:val="6A982711"/>
     <w:multiLevelType w:val="hybridMultilevel"/>
     <w:tmpl w:val="C322A43E"/>
@@ -7899,7 +7232,7 @@
       </w:rPr>
     </w:lvl>
   </w:abstractNum>
-  <w:abstractNum w:abstractNumId="12">
+  <w:abstractNum w:abstractNumId="12" w15:restartNumberingAfterBreak="0">
     <w:nsid w:val="6D534507"/>
     <w:multiLevelType w:val="hybridMultilevel"/>
     <w:tmpl w:val="9BF69B00"/>
@@ -8012,7 +7345,7 @@
       </w:rPr>
     </w:lvl>
   </w:abstractNum>
-  <w:abstractNum w:abstractNumId="13">
+  <w:abstractNum w:abstractNumId="13" w15:restartNumberingAfterBreak="0">
     <w:nsid w:val="773A366A"/>
     <w:multiLevelType w:val="hybridMultilevel"/>
     <w:tmpl w:val="6D54A08E"/>
@@ -8098,7 +7431,7 @@
       </w:pPr>
     </w:lvl>
   </w:abstractNum>
-  <w:abstractNum w:abstractNumId="14">
+  <w:abstractNum w:abstractNumId="14" w15:restartNumberingAfterBreak="0">
     <w:nsid w:val="7C6C0F99"/>
     <w:multiLevelType w:val="hybridMultilevel"/>
     <w:tmpl w:val="36F4BB34"/>
@@ -8260,7 +7593,7 @@
 </file>
 
 <file path=word/styles.xml><?xml version="1.0" encoding="utf-8"?>
-<w:styles xmlns:mc="http://schemas.openxmlformats.org/markup-compatibility/2006" xmlns:r="http://schemas.openxmlformats.org/officeDocument/2006/relationships" xmlns:w="http://schemas.openxmlformats.org/wordprocessingml/2006/main" xmlns:w14="http://schemas.microsoft.com/office/word/2010/wordml" mc:Ignorable="w14">
+<w:styles xmlns:mc="http://schemas.openxmlformats.org/markup-compatibility/2006" xmlns:r="http://schemas.openxmlformats.org/officeDocument/2006/relationships" xmlns:w="http://schemas.openxmlformats.org/wordprocessingml/2006/main" xmlns:w14="http://schemas.microsoft.com/office/word/2010/wordml" xmlns:w15="http://schemas.microsoft.com/office/word/2012/wordml" mc:Ignorable="w14 w15">
   <w:docDefaults>
     <w:rPrDefault>
       <w:rPr>
@@ -8276,655 +7609,369 @@
       </w:pPr>
     </w:pPrDefault>
   </w:docDefaults>
-  <w:latentStyles w:defLockedState="0" w:defUIPriority="99" w:defSemiHidden="1" w:defUnhideWhenUsed="1" w:defQFormat="0" w:count="276">
-    <w:lsdException w:name="Normal" w:semiHidden="0" w:uiPriority="0" w:unhideWhenUsed="0" w:qFormat="1"/>
-    <w:lsdException w:name="heading 1" w:semiHidden="0" w:uiPriority="9" w:unhideWhenUsed="0" w:qFormat="1"/>
-    <w:lsdException w:name="heading 2" w:uiPriority="9" w:qFormat="1"/>
-    <w:lsdException w:name="heading 3" w:uiPriority="9" w:qFormat="1"/>
-    <w:lsdException w:name="heading 4" w:uiPriority="9" w:qFormat="1"/>
-    <w:lsdException w:name="heading 5" w:uiPriority="9" w:qFormat="1"/>
-    <w:lsdException w:name="heading 6" w:uiPriority="9" w:qFormat="1"/>
-    <w:lsdException w:name="heading 7" w:uiPriority="9" w:qFormat="1"/>
-    <w:lsdException w:name="heading 8" w:uiPriority="9" w:qFormat="1"/>
-    <w:lsdException w:name="heading 9" w:uiPriority="9" w:qFormat="1"/>
-    <w:lsdException w:name="toc 1" w:uiPriority="39"/>
-    <w:lsdException w:name="toc 2" w:uiPriority="39"/>
-    <w:lsdException w:name="toc 3" w:uiPriority="39"/>
-    <w:lsdException w:name="toc 4" w:uiPriority="39"/>
-    <w:lsdException w:name="toc 5" w:uiPriority="39"/>
-    <w:lsdException w:name="toc 6" w:uiPriority="39"/>
-    <w:lsdException w:name="toc 7" w:uiPriority="39"/>
-    <w:lsdException w:name="toc 8" w:uiPriority="39"/>
-    <w:lsdException w:name="toc 9" w:uiPriority="39"/>
-    <w:lsdException w:name="caption" w:uiPriority="35" w:qFormat="1"/>
-    <w:lsdException w:name="Title" w:semiHidden="0" w:uiPriority="10" w:unhideWhenUsed="0" w:qFormat="1"/>
-    <w:lsdException w:name="Default Paragraph Font" w:uiPriority="1"/>
-    <w:lsdException w:name="Subtitle" w:semiHidden="0" w:uiPriority="11" w:unhideWhenUsed="0" w:qFormat="1"/>
-    <w:lsdException w:name="Strong" w:semiHidden="0" w:uiPriority="22" w:unhideWhenUsed="0" w:qFormat="1"/>
-    <w:lsdException w:name="Emphasis" w:semiHidden="0" w:uiPriority="20" w:unhideWhenUsed="0" w:qFormat="1"/>
-    <w:lsdException w:name="Table Grid" w:semiHidden="0" w:uiPriority="59" w:unhideWhenUsed="0"/>
-    <w:lsdException w:name="Note Level 1" w:semiHidden="0" w:unhideWhenUsed="0"/>
-    <w:lsdException w:name="Note Level 2" w:semiHidden="0" w:unhideWhenUsed="0"/>
-    <w:lsdException w:name="Note Level 3" w:semiHidden="0" w:unhideWhenUsed="0"/>
-    <w:lsdException w:name="Note Level 4" w:semiHidden="0" w:unhideWhenUsed="0"/>
-    <w:lsdException w:name="Note Level 5" w:semiHidden="0" w:unhideWhenUsed="0"/>
-    <w:lsdException w:name="Note Level 6" w:semiHidden="0" w:unhideWhenUsed="0"/>
-    <w:lsdException w:name="Note Level 7" w:semiHidden="0" w:unhideWhenUsed="0"/>
-    <w:lsdException w:name="Note Level 8" w:semiHidden="0" w:unhideWhenUsed="0"/>
-    <w:lsdException w:name="Note Level 9" w:semiHidden="0" w:unhideWhenUsed="0"/>
-    <w:lsdException w:name="Placeholder Text" w:unhideWhenUsed="0"/>
-    <w:lsdException w:name="No Spacing" w:semiHidden="0" w:uiPriority="1" w:unhideWhenUsed="0" w:qFormat="1"/>
-    <w:lsdException w:name="Light Shading" w:semiHidden="0" w:uiPriority="60" w:unhideWhenUsed="0"/>
-    <w:lsdException w:name="Light List" w:semiHidden="0" w:uiPriority="61" w:unhideWhenUsed="0"/>
-    <w:lsdException w:name="Light Grid" w:semiHidden="0" w:uiPriority="62" w:unhideWhenUsed="0"/>
-    <w:lsdException w:name="Medium Shading 1" w:semiHidden="0" w:uiPriority="63" w:unhideWhenUsed="0"/>
-    <w:lsdException w:name="Medium Shading 2" w:semiHidden="0" w:uiPriority="64" w:unhideWhenUsed="0"/>
-    <w:lsdException w:name="Medium List 1" w:semiHidden="0" w:uiPriority="65" w:unhideWhenUsed="0"/>
-    <w:lsdException w:name="Medium List 2" w:semiHidden="0" w:uiPriority="66" w:unhideWhenUsed="0"/>
-    <w:lsdException w:name="Medium Grid 1" w:semiHidden="0" w:uiPriority="67" w:unhideWhenUsed="0"/>
-    <w:lsdException w:name="Medium Grid 2" w:semiHidden="0" w:uiPriority="68" w:unhideWhenUsed="0"/>
-    <w:lsdException w:name="Medium Grid 3" w:semiHidden="0" w:uiPriority="69" w:unhideWhenUsed="0"/>
-    <w:lsdException w:name="Dark List" w:semiHidden="0" w:uiPriority="70" w:unhideWhenUsed="0"/>
-    <w:lsdException w:name="Colorful Shading" w:semiHidden="0" w:uiPriority="71" w:unhideWhenUsed="0"/>
-    <w:lsdException w:name="Colorful List" w:semiHidden="0" w:uiPriority="72" w:unhideWhenUsed="0"/>
-    <w:lsdException w:name="Colorful Grid" w:semiHidden="0" w:uiPriority="73" w:unhideWhenUsed="0"/>
-    <w:lsdException w:name="Light Shading Accent 1" w:semiHidden="0" w:uiPriority="60" w:unhideWhenUsed="0"/>
-    <w:lsdException w:name="Light List Accent 1" w:semiHidden="0" w:uiPriority="61" w:unhideWhenUsed="0"/>
-    <w:lsdException w:name="Light Grid Accent 1" w:semiHidden="0" w:uiPriority="62" w:unhideWhenUsed="0"/>
-    <w:lsdException w:name="Medium Shading 1 Accent 1" w:semiHidden="0" w:uiPriority="63" w:unhideWhenUsed="0"/>
-    <w:lsdException w:name="Medium Shading 2 Accent 1" w:semiHidden="0" w:uiPriority="64" w:unhideWhenUsed="0"/>
-    <w:lsdException w:name="Medium List 1 Accent 1" w:semiHidden="0" w:uiPriority="65" w:unhideWhenUsed="0"/>
-    <w:lsdException w:name="Revision" w:unhideWhenUsed="0"/>
-    <w:lsdException w:name="List Paragraph" w:semiHidden="0" w:uiPriority="34" w:unhideWhenUsed="0" w:qFormat="1"/>
-    <w:lsdException w:name="Quote" w:semiHidden="0" w:uiPriority="29" w:unhideWhenUsed="0" w:qFormat="1"/>
-    <w:lsdException w:name="Intense Quote" w:semiHidden="0" w:uiPriority="30" w:unhideWhenUsed="0" w:qFormat="1"/>
-    <w:lsdException w:name="Medium List 2 Accent 1" w:semiHidden="0" w:uiPriority="66" w:unhideWhenUsed="0"/>
-    <w:lsdException w:name="Medium Grid 1 Accent 1" w:semiHidden="0" w:uiPriority="67" w:unhideWhenUsed="0"/>
-    <w:lsdException w:name="Medium Grid 2 Accent 1" w:semiHidden="0" w:uiPriority="68" w:unhideWhenUsed="0"/>
-    <w:lsdException w:name="Medium Grid 3 Accent 1" w:semiHidden="0" w:uiPriority="69" w:unhideWhenUsed="0"/>
-    <w:lsdException w:name="Dark List Accent 1" w:semiHidden="0" w:uiPriority="70" w:unhideWhenUsed="0"/>
-    <w:lsdException w:name="Colorful Shading Accent 1" w:semiHidden="0" w:uiPriority="71" w:unhideWhenUsed="0"/>
-    <w:lsdException w:name="Colorful List Accent 1" w:semiHidden="0" w:uiPriority="72" w:unhideWhenUsed="0"/>
-    <w:lsdException w:name="Colorful Grid Accent 1" w:semiHidden="0" w:uiPriority="73" w:unhideWhenUsed="0"/>
-    <w:lsdException w:name="Light Shading Accent 2" w:semiHidden="0" w:uiPriority="60" w:unhideWhenUsed="0"/>
-    <w:lsdException w:name="Light List Accent 2" w:semiHidden="0" w:uiPriority="61" w:unhideWhenUsed="0"/>
-    <w:lsdException w:name="Light Grid Accent 2" w:semiHidden="0" w:uiPriority="62" w:unhideWhenUsed="0"/>
-    <w:lsdException w:name="Medium Shading 1 Accent 2" w:semiHidden="0" w:uiPriority="63" w:unhideWhenUsed="0"/>
-    <w:lsdException w:name="Medium Shading 2 Accent 2" w:semiHidden="0" w:uiPriority="64" w:unhideWhenUsed="0"/>
-    <w:lsdException w:name="Medium List 1 Accent 2" w:semiHidden="0" w:uiPriority="65" w:unhideWhenUsed="0"/>
-    <w:lsdException w:name="Medium List 2 Accent 2" w:semiHidden="0" w:uiPriority="66" w:unhideWhenUsed="0"/>
-    <w:lsdException w:name="Medium Grid 1 Accent 2" w:semiHidden="0" w:uiPriority="67" w:unhideWhenUsed="0"/>
-    <w:lsdException w:name="Medium Grid 2 Accent 2" w:semiHidden="0" w:uiPriority="68" w:unhideWhenUsed="0"/>
-    <w:lsdException w:name="Medium Grid 3 Accent 2" w:semiHidden="0" w:uiPriority="69" w:unhideWhenUsed="0"/>
-    <w:lsdException w:name="Dark List Accent 2" w:semiHidden="0" w:uiPriority="70" w:unhideWhenUsed="0"/>
-    <w:lsdException w:name="Colorful Shading Accent 2" w:semiHidden="0" w:uiPriority="71" w:unhideWhenUsed="0"/>
-    <w:lsdException w:name="Colorful List Accent 2" w:semiHidden="0" w:uiPriority="72" w:unhideWhenUsed="0"/>
-    <w:lsdException w:name="Colorful Grid Accent 2" w:semiHidden="0" w:uiPriority="73" w:unhideWhenUsed="0"/>
-    <w:lsdException w:name="Light Shading Accent 3" w:semiHidden="0" w:uiPriority="60" w:unhideWhenUsed="0"/>
-    <w:lsdException w:name="Light List Accent 3" w:semiHidden="0" w:uiPriority="61" w:unhideWhenUsed="0"/>
-    <w:lsdException w:name="Light Grid Accent 3" w:semiHidden="0" w:uiPriority="62" w:unhideWhenUsed="0"/>
-    <w:lsdException w:name="Medium Shading 1 Accent 3" w:semiHidden="0" w:uiPriority="63" w:unhideWhenUsed="0"/>
-    <w:lsdException w:name="Medium Shading 2 Accent 3" w:semiHidden="0" w:uiPriority="64" w:unhideWhenUsed="0"/>
-    <w:lsdException w:name="Medium List 1 Accent 3" w:semiHidden="0" w:uiPriority="65" w:unhideWhenUsed="0"/>
-    <w:lsdException w:name="Medium List 2 Accent 3" w:semiHidden="0" w:uiPriority="66" w:unhideWhenUsed="0"/>
-    <w:lsdException w:name="Medium Grid 1 Accent 3" w:semiHidden="0" w:uiPriority="67" w:unhideWhenUsed="0"/>
-    <w:lsdException w:name="Medium Grid 2 Accent 3" w:semiHidden="0" w:uiPriority="68" w:unhideWhenUsed="0"/>
-    <w:lsdException w:name="Medium Grid 3 Accent 3" w:semiHidden="0" w:uiPriority="69" w:unhideWhenUsed="0"/>
-    <w:lsdException w:name="Dark List Accent 3" w:semiHidden="0" w:uiPriority="70" w:unhideWhenUsed="0"/>
-    <w:lsdException w:name="Colorful Shading Accent 3" w:semiHidden="0" w:uiPriority="71" w:unhideWhenUsed="0"/>
-    <w:lsdException w:name="Colorful List Accent 3" w:semiHidden="0" w:uiPriority="72" w:unhideWhenUsed="0"/>
-    <w:lsdException w:name="Colorful Grid Accent 3" w:semiHidden="0" w:uiPriority="73" w:unhideWhenUsed="0"/>
-    <w:lsdException w:name="Light Shading Accent 4" w:semiHidden="0" w:uiPriority="60" w:unhideWhenUsed="0"/>
-    <w:lsdException w:name="Light List Accent 4" w:semiHidden="0" w:uiPriority="61" w:unhideWhenUsed="0"/>
-    <w:lsdException w:name="Light Grid Accent 4" w:semiHidden="0" w:uiPriority="62" w:unhideWhenUsed="0"/>
-    <w:lsdException w:name="Medium Shading 1 Accent 4" w:semiHidden="0" w:uiPriority="63" w:unhideWhenUsed="0"/>
-    <w:lsdException w:name="Medium Shading 2 Accent 4" w:semiHidden="0" w:uiPriority="64" w:unhideWhenUsed="0"/>
-    <w:lsdException w:name="Medium List 1 Accent 4" w:semiHidden="0" w:uiPriority="65" w:unhideWhenUsed="0"/>
-    <w:lsdException w:name="Medium List 2 Accent 4" w:semiHidden="0" w:uiPriority="66" w:unhideWhenUsed="0"/>
-    <w:lsdException w:name="Medium Grid 1 Accent 4" w:semiHidden="0" w:uiPriority="67" w:unhideWhenUsed="0"/>
-    <w:lsdException w:name="Medium Grid 2 Accent 4" w:semiHidden="0" w:uiPriority="68" w:unhideWhenUsed="0"/>
-    <w:lsdException w:name="Medium Grid 3 Accent 4" w:semiHidden="0" w:uiPriority="69" w:unhideWhenUsed="0"/>
-    <w:lsdException w:name="Dark List Accent 4" w:semiHidden="0" w:uiPriority="70" w:unhideWhenUsed="0"/>
-    <w:lsdException w:name="Colorful Shading Accent 4" w:semiHidden="0" w:uiPriority="71" w:unhideWhenUsed="0"/>
-    <w:lsdException w:name="Colorful List Accent 4" w:semiHidden="0" w:uiPriority="72" w:unhideWhenUsed="0"/>
-    <w:lsdException w:name="Colorful Grid Accent 4" w:semiHidden="0" w:uiPriority="73" w:unhideWhenUsed="0"/>
-    <w:lsdException w:name="Light Shading Accent 5" w:semiHidden="0" w:uiPriority="60" w:unhideWhenUsed="0"/>
-    <w:lsdException w:name="Light List Accent 5" w:semiHidden="0" w:uiPriority="61" w:unhideWhenUsed="0"/>
-    <w:lsdException w:name="Light Grid Accent 5" w:semiHidden="0" w:uiPriority="62" w:unhideWhenUsed="0"/>
-    <w:lsdException w:name="Medium Shading 1 Accent 5" w:semiHidden="0" w:uiPriority="63" w:unhideWhenUsed="0"/>
-    <w:lsdException w:name="Medium Shading 2 Accent 5" w:semiHidden="0" w:uiPriority="64" w:unhideWhenUsed="0"/>
-    <w:lsdException w:name="Medium List 1 Accent 5" w:semiHidden="0" w:uiPriority="65" w:unhideWhenUsed="0"/>
-    <w:lsdException w:name="Medium List 2 Accent 5" w:semiHidden="0" w:uiPriority="66" w:unhideWhenUsed="0"/>
-    <w:lsdException w:name="Medium Grid 1 Accent 5" w:semiHidden="0" w:uiPriority="67" w:unhideWhenUsed="0"/>
-    <w:lsdException w:name="Medium Grid 2 Accent 5" w:semiHidden="0" w:uiPriority="68" w:unhideWhenUsed="0"/>
-    <w:lsdException w:name="Medium Grid 3 Accent 5" w:semiHidden="0" w:uiPriority="69" w:unhideWhenUsed="0"/>
-    <w:lsdException w:name="Dark List Accent 5" w:semiHidden="0" w:uiPriority="70" w:unhideWhenUsed="0"/>
-    <w:lsdException w:name="Colorful Shading Accent 5" w:semiHidden="0" w:uiPriority="71" w:unhideWhenUsed="0"/>
-    <w:lsdException w:name="Colorful List Accent 5" w:semiHidden="0" w:uiPriority="72" w:unhideWhenUsed="0"/>
-    <w:lsdException w:name="Colorful Grid Accent 5" w:semiHidden="0" w:uiPriority="73" w:unhideWhenUsed="0"/>
-    <w:lsdException w:name="Light Shading Accent 6" w:semiHidden="0" w:uiPriority="60" w:unhideWhenUsed="0"/>
-    <w:lsdException w:name="Light List Accent 6" w:semiHidden="0" w:uiPriority="61" w:unhideWhenUsed="0"/>
-    <w:lsdException w:name="Light Grid Accent 6" w:semiHidden="0" w:uiPriority="62" w:unhideWhenUsed="0"/>
-    <w:lsdException w:name="Medium Shading 1 Accent 6" w:semiHidden="0" w:uiPriority="63" w:unhideWhenUsed="0"/>
-    <w:lsdException w:name="Medium Shading 2 Accent 6" w:semiHidden="0" w:uiPriority="64" w:unhideWhenUsed="0"/>
-    <w:lsdException w:name="Medium List 1 Accent 6" w:semiHidden="0" w:uiPriority="65" w:unhideWhenUsed="0"/>
-    <w:lsdException w:name="Medium List 2 Accent 6" w:semiHidden="0" w:uiPriority="66" w:unhideWhenUsed="0"/>
-    <w:lsdException w:name="Medium Grid 1 Accent 6" w:semiHidden="0" w:uiPriority="67" w:unhideWhenUsed="0"/>
-    <w:lsdException w:name="Medium Grid 2 Accent 6" w:semiHidden="0" w:uiPriority="68" w:unhideWhenUsed="0"/>
-    <w:lsdException w:name="Medium Grid 3 Accent 6" w:semiHidden="0" w:uiPriority="69" w:unhideWhenUsed="0"/>
-    <w:lsdException w:name="Dark List Accent 6" w:semiHidden="0" w:uiPriority="70" w:unhideWhenUsed="0"/>
-    <w:lsdException w:name="Colorful Shading Accent 6" w:semiHidden="0" w:uiPriority="71" w:unhideWhenUsed="0"/>
-    <w:lsdException w:name="Colorful List Accent 6" w:semiHidden="0" w:uiPriority="72" w:unhideWhenUsed="0"/>
-    <w:lsdException w:name="Colorful Grid Accent 6" w:semiHidden="0" w:uiPriority="73" w:unhideWhenUsed="0"/>
-    <w:lsdException w:name="Subtle Emphasis" w:semiHidden="0" w:uiPriority="19" w:unhideWhenUsed="0" w:qFormat="1"/>
-    <w:lsdException w:name="Intense Emphasis" w:semiHidden="0" w:uiPriority="21" w:unhideWhenUsed="0" w:qFormat="1"/>
-    <w:lsdException w:name="Subtle Reference" w:semiHidden="0" w:uiPriority="31" w:unhideWhenUsed="0" w:qFormat="1"/>
-    <w:lsdException w:name="Intense Reference" w:semiHidden="0" w:uiPriority="32" w:unhideWhenUsed="0" w:qFormat="1"/>
-    <w:lsdException w:name="Book Title" w:semiHidden="0" w:uiPriority="33" w:unhideWhenUsed="0" w:qFormat="1"/>
-    <w:lsdException w:name="Bibliography" w:uiPriority="37"/>
-    <w:lsdException w:name="TOC Heading" w:uiPriority="39" w:qFormat="1"/>
-  </w:latentStyles>
-  <w:style w:type="paragraph" w:default="1" w:styleId="Normal">
-    <w:name w:val="Normal"/>
-    <w:qFormat/>
-  </w:style>
-  <w:style w:type="paragraph" w:styleId="Heading1">
-    <w:name w:val="heading 1"/>
-    <w:basedOn w:val="Normal"/>
-    <w:next w:val="Normal"/>
-    <w:link w:val="Heading1Char"/>
-    <w:uiPriority w:val="9"/>
-    <w:qFormat/>
-    <w:rsid w:val="003D305B"/>
-    <w:pPr>
-      <w:keepNext/>
-      <w:keepLines/>
-      <w:spacing w:before="480" w:after="0"/>
-      <w:outlineLvl w:val="0"/>
-    </w:pPr>
-    <w:rPr>
-      <w:rFonts w:asciiTheme="majorHAnsi" w:eastAsiaTheme="majorEastAsia" w:hAnsiTheme="majorHAnsi" w:cstheme="majorBidi"/>
-      <w:b/>
-      <w:bCs/>
-      <w:color w:val="365F91" w:themeColor="accent1" w:themeShade="BF"/>
-      <w:sz w:val="28"/>
-      <w:szCs w:val="28"/>
-    </w:rPr>
-  </w:style>
-  <w:style w:type="paragraph" w:styleId="Heading2">
-    <w:name w:val="heading 2"/>
-    <w:basedOn w:val="Normal"/>
-    <w:next w:val="Normal"/>
-    <w:link w:val="Heading2Char"/>
-    <w:uiPriority w:val="9"/>
-    <w:unhideWhenUsed/>
-    <w:qFormat/>
-    <w:rsid w:val="000276E7"/>
-    <w:pPr>
-      <w:keepNext/>
-      <w:keepLines/>
-      <w:spacing w:before="40" w:after="0"/>
-      <w:outlineLvl w:val="1"/>
-    </w:pPr>
-    <w:rPr>
-      <w:rFonts w:asciiTheme="majorHAnsi" w:eastAsiaTheme="majorEastAsia" w:hAnsiTheme="majorHAnsi" w:cstheme="majorBidi"/>
-      <w:color w:val="365F91" w:themeColor="accent1" w:themeShade="BF"/>
-      <w:sz w:val="26"/>
-      <w:szCs w:val="26"/>
-    </w:rPr>
-  </w:style>
-  <w:style w:type="paragraph" w:styleId="Heading3">
-    <w:name w:val="heading 3"/>
-    <w:basedOn w:val="Normal"/>
-    <w:next w:val="Normal"/>
-    <w:link w:val="Heading3Char"/>
-    <w:uiPriority w:val="9"/>
-    <w:unhideWhenUsed/>
-    <w:qFormat/>
-    <w:rsid w:val="000276E7"/>
-    <w:pPr>
-      <w:keepNext/>
-      <w:keepLines/>
-      <w:spacing w:before="40" w:after="0"/>
-      <w:outlineLvl w:val="2"/>
-    </w:pPr>
-    <w:rPr>
-      <w:rFonts w:asciiTheme="majorHAnsi" w:eastAsiaTheme="majorEastAsia" w:hAnsiTheme="majorHAnsi" w:cstheme="majorBidi"/>
-      <w:color w:val="243F60" w:themeColor="accent1" w:themeShade="7F"/>
-      <w:szCs w:val="24"/>
-    </w:rPr>
-  </w:style>
-  <w:style w:type="character" w:default="1" w:styleId="DefaultParagraphFont">
-    <w:name w:val="Default Paragraph Font"/>
-    <w:uiPriority w:val="1"/>
-    <w:semiHidden/>
-    <w:unhideWhenUsed/>
-  </w:style>
-  <w:style w:type="table" w:default="1" w:styleId="TableNormal">
-    <w:name w:val="Normal Table"/>
-    <w:uiPriority w:val="99"/>
-    <w:semiHidden/>
-    <w:unhideWhenUsed/>
-    <w:tblPr>
-      <w:tblInd w:w="0" w:type="dxa"/>
-      <w:tblCellMar>
-        <w:top w:w="0" w:type="dxa"/>
-        <w:left w:w="108" w:type="dxa"/>
-        <w:bottom w:w="0" w:type="dxa"/>
-        <w:right w:w="108" w:type="dxa"/>
-      </w:tblCellMar>
-    </w:tblPr>
-  </w:style>
-  <w:style w:type="numbering" w:default="1" w:styleId="NoList">
-    <w:name w:val="No List"/>
-    <w:uiPriority w:val="99"/>
-    <w:semiHidden/>
-    <w:unhideWhenUsed/>
-  </w:style>
-  <w:style w:type="paragraph" w:styleId="Title">
-    <w:name w:val="Title"/>
-    <w:basedOn w:val="Normal"/>
-    <w:next w:val="Normal"/>
-    <w:link w:val="TitleChar"/>
-    <w:uiPriority w:val="10"/>
-    <w:qFormat/>
-    <w:rsid w:val="003D305B"/>
-    <w:pPr>
-      <w:pBdr>
-        <w:bottom w:val="single" w:sz="8" w:space="4" w:color="4F81BD" w:themeColor="accent1"/>
-      </w:pBdr>
-      <w:spacing w:after="300" w:line="240" w:lineRule="auto"/>
-      <w:contextualSpacing/>
-    </w:pPr>
-    <w:rPr>
-      <w:rFonts w:asciiTheme="majorHAnsi" w:eastAsiaTheme="majorEastAsia" w:hAnsiTheme="majorHAnsi" w:cstheme="majorBidi"/>
-      <w:color w:val="17365D" w:themeColor="text2" w:themeShade="BF"/>
-      <w:spacing w:val="5"/>
-      <w:kern w:val="28"/>
-      <w:sz w:val="52"/>
-      <w:szCs w:val="52"/>
-    </w:rPr>
-  </w:style>
-  <w:style w:type="character" w:customStyle="1" w:styleId="TitleChar">
-    <w:name w:val="Title Char"/>
-    <w:basedOn w:val="DefaultParagraphFont"/>
-    <w:link w:val="Title"/>
-    <w:uiPriority w:val="10"/>
-    <w:rsid w:val="003D305B"/>
-    <w:rPr>
-      <w:rFonts w:asciiTheme="majorHAnsi" w:eastAsiaTheme="majorEastAsia" w:hAnsiTheme="majorHAnsi" w:cstheme="majorBidi"/>
-      <w:color w:val="17365D" w:themeColor="text2" w:themeShade="BF"/>
-      <w:spacing w:val="5"/>
-      <w:kern w:val="28"/>
-      <w:sz w:val="52"/>
-      <w:szCs w:val="52"/>
-    </w:rPr>
-  </w:style>
-  <w:style w:type="paragraph" w:styleId="NoSpacing">
-    <w:name w:val="No Spacing"/>
-    <w:uiPriority w:val="1"/>
-    <w:qFormat/>
-    <w:rsid w:val="003D305B"/>
-    <w:pPr>
-      <w:spacing w:after="0" w:line="240" w:lineRule="auto"/>
-    </w:pPr>
-  </w:style>
-  <w:style w:type="character" w:customStyle="1" w:styleId="Heading1Char">
-    <w:name w:val="Heading 1 Char"/>
-    <w:basedOn w:val="DefaultParagraphFont"/>
-    <w:link w:val="Heading1"/>
-    <w:uiPriority w:val="9"/>
-    <w:rsid w:val="003D305B"/>
-    <w:rPr>
-      <w:rFonts w:asciiTheme="majorHAnsi" w:eastAsiaTheme="majorEastAsia" w:hAnsiTheme="majorHAnsi" w:cstheme="majorBidi"/>
-      <w:b/>
-      <w:bCs/>
-      <w:color w:val="365F91" w:themeColor="accent1" w:themeShade="BF"/>
-      <w:sz w:val="28"/>
-      <w:szCs w:val="28"/>
-    </w:rPr>
-  </w:style>
-  <w:style w:type="paragraph" w:styleId="Header">
-    <w:name w:val="header"/>
-    <w:basedOn w:val="Normal"/>
-    <w:link w:val="HeaderChar"/>
-    <w:uiPriority w:val="99"/>
-    <w:unhideWhenUsed/>
-    <w:rsid w:val="00756214"/>
-    <w:pPr>
-      <w:tabs>
-        <w:tab w:val="center" w:pos="4680"/>
-        <w:tab w:val="right" w:pos="9360"/>
-      </w:tabs>
-      <w:spacing w:after="0" w:line="240" w:lineRule="auto"/>
-    </w:pPr>
-  </w:style>
-  <w:style w:type="character" w:customStyle="1" w:styleId="HeaderChar">
-    <w:name w:val="Header Char"/>
-    <w:basedOn w:val="DefaultParagraphFont"/>
-    <w:link w:val="Header"/>
-    <w:uiPriority w:val="99"/>
-    <w:rsid w:val="00756214"/>
-  </w:style>
-  <w:style w:type="paragraph" w:styleId="Footer">
-    <w:name w:val="footer"/>
-    <w:basedOn w:val="Normal"/>
-    <w:link w:val="FooterChar"/>
-    <w:uiPriority w:val="99"/>
-    <w:unhideWhenUsed/>
-    <w:rsid w:val="00756214"/>
-    <w:pPr>
-      <w:tabs>
-        <w:tab w:val="center" w:pos="4680"/>
-        <w:tab w:val="right" w:pos="9360"/>
-      </w:tabs>
-      <w:spacing w:after="0" w:line="240" w:lineRule="auto"/>
-    </w:pPr>
-  </w:style>
-  <w:style w:type="character" w:customStyle="1" w:styleId="FooterChar">
-    <w:name w:val="Footer Char"/>
-    <w:basedOn w:val="DefaultParagraphFont"/>
-    <w:link w:val="Footer"/>
-    <w:uiPriority w:val="99"/>
-    <w:rsid w:val="00756214"/>
-  </w:style>
-  <w:style w:type="character" w:styleId="Hyperlink">
-    <w:name w:val="Hyperlink"/>
-    <w:basedOn w:val="DefaultParagraphFont"/>
-    <w:uiPriority w:val="99"/>
-    <w:unhideWhenUsed/>
-    <w:rsid w:val="009C360F"/>
-    <w:rPr>
-      <w:color w:val="0000FF" w:themeColor="hyperlink"/>
-      <w:u w:val="single"/>
-    </w:rPr>
-  </w:style>
-  <w:style w:type="character" w:styleId="PlaceholderText">
-    <w:name w:val="Placeholder Text"/>
-    <w:basedOn w:val="DefaultParagraphFont"/>
-    <w:uiPriority w:val="99"/>
-    <w:semiHidden/>
-    <w:rsid w:val="00DD01DB"/>
-    <w:rPr>
-      <w:color w:val="808080"/>
-    </w:rPr>
-  </w:style>
-  <w:style w:type="paragraph" w:styleId="BalloonText">
-    <w:name w:val="Balloon Text"/>
-    <w:basedOn w:val="Normal"/>
-    <w:link w:val="BalloonTextChar"/>
-    <w:uiPriority w:val="99"/>
-    <w:semiHidden/>
-    <w:unhideWhenUsed/>
-    <w:rsid w:val="00DD01DB"/>
-    <w:pPr>
-      <w:spacing w:after="0" w:line="240" w:lineRule="auto"/>
-    </w:pPr>
-    <w:rPr>
-      <w:rFonts w:ascii="Tahoma" w:hAnsi="Tahoma" w:cs="Tahoma"/>
-      <w:sz w:val="16"/>
-      <w:szCs w:val="16"/>
-    </w:rPr>
-  </w:style>
-  <w:style w:type="character" w:customStyle="1" w:styleId="BalloonTextChar">
-    <w:name w:val="Balloon Text Char"/>
-    <w:basedOn w:val="DefaultParagraphFont"/>
-    <w:link w:val="BalloonText"/>
-    <w:uiPriority w:val="99"/>
-    <w:semiHidden/>
-    <w:rsid w:val="00DD01DB"/>
-    <w:rPr>
-      <w:rFonts w:ascii="Tahoma" w:hAnsi="Tahoma" w:cs="Tahoma"/>
-      <w:sz w:val="16"/>
-      <w:szCs w:val="16"/>
-    </w:rPr>
-  </w:style>
-  <w:style w:type="paragraph" w:styleId="TOCHeading">
-    <w:name w:val="TOC Heading"/>
-    <w:basedOn w:val="Heading1"/>
-    <w:next w:val="Normal"/>
-    <w:uiPriority w:val="39"/>
-    <w:semiHidden/>
-    <w:unhideWhenUsed/>
-    <w:qFormat/>
-    <w:rsid w:val="007A68F4"/>
-    <w:pPr>
-      <w:outlineLvl w:val="9"/>
-    </w:pPr>
-    <w:rPr>
-      <w:lang w:val="en-US" w:eastAsia="ja-JP"/>
-    </w:rPr>
-  </w:style>
-  <w:style w:type="paragraph" w:styleId="TOC1">
-    <w:name w:val="toc 1"/>
-    <w:basedOn w:val="Normal"/>
-    <w:next w:val="Normal"/>
-    <w:autoRedefine/>
-    <w:uiPriority w:val="39"/>
-    <w:unhideWhenUsed/>
-    <w:rsid w:val="007A68F4"/>
-    <w:pPr>
-      <w:spacing w:after="100"/>
-    </w:pPr>
-  </w:style>
-  <w:style w:type="character" w:customStyle="1" w:styleId="Heading2Char">
-    <w:name w:val="Heading 2 Char"/>
-    <w:basedOn w:val="DefaultParagraphFont"/>
-    <w:link w:val="Heading2"/>
-    <w:uiPriority w:val="9"/>
-    <w:rsid w:val="000276E7"/>
-    <w:rPr>
-      <w:rFonts w:asciiTheme="majorHAnsi" w:eastAsiaTheme="majorEastAsia" w:hAnsiTheme="majorHAnsi" w:cstheme="majorBidi"/>
-      <w:color w:val="365F91" w:themeColor="accent1" w:themeShade="BF"/>
-      <w:sz w:val="26"/>
-      <w:szCs w:val="26"/>
-    </w:rPr>
-  </w:style>
-  <w:style w:type="character" w:customStyle="1" w:styleId="Heading3Char">
-    <w:name w:val="Heading 3 Char"/>
-    <w:basedOn w:val="DefaultParagraphFont"/>
-    <w:link w:val="Heading3"/>
-    <w:uiPriority w:val="9"/>
-    <w:rsid w:val="000276E7"/>
-    <w:rPr>
-      <w:rFonts w:asciiTheme="majorHAnsi" w:eastAsiaTheme="majorEastAsia" w:hAnsiTheme="majorHAnsi" w:cstheme="majorBidi"/>
-      <w:color w:val="243F60" w:themeColor="accent1" w:themeShade="7F"/>
-      <w:szCs w:val="24"/>
-    </w:rPr>
-  </w:style>
-  <w:style w:type="paragraph" w:styleId="TOC2">
-    <w:name w:val="toc 2"/>
-    <w:basedOn w:val="Normal"/>
-    <w:next w:val="Normal"/>
-    <w:autoRedefine/>
-    <w:uiPriority w:val="39"/>
-    <w:unhideWhenUsed/>
-    <w:rsid w:val="008D1F39"/>
-    <w:pPr>
-      <w:spacing w:after="100"/>
-      <w:ind w:left="240"/>
-    </w:pPr>
-  </w:style>
-  <w:style w:type="paragraph" w:styleId="TOC3">
-    <w:name w:val="toc 3"/>
-    <w:basedOn w:val="Normal"/>
-    <w:next w:val="Normal"/>
-    <w:autoRedefine/>
-    <w:uiPriority w:val="39"/>
-    <w:unhideWhenUsed/>
-    <w:rsid w:val="008D1F39"/>
-    <w:pPr>
-      <w:spacing w:after="100"/>
-      <w:ind w:left="480"/>
-    </w:pPr>
-  </w:style>
-</w:styles>
-</file>
-
-<file path=word/stylesWithEffects.xml><?xml version="1.0" encoding="utf-8"?>
-<w:styles xmlns:wpc="http://schemas.microsoft.com/office/word/2010/wordprocessingCanvas" xmlns:mo="http://schemas.microsoft.com/office/mac/office/2008/main" xmlns:mc="http://schemas.openxmlformats.org/markup-compatibility/2006" xmlns:mv="urn:schemas-microsoft-com:mac:vml" xmlns:o="urn:schemas-microsoft-com:office:office" xmlns:r="http://schemas.openxmlformats.org/officeDocument/2006/relationships" xmlns:m="http://schemas.openxmlformats.org/officeDocument/2006/math" xmlns:v="urn:schemas-microsoft-com:vml" xmlns:wp14="http://schemas.microsoft.com/office/word/2010/wordprocessingDrawing" xmlns:wp="http://schemas.openxmlformats.org/drawingml/2006/wordprocessingDrawing" xmlns:w10="urn:schemas-microsoft-com:office:word" xmlns:w="http://schemas.openxmlformats.org/wordprocessingml/2006/main" xmlns:w14="http://schemas.microsoft.com/office/word/2010/wordml" xmlns:wpg="http://schemas.microsoft.com/office/word/2010/wordprocessingGroup" xmlns:wpi="http://schemas.microsoft.com/office/word/2010/wordprocessingInk" xmlns:wne="http://schemas.microsoft.com/office/word/2006/wordml" xmlns:wps="http://schemas.microsoft.com/office/word/2010/wordprocessingShape" mc:Ignorable="w14 wp14">
-  <w:docDefaults>
-    <w:rPrDefault>
-      <w:rPr>
-        <w:rFonts w:ascii="Times New Roman" w:eastAsiaTheme="minorHAnsi" w:hAnsi="Times New Roman" w:cstheme="minorBidi"/>
-        <w:sz w:val="24"/>
-        <w:szCs w:val="22"/>
-        <w:lang w:val="en-CA" w:eastAsia="en-US" w:bidi="ar-SA"/>
-      </w:rPr>
-    </w:rPrDefault>
-    <w:pPrDefault>
-      <w:pPr>
-        <w:spacing w:after="200" w:line="276" w:lineRule="auto"/>
-      </w:pPr>
-    </w:pPrDefault>
-  </w:docDefaults>
-  <w:latentStyles w:defLockedState="0" w:defUIPriority="99" w:defSemiHidden="1" w:defUnhideWhenUsed="1" w:defQFormat="0" w:count="276">
-    <w:lsdException w:name="Normal" w:semiHidden="0" w:uiPriority="0" w:unhideWhenUsed="0" w:qFormat="1"/>
-    <w:lsdException w:name="heading 1" w:semiHidden="0" w:uiPriority="9" w:unhideWhenUsed="0" w:qFormat="1"/>
-    <w:lsdException w:name="heading 2" w:uiPriority="9" w:qFormat="1"/>
-    <w:lsdException w:name="heading 3" w:uiPriority="9" w:qFormat="1"/>
-    <w:lsdException w:name="heading 4" w:uiPriority="9" w:qFormat="1"/>
-    <w:lsdException w:name="heading 5" w:uiPriority="9" w:qFormat="1"/>
-    <w:lsdException w:name="heading 6" w:uiPriority="9" w:qFormat="1"/>
-    <w:lsdException w:name="heading 7" w:uiPriority="9" w:qFormat="1"/>
-    <w:lsdException w:name="heading 8" w:uiPriority="9" w:qFormat="1"/>
-    <w:lsdException w:name="heading 9" w:uiPriority="9" w:qFormat="1"/>
-    <w:lsdException w:name="toc 1" w:uiPriority="39"/>
-    <w:lsdException w:name="toc 2" w:uiPriority="39"/>
-    <w:lsdException w:name="toc 3" w:uiPriority="39"/>
-    <w:lsdException w:name="toc 4" w:uiPriority="39"/>
-    <w:lsdException w:name="toc 5" w:uiPriority="39"/>
-    <w:lsdException w:name="toc 6" w:uiPriority="39"/>
-    <w:lsdException w:name="toc 7" w:uiPriority="39"/>
-    <w:lsdException w:name="toc 8" w:uiPriority="39"/>
-    <w:lsdException w:name="toc 9" w:uiPriority="39"/>
-    <w:lsdException w:name="caption" w:uiPriority="35" w:qFormat="1"/>
-    <w:lsdException w:name="Title" w:semiHidden="0" w:uiPriority="10" w:unhideWhenUsed="0" w:qFormat="1"/>
-    <w:lsdException w:name="Default Paragraph Font" w:uiPriority="1"/>
-    <w:lsdException w:name="Subtitle" w:semiHidden="0" w:uiPriority="11" w:unhideWhenUsed="0" w:qFormat="1"/>
-    <w:lsdException w:name="Strong" w:semiHidden="0" w:uiPriority="22" w:unhideWhenUsed="0" w:qFormat="1"/>
-    <w:lsdException w:name="Emphasis" w:semiHidden="0" w:uiPriority="20" w:unhideWhenUsed="0" w:qFormat="1"/>
-    <w:lsdException w:name="Table Grid" w:semiHidden="0" w:uiPriority="59" w:unhideWhenUsed="0"/>
-    <w:lsdException w:name="Note Level 1" w:semiHidden="0" w:unhideWhenUsed="0"/>
-    <w:lsdException w:name="Note Level 2" w:semiHidden="0" w:unhideWhenUsed="0"/>
-    <w:lsdException w:name="Note Level 3" w:semiHidden="0" w:unhideWhenUsed="0"/>
-    <w:lsdException w:name="Note Level 4" w:semiHidden="0" w:unhideWhenUsed="0"/>
-    <w:lsdException w:name="Note Level 5" w:semiHidden="0" w:unhideWhenUsed="0"/>
-    <w:lsdException w:name="Note Level 6" w:semiHidden="0" w:unhideWhenUsed="0"/>
-    <w:lsdException w:name="Note Level 7" w:semiHidden="0" w:unhideWhenUsed="0"/>
-    <w:lsdException w:name="Note Level 8" w:semiHidden="0" w:unhideWhenUsed="0"/>
-    <w:lsdException w:name="Note Level 9" w:semiHidden="0" w:unhideWhenUsed="0"/>
-    <w:lsdException w:name="Placeholder Text" w:unhideWhenUsed="0"/>
-    <w:lsdException w:name="No Spacing" w:semiHidden="0" w:uiPriority="1" w:unhideWhenUsed="0" w:qFormat="1"/>
-    <w:lsdException w:name="Light Shading" w:semiHidden="0" w:uiPriority="60" w:unhideWhenUsed="0"/>
-    <w:lsdException w:name="Light List" w:semiHidden="0" w:uiPriority="61" w:unhideWhenUsed="0"/>
-    <w:lsdException w:name="Light Grid" w:semiHidden="0" w:uiPriority="62" w:unhideWhenUsed="0"/>
-    <w:lsdException w:name="Medium Shading 1" w:semiHidden="0" w:uiPriority="63" w:unhideWhenUsed="0"/>
-    <w:lsdException w:name="Medium Shading 2" w:semiHidden="0" w:uiPriority="64" w:unhideWhenUsed="0"/>
-    <w:lsdException w:name="Medium List 1" w:semiHidden="0" w:uiPriority="65" w:unhideWhenUsed="0"/>
-    <w:lsdException w:name="Medium List 2" w:semiHidden="0" w:uiPriority="66" w:unhideWhenUsed="0"/>
-    <w:lsdException w:name="Medium Grid 1" w:semiHidden="0" w:uiPriority="67" w:unhideWhenUsed="0"/>
-    <w:lsdException w:name="Medium Grid 2" w:semiHidden="0" w:uiPriority="68" w:unhideWhenUsed="0"/>
-    <w:lsdException w:name="Medium Grid 3" w:semiHidden="0" w:uiPriority="69" w:unhideWhenUsed="0"/>
-    <w:lsdException w:name="Dark List" w:semiHidden="0" w:uiPriority="70" w:unhideWhenUsed="0"/>
-    <w:lsdException w:name="Colorful Shading" w:semiHidden="0" w:uiPriority="71" w:unhideWhenUsed="0"/>
-    <w:lsdException w:name="Colorful List" w:semiHidden="0" w:uiPriority="72" w:unhideWhenUsed="0"/>
-    <w:lsdException w:name="Colorful Grid" w:semiHidden="0" w:uiPriority="73" w:unhideWhenUsed="0"/>
-    <w:lsdException w:name="Light Shading Accent 1" w:semiHidden="0" w:uiPriority="60" w:unhideWhenUsed="0"/>
-    <w:lsdException w:name="Light List Accent 1" w:semiHidden="0" w:uiPriority="61" w:unhideWhenUsed="0"/>
-    <w:lsdException w:name="Light Grid Accent 1" w:semiHidden="0" w:uiPriority="62" w:unhideWhenUsed="0"/>
-    <w:lsdException w:name="Medium Shading 1 Accent 1" w:semiHidden="0" w:uiPriority="63" w:unhideWhenUsed="0"/>
-    <w:lsdException w:name="Medium Shading 2 Accent 1" w:semiHidden="0" w:uiPriority="64" w:unhideWhenUsed="0"/>
-    <w:lsdException w:name="Medium List 1 Accent 1" w:semiHidden="0" w:uiPriority="65" w:unhideWhenUsed="0"/>
-    <w:lsdException w:name="Revision" w:unhideWhenUsed="0"/>
-    <w:lsdException w:name="List Paragraph" w:semiHidden="0" w:uiPriority="34" w:unhideWhenUsed="0" w:qFormat="1"/>
-    <w:lsdException w:name="Quote" w:semiHidden="0" w:uiPriority="29" w:unhideWhenUsed="0" w:qFormat="1"/>
-    <w:lsdException w:name="Intense Quote" w:semiHidden="0" w:uiPriority="30" w:unhideWhenUsed="0" w:qFormat="1"/>
-    <w:lsdException w:name="Medium List 2 Accent 1" w:semiHidden="0" w:uiPriority="66" w:unhideWhenUsed="0"/>
-    <w:lsdException w:name="Medium Grid 1 Accent 1" w:semiHidden="0" w:uiPriority="67" w:unhideWhenUsed="0"/>
-    <w:lsdException w:name="Medium Grid 2 Accent 1" w:semiHidden="0" w:uiPriority="68" w:unhideWhenUsed="0"/>
-    <w:lsdException w:name="Medium Grid 3 Accent 1" w:semiHidden="0" w:uiPriority="69" w:unhideWhenUsed="0"/>
-    <w:lsdException w:name="Dark List Accent 1" w:semiHidden="0" w:uiPriority="70" w:unhideWhenUsed="0"/>
-    <w:lsdException w:name="Colorful Shading Accent 1" w:semiHidden="0" w:uiPriority="71" w:unhideWhenUsed="0"/>
-    <w:lsdException w:name="Colorful List Accent 1" w:semiHidden="0" w:uiPriority="72" w:unhideWhenUsed="0"/>
-    <w:lsdException w:name="Colorful Grid Accent 1" w:semiHidden="0" w:uiPriority="73" w:unhideWhenUsed="0"/>
-    <w:lsdException w:name="Light Shading Accent 2" w:semiHidden="0" w:uiPriority="60" w:unhideWhenUsed="0"/>
-    <w:lsdException w:name="Light List Accent 2" w:semiHidden="0" w:uiPriority="61" w:unhideWhenUsed="0"/>
-    <w:lsdException w:name="Light Grid Accent 2" w:semiHidden="0" w:uiPriority="62" w:unhideWhenUsed="0"/>
-    <w:lsdException w:name="Medium Shading 1 Accent 2" w:semiHidden="0" w:uiPriority="63" w:unhideWhenUsed="0"/>
-    <w:lsdException w:name="Medium Shading 2 Accent 2" w:semiHidden="0" w:uiPriority="64" w:unhideWhenUsed="0"/>
-    <w:lsdException w:name="Medium List 1 Accent 2" w:semiHidden="0" w:uiPriority="65" w:unhideWhenUsed="0"/>
-    <w:lsdException w:name="Medium List 2 Accent 2" w:semiHidden="0" w:uiPriority="66" w:unhideWhenUsed="0"/>
-    <w:lsdException w:name="Medium Grid 1 Accent 2" w:semiHidden="0" w:uiPriority="67" w:unhideWhenUsed="0"/>
-    <w:lsdException w:name="Medium Grid 2 Accent 2" w:semiHidden="0" w:uiPriority="68" w:unhideWhenUsed="0"/>
-    <w:lsdException w:name="Medium Grid 3 Accent 2" w:semiHidden="0" w:uiPriority="69" w:unhideWhenUsed="0"/>
-    <w:lsdException w:name="Dark List Accent 2" w:semiHidden="0" w:uiPriority="70" w:unhideWhenUsed="0"/>
-    <w:lsdException w:name="Colorful Shading Accent 2" w:semiHidden="0" w:uiPriority="71" w:unhideWhenUsed="0"/>
-    <w:lsdException w:name="Colorful List Accent 2" w:semiHidden="0" w:uiPriority="72" w:unhideWhenUsed="0"/>
-    <w:lsdException w:name="Colorful Grid Accent 2" w:semiHidden="0" w:uiPriority="73" w:unhideWhenUsed="0"/>
-    <w:lsdException w:name="Light Shading Accent 3" w:semiHidden="0" w:uiPriority="60" w:unhideWhenUsed="0"/>
-    <w:lsdException w:name="Light List Accent 3" w:semiHidden="0" w:uiPriority="61" w:unhideWhenUsed="0"/>
-    <w:lsdException w:name="Light Grid Accent 3" w:semiHidden="0" w:uiPriority="62" w:unhideWhenUsed="0"/>
-    <w:lsdException w:name="Medium Shading 1 Accent 3" w:semiHidden="0" w:uiPriority="63" w:unhideWhenUsed="0"/>
-    <w:lsdException w:name="Medium Shading 2 Accent 3" w:semiHidden="0" w:uiPriority="64" w:unhideWhenUsed="0"/>
-    <w:lsdException w:name="Medium List 1 Accent 3" w:semiHidden="0" w:uiPriority="65" w:unhideWhenUsed="0"/>
-    <w:lsdException w:name="Medium List 2 Accent 3" w:semiHidden="0" w:uiPriority="66" w:unhideWhenUsed="0"/>
-    <w:lsdException w:name="Medium Grid 1 Accent 3" w:semiHidden="0" w:uiPriority="67" w:unhideWhenUsed="0"/>
-    <w:lsdException w:name="Medium Grid 2 Accent 3" w:semiHidden="0" w:uiPriority="68" w:unhideWhenUsed="0"/>
-    <w:lsdException w:name="Medium Grid 3 Accent 3" w:semiHidden="0" w:uiPriority="69" w:unhideWhenUsed="0"/>
-    <w:lsdException w:name="Dark List Accent 3" w:semiHidden="0" w:uiPriority="70" w:unhideWhenUsed="0"/>
-    <w:lsdException w:name="Colorful Shading Accent 3" w:semiHidden="0" w:uiPriority="71" w:unhideWhenUsed="0"/>
-    <w:lsdException w:name="Colorful List Accent 3" w:semiHidden="0" w:uiPriority="72" w:unhideWhenUsed="0"/>
-    <w:lsdException w:name="Colorful Grid Accent 3" w:semiHidden="0" w:uiPriority="73" w:unhideWhenUsed="0"/>
-    <w:lsdException w:name="Light Shading Accent 4" w:semiHidden="0" w:uiPriority="60" w:unhideWhenUsed="0"/>
-    <w:lsdException w:name="Light List Accent 4" w:semiHidden="0" w:uiPriority="61" w:unhideWhenUsed="0"/>
-    <w:lsdException w:name="Light Grid Accent 4" w:semiHidden="0" w:uiPriority="62" w:unhideWhenUsed="0"/>
-    <w:lsdException w:name="Medium Shading 1 Accent 4" w:semiHidden="0" w:uiPriority="63" w:unhideWhenUsed="0"/>
-    <w:lsdException w:name="Medium Shading 2 Accent 4" w:semiHidden="0" w:uiPriority="64" w:unhideWhenUsed="0"/>
-    <w:lsdException w:name="Medium List 1 Accent 4" w:semiHidden="0" w:uiPriority="65" w:unhideWhenUsed="0"/>
-    <w:lsdException w:name="Medium List 2 Accent 4" w:semiHidden="0" w:uiPriority="66" w:unhideWhenUsed="0"/>
-    <w:lsdException w:name="Medium Grid 1 Accent 4" w:semiHidden="0" w:uiPriority="67" w:unhideWhenUsed="0"/>
-    <w:lsdException w:name="Medium Grid 2 Accent 4" w:semiHidden="0" w:uiPriority="68" w:unhideWhenUsed="0"/>
-    <w:lsdException w:name="Medium Grid 3 Accent 4" w:semiHidden="0" w:uiPriority="69" w:unhideWhenUsed="0"/>
-    <w:lsdException w:name="Dark List Accent 4" w:semiHidden="0" w:uiPriority="70" w:unhideWhenUsed="0"/>
-    <w:lsdException w:name="Colorful Shading Accent 4" w:semiHidden="0" w:uiPriority="71" w:unhideWhenUsed="0"/>
-    <w:lsdException w:name="Colorful List Accent 4" w:semiHidden="0" w:uiPriority="72" w:unhideWhenUsed="0"/>
-    <w:lsdException w:name="Colorful Grid Accent 4" w:semiHidden="0" w:uiPriority="73" w:unhideWhenUsed="0"/>
-    <w:lsdException w:name="Light Shading Accent 5" w:semiHidden="0" w:uiPriority="60" w:unhideWhenUsed="0"/>
-    <w:lsdException w:name="Light List Accent 5" w:semiHidden="0" w:uiPriority="61" w:unhideWhenUsed="0"/>
-    <w:lsdException w:name="Light Grid Accent 5" w:semiHidden="0" w:uiPriority="62" w:unhideWhenUsed="0"/>
-    <w:lsdException w:name="Medium Shading 1 Accent 5" w:semiHidden="0" w:uiPriority="63" w:unhideWhenUsed="0"/>
-    <w:lsdException w:name="Medium Shading 2 Accent 5" w:semiHidden="0" w:uiPriority="64" w:unhideWhenUsed="0"/>
-    <w:lsdException w:name="Medium List 1 Accent 5" w:semiHidden="0" w:uiPriority="65" w:unhideWhenUsed="0"/>
-    <w:lsdException w:name="Medium List 2 Accent 5" w:semiHidden="0" w:uiPriority="66" w:unhideWhenUsed="0"/>
-    <w:lsdException w:name="Medium Grid 1 Accent 5" w:semiHidden="0" w:uiPriority="67" w:unhideWhenUsed="0"/>
-    <w:lsdException w:name="Medium Grid 2 Accent 5" w:semiHidden="0" w:uiPriority="68" w:unhideWhenUsed="0"/>
-    <w:lsdException w:name="Medium Grid 3 Accent 5" w:semiHidden="0" w:uiPriority="69" w:unhideWhenUsed="0"/>
-    <w:lsdException w:name="Dark List Accent 5" w:semiHidden="0" w:uiPriority="70" w:unhideWhenUsed="0"/>
-    <w:lsdException w:name="Colorful Shading Accent 5" w:semiHidden="0" w:uiPriority="71" w:unhideWhenUsed="0"/>
-    <w:lsdException w:name="Colorful List Accent 5" w:semiHidden="0" w:uiPriority="72" w:unhideWhenUsed="0"/>
-    <w:lsdException w:name="Colorful Grid Accent 5" w:semiHidden="0" w:uiPriority="73" w:unhideWhenUsed="0"/>
-    <w:lsdException w:name="Light Shading Accent 6" w:semiHidden="0" w:uiPriority="60" w:unhideWhenUsed="0"/>
-    <w:lsdException w:name="Light List Accent 6" w:semiHidden="0" w:uiPriority="61" w:unhideWhenUsed="0"/>
-    <w:lsdException w:name="Light Grid Accent 6" w:semiHidden="0" w:uiPriority="62" w:unhideWhenUsed="0"/>
-    <w:lsdException w:name="Medium Shading 1 Accent 6" w:semiHidden="0" w:uiPriority="63" w:unhideWhenUsed="0"/>
-    <w:lsdException w:name="Medium Shading 2 Accent 6" w:semiHidden="0" w:uiPriority="64" w:unhideWhenUsed="0"/>
-    <w:lsdException w:name="Medium List 1 Accent 6" w:semiHidden="0" w:uiPriority="65" w:unhideWhenUsed="0"/>
-    <w:lsdException w:name="Medium List 2 Accent 6" w:semiHidden="0" w:uiPriority="66" w:unhideWhenUsed="0"/>
-    <w:lsdException w:name="Medium Grid 1 Accent 6" w:semiHidden="0" w:uiPriority="67" w:unhideWhenUsed="0"/>
-    <w:lsdException w:name="Medium Grid 2 Accent 6" w:semiHidden="0" w:uiPriority="68" w:unhideWhenUsed="0"/>
-    <w:lsdException w:name="Medium Grid 3 Accent 6" w:semiHidden="0" w:uiPriority="69" w:unhideWhenUsed="0"/>
-    <w:lsdException w:name="Dark List Accent 6" w:semiHidden="0" w:uiPriority="70" w:unhideWhenUsed="0"/>
-    <w:lsdException w:name="Colorful Shading Accent 6" w:semiHidden="0" w:uiPriority="71" w:unhideWhenUsed="0"/>
-    <w:lsdException w:name="Colorful List Accent 6" w:semiHidden="0" w:uiPriority="72" w:unhideWhenUsed="0"/>
-    <w:lsdException w:name="Colorful Grid Accent 6" w:semiHidden="0" w:uiPriority="73" w:unhideWhenUsed="0"/>
-    <w:lsdException w:name="Subtle Emphasis" w:semiHidden="0" w:uiPriority="19" w:unhideWhenUsed="0" w:qFormat="1"/>
-    <w:lsdException w:name="Intense Emphasis" w:semiHidden="0" w:uiPriority="21" w:unhideWhenUsed="0" w:qFormat="1"/>
-    <w:lsdException w:name="Subtle Reference" w:semiHidden="0" w:uiPriority="31" w:unhideWhenUsed="0" w:qFormat="1"/>
-    <w:lsdException w:name="Intense Reference" w:semiHidden="0" w:uiPriority="32" w:unhideWhenUsed="0" w:qFormat="1"/>
-    <w:lsdException w:name="Book Title" w:semiHidden="0" w:uiPriority="33" w:unhideWhenUsed="0" w:qFormat="1"/>
-    <w:lsdException w:name="Bibliography" w:uiPriority="37"/>
-    <w:lsdException w:name="TOC Heading" w:uiPriority="39" w:qFormat="1"/>
+  <w:latentStyles w:defLockedState="0" w:defUIPriority="99" w:defSemiHidden="0" w:defUnhideWhenUsed="0" w:defQFormat="0" w:count="371">
+    <w:lsdException w:name="Normal" w:uiPriority="0" w:qFormat="1"/>
+    <w:lsdException w:name="heading 1" w:uiPriority="9" w:qFormat="1"/>
+    <w:lsdException w:name="heading 2" w:semiHidden="1" w:uiPriority="9" w:unhideWhenUsed="1" w:qFormat="1"/>
+    <w:lsdException w:name="heading 3" w:semiHidden="1" w:uiPriority="9" w:unhideWhenUsed="1" w:qFormat="1"/>
+    <w:lsdException w:name="heading 4" w:semiHidden="1" w:uiPriority="9" w:unhideWhenUsed="1" w:qFormat="1"/>
+    <w:lsdException w:name="heading 5" w:semiHidden="1" w:uiPriority="9" w:unhideWhenUsed="1" w:qFormat="1"/>
+    <w:lsdException w:name="heading 6" w:semiHidden="1" w:uiPriority="9" w:unhideWhenUsed="1" w:qFormat="1"/>
+    <w:lsdException w:name="heading 7" w:semiHidden="1" w:uiPriority="9" w:unhideWhenUsed="1" w:qFormat="1"/>
+    <w:lsdException w:name="heading 8" w:semiHidden="1" w:uiPriority="9" w:unhideWhenUsed="1" w:qFormat="1"/>
+    <w:lsdException w:name="heading 9" w:semiHidden="1" w:uiPriority="9" w:unhideWhenUsed="1" w:qFormat="1"/>
+    <w:lsdException w:name="index 1" w:semiHidden="1" w:unhideWhenUsed="1"/>
+    <w:lsdException w:name="index 2" w:semiHidden="1" w:unhideWhenUsed="1"/>
+    <w:lsdException w:name="index 3" w:semiHidden="1" w:unhideWhenUsed="1"/>
+    <w:lsdException w:name="index 4" w:semiHidden="1" w:unhideWhenUsed="1"/>
+    <w:lsdException w:name="index 5" w:semiHidden="1" w:unhideWhenUsed="1"/>
+    <w:lsdException w:name="index 6" w:semiHidden="1" w:unhideWhenUsed="1"/>
+    <w:lsdException w:name="index 7" w:semiHidden="1" w:unhideWhenUsed="1"/>
+    <w:lsdException w:name="index 8" w:semiHidden="1" w:unhideWhenUsed="1"/>
+    <w:lsdException w:name="index 9" w:semiHidden="1" w:unhideWhenUsed="1"/>
+    <w:lsdException w:name="toc 1" w:semiHidden="1" w:uiPriority="39" w:unhideWhenUsed="1"/>
+    <w:lsdException w:name="toc 2" w:semiHidden="1" w:uiPriority="39" w:unhideWhenUsed="1"/>
+    <w:lsdException w:name="toc 3" w:semiHidden="1" w:uiPriority="39" w:unhideWhenUsed="1"/>
+    <w:lsdException w:name="toc 4" w:semiHidden="1" w:uiPriority="39" w:unhideWhenUsed="1"/>
+    <w:lsdException w:name="toc 5" w:semiHidden="1" w:uiPriority="39" w:unhideWhenUsed="1"/>
+    <w:lsdException w:name="toc 6" w:semiHidden="1" w:uiPriority="39" w:unhideWhenUsed="1"/>
+    <w:lsdException w:name="toc 7" w:semiHidden="1" w:uiPriority="39" w:unhideWhenUsed="1"/>
+    <w:lsdException w:name="toc 8" w:semiHidden="1" w:uiPriority="39" w:unhideWhenUsed="1"/>
+    <w:lsdException w:name="toc 9" w:semiHidden="1" w:uiPriority="39" w:unhideWhenUsed="1"/>
+    <w:lsdException w:name="Normal Indent" w:semiHidden="1" w:unhideWhenUsed="1"/>
+    <w:lsdException w:name="footnote text" w:semiHidden="1" w:unhideWhenUsed="1"/>
+    <w:lsdException w:name="annotation text" w:semiHidden="1" w:unhideWhenUsed="1"/>
+    <w:lsdException w:name="header" w:semiHidden="1" w:unhideWhenUsed="1"/>
+    <w:lsdException w:name="footer" w:semiHidden="1" w:unhideWhenUsed="1"/>
+    <w:lsdException w:name="index heading" w:semiHidden="1" w:unhideWhenUsed="1"/>
+    <w:lsdException w:name="caption" w:semiHidden="1" w:uiPriority="35" w:unhideWhenUsed="1" w:qFormat="1"/>
+    <w:lsdException w:name="table of figures" w:semiHidden="1" w:unhideWhenUsed="1"/>
+    <w:lsdException w:name="envelope address" w:semiHidden="1" w:unhideWhenUsed="1"/>
+    <w:lsdException w:name="envelope return" w:semiHidden="1" w:unhideWhenUsed="1"/>
+    <w:lsdException w:name="footnote reference" w:semiHidden="1" w:unhideWhenUsed="1"/>
+    <w:lsdException w:name="annotation reference" w:semiHidden="1" w:unhideWhenUsed="1"/>
+    <w:lsdException w:name="line number" w:semiHidden="1" w:unhideWhenUsed="1"/>
+    <w:lsdException w:name="page number" w:semiHidden="1" w:unhideWhenUsed="1"/>
+    <w:lsdException w:name="endnote reference" w:semiHidden="1" w:unhideWhenUsed="1"/>
+    <w:lsdException w:name="endnote text" w:semiHidden="1" w:unhideWhenUsed="1"/>
+    <w:lsdException w:name="table of authorities" w:semiHidden="1" w:unhideWhenUsed="1"/>
+    <w:lsdException w:name="macro" w:semiHidden="1" w:unhideWhenUsed="1"/>
+    <w:lsdException w:name="toa heading" w:semiHidden="1" w:unhideWhenUsed="1"/>
+    <w:lsdException w:name="List" w:semiHidden="1" w:unhideWhenUsed="1"/>
+    <w:lsdException w:name="List Bullet" w:semiHidden="1" w:unhideWhenUsed="1"/>
+    <w:lsdException w:name="List Number" w:semiHidden="1" w:unhideWhenUsed="1"/>
+    <w:lsdException w:name="List 2" w:semiHidden="1" w:unhideWhenUsed="1"/>
+    <w:lsdException w:name="List 3" w:semiHidden="1" w:unhideWhenUsed="1"/>
+    <w:lsdException w:name="List 4" w:semiHidden="1" w:unhideWhenUsed="1"/>
+    <w:lsdException w:name="List 5" w:semiHidden="1" w:unhideWhenUsed="1"/>
+    <w:lsdException w:name="List Bullet 2" w:semiHidden="1" w:unhideWhenUsed="1"/>
+    <w:lsdException w:name="List Bullet 3" w:semiHidden="1" w:unhideWhenUsed="1"/>
+    <w:lsdException w:name="List Bullet 4" w:semiHidden="1" w:unhideWhenUsed="1"/>
+    <w:lsdException w:name="List Bullet 5" w:semiHidden="1" w:unhideWhenUsed="1"/>
+    <w:lsdException w:name="List Number 2" w:semiHidden="1" w:unhideWhenUsed="1"/>
+    <w:lsdException w:name="List Number 3" w:semiHidden="1" w:unhideWhenUsed="1"/>
+    <w:lsdException w:name="List Number 4" w:semiHidden="1" w:unhideWhenUsed="1"/>
+    <w:lsdException w:name="List Number 5" w:semiHidden="1" w:unhideWhenUsed="1"/>
+    <w:lsdException w:name="Title" w:uiPriority="10" w:qFormat="1"/>
+    <w:lsdException w:name="Closing" w:semiHidden="1" w:unhideWhenUsed="1"/>
+    <w:lsdException w:name="Signature" w:semiHidden="1" w:unhideWhenUsed="1"/>
+    <w:lsdException w:name="Default Paragraph Font" w:semiHidden="1" w:uiPriority="1" w:unhideWhenUsed="1"/>
+    <w:lsdException w:name="Body Text" w:semiHidden="1" w:unhideWhenUsed="1"/>
+    <w:lsdException w:name="Body Text Indent" w:semiHidden="1" w:unhideWhenUsed="1"/>
+    <w:lsdException w:name="List Continue" w:semiHidden="1" w:unhideWhenUsed="1"/>
+    <w:lsdException w:name="List Continue 2" w:semiHidden="1" w:unhideWhenUsed="1"/>
+    <w:lsdException w:name="List Continue 3" w:semiHidden="1" w:unhideWhenUsed="1"/>
+    <w:lsdException w:name="List Continue 4" w:semiHidden="1" w:unhideWhenUsed="1"/>
+    <w:lsdException w:name="List Continue 5" w:semiHidden="1" w:unhideWhenUsed="1"/>
+    <w:lsdException w:name="Message Header" w:semiHidden="1" w:unhideWhenUsed="1"/>
+    <w:lsdException w:name="Subtitle" w:uiPriority="11" w:qFormat="1"/>
+    <w:lsdException w:name="Salutation" w:semiHidden="1" w:unhideWhenUsed="1"/>
+    <w:lsdException w:name="Date" w:semiHidden="1" w:unhideWhenUsed="1"/>
+    <w:lsdException w:name="Body Text First Indent" w:semiHidden="1" w:unhideWhenUsed="1"/>
+    <w:lsdException w:name="Body Text First Indent 2" w:semiHidden="1" w:unhideWhenUsed="1"/>
+    <w:lsdException w:name="Note Heading" w:semiHidden="1" w:unhideWhenUsed="1"/>
+    <w:lsdException w:name="Body Text 2" w:semiHidden="1" w:unhideWhenUsed="1"/>
+    <w:lsdException w:name="Body Text 3" w:semiHidden="1" w:unhideWhenUsed="1"/>
+    <w:lsdException w:name="Body Text Indent 2" w:semiHidden="1" w:unhideWhenUsed="1"/>
+    <w:lsdException w:name="Body Text Indent 3" w:semiHidden="1" w:unhideWhenUsed="1"/>
+    <w:lsdException w:name="Block Text" w:semiHidden="1" w:unhideWhenUsed="1"/>
+    <w:lsdException w:name="Hyperlink" w:semiHidden="1" w:unhideWhenUsed="1"/>
+    <w:lsdException w:name="FollowedHyperlink" w:semiHidden="1" w:unhideWhenUsed="1"/>
+    <w:lsdException w:name="Strong" w:uiPriority="22" w:qFormat="1"/>
+    <w:lsdException w:name="Emphasis" w:uiPriority="20" w:qFormat="1"/>
+    <w:lsdException w:name="Document Map" w:semiHidden="1" w:unhideWhenUsed="1"/>
+    <w:lsdException w:name="Plain Text" w:semiHidden="1" w:unhideWhenUsed="1"/>
+    <w:lsdException w:name="E-mail Signature" w:semiHidden="1" w:unhideWhenUsed="1"/>
+    <w:lsdException w:name="HTML Top of Form" w:semiHidden="1" w:unhideWhenUsed="1"/>
+    <w:lsdException w:name="HTML Bottom of Form" w:semiHidden="1" w:unhideWhenUsed="1"/>
+    <w:lsdException w:name="Normal (Web)" w:semiHidden="1" w:unhideWhenUsed="1"/>
+    <w:lsdException w:name="HTML Acronym" w:semiHidden="1" w:unhideWhenUsed="1"/>
+    <w:lsdException w:name="HTML Address" w:semiHidden="1" w:unhideWhenUsed="1"/>
+    <w:lsdException w:name="HTML Cite" w:semiHidden="1" w:unhideWhenUsed="1"/>
+    <w:lsdException w:name="HTML Code" w:semiHidden="1" w:unhideWhenUsed="1"/>
+    <w:lsdException w:name="HTML Definition" w:semiHidden="1" w:unhideWhenUsed="1"/>
+    <w:lsdException w:name="HTML Keyboard" w:semiHidden="1" w:unhideWhenUsed="1"/>
+    <w:lsdException w:name="HTML Preformatted" w:semiHidden="1" w:unhideWhenUsed="1"/>
+    <w:lsdException w:name="HTML Sample" w:semiHidden="1" w:unhideWhenUsed="1"/>
+    <w:lsdException w:name="HTML Typewriter" w:semiHidden="1" w:unhideWhenUsed="1"/>
+    <w:lsdException w:name="HTML Variable" w:semiHidden="1" w:unhideWhenUsed="1"/>
+    <w:lsdException w:name="Normal Table" w:semiHidden="1" w:unhideWhenUsed="1"/>
+    <w:lsdException w:name="annotation subject" w:semiHidden="1" w:unhideWhenUsed="1"/>
+    <w:lsdException w:name="No List" w:semiHidden="1" w:unhideWhenUsed="1"/>
+    <w:lsdException w:name="Outline List 1" w:semiHidden="1" w:unhideWhenUsed="1"/>
+    <w:lsdException w:name="Outline List 2" w:semiHidden="1" w:unhideWhenUsed="1"/>
+    <w:lsdException w:name="Outline List 3" w:semiHidden="1" w:unhideWhenUsed="1"/>
+    <w:lsdException w:name="Table Simple 1" w:semiHidden="1" w:unhideWhenUsed="1"/>
+    <w:lsdException w:name="Table Simple 2" w:semiHidden="1" w:unhideWhenUsed="1"/>
+    <w:lsdException w:name="Table Simple 3" w:semiHidden="1" w:unhideWhenUsed="1"/>
+    <w:lsdException w:name="Table Classic 1" w:semiHidden="1" w:unhideWhenUsed="1"/>
+    <w:lsdException w:name="Table Classic 2" w:semiHidden="1" w:unhideWhenUsed="1"/>
+    <w:lsdException w:name="Table Classic 3" w:semiHidden="1" w:unhideWhenUsed="1"/>
+    <w:lsdException w:name="Table Classic 4" w:semiHidden="1" w:unhideWhenUsed="1"/>
+    <w:lsdException w:name="Table Colorful 1" w:semiHidden="1" w:unhideWhenUsed="1"/>
+    <w:lsdException w:name="Table Colorful 2" w:semiHidden="1" w:unhideWhenUsed="1"/>
+    <w:lsdException w:name="Table Colorful 3" w:semiHidden="1" w:unhideWhenUsed="1"/>
+    <w:lsdException w:name="Table Columns 1" w:semiHidden="1" w:unhideWhenUsed="1"/>
+    <w:lsdException w:name="Table Columns 2" w:semiHidden="1" w:unhideWhenUsed="1"/>
+    <w:lsdException w:name="Table Columns 3" w:semiHidden="1" w:unhideWhenUsed="1"/>
+    <w:lsdException w:name="Table Columns 4" w:semiHidden="1" w:unhideWhenUsed="1"/>
+    <w:lsdException w:name="Table Columns 5" w:semiHidden="1" w:unhideWhenUsed="1"/>
+    <w:lsdException w:name="Table Grid 1" w:semiHidden="1" w:unhideWhenUsed="1"/>
+    <w:lsdException w:name="Table Grid 2" w:semiHidden="1" w:unhideWhenUsed="1"/>
+    <w:lsdException w:name="Table Grid 3" w:semiHidden="1" w:unhideWhenUsed="1"/>
+    <w:lsdException w:name="Table Grid 4" w:semiHidden="1" w:unhideWhenUsed="1"/>
+    <w:lsdException w:name="Table Grid 5" w:semiHidden="1" w:unhideWhenUsed="1"/>
+    <w:lsdException w:name="Table Grid 6" w:semiHidden="1" w:unhideWhenUsed="1"/>
+    <w:lsdException w:name="Table Grid 7" w:semiHidden="1" w:unhideWhenUsed="1"/>
+    <w:lsdException w:name="Table Grid 8" w:semiHidden="1" w:unhideWhenUsed="1"/>
+    <w:lsdException w:name="Table List 1" w:semiHidden="1" w:unhideWhenUsed="1"/>
+    <w:lsdException w:name="Table List 2" w:semiHidden="1" w:unhideWhenUsed="1"/>
+    <w:lsdException w:name="Table List 3" w:semiHidden="1" w:unhideWhenUsed="1"/>
+    <w:lsdException w:name="Table List 4" w:semiHidden="1" w:unhideWhenUsed="1"/>
+    <w:lsdException w:name="Table List 5" w:semiHidden="1" w:unhideWhenUsed="1"/>
+    <w:lsdException w:name="Table List 6" w:semiHidden="1" w:unhideWhenUsed="1"/>
+    <w:lsdException w:name="Table List 7" w:semiHidden="1" w:unhideWhenUsed="1"/>
+    <w:lsdException w:name="Table List 8" w:semiHidden="1" w:unhideWhenUsed="1"/>
+    <w:lsdException w:name="Table 3D effects 1" w:semiHidden="1" w:unhideWhenUsed="1"/>
+    <w:lsdException w:name="Table 3D effects 2" w:semiHidden="1" w:unhideWhenUsed="1"/>
+    <w:lsdException w:name="Table 3D effects 3" w:semiHidden="1" w:unhideWhenUsed="1"/>
+    <w:lsdException w:name="Table Contemporary" w:semiHidden="1" w:unhideWhenUsed="1"/>
+    <w:lsdException w:name="Table Elegant" w:semiHidden="1" w:unhideWhenUsed="1"/>
+    <w:lsdException w:name="Table Professional" w:semiHidden="1" w:unhideWhenUsed="1"/>
+    <w:lsdException w:name="Table Subtle 1" w:semiHidden="1" w:unhideWhenUsed="1"/>
+    <w:lsdException w:name="Table Subtle 2" w:semiHidden="1" w:unhideWhenUsed="1"/>
+    <w:lsdException w:name="Table Web 1" w:semiHidden="1" w:unhideWhenUsed="1"/>
+    <w:lsdException w:name="Table Web 2" w:semiHidden="1" w:unhideWhenUsed="1"/>
+    <w:lsdException w:name="Table Web 3" w:semiHidden="1" w:unhideWhenUsed="1"/>
+    <w:lsdException w:name="Balloon Text" w:semiHidden="1" w:unhideWhenUsed="1"/>
+    <w:lsdException w:name="Table Grid" w:uiPriority="59"/>
+    <w:lsdException w:name="Table Theme" w:semiHidden="1" w:unhideWhenUsed="1"/>
+    <w:lsdException w:name="Placeholder Text" w:semiHidden="1"/>
+    <w:lsdException w:name="No Spacing" w:uiPriority="1" w:qFormat="1"/>
+    <w:lsdException w:name="Light Shading" w:uiPriority="60"/>
+    <w:lsdException w:name="Light List" w:uiPriority="61"/>
+    <w:lsdException w:name="Light Grid" w:uiPriority="62"/>
+    <w:lsdException w:name="Medium Shading 1" w:uiPriority="63"/>
+    <w:lsdException w:name="Medium Shading 2" w:uiPriority="64"/>
+    <w:lsdException w:name="Medium List 1" w:uiPriority="65"/>
+    <w:lsdException w:name="Medium List 2" w:uiPriority="66"/>
+    <w:lsdException w:name="Medium Grid 1" w:uiPriority="67"/>
+    <w:lsdException w:name="Medium Grid 2" w:uiPriority="68"/>
+    <w:lsdException w:name="Medium Grid 3" w:uiPriority="69"/>
+    <w:lsdException w:name="Dark List" w:uiPriority="70"/>
+    <w:lsdException w:name="Colorful Shading" w:uiPriority="71"/>
+    <w:lsdException w:name="Colorful List" w:uiPriority="72"/>
+    <w:lsdException w:name="Colorful Grid" w:uiPriority="73"/>
+    <w:lsdException w:name="Light Shading Accent 1" w:uiPriority="60"/>
+    <w:lsdException w:name="Light List Accent 1" w:uiPriority="61"/>
+    <w:lsdException w:name="Light Grid Accent 1" w:uiPriority="62"/>
+    <w:lsdException w:name="Medium Shading 1 Accent 1" w:uiPriority="63"/>
+    <w:lsdException w:name="Medium Shading 2 Accent 1" w:uiPriority="64"/>
+    <w:lsdException w:name="Medium List 1 Accent 1" w:uiPriority="65"/>
+    <w:lsdException w:name="Revision" w:semiHidden="1"/>
+    <w:lsdException w:name="List Paragraph" w:uiPriority="34" w:qFormat="1"/>
+    <w:lsdException w:name="Quote" w:uiPriority="29" w:qFormat="1"/>
+    <w:lsdException w:name="Intense Quote" w:uiPriority="30" w:qFormat="1"/>
+    <w:lsdException w:name="Medium List 2 Accent 1" w:uiPriority="66"/>
+    <w:lsdException w:name="Medium Grid 1 Accent 1" w:uiPriority="67"/>
+    <w:lsdException w:name="Medium Grid 2 Accent 1" w:uiPriority="68"/>
+    <w:lsdException w:name="Medium Grid 3 Accent 1" w:uiPriority="69"/>
+    <w:lsdException w:name="Dark List Accent 1" w:uiPriority="70"/>
+    <w:lsdException w:name="Colorful Shading Accent 1" w:uiPriority="71"/>
+    <w:lsdException w:name="Colorful List Accent 1" w:uiPriority="72"/>
+    <w:lsdException w:name="Colorful Grid Accent 1" w:uiPriority="73"/>
+    <w:lsdException w:name="Light Shading Accent 2" w:uiPriority="60"/>
+    <w:lsdException w:name="Light List Accent 2" w:uiPriority="61"/>
+    <w:lsdException w:name="Light Grid Accent 2" w:uiPriority="62"/>
+    <w:lsdException w:name="Medium Shading 1 Accent 2" w:uiPriority="63"/>
+    <w:lsdException w:name="Medium Shading 2 Accent 2" w:uiPriority="64"/>
+    <w:lsdException w:name="Medium List 1 Accent 2" w:uiPriority="65"/>
+    <w:lsdException w:name="Medium List 2 Accent 2" w:uiPriority="66"/>
+    <w:lsdException w:name="Medium Grid 1 Accent 2" w:uiPriority="67"/>
+    <w:lsdException w:name="Medium Grid 2 Accent 2" w:uiPriority="68"/>
+    <w:lsdException w:name="Medium Grid 3 Accent 2" w:uiPriority="69"/>
+    <w:lsdException w:name="Dark List Accent 2" w:uiPriority="70"/>
+    <w:lsdException w:name="Colorful Shading Accent 2" w:uiPriority="71"/>
+    <w:lsdException w:name="Colorful List Accent 2" w:uiPriority="72"/>
+    <w:lsdException w:name="Colorful Grid Accent 2" w:uiPriority="73"/>
+    <w:lsdException w:name="Light Shading Accent 3" w:uiPriority="60"/>
+    <w:lsdException w:name="Light List Accent 3" w:uiPriority="61"/>
+    <w:lsdException w:name="Light Grid Accent 3" w:uiPriority="62"/>
+    <w:lsdException w:name="Medium Shading 1 Accent 3" w:uiPriority="63"/>
+    <w:lsdException w:name="Medium Shading 2 Accent 3" w:uiPriority="64"/>
+    <w:lsdException w:name="Medium List 1 Accent 3" w:uiPriority="65"/>
+    <w:lsdException w:name="Medium List 2 Accent 3" w:uiPriority="66"/>
+    <w:lsdException w:name="Medium Grid 1 Accent 3" w:uiPriority="67"/>
+    <w:lsdException w:name="Medium Grid 2 Accent 3" w:uiPriority="68"/>
+    <w:lsdException w:name="Medium Grid 3 Accent 3" w:uiPriority="69"/>
+    <w:lsdException w:name="Dark List Accent 3" w:uiPriority="70"/>
+    <w:lsdException w:name="Colorful Shading Accent 3" w:uiPriority="71"/>
+    <w:lsdException w:name="Colorful List Accent 3" w:uiPriority="72"/>
+    <w:lsdException w:name="Colorful Grid Accent 3" w:uiPriority="73"/>
+    <w:lsdException w:name="Light Shading Accent 4" w:uiPriority="60"/>
+    <w:lsdException w:name="Light List Accent 4" w:uiPriority="61"/>
+    <w:lsdException w:name="Light Grid Accent 4" w:uiPriority="62"/>
+    <w:lsdException w:name="Medium Shading 1 Accent 4" w:uiPriority="63"/>
+    <w:lsdException w:name="Medium Shading 2 Accent 4" w:uiPriority="64"/>
+    <w:lsdException w:name="Medium List 1 Accent 4" w:uiPriority="65"/>
+    <w:lsdException w:name="Medium List 2 Accent 4" w:uiPriority="66"/>
+    <w:lsdException w:name="Medium Grid 1 Accent 4" w:uiPriority="67"/>
+    <w:lsdException w:name="Medium Grid 2 Accent 4" w:uiPriority="68"/>
+    <w:lsdException w:name="Medium Grid 3 Accent 4" w:uiPriority="69"/>
+    <w:lsdException w:name="Dark List Accent 4" w:uiPriority="70"/>
+    <w:lsdException w:name="Colorful Shading Accent 4" w:uiPriority="71"/>
+    <w:lsdException w:name="Colorful List Accent 4" w:uiPriority="72"/>
+    <w:lsdException w:name="Colorful Grid Accent 4" w:uiPriority="73"/>
+    <w:lsdException w:name="Light Shading Accent 5" w:uiPriority="60"/>
+    <w:lsdException w:name="Light List Accent 5" w:uiPriority="61"/>
+    <w:lsdException w:name="Light Grid Accent 5" w:uiPriority="62"/>
+    <w:lsdException w:name="Medium Shading 1 Accent 5" w:uiPriority="63"/>
+    <w:lsdException w:name="Medium Shading 2 Accent 5" w:uiPriority="64"/>
+    <w:lsdException w:name="Medium List 1 Accent 5" w:uiPriority="65"/>
+    <w:lsdException w:name="Medium List 2 Accent 5" w:uiPriority="66"/>
+    <w:lsdException w:name="Medium Grid 1 Accent 5" w:uiPriority="67"/>
+    <w:lsdException w:name="Medium Grid 2 Accent 5" w:uiPriority="68"/>
+    <w:lsdException w:name="Medium Grid 3 Accent 5" w:uiPriority="69"/>
+    <w:lsdException w:name="Dark List Accent 5" w:uiPriority="70"/>
+    <w:lsdException w:name="Colorful Shading Accent 5" w:uiPriority="71"/>
+    <w:lsdException w:name="Colorful List Accent 5" w:uiPriority="72"/>
+    <w:lsdException w:name="Colorful Grid Accent 5" w:uiPriority="73"/>
+    <w:lsdException w:name="Light Shading Accent 6" w:uiPriority="60"/>
+    <w:lsdException w:name="Light List Accent 6" w:uiPriority="61"/>
+    <w:lsdException w:name="Light Grid Accent 6" w:uiPriority="62"/>
+    <w:lsdException w:name="Medium Shading 1 Accent 6" w:uiPriority="63"/>
+    <w:lsdException w:name="Medium Shading 2 Accent 6" w:uiPriority="64"/>
+    <w:lsdException w:name="Medium List 1 Accent 6" w:uiPriority="65"/>
+    <w:lsdException w:name="Medium List 2 Accent 6" w:uiPriority="66"/>
+    <w:lsdException w:name="Medium Grid 1 Accent 6" w:uiPriority="67"/>
+    <w:lsdException w:name="Medium Grid 2 Accent 6" w:uiPriority="68"/>
+    <w:lsdException w:name="Medium Grid 3 Accent 6" w:uiPriority="69"/>
+    <w:lsdException w:name="Dark List Accent 6" w:uiPriority="70"/>
+    <w:lsdException w:name="Colorful Shading Accent 6" w:uiPriority="71"/>
+    <w:lsdException w:name="Colorful List Accent 6" w:uiPriority="72"/>
+    <w:lsdException w:name="Colorful Grid Accent 6" w:uiPriority="73"/>
+    <w:lsdException w:name="Subtle Emphasis" w:uiPriority="19" w:qFormat="1"/>
+    <w:lsdException w:name="Intense Emphasis" w:uiPriority="21" w:qFormat="1"/>
+    <w:lsdException w:name="Subtle Reference" w:uiPriority="31" w:qFormat="1"/>
+    <w:lsdException w:name="Intense Reference" w:uiPriority="32" w:qFormat="1"/>
+    <w:lsdException w:name="Book Title" w:uiPriority="33" w:qFormat="1"/>
+    <w:lsdException w:name="Bibliography" w:semiHidden="1" w:uiPriority="37" w:unhideWhenUsed="1"/>
+    <w:lsdException w:name="TOC Heading" w:semiHidden="1" w:uiPriority="39" w:unhideWhenUsed="1" w:qFormat="1"/>
+    <w:lsdException w:name="Grid Table 4" w:uiPriority="49"/>
+    <w:lsdException w:name="Grid Table 5 Dark" w:uiPriority="50"/>
+    <w:lsdException w:name="Grid Table 6 Colorful" w:uiPriority="51"/>
+    <w:lsdException w:name="Grid Table 7 Colorful" w:uiPriority="52"/>
+    <w:lsdException w:name="Grid Table 1 Light Accent 1" w:uiPriority="46"/>
+    <w:lsdException w:name="Grid Table 2 Accent 1" w:uiPriority="47"/>
+    <w:lsdException w:name="Grid Table 3 Accent 1" w:uiPriority="48"/>
+    <w:lsdException w:name="Grid Table 4 Accent 1" w:uiPriority="49"/>
+    <w:lsdException w:name="Grid Table 5 Dark Accent 1" w:uiPriority="50"/>
+    <w:lsdException w:name="Grid Table 6 Colorful Accent 1" w:uiPriority="51"/>
+    <w:lsdException w:name="Grid Table 7 Colorful Accent 1" w:uiPriority="52"/>
+    <w:lsdException w:name="Grid Table 1 Light Accent 2" w:uiPriority="46"/>
+    <w:lsdException w:name="Grid Table 2 Accent 2" w:uiPriority="47"/>
+    <w:lsdException w:name="Grid Table 3 Accent 2" w:uiPriority="48"/>
+    <w:lsdException w:name="Grid Table 4 Accent 2" w:uiPriority="49"/>
+    <w:lsdException w:name="Grid Table 5 Dark Accent 2" w:uiPriority="50"/>
+    <w:lsdException w:name="Grid Table 6 Colorful Accent 2" w:uiPriority="51"/>
+    <w:lsdException w:name="Grid Table 7 Colorful Accent 2" w:uiPriority="52"/>
+    <w:lsdException w:name="Grid Table 1 Light Accent 3" w:uiPriority="46"/>
+    <w:lsdException w:name="Grid Table 2 Accent 3" w:uiPriority="47"/>
+    <w:lsdException w:name="Grid Table 3 Accent 3" w:uiPriority="48"/>
+    <w:lsdException w:name="Grid Table 4 Accent 3" w:uiPriority="49"/>
+    <w:lsdException w:name="Grid Table 5 Dark Accent 3" w:uiPriority="50"/>
+    <w:lsdException w:name="Grid Table 6 Colorful Accent 3" w:uiPriority="51"/>
+    <w:lsdException w:name="Grid Table 7 Colorful Accent 3" w:uiPriority="52"/>
+    <w:lsdException w:name="Grid Table 1 Light Accent 4" w:uiPriority="46"/>
+    <w:lsdException w:name="Grid Table 2 Accent 4" w:uiPriority="47"/>
+    <w:lsdException w:name="Grid Table 3 Accent 4" w:uiPriority="48"/>
+    <w:lsdException w:name="Grid Table 4 Accent 4" w:uiPriority="49"/>
+    <w:lsdException w:name="Grid Table 5 Dark Accent 4" w:uiPriority="50"/>
+    <w:lsdException w:name="Grid Table 6 Colorful Accent 4" w:uiPriority="51"/>
+    <w:lsdException w:name="Grid Table 7 Colorful Accent 4" w:uiPriority="52"/>
+    <w:lsdException w:name="Grid Table 1 Light Accent 5" w:uiPriority="46"/>
+    <w:lsdException w:name="Grid Table 2 Accent 5" w:uiPriority="47"/>
+    <w:lsdException w:name="Grid Table 3 Accent 5" w:uiPriority="48"/>
+    <w:lsdException w:name="Grid Table 4 Accent 5" w:uiPriority="49"/>
+    <w:lsdException w:name="Grid Table 5 Dark Accent 5" w:uiPriority="50"/>
+    <w:lsdException w:name="Grid Table 6 Colorful Accent 5" w:uiPriority="51"/>
+    <w:lsdException w:name="Grid Table 7 Colorful Accent 5" w:uiPriority="52"/>
+    <w:lsdException w:name="Grid Table 1 Light Accent 6" w:uiPriority="46"/>
+    <w:lsdException w:name="Grid Table 2 Accent 6" w:uiPriority="47"/>
+    <w:lsdException w:name="Grid Table 3 Accent 6" w:uiPriority="48"/>
+    <w:lsdException w:name="Grid Table 4 Accent 6" w:uiPriority="49"/>
+    <w:lsdException w:name="Grid Table 5 Dark Accent 6" w:uiPriority="50"/>
+    <w:lsdException w:name="Grid Table 6 Colorful Accent 6" w:uiPriority="51"/>
+    <w:lsdException w:name="Grid Table 7 Colorful Accent 6" w:uiPriority="52"/>
+    <w:lsdException w:name="List Table 1 Light" w:uiPriority="46"/>
+    <w:lsdException w:name="List Table 2" w:uiPriority="47"/>
+    <w:lsdException w:name="List Table 3" w:uiPriority="48"/>
+    <w:lsdException w:name="List Table 4" w:uiPriority="49"/>
+    <w:lsdException w:name="List Table 5 Dark" w:uiPriority="50"/>
+    <w:lsdException w:name="List Table 6 Colorful" w:uiPriority="51"/>
+    <w:lsdException w:name="List Table 7 Colorful" w:uiPriority="52"/>
+    <w:lsdException w:name="List Table 1 Light Accent 1" w:uiPriority="46"/>
+    <w:lsdException w:name="List Table 2 Accent 1" w:uiPriority="47"/>
+    <w:lsdException w:name="List Table 3 Accent 1" w:uiPriority="48"/>
+    <w:lsdException w:name="List Table 4 Accent 1" w:uiPriority="49"/>
+    <w:lsdException w:name="List Table 5 Dark Accent 1" w:uiPriority="50"/>
+    <w:lsdException w:name="List Table 6 Colorful Accent 1" w:uiPriority="51"/>
+    <w:lsdException w:name="List Table 7 Colorful Accent 1" w:uiPriority="52"/>
+    <w:lsdException w:name="List Table 1 Light Accent 2" w:uiPriority="46"/>
+    <w:lsdException w:name="List Table 2 Accent 2" w:uiPriority="47"/>
+    <w:lsdException w:name="List Table 3 Accent 2" w:uiPriority="48"/>
+    <w:lsdException w:name="List Table 4 Accent 2" w:uiPriority="49"/>
+    <w:lsdException w:name="List Table 5 Dark Accent 2" w:uiPriority="50"/>
+    <w:lsdException w:name="List Table 6 Colorful Accent 2" w:uiPriority="51"/>
+    <w:lsdException w:name="List Table 7 Colorful Accent 2" w:uiPriority="52"/>
+    <w:lsdException w:name="List Table 1 Light Accent 3" w:uiPriority="46"/>
+    <w:lsdException w:name="List Table 2 Accent 3" w:uiPriority="47"/>
+    <w:lsdException w:name="List Table 3 Accent 3" w:uiPriority="48"/>
+    <w:lsdException w:name="List Table 4 Accent 3" w:uiPriority="49"/>
+    <w:lsdException w:name="List Table 5 Dark Accent 3" w:uiPriority="50"/>
+    <w:lsdException w:name="List Table 6 Colorful Accent 3" w:uiPriority="51"/>
+    <w:lsdException w:name="List Table 7 Colorful Accent 3" w:uiPriority="52"/>
+    <w:lsdException w:name="List Table 1 Light Accent 4" w:uiPriority="46"/>
+    <w:lsdException w:name="List Table 2 Accent 4" w:uiPriority="47"/>
+    <w:lsdException w:name="List Table 3 Accent 4" w:uiPriority="48"/>
+    <w:lsdException w:name="List Table 4 Accent 4" w:uiPriority="49"/>
+    <w:lsdException w:name="List Table 5 Dark Accent 4" w:uiPriority="50"/>
+    <w:lsdException w:name="List Table 6 Colorful Accent 4" w:uiPriority="51"/>
+    <w:lsdException w:name="List Table 7 Colorful Accent 4" w:uiPriority="52"/>
+    <w:lsdException w:name="List Table 1 Light Accent 5" w:uiPriority="46"/>
+    <w:lsdException w:name="List Table 2 Accent 5" w:uiPriority="47"/>
+    <w:lsdException w:name="List Table 3 Accent 5" w:uiPriority="48"/>
+    <w:lsdException w:name="List Table 4 Accent 5" w:uiPriority="49"/>
+    <w:lsdException w:name="List Table 5 Dark Accent 5" w:uiPriority="50"/>
+    <w:lsdException w:name="List Table 6 Colorful Accent 5" w:uiPriority="51"/>
+    <w:lsdException w:name="List Table 7 Colorful Accent 5" w:uiPriority="52"/>
+    <w:lsdException w:name="List Table 1 Light Accent 6" w:uiPriority="46"/>
+    <w:lsdException w:name="List Table 2 Accent 6" w:uiPriority="47"/>
+    <w:lsdException w:name="List Table 3 Accent 6" w:uiPriority="48"/>
+    <w:lsdException w:name="List Table 4 Accent 6" w:uiPriority="49"/>
+    <w:lsdException w:name="List Table 5 Dark Accent 6" w:uiPriority="50"/>
+    <w:lsdException w:name="List Table 6 Colorful Accent 6" w:uiPriority="51"/>
+    <w:lsdException w:name="List Table 7 Colorful Accent 6" w:uiPriority="52"/>
   </w:latentStyles>
   <w:style w:type="paragraph" w:default="1" w:styleId="Normal">
     <w:name w:val="Normal"/>
@@ -9553,7 +8600,7 @@
 </file>
 
 <file path=customXml/itemProps1.xml><?xml version="1.0" encoding="utf-8"?>
-<ds:datastoreItem xmlns:ds="http://schemas.openxmlformats.org/officeDocument/2006/customXml" ds:itemID="{D00E3135-DB1E-E847-987B-0F49D87EAF00}">
+<ds:datastoreItem xmlns:ds="http://schemas.openxmlformats.org/officeDocument/2006/customXml" ds:itemID="{56F55E8F-C1B8-4A7F-9C88-BD2D2D1C5EAD}">
   <ds:schemaRefs>
     <ds:schemaRef ds:uri="http://schemas.openxmlformats.org/officeDocument/2006/bibliography"/>
   </ds:schemaRefs>

</xml_diff>

<commit_message>
trying to figure out 4j assignment
</commit_message>
<xml_diff>
--- a/SFWR ENG 4J03.docx
+++ b/SFWR ENG 4J03.docx
@@ -1793,7 +1793,7 @@
           <v:shape id="_x0000_i1025" type="#_x0000_t75" style="width:175.95pt;height:20.05pt" o:ole="" o:allowoverlap="f">
             <v:imagedata r:id="rId9" o:title=""/>
           </v:shape>
-          <o:OLEObject Type="Embed" ProgID="Equation.DSMT4" ShapeID="_x0000_i1025" DrawAspect="Content" ObjectID="_1519413940" r:id="rId10"/>
+          <o:OLEObject Type="Embed" ProgID="Equation.DSMT4" ShapeID="_x0000_i1025" DrawAspect="Content" ObjectID="_1519509670" r:id="rId10"/>
         </w:object>
       </w:r>
       <w:r>
@@ -2170,7 +2170,7 @@
           <v:shape id="_x0000_i1026" type="#_x0000_t75" style="width:67pt;height:33.2pt" o:ole="">
             <v:imagedata r:id="rId11" o:title=""/>
           </v:shape>
-          <o:OLEObject Type="Embed" ProgID="Equation.DSMT4" ShapeID="_x0000_i1026" DrawAspect="Content" ObjectID="_1519413941" r:id="rId12"/>
+          <o:OLEObject Type="Embed" ProgID="Equation.DSMT4" ShapeID="_x0000_i1026" DrawAspect="Content" ObjectID="_1519509671" r:id="rId12"/>
         </w:object>
       </w:r>
       <w:r>
@@ -2691,7 +2691,7 @@
           <v:shape id="_x0000_i1027" type="#_x0000_t75" style="width:85.75pt;height:26.3pt" o:ole="">
             <v:imagedata r:id="rId13" o:title=""/>
           </v:shape>
-          <o:OLEObject Type="Embed" ProgID="Equation.DSMT4" ShapeID="_x0000_i1027" DrawAspect="Content" ObjectID="_1519413942" r:id="rId14"/>
+          <o:OLEObject Type="Embed" ProgID="Equation.DSMT4" ShapeID="_x0000_i1027" DrawAspect="Content" ObjectID="_1519509672" r:id="rId14"/>
         </w:object>
       </w:r>
     </w:p>
@@ -2934,7 +2934,7 @@
           <v:shape id="_x0000_i1028" type="#_x0000_t75" style="width:258.55pt;height:23.8pt" o:ole="">
             <v:imagedata r:id="rId15" o:title=""/>
           </v:shape>
-          <o:OLEObject Type="Embed" ProgID="Equation.DSMT4" ShapeID="_x0000_i1028" DrawAspect="Content" ObjectID="_1519413943" r:id="rId16"/>
+          <o:OLEObject Type="Embed" ProgID="Equation.DSMT4" ShapeID="_x0000_i1028" DrawAspect="Content" ObjectID="_1519509673" r:id="rId16"/>
         </w:object>
       </w:r>
     </w:p>
@@ -2973,7 +2973,7 @@
           <v:shape id="_x0000_i1029" type="#_x0000_t75" style="width:63.85pt;height:35.05pt" o:ole="">
             <v:imagedata r:id="rId17" o:title=""/>
           </v:shape>
-          <o:OLEObject Type="Embed" ProgID="Equation.DSMT4" ShapeID="_x0000_i1029" DrawAspect="Content" ObjectID="_1519413944" r:id="rId18"/>
+          <o:OLEObject Type="Embed" ProgID="Equation.DSMT4" ShapeID="_x0000_i1029" DrawAspect="Content" ObjectID="_1519509674" r:id="rId18"/>
         </w:object>
       </w:r>
     </w:p>
@@ -3072,7 +3072,7 @@
           <v:shape id="_x0000_i1030" type="#_x0000_t75" style="width:135.25pt;height:34.45pt" o:ole="">
             <v:imagedata r:id="rId19" o:title=""/>
           </v:shape>
-          <o:OLEObject Type="Embed" ProgID="Equation.DSMT4" ShapeID="_x0000_i1030" DrawAspect="Content" ObjectID="_1519413945" r:id="rId20"/>
+          <o:OLEObject Type="Embed" ProgID="Equation.DSMT4" ShapeID="_x0000_i1030" DrawAspect="Content" ObjectID="_1519509675" r:id="rId20"/>
         </w:object>
       </w:r>
     </w:p>
@@ -3147,7 +3147,7 @@
           <v:shape id="_x0000_i1031" type="#_x0000_t75" style="width:149pt;height:34.45pt" o:ole="">
             <v:imagedata r:id="rId22" o:title=""/>
           </v:shape>
-          <o:OLEObject Type="Embed" ProgID="Equation.DSMT4" ShapeID="_x0000_i1031" DrawAspect="Content" ObjectID="_1519413946" r:id="rId23"/>
+          <o:OLEObject Type="Embed" ProgID="Equation.DSMT4" ShapeID="_x0000_i1031" DrawAspect="Content" ObjectID="_1519509676" r:id="rId23"/>
         </w:object>
       </w:r>
       <w:r>
@@ -3786,7 +3786,7 @@
           <v:shape id="_x0000_i1032" type="#_x0000_t75" style="width:346.85pt;height:45.7pt" o:ole="">
             <v:imagedata r:id="rId28" o:title=""/>
           </v:shape>
-          <o:OLEObject Type="Embed" ProgID="Equation.DSMT4" ShapeID="_x0000_i1032" DrawAspect="Content" ObjectID="_1519413947" r:id="rId29"/>
+          <o:OLEObject Type="Embed" ProgID="Equation.DSMT4" ShapeID="_x0000_i1032" DrawAspect="Content" ObjectID="_1519509677" r:id="rId29"/>
         </w:object>
       </w:r>
     </w:p>
@@ -3816,7 +3816,7 @@
           <v:shape id="_x0000_i1033" type="#_x0000_t75" style="width:181.55pt;height:41.95pt" o:ole="">
             <v:imagedata r:id="rId30" o:title=""/>
           </v:shape>
-          <o:OLEObject Type="Embed" ProgID="Equation.DSMT4" ShapeID="_x0000_i1033" DrawAspect="Content" ObjectID="_1519413948" r:id="rId31"/>
+          <o:OLEObject Type="Embed" ProgID="Equation.DSMT4" ShapeID="_x0000_i1033" DrawAspect="Content" ObjectID="_1519509678" r:id="rId31"/>
         </w:object>
       </w:r>
     </w:p>
@@ -4365,7 +4365,7 @@
           <v:shape id="_x0000_i1034" type="#_x0000_t75" style="width:202.25pt;height:1in" o:ole="">
             <v:imagedata r:id="rId34" o:title=""/>
           </v:shape>
-          <o:OLEObject Type="Embed" ProgID="Equation.DSMT4" ShapeID="_x0000_i1034" DrawAspect="Content" ObjectID="_1519413949" r:id="rId35"/>
+          <o:OLEObject Type="Embed" ProgID="Equation.DSMT4" ShapeID="_x0000_i1034" DrawAspect="Content" ObjectID="_1519509679" r:id="rId35"/>
         </w:object>
       </w:r>
     </w:p>
@@ -4474,7 +4474,7 @@
           <v:shape id="_x0000_i1035" type="#_x0000_t75" style="width:67.6pt;height:23.15pt" o:ole="">
             <v:imagedata r:id="rId36" o:title=""/>
           </v:shape>
-          <o:OLEObject Type="Embed" ProgID="Equation.DSMT4" ShapeID="_x0000_i1035" DrawAspect="Content" ObjectID="_1519413950" r:id="rId37"/>
+          <o:OLEObject Type="Embed" ProgID="Equation.DSMT4" ShapeID="_x0000_i1035" DrawAspect="Content" ObjectID="_1519509680" r:id="rId37"/>
         </w:object>
       </w:r>
     </w:p>
@@ -4820,7 +4820,7 @@
           <v:shape id="_x0000_i1036" type="#_x0000_t75" style="width:66.35pt;height:71.35pt" o:ole="">
             <v:imagedata r:id="rId38" o:title=""/>
           </v:shape>
-          <o:OLEObject Type="Embed" ProgID="Equation.3" ShapeID="_x0000_i1036" DrawAspect="Content" ObjectID="_1519413951" r:id="rId39"/>
+          <o:OLEObject Type="Embed" ProgID="Equation.3" ShapeID="_x0000_i1036" DrawAspect="Content" ObjectID="_1519509681" r:id="rId39"/>
         </w:object>
       </w:r>
     </w:p>
@@ -4853,7 +4853,7 @@
           <v:shape id="_x0000_i1037" type="#_x0000_t75" style="width:33.8pt;height:31.95pt" o:ole="">
             <v:imagedata r:id="rId40" o:title=""/>
           </v:shape>
-          <o:OLEObject Type="Embed" ProgID="Equation.3" ShapeID="_x0000_i1037" DrawAspect="Content" ObjectID="_1519413952" r:id="rId41"/>
+          <o:OLEObject Type="Embed" ProgID="Equation.3" ShapeID="_x0000_i1037" DrawAspect="Content" ObjectID="_1519509682" r:id="rId41"/>
         </w:object>
       </w:r>
       <w:r>
@@ -4955,7 +4955,7 @@
           <v:shape id="_x0000_i1038" type="#_x0000_t75" style="width:95.15pt;height:39.45pt" o:ole="">
             <v:imagedata r:id="rId42" o:title=""/>
           </v:shape>
-          <o:OLEObject Type="Embed" ProgID="Equation.3" ShapeID="_x0000_i1038" DrawAspect="Content" ObjectID="_1519413953" r:id="rId43"/>
+          <o:OLEObject Type="Embed" ProgID="Equation.3" ShapeID="_x0000_i1038" DrawAspect="Content" ObjectID="_1519509683" r:id="rId43"/>
         </w:object>
       </w:r>
     </w:p>
@@ -6683,7 +6683,7 @@
           <v:shape id="_x0000_i1039" type="#_x0000_t75" style="width:15.05pt;height:15.65pt" o:ole="">
             <v:imagedata r:id="rId44" o:title=""/>
           </v:shape>
-          <o:OLEObject Type="Embed" ProgID="Equation.DSMT4" ShapeID="_x0000_i1039" DrawAspect="Content" ObjectID="_1519413954" r:id="rId45"/>
+          <o:OLEObject Type="Embed" ProgID="Equation.DSMT4" ShapeID="_x0000_i1039" DrawAspect="Content" ObjectID="_1519509684" r:id="rId45"/>
         </w:object>
       </w:r>
     </w:p>
@@ -6722,7 +6722,7 @@
           <v:shape id="_x0000_i1040" type="#_x0000_t75" style="width:93.9pt;height:20.05pt" o:ole="">
             <v:imagedata r:id="rId46" o:title=""/>
           </v:shape>
-          <o:OLEObject Type="Embed" ProgID="Equation.DSMT4" ShapeID="_x0000_i1040" DrawAspect="Content" ObjectID="_1519413955" r:id="rId47"/>
+          <o:OLEObject Type="Embed" ProgID="Equation.DSMT4" ShapeID="_x0000_i1040" DrawAspect="Content" ObjectID="_1519509685" r:id="rId47"/>
         </w:object>
       </w:r>
     </w:p>
@@ -6745,7 +6745,7 @@
           <v:shape id="_x0000_i1041" type="#_x0000_t75" style="width:56.95pt;height:33.2pt" o:ole="">
             <v:imagedata r:id="rId48" o:title=""/>
           </v:shape>
-          <o:OLEObject Type="Embed" ProgID="Equation.DSMT4" ShapeID="_x0000_i1041" DrawAspect="Content" ObjectID="_1519413956" r:id="rId49"/>
+          <o:OLEObject Type="Embed" ProgID="Equation.DSMT4" ShapeID="_x0000_i1041" DrawAspect="Content" ObjectID="_1519509686" r:id="rId49"/>
         </w:object>
       </w:r>
     </w:p>
@@ -6998,7 +6998,7 @@
           <v:shape id="_x0000_i1042" type="#_x0000_t75" style="width:74.5pt;height:63.85pt" o:ole="">
             <v:imagedata r:id="rId50" o:title=""/>
           </v:shape>
-          <o:OLEObject Type="Embed" ProgID="Equation.DSMT4" ShapeID="_x0000_i1042" DrawAspect="Content" ObjectID="_1519413957" r:id="rId51"/>
+          <o:OLEObject Type="Embed" ProgID="Equation.DSMT4" ShapeID="_x0000_i1042" DrawAspect="Content" ObjectID="_1519509687" r:id="rId51"/>
         </w:object>
       </w:r>
     </w:p>
@@ -7057,7 +7057,7 @@
           <v:shape id="_x0000_i1043" type="#_x0000_t75" style="width:85.75pt;height:87.65pt" o:ole="">
             <v:imagedata r:id="rId52" o:title=""/>
           </v:shape>
-          <o:OLEObject Type="Embed" ProgID="Equation.DSMT4" ShapeID="_x0000_i1043" DrawAspect="Content" ObjectID="_1519413958" r:id="rId53"/>
+          <o:OLEObject Type="Embed" ProgID="Equation.DSMT4" ShapeID="_x0000_i1043" DrawAspect="Content" ObjectID="_1519509688" r:id="rId53"/>
         </w:object>
       </w:r>
     </w:p>
@@ -7073,7 +7073,7 @@
           <v:shape id="_x0000_i1044" type="#_x0000_t75" style="width:85.75pt;height:20.05pt" o:ole="">
             <v:imagedata r:id="rId54" o:title=""/>
           </v:shape>
-          <o:OLEObject Type="Embed" ProgID="Equation.DSMT4" ShapeID="_x0000_i1044" DrawAspect="Content" ObjectID="_1519413959" r:id="rId55"/>
+          <o:OLEObject Type="Embed" ProgID="Equation.DSMT4" ShapeID="_x0000_i1044" DrawAspect="Content" ObjectID="_1519509689" r:id="rId55"/>
         </w:object>
       </w:r>
     </w:p>
@@ -7748,13 +7748,919 @@
     </w:p>
     <w:p>
       <w:pPr>
-        <w:pStyle w:val="NoSpacing"/>
-      </w:pPr>
-      <w:bookmarkStart w:id="28" w:name="_GoBack"/>
+        <w:pStyle w:val="Heading1"/>
+      </w:pPr>
+      <w:r>
+        <w:t>E</w:t>
+      </w:r>
+      <w:r>
+        <w:t>rror</w:t>
+      </w:r>
+      <w:r>
+        <w:t xml:space="preserve"> </w:t>
+      </w:r>
+      <w:r>
+        <w:t>Control Coding</w:t>
+      </w:r>
+    </w:p>
+    <w:p>
+      <w:pPr>
+        <w:pStyle w:val="NoSpacing"/>
+      </w:pPr>
+      <w:r>
+        <w:rPr>
+          <w:b/>
+        </w:rPr>
+        <w:t>Erro</w:t>
+      </w:r>
+      <w:r>
+        <w:rPr>
+          <w:b/>
+        </w:rPr>
+        <w:t>r Control Coding</w:t>
+      </w:r>
+      <w:r>
+        <w:t>: coding in a way that checks correctness of Tx</w:t>
+      </w:r>
+    </w:p>
+    <w:p>
+      <w:pPr>
+        <w:pStyle w:val="NoSpacing"/>
+      </w:pPr>
+    </w:p>
+    <w:p>
+      <w:pPr>
+        <w:pStyle w:val="NoSpacing"/>
+      </w:pPr>
+      <w:r>
+        <w:t>Mechanisms:</w:t>
+      </w:r>
+    </w:p>
+    <w:p>
+      <w:pPr>
+        <w:pStyle w:val="NoSpacing"/>
+        <w:numPr>
+          <w:ilvl w:val="0"/>
+          <w:numId w:val="18"/>
+        </w:numPr>
+      </w:pPr>
+      <w:hyperlink w:anchor="_Linear_Block_Coding" w:history="1">
+        <w:r>
+          <w:rPr>
+            <w:rStyle w:val="Hyperlink"/>
+            <w:b/>
+          </w:rPr>
+          <w:t>Linear Block Coding</w:t>
+        </w:r>
+      </w:hyperlink>
+    </w:p>
+    <w:p>
+      <w:pPr>
+        <w:pStyle w:val="NoSpacing"/>
+        <w:numPr>
+          <w:ilvl w:val="0"/>
+          <w:numId w:val="18"/>
+        </w:numPr>
+      </w:pPr>
+      <w:r>
+        <w:rPr>
+          <w:b/>
+        </w:rPr>
+        <w:t>Repetition Coding</w:t>
+      </w:r>
+      <w:r>
+        <w:t>:</w:t>
+      </w:r>
+    </w:p>
+    <w:p>
+      <w:pPr>
+        <w:pStyle w:val="NoSpacing"/>
+        <w:numPr>
+          <w:ilvl w:val="0"/>
+          <w:numId w:val="18"/>
+        </w:numPr>
+      </w:pPr>
+      <w:r>
+        <w:rPr>
+          <w:b/>
+        </w:rPr>
+        <w:t>Convolution Coding</w:t>
+      </w:r>
+      <w:r>
+        <w:t>:</w:t>
+      </w:r>
+    </w:p>
+    <w:p>
+      <w:pPr>
+        <w:pStyle w:val="NoSpacing"/>
+      </w:pPr>
+    </w:p>
+    <w:p>
+      <w:pPr>
+        <w:pStyle w:val="Heading2"/>
+      </w:pPr>
+      <w:bookmarkStart w:id="28" w:name="_Linear_Block_Coding"/>
       <w:bookmarkEnd w:id="28"/>
+      <w:r>
+        <w:t>Linear Block Coding</w:t>
+      </w:r>
+    </w:p>
+    <w:p>
+      <w:pPr>
+        <w:pStyle w:val="NoSpacing"/>
+      </w:pPr>
+      <w:r>
+        <w:rPr>
+          <w:b/>
+        </w:rPr>
+        <w:t xml:space="preserve">Message Bits </w:t>
+      </w:r>
+      <w:r>
+        <w:t>[k]:</w:t>
+      </w:r>
+    </w:p>
+    <w:p>
+      <w:pPr>
+        <w:pStyle w:val="NoSpacing"/>
+      </w:pPr>
+      <w:r>
+        <w:rPr>
+          <w:b/>
+        </w:rPr>
+        <w:t>Codeword Length</w:t>
+      </w:r>
+      <w:r>
+        <w:t xml:space="preserve"> [n]:</w:t>
+      </w:r>
+    </w:p>
+    <w:p>
+      <w:pPr>
+        <w:pStyle w:val="NoSpacing"/>
+        <w:rPr>
+          <w:b/>
+        </w:rPr>
+      </w:pPr>
+    </w:p>
+    <w:p>
+      <w:pPr>
+        <w:pStyle w:val="NoSpacing"/>
+      </w:pPr>
+      <w:r>
+        <w:rPr>
+          <w:b/>
+        </w:rPr>
+        <w:t>Linear Block Code</w:t>
+      </w:r>
+      <w:r>
+        <w:t xml:space="preserve"> </w:t>
+      </w:r>
+      <w:r>
+        <w:t>[</w:t>
+      </w:r>
+      <w:r>
+        <w:t>(n, k)</w:t>
+      </w:r>
+      <w:r>
+        <w:t>]:</w:t>
+      </w:r>
+      <w:r>
+        <w:t xml:space="preserve"> an error-correcting code</w:t>
+      </w:r>
+    </w:p>
+    <w:p>
+      <w:pPr>
+        <w:pStyle w:val="NoSpacing"/>
+      </w:pPr>
+      <w:r>
+        <w:t xml:space="preserve">a.k.a. </w:t>
+      </w:r>
+      <w:r>
+        <w:rPr>
+          <w:b/>
+        </w:rPr>
+        <w:t>systematic code</w:t>
+      </w:r>
+    </w:p>
+    <w:p>
+      <w:pPr>
+        <w:pStyle w:val="NoSpacing"/>
+      </w:pPr>
+    </w:p>
+    <w:p>
+      <w:pPr>
+        <w:pStyle w:val="NoSpacing"/>
+        <w:rPr>
+          <w:b/>
+        </w:rPr>
+      </w:pPr>
+      <w:r>
+        <w:rPr>
+          <w:b/>
+        </w:rPr>
+        <w:t>Control bits</w:t>
+      </w:r>
+      <w:r>
+        <w:t xml:space="preserve"> [m]</w:t>
+      </w:r>
+      <w:r>
+        <w:t xml:space="preserve">: a.k.a. </w:t>
+      </w:r>
+      <w:r>
+        <w:rPr>
+          <w:b/>
+        </w:rPr>
+        <w:t>parity bits</w:t>
+      </w:r>
+      <w:r>
+        <w:t xml:space="preserve"> or </w:t>
+      </w:r>
+      <w:r>
+        <w:rPr>
+          <w:b/>
+        </w:rPr>
+        <w:t>check bits</w:t>
+      </w:r>
+    </w:p>
+    <w:p>
+      <w:pPr>
+        <w:pStyle w:val="NoSpacing"/>
+      </w:pPr>
+      <w:r>
+        <w:t>(n – k)</w:t>
+      </w:r>
+    </w:p>
+    <w:p>
+      <w:pPr>
+        <w:pStyle w:val="NoSpacing"/>
+      </w:pPr>
+      <w:r>
+        <w:rPr>
+          <w:position w:val="-14"/>
+        </w:rPr>
+        <w:object w:dxaOrig="3220" w:dyaOrig="380" w14:anchorId="196298EF">
+          <v:shape id="_x0000_i1046" type="#_x0000_t75" style="width:160.9pt;height:18.8pt" o:ole="">
+            <v:imagedata r:id="rId58" o:title=""/>
+          </v:shape>
+          <o:OLEObject Type="Embed" ProgID="Equation.DSMT4" ShapeID="_x0000_i1046" DrawAspect="Content" ObjectID="_1519509690" r:id="rId59"/>
+        </w:object>
+      </w:r>
+    </w:p>
+    <w:p>
+      <w:pPr>
+        <w:pStyle w:val="NoSpacing"/>
+      </w:pPr>
+      <w:r>
+        <w:t>p</w:t>
+      </w:r>
+      <w:r>
+        <w:rPr>
+          <w:vertAlign w:val="subscript"/>
+        </w:rPr>
+        <w:t>ij</w:t>
+      </w:r>
+      <w:r>
+        <w:t xml:space="preserve"> = {</w:t>
+      </w:r>
+      <w:r>
+        <w:tab/>
+        <w:t>1,</w:t>
+      </w:r>
+      <w:r>
+        <w:tab/>
+        <w:t>b</w:t>
+      </w:r>
+      <w:r>
+        <w:rPr>
+          <w:vertAlign w:val="subscript"/>
+        </w:rPr>
+        <w:t>i</w:t>
+      </w:r>
+      <w:r>
+        <w:t xml:space="preserve"> depends on m</w:t>
+      </w:r>
+      <w:r>
+        <w:rPr>
+          <w:vertAlign w:val="subscript"/>
+        </w:rPr>
+        <w:t>j</w:t>
+      </w:r>
+    </w:p>
+    <w:p>
+      <w:pPr>
+        <w:pStyle w:val="NoSpacing"/>
+      </w:pPr>
+      <w:r>
+        <w:tab/>
+        <w:t>0,</w:t>
+      </w:r>
+      <w:r>
+        <w:tab/>
+        <w:t>else</w:t>
+      </w:r>
+      <w:r>
+        <w:tab/>
+      </w:r>
+      <w:r>
+        <w:tab/>
+        <w:t>}</w:t>
+      </w:r>
+    </w:p>
+    <w:p>
+      <w:pPr>
+        <w:pStyle w:val="NoSpacing"/>
+      </w:pPr>
+    </w:p>
+    <w:p>
+      <w:pPr>
+        <w:pStyle w:val="NoSpacing"/>
+      </w:pPr>
+      <w:r>
+        <w:rPr>
+          <w:b/>
+        </w:rPr>
+        <w:t xml:space="preserve">Codeword </w:t>
+      </w:r>
+      <w:r>
+        <w:t>[c</w:t>
+      </w:r>
+      <w:r>
+        <w:rPr>
+          <w:vertAlign w:val="subscript"/>
+        </w:rPr>
+        <w:t>i</w:t>
+      </w:r>
+      <w:r>
+        <w:t xml:space="preserve">]: </w:t>
+      </w:r>
+      <w:r>
+        <w:rPr>
+          <w:position w:val="-32"/>
+        </w:rPr>
+        <w:object w:dxaOrig="3860" w:dyaOrig="760" w14:anchorId="7CBB45DC">
+          <v:shape id="_x0000_i1045" type="#_x0000_t75" style="width:192.85pt;height:38.2pt" o:ole="">
+            <v:imagedata r:id="rId60" o:title=""/>
+          </v:shape>
+          <o:OLEObject Type="Embed" ProgID="Equation.DSMT4" ShapeID="_x0000_i1045" DrawAspect="Content" ObjectID="_1519509691" r:id="rId61"/>
+        </w:object>
+      </w:r>
+    </w:p>
+    <w:p>
+      <w:pPr>
+        <w:pStyle w:val="NoSpacing"/>
+      </w:pPr>
+      <w:r>
+        <w:rPr>
+          <w:b/>
+        </w:rPr>
+        <w:t>Systematic form</w:t>
+      </w:r>
+      <w:r>
+        <w:t xml:space="preserve">: </w:t>
+      </w:r>
+      <w:r>
+        <w:t>{</w:t>
+      </w:r>
+      <w:r>
+        <w:rPr>
+          <w:i/>
+        </w:rPr>
+        <w:t>n</w:t>
+      </w:r>
+      <w:r>
+        <w:rPr>
+          <w:i/>
+        </w:rPr>
+        <w:t xml:space="preserve"> </w:t>
+      </w:r>
+      <w:r>
+        <w:rPr>
+          <w:i/>
+        </w:rPr>
+        <w:t>–</w:t>
+      </w:r>
+      <w:r>
+        <w:rPr>
+          <w:i/>
+        </w:rPr>
+        <w:t xml:space="preserve"> </w:t>
+      </w:r>
+      <w:r>
+        <w:rPr>
+          <w:i/>
+        </w:rPr>
+        <w:t>k</w:t>
+      </w:r>
+      <w:r>
+        <w:t xml:space="preserve"> check bits, </w:t>
+      </w:r>
+      <w:r>
+        <w:rPr>
+          <w:i/>
+        </w:rPr>
+        <w:t>k</w:t>
+      </w:r>
+      <w:r>
+        <w:t xml:space="preserve"> information bits</w:t>
+      </w:r>
+      <w:r>
+        <w:t>}</w:t>
+      </w:r>
+    </w:p>
+    <w:p/>
+    <w:p>
+      <w:pPr>
+        <w:pStyle w:val="Heading1"/>
+      </w:pPr>
+      <w:r>
+        <w:t>Hamming</w:t>
+      </w:r>
+    </w:p>
+    <w:p>
+      <w:pPr>
+        <w:pStyle w:val="NoSpacing"/>
+      </w:pPr>
+      <w:r>
+        <w:rPr>
+          <w:b/>
+        </w:rPr>
+        <w:t>Hamming weight</w:t>
+      </w:r>
+      <w:r>
+        <w:t xml:space="preserve"> </w:t>
+      </w:r>
+      <w:r>
+        <w:t>[</w:t>
+      </w:r>
+      <w:r>
+        <w:t>w(c)</w:t>
+      </w:r>
+      <w:r>
+        <w:t xml:space="preserve">]: </w:t>
+      </w:r>
+      <w:r>
+        <w:t>number of nonzero</w:t>
+      </w:r>
+      <w:r>
+        <w:t xml:space="preserve"> </w:t>
+      </w:r>
+      <w:r>
+        <w:t>elements in a code</w:t>
+      </w:r>
+      <w:r>
+        <w:t xml:space="preserve"> </w:t>
+      </w:r>
+      <w:r>
+        <w:t>vector</w:t>
+      </w:r>
+    </w:p>
+    <w:p>
+      <w:pPr>
+        <w:pStyle w:val="NoSpacing"/>
+      </w:pPr>
+      <w:r>
+        <w:t xml:space="preserve">t </w:t>
+      </w:r>
+      <w:r>
+        <w:rPr>
+          <w:rFonts w:ascii="Calibri" w:hAnsi="Calibri"/>
+        </w:rPr>
+        <w:t>≤</w:t>
+      </w:r>
+      <w:r>
+        <w:t xml:space="preserve"> ½ (d</w:t>
+      </w:r>
+      <w:r>
+        <w:rPr>
+          <w:vertAlign w:val="subscript"/>
+        </w:rPr>
+        <w:t>min</w:t>
+      </w:r>
+      <w:r>
+        <w:t xml:space="preserve"> – 1)</w:t>
+      </w:r>
+    </w:p>
+    <w:p>
+      <w:pPr>
+        <w:pStyle w:val="NoSpacing"/>
+      </w:pPr>
+    </w:p>
+    <w:p>
+      <w:pPr>
+        <w:pStyle w:val="NoSpacing"/>
+      </w:pPr>
+      <w:r>
+        <w:rPr>
+          <w:b/>
+        </w:rPr>
+        <w:t>Hamming distance</w:t>
+      </w:r>
+      <w:r>
+        <w:t xml:space="preserve"> </w:t>
+      </w:r>
+      <w:r>
+        <w:t>[</w:t>
+      </w:r>
+      <w:r>
+        <w:t>d(c</w:t>
+      </w:r>
+      <w:r>
+        <w:rPr>
+          <w:vertAlign w:val="subscript"/>
+        </w:rPr>
+        <w:t>1</w:t>
+      </w:r>
+      <w:r>
+        <w:t xml:space="preserve">, </w:t>
+      </w:r>
+      <w:r>
+        <w:t>c</w:t>
+      </w:r>
+      <w:r>
+        <w:rPr>
+          <w:vertAlign w:val="subscript"/>
+        </w:rPr>
+        <w:t>2</w:t>
+      </w:r>
+      <w:r>
+        <w:t>)</w:t>
+      </w:r>
+      <w:r>
+        <w:t xml:space="preserve">]: </w:t>
+      </w:r>
+      <w:r>
+        <w:t>the number of bits in which codewords, c</w:t>
+      </w:r>
+      <w:r>
+        <w:rPr>
+          <w:vertAlign w:val="subscript"/>
+        </w:rPr>
+        <w:t>1</w:t>
+      </w:r>
+      <w:r>
+        <w:t xml:space="preserve"> and </w:t>
+      </w:r>
+      <w:r>
+        <w:t>c</w:t>
+      </w:r>
+      <w:r>
+        <w:rPr>
+          <w:vertAlign w:val="subscript"/>
+        </w:rPr>
+        <w:t>2</w:t>
+      </w:r>
+      <w:r>
+        <w:t xml:space="preserve">, </w:t>
+      </w:r>
+      <w:r>
+        <w:t>differ</w:t>
+      </w:r>
+    </w:p>
+    <w:p>
+      <w:pPr>
+        <w:pStyle w:val="NoSpacing"/>
+      </w:pPr>
+    </w:p>
+    <w:p>
+      <w:pPr>
+        <w:pStyle w:val="NoSpacing"/>
+      </w:pPr>
+      <w:r>
+        <w:rPr>
+          <w:b/>
+        </w:rPr>
+        <w:t>Minimum Distance</w:t>
+      </w:r>
+      <w:r>
+        <w:t xml:space="preserve"> [d</w:t>
+      </w:r>
+      <w:r>
+        <w:rPr>
+          <w:vertAlign w:val="subscript"/>
+        </w:rPr>
+        <w:t>min</w:t>
+      </w:r>
+      <w:r>
+        <w:t xml:space="preserve">]: </w:t>
+      </w:r>
+      <w:r>
+        <w:t>minimum ha</w:t>
+      </w:r>
+      <w:r>
+        <w:t>mm</w:t>
+      </w:r>
+      <w:r>
+        <w:t>ing distance</w:t>
+      </w:r>
+      <w:r>
+        <w:t xml:space="preserve"> </w:t>
+      </w:r>
+      <w:r>
+        <w:t>between two codewords</w:t>
+      </w:r>
+    </w:p>
+    <w:p>
+      <w:pPr>
+        <w:pStyle w:val="NoSpacing"/>
+      </w:pPr>
+    </w:p>
+    <w:p>
+      <w:pPr>
+        <w:pStyle w:val="NoSpacing"/>
+      </w:pPr>
+      <w:r>
+        <w:t>Possible error detected: d</w:t>
+      </w:r>
+      <w:r>
+        <w:rPr>
+          <w:vertAlign w:val="subscript"/>
+        </w:rPr>
+        <w:t>min</w:t>
+      </w:r>
+      <w:r>
+        <w:t xml:space="preserve"> – 1</w:t>
+      </w:r>
+    </w:p>
+    <w:p>
+      <w:pPr>
+        <w:pStyle w:val="NoSpacing"/>
+      </w:pPr>
+      <w:r>
+        <w:t>Possible errors corrected: (d</w:t>
+      </w:r>
+      <w:r>
+        <w:rPr>
+          <w:vertAlign w:val="subscript"/>
+        </w:rPr>
+        <w:t>min</w:t>
+      </w:r>
+      <w:r>
+        <w:t xml:space="preserve"> – 1)/2</w:t>
+      </w:r>
+    </w:p>
+    <w:p>
+      <w:pPr>
+        <w:pStyle w:val="Heading1"/>
+      </w:pPr>
+      <w:r>
+        <w:t>Cyclic Code</w:t>
+      </w:r>
+    </w:p>
+    <w:p>
+      <w:pPr>
+        <w:pStyle w:val="NoSpacing"/>
+      </w:pPr>
+      <w:r>
+        <w:rPr>
+          <w:b/>
+        </w:rPr>
+        <w:t>Cyclic Code</w:t>
+      </w:r>
+      <w:r>
+        <w:t xml:space="preserve">: </w:t>
+      </w:r>
+      <w:r>
+        <w:t>a block code, where the circular shifts of each codeword gives another word that belongs to the code</w:t>
+      </w:r>
+    </w:p>
+    <w:p>
+      <w:pPr>
+        <w:pStyle w:val="NoSpacing"/>
+      </w:pPr>
+    </w:p>
+    <w:p>
+      <w:pPr>
+        <w:pStyle w:val="NoSpacing"/>
+      </w:pPr>
+      <w:r>
+        <w:rPr>
+          <w:b/>
+        </w:rPr>
+        <w:t>Codeword Polynomial</w:t>
+      </w:r>
+      <w:r>
+        <w:t xml:space="preserve">: </w:t>
+      </w:r>
+      <w:r>
+        <w:rPr>
+          <w:i/>
+        </w:rPr>
+        <w:t>linear code</w:t>
+      </w:r>
+      <w:r>
+        <w:t xml:space="preserve"> whose valid code words are divisible</w:t>
+      </w:r>
+      <w:r>
+        <w:t xml:space="preserve"> by </w:t>
+      </w:r>
+      <w:r>
+        <w:t xml:space="preserve">a </w:t>
+      </w:r>
+      <w:r>
+        <w:t>generator polynomial</w:t>
+      </w:r>
+    </w:p>
+    <w:p>
+      <w:pPr>
+        <w:pStyle w:val="NoSpacing"/>
+      </w:pPr>
+      <w:r>
+        <w:t xml:space="preserve">a.k.a. </w:t>
+      </w:r>
+      <w:r>
+        <w:rPr>
+          <w:b/>
+        </w:rPr>
+        <w:t>polynomial code</w:t>
+      </w:r>
+    </w:p>
+    <w:p>
+      <w:pPr>
+        <w:pStyle w:val="NoSpacing"/>
+        <w:rPr>
+          <w:b/>
+        </w:rPr>
+      </w:pPr>
+    </w:p>
+    <w:p>
+      <w:pPr>
+        <w:pStyle w:val="NoSpacing"/>
+      </w:pPr>
+      <w:r>
+        <w:rPr>
+          <w:b/>
+        </w:rPr>
+        <w:t>Generator Polynomial</w:t>
+      </w:r>
+      <w:r>
+        <w:t xml:space="preserve">: </w:t>
+      </w:r>
+    </w:p>
+    <w:p>
+      <w:pPr>
+        <w:pStyle w:val="NoSpacing"/>
+      </w:pPr>
+    </w:p>
+    <w:p>
+      <w:pPr>
+        <w:pStyle w:val="NoSpacing"/>
+      </w:pPr>
+      <w:r>
+        <w:rPr>
+          <w:b/>
+        </w:rPr>
+        <w:t>Syndrome calculator</w:t>
+      </w:r>
+      <w:r>
+        <w:t>:</w:t>
+      </w:r>
+    </w:p>
+    <w:p>
+      <w:pPr>
+        <w:pStyle w:val="NoSpacing"/>
+      </w:pPr>
+    </w:p>
+    <w:p>
+      <w:pPr>
+        <w:pStyle w:val="Heading2"/>
+      </w:pPr>
+      <w:r>
+        <w:t>Long Division Method</w:t>
+      </w:r>
+    </w:p>
+    <w:p>
+      <w:pPr>
+        <w:pStyle w:val="NoSpacing"/>
+      </w:pPr>
+      <w:r>
+        <w:rPr>
+          <w:b/>
+        </w:rPr>
+        <w:t>Long division method</w:t>
+      </w:r>
+      <w:r>
+        <w:t xml:space="preserve">: </w:t>
+      </w:r>
+    </w:p>
+    <w:p>
+      <w:pPr>
+        <w:pStyle w:val="NoSpacing"/>
+      </w:pPr>
+    </w:p>
+    <w:p>
+      <w:pPr>
+        <w:pStyle w:val="NoSpacing"/>
+      </w:pPr>
+      <w:r>
+        <w:rPr>
+          <w:b/>
+        </w:rPr>
+        <w:t>Cy</w:t>
+      </w:r>
+      <w:r>
+        <w:rPr>
+          <w:b/>
+        </w:rPr>
+        <w:t xml:space="preserve">clic Redundancy </w:t>
+      </w:r>
+      <w:r>
+        <w:rPr>
+          <w:b/>
+        </w:rPr>
+        <w:t>C</w:t>
+      </w:r>
+      <w:r>
+        <w:rPr>
+          <w:b/>
+        </w:rPr>
+        <w:t xml:space="preserve">heck </w:t>
+      </w:r>
+      <w:r>
+        <w:rPr>
+          <w:b/>
+        </w:rPr>
+        <w:t>(CRC</w:t>
+      </w:r>
+      <w:r>
+        <w:rPr>
+          <w:b/>
+        </w:rPr>
+        <w:t>)</w:t>
+      </w:r>
+      <w:r>
+        <w:t xml:space="preserve">: </w:t>
+      </w:r>
+    </w:p>
+    <w:p>
+      <w:pPr>
+        <w:pStyle w:val="NoSpacing"/>
+      </w:pPr>
+    </w:p>
+    <w:p>
+      <w:pPr>
+        <w:pStyle w:val="NoSpacing"/>
+      </w:pPr>
+      <w:r>
+        <w:rPr>
+          <w:b/>
+        </w:rPr>
+        <w:t>BCH</w:t>
+      </w:r>
+      <w:r>
+        <w:t>: don’t worry about the acronym-it’s the names of the authors of the paper</w:t>
+      </w:r>
+    </w:p>
+    <w:p>
+      <w:pPr>
+        <w:pStyle w:val="NoSpacing"/>
+      </w:pPr>
+    </w:p>
+    <w:p>
+      <w:pPr>
+        <w:pStyle w:val="NoSpacing"/>
+      </w:pPr>
+      <w:r>
+        <w:rPr>
+          <w:b/>
+        </w:rPr>
+        <w:t>Reed Solomon</w:t>
+      </w:r>
+      <w:r>
+        <w:rPr>
+          <w:b/>
+        </w:rPr>
+        <w:t xml:space="preserve"> (RS)</w:t>
+      </w:r>
+      <w:r>
+        <w:t xml:space="preserve">: </w:t>
+      </w:r>
+    </w:p>
+    <w:p>
+      <w:pPr>
+        <w:pStyle w:val="Heading1"/>
+      </w:pPr>
+      <w:r>
+        <w:lastRenderedPageBreak/>
+        <w:t>Convolution Code</w:t>
+      </w:r>
+    </w:p>
+    <w:p>
+      <w:pPr>
+        <w:pStyle w:val="NoSpacing"/>
+      </w:pPr>
+      <w:r>
+        <w:rPr>
+          <w:b/>
+        </w:rPr>
+        <w:t>Convoluation Code</w:t>
+      </w:r>
+      <w:r>
+        <w:t>:</w:t>
+      </w:r>
+      <w:bookmarkStart w:id="29" w:name="_GoBack"/>
+      <w:bookmarkEnd w:id="29"/>
     </w:p>
     <w:sectPr>
-      <w:footerReference w:type="default" r:id="rId58"/>
+      <w:footerReference w:type="default" r:id="rId62"/>
       <w:pgSz w:w="12240" w:h="15840"/>
       <w:pgMar w:top="1440" w:right="1440" w:bottom="1440" w:left="1440" w:header="708" w:footer="708" w:gutter="0"/>
       <w:cols w:space="708"/>
@@ -7846,7 +8752,7 @@
                 <w:bCs/>
                 <w:noProof/>
               </w:rPr>
-              <w:t>15</w:t>
+              <w:t>17</w:t>
             </w:r>
             <w:r>
               <w:rPr>
@@ -7888,7 +8794,7 @@
                 <w:bCs/>
                 <w:noProof/>
               </w:rPr>
-              <w:t>15</w:t>
+              <w:t>17</w:t>
             </w:r>
             <w:r>
               <w:rPr>
@@ -9615,6 +10521,119 @@
     <w:nsid w:val="7C6C0F99"/>
     <w:multiLevelType w:val="hybridMultilevel"/>
     <w:tmpl w:val="36F4BB34"/>
+    <w:lvl w:ilvl="0" w:tplc="10090001">
+      <w:start w:val="1"/>
+      <w:numFmt w:val="bullet"/>
+      <w:lvlText w:val=""/>
+      <w:lvlJc w:val="left"/>
+      <w:pPr>
+        <w:ind w:left="720" w:hanging="360"/>
+      </w:pPr>
+      <w:rPr>
+        <w:rFonts w:ascii="Symbol" w:hAnsi="Symbol" w:hint="default"/>
+      </w:rPr>
+    </w:lvl>
+    <w:lvl w:ilvl="1" w:tplc="10090003" w:tentative="1">
+      <w:start w:val="1"/>
+      <w:numFmt w:val="bullet"/>
+      <w:lvlText w:val="o"/>
+      <w:lvlJc w:val="left"/>
+      <w:pPr>
+        <w:ind w:left="1440" w:hanging="360"/>
+      </w:pPr>
+      <w:rPr>
+        <w:rFonts w:ascii="Courier New" w:hAnsi="Courier New" w:cs="Courier New" w:hint="default"/>
+      </w:rPr>
+    </w:lvl>
+    <w:lvl w:ilvl="2" w:tplc="10090005" w:tentative="1">
+      <w:start w:val="1"/>
+      <w:numFmt w:val="bullet"/>
+      <w:lvlText w:val=""/>
+      <w:lvlJc w:val="left"/>
+      <w:pPr>
+        <w:ind w:left="2160" w:hanging="360"/>
+      </w:pPr>
+      <w:rPr>
+        <w:rFonts w:ascii="Wingdings" w:hAnsi="Wingdings" w:hint="default"/>
+      </w:rPr>
+    </w:lvl>
+    <w:lvl w:ilvl="3" w:tplc="10090001" w:tentative="1">
+      <w:start w:val="1"/>
+      <w:numFmt w:val="bullet"/>
+      <w:lvlText w:val=""/>
+      <w:lvlJc w:val="left"/>
+      <w:pPr>
+        <w:ind w:left="2880" w:hanging="360"/>
+      </w:pPr>
+      <w:rPr>
+        <w:rFonts w:ascii="Symbol" w:hAnsi="Symbol" w:hint="default"/>
+      </w:rPr>
+    </w:lvl>
+    <w:lvl w:ilvl="4" w:tplc="10090003" w:tentative="1">
+      <w:start w:val="1"/>
+      <w:numFmt w:val="bullet"/>
+      <w:lvlText w:val="o"/>
+      <w:lvlJc w:val="left"/>
+      <w:pPr>
+        <w:ind w:left="3600" w:hanging="360"/>
+      </w:pPr>
+      <w:rPr>
+        <w:rFonts w:ascii="Courier New" w:hAnsi="Courier New" w:cs="Courier New" w:hint="default"/>
+      </w:rPr>
+    </w:lvl>
+    <w:lvl w:ilvl="5" w:tplc="10090005" w:tentative="1">
+      <w:start w:val="1"/>
+      <w:numFmt w:val="bullet"/>
+      <w:lvlText w:val=""/>
+      <w:lvlJc w:val="left"/>
+      <w:pPr>
+        <w:ind w:left="4320" w:hanging="360"/>
+      </w:pPr>
+      <w:rPr>
+        <w:rFonts w:ascii="Wingdings" w:hAnsi="Wingdings" w:hint="default"/>
+      </w:rPr>
+    </w:lvl>
+    <w:lvl w:ilvl="6" w:tplc="10090001" w:tentative="1">
+      <w:start w:val="1"/>
+      <w:numFmt w:val="bullet"/>
+      <w:lvlText w:val=""/>
+      <w:lvlJc w:val="left"/>
+      <w:pPr>
+        <w:ind w:left="5040" w:hanging="360"/>
+      </w:pPr>
+      <w:rPr>
+        <w:rFonts w:ascii="Symbol" w:hAnsi="Symbol" w:hint="default"/>
+      </w:rPr>
+    </w:lvl>
+    <w:lvl w:ilvl="7" w:tplc="10090003" w:tentative="1">
+      <w:start w:val="1"/>
+      <w:numFmt w:val="bullet"/>
+      <w:lvlText w:val="o"/>
+      <w:lvlJc w:val="left"/>
+      <w:pPr>
+        <w:ind w:left="5760" w:hanging="360"/>
+      </w:pPr>
+      <w:rPr>
+        <w:rFonts w:ascii="Courier New" w:hAnsi="Courier New" w:cs="Courier New" w:hint="default"/>
+      </w:rPr>
+    </w:lvl>
+    <w:lvl w:ilvl="8" w:tplc="10090005" w:tentative="1">
+      <w:start w:val="1"/>
+      <w:numFmt w:val="bullet"/>
+      <w:lvlText w:val=""/>
+      <w:lvlJc w:val="left"/>
+      <w:pPr>
+        <w:ind w:left="6480" w:hanging="360"/>
+      </w:pPr>
+      <w:rPr>
+        <w:rFonts w:ascii="Wingdings" w:hAnsi="Wingdings" w:hint="default"/>
+      </w:rPr>
+    </w:lvl>
+  </w:abstractNum>
+  <w:abstractNum w:abstractNumId="17" w15:restartNumberingAfterBreak="0">
+    <w:nsid w:val="7EC47355"/>
+    <w:multiLevelType w:val="hybridMultilevel"/>
+    <w:tmpl w:val="8EC6DC04"/>
     <w:lvl w:ilvl="0" w:tplc="10090001">
       <w:start w:val="1"/>
       <w:numFmt w:val="bullet"/>
@@ -9774,6 +10793,9 @@
   </w:num>
   <w:num w:numId="17">
     <w:abstractNumId w:val="1"/>
+  </w:num>
+  <w:num w:numId="18">
+    <w:abstractNumId w:val="17"/>
   </w:num>
 </w:numbering>
 </file>
@@ -10785,7 +11807,7 @@
 </file>
 
 <file path=customXml/itemProps1.xml><?xml version="1.0" encoding="utf-8"?>
-<ds:datastoreItem xmlns:ds="http://schemas.openxmlformats.org/officeDocument/2006/customXml" ds:itemID="{2486FBD3-C066-4CE5-8D45-23E164DC3DD5}">
+<ds:datastoreItem xmlns:ds="http://schemas.openxmlformats.org/officeDocument/2006/customXml" ds:itemID="{95153614-B020-45B6-9185-5D3CAE619523}">
   <ds:schemaRefs>
     <ds:schemaRef ds:uri="http://schemas.openxmlformats.org/officeDocument/2006/bibliography"/>
   </ds:schemaRefs>

</xml_diff>

<commit_message>
this 4j is butts I'm moving to 4c
</commit_message>
<xml_diff>
--- a/SFWR ENG 4J03.docx
+++ b/SFWR ENG 4J03.docx
@@ -1695,7 +1695,6 @@
       </w:pPr>
       <w:bookmarkStart w:id="0" w:name="_Toc445224370"/>
       <w:r>
-        <w:lastRenderedPageBreak/>
         <w:t>Abbreviations</w:t>
       </w:r>
       <w:bookmarkEnd w:id="0"/>
@@ -1790,10 +1789,10 @@
             <v:path o:extrusionok="f" gradientshapeok="t" o:connecttype="rect"/>
             <o:lock v:ext="edit" aspectratio="t"/>
           </v:shapetype>
-          <v:shape id="_x0000_i1025" type="#_x0000_t75" style="width:175.95pt;height:20.05pt" o:ole="" o:allowoverlap="f">
+          <v:shape id="_x0000_i1025" type="#_x0000_t75" style="width:175.85pt;height:19.95pt" o:ole="" o:allowoverlap="f">
             <v:imagedata r:id="rId9" o:title=""/>
           </v:shape>
-          <o:OLEObject Type="Embed" ProgID="Equation.DSMT4" ShapeID="_x0000_i1025" DrawAspect="Content" ObjectID="_1519509670" r:id="rId10"/>
+          <o:OLEObject Type="Embed" ProgID="Equation.DSMT4" ShapeID="_x0000_i1025" DrawAspect="Content" ObjectID="_1519541804" r:id="rId10"/>
         </w:object>
       </w:r>
       <w:r>
@@ -2167,10 +2166,10 @@
           <w:position w:val="-28"/>
         </w:rPr>
         <w:object w:dxaOrig="1340" w:dyaOrig="660" w14:anchorId="20EA32C9">
-          <v:shape id="_x0000_i1026" type="#_x0000_t75" style="width:67pt;height:33.2pt" o:ole="">
+          <v:shape id="_x0000_i1026" type="#_x0000_t75" style="width:67.1pt;height:33.15pt" o:ole="">
             <v:imagedata r:id="rId11" o:title=""/>
           </v:shape>
-          <o:OLEObject Type="Embed" ProgID="Equation.DSMT4" ShapeID="_x0000_i1026" DrawAspect="Content" ObjectID="_1519509671" r:id="rId12"/>
+          <o:OLEObject Type="Embed" ProgID="Equation.DSMT4" ShapeID="_x0000_i1026" DrawAspect="Content" ObjectID="_1519541805" r:id="rId12"/>
         </w:object>
       </w:r>
       <w:r>
@@ -2688,10 +2687,10 @@
           <w:position w:val="-18"/>
         </w:rPr>
         <w:object w:dxaOrig="1719" w:dyaOrig="520" w14:anchorId="53AB14FF">
-          <v:shape id="_x0000_i1027" type="#_x0000_t75" style="width:85.75pt;height:26.3pt" o:ole="">
+          <v:shape id="_x0000_i1027" type="#_x0000_t75" style="width:85.75pt;height:26.4pt" o:ole="">
             <v:imagedata r:id="rId13" o:title=""/>
           </v:shape>
-          <o:OLEObject Type="Embed" ProgID="Equation.DSMT4" ShapeID="_x0000_i1027" DrawAspect="Content" ObjectID="_1519509672" r:id="rId14"/>
+          <o:OLEObject Type="Embed" ProgID="Equation.DSMT4" ShapeID="_x0000_i1027" DrawAspect="Content" ObjectID="_1519541806" r:id="rId14"/>
         </w:object>
       </w:r>
     </w:p>
@@ -2931,10 +2930,10 @@
           <w:position w:val="-18"/>
         </w:rPr>
         <w:object w:dxaOrig="5179" w:dyaOrig="480" w14:anchorId="65515B84">
-          <v:shape id="_x0000_i1028" type="#_x0000_t75" style="width:258.55pt;height:23.8pt" o:ole="">
+          <v:shape id="_x0000_i1028" type="#_x0000_t75" style="width:258.45pt;height:23.85pt" o:ole="">
             <v:imagedata r:id="rId15" o:title=""/>
           </v:shape>
-          <o:OLEObject Type="Embed" ProgID="Equation.DSMT4" ShapeID="_x0000_i1028" DrawAspect="Content" ObjectID="_1519509673" r:id="rId16"/>
+          <o:OLEObject Type="Embed" ProgID="Equation.DSMT4" ShapeID="_x0000_i1028" DrawAspect="Content" ObjectID="_1519541807" r:id="rId16"/>
         </w:object>
       </w:r>
     </w:p>
@@ -2970,10 +2969,10 @@
           <w:position w:val="-24"/>
         </w:rPr>
         <w:object w:dxaOrig="1280" w:dyaOrig="700" w14:anchorId="7D30D1D5">
-          <v:shape id="_x0000_i1029" type="#_x0000_t75" style="width:63.85pt;height:35.05pt" o:ole="">
+          <v:shape id="_x0000_i1029" type="#_x0000_t75" style="width:63.95pt;height:34.95pt" o:ole="">
             <v:imagedata r:id="rId17" o:title=""/>
           </v:shape>
-          <o:OLEObject Type="Embed" ProgID="Equation.DSMT4" ShapeID="_x0000_i1029" DrawAspect="Content" ObjectID="_1519509674" r:id="rId18"/>
+          <o:OLEObject Type="Embed" ProgID="Equation.DSMT4" ShapeID="_x0000_i1029" DrawAspect="Content" ObjectID="_1519541808" r:id="rId18"/>
         </w:object>
       </w:r>
     </w:p>
@@ -3069,10 +3068,10 @@
           <w:position w:val="-28"/>
         </w:rPr>
         <w:object w:dxaOrig="2700" w:dyaOrig="680" w14:anchorId="54EED462">
-          <v:shape id="_x0000_i1030" type="#_x0000_t75" style="width:135.25pt;height:34.45pt" o:ole="">
+          <v:shape id="_x0000_i1030" type="#_x0000_t75" style="width:135.2pt;height:34.45pt" o:ole="">
             <v:imagedata r:id="rId19" o:title=""/>
           </v:shape>
-          <o:OLEObject Type="Embed" ProgID="Equation.DSMT4" ShapeID="_x0000_i1030" DrawAspect="Content" ObjectID="_1519509675" r:id="rId20"/>
+          <o:OLEObject Type="Embed" ProgID="Equation.DSMT4" ShapeID="_x0000_i1030" DrawAspect="Content" ObjectID="_1519541809" r:id="rId20"/>
         </w:object>
       </w:r>
     </w:p>
@@ -3144,10 +3143,10 @@
           <w:position w:val="-28"/>
         </w:rPr>
         <w:object w:dxaOrig="2980" w:dyaOrig="680" w14:anchorId="4C6FBD0C">
-          <v:shape id="_x0000_i1031" type="#_x0000_t75" style="width:149pt;height:34.45pt" o:ole="">
+          <v:shape id="_x0000_i1031" type="#_x0000_t75" style="width:148.9pt;height:34.45pt" o:ole="">
             <v:imagedata r:id="rId22" o:title=""/>
           </v:shape>
-          <o:OLEObject Type="Embed" ProgID="Equation.DSMT4" ShapeID="_x0000_i1031" DrawAspect="Content" ObjectID="_1519509676" r:id="rId23"/>
+          <o:OLEObject Type="Embed" ProgID="Equation.DSMT4" ShapeID="_x0000_i1031" DrawAspect="Content" ObjectID="_1519541810" r:id="rId23"/>
         </w:object>
       </w:r>
       <w:r>
@@ -3716,7 +3715,6 @@
           <w:noProof/>
           <w:lang w:eastAsia="en-CA"/>
         </w:rPr>
-        <w:lastRenderedPageBreak/>
         <w:drawing>
           <wp:inline distT="0" distB="0" distL="0" distR="0" wp14:anchorId="77A2A9B6" wp14:editId="766AF87B">
             <wp:extent cx="5883717" cy="2895106"/>
@@ -3783,10 +3781,10 @@
           <w:position w:val="-54"/>
         </w:rPr>
         <w:object w:dxaOrig="6940" w:dyaOrig="920" w14:anchorId="75B446E1">
-          <v:shape id="_x0000_i1032" type="#_x0000_t75" style="width:346.85pt;height:45.7pt" o:ole="">
+          <v:shape id="_x0000_i1032" type="#_x0000_t75" style="width:347.05pt;height:45.6pt" o:ole="">
             <v:imagedata r:id="rId28" o:title=""/>
           </v:shape>
-          <o:OLEObject Type="Embed" ProgID="Equation.DSMT4" ShapeID="_x0000_i1032" DrawAspect="Content" ObjectID="_1519509677" r:id="rId29"/>
+          <o:OLEObject Type="Embed" ProgID="Equation.DSMT4" ShapeID="_x0000_i1032" DrawAspect="Content" ObjectID="_1519541811" r:id="rId29"/>
         </w:object>
       </w:r>
     </w:p>
@@ -3816,7 +3814,7 @@
           <v:shape id="_x0000_i1033" type="#_x0000_t75" style="width:181.55pt;height:41.95pt" o:ole="">
             <v:imagedata r:id="rId30" o:title=""/>
           </v:shape>
-          <o:OLEObject Type="Embed" ProgID="Equation.DSMT4" ShapeID="_x0000_i1033" DrawAspect="Content" ObjectID="_1519509678" r:id="rId31"/>
+          <o:OLEObject Type="Embed" ProgID="Equation.DSMT4" ShapeID="_x0000_i1033" DrawAspect="Content" ObjectID="_1519541812" r:id="rId31"/>
         </w:object>
       </w:r>
     </w:p>
@@ -4093,7 +4091,6 @@
         <w:rPr>
           <w:b/>
         </w:rPr>
-        <w:lastRenderedPageBreak/>
         <w:t>S</w:t>
       </w:r>
       <w:r>
@@ -4198,7 +4195,6 @@
           <w:noProof/>
           <w:lang w:eastAsia="en-CA"/>
         </w:rPr>
-        <w:lastRenderedPageBreak/>
         <w:drawing>
           <wp:inline distT="0" distB="0" distL="0" distR="0" wp14:anchorId="1B5E4DCE" wp14:editId="45C3E8AB">
             <wp:extent cx="3975735" cy="7609205"/>
@@ -4365,7 +4361,7 @@
           <v:shape id="_x0000_i1034" type="#_x0000_t75" style="width:202.25pt;height:1in" o:ole="">
             <v:imagedata r:id="rId34" o:title=""/>
           </v:shape>
-          <o:OLEObject Type="Embed" ProgID="Equation.DSMT4" ShapeID="_x0000_i1034" DrawAspect="Content" ObjectID="_1519509679" r:id="rId35"/>
+          <o:OLEObject Type="Embed" ProgID="Equation.DSMT4" ShapeID="_x0000_i1034" DrawAspect="Content" ObjectID="_1519541813" r:id="rId35"/>
         </w:object>
       </w:r>
     </w:p>
@@ -4471,10 +4467,10 @@
           <w:position w:val="-14"/>
         </w:rPr>
         <w:object w:dxaOrig="1359" w:dyaOrig="460" w14:anchorId="3D87B8F6">
-          <v:shape id="_x0000_i1035" type="#_x0000_t75" style="width:67.6pt;height:23.15pt" o:ole="">
+          <v:shape id="_x0000_i1035" type="#_x0000_t75" style="width:67.6pt;height:23.05pt" o:ole="">
             <v:imagedata r:id="rId36" o:title=""/>
           </v:shape>
-          <o:OLEObject Type="Embed" ProgID="Equation.DSMT4" ShapeID="_x0000_i1035" DrawAspect="Content" ObjectID="_1519509680" r:id="rId37"/>
+          <o:OLEObject Type="Embed" ProgID="Equation.DSMT4" ShapeID="_x0000_i1035" DrawAspect="Content" ObjectID="_1519541814" r:id="rId37"/>
         </w:object>
       </w:r>
     </w:p>
@@ -4817,10 +4813,10 @@
           <w:position w:val="-66"/>
         </w:rPr>
         <w:object w:dxaOrig="1320" w:dyaOrig="1420" w14:anchorId="0608D52C">
-          <v:shape id="_x0000_i1036" type="#_x0000_t75" style="width:66.35pt;height:71.35pt" o:ole="">
+          <v:shape id="_x0000_i1036" type="#_x0000_t75" style="width:66.3pt;height:71.5pt" o:ole="">
             <v:imagedata r:id="rId38" o:title=""/>
           </v:shape>
-          <o:OLEObject Type="Embed" ProgID="Equation.3" ShapeID="_x0000_i1036" DrawAspect="Content" ObjectID="_1519509681" r:id="rId39"/>
+          <o:OLEObject Type="Embed" ProgID="Equation.3" ShapeID="_x0000_i1036" DrawAspect="Content" ObjectID="_1519541815" r:id="rId39"/>
         </w:object>
       </w:r>
     </w:p>
@@ -4850,10 +4846,10 @@
           <w:position w:val="-24"/>
         </w:rPr>
         <w:object w:dxaOrig="680" w:dyaOrig="640" w14:anchorId="1ACF8445">
-          <v:shape id="_x0000_i1037" type="#_x0000_t75" style="width:33.8pt;height:31.95pt" o:ole="">
+          <v:shape id="_x0000_i1037" type="#_x0000_t75" style="width:33.65pt;height:31.85pt" o:ole="">
             <v:imagedata r:id="rId40" o:title=""/>
           </v:shape>
-          <o:OLEObject Type="Embed" ProgID="Equation.3" ShapeID="_x0000_i1037" DrawAspect="Content" ObjectID="_1519509682" r:id="rId41"/>
+          <o:OLEObject Type="Embed" ProgID="Equation.3" ShapeID="_x0000_i1037" DrawAspect="Content" ObjectID="_1519541816" r:id="rId41"/>
         </w:object>
       </w:r>
       <w:r>
@@ -4952,10 +4948,10 @@
           <w:position w:val="-34"/>
         </w:rPr>
         <w:object w:dxaOrig="1900" w:dyaOrig="780" w14:anchorId="77257CF1">
-          <v:shape id="_x0000_i1038" type="#_x0000_t75" style="width:95.15pt;height:39.45pt" o:ole="">
+          <v:shape id="_x0000_i1038" type="#_x0000_t75" style="width:95.3pt;height:39.35pt" o:ole="">
             <v:imagedata r:id="rId42" o:title=""/>
           </v:shape>
-          <o:OLEObject Type="Embed" ProgID="Equation.3" ShapeID="_x0000_i1038" DrawAspect="Content" ObjectID="_1519509683" r:id="rId43"/>
+          <o:OLEObject Type="Embed" ProgID="Equation.3" ShapeID="_x0000_i1038" DrawAspect="Content" ObjectID="_1519541817" r:id="rId43"/>
         </w:object>
       </w:r>
     </w:p>
@@ -5200,7 +5196,6 @@
         <w:rPr>
           <w:b/>
         </w:rPr>
-        <w:lastRenderedPageBreak/>
         <w:t>Double Polarity</w:t>
       </w:r>
       <w:r>
@@ -6095,8 +6090,35 @@
         <w:t>Quantization level</w:t>
       </w:r>
       <w:r>
-        <w:t xml:space="preserve"> [q]: number of possible values within range, after rounding</w:t>
-      </w:r>
+        <w:t xml:space="preserve"> [</w:t>
+      </w:r>
+      <w:r>
+        <w:t>L</w:t>
+      </w:r>
+      <w:r>
+        <w:t>]: number of possible values within range, after rounding</w:t>
+      </w:r>
+    </w:p>
+    <w:p>
+      <w:pPr>
+        <w:pStyle w:val="NoSpacing"/>
+      </w:pPr>
+    </w:p>
+    <w:p>
+      <w:pPr>
+        <w:pStyle w:val="NoSpacing"/>
+      </w:pPr>
+      <w:r>
+        <w:rPr>
+          <w:b/>
+        </w:rPr>
+        <w:t>Quantization error</w:t>
+      </w:r>
+      <w:r>
+        <w:t xml:space="preserve"> [q]:</w:t>
+      </w:r>
+      <w:bookmarkStart w:id="26" w:name="_GoBack"/>
+      <w:bookmarkEnd w:id="26"/>
     </w:p>
     <w:p>
       <w:pPr>
@@ -6492,11 +6514,11 @@
       <w:pPr>
         <w:pStyle w:val="Heading2"/>
       </w:pPr>
-      <w:bookmarkStart w:id="26" w:name="_Toc445224385"/>
+      <w:bookmarkStart w:id="27" w:name="_Toc445224385"/>
       <w:r>
         <w:t>Quantization Error</w:t>
       </w:r>
-      <w:bookmarkEnd w:id="26"/>
+      <w:bookmarkEnd w:id="27"/>
     </w:p>
     <w:p>
       <w:pPr>
@@ -6680,10 +6702,10 @@
           <w:position w:val="-6"/>
         </w:rPr>
         <w:object w:dxaOrig="300" w:dyaOrig="320" w14:anchorId="0683AD6E">
-          <v:shape id="_x0000_i1039" type="#_x0000_t75" style="width:15.05pt;height:15.65pt" o:ole="">
+          <v:shape id="_x0000_i1039" type="#_x0000_t75" style="width:15pt;height:15.55pt" o:ole="">
             <v:imagedata r:id="rId44" o:title=""/>
           </v:shape>
-          <o:OLEObject Type="Embed" ProgID="Equation.DSMT4" ShapeID="_x0000_i1039" DrawAspect="Content" ObjectID="_1519509684" r:id="rId45"/>
+          <o:OLEObject Type="Embed" ProgID="Equation.DSMT4" ShapeID="_x0000_i1039" DrawAspect="Content" ObjectID="_1519541818" r:id="rId45"/>
         </w:object>
       </w:r>
     </w:p>
@@ -6719,10 +6741,10 @@
           <w:position w:val="-14"/>
         </w:rPr>
         <w:object w:dxaOrig="1880" w:dyaOrig="400" w14:anchorId="04A0FB7A">
-          <v:shape id="_x0000_i1040" type="#_x0000_t75" style="width:93.9pt;height:20.05pt" o:ole="">
+          <v:shape id="_x0000_i1040" type="#_x0000_t75" style="width:94pt;height:19.95pt" o:ole="">
             <v:imagedata r:id="rId46" o:title=""/>
           </v:shape>
-          <o:OLEObject Type="Embed" ProgID="Equation.DSMT4" ShapeID="_x0000_i1040" DrawAspect="Content" ObjectID="_1519509685" r:id="rId47"/>
+          <o:OLEObject Type="Embed" ProgID="Equation.DSMT4" ShapeID="_x0000_i1040" DrawAspect="Content" ObjectID="_1519541819" r:id="rId47"/>
         </w:object>
       </w:r>
     </w:p>
@@ -6742,10 +6764,10 @@
           <w:position w:val="-24"/>
         </w:rPr>
         <w:object w:dxaOrig="1140" w:dyaOrig="660" w14:anchorId="2EDC38BC">
-          <v:shape id="_x0000_i1041" type="#_x0000_t75" style="width:56.95pt;height:33.2pt" o:ole="">
+          <v:shape id="_x0000_i1041" type="#_x0000_t75" style="width:57pt;height:33.15pt" o:ole="">
             <v:imagedata r:id="rId48" o:title=""/>
           </v:shape>
-          <o:OLEObject Type="Embed" ProgID="Equation.DSMT4" ShapeID="_x0000_i1041" DrawAspect="Content" ObjectID="_1519509686" r:id="rId49"/>
+          <o:OLEObject Type="Embed" ProgID="Equation.DSMT4" ShapeID="_x0000_i1041" DrawAspect="Content" ObjectID="_1519541820" r:id="rId49"/>
         </w:object>
       </w:r>
     </w:p>
@@ -6937,11 +6959,11 @@
       <w:pPr>
         <w:pStyle w:val="Heading2"/>
       </w:pPr>
-      <w:bookmarkStart w:id="27" w:name="_Toc445224386"/>
+      <w:bookmarkStart w:id="28" w:name="_Toc445224386"/>
       <w:r>
         <w:t>Signal : Noise</w:t>
       </w:r>
-      <w:bookmarkEnd w:id="27"/>
+      <w:bookmarkEnd w:id="28"/>
     </w:p>
     <w:p>
       <w:pPr>
@@ -6981,7 +7003,6 @@
         <w:pStyle w:val="NoSpacing"/>
       </w:pPr>
       <w:r>
-        <w:lastRenderedPageBreak/>
         <w:t xml:space="preserve">S/N </w:t>
       </w:r>
       <w:r>
@@ -6995,10 +7016,10 @@
           <w:position w:val="-90"/>
         </w:rPr>
         <w:object w:dxaOrig="1500" w:dyaOrig="1280" w14:anchorId="51794DBA">
-          <v:shape id="_x0000_i1042" type="#_x0000_t75" style="width:74.5pt;height:63.85pt" o:ole="">
+          <v:shape id="_x0000_i1042" type="#_x0000_t75" style="width:74.6pt;height:63.95pt" o:ole="">
             <v:imagedata r:id="rId50" o:title=""/>
           </v:shape>
-          <o:OLEObject Type="Embed" ProgID="Equation.DSMT4" ShapeID="_x0000_i1042" DrawAspect="Content" ObjectID="_1519509687" r:id="rId51"/>
+          <o:OLEObject Type="Embed" ProgID="Equation.DSMT4" ShapeID="_x0000_i1042" DrawAspect="Content" ObjectID="_1519541821" r:id="rId51"/>
         </w:object>
       </w:r>
     </w:p>
@@ -7054,10 +7075,10 @@
           <w:position w:val="-82"/>
         </w:rPr>
         <w:object w:dxaOrig="1719" w:dyaOrig="1760" w14:anchorId="35A7B2B6">
-          <v:shape id="_x0000_i1043" type="#_x0000_t75" style="width:85.75pt;height:87.65pt" o:ole="">
+          <v:shape id="_x0000_i1043" type="#_x0000_t75" style="width:85.75pt;height:87.55pt" o:ole="">
             <v:imagedata r:id="rId52" o:title=""/>
           </v:shape>
-          <o:OLEObject Type="Embed" ProgID="Equation.DSMT4" ShapeID="_x0000_i1043" DrawAspect="Content" ObjectID="_1519509688" r:id="rId53"/>
+          <o:OLEObject Type="Embed" ProgID="Equation.DSMT4" ShapeID="_x0000_i1043" DrawAspect="Content" ObjectID="_1519541822" r:id="rId53"/>
         </w:object>
       </w:r>
     </w:p>
@@ -7070,10 +7091,10 @@
           <w:position w:val="-14"/>
         </w:rPr>
         <w:object w:dxaOrig="1719" w:dyaOrig="400" w14:anchorId="7D7FB74C">
-          <v:shape id="_x0000_i1044" type="#_x0000_t75" style="width:85.75pt;height:20.05pt" o:ole="">
+          <v:shape id="_x0000_i1044" type="#_x0000_t75" style="width:85.75pt;height:19.95pt" o:ole="">
             <v:imagedata r:id="rId54" o:title=""/>
           </v:shape>
-          <o:OLEObject Type="Embed" ProgID="Equation.DSMT4" ShapeID="_x0000_i1044" DrawAspect="Content" ObjectID="_1519509689" r:id="rId55"/>
+          <o:OLEObject Type="Embed" ProgID="Equation.DSMT4" ShapeID="_x0000_i1044" DrawAspect="Content" ObjectID="_1519541823" r:id="rId55"/>
         </w:object>
       </w:r>
     </w:p>
@@ -7285,10 +7306,7 @@
         <w:t>(FDM)</w:t>
       </w:r>
       <w:r>
-        <w:t xml:space="preserve">: </w:t>
-      </w:r>
-      <w:r>
-        <w:t>analog</w:t>
+        <w:t>: analog</w:t>
       </w:r>
     </w:p>
     <w:p>
@@ -7339,19 +7357,7 @@
         <w:rPr>
           <w:b/>
         </w:rPr>
-        <w:t xml:space="preserve">Time-Division </w:t>
-      </w:r>
-      <w:r>
-        <w:rPr>
-          <w:b/>
-        </w:rPr>
-        <w:t xml:space="preserve">Multiplexing </w:t>
-      </w:r>
-      <w:r>
-        <w:rPr>
-          <w:b/>
-        </w:rPr>
-        <w:t>(TDM)</w:t>
+        <w:t>Time-Division Multiplexing (TDM)</w:t>
       </w:r>
       <w:r>
         <w:t>: digital</w:t>
@@ -7506,7 +7512,6 @@
         <w:rPr>
           <w:b/>
         </w:rPr>
-        <w:lastRenderedPageBreak/>
         <w:t>Multilevel</w:t>
       </w:r>
       <w:r>
@@ -7522,13 +7527,7 @@
         </w:numPr>
       </w:pPr>
       <w:r>
-        <w:t>when the data rate of the input links are</w:t>
-      </w:r>
-      <w:r>
-        <w:t xml:space="preserve"> </w:t>
-      </w:r>
-      <w:r>
-        <w:t>multiples of each other</w:t>
+        <w:t>when the data rate of the input links are multiples of each other</w:t>
       </w:r>
     </w:p>
     <w:p>
@@ -7602,13 +7601,7 @@
         <w:t xml:space="preserve"> </w:t>
       </w:r>
       <w:r>
-        <w:t>higher bit rate channels are allocated more slots per frame, and</w:t>
-      </w:r>
-      <w:r>
-        <w:t xml:space="preserve"> </w:t>
-      </w:r>
-      <w:r>
-        <w:t>the output frame rate is a multiple of each input link</w:t>
+        <w:t>higher bit rate channels are allocated more slots per frame, and the output frame rate is a multiple of each input link</w:t>
       </w:r>
     </w:p>
     <w:p>
@@ -7708,13 +7701,7 @@
         <w:t xml:space="preserve"> </w:t>
       </w:r>
       <w:r>
-        <w:t>slowest speed link will be brought up to the speed of the</w:t>
-      </w:r>
-      <w:r>
-        <w:t xml:space="preserve"> </w:t>
-      </w:r>
-      <w:r>
-        <w:t>other links by bit insertion</w:t>
+        <w:t>slowest speed link will be brought up to the speed of the other links by bit insertion</w:t>
       </w:r>
     </w:p>
     <w:p>
@@ -7859,8 +7846,8 @@
       <w:pPr>
         <w:pStyle w:val="Heading2"/>
       </w:pPr>
-      <w:bookmarkStart w:id="28" w:name="_Linear_Block_Coding"/>
-      <w:bookmarkEnd w:id="28"/>
+      <w:bookmarkStart w:id="29" w:name="_Linear_Block_Coding"/>
+      <w:bookmarkEnd w:id="29"/>
       <w:r>
         <w:t>Linear Block Coding</w:t>
       </w:r>
@@ -7912,16 +7899,10 @@
         <w:t>Linear Block Code</w:t>
       </w:r>
       <w:r>
-        <w:t xml:space="preserve"> </w:t>
-      </w:r>
-      <w:r>
-        <w:t>[</w:t>
-      </w:r>
-      <w:r>
-        <w:t>(n, k)</w:t>
-      </w:r>
-      <w:r>
-        <w:t>]:</w:t>
+        <w:t xml:space="preserve"> [</w:t>
+      </w:r>
+      <w:r>
+        <w:t>(n, k)]:</w:t>
       </w:r>
       <w:r>
         <w:t xml:space="preserve"> an error-correcting code</w:t>
@@ -7998,10 +7979,10 @@
           <w:position w:val="-14"/>
         </w:rPr>
         <w:object w:dxaOrig="3220" w:dyaOrig="380" w14:anchorId="196298EF">
-          <v:shape id="_x0000_i1046" type="#_x0000_t75" style="width:160.9pt;height:18.8pt" o:ole="">
+          <v:shape id="_x0000_i1045" type="#_x0000_t75" style="width:160.85pt;height:18.9pt" o:ole="">
             <v:imagedata r:id="rId58" o:title=""/>
           </v:shape>
-          <o:OLEObject Type="Embed" ProgID="Equation.DSMT4" ShapeID="_x0000_i1046" DrawAspect="Content" ObjectID="_1519509690" r:id="rId59"/>
+          <o:OLEObject Type="Embed" ProgID="Equation.DSMT4" ShapeID="_x0000_i1045" DrawAspect="Content" ObjectID="_1519541824" r:id="rId59"/>
         </w:object>
       </w:r>
     </w:p>
@@ -8097,10 +8078,10 @@
           <w:position w:val="-32"/>
         </w:rPr>
         <w:object w:dxaOrig="3860" w:dyaOrig="760" w14:anchorId="7CBB45DC">
-          <v:shape id="_x0000_i1045" type="#_x0000_t75" style="width:192.85pt;height:38.2pt" o:ole="">
+          <v:shape id="_x0000_i1046" type="#_x0000_t75" style="width:192.7pt;height:38.05pt" o:ole="">
             <v:imagedata r:id="rId60" o:title=""/>
           </v:shape>
-          <o:OLEObject Type="Embed" ProgID="Equation.DSMT4" ShapeID="_x0000_i1045" DrawAspect="Content" ObjectID="_1519509691" r:id="rId61"/>
+          <o:OLEObject Type="Embed" ProgID="Equation.DSMT4" ShapeID="_x0000_i1046" DrawAspect="Content" ObjectID="_1519541825" r:id="rId61"/>
         </w:object>
       </w:r>
     </w:p>
@@ -8195,22 +8176,7 @@
         <w:t>w(c)</w:t>
       </w:r>
       <w:r>
-        <w:t xml:space="preserve">]: </w:t>
-      </w:r>
-      <w:r>
-        <w:t>number of nonzero</w:t>
-      </w:r>
-      <w:r>
-        <w:t xml:space="preserve"> </w:t>
-      </w:r>
-      <w:r>
-        <w:t>elements in a code</w:t>
-      </w:r>
-      <w:r>
-        <w:t xml:space="preserve"> </w:t>
-      </w:r>
-      <w:r>
-        <w:t>vector</w:t>
+        <w:t>]: number of nonzero elements in a code vector</w:t>
       </w:r>
     </w:p>
     <w:p>
@@ -8255,13 +8221,7 @@
         <w:t>Hamming distance</w:t>
       </w:r>
       <w:r>
-        <w:t xml:space="preserve"> </w:t>
-      </w:r>
-      <w:r>
-        <w:t>[</w:t>
-      </w:r>
-      <w:r>
-        <w:t>d(c</w:t>
+        <w:t xml:space="preserve"> [d(c</w:t>
       </w:r>
       <w:r>
         <w:rPr>
@@ -8270,130 +8230,106 @@
         <w:t>1</w:t>
       </w:r>
       <w:r>
+        <w:t>, c</w:t>
+      </w:r>
+      <w:r>
+        <w:rPr>
+          <w:vertAlign w:val="subscript"/>
+        </w:rPr>
+        <w:t>2</w:t>
+      </w:r>
+      <w:r>
+        <w:t>)]: the number of bits in which codewords, c</w:t>
+      </w:r>
+      <w:r>
+        <w:rPr>
+          <w:vertAlign w:val="subscript"/>
+        </w:rPr>
+        <w:t>1</w:t>
+      </w:r>
+      <w:r>
+        <w:t xml:space="preserve"> and </w:t>
+      </w:r>
+      <w:r>
+        <w:t>c</w:t>
+      </w:r>
+      <w:r>
+        <w:rPr>
+          <w:vertAlign w:val="subscript"/>
+        </w:rPr>
+        <w:t>2</w:t>
+      </w:r>
+      <w:r>
         <w:t xml:space="preserve">, </w:t>
       </w:r>
       <w:r>
-        <w:t>c</w:t>
+        <w:t>differ</w:t>
+      </w:r>
+    </w:p>
+    <w:p>
+      <w:pPr>
+        <w:pStyle w:val="NoSpacing"/>
+      </w:pPr>
+    </w:p>
+    <w:p>
+      <w:pPr>
+        <w:pStyle w:val="NoSpacing"/>
+      </w:pPr>
+      <w:r>
+        <w:rPr>
+          <w:b/>
+        </w:rPr>
+        <w:t>Minimum Distance</w:t>
+      </w:r>
+      <w:r>
+        <w:t xml:space="preserve"> [d</w:t>
       </w:r>
       <w:r>
         <w:rPr>
           <w:vertAlign w:val="subscript"/>
         </w:rPr>
-        <w:t>2</w:t>
-      </w:r>
-      <w:r>
-        <w:t>)</w:t>
-      </w:r>
-      <w:r>
-        <w:t xml:space="preserve">]: </w:t>
-      </w:r>
-      <w:r>
-        <w:t>the number of bits in which codewords, c</w:t>
+        <w:t>min</w:t>
+      </w:r>
+      <w:r>
+        <w:t>]: minimum hamming distance between two codewords</w:t>
+      </w:r>
+    </w:p>
+    <w:p>
+      <w:pPr>
+        <w:pStyle w:val="NoSpacing"/>
+      </w:pPr>
+    </w:p>
+    <w:p>
+      <w:pPr>
+        <w:pStyle w:val="NoSpacing"/>
+      </w:pPr>
+      <w:r>
+        <w:t>Possible error detected: d</w:t>
       </w:r>
       <w:r>
         <w:rPr>
           <w:vertAlign w:val="subscript"/>
         </w:rPr>
-        <w:t>1</w:t>
-      </w:r>
-      <w:r>
-        <w:t xml:space="preserve"> and </w:t>
-      </w:r>
-      <w:r>
-        <w:t>c</w:t>
+        <w:t>min</w:t>
+      </w:r>
+      <w:r>
+        <w:t xml:space="preserve"> – 1</w:t>
+      </w:r>
+    </w:p>
+    <w:p>
+      <w:pPr>
+        <w:pStyle w:val="NoSpacing"/>
+      </w:pPr>
+      <w:r>
+        <w:t>Possible errors corrected: (d</w:t>
       </w:r>
       <w:r>
         <w:rPr>
           <w:vertAlign w:val="subscript"/>
         </w:rPr>
-        <w:t>2</w:t>
-      </w:r>
-      <w:r>
-        <w:t xml:space="preserve">, </w:t>
-      </w:r>
-      <w:r>
-        <w:t>differ</w:t>
-      </w:r>
-    </w:p>
-    <w:p>
-      <w:pPr>
-        <w:pStyle w:val="NoSpacing"/>
-      </w:pPr>
-    </w:p>
-    <w:p>
-      <w:pPr>
-        <w:pStyle w:val="NoSpacing"/>
-      </w:pPr>
-      <w:r>
-        <w:rPr>
-          <w:b/>
-        </w:rPr>
-        <w:t>Minimum Distance</w:t>
-      </w:r>
-      <w:r>
-        <w:t xml:space="preserve"> [d</w:t>
-      </w:r>
-      <w:r>
-        <w:rPr>
-          <w:vertAlign w:val="subscript"/>
-        </w:rPr>
         <w:t>min</w:t>
       </w:r>
       <w:r>
-        <w:t xml:space="preserve">]: </w:t>
-      </w:r>
-      <w:r>
-        <w:t>minimum ha</w:t>
-      </w:r>
-      <w:r>
-        <w:t>mm</w:t>
-      </w:r>
-      <w:r>
-        <w:t>ing distance</w:t>
-      </w:r>
-      <w:r>
-        <w:t xml:space="preserve"> </w:t>
-      </w:r>
-      <w:r>
-        <w:t>between two codewords</w:t>
-      </w:r>
-    </w:p>
-    <w:p>
-      <w:pPr>
-        <w:pStyle w:val="NoSpacing"/>
-      </w:pPr>
-    </w:p>
-    <w:p>
-      <w:pPr>
-        <w:pStyle w:val="NoSpacing"/>
-      </w:pPr>
-      <w:r>
-        <w:t>Possible error detected: d</w:t>
-      </w:r>
-      <w:r>
-        <w:rPr>
-          <w:vertAlign w:val="subscript"/>
-        </w:rPr>
-        <w:t>min</w:t>
-      </w:r>
-      <w:r>
-        <w:t xml:space="preserve"> – 1</w:t>
-      </w:r>
-    </w:p>
-    <w:p>
-      <w:pPr>
-        <w:pStyle w:val="NoSpacing"/>
-      </w:pPr>
-      <w:r>
-        <w:t>Possible errors corrected: (d</w:t>
-      </w:r>
-      <w:r>
-        <w:rPr>
-          <w:vertAlign w:val="subscript"/>
-        </w:rPr>
-        <w:t>min</w:t>
-      </w:r>
-      <w:r>
         <w:t xml:space="preserve"> – 1)/2</w:t>
       </w:r>
     </w:p>
@@ -8554,13 +8490,7 @@
         <w:rPr>
           <w:b/>
         </w:rPr>
-        <w:t>Cy</w:t>
-      </w:r>
-      <w:r>
-        <w:rPr>
-          <w:b/>
-        </w:rPr>
-        <w:t xml:space="preserve">clic Redundancy </w:t>
+        <w:t xml:space="preserve">Cyclic Redundancy </w:t>
       </w:r>
       <w:r>
         <w:rPr>
@@ -8572,19 +8502,7 @@
         <w:rPr>
           <w:b/>
         </w:rPr>
-        <w:t xml:space="preserve">heck </w:t>
-      </w:r>
-      <w:r>
-        <w:rPr>
-          <w:b/>
-        </w:rPr>
-        <w:t>(CRC</w:t>
-      </w:r>
-      <w:r>
-        <w:rPr>
-          <w:b/>
-        </w:rPr>
-        <w:t>)</w:t>
+        <w:t>heck (CRC)</w:t>
       </w:r>
       <w:r>
         <w:t xml:space="preserve">: </w:t>
@@ -8639,7 +8557,6 @@
         <w:pStyle w:val="Heading1"/>
       </w:pPr>
       <w:r>
-        <w:lastRenderedPageBreak/>
         <w:t>Convolution Code</w:t>
       </w:r>
     </w:p>
@@ -8656,8 +8573,6 @@
       <w:r>
         <w:t>:</w:t>
       </w:r>
-      <w:bookmarkStart w:id="29" w:name="_GoBack"/>
-      <w:bookmarkEnd w:id="29"/>
     </w:p>
     <w:sectPr>
       <w:footerReference w:type="default" r:id="rId62"/>
@@ -8705,6 +8620,7 @@
         <w:docPartUnique/>
       </w:docPartObj>
     </w:sdtPr>
+    <w:sdtEndPr/>
     <w:sdtContent>
       <w:sdt>
         <w:sdtPr>
@@ -8714,6 +8630,7 @@
             <w:docPartUnique/>
           </w:docPartObj>
         </w:sdtPr>
+        <w:sdtEndPr/>
         <w:sdtContent>
           <w:p>
             <w:pPr>
@@ -11254,6 +11171,7 @@
   <w:style w:type="character" w:default="1" w:styleId="DefaultParagraphFont">
     <w:name w:val="Default Paragraph Font"/>
     <w:uiPriority w:val="1"/>
+    <w:semiHidden/>
     <w:unhideWhenUsed/>
   </w:style>
   <w:style w:type="table" w:default="1" w:styleId="TableNormal">
@@ -11807,7 +11725,7 @@
 </file>
 
 <file path=customXml/itemProps1.xml><?xml version="1.0" encoding="utf-8"?>
-<ds:datastoreItem xmlns:ds="http://schemas.openxmlformats.org/officeDocument/2006/customXml" ds:itemID="{95153614-B020-45B6-9185-5D3CAE619523}">
+<ds:datastoreItem xmlns:ds="http://schemas.openxmlformats.org/officeDocument/2006/customXml" ds:itemID="{6F26A1FE-34FF-4718-B115-6D663D3BDB0A}">
   <ds:schemaRefs>
     <ds:schemaRef ds:uri="http://schemas.openxmlformats.org/officeDocument/2006/bibliography"/>
   </ds:schemaRefs>

</xml_diff>

<commit_message>
4c lec + 4j a4 start
</commit_message>
<xml_diff>
--- a/SFWR ENG 4J03.docx
+++ b/SFWR ENG 4J03.docx
@@ -102,12 +102,7 @@
             <w:pStyle w:val="TOCHeading"/>
           </w:pPr>
           <w:r>
-            <w:t>Table</w:t>
-          </w:r>
-          <w:bookmarkStart w:id="0" w:name="_GoBack"/>
-          <w:bookmarkEnd w:id="0"/>
-          <w:r>
-            <w:t xml:space="preserve"> of Contents</w:t>
+            <w:t>Table of Contents</w:t>
           </w:r>
         </w:p>
         <w:p>
@@ -132,7 +127,7 @@
           <w:r>
             <w:fldChar w:fldCharType="separate"/>
           </w:r>
-          <w:hyperlink w:anchor="_Toc447004877" w:history="1">
+          <w:hyperlink w:anchor="_Toc447132300" w:history="1">
             <w:r>
               <w:rPr>
                 <w:rStyle w:val="Hyperlink"/>
@@ -159,7 +154,7 @@
                 <w:noProof/>
                 <w:webHidden/>
               </w:rPr>
-              <w:instrText xml:space="preserve"> PAGEREF _Toc447004877 \h </w:instrText>
+              <w:instrText xml:space="preserve"> PAGEREF _Toc447132300 \h </w:instrText>
             </w:r>
             <w:r>
               <w:rPr>
@@ -203,7 +198,7 @@
               <w:lang w:eastAsia="en-CA"/>
             </w:rPr>
           </w:pPr>
-          <w:hyperlink w:anchor="_Toc447004878" w:history="1">
+          <w:hyperlink w:anchor="_Toc447132301" w:history="1">
             <w:r>
               <w:rPr>
                 <w:rStyle w:val="Hyperlink"/>
@@ -230,7 +225,7 @@
                 <w:noProof/>
                 <w:webHidden/>
               </w:rPr>
-              <w:instrText xml:space="preserve"> PAGEREF _Toc447004878 \h </w:instrText>
+              <w:instrText xml:space="preserve"> PAGEREF _Toc447132301 \h </w:instrText>
             </w:r>
             <w:r>
               <w:rPr>
@@ -274,7 +269,7 @@
               <w:lang w:eastAsia="en-CA"/>
             </w:rPr>
           </w:pPr>
-          <w:hyperlink w:anchor="_Toc447004879" w:history="1">
+          <w:hyperlink w:anchor="_Toc447132302" w:history="1">
             <w:r>
               <w:rPr>
                 <w:rStyle w:val="Hyperlink"/>
@@ -301,7 +296,7 @@
                 <w:noProof/>
                 <w:webHidden/>
               </w:rPr>
-              <w:instrText xml:space="preserve"> PAGEREF _Toc447004879 \h </w:instrText>
+              <w:instrText xml:space="preserve"> PAGEREF _Toc447132302 \h </w:instrText>
             </w:r>
             <w:r>
               <w:rPr>
@@ -345,7 +340,7 @@
               <w:lang w:eastAsia="en-CA"/>
             </w:rPr>
           </w:pPr>
-          <w:hyperlink w:anchor="_Toc447004880" w:history="1">
+          <w:hyperlink w:anchor="_Toc447132303" w:history="1">
             <w:r>
               <w:rPr>
                 <w:rStyle w:val="Hyperlink"/>
@@ -372,7 +367,7 @@
                 <w:noProof/>
                 <w:webHidden/>
               </w:rPr>
-              <w:instrText xml:space="preserve"> PAGEREF _Toc447004880 \h </w:instrText>
+              <w:instrText xml:space="preserve"> PAGEREF _Toc447132303 \h </w:instrText>
             </w:r>
             <w:r>
               <w:rPr>
@@ -416,7 +411,7 @@
               <w:lang w:eastAsia="en-CA"/>
             </w:rPr>
           </w:pPr>
-          <w:hyperlink w:anchor="_Toc447004881" w:history="1">
+          <w:hyperlink w:anchor="_Toc447132304" w:history="1">
             <w:r>
               <w:rPr>
                 <w:rStyle w:val="Hyperlink"/>
@@ -443,7 +438,7 @@
                 <w:noProof/>
                 <w:webHidden/>
               </w:rPr>
-              <w:instrText xml:space="preserve"> PAGEREF _Toc447004881 \h </w:instrText>
+              <w:instrText xml:space="preserve"> PAGEREF _Toc447132304 \h </w:instrText>
             </w:r>
             <w:r>
               <w:rPr>
@@ -487,7 +482,7 @@
               <w:lang w:eastAsia="en-CA"/>
             </w:rPr>
           </w:pPr>
-          <w:hyperlink w:anchor="_Toc447004882" w:history="1">
+          <w:hyperlink w:anchor="_Toc447132305" w:history="1">
             <w:r>
               <w:rPr>
                 <w:rStyle w:val="Hyperlink"/>
@@ -514,7 +509,7 @@
                 <w:noProof/>
                 <w:webHidden/>
               </w:rPr>
-              <w:instrText xml:space="preserve"> PAGEREF _Toc447004882 \h </w:instrText>
+              <w:instrText xml:space="preserve"> PAGEREF _Toc447132305 \h </w:instrText>
             </w:r>
             <w:r>
               <w:rPr>
@@ -558,7 +553,7 @@
               <w:lang w:eastAsia="en-CA"/>
             </w:rPr>
           </w:pPr>
-          <w:hyperlink w:anchor="_Toc447004883" w:history="1">
+          <w:hyperlink w:anchor="_Toc447132306" w:history="1">
             <w:r>
               <w:rPr>
                 <w:rStyle w:val="Hyperlink"/>
@@ -585,7 +580,7 @@
                 <w:noProof/>
                 <w:webHidden/>
               </w:rPr>
-              <w:instrText xml:space="preserve"> PAGEREF _Toc447004883 \h </w:instrText>
+              <w:instrText xml:space="preserve"> PAGEREF _Toc447132306 \h </w:instrText>
             </w:r>
             <w:r>
               <w:rPr>
@@ -629,7 +624,7 @@
               <w:lang w:eastAsia="en-CA"/>
             </w:rPr>
           </w:pPr>
-          <w:hyperlink w:anchor="_Toc447004884" w:history="1">
+          <w:hyperlink w:anchor="_Toc447132307" w:history="1">
             <w:r>
               <w:rPr>
                 <w:rStyle w:val="Hyperlink"/>
@@ -656,7 +651,7 @@
                 <w:noProof/>
                 <w:webHidden/>
               </w:rPr>
-              <w:instrText xml:space="preserve"> PAGEREF _Toc447004884 \h </w:instrText>
+              <w:instrText xml:space="preserve"> PAGEREF _Toc447132307 \h </w:instrText>
             </w:r>
             <w:r>
               <w:rPr>
@@ -700,7 +695,7 @@
               <w:lang w:eastAsia="en-CA"/>
             </w:rPr>
           </w:pPr>
-          <w:hyperlink w:anchor="_Toc447004885" w:history="1">
+          <w:hyperlink w:anchor="_Toc447132308" w:history="1">
             <w:r>
               <w:rPr>
                 <w:rStyle w:val="Hyperlink"/>
@@ -727,7 +722,7 @@
                 <w:noProof/>
                 <w:webHidden/>
               </w:rPr>
-              <w:instrText xml:space="preserve"> PAGEREF _Toc447004885 \h </w:instrText>
+              <w:instrText xml:space="preserve"> PAGEREF _Toc447132308 \h </w:instrText>
             </w:r>
             <w:r>
               <w:rPr>
@@ -771,7 +766,7 @@
               <w:lang w:eastAsia="en-CA"/>
             </w:rPr>
           </w:pPr>
-          <w:hyperlink w:anchor="_Toc447004886" w:history="1">
+          <w:hyperlink w:anchor="_Toc447132309" w:history="1">
             <w:r>
               <w:rPr>
                 <w:rStyle w:val="Hyperlink"/>
@@ -798,7 +793,7 @@
                 <w:noProof/>
                 <w:webHidden/>
               </w:rPr>
-              <w:instrText xml:space="preserve"> PAGEREF _Toc447004886 \h </w:instrText>
+              <w:instrText xml:space="preserve"> PAGEREF _Toc447132309 \h </w:instrText>
             </w:r>
             <w:r>
               <w:rPr>
@@ -842,7 +837,7 @@
               <w:lang w:eastAsia="en-CA"/>
             </w:rPr>
           </w:pPr>
-          <w:hyperlink w:anchor="_Toc447004887" w:history="1">
+          <w:hyperlink w:anchor="_Toc447132310" w:history="1">
             <w:r>
               <w:rPr>
                 <w:rStyle w:val="Hyperlink"/>
@@ -869,7 +864,7 @@
                 <w:noProof/>
                 <w:webHidden/>
               </w:rPr>
-              <w:instrText xml:space="preserve"> PAGEREF _Toc447004887 \h </w:instrText>
+              <w:instrText xml:space="preserve"> PAGEREF _Toc447132310 \h </w:instrText>
             </w:r>
             <w:r>
               <w:rPr>
@@ -913,7 +908,7 @@
               <w:lang w:eastAsia="en-CA"/>
             </w:rPr>
           </w:pPr>
-          <w:hyperlink w:anchor="_Toc447004888" w:history="1">
+          <w:hyperlink w:anchor="_Toc447132311" w:history="1">
             <w:r>
               <w:rPr>
                 <w:rStyle w:val="Hyperlink"/>
@@ -940,7 +935,7 @@
                 <w:noProof/>
                 <w:webHidden/>
               </w:rPr>
-              <w:instrText xml:space="preserve"> PAGEREF _Toc447004888 \h </w:instrText>
+              <w:instrText xml:space="preserve"> PAGEREF _Toc447132311 \h </w:instrText>
             </w:r>
             <w:r>
               <w:rPr>
@@ -984,7 +979,7 @@
               <w:lang w:eastAsia="en-CA"/>
             </w:rPr>
           </w:pPr>
-          <w:hyperlink w:anchor="_Toc447004889" w:history="1">
+          <w:hyperlink w:anchor="_Toc447132312" w:history="1">
             <w:r>
               <w:rPr>
                 <w:rStyle w:val="Hyperlink"/>
@@ -1011,7 +1006,7 @@
                 <w:noProof/>
                 <w:webHidden/>
               </w:rPr>
-              <w:instrText xml:space="preserve"> PAGEREF _Toc447004889 \h </w:instrText>
+              <w:instrText xml:space="preserve"> PAGEREF _Toc447132312 \h </w:instrText>
             </w:r>
             <w:r>
               <w:rPr>
@@ -1055,7 +1050,7 @@
               <w:lang w:eastAsia="en-CA"/>
             </w:rPr>
           </w:pPr>
-          <w:hyperlink w:anchor="_Toc447004890" w:history="1">
+          <w:hyperlink w:anchor="_Toc447132313" w:history="1">
             <w:r>
               <w:rPr>
                 <w:rStyle w:val="Hyperlink"/>
@@ -1082,7 +1077,7 @@
                 <w:noProof/>
                 <w:webHidden/>
               </w:rPr>
-              <w:instrText xml:space="preserve"> PAGEREF _Toc447004890 \h </w:instrText>
+              <w:instrText xml:space="preserve"> PAGEREF _Toc447132313 \h </w:instrText>
             </w:r>
             <w:r>
               <w:rPr>
@@ -1126,7 +1121,7 @@
               <w:lang w:eastAsia="en-CA"/>
             </w:rPr>
           </w:pPr>
-          <w:hyperlink w:anchor="_Toc447004891" w:history="1">
+          <w:hyperlink w:anchor="_Toc447132314" w:history="1">
             <w:r>
               <w:rPr>
                 <w:rStyle w:val="Hyperlink"/>
@@ -1153,7 +1148,7 @@
                 <w:noProof/>
                 <w:webHidden/>
               </w:rPr>
-              <w:instrText xml:space="preserve"> PAGEREF _Toc447004891 \h </w:instrText>
+              <w:instrText xml:space="preserve"> PAGEREF _Toc447132314 \h </w:instrText>
             </w:r>
             <w:r>
               <w:rPr>
@@ -1197,7 +1192,7 @@
               <w:lang w:eastAsia="en-CA"/>
             </w:rPr>
           </w:pPr>
-          <w:hyperlink w:anchor="_Toc447004892" w:history="1">
+          <w:hyperlink w:anchor="_Toc447132315" w:history="1">
             <w:r>
               <w:rPr>
                 <w:rStyle w:val="Hyperlink"/>
@@ -1224,7 +1219,7 @@
                 <w:noProof/>
                 <w:webHidden/>
               </w:rPr>
-              <w:instrText xml:space="preserve"> PAGEREF _Toc447004892 \h </w:instrText>
+              <w:instrText xml:space="preserve"> PAGEREF _Toc447132315 \h </w:instrText>
             </w:r>
             <w:r>
               <w:rPr>
@@ -1268,7 +1263,7 @@
               <w:lang w:eastAsia="en-CA"/>
             </w:rPr>
           </w:pPr>
-          <w:hyperlink w:anchor="_Toc447004893" w:history="1">
+          <w:hyperlink w:anchor="_Toc447132316" w:history="1">
             <w:r>
               <w:rPr>
                 <w:rStyle w:val="Hyperlink"/>
@@ -1295,7 +1290,7 @@
                 <w:noProof/>
                 <w:webHidden/>
               </w:rPr>
-              <w:instrText xml:space="preserve"> PAGEREF _Toc447004893 \h </w:instrText>
+              <w:instrText xml:space="preserve"> PAGEREF _Toc447132316 \h </w:instrText>
             </w:r>
             <w:r>
               <w:rPr>
@@ -1339,7 +1334,7 @@
               <w:lang w:eastAsia="en-CA"/>
             </w:rPr>
           </w:pPr>
-          <w:hyperlink w:anchor="_Toc447004894" w:history="1">
+          <w:hyperlink w:anchor="_Toc447132317" w:history="1">
             <w:r>
               <w:rPr>
                 <w:rStyle w:val="Hyperlink"/>
@@ -1366,7 +1361,7 @@
                 <w:noProof/>
                 <w:webHidden/>
               </w:rPr>
-              <w:instrText xml:space="preserve"> PAGEREF _Toc447004894 \h </w:instrText>
+              <w:instrText xml:space="preserve"> PAGEREF _Toc447132317 \h </w:instrText>
             </w:r>
             <w:r>
               <w:rPr>
@@ -1410,7 +1405,7 @@
               <w:lang w:eastAsia="en-CA"/>
             </w:rPr>
           </w:pPr>
-          <w:hyperlink w:anchor="_Toc447004895" w:history="1">
+          <w:hyperlink w:anchor="_Toc447132318" w:history="1">
             <w:r>
               <w:rPr>
                 <w:rStyle w:val="Hyperlink"/>
@@ -1437,7 +1432,7 @@
                 <w:noProof/>
                 <w:webHidden/>
               </w:rPr>
-              <w:instrText xml:space="preserve"> PAGEREF _Toc447004895 \h </w:instrText>
+              <w:instrText xml:space="preserve"> PAGEREF _Toc447132318 \h </w:instrText>
             </w:r>
             <w:r>
               <w:rPr>
@@ -1481,7 +1476,7 @@
               <w:lang w:eastAsia="en-CA"/>
             </w:rPr>
           </w:pPr>
-          <w:hyperlink w:anchor="_Toc447004896" w:history="1">
+          <w:hyperlink w:anchor="_Toc447132319" w:history="1">
             <w:r>
               <w:rPr>
                 <w:rStyle w:val="Hyperlink"/>
@@ -1508,7 +1503,7 @@
                 <w:noProof/>
                 <w:webHidden/>
               </w:rPr>
-              <w:instrText xml:space="preserve"> PAGEREF _Toc447004896 \h </w:instrText>
+              <w:instrText xml:space="preserve"> PAGEREF _Toc447132319 \h </w:instrText>
             </w:r>
             <w:r>
               <w:rPr>
@@ -1552,7 +1547,7 @@
               <w:lang w:eastAsia="en-CA"/>
             </w:rPr>
           </w:pPr>
-          <w:hyperlink w:anchor="_Toc447004897" w:history="1">
+          <w:hyperlink w:anchor="_Toc447132320" w:history="1">
             <w:r>
               <w:rPr>
                 <w:rStyle w:val="Hyperlink"/>
@@ -1579,7 +1574,7 @@
                 <w:noProof/>
                 <w:webHidden/>
               </w:rPr>
-              <w:instrText xml:space="preserve"> PAGEREF _Toc447004897 \h </w:instrText>
+              <w:instrText xml:space="preserve"> PAGEREF _Toc447132320 \h </w:instrText>
             </w:r>
             <w:r>
               <w:rPr>
@@ -1623,7 +1618,7 @@
               <w:lang w:eastAsia="en-CA"/>
             </w:rPr>
           </w:pPr>
-          <w:hyperlink w:anchor="_Toc447004898" w:history="1">
+          <w:hyperlink w:anchor="_Toc447132321" w:history="1">
             <w:r>
               <w:rPr>
                 <w:rStyle w:val="Hyperlink"/>
@@ -1650,7 +1645,7 @@
                 <w:noProof/>
                 <w:webHidden/>
               </w:rPr>
-              <w:instrText xml:space="preserve"> PAGEREF _Toc447004898 \h </w:instrText>
+              <w:instrText xml:space="preserve"> PAGEREF _Toc447132321 \h </w:instrText>
             </w:r>
             <w:r>
               <w:rPr>
@@ -1694,7 +1689,7 @@
               <w:lang w:eastAsia="en-CA"/>
             </w:rPr>
           </w:pPr>
-          <w:hyperlink w:anchor="_Toc447004899" w:history="1">
+          <w:hyperlink w:anchor="_Toc447132322" w:history="1">
             <w:r>
               <w:rPr>
                 <w:rStyle w:val="Hyperlink"/>
@@ -1721,7 +1716,7 @@
                 <w:noProof/>
                 <w:webHidden/>
               </w:rPr>
-              <w:instrText xml:space="preserve"> PAGEREF _Toc447004899 \h </w:instrText>
+              <w:instrText xml:space="preserve"> PAGEREF _Toc447132322 \h </w:instrText>
             </w:r>
             <w:r>
               <w:rPr>
@@ -1765,7 +1760,7 @@
               <w:lang w:eastAsia="en-CA"/>
             </w:rPr>
           </w:pPr>
-          <w:hyperlink w:anchor="_Toc447004900" w:history="1">
+          <w:hyperlink w:anchor="_Toc447132323" w:history="1">
             <w:r>
               <w:rPr>
                 <w:rStyle w:val="Hyperlink"/>
@@ -1792,7 +1787,7 @@
                 <w:noProof/>
                 <w:webHidden/>
               </w:rPr>
-              <w:instrText xml:space="preserve"> PAGEREF _Toc447004900 \h </w:instrText>
+              <w:instrText xml:space="preserve"> PAGEREF _Toc447132323 \h </w:instrText>
             </w:r>
             <w:r>
               <w:rPr>
@@ -1836,7 +1831,7 @@
               <w:lang w:eastAsia="en-CA"/>
             </w:rPr>
           </w:pPr>
-          <w:hyperlink w:anchor="_Toc447004901" w:history="1">
+          <w:hyperlink w:anchor="_Toc447132324" w:history="1">
             <w:r>
               <w:rPr>
                 <w:rStyle w:val="Hyperlink"/>
@@ -1863,7 +1858,7 @@
                 <w:noProof/>
                 <w:webHidden/>
               </w:rPr>
-              <w:instrText xml:space="preserve"> PAGEREF _Toc447004901 \h </w:instrText>
+              <w:instrText xml:space="preserve"> PAGEREF _Toc447132324 \h </w:instrText>
             </w:r>
             <w:r>
               <w:rPr>
@@ -1907,7 +1902,7 @@
               <w:lang w:eastAsia="en-CA"/>
             </w:rPr>
           </w:pPr>
-          <w:hyperlink w:anchor="_Toc447004902" w:history="1">
+          <w:hyperlink w:anchor="_Toc447132325" w:history="1">
             <w:r>
               <w:rPr>
                 <w:rStyle w:val="Hyperlink"/>
@@ -1934,7 +1929,7 @@
                 <w:noProof/>
                 <w:webHidden/>
               </w:rPr>
-              <w:instrText xml:space="preserve"> PAGEREF _Toc447004902 \h </w:instrText>
+              <w:instrText xml:space="preserve"> PAGEREF _Toc447132325 \h </w:instrText>
             </w:r>
             <w:r>
               <w:rPr>
@@ -1978,7 +1973,7 @@
               <w:lang w:eastAsia="en-CA"/>
             </w:rPr>
           </w:pPr>
-          <w:hyperlink w:anchor="_Toc447004903" w:history="1">
+          <w:hyperlink w:anchor="_Toc447132326" w:history="1">
             <w:r>
               <w:rPr>
                 <w:rStyle w:val="Hyperlink"/>
@@ -2005,7 +2000,7 @@
                 <w:noProof/>
                 <w:webHidden/>
               </w:rPr>
-              <w:instrText xml:space="preserve"> PAGEREF _Toc447004903 \h </w:instrText>
+              <w:instrText xml:space="preserve"> PAGEREF _Toc447132326 \h </w:instrText>
             </w:r>
             <w:r>
               <w:rPr>
@@ -2049,7 +2044,7 @@
               <w:lang w:eastAsia="en-CA"/>
             </w:rPr>
           </w:pPr>
-          <w:hyperlink w:anchor="_Toc447004904" w:history="1">
+          <w:hyperlink w:anchor="_Toc447132327" w:history="1">
             <w:r>
               <w:rPr>
                 <w:rStyle w:val="Hyperlink"/>
@@ -2076,7 +2071,7 @@
                 <w:noProof/>
                 <w:webHidden/>
               </w:rPr>
-              <w:instrText xml:space="preserve"> PAGEREF _Toc447004904 \h </w:instrText>
+              <w:instrText xml:space="preserve"> PAGEREF _Toc447132327 \h </w:instrText>
             </w:r>
             <w:r>
               <w:rPr>
@@ -2120,7 +2115,7 @@
               <w:lang w:eastAsia="en-CA"/>
             </w:rPr>
           </w:pPr>
-          <w:hyperlink w:anchor="_Toc447004905" w:history="1">
+          <w:hyperlink w:anchor="_Toc447132328" w:history="1">
             <w:r>
               <w:rPr>
                 <w:rStyle w:val="Hyperlink"/>
@@ -2147,7 +2142,7 @@
                 <w:noProof/>
                 <w:webHidden/>
               </w:rPr>
-              <w:instrText xml:space="preserve"> PAGEREF _Toc447004905 \h </w:instrText>
+              <w:instrText xml:space="preserve"> PAGEREF _Toc447132328 \h </w:instrText>
             </w:r>
             <w:r>
               <w:rPr>
@@ -2191,7 +2186,7 @@
               <w:lang w:eastAsia="en-CA"/>
             </w:rPr>
           </w:pPr>
-          <w:hyperlink w:anchor="_Toc447004906" w:history="1">
+          <w:hyperlink w:anchor="_Toc447132329" w:history="1">
             <w:r>
               <w:rPr>
                 <w:rStyle w:val="Hyperlink"/>
@@ -2218,7 +2213,78 @@
                 <w:noProof/>
                 <w:webHidden/>
               </w:rPr>
-              <w:instrText xml:space="preserve"> PAGEREF _Toc447004906 \h </w:instrText>
+              <w:instrText xml:space="preserve"> PAGEREF _Toc447132329 \h </w:instrText>
+            </w:r>
+            <w:r>
+              <w:rPr>
+                <w:noProof/>
+                <w:webHidden/>
+              </w:rPr>
+            </w:r>
+            <w:r>
+              <w:rPr>
+                <w:noProof/>
+                <w:webHidden/>
+              </w:rPr>
+              <w:fldChar w:fldCharType="separate"/>
+            </w:r>
+            <w:r>
+              <w:rPr>
+                <w:noProof/>
+                <w:webHidden/>
+              </w:rPr>
+              <w:t>1</w:t>
+            </w:r>
+            <w:r>
+              <w:rPr>
+                <w:noProof/>
+                <w:webHidden/>
+              </w:rPr>
+              <w:fldChar w:fldCharType="end"/>
+            </w:r>
+          </w:hyperlink>
+        </w:p>
+        <w:p>
+          <w:pPr>
+            <w:pStyle w:val="TOC1"/>
+            <w:tabs>
+              <w:tab w:val="right" w:leader="dot" w:pos="9350"/>
+            </w:tabs>
+            <w:rPr>
+              <w:rFonts w:asciiTheme="minorHAnsi" w:hAnsiTheme="minorHAnsi"/>
+              <w:noProof/>
+              <w:sz w:val="22"/>
+              <w:lang w:eastAsia="en-CA"/>
+            </w:rPr>
+          </w:pPr>
+          <w:hyperlink w:anchor="_Toc447132330" w:history="1">
+            <w:r>
+              <w:rPr>
+                <w:rStyle w:val="Hyperlink"/>
+                <w:noProof/>
+              </w:rPr>
+              <w:t>Pseudo Noise</w:t>
+            </w:r>
+            <w:r>
+              <w:rPr>
+                <w:noProof/>
+                <w:webHidden/>
+              </w:rPr>
+              <w:tab/>
+            </w:r>
+            <w:r>
+              <w:rPr>
+                <w:noProof/>
+                <w:webHidden/>
+              </w:rPr>
+              <w:fldChar w:fldCharType="begin"/>
+            </w:r>
+            <w:r>
+              <w:rPr>
+                <w:noProof/>
+                <w:webHidden/>
+              </w:rPr>
+              <w:instrText xml:space="preserve"> PAGEREF _Toc447132330 \h </w:instrText>
             </w:r>
             <w:r>
               <w:rPr>
@@ -2265,37 +2331,37 @@
       <w:pPr>
         <w:pStyle w:val="Heading1"/>
       </w:pPr>
-      <w:bookmarkStart w:id="1" w:name="_Toc447004877"/>
+      <w:bookmarkStart w:id="0" w:name="_Toc447132300"/>
       <w:r>
         <w:t>Abbreviations</w:t>
       </w:r>
+      <w:bookmarkEnd w:id="0"/>
+    </w:p>
+    <w:p>
+      <w:pPr>
+        <w:pStyle w:val="NoSpacing"/>
+      </w:pPr>
+      <w:r>
+        <w:t>(O/P): Output</w:t>
+      </w:r>
+    </w:p>
+    <w:p>
+      <w:pPr>
+        <w:pStyle w:val="NoSpacing"/>
+      </w:pPr>
+      <w:r>
+        <w:t>Tx: transmission</w:t>
+      </w:r>
+    </w:p>
+    <w:p>
+      <w:pPr>
+        <w:pStyle w:val="Heading1"/>
+      </w:pPr>
+      <w:bookmarkStart w:id="1" w:name="_Toc447132301"/>
+      <w:r>
+        <w:t>Angle Modulation</w:t>
+      </w:r>
       <w:bookmarkEnd w:id="1"/>
-    </w:p>
-    <w:p>
-      <w:pPr>
-        <w:pStyle w:val="NoSpacing"/>
-      </w:pPr>
-      <w:r>
-        <w:t>(O/P): Output</w:t>
-      </w:r>
-    </w:p>
-    <w:p>
-      <w:pPr>
-        <w:pStyle w:val="NoSpacing"/>
-      </w:pPr>
-      <w:r>
-        <w:t>Tx: transmission</w:t>
-      </w:r>
-    </w:p>
-    <w:p>
-      <w:pPr>
-        <w:pStyle w:val="Heading1"/>
-      </w:pPr>
-      <w:bookmarkStart w:id="2" w:name="_Toc447004878"/>
-      <w:r>
-        <w:t>Angle Modulation</w:t>
-      </w:r>
-      <w:bookmarkEnd w:id="2"/>
     </w:p>
     <w:p>
       <w:pPr>
@@ -2364,7 +2430,7 @@
           <v:shape id="_x0000_i1025" type="#_x0000_t75" style="width:175.95pt;height:20.05pt" o:ole="" o:allowoverlap="f">
             <v:imagedata r:id="rId9" o:title=""/>
           </v:shape>
-          <o:OLEObject Type="Embed" ProgID="Equation.DSMT4" ShapeID="_x0000_i1025" DrawAspect="Content" ObjectID="_1520746818" r:id="rId10"/>
+          <o:OLEObject Type="Embed" ProgID="Equation.DSMT4" ShapeID="_x0000_i1025" DrawAspect="Content" ObjectID="_1520879641" r:id="rId10"/>
         </w:object>
       </w:r>
       <w:r>
@@ -2375,11 +2441,11 @@
       <w:pPr>
         <w:pStyle w:val="Heading2"/>
       </w:pPr>
-      <w:bookmarkStart w:id="3" w:name="_Toc447004879"/>
+      <w:bookmarkStart w:id="2" w:name="_Toc447132302"/>
       <w:r>
         <w:t>Frequency Modulation</w:t>
       </w:r>
-      <w:bookmarkEnd w:id="3"/>
+      <w:bookmarkEnd w:id="2"/>
     </w:p>
     <w:p>
       <w:pPr>
@@ -2741,7 +2807,7 @@
           <v:shape id="_x0000_i1026" type="#_x0000_t75" style="width:67pt;height:33.2pt" o:ole="">
             <v:imagedata r:id="rId11" o:title=""/>
           </v:shape>
-          <o:OLEObject Type="Embed" ProgID="Equation.DSMT4" ShapeID="_x0000_i1026" DrawAspect="Content" ObjectID="_1520746819" r:id="rId12"/>
+          <o:OLEObject Type="Embed" ProgID="Equation.DSMT4" ShapeID="_x0000_i1026" DrawAspect="Content" ObjectID="_1520879642" r:id="rId12"/>
         </w:object>
       </w:r>
       <w:r>
@@ -3276,11 +3342,11 @@
       <w:pPr>
         <w:pStyle w:val="Heading2"/>
       </w:pPr>
-      <w:bookmarkStart w:id="4" w:name="_Toc447004880"/>
+      <w:bookmarkStart w:id="3" w:name="_Toc447132303"/>
       <w:r>
         <w:t>Power</w:t>
       </w:r>
-      <w:bookmarkEnd w:id="4"/>
+      <w:bookmarkEnd w:id="3"/>
     </w:p>
     <w:p>
       <w:pPr>
@@ -3303,7 +3369,7 @@
           <v:shape id="_x0000_i1027" type="#_x0000_t75" style="width:85.75pt;height:26.3pt" o:ole="">
             <v:imagedata r:id="rId13" o:title=""/>
           </v:shape>
-          <o:OLEObject Type="Embed" ProgID="Equation.DSMT4" ShapeID="_x0000_i1027" DrawAspect="Content" ObjectID="_1520746820" r:id="rId14"/>
+          <o:OLEObject Type="Embed" ProgID="Equation.DSMT4" ShapeID="_x0000_i1027" DrawAspect="Content" ObjectID="_1520879643" r:id="rId14"/>
         </w:object>
       </w:r>
     </w:p>
@@ -3546,7 +3612,7 @@
           <v:shape id="_x0000_i1028" type="#_x0000_t75" style="width:258.55pt;height:23.8pt" o:ole="">
             <v:imagedata r:id="rId15" o:title=""/>
           </v:shape>
-          <o:OLEObject Type="Embed" ProgID="Equation.DSMT4" ShapeID="_x0000_i1028" DrawAspect="Content" ObjectID="_1520746821" r:id="rId16"/>
+          <o:OLEObject Type="Embed" ProgID="Equation.DSMT4" ShapeID="_x0000_i1028" DrawAspect="Content" ObjectID="_1520879644" r:id="rId16"/>
         </w:object>
       </w:r>
     </w:p>
@@ -3585,7 +3651,7 @@
           <v:shape id="_x0000_i1029" type="#_x0000_t75" style="width:64.15pt;height:34.75pt" o:ole="">
             <v:imagedata r:id="rId17" o:title=""/>
           </v:shape>
-          <o:OLEObject Type="Embed" ProgID="Equation.DSMT4" ShapeID="_x0000_i1029" DrawAspect="Content" ObjectID="_1520746822" r:id="rId18"/>
+          <o:OLEObject Type="Embed" ProgID="Equation.DSMT4" ShapeID="_x0000_i1029" DrawAspect="Content" ObjectID="_1520879645" r:id="rId18"/>
         </w:object>
       </w:r>
     </w:p>
@@ -3684,7 +3750,7 @@
           <v:shape id="_x0000_i1030" type="#_x0000_t75" style="width:134.9pt;height:34.45pt" o:ole="">
             <v:imagedata r:id="rId19" o:title=""/>
           </v:shape>
-          <o:OLEObject Type="Embed" ProgID="Equation.DSMT4" ShapeID="_x0000_i1030" DrawAspect="Content" ObjectID="_1520746823" r:id="rId20"/>
+          <o:OLEObject Type="Embed" ProgID="Equation.DSMT4" ShapeID="_x0000_i1030" DrawAspect="Content" ObjectID="_1520879646" r:id="rId20"/>
         </w:object>
       </w:r>
     </w:p>
@@ -3759,7 +3825,7 @@
           <v:shape id="_x0000_i1031" type="#_x0000_t75" style="width:148.7pt;height:34.45pt" o:ole="">
             <v:imagedata r:id="rId22" o:title=""/>
           </v:shape>
-          <o:OLEObject Type="Embed" ProgID="Equation.DSMT4" ShapeID="_x0000_i1031" DrawAspect="Content" ObjectID="_1520746824" r:id="rId23"/>
+          <o:OLEObject Type="Embed" ProgID="Equation.DSMT4" ShapeID="_x0000_i1031" DrawAspect="Content" ObjectID="_1520879647" r:id="rId23"/>
         </w:object>
       </w:r>
       <w:r>
@@ -3778,166 +3844,166 @@
       <w:pPr>
         <w:pStyle w:val="Heading2"/>
       </w:pPr>
-      <w:bookmarkStart w:id="5" w:name="_Toc447004881"/>
+      <w:bookmarkStart w:id="4" w:name="_Toc447132304"/>
       <w:r>
         <w:t>Phase Modulation</w:t>
       </w:r>
+      <w:bookmarkEnd w:id="4"/>
+    </w:p>
+    <w:p>
+      <w:pPr>
+        <w:pStyle w:val="NoSpacing"/>
+      </w:pPr>
+      <w:r>
+        <w:rPr>
+          <w:b/>
+        </w:rPr>
+        <w:t>Phase modulation (PM)</w:t>
+      </w:r>
+      <w:r>
+        <w:t xml:space="preserve">: </w:t>
+      </w:r>
+    </w:p>
+    <w:p>
+      <w:pPr>
+        <w:pStyle w:val="NoSpacing"/>
+      </w:pPr>
+    </w:p>
+    <w:p>
+      <w:pPr>
+        <w:pStyle w:val="NoSpacing"/>
+      </w:pPr>
+      <w:r>
+        <w:rPr>
+          <w:b/>
+        </w:rPr>
+        <w:t>Phase Sensitivity</w:t>
+      </w:r>
+      <w:r>
+        <w:t xml:space="preserve"> [k</w:t>
+      </w:r>
+      <w:r>
+        <w:rPr>
+          <w:vertAlign w:val="subscript"/>
+        </w:rPr>
+        <w:t>p</w:t>
+      </w:r>
+      <w:r>
+        <w:t>]:</w:t>
+      </w:r>
+    </w:p>
+    <w:p>
+      <w:pPr>
+        <w:pStyle w:val="NoSpacing"/>
+      </w:pPr>
+    </w:p>
+    <w:p>
+      <w:pPr>
+        <w:pStyle w:val="NoSpacing"/>
+      </w:pPr>
+      <w:r>
+        <w:t>θ</w:t>
+      </w:r>
+      <w:r>
+        <w:rPr>
+          <w:vertAlign w:val="subscript"/>
+        </w:rPr>
+        <w:t>i</w:t>
+      </w:r>
+      <w:r>
+        <w:t>(t) = 2πf</w:t>
+      </w:r>
+      <w:r>
+        <w:rPr>
+          <w:vertAlign w:val="subscript"/>
+        </w:rPr>
+        <w:t>c</w:t>
+      </w:r>
+      <w:r>
+        <w:t>t + k</w:t>
+      </w:r>
+      <w:r>
+        <w:rPr>
+          <w:vertAlign w:val="subscript"/>
+        </w:rPr>
+        <w:t>p</w:t>
+      </w:r>
+      <w:r>
+        <w:t xml:space="preserve"> m(t)</w:t>
+      </w:r>
+    </w:p>
+    <w:p>
+      <w:pPr>
+        <w:pStyle w:val="NoSpacing"/>
+      </w:pPr>
+      <w:r>
+        <w:t>S(t) = A</w:t>
+      </w:r>
+      <w:r>
+        <w:rPr>
+          <w:vertAlign w:val="subscript"/>
+        </w:rPr>
+        <w:t>c</w:t>
+      </w:r>
+      <w:r>
+        <w:t xml:space="preserve"> cos (2πf</w:t>
+      </w:r>
+      <w:r>
+        <w:rPr>
+          <w:vertAlign w:val="subscript"/>
+        </w:rPr>
+        <w:t>c</w:t>
+      </w:r>
+      <w:r>
+        <w:t>t + k</w:t>
+      </w:r>
+      <w:r>
+        <w:rPr>
+          <w:vertAlign w:val="subscript"/>
+        </w:rPr>
+        <w:t>p</w:t>
+      </w:r>
+      <w:r>
+        <w:t xml:space="preserve"> m(t))</w:t>
+      </w:r>
+    </w:p>
+    <w:p>
+      <w:pPr>
+        <w:pStyle w:val="NoSpacing"/>
+      </w:pPr>
+    </w:p>
+    <w:p>
+      <w:pPr>
+        <w:pStyle w:val="NoSpacing"/>
+      </w:pPr>
+      <w:r>
+        <w:rPr>
+          <w:b/>
+        </w:rPr>
+        <w:t>Phase Deviation</w:t>
+      </w:r>
+      <w:r>
+        <w:t xml:space="preserve"> [Δϕ]:</w:t>
+      </w:r>
+    </w:p>
+    <w:p>
+      <w:pPr>
+        <w:pStyle w:val="Heading1"/>
+      </w:pPr>
+      <w:bookmarkStart w:id="5" w:name="_Toc447132305"/>
+      <w:r>
+        <w:t>A</w:t>
+      </w:r>
+      <w:r>
+        <w:t>mplitude</w:t>
+      </w:r>
+      <w:r>
+        <w:t xml:space="preserve"> </w:t>
+      </w:r>
+      <w:r>
+        <w:t>Modulation</w:t>
+      </w:r>
       <w:bookmarkEnd w:id="5"/>
-    </w:p>
-    <w:p>
-      <w:pPr>
-        <w:pStyle w:val="NoSpacing"/>
-      </w:pPr>
-      <w:r>
-        <w:rPr>
-          <w:b/>
-        </w:rPr>
-        <w:t>Phase modulation (PM)</w:t>
-      </w:r>
-      <w:r>
-        <w:t xml:space="preserve">: </w:t>
-      </w:r>
-    </w:p>
-    <w:p>
-      <w:pPr>
-        <w:pStyle w:val="NoSpacing"/>
-      </w:pPr>
-    </w:p>
-    <w:p>
-      <w:pPr>
-        <w:pStyle w:val="NoSpacing"/>
-      </w:pPr>
-      <w:r>
-        <w:rPr>
-          <w:b/>
-        </w:rPr>
-        <w:t>Phase Sensitivity</w:t>
-      </w:r>
-      <w:r>
-        <w:t xml:space="preserve"> [k</w:t>
-      </w:r>
-      <w:r>
-        <w:rPr>
-          <w:vertAlign w:val="subscript"/>
-        </w:rPr>
-        <w:t>p</w:t>
-      </w:r>
-      <w:r>
-        <w:t>]:</w:t>
-      </w:r>
-    </w:p>
-    <w:p>
-      <w:pPr>
-        <w:pStyle w:val="NoSpacing"/>
-      </w:pPr>
-    </w:p>
-    <w:p>
-      <w:pPr>
-        <w:pStyle w:val="NoSpacing"/>
-      </w:pPr>
-      <w:r>
-        <w:t>θ</w:t>
-      </w:r>
-      <w:r>
-        <w:rPr>
-          <w:vertAlign w:val="subscript"/>
-        </w:rPr>
-        <w:t>i</w:t>
-      </w:r>
-      <w:r>
-        <w:t>(t) = 2πf</w:t>
-      </w:r>
-      <w:r>
-        <w:rPr>
-          <w:vertAlign w:val="subscript"/>
-        </w:rPr>
-        <w:t>c</w:t>
-      </w:r>
-      <w:r>
-        <w:t>t + k</w:t>
-      </w:r>
-      <w:r>
-        <w:rPr>
-          <w:vertAlign w:val="subscript"/>
-        </w:rPr>
-        <w:t>p</w:t>
-      </w:r>
-      <w:r>
-        <w:t xml:space="preserve"> m(t)</w:t>
-      </w:r>
-    </w:p>
-    <w:p>
-      <w:pPr>
-        <w:pStyle w:val="NoSpacing"/>
-      </w:pPr>
-      <w:r>
-        <w:t>S(t) = A</w:t>
-      </w:r>
-      <w:r>
-        <w:rPr>
-          <w:vertAlign w:val="subscript"/>
-        </w:rPr>
-        <w:t>c</w:t>
-      </w:r>
-      <w:r>
-        <w:t xml:space="preserve"> cos (2πf</w:t>
-      </w:r>
-      <w:r>
-        <w:rPr>
-          <w:vertAlign w:val="subscript"/>
-        </w:rPr>
-        <w:t>c</w:t>
-      </w:r>
-      <w:r>
-        <w:t>t + k</w:t>
-      </w:r>
-      <w:r>
-        <w:rPr>
-          <w:vertAlign w:val="subscript"/>
-        </w:rPr>
-        <w:t>p</w:t>
-      </w:r>
-      <w:r>
-        <w:t xml:space="preserve"> m(t))</w:t>
-      </w:r>
-    </w:p>
-    <w:p>
-      <w:pPr>
-        <w:pStyle w:val="NoSpacing"/>
-      </w:pPr>
-    </w:p>
-    <w:p>
-      <w:pPr>
-        <w:pStyle w:val="NoSpacing"/>
-      </w:pPr>
-      <w:r>
-        <w:rPr>
-          <w:b/>
-        </w:rPr>
-        <w:t>Phase Deviation</w:t>
-      </w:r>
-      <w:r>
-        <w:t xml:space="preserve"> [Δϕ]:</w:t>
-      </w:r>
-    </w:p>
-    <w:p>
-      <w:pPr>
-        <w:pStyle w:val="Heading1"/>
-      </w:pPr>
-      <w:bookmarkStart w:id="6" w:name="_Toc447004882"/>
-      <w:r>
-        <w:t>A</w:t>
-      </w:r>
-      <w:r>
-        <w:t>mplitude</w:t>
-      </w:r>
-      <w:r>
-        <w:t xml:space="preserve"> </w:t>
-      </w:r>
-      <w:r>
-        <w:t>Modulation</w:t>
-      </w:r>
-      <w:bookmarkEnd w:id="6"/>
     </w:p>
     <w:p>
       <w:pPr>
@@ -4397,7 +4463,7 @@
           <v:shape id="_x0000_i1032" type="#_x0000_t75" style="width:346.85pt;height:45.4pt" o:ole="">
             <v:imagedata r:id="rId28" o:title=""/>
           </v:shape>
-          <o:OLEObject Type="Embed" ProgID="Equation.DSMT4" ShapeID="_x0000_i1032" DrawAspect="Content" ObjectID="_1520746825" r:id="rId29"/>
+          <o:OLEObject Type="Embed" ProgID="Equation.DSMT4" ShapeID="_x0000_i1032" DrawAspect="Content" ObjectID="_1520879648" r:id="rId29"/>
         </w:object>
       </w:r>
     </w:p>
@@ -4427,7 +4493,7 @@
           <v:shape id="_x0000_i1033" type="#_x0000_t75" style="width:181.55pt;height:41.95pt" o:ole="">
             <v:imagedata r:id="rId30" o:title=""/>
           </v:shape>
-          <o:OLEObject Type="Embed" ProgID="Equation.DSMT4" ShapeID="_x0000_i1033" DrawAspect="Content" ObjectID="_1520746826" r:id="rId31"/>
+          <o:OLEObject Type="Embed" ProgID="Equation.DSMT4" ShapeID="_x0000_i1033" DrawAspect="Content" ObjectID="_1520879649" r:id="rId31"/>
         </w:object>
       </w:r>
     </w:p>
@@ -4583,6 +4649,31 @@
       <w:r>
         <w:br/>
       </w:r>
+    </w:p>
+    <w:p>
+      <w:pPr>
+        <w:pStyle w:val="NoSpacing"/>
+      </w:pPr>
+      <w:r>
+        <w:rPr>
+          <w:b/>
+        </w:rPr>
+        <w:t xml:space="preserve">Minimum SB </w:t>
+      </w:r>
+      <w:r>
+        <w:rPr>
+          <w:b/>
+        </w:rPr>
+        <w:t>(MSB)</w:t>
+      </w:r>
+      <w:r>
+        <w:t>:</w:t>
+      </w:r>
+    </w:p>
+    <w:p>
+      <w:pPr>
+        <w:pStyle w:val="NoSpacing"/>
+      </w:pPr>
       <w:r>
         <w:br/>
         <w:t>Filters, such as BPF, tend to remove a little bit of the message. You can avoid this by extending the length of the transmission and including a trace of the opposite SB.</w:t>
@@ -4900,7 +4991,7 @@
       <w:pPr>
         <w:pStyle w:val="Heading2"/>
       </w:pPr>
-      <w:bookmarkStart w:id="7" w:name="_Toc447004883"/>
+      <w:bookmarkStart w:id="6" w:name="_Toc447132306"/>
       <w:r>
         <w:t xml:space="preserve">Generating </w:t>
       </w:r>
@@ -4910,7 +5001,7 @@
       <w:r>
         <w:t>-SC</w:t>
       </w:r>
-      <w:bookmarkEnd w:id="7"/>
+      <w:bookmarkEnd w:id="6"/>
     </w:p>
     <w:p>
       <w:pPr>
@@ -4949,7 +5040,7 @@
           <w:szCs w:val="27"/>
         </w:rPr>
       </w:pPr>
-      <w:bookmarkStart w:id="8" w:name="_Toc447004884"/>
+      <w:bookmarkStart w:id="7" w:name="_Toc447132307"/>
       <w:r>
         <w:t xml:space="preserve">Frequency </w:t>
       </w:r>
@@ -4959,7 +5050,7 @@
       <w:r>
         <w:t xml:space="preserve"> Method</w:t>
       </w:r>
-      <w:bookmarkEnd w:id="8"/>
+      <w:bookmarkEnd w:id="7"/>
     </w:p>
     <w:p>
       <w:pPr>
@@ -4974,7 +5065,7 @@
           <v:shape id="_x0000_i1034" type="#_x0000_t75" style="width:202.25pt;height:1in" o:ole="">
             <v:imagedata r:id="rId34" o:title=""/>
           </v:shape>
-          <o:OLEObject Type="Embed" ProgID="Equation.DSMT4" ShapeID="_x0000_i1034" DrawAspect="Content" ObjectID="_1520746827" r:id="rId35"/>
+          <o:OLEObject Type="Embed" ProgID="Equation.DSMT4" ShapeID="_x0000_i1034" DrawAspect="Content" ObjectID="_1520879650" r:id="rId35"/>
         </w:object>
       </w:r>
     </w:p>
@@ -4982,60 +5073,60 @@
       <w:pPr>
         <w:pStyle w:val="Heading3"/>
       </w:pPr>
-      <w:bookmarkStart w:id="9" w:name="_Toc447004885"/>
+      <w:bookmarkStart w:id="8" w:name="_Toc447132308"/>
       <w:r>
         <w:t>Phase Discrimination Method</w:t>
       </w:r>
+      <w:bookmarkEnd w:id="8"/>
+    </w:p>
+    <w:p>
+      <w:pPr>
+        <w:pStyle w:val="NoSpacing"/>
+      </w:pPr>
+      <w:r>
+        <w:t>π/4 phase shift → product modulator → S</w:t>
+      </w:r>
+      <w:r>
+        <w:rPr>
+          <w:vertAlign w:val="subscript"/>
+        </w:rPr>
+        <w:t>1</w:t>
+      </w:r>
+      <w:r>
+        <w:t>(x) → Sum → SSB-SC S(k)</w:t>
+      </w:r>
+    </w:p>
+    <w:p>
+      <w:pPr>
+        <w:pStyle w:val="NoSpacing"/>
+        <w:rPr>
+          <w:b/>
+        </w:rPr>
+      </w:pPr>
+    </w:p>
+    <w:p>
+      <w:pPr>
+        <w:pStyle w:val="NoSpacing"/>
+      </w:pPr>
+      <w:r>
+        <w:rPr>
+          <w:b/>
+        </w:rPr>
+        <w:t xml:space="preserve">Phase </w:t>
+      </w:r>
+      <w:r>
+        <w:t>[ϕ]:</w:t>
+      </w:r>
+    </w:p>
+    <w:p>
+      <w:pPr>
+        <w:pStyle w:val="Heading1"/>
+      </w:pPr>
+      <w:bookmarkStart w:id="9" w:name="_Toc447132309"/>
+      <w:r>
+        <w:t>Current</w:t>
+      </w:r>
       <w:bookmarkEnd w:id="9"/>
-    </w:p>
-    <w:p>
-      <w:pPr>
-        <w:pStyle w:val="NoSpacing"/>
-      </w:pPr>
-      <w:r>
-        <w:t>π/4 phase shift → product modulator → S</w:t>
-      </w:r>
-      <w:r>
-        <w:rPr>
-          <w:vertAlign w:val="subscript"/>
-        </w:rPr>
-        <w:t>1</w:t>
-      </w:r>
-      <w:r>
-        <w:t>(x) → Sum → SSB-SC S(k)</w:t>
-      </w:r>
-    </w:p>
-    <w:p>
-      <w:pPr>
-        <w:pStyle w:val="NoSpacing"/>
-        <w:rPr>
-          <w:b/>
-        </w:rPr>
-      </w:pPr>
-    </w:p>
-    <w:p>
-      <w:pPr>
-        <w:pStyle w:val="NoSpacing"/>
-      </w:pPr>
-      <w:r>
-        <w:rPr>
-          <w:b/>
-        </w:rPr>
-        <w:t xml:space="preserve">Phase </w:t>
-      </w:r>
-      <w:r>
-        <w:t>[ϕ]:</w:t>
-      </w:r>
-    </w:p>
-    <w:p>
-      <w:pPr>
-        <w:pStyle w:val="Heading1"/>
-      </w:pPr>
-      <w:bookmarkStart w:id="10" w:name="_Toc447004886"/>
-      <w:r>
-        <w:t>Current</w:t>
-      </w:r>
-      <w:bookmarkEnd w:id="10"/>
     </w:p>
     <w:p>
       <w:pPr>
@@ -5083,7 +5174,7 @@
           <v:shape id="_x0000_i1035" type="#_x0000_t75" style="width:67.6pt;height:23.15pt" o:ole="">
             <v:imagedata r:id="rId36" o:title=""/>
           </v:shape>
-          <o:OLEObject Type="Embed" ProgID="Equation.DSMT4" ShapeID="_x0000_i1035" DrawAspect="Content" ObjectID="_1520746828" r:id="rId37"/>
+          <o:OLEObject Type="Embed" ProgID="Equation.DSMT4" ShapeID="_x0000_i1035" DrawAspect="Content" ObjectID="_1520879651" r:id="rId37"/>
         </w:object>
       </w:r>
     </w:p>
@@ -5091,108 +5182,108 @@
       <w:pPr>
         <w:pStyle w:val="Heading1"/>
       </w:pPr>
-      <w:bookmarkStart w:id="11" w:name="_Toc447004887"/>
+      <w:bookmarkStart w:id="10" w:name="_Toc447132310"/>
       <w:r>
         <w:t>Information Theory</w:t>
       </w:r>
+      <w:bookmarkEnd w:id="10"/>
+    </w:p>
+    <w:p>
+      <w:pPr>
+        <w:pStyle w:val="NoSpacing"/>
+      </w:pPr>
+      <w:r>
+        <w:rPr>
+          <w:b/>
+        </w:rPr>
+        <w:t>binits</w:t>
+      </w:r>
+      <w:r>
+        <w:t xml:space="preserve"> [v]</w:t>
+      </w:r>
+      <w:r>
+        <w:t>: binary bits</w:t>
+      </w:r>
+    </w:p>
+    <w:p>
+      <w:pPr>
+        <w:pStyle w:val="NoSpacing"/>
+      </w:pPr>
+    </w:p>
+    <w:p>
+      <w:pPr>
+        <w:pStyle w:val="NoSpacing"/>
+      </w:pPr>
+      <w:r>
+        <w:rPr>
+          <w:b/>
+        </w:rPr>
+        <w:t xml:space="preserve">Amount of Information </w:t>
+      </w:r>
+      <w:r>
+        <w:t>[I</w:t>
+      </w:r>
+      <w:r>
+        <w:rPr>
+          <w:vertAlign w:val="subscript"/>
+        </w:rPr>
+        <w:t>k</w:t>
+      </w:r>
+      <w:r>
+        <w:t>]: log</w:t>
+      </w:r>
+      <w:r>
+        <w:rPr>
+          <w:vertAlign w:val="subscript"/>
+        </w:rPr>
+        <w:t>2</w:t>
+      </w:r>
+      <w:r>
+        <w:t>(1/P</w:t>
+      </w:r>
+      <w:r>
+        <w:rPr>
+          <w:vertAlign w:val="subscript"/>
+        </w:rPr>
+        <w:t>k</w:t>
+      </w:r>
+      <w:r>
+        <w:t>)</w:t>
+      </w:r>
+    </w:p>
+    <w:p>
+      <w:pPr>
+        <w:pStyle w:val="NoSpacing"/>
+      </w:pPr>
+    </w:p>
+    <w:p>
+      <w:pPr>
+        <w:pStyle w:val="NoSpacing"/>
+      </w:pPr>
+      <w:r>
+        <w:rPr>
+          <w:b/>
+        </w:rPr>
+        <w:t>Prefix Property</w:t>
+      </w:r>
+      <w:r>
+        <w:t>: no sequences can be obtained from each other by adding more binary digits to the shorter sequence</w:t>
+      </w:r>
+    </w:p>
+    <w:p>
+      <w:pPr>
+        <w:pStyle w:val="NoSpacing"/>
+      </w:pPr>
+    </w:p>
+    <w:p>
+      <w:pPr>
+        <w:pStyle w:val="Heading2"/>
+      </w:pPr>
+      <w:bookmarkStart w:id="11" w:name="_Toc447132311"/>
+      <w:r>
+        <w:t>Shannon-Fano</w:t>
+      </w:r>
       <w:bookmarkEnd w:id="11"/>
-    </w:p>
-    <w:p>
-      <w:pPr>
-        <w:pStyle w:val="NoSpacing"/>
-      </w:pPr>
-      <w:r>
-        <w:rPr>
-          <w:b/>
-        </w:rPr>
-        <w:t>binits</w:t>
-      </w:r>
-      <w:r>
-        <w:t xml:space="preserve"> [v]</w:t>
-      </w:r>
-      <w:r>
-        <w:t>: binary bits</w:t>
-      </w:r>
-    </w:p>
-    <w:p>
-      <w:pPr>
-        <w:pStyle w:val="NoSpacing"/>
-      </w:pPr>
-    </w:p>
-    <w:p>
-      <w:pPr>
-        <w:pStyle w:val="NoSpacing"/>
-      </w:pPr>
-      <w:r>
-        <w:rPr>
-          <w:b/>
-        </w:rPr>
-        <w:t xml:space="preserve">Amount of Information </w:t>
-      </w:r>
-      <w:r>
-        <w:t>[I</w:t>
-      </w:r>
-      <w:r>
-        <w:rPr>
-          <w:vertAlign w:val="subscript"/>
-        </w:rPr>
-        <w:t>k</w:t>
-      </w:r>
-      <w:r>
-        <w:t>]: log</w:t>
-      </w:r>
-      <w:r>
-        <w:rPr>
-          <w:vertAlign w:val="subscript"/>
-        </w:rPr>
-        <w:t>2</w:t>
-      </w:r>
-      <w:r>
-        <w:t>(1/P</w:t>
-      </w:r>
-      <w:r>
-        <w:rPr>
-          <w:vertAlign w:val="subscript"/>
-        </w:rPr>
-        <w:t>k</w:t>
-      </w:r>
-      <w:r>
-        <w:t>)</w:t>
-      </w:r>
-    </w:p>
-    <w:p>
-      <w:pPr>
-        <w:pStyle w:val="NoSpacing"/>
-      </w:pPr>
-    </w:p>
-    <w:p>
-      <w:pPr>
-        <w:pStyle w:val="NoSpacing"/>
-      </w:pPr>
-      <w:r>
-        <w:rPr>
-          <w:b/>
-        </w:rPr>
-        <w:t>Prefix Property</w:t>
-      </w:r>
-      <w:r>
-        <w:t>: no sequences can be obtained from each other by adding more binary digits to the shorter sequence</w:t>
-      </w:r>
-    </w:p>
-    <w:p>
-      <w:pPr>
-        <w:pStyle w:val="NoSpacing"/>
-      </w:pPr>
-    </w:p>
-    <w:p>
-      <w:pPr>
-        <w:pStyle w:val="Heading2"/>
-      </w:pPr>
-      <w:bookmarkStart w:id="12" w:name="_Toc447004888"/>
-      <w:r>
-        <w:t>Shannon-Fano</w:t>
-      </w:r>
-      <w:bookmarkEnd w:id="12"/>
     </w:p>
     <w:p>
       <w:pPr>
@@ -5389,11 +5480,11 @@
       <w:pPr>
         <w:pStyle w:val="Heading2"/>
       </w:pPr>
-      <w:bookmarkStart w:id="13" w:name="_Toc447004889"/>
+      <w:bookmarkStart w:id="12" w:name="_Toc447132312"/>
       <w:r>
         <w:t>Huffman Coding</w:t>
       </w:r>
-      <w:bookmarkEnd w:id="13"/>
+      <w:bookmarkEnd w:id="12"/>
     </w:p>
     <w:p>
       <w:pPr>
@@ -5429,7 +5520,7 @@
           <v:shape id="_x0000_i1036" type="#_x0000_t75" style="width:66.7pt;height:71.7pt" o:ole="">
             <v:imagedata r:id="rId38" o:title=""/>
           </v:shape>
-          <o:OLEObject Type="Embed" ProgID="Equation.3" ShapeID="_x0000_i1036" DrawAspect="Content" ObjectID="_1520746829" r:id="rId39"/>
+          <o:OLEObject Type="Embed" ProgID="Equation.3" ShapeID="_x0000_i1036" DrawAspect="Content" ObjectID="_1520879652" r:id="rId39"/>
         </w:object>
       </w:r>
     </w:p>
@@ -5462,7 +5553,7 @@
           <v:shape id="_x0000_i1037" type="#_x0000_t75" style="width:33.8pt;height:31.6pt" o:ole="">
             <v:imagedata r:id="rId40" o:title=""/>
           </v:shape>
-          <o:OLEObject Type="Embed" ProgID="Equation.3" ShapeID="_x0000_i1037" DrawAspect="Content" ObjectID="_1520746830" r:id="rId41"/>
+          <o:OLEObject Type="Embed" ProgID="Equation.3" ShapeID="_x0000_i1037" DrawAspect="Content" ObjectID="_1520879653" r:id="rId41"/>
         </w:object>
       </w:r>
       <w:r>
@@ -5564,7 +5655,7 @@
           <v:shape id="_x0000_i1038" type="#_x0000_t75" style="width:95.5pt;height:39.15pt" o:ole="">
             <v:imagedata r:id="rId42" o:title=""/>
           </v:shape>
-          <o:OLEObject Type="Embed" ProgID="Equation.3" ShapeID="_x0000_i1038" DrawAspect="Content" ObjectID="_1520746831" r:id="rId43"/>
+          <o:OLEObject Type="Embed" ProgID="Equation.3" ShapeID="_x0000_i1038" DrawAspect="Content" ObjectID="_1520879654" r:id="rId43"/>
         </w:object>
       </w:r>
     </w:p>
@@ -5699,13 +5790,13 @@
       <w:pPr>
         <w:pStyle w:val="Heading1"/>
       </w:pPr>
-      <w:bookmarkStart w:id="14" w:name="_Toc442171464"/>
-      <w:bookmarkStart w:id="15" w:name="_Toc447004890"/>
+      <w:bookmarkStart w:id="13" w:name="_Toc442171464"/>
+      <w:bookmarkStart w:id="14" w:name="_Toc447132313"/>
       <w:r>
         <w:t>Message Sampling</w:t>
       </w:r>
+      <w:bookmarkEnd w:id="13"/>
       <w:bookmarkEnd w:id="14"/>
-      <w:bookmarkEnd w:id="15"/>
     </w:p>
     <w:p>
       <w:pPr>
@@ -6439,13 +6530,13 @@
       <w:pPr>
         <w:pStyle w:val="Heading2"/>
       </w:pPr>
-      <w:bookmarkStart w:id="16" w:name="_Toc442171465"/>
-      <w:bookmarkStart w:id="17" w:name="_Toc447004891"/>
+      <w:bookmarkStart w:id="15" w:name="_Toc442171465"/>
+      <w:bookmarkStart w:id="16" w:name="_Toc447132314"/>
       <w:r>
         <w:t>Pulse Code Modulation</w:t>
       </w:r>
+      <w:bookmarkEnd w:id="15"/>
       <w:bookmarkEnd w:id="16"/>
-      <w:bookmarkEnd w:id="17"/>
     </w:p>
     <w:p>
       <w:pPr>
@@ -6526,54 +6617,54 @@
       <w:pPr>
         <w:pStyle w:val="Heading3"/>
       </w:pPr>
-      <w:bookmarkStart w:id="18" w:name="_Regenerative_repeater"/>
-      <w:bookmarkStart w:id="19" w:name="_Toc442171466"/>
-      <w:bookmarkStart w:id="20" w:name="_Toc447004892"/>
+      <w:bookmarkStart w:id="17" w:name="_Regenerative_repeater"/>
+      <w:bookmarkStart w:id="18" w:name="_Toc442171466"/>
+      <w:bookmarkStart w:id="19" w:name="_Toc447132315"/>
+      <w:bookmarkEnd w:id="17"/>
+      <w:r>
+        <w:t>Regenerative repeater</w:t>
+      </w:r>
       <w:bookmarkEnd w:id="18"/>
-      <w:r>
+      <w:bookmarkEnd w:id="19"/>
+    </w:p>
+    <w:p>
+      <w:pPr>
+        <w:pStyle w:val="NoSpacing"/>
+      </w:pPr>
+      <w:r>
+        <w:rPr>
+          <w:b/>
+        </w:rPr>
         <w:t>Regenerative repeater</w:t>
       </w:r>
-      <w:bookmarkEnd w:id="19"/>
+      <w:r>
+        <w:t>: amplitudes to make sure that the signal stays strong after travelling over large distances</w:t>
+      </w:r>
+    </w:p>
+    <w:p>
+      <w:pPr>
+        <w:pStyle w:val="NoSpacing"/>
+      </w:pPr>
+      <w:r>
+        <w:t>brb tho</w:t>
+      </w:r>
+    </w:p>
+    <w:p>
+      <w:pPr>
+        <w:pStyle w:val="NoSpacing"/>
+      </w:pPr>
+    </w:p>
+    <w:p>
+      <w:pPr>
+        <w:pStyle w:val="Heading3"/>
+      </w:pPr>
+      <w:bookmarkStart w:id="20" w:name="_Toc442171467"/>
+      <w:bookmarkStart w:id="21" w:name="_Toc447132316"/>
+      <w:r>
+        <w:t>Pulse Width Modulation</w:t>
+      </w:r>
       <w:bookmarkEnd w:id="20"/>
-    </w:p>
-    <w:p>
-      <w:pPr>
-        <w:pStyle w:val="NoSpacing"/>
-      </w:pPr>
-      <w:r>
-        <w:rPr>
-          <w:b/>
-        </w:rPr>
-        <w:t>Regenerative repeater</w:t>
-      </w:r>
-      <w:r>
-        <w:t>: amplitudes to make sure that the signal stays strong after travelling over large distances</w:t>
-      </w:r>
-    </w:p>
-    <w:p>
-      <w:pPr>
-        <w:pStyle w:val="NoSpacing"/>
-      </w:pPr>
-      <w:r>
-        <w:t>brb tho</w:t>
-      </w:r>
-    </w:p>
-    <w:p>
-      <w:pPr>
-        <w:pStyle w:val="NoSpacing"/>
-      </w:pPr>
-    </w:p>
-    <w:p>
-      <w:pPr>
-        <w:pStyle w:val="Heading3"/>
-      </w:pPr>
-      <w:bookmarkStart w:id="21" w:name="_Toc442171467"/>
-      <w:bookmarkStart w:id="22" w:name="_Toc447004893"/>
-      <w:r>
-        <w:t>Pulse Width Modulation</w:t>
-      </w:r>
       <w:bookmarkEnd w:id="21"/>
-      <w:bookmarkEnd w:id="22"/>
     </w:p>
     <w:p>
       <w:pPr>
@@ -6622,13 +6713,13 @@
       <w:pPr>
         <w:pStyle w:val="Heading3"/>
       </w:pPr>
-      <w:bookmarkStart w:id="23" w:name="_Toc442171468"/>
-      <w:bookmarkStart w:id="24" w:name="_Toc447004894"/>
+      <w:bookmarkStart w:id="22" w:name="_Toc442171468"/>
+      <w:bookmarkStart w:id="23" w:name="_Toc447132317"/>
       <w:r>
         <w:t>Pulse Position Modulation</w:t>
       </w:r>
+      <w:bookmarkEnd w:id="22"/>
       <w:bookmarkEnd w:id="23"/>
-      <w:bookmarkEnd w:id="24"/>
     </w:p>
     <w:p>
       <w:pPr>
@@ -6663,87 +6754,87 @@
       <w:pPr>
         <w:pStyle w:val="Heading1"/>
       </w:pPr>
-      <w:bookmarkStart w:id="25" w:name="_Toc447004895"/>
+      <w:bookmarkStart w:id="24" w:name="_Toc447132318"/>
       <w:r>
         <w:t>Quantization</w:t>
       </w:r>
+      <w:bookmarkEnd w:id="24"/>
+    </w:p>
+    <w:p>
+      <w:pPr>
+        <w:pStyle w:val="NoSpacing"/>
+      </w:pPr>
+      <w:r>
+        <w:rPr>
+          <w:b/>
+        </w:rPr>
+        <w:t>Quantization</w:t>
+      </w:r>
+      <w:r>
+        <w:t>: truncates, rounds sample amplitudes, reducing precision, to lowering bits necessary for encoding</w:t>
+      </w:r>
+    </w:p>
+    <w:p>
+      <w:pPr>
+        <w:pStyle w:val="NoSpacing"/>
+        <w:rPr>
+          <w:b/>
+        </w:rPr>
+      </w:pPr>
+    </w:p>
+    <w:p>
+      <w:pPr>
+        <w:pStyle w:val="NoSpacing"/>
+      </w:pPr>
+      <w:r>
+        <w:rPr>
+          <w:b/>
+        </w:rPr>
+        <w:t>Quantization level</w:t>
+      </w:r>
+      <w:r>
+        <w:t xml:space="preserve"> [</w:t>
+      </w:r>
+      <w:r>
+        <w:t>L</w:t>
+      </w:r>
+      <w:r>
+        <w:t>]: number of possible values within range, after rounding</w:t>
+      </w:r>
+    </w:p>
+    <w:p>
+      <w:pPr>
+        <w:pStyle w:val="NoSpacing"/>
+      </w:pPr>
+    </w:p>
+    <w:p>
+      <w:pPr>
+        <w:pStyle w:val="NoSpacing"/>
+      </w:pPr>
+      <w:r>
+        <w:rPr>
+          <w:b/>
+        </w:rPr>
+        <w:t>Quantization error</w:t>
+      </w:r>
+      <w:r>
+        <w:t xml:space="preserve"> [q]:</w:t>
+      </w:r>
+    </w:p>
+    <w:p>
+      <w:pPr>
+        <w:pStyle w:val="NoSpacing"/>
+      </w:pPr>
+    </w:p>
+    <w:p>
+      <w:pPr>
+        <w:pStyle w:val="Heading2"/>
+      </w:pPr>
+      <w:bookmarkStart w:id="25" w:name="_Toc447132319"/>
+      <w:r>
+        <w:t>Uniform Quantization</w:t>
+      </w:r>
       <w:bookmarkEnd w:id="25"/>
-    </w:p>
-    <w:p>
-      <w:pPr>
-        <w:pStyle w:val="NoSpacing"/>
-      </w:pPr>
-      <w:r>
-        <w:rPr>
-          <w:b/>
-        </w:rPr>
-        <w:t>Quantization</w:t>
-      </w:r>
-      <w:r>
-        <w:t>: truncates, rounds sample amplitudes, reducing precision, to lowering bits necessary for encoding</w:t>
-      </w:r>
-    </w:p>
-    <w:p>
-      <w:pPr>
-        <w:pStyle w:val="NoSpacing"/>
-        <w:rPr>
-          <w:b/>
-        </w:rPr>
-      </w:pPr>
-    </w:p>
-    <w:p>
-      <w:pPr>
-        <w:pStyle w:val="NoSpacing"/>
-      </w:pPr>
-      <w:r>
-        <w:rPr>
-          <w:b/>
-        </w:rPr>
-        <w:t>Quantization level</w:t>
-      </w:r>
-      <w:r>
-        <w:t xml:space="preserve"> [</w:t>
-      </w:r>
-      <w:r>
-        <w:t>L</w:t>
-      </w:r>
-      <w:r>
-        <w:t>]: number of possible values within range, after rounding</w:t>
-      </w:r>
-    </w:p>
-    <w:p>
-      <w:pPr>
-        <w:pStyle w:val="NoSpacing"/>
-      </w:pPr>
-    </w:p>
-    <w:p>
-      <w:pPr>
-        <w:pStyle w:val="NoSpacing"/>
-      </w:pPr>
-      <w:r>
-        <w:rPr>
-          <w:b/>
-        </w:rPr>
-        <w:t>Quantization error</w:t>
-      </w:r>
-      <w:r>
-        <w:t xml:space="preserve"> [q]:</w:t>
-      </w:r>
-    </w:p>
-    <w:p>
-      <w:pPr>
-        <w:pStyle w:val="NoSpacing"/>
-      </w:pPr>
-    </w:p>
-    <w:p>
-      <w:pPr>
-        <w:pStyle w:val="Heading2"/>
-      </w:pPr>
-      <w:bookmarkStart w:id="26" w:name="_Toc447004896"/>
-      <w:r>
-        <w:t>Uniform Quantization</w:t>
-      </w:r>
-      <w:bookmarkEnd w:id="26"/>
     </w:p>
     <w:p>
       <w:pPr>
@@ -7125,11 +7216,11 @@
       <w:pPr>
         <w:pStyle w:val="Heading2"/>
       </w:pPr>
-      <w:bookmarkStart w:id="27" w:name="_Toc447004897"/>
+      <w:bookmarkStart w:id="26" w:name="_Toc447132320"/>
       <w:r>
         <w:t>Quantization Error</w:t>
       </w:r>
-      <w:bookmarkEnd w:id="27"/>
+      <w:bookmarkEnd w:id="26"/>
     </w:p>
     <w:p>
       <w:pPr>
@@ -7316,7 +7407,7 @@
           <v:shape id="_x0000_i1039" type="#_x0000_t75" style="width:15.05pt;height:15.65pt" o:ole="">
             <v:imagedata r:id="rId44" o:title=""/>
           </v:shape>
-          <o:OLEObject Type="Embed" ProgID="Equation.DSMT4" ShapeID="_x0000_i1039" DrawAspect="Content" ObjectID="_1520746832" r:id="rId45"/>
+          <o:OLEObject Type="Embed" ProgID="Equation.DSMT4" ShapeID="_x0000_i1039" DrawAspect="Content" ObjectID="_1520879655" r:id="rId45"/>
         </w:object>
       </w:r>
     </w:p>
@@ -7355,7 +7446,7 @@
           <v:shape id="_x0000_i1040" type="#_x0000_t75" style="width:93.9pt;height:20.05pt" o:ole="">
             <v:imagedata r:id="rId46" o:title=""/>
           </v:shape>
-          <o:OLEObject Type="Embed" ProgID="Equation.DSMT4" ShapeID="_x0000_i1040" DrawAspect="Content" ObjectID="_1520746833" r:id="rId47"/>
+          <o:OLEObject Type="Embed" ProgID="Equation.DSMT4" ShapeID="_x0000_i1040" DrawAspect="Content" ObjectID="_1520879656" r:id="rId47"/>
         </w:object>
       </w:r>
     </w:p>
@@ -7378,7 +7469,7 @@
           <v:shape id="_x0000_i1041" type="#_x0000_t75" style="width:56.65pt;height:33.2pt" o:ole="">
             <v:imagedata r:id="rId48" o:title=""/>
           </v:shape>
-          <o:OLEObject Type="Embed" ProgID="Equation.DSMT4" ShapeID="_x0000_i1041" DrawAspect="Content" ObjectID="_1520746834" r:id="rId49"/>
+          <o:OLEObject Type="Embed" ProgID="Equation.DSMT4" ShapeID="_x0000_i1041" DrawAspect="Content" ObjectID="_1520879657" r:id="rId49"/>
         </w:object>
       </w:r>
     </w:p>
@@ -7570,11 +7661,11 @@
       <w:pPr>
         <w:pStyle w:val="Heading2"/>
       </w:pPr>
-      <w:bookmarkStart w:id="28" w:name="_Toc447004898"/>
+      <w:bookmarkStart w:id="27" w:name="_Toc447132321"/>
       <w:r>
         <w:t>Signal : Noise</w:t>
       </w:r>
-      <w:bookmarkEnd w:id="28"/>
+      <w:bookmarkEnd w:id="27"/>
     </w:p>
     <w:p>
       <w:pPr>
@@ -7630,7 +7721,7 @@
           <v:shape id="_x0000_i1042" type="#_x0000_t75" style="width:74.8pt;height:64.15pt" o:ole="">
             <v:imagedata r:id="rId50" o:title=""/>
           </v:shape>
-          <o:OLEObject Type="Embed" ProgID="Equation.DSMT4" ShapeID="_x0000_i1042" DrawAspect="Content" ObjectID="_1520746835" r:id="rId51"/>
+          <o:OLEObject Type="Embed" ProgID="Equation.DSMT4" ShapeID="_x0000_i1042" DrawAspect="Content" ObjectID="_1520879658" r:id="rId51"/>
         </w:object>
       </w:r>
     </w:p>
@@ -7689,7 +7780,7 @@
           <v:shape id="_x0000_i1043" type="#_x0000_t75" style="width:85.75pt;height:87.65pt" o:ole="">
             <v:imagedata r:id="rId52" o:title=""/>
           </v:shape>
-          <o:OLEObject Type="Embed" ProgID="Equation.DSMT4" ShapeID="_x0000_i1043" DrawAspect="Content" ObjectID="_1520746836" r:id="rId53"/>
+          <o:OLEObject Type="Embed" ProgID="Equation.DSMT4" ShapeID="_x0000_i1043" DrawAspect="Content" ObjectID="_1520879659" r:id="rId53"/>
         </w:object>
       </w:r>
     </w:p>
@@ -7705,7 +7796,7 @@
           <v:shape id="_x0000_i1044" type="#_x0000_t75" style="width:85.75pt;height:20.05pt" o:ole="">
             <v:imagedata r:id="rId54" o:title=""/>
           </v:shape>
-          <o:OLEObject Type="Embed" ProgID="Equation.DSMT4" ShapeID="_x0000_i1044" DrawAspect="Content" ObjectID="_1520746837" r:id="rId55"/>
+          <o:OLEObject Type="Embed" ProgID="Equation.DSMT4" ShapeID="_x0000_i1044" DrawAspect="Content" ObjectID="_1520879660" r:id="rId55"/>
         </w:object>
       </w:r>
     </w:p>
@@ -7844,11 +7935,11 @@
       <w:pPr>
         <w:pStyle w:val="Heading1"/>
       </w:pPr>
-      <w:bookmarkStart w:id="29" w:name="_Toc447004899"/>
+      <w:bookmarkStart w:id="28" w:name="_Toc447132322"/>
       <w:r>
         <w:t>Multiplexing</w:t>
       </w:r>
-      <w:bookmarkEnd w:id="29"/>
+      <w:bookmarkEnd w:id="28"/>
     </w:p>
     <w:p>
       <w:pPr>
@@ -8101,11 +8192,11 @@
       <w:pPr>
         <w:pStyle w:val="Heading2"/>
       </w:pPr>
-      <w:bookmarkStart w:id="30" w:name="_Toc447004900"/>
+      <w:bookmarkStart w:id="29" w:name="_Toc447132323"/>
       <w:r>
         <w:t>Data Rate Management</w:t>
       </w:r>
-      <w:bookmarkEnd w:id="30"/>
+      <w:bookmarkEnd w:id="29"/>
     </w:p>
     <w:p>
       <w:pPr>
@@ -8352,7 +8443,7 @@
       <w:pPr>
         <w:pStyle w:val="Heading1"/>
       </w:pPr>
-      <w:bookmarkStart w:id="31" w:name="_Toc447004901"/>
+      <w:bookmarkStart w:id="30" w:name="_Toc447132324"/>
       <w:r>
         <w:t>E</w:t>
       </w:r>
@@ -8365,7 +8456,7 @@
       <w:r>
         <w:t>Control Coding</w:t>
       </w:r>
-      <w:bookmarkEnd w:id="31"/>
+      <w:bookmarkEnd w:id="30"/>
     </w:p>
     <w:p>
       <w:pPr>
@@ -8463,13 +8554,13 @@
       <w:pPr>
         <w:pStyle w:val="Heading2"/>
       </w:pPr>
-      <w:bookmarkStart w:id="32" w:name="_Linear_Block_Coding"/>
-      <w:bookmarkStart w:id="33" w:name="_Toc447004902"/>
+      <w:bookmarkStart w:id="31" w:name="_Linear_Block_Coding"/>
+      <w:bookmarkStart w:id="32" w:name="_Toc447132325"/>
+      <w:bookmarkEnd w:id="31"/>
+      <w:r>
+        <w:t>Linear Block Coding</w:t>
+      </w:r>
       <w:bookmarkEnd w:id="32"/>
-      <w:r>
-        <w:t>Linear Block Coding</w:t>
-      </w:r>
-      <w:bookmarkEnd w:id="33"/>
     </w:p>
     <w:p>
       <w:pPr>
@@ -8601,7 +8692,7 @@
           <v:shape id="_x0000_i1045" type="#_x0000_t75" style="width:160.9pt;height:18.8pt" o:ole="">
             <v:imagedata r:id="rId58" o:title=""/>
           </v:shape>
-          <o:OLEObject Type="Embed" ProgID="Equation.DSMT4" ShapeID="_x0000_i1045" DrawAspect="Content" ObjectID="_1520746838" r:id="rId59"/>
+          <o:OLEObject Type="Embed" ProgID="Equation.DSMT4" ShapeID="_x0000_i1045" DrawAspect="Content" ObjectID="_1520879661" r:id="rId59"/>
         </w:object>
       </w:r>
     </w:p>
@@ -8700,7 +8791,7 @@
           <v:shape id="_x0000_i1046" type="#_x0000_t75" style="width:192.5pt;height:37.9pt" o:ole="">
             <v:imagedata r:id="rId60" o:title=""/>
           </v:shape>
-          <o:OLEObject Type="Embed" ProgID="Equation.DSMT4" ShapeID="_x0000_i1046" DrawAspect="Content" ObjectID="_1520746839" r:id="rId61"/>
+          <o:OLEObject Type="Embed" ProgID="Equation.DSMT4" ShapeID="_x0000_i1046" DrawAspect="Content" ObjectID="_1520879662" r:id="rId61"/>
         </w:object>
       </w:r>
     </w:p>
@@ -8771,11 +8862,11 @@
       <w:pPr>
         <w:pStyle w:val="Heading1"/>
       </w:pPr>
-      <w:bookmarkStart w:id="34" w:name="_Toc447004903"/>
+      <w:bookmarkStart w:id="33" w:name="_Toc447132326"/>
       <w:r>
         <w:t>Hamming</w:t>
       </w:r>
-      <w:bookmarkEnd w:id="34"/>
+      <w:bookmarkEnd w:id="33"/>
     </w:p>
     <w:p>
       <w:pPr>
@@ -9452,10 +9543,134 @@
       <w:pPr>
         <w:pStyle w:val="Heading1"/>
       </w:pPr>
-      <w:bookmarkStart w:id="35" w:name="_Toc447004904"/>
+      <w:bookmarkStart w:id="34" w:name="_Toc447132327"/>
       <w:r>
         <w:t>Cyclic Code</w:t>
       </w:r>
+      <w:bookmarkEnd w:id="34"/>
+    </w:p>
+    <w:p>
+      <w:pPr>
+        <w:pStyle w:val="NoSpacing"/>
+      </w:pPr>
+      <w:r>
+        <w:rPr>
+          <w:b/>
+        </w:rPr>
+        <w:t>Cyclic Code</w:t>
+      </w:r>
+      <w:r>
+        <w:t xml:space="preserve">: </w:t>
+      </w:r>
+      <w:r>
+        <w:t>a block code, where the circular shifts of each codeword gives another word that belongs to the code</w:t>
+      </w:r>
+    </w:p>
+    <w:p>
+      <w:pPr>
+        <w:pStyle w:val="NoSpacing"/>
+      </w:pPr>
+    </w:p>
+    <w:p>
+      <w:pPr>
+        <w:pStyle w:val="NoSpacing"/>
+      </w:pPr>
+      <w:r>
+        <w:rPr>
+          <w:b/>
+        </w:rPr>
+        <w:t>Codeword Polynomial</w:t>
+      </w:r>
+      <w:r>
+        <w:t xml:space="preserve">: </w:t>
+      </w:r>
+      <w:r>
+        <w:rPr>
+          <w:i/>
+        </w:rPr>
+        <w:t>linear code</w:t>
+      </w:r>
+      <w:r>
+        <w:t xml:space="preserve"> whose valid code words are divisible</w:t>
+      </w:r>
+      <w:r>
+        <w:t xml:space="preserve"> by </w:t>
+      </w:r>
+      <w:r>
+        <w:t xml:space="preserve">a </w:t>
+      </w:r>
+      <w:r>
+        <w:t>generator polynomial</w:t>
+      </w:r>
+    </w:p>
+    <w:p>
+      <w:pPr>
+        <w:pStyle w:val="NoSpacing"/>
+      </w:pPr>
+      <w:r>
+        <w:t xml:space="preserve">a.k.a. </w:t>
+      </w:r>
+      <w:r>
+        <w:rPr>
+          <w:b/>
+        </w:rPr>
+        <w:t>polynomial code</w:t>
+      </w:r>
+    </w:p>
+    <w:p>
+      <w:pPr>
+        <w:pStyle w:val="NoSpacing"/>
+        <w:rPr>
+          <w:b/>
+        </w:rPr>
+      </w:pPr>
+    </w:p>
+    <w:p>
+      <w:pPr>
+        <w:pStyle w:val="NoSpacing"/>
+      </w:pPr>
+      <w:r>
+        <w:rPr>
+          <w:b/>
+        </w:rPr>
+        <w:t>Generator Polynomial</w:t>
+      </w:r>
+      <w:r>
+        <w:t xml:space="preserve">: </w:t>
+      </w:r>
+    </w:p>
+    <w:p>
+      <w:pPr>
+        <w:pStyle w:val="NoSpacing"/>
+      </w:pPr>
+    </w:p>
+    <w:p>
+      <w:pPr>
+        <w:pStyle w:val="NoSpacing"/>
+      </w:pPr>
+      <w:r>
+        <w:rPr>
+          <w:b/>
+        </w:rPr>
+        <w:t>Syndrome calculator</w:t>
+      </w:r>
+      <w:r>
+        <w:t>:</w:t>
+      </w:r>
+    </w:p>
+    <w:p>
+      <w:pPr>
+        <w:pStyle w:val="NoSpacing"/>
+      </w:pPr>
+    </w:p>
+    <w:p>
+      <w:pPr>
+        <w:pStyle w:val="Heading2"/>
+      </w:pPr>
+      <w:bookmarkStart w:id="35" w:name="_Toc447132328"/>
+      <w:r>
+        <w:t>Long Division Method</w:t>
+      </w:r>
       <w:bookmarkEnd w:id="35"/>
     </w:p>
     <w:p>
@@ -9466,83 +9681,82 @@
         <w:rPr>
           <w:b/>
         </w:rPr>
-        <w:t>Cyclic Code</w:t>
+        <w:t>Long division method</w:t>
       </w:r>
       <w:r>
         <w:t xml:space="preserve">: </w:t>
       </w:r>
-      <w:r>
-        <w:t>a block code, where the circular shifts of each codeword gives another word that belongs to the code</w:t>
-      </w:r>
-    </w:p>
-    <w:p>
-      <w:pPr>
-        <w:pStyle w:val="NoSpacing"/>
-      </w:pPr>
-    </w:p>
-    <w:p>
-      <w:pPr>
-        <w:pStyle w:val="NoSpacing"/>
-      </w:pPr>
-      <w:r>
-        <w:rPr>
-          <w:b/>
-        </w:rPr>
-        <w:t>Codeword Polynomial</w:t>
+    </w:p>
+    <w:p>
+      <w:pPr>
+        <w:pStyle w:val="NoSpacing"/>
+      </w:pPr>
+    </w:p>
+    <w:p>
+      <w:pPr>
+        <w:pStyle w:val="NoSpacing"/>
+      </w:pPr>
+      <w:r>
+        <w:rPr>
+          <w:b/>
+        </w:rPr>
+        <w:t xml:space="preserve">Cyclic Redundancy </w:t>
+      </w:r>
+      <w:r>
+        <w:rPr>
+          <w:b/>
+        </w:rPr>
+        <w:t>C</w:t>
+      </w:r>
+      <w:r>
+        <w:rPr>
+          <w:b/>
+        </w:rPr>
+        <w:t>heck (CRC)</w:t>
       </w:r>
       <w:r>
         <w:t xml:space="preserve">: </w:t>
       </w:r>
-      <w:r>
-        <w:rPr>
-          <w:i/>
-        </w:rPr>
-        <w:t>linear code</w:t>
-      </w:r>
-      <w:r>
-        <w:t xml:space="preserve"> whose valid code words are divisible</w:t>
-      </w:r>
-      <w:r>
-        <w:t xml:space="preserve"> by </w:t>
-      </w:r>
-      <w:r>
-        <w:t xml:space="preserve">a </w:t>
-      </w:r>
-      <w:r>
-        <w:t>generator polynomial</w:t>
-      </w:r>
-    </w:p>
-    <w:p>
-      <w:pPr>
-        <w:pStyle w:val="NoSpacing"/>
-      </w:pPr>
-      <w:r>
-        <w:t xml:space="preserve">a.k.a. </w:t>
-      </w:r>
-      <w:r>
-        <w:rPr>
-          <w:b/>
-        </w:rPr>
-        <w:t>polynomial code</w:t>
-      </w:r>
-    </w:p>
-    <w:p>
-      <w:pPr>
-        <w:pStyle w:val="NoSpacing"/>
-        <w:rPr>
-          <w:b/>
-        </w:rPr>
-      </w:pPr>
-    </w:p>
-    <w:p>
-      <w:pPr>
-        <w:pStyle w:val="NoSpacing"/>
-      </w:pPr>
-      <w:r>
-        <w:rPr>
-          <w:b/>
-        </w:rPr>
-        <w:t>Generator Polynomial</w:t>
+    </w:p>
+    <w:p>
+      <w:pPr>
+        <w:pStyle w:val="NoSpacing"/>
+      </w:pPr>
+    </w:p>
+    <w:p>
+      <w:pPr>
+        <w:pStyle w:val="NoSpacing"/>
+      </w:pPr>
+      <w:r>
+        <w:rPr>
+          <w:b/>
+        </w:rPr>
+        <w:t>BCH</w:t>
+      </w:r>
+      <w:r>
+        <w:t>: don’t worry about the acronym-it’s the names of the authors of the paper</w:t>
+      </w:r>
+    </w:p>
+    <w:p>
+      <w:pPr>
+        <w:pStyle w:val="NoSpacing"/>
+      </w:pPr>
+    </w:p>
+    <w:p>
+      <w:pPr>
+        <w:pStyle w:val="NoSpacing"/>
+      </w:pPr>
+      <w:r>
+        <w:rPr>
+          <w:b/>
+        </w:rPr>
+        <w:t>Reed Solomon</w:t>
+      </w:r>
+      <w:r>
+        <w:rPr>
+          <w:b/>
+        </w:rPr>
+        <w:t xml:space="preserve"> (RS)</w:t>
       </w:r>
       <w:r>
         <w:t xml:space="preserve">: </w:t>
@@ -9550,18 +9764,29 @@
     </w:p>
     <w:p>
       <w:pPr>
-        <w:pStyle w:val="NoSpacing"/>
-      </w:pPr>
-    </w:p>
-    <w:p>
-      <w:pPr>
-        <w:pStyle w:val="NoSpacing"/>
-      </w:pPr>
-      <w:r>
-        <w:rPr>
-          <w:b/>
-        </w:rPr>
-        <w:t>Syndrome calculator</w:t>
+        <w:pStyle w:val="Heading1"/>
+      </w:pPr>
+      <w:bookmarkStart w:id="36" w:name="_Toc447132329"/>
+      <w:r>
+        <w:t>Convolution Code</w:t>
+      </w:r>
+      <w:bookmarkEnd w:id="36"/>
+    </w:p>
+    <w:p>
+      <w:pPr>
+        <w:pStyle w:val="NoSpacing"/>
+      </w:pPr>
+      <w:r>
+        <w:rPr>
+          <w:b/>
+        </w:rPr>
+        <w:t>Convolution</w:t>
+      </w:r>
+      <w:r>
+        <w:rPr>
+          <w:b/>
+        </w:rPr>
+        <w:t xml:space="preserve"> Code</w:t>
       </w:r>
       <w:r>
         <w:t>:</w:t>
@@ -9574,129 +9799,435 @@
     </w:p>
     <w:p>
       <w:pPr>
-        <w:pStyle w:val="Heading2"/>
-      </w:pPr>
-      <w:bookmarkStart w:id="36" w:name="_Toc447004905"/>
-      <w:r>
-        <w:t>Long Division Method</w:t>
-      </w:r>
-      <w:bookmarkEnd w:id="36"/>
-    </w:p>
-    <w:p>
-      <w:pPr>
-        <w:pStyle w:val="NoSpacing"/>
-      </w:pPr>
-      <w:r>
-        <w:rPr>
-          <w:b/>
-        </w:rPr>
-        <w:t>Long division method</w:t>
-      </w:r>
-      <w:r>
-        <w:t xml:space="preserve">: </w:t>
-      </w:r>
-    </w:p>
-    <w:p>
-      <w:pPr>
-        <w:pStyle w:val="NoSpacing"/>
-      </w:pPr>
-    </w:p>
-    <w:p>
-      <w:pPr>
-        <w:pStyle w:val="NoSpacing"/>
-      </w:pPr>
-      <w:r>
-        <w:rPr>
-          <w:b/>
-        </w:rPr>
-        <w:t xml:space="preserve">Cyclic Redundancy </w:t>
-      </w:r>
-      <w:r>
-        <w:rPr>
-          <w:b/>
-        </w:rPr>
-        <w:t>C</w:t>
-      </w:r>
-      <w:r>
-        <w:rPr>
-          <w:b/>
-        </w:rPr>
-        <w:t>heck (CRC)</w:t>
-      </w:r>
-      <w:r>
-        <w:t xml:space="preserve">: </w:t>
-      </w:r>
-    </w:p>
-    <w:p>
-      <w:pPr>
-        <w:pStyle w:val="NoSpacing"/>
-      </w:pPr>
-    </w:p>
-    <w:p>
-      <w:pPr>
-        <w:pStyle w:val="NoSpacing"/>
-      </w:pPr>
-      <w:r>
-        <w:rPr>
-          <w:b/>
-        </w:rPr>
-        <w:t>BCH</w:t>
-      </w:r>
-      <w:r>
-        <w:t>: don’t worry about the acronym-it’s the names of the authors of the paper</w:t>
-      </w:r>
-    </w:p>
-    <w:p>
-      <w:pPr>
-        <w:pStyle w:val="NoSpacing"/>
-      </w:pPr>
-    </w:p>
-    <w:p>
-      <w:pPr>
-        <w:pStyle w:val="NoSpacing"/>
-      </w:pPr>
-      <w:r>
-        <w:rPr>
-          <w:b/>
-        </w:rPr>
-        <w:t>Reed Solomon</w:t>
-      </w:r>
-      <w:r>
-        <w:rPr>
-          <w:b/>
-        </w:rPr>
-        <w:t xml:space="preserve"> (RS)</w:t>
-      </w:r>
-      <w:r>
-        <w:t xml:space="preserve">: </w:t>
-      </w:r>
+        <w:pStyle w:val="NoSpacing"/>
+      </w:pPr>
+      <w:r>
+        <w:rPr>
+          <w:b/>
+        </w:rPr>
+        <w:t>Viterbi decoding algorithm</w:t>
+      </w:r>
+      <w:r>
+        <w:t>:</w:t>
+      </w:r>
+    </w:p>
+    <w:p>
+      <w:pPr>
+        <w:pStyle w:val="NoSpacing"/>
+      </w:pPr>
+    </w:p>
+    <w:p>
+      <w:pPr>
+        <w:pStyle w:val="NoSpacing"/>
+      </w:pPr>
+      <w:r>
+        <w:rPr>
+          <w:b/>
+        </w:rPr>
+        <w:t>Code Trellis</w:t>
+      </w:r>
+      <w:r>
+        <w:t>:</w:t>
+      </w:r>
+      <w:bookmarkStart w:id="37" w:name="_GoBack"/>
+      <w:bookmarkEnd w:id="37"/>
     </w:p>
     <w:p>
       <w:pPr>
         <w:pStyle w:val="Heading1"/>
       </w:pPr>
-      <w:bookmarkStart w:id="37" w:name="_Toc447004906"/>
-      <w:r>
-        <w:t>Convolution Code</w:t>
-      </w:r>
-      <w:bookmarkEnd w:id="37"/>
-    </w:p>
-    <w:p>
-      <w:pPr>
-        <w:pStyle w:val="NoSpacing"/>
-      </w:pPr>
-      <w:r>
-        <w:rPr>
-          <w:b/>
-        </w:rPr>
-        <w:t>Convoluation Code</w:t>
+      <w:r>
+        <w:t>Shift Keying</w:t>
+      </w:r>
+    </w:p>
+    <w:p>
+      <w:pPr>
+        <w:pStyle w:val="NoSpacing"/>
+      </w:pPr>
+    </w:p>
+    <w:p>
+      <w:pPr>
+        <w:pStyle w:val="NoSpacing"/>
+      </w:pPr>
+      <w:r>
+        <w:rPr>
+          <w:b/>
+        </w:rPr>
+        <w:t>Shift Keying (SK)</w:t>
       </w:r>
       <w:r>
         <w:t>:</w:t>
       </w:r>
     </w:p>
+    <w:p>
+      <w:pPr>
+        <w:pStyle w:val="NoSpacing"/>
+      </w:pPr>
+    </w:p>
+    <w:p>
+      <w:pPr>
+        <w:pStyle w:val="NoSpacing"/>
+      </w:pPr>
+      <w:r>
+        <w:rPr>
+          <w:b/>
+        </w:rPr>
+        <w:t>Amplitude S</w:t>
+      </w:r>
+      <w:r>
+        <w:rPr>
+          <w:b/>
+        </w:rPr>
+        <w:t>K</w:t>
+      </w:r>
+      <w:r>
+        <w:rPr>
+          <w:b/>
+        </w:rPr>
+        <w:t xml:space="preserve"> (ASK)</w:t>
+      </w:r>
+      <w:r>
+        <w:t>:</w:t>
+      </w:r>
+    </w:p>
+    <w:p>
+      <w:pPr>
+        <w:pStyle w:val="NoSpacing"/>
+      </w:pPr>
+    </w:p>
+    <w:p>
+      <w:pPr>
+        <w:pStyle w:val="NoSpacing"/>
+      </w:pPr>
+      <w:r>
+        <w:rPr>
+          <w:b/>
+        </w:rPr>
+        <w:t>Frequency S</w:t>
+      </w:r>
+      <w:r>
+        <w:rPr>
+          <w:b/>
+        </w:rPr>
+        <w:t>K</w:t>
+      </w:r>
+      <w:r>
+        <w:rPr>
+          <w:b/>
+        </w:rPr>
+        <w:t xml:space="preserve"> (FSK)</w:t>
+      </w:r>
+      <w:r>
+        <w:t>:</w:t>
+      </w:r>
+    </w:p>
+    <w:p>
+      <w:pPr>
+        <w:pStyle w:val="NoSpacing"/>
+      </w:pPr>
+    </w:p>
+    <w:p>
+      <w:pPr>
+        <w:pStyle w:val="NoSpacing"/>
+      </w:pPr>
+      <w:r>
+        <w:rPr>
+          <w:b/>
+        </w:rPr>
+        <w:t>Binary FSK (BFSK)</w:t>
+      </w:r>
+      <w:r>
+        <w:t>:</w:t>
+      </w:r>
+    </w:p>
+    <w:p>
+      <w:pPr>
+        <w:pStyle w:val="NoSpacing"/>
+      </w:pPr>
+    </w:p>
+    <w:p>
+      <w:pPr>
+        <w:pStyle w:val="NoSpacing"/>
+      </w:pPr>
+      <w:r>
+        <w:rPr>
+          <w:b/>
+        </w:rPr>
+        <w:t xml:space="preserve">M-ary PSK </w:t>
+      </w:r>
+      <w:r>
+        <w:rPr>
+          <w:b/>
+        </w:rPr>
+        <w:t>(MFSK)</w:t>
+      </w:r>
+      <w:r>
+        <w:t>:</w:t>
+      </w:r>
+      <w:r>
+        <w:t xml:space="preserve"> </w:t>
+      </w:r>
+    </w:p>
+    <w:p>
+      <w:pPr>
+        <w:pStyle w:val="NoSpacing"/>
+      </w:pPr>
+    </w:p>
+    <w:p>
+      <w:pPr>
+        <w:pStyle w:val="NoSpacing"/>
+      </w:pPr>
+      <w:r>
+        <w:rPr>
+          <w:b/>
+        </w:rPr>
+        <w:t>Phase S</w:t>
+      </w:r>
+      <w:r>
+        <w:rPr>
+          <w:b/>
+        </w:rPr>
+        <w:t>K</w:t>
+      </w:r>
+      <w:r>
+        <w:rPr>
+          <w:b/>
+        </w:rPr>
+        <w:t xml:space="preserve"> (PSK)</w:t>
+      </w:r>
+      <w:r>
+        <w:t>:</w:t>
+      </w:r>
+    </w:p>
+    <w:p>
+      <w:pPr>
+        <w:pStyle w:val="NoSpacing"/>
+      </w:pPr>
+    </w:p>
+    <w:p>
+      <w:pPr>
+        <w:pStyle w:val="NoSpacing"/>
+      </w:pPr>
+      <w:r>
+        <w:rPr>
+          <w:b/>
+        </w:rPr>
+        <w:t>Binary PSK (BPSK)</w:t>
+      </w:r>
+      <w:r>
+        <w:t>:</w:t>
+      </w:r>
+    </w:p>
+    <w:p>
+      <w:pPr>
+        <w:pStyle w:val="NoSpacing"/>
+      </w:pPr>
+    </w:p>
+    <w:p>
+      <w:pPr>
+        <w:pStyle w:val="NoSpacing"/>
+      </w:pPr>
+      <w:r>
+        <w:rPr>
+          <w:b/>
+        </w:rPr>
+        <w:t>Quadrature PSK (</w:t>
+      </w:r>
+      <w:r>
+        <w:rPr>
+          <w:b/>
+        </w:rPr>
+        <w:t>QPSK)</w:t>
+      </w:r>
+      <w:r>
+        <w:t>:</w:t>
+      </w:r>
+    </w:p>
+    <w:p>
+      <w:pPr>
+        <w:pStyle w:val="NoSpacing"/>
+      </w:pPr>
+    </w:p>
+    <w:p>
+      <w:pPr>
+        <w:pStyle w:val="NoSpacing"/>
+      </w:pPr>
+      <w:r>
+        <w:rPr>
+          <w:b/>
+        </w:rPr>
+        <w:t>M-ary PSK (MPSK)</w:t>
+      </w:r>
+      <w:r>
+        <w:t>:</w:t>
+      </w:r>
+    </w:p>
+    <w:p>
+      <w:pPr>
+        <w:pStyle w:val="NoSpacing"/>
+      </w:pPr>
+    </w:p>
+    <w:p>
+      <w:pPr>
+        <w:pStyle w:val="NoSpacing"/>
+      </w:pPr>
+      <w:r>
+        <w:rPr>
+          <w:position w:val="-30"/>
+        </w:rPr>
+        <w:object w:dxaOrig="1880" w:dyaOrig="680" w14:anchorId="6DF71E08">
+          <v:shape id="_x0000_i1047" type="#_x0000_t75" style="width:93.9pt;height:34.1pt" o:ole="">
+            <v:imagedata r:id="rId62" o:title=""/>
+          </v:shape>
+          <o:OLEObject Type="Embed" ProgID="Equation.DSMT4" ShapeID="_x0000_i1047" DrawAspect="Content" ObjectID="_1520879663" r:id="rId63"/>
+        </w:object>
+      </w:r>
+    </w:p>
+    <w:p>
+      <w:pPr>
+        <w:pStyle w:val="NoSpacing"/>
+      </w:pPr>
+      <w:r>
+        <w:rPr>
+          <w:position w:val="-24"/>
+        </w:rPr>
+        <w:object w:dxaOrig="1840" w:dyaOrig="620" w14:anchorId="768CEC92">
+          <v:shape id="_x0000_i1048" type="#_x0000_t75" style="width:92.05pt;height:31pt" o:ole="">
+            <v:imagedata r:id="rId64" o:title=""/>
+          </v:shape>
+          <o:OLEObject Type="Embed" ProgID="Equation.DSMT4" ShapeID="_x0000_i1048" DrawAspect="Content" ObjectID="_1520879664" r:id="rId65"/>
+        </w:object>
+      </w:r>
+    </w:p>
+    <w:p>
+      <w:pPr>
+        <w:pStyle w:val="NoSpacing"/>
+      </w:pPr>
+    </w:p>
+    <w:p>
+      <w:pPr>
+        <w:pStyle w:val="NoSpacing"/>
+      </w:pPr>
+      <w:r>
+        <w:rPr>
+          <w:b/>
+        </w:rPr>
+        <w:t xml:space="preserve">Differential </w:t>
+      </w:r>
+      <w:r>
+        <w:rPr>
+          <w:b/>
+        </w:rPr>
+        <w:t>PSK (DPSK)</w:t>
+      </w:r>
+      <w:r>
+        <w:t>:</w:t>
+      </w:r>
+    </w:p>
+    <w:p>
+      <w:pPr>
+        <w:pStyle w:val="Heading1"/>
+      </w:pPr>
+      <w:bookmarkStart w:id="38" w:name="_Toc447132330"/>
+      <w:r>
+        <w:t>Pseudo Noise</w:t>
+      </w:r>
+      <w:bookmarkEnd w:id="38"/>
+    </w:p>
+    <w:p>
+      <w:pPr>
+        <w:pStyle w:val="NoSpacing"/>
+      </w:pPr>
+      <w:r>
+        <w:rPr>
+          <w:b/>
+        </w:rPr>
+        <w:t>P</w:t>
+      </w:r>
+      <w:r>
+        <w:rPr>
+          <w:b/>
+        </w:rPr>
+        <w:t xml:space="preserve">seudo </w:t>
+      </w:r>
+      <w:r>
+        <w:rPr>
+          <w:b/>
+        </w:rPr>
+        <w:t>N</w:t>
+      </w:r>
+      <w:r>
+        <w:rPr>
+          <w:b/>
+        </w:rPr>
+        <w:t xml:space="preserve">oise </w:t>
+      </w:r>
+      <w:r>
+        <w:rPr>
+          <w:b/>
+        </w:rPr>
+        <w:t>(PN)</w:t>
+      </w:r>
+      <w:r>
+        <w:rPr>
+          <w:b/>
+        </w:rPr>
+        <w:t xml:space="preserve"> </w:t>
+      </w:r>
+      <w:r>
+        <w:rPr>
+          <w:b/>
+        </w:rPr>
+        <w:t>sequence</w:t>
+      </w:r>
+      <w:r>
+        <w:rPr>
+          <w:b/>
+        </w:rPr>
+        <w:t xml:space="preserve"> </w:t>
+      </w:r>
+      <w:r>
+        <w:rPr>
+          <w:b/>
+        </w:rPr>
+        <w:t>code</w:t>
+      </w:r>
+      <w:r>
+        <w:t>:</w:t>
+      </w:r>
+      <w:r>
+        <w:t xml:space="preserve"> </w:t>
+      </w:r>
+    </w:p>
+    <w:p>
+      <w:pPr>
+        <w:pStyle w:val="NoSpacing"/>
+        <w:rPr>
+          <w:b/>
+        </w:rPr>
+      </w:pPr>
+    </w:p>
+    <w:p>
+      <w:pPr>
+        <w:pStyle w:val="NoSpacing"/>
+      </w:pPr>
+      <w:r>
+        <w:rPr>
+          <w:b/>
+        </w:rPr>
+        <w:t>Frequency Hopping Spread Spectrum (FHSS)</w:t>
+      </w:r>
+      <w:r>
+        <w:t>:</w:t>
+      </w:r>
+    </w:p>
+    <w:p>
+      <w:pPr>
+        <w:pStyle w:val="NoSpacing"/>
+      </w:pPr>
+    </w:p>
     <w:sectPr>
-      <w:footerReference w:type="default" r:id="rId62"/>
+      <w:footerReference w:type="default" r:id="rId66"/>
       <w:pgSz w:w="12240" w:h="15840"/>
       <w:pgMar w:top="1440" w:right="1440" w:bottom="1440" w:left="1440" w:header="708" w:footer="708" w:gutter="0"/>
       <w:cols w:space="708"/>
@@ -9741,7 +10272,6 @@
         <w:docPartUnique/>
       </w:docPartObj>
     </w:sdtPr>
-    <w:sdtEndPr/>
     <w:sdtContent>
       <w:sdt>
         <w:sdtPr>
@@ -9751,7 +10281,6 @@
             <w:docPartUnique/>
           </w:docPartObj>
         </w:sdtPr>
-        <w:sdtEndPr/>
         <w:sdtContent>
           <w:p>
             <w:pPr>
@@ -12292,7 +12821,6 @@
   <w:style w:type="character" w:default="1" w:styleId="DefaultParagraphFont">
     <w:name w:val="Default Paragraph Font"/>
     <w:uiPriority w:val="1"/>
-    <w:semiHidden/>
     <w:unhideWhenUsed/>
   </w:style>
   <w:style w:type="table" w:default="1" w:styleId="TableNormal">
@@ -12865,7 +13393,7 @@
 </file>
 
 <file path=customXml/itemProps1.xml><?xml version="1.0" encoding="utf-8"?>
-<ds:datastoreItem xmlns:ds="http://schemas.openxmlformats.org/officeDocument/2006/customXml" ds:itemID="{6FAD27C7-ABDF-48F2-9C54-85D9BC428D9A}">
+<ds:datastoreItem xmlns:ds="http://schemas.openxmlformats.org/officeDocument/2006/customXml" ds:itemID="{68D6D69D-1BED-4DDD-88CF-D63C0FBC420F}">
   <ds:schemaRefs>
     <ds:schemaRef ds:uri="http://schemas.openxmlformats.org/officeDocument/2006/bibliography"/>
   </ds:schemaRefs>

</xml_diff>

<commit_message>
working on 4j ass
</commit_message>
<xml_diff>
--- a/SFWR ENG 4J03.docx
+++ b/SFWR ENG 4J03.docx
@@ -127,110 +127,63 @@
           <w:r>
             <w:fldChar w:fldCharType="separate"/>
           </w:r>
-          <w:bookmarkStart w:id="0" w:name="_GoBack"/>
-          <w:bookmarkEnd w:id="0"/>
-          <w:r>
-            <w:rPr>
-              <w:rStyle w:val="Hyperlink"/>
-              <w:noProof/>
-            </w:rPr>
-            <w:fldChar w:fldCharType="begin"/>
-          </w:r>
-          <w:r>
-            <w:rPr>
-              <w:rStyle w:val="Hyperlink"/>
-              <w:noProof/>
-            </w:rPr>
-            <w:instrText xml:space="preserve"> </w:instrText>
-          </w:r>
-          <w:r>
-            <w:rPr>
-              <w:noProof/>
-            </w:rPr>
-            <w:instrText>HYPERLINK \l "_Toc447268443"</w:instrText>
-          </w:r>
-          <w:r>
-            <w:rPr>
-              <w:rStyle w:val="Hyperlink"/>
-              <w:noProof/>
-            </w:rPr>
-            <w:instrText xml:space="preserve"> </w:instrText>
-          </w:r>
-          <w:r>
-            <w:rPr>
-              <w:rStyle w:val="Hyperlink"/>
-              <w:noProof/>
-            </w:rPr>
-          </w:r>
-          <w:r>
-            <w:rPr>
-              <w:rStyle w:val="Hyperlink"/>
-              <w:noProof/>
-            </w:rPr>
-            <w:fldChar w:fldCharType="separate"/>
-          </w:r>
-          <w:r>
-            <w:rPr>
-              <w:rStyle w:val="Hyperlink"/>
-              <w:noProof/>
-            </w:rPr>
-            <w:t>Abbreviations</w:t>
-          </w:r>
-          <w:r>
-            <w:rPr>
-              <w:noProof/>
-              <w:webHidden/>
-            </w:rPr>
-            <w:tab/>
-          </w:r>
-          <w:r>
-            <w:rPr>
-              <w:noProof/>
-              <w:webHidden/>
-            </w:rPr>
-            <w:fldChar w:fldCharType="begin"/>
-          </w:r>
-          <w:r>
-            <w:rPr>
-              <w:noProof/>
-              <w:webHidden/>
-            </w:rPr>
-            <w:instrText xml:space="preserve"> PAGEREF _Toc447268443 \h </w:instrText>
-          </w:r>
-          <w:r>
-            <w:rPr>
-              <w:noProof/>
-              <w:webHidden/>
-            </w:rPr>
-          </w:r>
-          <w:r>
-            <w:rPr>
-              <w:noProof/>
-              <w:webHidden/>
-            </w:rPr>
-            <w:fldChar w:fldCharType="separate"/>
-          </w:r>
-          <w:r>
-            <w:rPr>
-              <w:noProof/>
-              <w:webHidden/>
-            </w:rPr>
-            <w:t>2</w:t>
-          </w:r>
-          <w:r>
-            <w:rPr>
-              <w:noProof/>
-              <w:webHidden/>
-            </w:rPr>
-            <w:fldChar w:fldCharType="end"/>
-          </w:r>
-          <w:r>
-            <w:rPr>
-              <w:rStyle w:val="Hyperlink"/>
-              <w:noProof/>
-            </w:rPr>
-            <w:fldChar w:fldCharType="end"/>
-          </w:r>
+          <w:hyperlink w:anchor="_Toc447484684" w:history="1">
+            <w:r>
+              <w:rPr>
+                <w:rStyle w:val="Hyperlink"/>
+                <w:noProof/>
+              </w:rPr>
+              <w:t>Abbreviations</w:t>
+            </w:r>
+            <w:r>
+              <w:rPr>
+                <w:noProof/>
+                <w:webHidden/>
+              </w:rPr>
+              <w:tab/>
+            </w:r>
+            <w:r>
+              <w:rPr>
+                <w:noProof/>
+                <w:webHidden/>
+              </w:rPr>
+              <w:fldChar w:fldCharType="begin"/>
+            </w:r>
+            <w:r>
+              <w:rPr>
+                <w:noProof/>
+                <w:webHidden/>
+              </w:rPr>
+              <w:instrText xml:space="preserve"> PAGEREF _Toc447484684 \h </w:instrText>
+            </w:r>
+            <w:r>
+              <w:rPr>
+                <w:noProof/>
+                <w:webHidden/>
+              </w:rPr>
+            </w:r>
+            <w:r>
+              <w:rPr>
+                <w:noProof/>
+                <w:webHidden/>
+              </w:rPr>
+              <w:fldChar w:fldCharType="separate"/>
+            </w:r>
+            <w:r>
+              <w:rPr>
+                <w:noProof/>
+                <w:webHidden/>
+              </w:rPr>
+              <w:t>2</w:t>
+            </w:r>
+            <w:r>
+              <w:rPr>
+                <w:noProof/>
+                <w:webHidden/>
+              </w:rPr>
+              <w:fldChar w:fldCharType="end"/>
+            </w:r>
+          </w:hyperlink>
         </w:p>
         <w:p>
           <w:pPr>
@@ -245,7 +198,7 @@
               <w:lang w:eastAsia="en-CA"/>
             </w:rPr>
           </w:pPr>
-          <w:hyperlink w:anchor="_Toc447268444" w:history="1">
+          <w:hyperlink w:anchor="_Toc447484685" w:history="1">
             <w:r>
               <w:rPr>
                 <w:rStyle w:val="Hyperlink"/>
@@ -272,7 +225,7 @@
                 <w:noProof/>
                 <w:webHidden/>
               </w:rPr>
-              <w:instrText xml:space="preserve"> PAGEREF _Toc447268444 \h </w:instrText>
+              <w:instrText xml:space="preserve"> PAGEREF _Toc447484685 \h </w:instrText>
             </w:r>
             <w:r>
               <w:rPr>
@@ -316,7 +269,7 @@
               <w:lang w:eastAsia="en-CA"/>
             </w:rPr>
           </w:pPr>
-          <w:hyperlink w:anchor="_Toc447268445" w:history="1">
+          <w:hyperlink w:anchor="_Toc447484686" w:history="1">
             <w:r>
               <w:rPr>
                 <w:rStyle w:val="Hyperlink"/>
@@ -343,7 +296,7 @@
                 <w:noProof/>
                 <w:webHidden/>
               </w:rPr>
-              <w:instrText xml:space="preserve"> PAGEREF _Toc447268445 \h </w:instrText>
+              <w:instrText xml:space="preserve"> PAGEREF _Toc447484686 \h </w:instrText>
             </w:r>
             <w:r>
               <w:rPr>
@@ -387,7 +340,7 @@
               <w:lang w:eastAsia="en-CA"/>
             </w:rPr>
           </w:pPr>
-          <w:hyperlink w:anchor="_Toc447268446" w:history="1">
+          <w:hyperlink w:anchor="_Toc447484687" w:history="1">
             <w:r>
               <w:rPr>
                 <w:rStyle w:val="Hyperlink"/>
@@ -414,7 +367,7 @@
                 <w:noProof/>
                 <w:webHidden/>
               </w:rPr>
-              <w:instrText xml:space="preserve"> PAGEREF _Toc447268446 \h </w:instrText>
+              <w:instrText xml:space="preserve"> PAGEREF _Toc447484687 \h </w:instrText>
             </w:r>
             <w:r>
               <w:rPr>
@@ -458,7 +411,7 @@
               <w:lang w:eastAsia="en-CA"/>
             </w:rPr>
           </w:pPr>
-          <w:hyperlink w:anchor="_Toc447268447" w:history="1">
+          <w:hyperlink w:anchor="_Toc447484688" w:history="1">
             <w:r>
               <w:rPr>
                 <w:rStyle w:val="Hyperlink"/>
@@ -485,7 +438,7 @@
                 <w:noProof/>
                 <w:webHidden/>
               </w:rPr>
-              <w:instrText xml:space="preserve"> PAGEREF _Toc447268447 \h </w:instrText>
+              <w:instrText xml:space="preserve"> PAGEREF _Toc447484688 \h </w:instrText>
             </w:r>
             <w:r>
               <w:rPr>
@@ -529,7 +482,7 @@
               <w:lang w:eastAsia="en-CA"/>
             </w:rPr>
           </w:pPr>
-          <w:hyperlink w:anchor="_Toc447268448" w:history="1">
+          <w:hyperlink w:anchor="_Toc447484689" w:history="1">
             <w:r>
               <w:rPr>
                 <w:rStyle w:val="Hyperlink"/>
@@ -556,7 +509,7 @@
                 <w:noProof/>
                 <w:webHidden/>
               </w:rPr>
-              <w:instrText xml:space="preserve"> PAGEREF _Toc447268448 \h </w:instrText>
+              <w:instrText xml:space="preserve"> PAGEREF _Toc447484689 \h </w:instrText>
             </w:r>
             <w:r>
               <w:rPr>
@@ -600,7 +553,7 @@
               <w:lang w:eastAsia="en-CA"/>
             </w:rPr>
           </w:pPr>
-          <w:hyperlink w:anchor="_Toc447268449" w:history="1">
+          <w:hyperlink w:anchor="_Toc447484690" w:history="1">
             <w:r>
               <w:rPr>
                 <w:rStyle w:val="Hyperlink"/>
@@ -627,7 +580,7 @@
                 <w:noProof/>
                 <w:webHidden/>
               </w:rPr>
-              <w:instrText xml:space="preserve"> PAGEREF _Toc447268449 \h </w:instrText>
+              <w:instrText xml:space="preserve"> PAGEREF _Toc447484690 \h </w:instrText>
             </w:r>
             <w:r>
               <w:rPr>
@@ -671,7 +624,7 @@
               <w:lang w:eastAsia="en-CA"/>
             </w:rPr>
           </w:pPr>
-          <w:hyperlink w:anchor="_Toc447268450" w:history="1">
+          <w:hyperlink w:anchor="_Toc447484691" w:history="1">
             <w:r>
               <w:rPr>
                 <w:rStyle w:val="Hyperlink"/>
@@ -698,7 +651,7 @@
                 <w:noProof/>
                 <w:webHidden/>
               </w:rPr>
-              <w:instrText xml:space="preserve"> PAGEREF _Toc447268450 \h </w:instrText>
+              <w:instrText xml:space="preserve"> PAGEREF _Toc447484691 \h </w:instrText>
             </w:r>
             <w:r>
               <w:rPr>
@@ -742,7 +695,7 @@
               <w:lang w:eastAsia="en-CA"/>
             </w:rPr>
           </w:pPr>
-          <w:hyperlink w:anchor="_Toc447268451" w:history="1">
+          <w:hyperlink w:anchor="_Toc447484692" w:history="1">
             <w:r>
               <w:rPr>
                 <w:rStyle w:val="Hyperlink"/>
@@ -769,7 +722,7 @@
                 <w:noProof/>
                 <w:webHidden/>
               </w:rPr>
-              <w:instrText xml:space="preserve"> PAGEREF _Toc447268451 \h </w:instrText>
+              <w:instrText xml:space="preserve"> PAGEREF _Toc447484692 \h </w:instrText>
             </w:r>
             <w:r>
               <w:rPr>
@@ -813,7 +766,7 @@
               <w:lang w:eastAsia="en-CA"/>
             </w:rPr>
           </w:pPr>
-          <w:hyperlink w:anchor="_Toc447268452" w:history="1">
+          <w:hyperlink w:anchor="_Toc447484693" w:history="1">
             <w:r>
               <w:rPr>
                 <w:rStyle w:val="Hyperlink"/>
@@ -840,7 +793,7 @@
                 <w:noProof/>
                 <w:webHidden/>
               </w:rPr>
-              <w:instrText xml:space="preserve"> PAGEREF _Toc447268452 \h </w:instrText>
+              <w:instrText xml:space="preserve"> PAGEREF _Toc447484693 \h </w:instrText>
             </w:r>
             <w:r>
               <w:rPr>
@@ -884,7 +837,7 @@
               <w:lang w:eastAsia="en-CA"/>
             </w:rPr>
           </w:pPr>
-          <w:hyperlink w:anchor="_Toc447268453" w:history="1">
+          <w:hyperlink w:anchor="_Toc447484694" w:history="1">
             <w:r>
               <w:rPr>
                 <w:rStyle w:val="Hyperlink"/>
@@ -911,7 +864,7 @@
                 <w:noProof/>
                 <w:webHidden/>
               </w:rPr>
-              <w:instrText xml:space="preserve"> PAGEREF _Toc447268453 \h </w:instrText>
+              <w:instrText xml:space="preserve"> PAGEREF _Toc447484694 \h </w:instrText>
             </w:r>
             <w:r>
               <w:rPr>
@@ -955,7 +908,7 @@
               <w:lang w:eastAsia="en-CA"/>
             </w:rPr>
           </w:pPr>
-          <w:hyperlink w:anchor="_Toc447268454" w:history="1">
+          <w:hyperlink w:anchor="_Toc447484695" w:history="1">
             <w:r>
               <w:rPr>
                 <w:rStyle w:val="Hyperlink"/>
@@ -982,7 +935,7 @@
                 <w:noProof/>
                 <w:webHidden/>
               </w:rPr>
-              <w:instrText xml:space="preserve"> PAGEREF _Toc447268454 \h </w:instrText>
+              <w:instrText xml:space="preserve"> PAGEREF _Toc447484695 \h </w:instrText>
             </w:r>
             <w:r>
               <w:rPr>
@@ -1026,7 +979,7 @@
               <w:lang w:eastAsia="en-CA"/>
             </w:rPr>
           </w:pPr>
-          <w:hyperlink w:anchor="_Toc447268455" w:history="1">
+          <w:hyperlink w:anchor="_Toc447484696" w:history="1">
             <w:r>
               <w:rPr>
                 <w:rStyle w:val="Hyperlink"/>
@@ -1053,7 +1006,7 @@
                 <w:noProof/>
                 <w:webHidden/>
               </w:rPr>
-              <w:instrText xml:space="preserve"> PAGEREF _Toc447268455 \h </w:instrText>
+              <w:instrText xml:space="preserve"> PAGEREF _Toc447484696 \h </w:instrText>
             </w:r>
             <w:r>
               <w:rPr>
@@ -1097,7 +1050,7 @@
               <w:lang w:eastAsia="en-CA"/>
             </w:rPr>
           </w:pPr>
-          <w:hyperlink w:anchor="_Toc447268456" w:history="1">
+          <w:hyperlink w:anchor="_Toc447484697" w:history="1">
             <w:r>
               <w:rPr>
                 <w:rStyle w:val="Hyperlink"/>
@@ -1124,7 +1077,7 @@
                 <w:noProof/>
                 <w:webHidden/>
               </w:rPr>
-              <w:instrText xml:space="preserve"> PAGEREF _Toc447268456 \h </w:instrText>
+              <w:instrText xml:space="preserve"> PAGEREF _Toc447484697 \h </w:instrText>
             </w:r>
             <w:r>
               <w:rPr>
@@ -1168,7 +1121,7 @@
               <w:lang w:eastAsia="en-CA"/>
             </w:rPr>
           </w:pPr>
-          <w:hyperlink w:anchor="_Toc447268457" w:history="1">
+          <w:hyperlink w:anchor="_Toc447484698" w:history="1">
             <w:r>
               <w:rPr>
                 <w:rStyle w:val="Hyperlink"/>
@@ -1195,7 +1148,7 @@
                 <w:noProof/>
                 <w:webHidden/>
               </w:rPr>
-              <w:instrText xml:space="preserve"> PAGEREF _Toc447268457 \h </w:instrText>
+              <w:instrText xml:space="preserve"> PAGEREF _Toc447484698 \h </w:instrText>
             </w:r>
             <w:r>
               <w:rPr>
@@ -1239,7 +1192,7 @@
               <w:lang w:eastAsia="en-CA"/>
             </w:rPr>
           </w:pPr>
-          <w:hyperlink w:anchor="_Toc447268458" w:history="1">
+          <w:hyperlink w:anchor="_Toc447484699" w:history="1">
             <w:r>
               <w:rPr>
                 <w:rStyle w:val="Hyperlink"/>
@@ -1266,7 +1219,7 @@
                 <w:noProof/>
                 <w:webHidden/>
               </w:rPr>
-              <w:instrText xml:space="preserve"> PAGEREF _Toc447268458 \h </w:instrText>
+              <w:instrText xml:space="preserve"> PAGEREF _Toc447484699 \h </w:instrText>
             </w:r>
             <w:r>
               <w:rPr>
@@ -1310,7 +1263,7 @@
               <w:lang w:eastAsia="en-CA"/>
             </w:rPr>
           </w:pPr>
-          <w:hyperlink w:anchor="_Toc447268459" w:history="1">
+          <w:hyperlink w:anchor="_Toc447484700" w:history="1">
             <w:r>
               <w:rPr>
                 <w:rStyle w:val="Hyperlink"/>
@@ -1337,7 +1290,7 @@
                 <w:noProof/>
                 <w:webHidden/>
               </w:rPr>
-              <w:instrText xml:space="preserve"> PAGEREF _Toc447268459 \h </w:instrText>
+              <w:instrText xml:space="preserve"> PAGEREF _Toc447484700 \h </w:instrText>
             </w:r>
             <w:r>
               <w:rPr>
@@ -1381,7 +1334,7 @@
               <w:lang w:eastAsia="en-CA"/>
             </w:rPr>
           </w:pPr>
-          <w:hyperlink w:anchor="_Toc447268460" w:history="1">
+          <w:hyperlink w:anchor="_Toc447484701" w:history="1">
             <w:r>
               <w:rPr>
                 <w:rStyle w:val="Hyperlink"/>
@@ -1408,7 +1361,7 @@
                 <w:noProof/>
                 <w:webHidden/>
               </w:rPr>
-              <w:instrText xml:space="preserve"> PAGEREF _Toc447268460 \h </w:instrText>
+              <w:instrText xml:space="preserve"> PAGEREF _Toc447484701 \h </w:instrText>
             </w:r>
             <w:r>
               <w:rPr>
@@ -1452,7 +1405,7 @@
               <w:lang w:eastAsia="en-CA"/>
             </w:rPr>
           </w:pPr>
-          <w:hyperlink w:anchor="_Toc447268461" w:history="1">
+          <w:hyperlink w:anchor="_Toc447484702" w:history="1">
             <w:r>
               <w:rPr>
                 <w:rStyle w:val="Hyperlink"/>
@@ -1479,7 +1432,7 @@
                 <w:noProof/>
                 <w:webHidden/>
               </w:rPr>
-              <w:instrText xml:space="preserve"> PAGEREF _Toc447268461 \h </w:instrText>
+              <w:instrText xml:space="preserve"> PAGEREF _Toc447484702 \h </w:instrText>
             </w:r>
             <w:r>
               <w:rPr>
@@ -1523,7 +1476,7 @@
               <w:lang w:eastAsia="en-CA"/>
             </w:rPr>
           </w:pPr>
-          <w:hyperlink w:anchor="_Toc447268462" w:history="1">
+          <w:hyperlink w:anchor="_Toc447484703" w:history="1">
             <w:r>
               <w:rPr>
                 <w:rStyle w:val="Hyperlink"/>
@@ -1550,7 +1503,7 @@
                 <w:noProof/>
                 <w:webHidden/>
               </w:rPr>
-              <w:instrText xml:space="preserve"> PAGEREF _Toc447268462 \h </w:instrText>
+              <w:instrText xml:space="preserve"> PAGEREF _Toc447484703 \h </w:instrText>
             </w:r>
             <w:r>
               <w:rPr>
@@ -1594,7 +1547,7 @@
               <w:lang w:eastAsia="en-CA"/>
             </w:rPr>
           </w:pPr>
-          <w:hyperlink w:anchor="_Toc447268463" w:history="1">
+          <w:hyperlink w:anchor="_Toc447484704" w:history="1">
             <w:r>
               <w:rPr>
                 <w:rStyle w:val="Hyperlink"/>
@@ -1621,7 +1574,7 @@
                 <w:noProof/>
                 <w:webHidden/>
               </w:rPr>
-              <w:instrText xml:space="preserve"> PAGEREF _Toc447268463 \h </w:instrText>
+              <w:instrText xml:space="preserve"> PAGEREF _Toc447484704 \h </w:instrText>
             </w:r>
             <w:r>
               <w:rPr>
@@ -1665,7 +1618,7 @@
               <w:lang w:eastAsia="en-CA"/>
             </w:rPr>
           </w:pPr>
-          <w:hyperlink w:anchor="_Toc447268464" w:history="1">
+          <w:hyperlink w:anchor="_Toc447484705" w:history="1">
             <w:r>
               <w:rPr>
                 <w:rStyle w:val="Hyperlink"/>
@@ -1692,7 +1645,7 @@
                 <w:noProof/>
                 <w:webHidden/>
               </w:rPr>
-              <w:instrText xml:space="preserve"> PAGEREF _Toc447268464 \h </w:instrText>
+              <w:instrText xml:space="preserve"> PAGEREF _Toc447484705 \h </w:instrText>
             </w:r>
             <w:r>
               <w:rPr>
@@ -1736,7 +1689,7 @@
               <w:lang w:eastAsia="en-CA"/>
             </w:rPr>
           </w:pPr>
-          <w:hyperlink w:anchor="_Toc447268465" w:history="1">
+          <w:hyperlink w:anchor="_Toc447484706" w:history="1">
             <w:r>
               <w:rPr>
                 <w:rStyle w:val="Hyperlink"/>
@@ -1763,7 +1716,7 @@
                 <w:noProof/>
                 <w:webHidden/>
               </w:rPr>
-              <w:instrText xml:space="preserve"> PAGEREF _Toc447268465 \h </w:instrText>
+              <w:instrText xml:space="preserve"> PAGEREF _Toc447484706 \h </w:instrText>
             </w:r>
             <w:r>
               <w:rPr>
@@ -1807,7 +1760,7 @@
               <w:lang w:eastAsia="en-CA"/>
             </w:rPr>
           </w:pPr>
-          <w:hyperlink w:anchor="_Toc447268466" w:history="1">
+          <w:hyperlink w:anchor="_Toc447484707" w:history="1">
             <w:r>
               <w:rPr>
                 <w:rStyle w:val="Hyperlink"/>
@@ -1834,7 +1787,7 @@
                 <w:noProof/>
                 <w:webHidden/>
               </w:rPr>
-              <w:instrText xml:space="preserve"> PAGEREF _Toc447268466 \h </w:instrText>
+              <w:instrText xml:space="preserve"> PAGEREF _Toc447484707 \h </w:instrText>
             </w:r>
             <w:r>
               <w:rPr>
@@ -1878,7 +1831,7 @@
               <w:lang w:eastAsia="en-CA"/>
             </w:rPr>
           </w:pPr>
-          <w:hyperlink w:anchor="_Toc447268467" w:history="1">
+          <w:hyperlink w:anchor="_Toc447484708" w:history="1">
             <w:r>
               <w:rPr>
                 <w:rStyle w:val="Hyperlink"/>
@@ -1905,7 +1858,7 @@
                 <w:noProof/>
                 <w:webHidden/>
               </w:rPr>
-              <w:instrText xml:space="preserve"> PAGEREF _Toc447268467 \h </w:instrText>
+              <w:instrText xml:space="preserve"> PAGEREF _Toc447484708 \h </w:instrText>
             </w:r>
             <w:r>
               <w:rPr>
@@ -1949,7 +1902,7 @@
               <w:lang w:eastAsia="en-CA"/>
             </w:rPr>
           </w:pPr>
-          <w:hyperlink w:anchor="_Toc447268468" w:history="1">
+          <w:hyperlink w:anchor="_Toc447484709" w:history="1">
             <w:r>
               <w:rPr>
                 <w:rStyle w:val="Hyperlink"/>
@@ -1976,7 +1929,7 @@
                 <w:noProof/>
                 <w:webHidden/>
               </w:rPr>
-              <w:instrText xml:space="preserve"> PAGEREF _Toc447268468 \h </w:instrText>
+              <w:instrText xml:space="preserve"> PAGEREF _Toc447484709 \h </w:instrText>
             </w:r>
             <w:r>
               <w:rPr>
@@ -2020,7 +1973,7 @@
               <w:lang w:eastAsia="en-CA"/>
             </w:rPr>
           </w:pPr>
-          <w:hyperlink w:anchor="_Toc447268469" w:history="1">
+          <w:hyperlink w:anchor="_Toc447484710" w:history="1">
             <w:r>
               <w:rPr>
                 <w:rStyle w:val="Hyperlink"/>
@@ -2047,7 +2000,7 @@
                 <w:noProof/>
                 <w:webHidden/>
               </w:rPr>
-              <w:instrText xml:space="preserve"> PAGEREF _Toc447268469 \h </w:instrText>
+              <w:instrText xml:space="preserve"> PAGEREF _Toc447484710 \h </w:instrText>
             </w:r>
             <w:r>
               <w:rPr>
@@ -2091,7 +2044,7 @@
               <w:lang w:eastAsia="en-CA"/>
             </w:rPr>
           </w:pPr>
-          <w:hyperlink w:anchor="_Toc447268470" w:history="1">
+          <w:hyperlink w:anchor="_Toc447484711" w:history="1">
             <w:r>
               <w:rPr>
                 <w:rStyle w:val="Hyperlink"/>
@@ -2118,7 +2071,7 @@
                 <w:noProof/>
                 <w:webHidden/>
               </w:rPr>
-              <w:instrText xml:space="preserve"> PAGEREF _Toc447268470 \h </w:instrText>
+              <w:instrText xml:space="preserve"> PAGEREF _Toc447484711 \h </w:instrText>
             </w:r>
             <w:r>
               <w:rPr>
@@ -2162,7 +2115,7 @@
               <w:lang w:eastAsia="en-CA"/>
             </w:rPr>
           </w:pPr>
-          <w:hyperlink w:anchor="_Toc447268471" w:history="1">
+          <w:hyperlink w:anchor="_Toc447484712" w:history="1">
             <w:r>
               <w:rPr>
                 <w:rStyle w:val="Hyperlink"/>
@@ -2189,7 +2142,7 @@
                 <w:noProof/>
                 <w:webHidden/>
               </w:rPr>
-              <w:instrText xml:space="preserve"> PAGEREF _Toc447268471 \h </w:instrText>
+              <w:instrText xml:space="preserve"> PAGEREF _Toc447484712 \h </w:instrText>
             </w:r>
             <w:r>
               <w:rPr>
@@ -2233,7 +2186,7 @@
               <w:lang w:eastAsia="en-CA"/>
             </w:rPr>
           </w:pPr>
-          <w:hyperlink w:anchor="_Toc447268472" w:history="1">
+          <w:hyperlink w:anchor="_Toc447484713" w:history="1">
             <w:r>
               <w:rPr>
                 <w:rStyle w:val="Hyperlink"/>
@@ -2260,7 +2213,7 @@
                 <w:noProof/>
                 <w:webHidden/>
               </w:rPr>
-              <w:instrText xml:space="preserve"> PAGEREF _Toc447268472 \h </w:instrText>
+              <w:instrText xml:space="preserve"> PAGEREF _Toc447484713 \h </w:instrText>
             </w:r>
             <w:r>
               <w:rPr>
@@ -2304,7 +2257,7 @@
               <w:lang w:eastAsia="en-CA"/>
             </w:rPr>
           </w:pPr>
-          <w:hyperlink w:anchor="_Toc447268473" w:history="1">
+          <w:hyperlink w:anchor="_Toc447484714" w:history="1">
             <w:r>
               <w:rPr>
                 <w:rStyle w:val="Hyperlink"/>
@@ -2331,7 +2284,7 @@
                 <w:noProof/>
                 <w:webHidden/>
               </w:rPr>
-              <w:instrText xml:space="preserve"> PAGEREF _Toc447268473 \h </w:instrText>
+              <w:instrText xml:space="preserve"> PAGEREF _Toc447484714 \h </w:instrText>
             </w:r>
             <w:r>
               <w:rPr>
@@ -2375,7 +2328,7 @@
               <w:lang w:eastAsia="en-CA"/>
             </w:rPr>
           </w:pPr>
-          <w:hyperlink w:anchor="_Toc447268474" w:history="1">
+          <w:hyperlink w:anchor="_Toc447484715" w:history="1">
             <w:r>
               <w:rPr>
                 <w:rStyle w:val="Hyperlink"/>
@@ -2402,7 +2355,7 @@
                 <w:noProof/>
                 <w:webHidden/>
               </w:rPr>
-              <w:instrText xml:space="preserve"> PAGEREF _Toc447268474 \h </w:instrText>
+              <w:instrText xml:space="preserve"> PAGEREF _Toc447484715 \h </w:instrText>
             </w:r>
             <w:r>
               <w:rPr>
@@ -2446,7 +2399,7 @@
               <w:lang w:eastAsia="en-CA"/>
             </w:rPr>
           </w:pPr>
-          <w:hyperlink w:anchor="_Toc447268475" w:history="1">
+          <w:hyperlink w:anchor="_Toc447484716" w:history="1">
             <w:r>
               <w:rPr>
                 <w:rStyle w:val="Hyperlink"/>
@@ -2473,7 +2426,7 @@
                 <w:noProof/>
                 <w:webHidden/>
               </w:rPr>
-              <w:instrText xml:space="preserve"> PAGEREF _Toc447268475 \h </w:instrText>
+              <w:instrText xml:space="preserve"> PAGEREF _Toc447484716 \h </w:instrText>
             </w:r>
             <w:r>
               <w:rPr>
@@ -2517,7 +2470,7 @@
               <w:lang w:eastAsia="en-CA"/>
             </w:rPr>
           </w:pPr>
-          <w:hyperlink w:anchor="_Toc447268476" w:history="1">
+          <w:hyperlink w:anchor="_Toc447484717" w:history="1">
             <w:r>
               <w:rPr>
                 <w:rStyle w:val="Hyperlink"/>
@@ -2544,7 +2497,7 @@
                 <w:noProof/>
                 <w:webHidden/>
               </w:rPr>
-              <w:instrText xml:space="preserve"> PAGEREF _Toc447268476 \h </w:instrText>
+              <w:instrText xml:space="preserve"> PAGEREF _Toc447484717 \h </w:instrText>
             </w:r>
             <w:r>
               <w:rPr>
@@ -2588,7 +2541,7 @@
               <w:lang w:eastAsia="en-CA"/>
             </w:rPr>
           </w:pPr>
-          <w:hyperlink w:anchor="_Toc447268477" w:history="1">
+          <w:hyperlink w:anchor="_Toc447484718" w:history="1">
             <w:r>
               <w:rPr>
                 <w:rStyle w:val="Hyperlink"/>
@@ -2615,7 +2568,7 @@
                 <w:noProof/>
                 <w:webHidden/>
               </w:rPr>
-              <w:instrText xml:space="preserve"> PAGEREF _Toc447268477 \h </w:instrText>
+              <w:instrText xml:space="preserve"> PAGEREF _Toc447484718 \h </w:instrText>
             </w:r>
             <w:r>
               <w:rPr>
@@ -2659,7 +2612,7 @@
               <w:lang w:eastAsia="en-CA"/>
             </w:rPr>
           </w:pPr>
-          <w:hyperlink w:anchor="_Toc447268478" w:history="1">
+          <w:hyperlink w:anchor="_Toc447484719" w:history="1">
             <w:r>
               <w:rPr>
                 <w:rStyle w:val="Hyperlink"/>
@@ -2686,7 +2639,7 @@
                 <w:noProof/>
                 <w:webHidden/>
               </w:rPr>
-              <w:instrText xml:space="preserve"> PAGEREF _Toc447268478 \h </w:instrText>
+              <w:instrText xml:space="preserve"> PAGEREF _Toc447484719 \h </w:instrText>
             </w:r>
             <w:r>
               <w:rPr>
@@ -2733,37 +2686,37 @@
       <w:pPr>
         <w:pStyle w:val="Heading1"/>
       </w:pPr>
-      <w:bookmarkStart w:id="1" w:name="_Toc447268443"/>
+      <w:bookmarkStart w:id="0" w:name="_Toc447484684"/>
       <w:r>
         <w:t>Abbreviations</w:t>
       </w:r>
+      <w:bookmarkEnd w:id="0"/>
+    </w:p>
+    <w:p>
+      <w:pPr>
+        <w:pStyle w:val="NoSpacing"/>
+      </w:pPr>
+      <w:r>
+        <w:t>(O/P): Output</w:t>
+      </w:r>
+    </w:p>
+    <w:p>
+      <w:pPr>
+        <w:pStyle w:val="NoSpacing"/>
+      </w:pPr>
+      <w:r>
+        <w:t>Tx: transmission</w:t>
+      </w:r>
+    </w:p>
+    <w:p>
+      <w:pPr>
+        <w:pStyle w:val="Heading1"/>
+      </w:pPr>
+      <w:bookmarkStart w:id="1" w:name="_Toc447484685"/>
+      <w:r>
+        <w:t>Angle Modulation</w:t>
+      </w:r>
       <w:bookmarkEnd w:id="1"/>
-    </w:p>
-    <w:p>
-      <w:pPr>
-        <w:pStyle w:val="NoSpacing"/>
-      </w:pPr>
-      <w:r>
-        <w:t>(O/P): Output</w:t>
-      </w:r>
-    </w:p>
-    <w:p>
-      <w:pPr>
-        <w:pStyle w:val="NoSpacing"/>
-      </w:pPr>
-      <w:r>
-        <w:t>Tx: transmission</w:t>
-      </w:r>
-    </w:p>
-    <w:p>
-      <w:pPr>
-        <w:pStyle w:val="Heading1"/>
-      </w:pPr>
-      <w:bookmarkStart w:id="2" w:name="_Toc447268444"/>
-      <w:r>
-        <w:t>Angle Modulation</w:t>
-      </w:r>
-      <w:bookmarkEnd w:id="2"/>
     </w:p>
     <w:p>
       <w:pPr>
@@ -2832,7 +2785,7 @@
           <v:shape id="_x0000_i1025" type="#_x0000_t75" style="width:176pt;height:20pt" o:ole="" o:allowoverlap="f">
             <v:imagedata r:id="rId9" o:title=""/>
           </v:shape>
-          <o:OLEObject Type="Embed" ProgID="Equation.DSMT4" ShapeID="_x0000_i1025" DrawAspect="Content" ObjectID="_1521010856" r:id="rId10"/>
+          <o:OLEObject Type="Embed" ProgID="Equation.DSMT4" ShapeID="_x0000_i1025" DrawAspect="Content" ObjectID="_1521295527" r:id="rId10"/>
         </w:object>
       </w:r>
       <w:r>
@@ -2843,11 +2796,11 @@
       <w:pPr>
         <w:pStyle w:val="Heading2"/>
       </w:pPr>
-      <w:bookmarkStart w:id="3" w:name="_Toc447268445"/>
+      <w:bookmarkStart w:id="2" w:name="_Toc447484686"/>
       <w:r>
         <w:t>Frequency Modulation</w:t>
       </w:r>
-      <w:bookmarkEnd w:id="3"/>
+      <w:bookmarkEnd w:id="2"/>
     </w:p>
     <w:p>
       <w:pPr>
@@ -3081,7 +3034,6 @@
         <w:rPr>
           <w:b/>
         </w:rPr>
-        <w:lastRenderedPageBreak/>
         <w:t>Demodulation</w:t>
       </w:r>
       <w:r>
@@ -3210,7 +3162,7 @@
           <v:shape id="_x0000_i1026" type="#_x0000_t75" style="width:67pt;height:33.25pt" o:ole="">
             <v:imagedata r:id="rId11" o:title=""/>
           </v:shape>
-          <o:OLEObject Type="Embed" ProgID="Equation.DSMT4" ShapeID="_x0000_i1026" DrawAspect="Content" ObjectID="_1521010857" r:id="rId12"/>
+          <o:OLEObject Type="Embed" ProgID="Equation.DSMT4" ShapeID="_x0000_i1026" DrawAspect="Content" ObjectID="_1521295528" r:id="rId12"/>
         </w:object>
       </w:r>
       <w:r>
@@ -3745,11 +3697,11 @@
       <w:pPr>
         <w:pStyle w:val="Heading2"/>
       </w:pPr>
-      <w:bookmarkStart w:id="4" w:name="_Toc447268446"/>
+      <w:bookmarkStart w:id="3" w:name="_Toc447484687"/>
       <w:r>
         <w:t>Power</w:t>
       </w:r>
-      <w:bookmarkEnd w:id="4"/>
+      <w:bookmarkEnd w:id="3"/>
     </w:p>
     <w:p>
       <w:pPr>
@@ -3772,7 +3724,7 @@
           <v:shape id="_x0000_i1027" type="#_x0000_t75" style="width:85.75pt;height:26.25pt" o:ole="">
             <v:imagedata r:id="rId13" o:title=""/>
           </v:shape>
-          <o:OLEObject Type="Embed" ProgID="Equation.DSMT4" ShapeID="_x0000_i1027" DrawAspect="Content" ObjectID="_1521010858" r:id="rId14"/>
+          <o:OLEObject Type="Embed" ProgID="Equation.DSMT4" ShapeID="_x0000_i1027" DrawAspect="Content" ObjectID="_1521295529" r:id="rId14"/>
         </w:object>
       </w:r>
     </w:p>
@@ -4015,7 +3967,7 @@
           <v:shape id="_x0000_i1028" type="#_x0000_t75" style="width:258.5pt;height:23.75pt" o:ole="">
             <v:imagedata r:id="rId15" o:title=""/>
           </v:shape>
-          <o:OLEObject Type="Embed" ProgID="Equation.DSMT4" ShapeID="_x0000_i1028" DrawAspect="Content" ObjectID="_1521010859" r:id="rId16"/>
+          <o:OLEObject Type="Embed" ProgID="Equation.DSMT4" ShapeID="_x0000_i1028" DrawAspect="Content" ObjectID="_1521295530" r:id="rId16"/>
         </w:object>
       </w:r>
     </w:p>
@@ -4054,7 +4006,7 @@
           <v:shape id="_x0000_i1029" type="#_x0000_t75" style="width:64.25pt;height:34.75pt" o:ole="">
             <v:imagedata r:id="rId17" o:title=""/>
           </v:shape>
-          <o:OLEObject Type="Embed" ProgID="Equation.DSMT4" ShapeID="_x0000_i1029" DrawAspect="Content" ObjectID="_1521010860" r:id="rId18"/>
+          <o:OLEObject Type="Embed" ProgID="Equation.DSMT4" ShapeID="_x0000_i1029" DrawAspect="Content" ObjectID="_1521295531" r:id="rId18"/>
         </w:object>
       </w:r>
     </w:p>
@@ -4153,7 +4105,7 @@
           <v:shape id="_x0000_i1030" type="#_x0000_t75" style="width:134.75pt;height:34.5pt" o:ole="">
             <v:imagedata r:id="rId19" o:title=""/>
           </v:shape>
-          <o:OLEObject Type="Embed" ProgID="Equation.DSMT4" ShapeID="_x0000_i1030" DrawAspect="Content" ObjectID="_1521010861" r:id="rId20"/>
+          <o:OLEObject Type="Embed" ProgID="Equation.DSMT4" ShapeID="_x0000_i1030" DrawAspect="Content" ObjectID="_1521295532" r:id="rId20"/>
         </w:object>
       </w:r>
     </w:p>
@@ -4228,7 +4180,7 @@
           <v:shape id="_x0000_i1031" type="#_x0000_t75" style="width:148.75pt;height:34.5pt" o:ole="">
             <v:imagedata r:id="rId22" o:title=""/>
           </v:shape>
-          <o:OLEObject Type="Embed" ProgID="Equation.DSMT4" ShapeID="_x0000_i1031" DrawAspect="Content" ObjectID="_1521010862" r:id="rId23"/>
+          <o:OLEObject Type="Embed" ProgID="Equation.DSMT4" ShapeID="_x0000_i1031" DrawAspect="Content" ObjectID="_1521295533" r:id="rId23"/>
         </w:object>
       </w:r>
       <w:r>
@@ -4247,166 +4199,166 @@
       <w:pPr>
         <w:pStyle w:val="Heading2"/>
       </w:pPr>
-      <w:bookmarkStart w:id="5" w:name="_Toc447268447"/>
+      <w:bookmarkStart w:id="4" w:name="_Toc447484688"/>
       <w:r>
         <w:t>Phase Modulation</w:t>
       </w:r>
+      <w:bookmarkEnd w:id="4"/>
+    </w:p>
+    <w:p>
+      <w:pPr>
+        <w:pStyle w:val="NoSpacing"/>
+      </w:pPr>
+      <w:r>
+        <w:rPr>
+          <w:b/>
+        </w:rPr>
+        <w:t>Phase modulation (PM)</w:t>
+      </w:r>
+      <w:r>
+        <w:t xml:space="preserve">: </w:t>
+      </w:r>
+    </w:p>
+    <w:p>
+      <w:pPr>
+        <w:pStyle w:val="NoSpacing"/>
+      </w:pPr>
+    </w:p>
+    <w:p>
+      <w:pPr>
+        <w:pStyle w:val="NoSpacing"/>
+      </w:pPr>
+      <w:r>
+        <w:rPr>
+          <w:b/>
+        </w:rPr>
+        <w:t>Phase Sensitivity</w:t>
+      </w:r>
+      <w:r>
+        <w:t xml:space="preserve"> [k</w:t>
+      </w:r>
+      <w:r>
+        <w:rPr>
+          <w:vertAlign w:val="subscript"/>
+        </w:rPr>
+        <w:t>p</w:t>
+      </w:r>
+      <w:r>
+        <w:t>]:</w:t>
+      </w:r>
+    </w:p>
+    <w:p>
+      <w:pPr>
+        <w:pStyle w:val="NoSpacing"/>
+      </w:pPr>
+    </w:p>
+    <w:p>
+      <w:pPr>
+        <w:pStyle w:val="NoSpacing"/>
+      </w:pPr>
+      <w:r>
+        <w:t>θ</w:t>
+      </w:r>
+      <w:r>
+        <w:rPr>
+          <w:vertAlign w:val="subscript"/>
+        </w:rPr>
+        <w:t>i</w:t>
+      </w:r>
+      <w:r>
+        <w:t>(t) = 2πf</w:t>
+      </w:r>
+      <w:r>
+        <w:rPr>
+          <w:vertAlign w:val="subscript"/>
+        </w:rPr>
+        <w:t>c</w:t>
+      </w:r>
+      <w:r>
+        <w:t>t + k</w:t>
+      </w:r>
+      <w:r>
+        <w:rPr>
+          <w:vertAlign w:val="subscript"/>
+        </w:rPr>
+        <w:t>p</w:t>
+      </w:r>
+      <w:r>
+        <w:t xml:space="preserve"> m(t)</w:t>
+      </w:r>
+    </w:p>
+    <w:p>
+      <w:pPr>
+        <w:pStyle w:val="NoSpacing"/>
+      </w:pPr>
+      <w:r>
+        <w:t>S(t) = A</w:t>
+      </w:r>
+      <w:r>
+        <w:rPr>
+          <w:vertAlign w:val="subscript"/>
+        </w:rPr>
+        <w:t>c</w:t>
+      </w:r>
+      <w:r>
+        <w:t xml:space="preserve"> cos (2πf</w:t>
+      </w:r>
+      <w:r>
+        <w:rPr>
+          <w:vertAlign w:val="subscript"/>
+        </w:rPr>
+        <w:t>c</w:t>
+      </w:r>
+      <w:r>
+        <w:t>t + k</w:t>
+      </w:r>
+      <w:r>
+        <w:rPr>
+          <w:vertAlign w:val="subscript"/>
+        </w:rPr>
+        <w:t>p</w:t>
+      </w:r>
+      <w:r>
+        <w:t xml:space="preserve"> m(t))</w:t>
+      </w:r>
+    </w:p>
+    <w:p>
+      <w:pPr>
+        <w:pStyle w:val="NoSpacing"/>
+      </w:pPr>
+    </w:p>
+    <w:p>
+      <w:pPr>
+        <w:pStyle w:val="NoSpacing"/>
+      </w:pPr>
+      <w:r>
+        <w:rPr>
+          <w:b/>
+        </w:rPr>
+        <w:t>Phase Deviation</w:t>
+      </w:r>
+      <w:r>
+        <w:t xml:space="preserve"> [Δϕ]:</w:t>
+      </w:r>
+    </w:p>
+    <w:p>
+      <w:pPr>
+        <w:pStyle w:val="Heading1"/>
+      </w:pPr>
+      <w:bookmarkStart w:id="5" w:name="_Toc447484689"/>
+      <w:r>
+        <w:t>A</w:t>
+      </w:r>
+      <w:r>
+        <w:t>mplitude</w:t>
+      </w:r>
+      <w:r>
+        <w:t xml:space="preserve"> </w:t>
+      </w:r>
+      <w:r>
+        <w:t>Modulation</w:t>
+      </w:r>
       <w:bookmarkEnd w:id="5"/>
-    </w:p>
-    <w:p>
-      <w:pPr>
-        <w:pStyle w:val="NoSpacing"/>
-      </w:pPr>
-      <w:r>
-        <w:rPr>
-          <w:b/>
-        </w:rPr>
-        <w:t>Phase modulation (PM)</w:t>
-      </w:r>
-      <w:r>
-        <w:t xml:space="preserve">: </w:t>
-      </w:r>
-    </w:p>
-    <w:p>
-      <w:pPr>
-        <w:pStyle w:val="NoSpacing"/>
-      </w:pPr>
-    </w:p>
-    <w:p>
-      <w:pPr>
-        <w:pStyle w:val="NoSpacing"/>
-      </w:pPr>
-      <w:r>
-        <w:rPr>
-          <w:b/>
-        </w:rPr>
-        <w:t>Phase Sensitivity</w:t>
-      </w:r>
-      <w:r>
-        <w:t xml:space="preserve"> [k</w:t>
-      </w:r>
-      <w:r>
-        <w:rPr>
-          <w:vertAlign w:val="subscript"/>
-        </w:rPr>
-        <w:t>p</w:t>
-      </w:r>
-      <w:r>
-        <w:t>]:</w:t>
-      </w:r>
-    </w:p>
-    <w:p>
-      <w:pPr>
-        <w:pStyle w:val="NoSpacing"/>
-      </w:pPr>
-    </w:p>
-    <w:p>
-      <w:pPr>
-        <w:pStyle w:val="NoSpacing"/>
-      </w:pPr>
-      <w:r>
-        <w:t>θ</w:t>
-      </w:r>
-      <w:r>
-        <w:rPr>
-          <w:vertAlign w:val="subscript"/>
-        </w:rPr>
-        <w:t>i</w:t>
-      </w:r>
-      <w:r>
-        <w:t>(t) = 2πf</w:t>
-      </w:r>
-      <w:r>
-        <w:rPr>
-          <w:vertAlign w:val="subscript"/>
-        </w:rPr>
-        <w:t>c</w:t>
-      </w:r>
-      <w:r>
-        <w:t>t + k</w:t>
-      </w:r>
-      <w:r>
-        <w:rPr>
-          <w:vertAlign w:val="subscript"/>
-        </w:rPr>
-        <w:t>p</w:t>
-      </w:r>
-      <w:r>
-        <w:t xml:space="preserve"> m(t)</w:t>
-      </w:r>
-    </w:p>
-    <w:p>
-      <w:pPr>
-        <w:pStyle w:val="NoSpacing"/>
-      </w:pPr>
-      <w:r>
-        <w:t>S(t) = A</w:t>
-      </w:r>
-      <w:r>
-        <w:rPr>
-          <w:vertAlign w:val="subscript"/>
-        </w:rPr>
-        <w:t>c</w:t>
-      </w:r>
-      <w:r>
-        <w:t xml:space="preserve"> cos (2πf</w:t>
-      </w:r>
-      <w:r>
-        <w:rPr>
-          <w:vertAlign w:val="subscript"/>
-        </w:rPr>
-        <w:t>c</w:t>
-      </w:r>
-      <w:r>
-        <w:t>t + k</w:t>
-      </w:r>
-      <w:r>
-        <w:rPr>
-          <w:vertAlign w:val="subscript"/>
-        </w:rPr>
-        <w:t>p</w:t>
-      </w:r>
-      <w:r>
-        <w:t xml:space="preserve"> m(t))</w:t>
-      </w:r>
-    </w:p>
-    <w:p>
-      <w:pPr>
-        <w:pStyle w:val="NoSpacing"/>
-      </w:pPr>
-    </w:p>
-    <w:p>
-      <w:pPr>
-        <w:pStyle w:val="NoSpacing"/>
-      </w:pPr>
-      <w:r>
-        <w:rPr>
-          <w:b/>
-        </w:rPr>
-        <w:t>Phase Deviation</w:t>
-      </w:r>
-      <w:r>
-        <w:t xml:space="preserve"> [Δϕ]:</w:t>
-      </w:r>
-    </w:p>
-    <w:p>
-      <w:pPr>
-        <w:pStyle w:val="Heading1"/>
-      </w:pPr>
-      <w:bookmarkStart w:id="6" w:name="_Toc447268448"/>
-      <w:r>
-        <w:t>A</w:t>
-      </w:r>
-      <w:r>
-        <w:t>mplitude</w:t>
-      </w:r>
-      <w:r>
-        <w:t xml:space="preserve"> </w:t>
-      </w:r>
-      <w:r>
-        <w:t>Modulation</w:t>
-      </w:r>
-      <w:bookmarkEnd w:id="6"/>
     </w:p>
     <w:p>
       <w:pPr>
@@ -4731,7 +4683,6 @@
           <w:noProof/>
           <w:lang w:eastAsia="en-CA"/>
         </w:rPr>
-        <w:lastRenderedPageBreak/>
         <w:drawing>
           <wp:inline distT="0" distB="0" distL="0" distR="0" wp14:anchorId="566ED858" wp14:editId="76C3D33A">
             <wp:extent cx="7589520" cy="2950210"/>
@@ -4891,7 +4842,7 @@
           <v:shape id="_x0000_i1032" type="#_x0000_t75" style="width:347pt;height:45.5pt" o:ole="">
             <v:imagedata r:id="rId28" o:title=""/>
           </v:shape>
-          <o:OLEObject Type="Embed" ProgID="Equation.DSMT4" ShapeID="_x0000_i1032" DrawAspect="Content" ObjectID="_1521010863" r:id="rId29"/>
+          <o:OLEObject Type="Embed" ProgID="Equation.DSMT4" ShapeID="_x0000_i1032" DrawAspect="Content" ObjectID="_1521295534" r:id="rId29"/>
         </w:object>
       </w:r>
     </w:p>
@@ -4921,7 +4872,7 @@
           <v:shape id="_x0000_i1033" type="#_x0000_t75" style="width:181.5pt;height:42pt" o:ole="">
             <v:imagedata r:id="rId30" o:title=""/>
           </v:shape>
-          <o:OLEObject Type="Embed" ProgID="Equation.DSMT4" ShapeID="_x0000_i1033" DrawAspect="Content" ObjectID="_1521010864" r:id="rId31"/>
+          <o:OLEObject Type="Embed" ProgID="Equation.DSMT4" ShapeID="_x0000_i1033" DrawAspect="Content" ObjectID="_1521295535" r:id="rId31"/>
         </w:object>
       </w:r>
     </w:p>
@@ -4938,7 +4889,6 @@
         <w:rPr>
           <w:b/>
         </w:rPr>
-        <w:lastRenderedPageBreak/>
         <w:t>AM BW</w:t>
       </w:r>
       <w:r>
@@ -5328,7 +5278,6 @@
           <w:noProof/>
           <w:lang w:eastAsia="en-CA"/>
         </w:rPr>
-        <w:lastRenderedPageBreak/>
         <w:drawing>
           <wp:inline distT="0" distB="0" distL="0" distR="0" wp14:anchorId="1B5E4DCE" wp14:editId="45C3E8AB">
             <wp:extent cx="3975735" cy="7609205"/>
@@ -5421,7 +5370,7 @@
       <w:pPr>
         <w:pStyle w:val="Heading2"/>
       </w:pPr>
-      <w:bookmarkStart w:id="7" w:name="_Toc447268449"/>
+      <w:bookmarkStart w:id="6" w:name="_Toc447484690"/>
       <w:r>
         <w:t xml:space="preserve">Generating </w:t>
       </w:r>
@@ -5431,7 +5380,7 @@
       <w:r>
         <w:t>-SC</w:t>
       </w:r>
-      <w:bookmarkEnd w:id="7"/>
+      <w:bookmarkEnd w:id="6"/>
     </w:p>
     <w:p>
       <w:pPr>
@@ -5470,7 +5419,7 @@
           <w:szCs w:val="27"/>
         </w:rPr>
       </w:pPr>
-      <w:bookmarkStart w:id="8" w:name="_Toc447268450"/>
+      <w:bookmarkStart w:id="7" w:name="_Toc447484691"/>
       <w:r>
         <w:t xml:space="preserve">Frequency </w:t>
       </w:r>
@@ -5480,7 +5429,7 @@
       <w:r>
         <w:t xml:space="preserve"> Method</w:t>
       </w:r>
-      <w:bookmarkEnd w:id="8"/>
+      <w:bookmarkEnd w:id="7"/>
     </w:p>
     <w:p>
       <w:pPr>
@@ -5495,7 +5444,7 @@
           <v:shape id="_x0000_i1034" type="#_x0000_t75" style="width:202.25pt;height:1in" o:ole="">
             <v:imagedata r:id="rId34" o:title=""/>
           </v:shape>
-          <o:OLEObject Type="Embed" ProgID="Equation.DSMT4" ShapeID="_x0000_i1034" DrawAspect="Content" ObjectID="_1521010865" r:id="rId35"/>
+          <o:OLEObject Type="Embed" ProgID="Equation.DSMT4" ShapeID="_x0000_i1034" DrawAspect="Content" ObjectID="_1521295536" r:id="rId35"/>
         </w:object>
       </w:r>
     </w:p>
@@ -5503,60 +5452,60 @@
       <w:pPr>
         <w:pStyle w:val="Heading3"/>
       </w:pPr>
-      <w:bookmarkStart w:id="9" w:name="_Toc447268451"/>
+      <w:bookmarkStart w:id="8" w:name="_Toc447484692"/>
       <w:r>
         <w:t>Phase Discrimination Method</w:t>
       </w:r>
+      <w:bookmarkEnd w:id="8"/>
+    </w:p>
+    <w:p>
+      <w:pPr>
+        <w:pStyle w:val="NoSpacing"/>
+      </w:pPr>
+      <w:r>
+        <w:t>π/4 phase shift → product modulator → S</w:t>
+      </w:r>
+      <w:r>
+        <w:rPr>
+          <w:vertAlign w:val="subscript"/>
+        </w:rPr>
+        <w:t>1</w:t>
+      </w:r>
+      <w:r>
+        <w:t>(x) → Sum → SSB-SC S(k)</w:t>
+      </w:r>
+    </w:p>
+    <w:p>
+      <w:pPr>
+        <w:pStyle w:val="NoSpacing"/>
+        <w:rPr>
+          <w:b/>
+        </w:rPr>
+      </w:pPr>
+    </w:p>
+    <w:p>
+      <w:pPr>
+        <w:pStyle w:val="NoSpacing"/>
+      </w:pPr>
+      <w:r>
+        <w:rPr>
+          <w:b/>
+        </w:rPr>
+        <w:t xml:space="preserve">Phase </w:t>
+      </w:r>
+      <w:r>
+        <w:t>[ϕ]:</w:t>
+      </w:r>
+    </w:p>
+    <w:p>
+      <w:pPr>
+        <w:pStyle w:val="Heading1"/>
+      </w:pPr>
+      <w:bookmarkStart w:id="9" w:name="_Toc447484693"/>
+      <w:r>
+        <w:t>Current</w:t>
+      </w:r>
       <w:bookmarkEnd w:id="9"/>
-    </w:p>
-    <w:p>
-      <w:pPr>
-        <w:pStyle w:val="NoSpacing"/>
-      </w:pPr>
-      <w:r>
-        <w:t>π/4 phase shift → product modulator → S</w:t>
-      </w:r>
-      <w:r>
-        <w:rPr>
-          <w:vertAlign w:val="subscript"/>
-        </w:rPr>
-        <w:t>1</w:t>
-      </w:r>
-      <w:r>
-        <w:t>(x) → Sum → SSB-SC S(k)</w:t>
-      </w:r>
-    </w:p>
-    <w:p>
-      <w:pPr>
-        <w:pStyle w:val="NoSpacing"/>
-        <w:rPr>
-          <w:b/>
-        </w:rPr>
-      </w:pPr>
-    </w:p>
-    <w:p>
-      <w:pPr>
-        <w:pStyle w:val="NoSpacing"/>
-      </w:pPr>
-      <w:r>
-        <w:rPr>
-          <w:b/>
-        </w:rPr>
-        <w:t xml:space="preserve">Phase </w:t>
-      </w:r>
-      <w:r>
-        <w:t>[ϕ]:</w:t>
-      </w:r>
-    </w:p>
-    <w:p>
-      <w:pPr>
-        <w:pStyle w:val="Heading1"/>
-      </w:pPr>
-      <w:bookmarkStart w:id="10" w:name="_Toc447268452"/>
-      <w:r>
-        <w:t>Current</w:t>
-      </w:r>
-      <w:bookmarkEnd w:id="10"/>
     </w:p>
     <w:p>
       <w:pPr>
@@ -5604,7 +5553,7 @@
           <v:shape id="_x0000_i1035" type="#_x0000_t75" style="width:67.5pt;height:23.25pt" o:ole="">
             <v:imagedata r:id="rId36" o:title=""/>
           </v:shape>
-          <o:OLEObject Type="Embed" ProgID="Equation.DSMT4" ShapeID="_x0000_i1035" DrawAspect="Content" ObjectID="_1521010866" r:id="rId37"/>
+          <o:OLEObject Type="Embed" ProgID="Equation.DSMT4" ShapeID="_x0000_i1035" DrawAspect="Content" ObjectID="_1521295537" r:id="rId37"/>
         </w:object>
       </w:r>
     </w:p>
@@ -5612,120 +5561,120 @@
       <w:pPr>
         <w:pStyle w:val="Heading1"/>
       </w:pPr>
-      <w:bookmarkStart w:id="11" w:name="_Toc447268453"/>
+      <w:bookmarkStart w:id="10" w:name="_Toc447484694"/>
       <w:r>
         <w:t>Information Theory</w:t>
       </w:r>
+      <w:bookmarkEnd w:id="10"/>
+    </w:p>
+    <w:p>
+      <w:pPr>
+        <w:pStyle w:val="NoSpacing"/>
+      </w:pPr>
+      <w:r>
+        <w:rPr>
+          <w:b/>
+        </w:rPr>
+        <w:t>binits</w:t>
+      </w:r>
+      <w:r>
+        <w:t xml:space="preserve"> [v]</w:t>
+      </w:r>
+      <w:r>
+        <w:t>: binary bits</w:t>
+      </w:r>
+    </w:p>
+    <w:p>
+      <w:pPr>
+        <w:pStyle w:val="NoSpacing"/>
+      </w:pPr>
+    </w:p>
+    <w:p>
+      <w:pPr>
+        <w:pStyle w:val="NoSpacing"/>
+      </w:pPr>
+      <w:r>
+        <w:rPr>
+          <w:b/>
+        </w:rPr>
+        <w:t>Information</w:t>
+      </w:r>
+      <w:r>
+        <w:rPr>
+          <w:b/>
+        </w:rPr>
+        <w:t xml:space="preserve"> Bits</w:t>
+      </w:r>
+      <w:r>
+        <w:rPr>
+          <w:b/>
+        </w:rPr>
+        <w:t xml:space="preserve"> </w:t>
+      </w:r>
+      <w:r>
+        <w:t>[I</w:t>
+      </w:r>
+      <w:r>
+        <w:rPr>
+          <w:vertAlign w:val="subscript"/>
+        </w:rPr>
+        <w:t>k</w:t>
+      </w:r>
+      <w:r>
+        <w:t>]: log</w:t>
+      </w:r>
+      <w:r>
+        <w:rPr>
+          <w:vertAlign w:val="subscript"/>
+        </w:rPr>
+        <w:t>2</w:t>
+      </w:r>
+      <w:r>
+        <w:t>(1/P</w:t>
+      </w:r>
+      <w:r>
+        <w:rPr>
+          <w:vertAlign w:val="subscript"/>
+        </w:rPr>
+        <w:t>k</w:t>
+      </w:r>
+      <w:r>
+        <w:t>)</w:t>
+      </w:r>
+    </w:p>
+    <w:p>
+      <w:pPr>
+        <w:pStyle w:val="NoSpacing"/>
+      </w:pPr>
+    </w:p>
+    <w:p>
+      <w:pPr>
+        <w:pStyle w:val="NoSpacing"/>
+      </w:pPr>
+      <w:r>
+        <w:rPr>
+          <w:b/>
+        </w:rPr>
+        <w:t>Prefix Property</w:t>
+      </w:r>
+      <w:r>
+        <w:t>: no sequences can be obtained from each other by adding more binary digits to the shorter sequence</w:t>
+      </w:r>
+    </w:p>
+    <w:p>
+      <w:pPr>
+        <w:pStyle w:val="NoSpacing"/>
+      </w:pPr>
+    </w:p>
+    <w:p>
+      <w:pPr>
+        <w:pStyle w:val="Heading2"/>
+      </w:pPr>
+      <w:bookmarkStart w:id="11" w:name="_Toc447484695"/>
+      <w:r>
+        <w:t>Shannon-Fano</w:t>
+      </w:r>
       <w:bookmarkEnd w:id="11"/>
-    </w:p>
-    <w:p>
-      <w:pPr>
-        <w:pStyle w:val="NoSpacing"/>
-      </w:pPr>
-      <w:r>
-        <w:rPr>
-          <w:b/>
-        </w:rPr>
-        <w:t>binits</w:t>
-      </w:r>
-      <w:r>
-        <w:t xml:space="preserve"> [v]</w:t>
-      </w:r>
-      <w:r>
-        <w:t>: binary bits</w:t>
-      </w:r>
-    </w:p>
-    <w:p>
-      <w:pPr>
-        <w:pStyle w:val="NoSpacing"/>
-      </w:pPr>
-    </w:p>
-    <w:p>
-      <w:pPr>
-        <w:pStyle w:val="NoSpacing"/>
-      </w:pPr>
-      <w:r>
-        <w:rPr>
-          <w:b/>
-        </w:rPr>
-        <w:t>Information</w:t>
-      </w:r>
-      <w:r>
-        <w:rPr>
-          <w:b/>
-        </w:rPr>
-        <w:t xml:space="preserve"> Bits</w:t>
-      </w:r>
-      <w:r>
-        <w:rPr>
-          <w:b/>
-        </w:rPr>
-        <w:t xml:space="preserve"> </w:t>
-      </w:r>
-      <w:r>
-        <w:t>[I</w:t>
-      </w:r>
-      <w:r>
-        <w:rPr>
-          <w:vertAlign w:val="subscript"/>
-        </w:rPr>
-        <w:t>k</w:t>
-      </w:r>
-      <w:r>
-        <w:t>]: log</w:t>
-      </w:r>
-      <w:r>
-        <w:rPr>
-          <w:vertAlign w:val="subscript"/>
-        </w:rPr>
-        <w:t>2</w:t>
-      </w:r>
-      <w:r>
-        <w:t>(1/P</w:t>
-      </w:r>
-      <w:r>
-        <w:rPr>
-          <w:vertAlign w:val="subscript"/>
-        </w:rPr>
-        <w:t>k</w:t>
-      </w:r>
-      <w:r>
-        <w:t>)</w:t>
-      </w:r>
-    </w:p>
-    <w:p>
-      <w:pPr>
-        <w:pStyle w:val="NoSpacing"/>
-      </w:pPr>
-    </w:p>
-    <w:p>
-      <w:pPr>
-        <w:pStyle w:val="NoSpacing"/>
-      </w:pPr>
-      <w:r>
-        <w:rPr>
-          <w:b/>
-        </w:rPr>
-        <w:t>Prefix Property</w:t>
-      </w:r>
-      <w:r>
-        <w:t>: no sequences can be obtained from each other by adding more binary digits to the shorter sequence</w:t>
-      </w:r>
-    </w:p>
-    <w:p>
-      <w:pPr>
-        <w:pStyle w:val="NoSpacing"/>
-      </w:pPr>
-    </w:p>
-    <w:p>
-      <w:pPr>
-        <w:pStyle w:val="Heading2"/>
-      </w:pPr>
-      <w:bookmarkStart w:id="12" w:name="_Toc447268454"/>
-      <w:r>
-        <w:t>Shannon-Fano</w:t>
-      </w:r>
-      <w:bookmarkEnd w:id="12"/>
     </w:p>
     <w:p>
       <w:pPr>
@@ -5922,11 +5871,11 @@
       <w:pPr>
         <w:pStyle w:val="Heading2"/>
       </w:pPr>
-      <w:bookmarkStart w:id="13" w:name="_Toc447268455"/>
+      <w:bookmarkStart w:id="12" w:name="_Toc447484696"/>
       <w:r>
         <w:t>Huffman Coding</w:t>
       </w:r>
-      <w:bookmarkEnd w:id="13"/>
+      <w:bookmarkEnd w:id="12"/>
     </w:p>
     <w:p>
       <w:pPr>
@@ -5962,7 +5911,7 @@
           <v:shape id="_x0000_i1036" type="#_x0000_t75" style="width:66.75pt;height:71.75pt" o:ole="">
             <v:imagedata r:id="rId38" o:title=""/>
           </v:shape>
-          <o:OLEObject Type="Embed" ProgID="Equation.3" ShapeID="_x0000_i1036" DrawAspect="Content" ObjectID="_1521010867" r:id="rId39"/>
+          <o:OLEObject Type="Embed" ProgID="Equation.3" ShapeID="_x0000_i1036" DrawAspect="Content" ObjectID="_1521295538" r:id="rId39"/>
         </w:object>
       </w:r>
     </w:p>
@@ -5995,7 +5944,7 @@
           <v:shape id="_x0000_i1037" type="#_x0000_t75" style="width:33.75pt;height:31.5pt" o:ole="">
             <v:imagedata r:id="rId40" o:title=""/>
           </v:shape>
-          <o:OLEObject Type="Embed" ProgID="Equation.3" ShapeID="_x0000_i1037" DrawAspect="Content" ObjectID="_1521010868" r:id="rId41"/>
+          <o:OLEObject Type="Embed" ProgID="Equation.3" ShapeID="_x0000_i1037" DrawAspect="Content" ObjectID="_1521295539" r:id="rId41"/>
         </w:object>
       </w:r>
       <w:r>
@@ -6097,7 +6046,7 @@
           <v:shape id="_x0000_i1038" type="#_x0000_t75" style="width:95.5pt;height:39.25pt" o:ole="">
             <v:imagedata r:id="rId42" o:title=""/>
           </v:shape>
-          <o:OLEObject Type="Embed" ProgID="Equation.3" ShapeID="_x0000_i1038" DrawAspect="Content" ObjectID="_1521010869" r:id="rId43"/>
+          <o:OLEObject Type="Embed" ProgID="Equation.3" ShapeID="_x0000_i1038" DrawAspect="Content" ObjectID="_1521295540" r:id="rId43"/>
         </w:object>
       </w:r>
     </w:p>
@@ -6232,13 +6181,13 @@
       <w:pPr>
         <w:pStyle w:val="Heading1"/>
       </w:pPr>
-      <w:bookmarkStart w:id="14" w:name="_Toc442171464"/>
-      <w:bookmarkStart w:id="15" w:name="_Toc447268456"/>
+      <w:bookmarkStart w:id="13" w:name="_Toc442171464"/>
+      <w:bookmarkStart w:id="14" w:name="_Toc447484697"/>
       <w:r>
         <w:t>Message Sampling</w:t>
       </w:r>
+      <w:bookmarkEnd w:id="13"/>
       <w:bookmarkEnd w:id="14"/>
-      <w:bookmarkEnd w:id="15"/>
     </w:p>
     <w:p>
       <w:pPr>
@@ -6342,7 +6291,6 @@
         <w:rPr>
           <w:b/>
         </w:rPr>
-        <w:lastRenderedPageBreak/>
         <w:t>Double Polarity</w:t>
       </w:r>
       <w:r>
@@ -6973,13 +6921,13 @@
       <w:pPr>
         <w:pStyle w:val="Heading2"/>
       </w:pPr>
-      <w:bookmarkStart w:id="16" w:name="_Toc442171465"/>
-      <w:bookmarkStart w:id="17" w:name="_Toc447268457"/>
+      <w:bookmarkStart w:id="15" w:name="_Toc442171465"/>
+      <w:bookmarkStart w:id="16" w:name="_Toc447484698"/>
       <w:r>
         <w:t>Pulse Code Modulation</w:t>
       </w:r>
+      <w:bookmarkEnd w:id="15"/>
       <w:bookmarkEnd w:id="16"/>
-      <w:bookmarkEnd w:id="17"/>
     </w:p>
     <w:p>
       <w:pPr>
@@ -7060,54 +7008,54 @@
       <w:pPr>
         <w:pStyle w:val="Heading3"/>
       </w:pPr>
-      <w:bookmarkStart w:id="18" w:name="_Regenerative_repeater"/>
-      <w:bookmarkStart w:id="19" w:name="_Toc442171466"/>
-      <w:bookmarkStart w:id="20" w:name="_Toc447268458"/>
+      <w:bookmarkStart w:id="17" w:name="_Regenerative_repeater"/>
+      <w:bookmarkStart w:id="18" w:name="_Toc442171466"/>
+      <w:bookmarkStart w:id="19" w:name="_Toc447484699"/>
+      <w:bookmarkEnd w:id="17"/>
+      <w:r>
+        <w:t>Regenerative repeater</w:t>
+      </w:r>
       <w:bookmarkEnd w:id="18"/>
-      <w:r>
+      <w:bookmarkEnd w:id="19"/>
+    </w:p>
+    <w:p>
+      <w:pPr>
+        <w:pStyle w:val="NoSpacing"/>
+      </w:pPr>
+      <w:r>
+        <w:rPr>
+          <w:b/>
+        </w:rPr>
         <w:t>Regenerative repeater</w:t>
       </w:r>
-      <w:bookmarkEnd w:id="19"/>
+      <w:r>
+        <w:t>: amplitudes to make sure that the signal stays strong after travelling over large distances</w:t>
+      </w:r>
+    </w:p>
+    <w:p>
+      <w:pPr>
+        <w:pStyle w:val="NoSpacing"/>
+      </w:pPr>
+      <w:r>
+        <w:t>brb tho</w:t>
+      </w:r>
+    </w:p>
+    <w:p>
+      <w:pPr>
+        <w:pStyle w:val="NoSpacing"/>
+      </w:pPr>
+    </w:p>
+    <w:p>
+      <w:pPr>
+        <w:pStyle w:val="Heading3"/>
+      </w:pPr>
+      <w:bookmarkStart w:id="20" w:name="_Toc442171467"/>
+      <w:bookmarkStart w:id="21" w:name="_Toc447484700"/>
+      <w:r>
+        <w:t>Pulse Width Modulation</w:t>
+      </w:r>
       <w:bookmarkEnd w:id="20"/>
-    </w:p>
-    <w:p>
-      <w:pPr>
-        <w:pStyle w:val="NoSpacing"/>
-      </w:pPr>
-      <w:r>
-        <w:rPr>
-          <w:b/>
-        </w:rPr>
-        <w:t>Regenerative repeater</w:t>
-      </w:r>
-      <w:r>
-        <w:t>: amplitudes to make sure that the signal stays strong after travelling over large distances</w:t>
-      </w:r>
-    </w:p>
-    <w:p>
-      <w:pPr>
-        <w:pStyle w:val="NoSpacing"/>
-      </w:pPr>
-      <w:r>
-        <w:t>brb tho</w:t>
-      </w:r>
-    </w:p>
-    <w:p>
-      <w:pPr>
-        <w:pStyle w:val="NoSpacing"/>
-      </w:pPr>
-    </w:p>
-    <w:p>
-      <w:pPr>
-        <w:pStyle w:val="Heading3"/>
-      </w:pPr>
-      <w:bookmarkStart w:id="21" w:name="_Toc442171467"/>
-      <w:bookmarkStart w:id="22" w:name="_Toc447268459"/>
-      <w:r>
-        <w:t>Pulse Width Modulation</w:t>
-      </w:r>
       <w:bookmarkEnd w:id="21"/>
-      <w:bookmarkEnd w:id="22"/>
     </w:p>
     <w:p>
       <w:pPr>
@@ -7156,13 +7104,13 @@
       <w:pPr>
         <w:pStyle w:val="Heading3"/>
       </w:pPr>
-      <w:bookmarkStart w:id="23" w:name="_Toc442171468"/>
-      <w:bookmarkStart w:id="24" w:name="_Toc447268460"/>
+      <w:bookmarkStart w:id="22" w:name="_Toc442171468"/>
+      <w:bookmarkStart w:id="23" w:name="_Toc447484701"/>
       <w:r>
         <w:t>Pulse Position Modulation</w:t>
       </w:r>
+      <w:bookmarkEnd w:id="22"/>
       <w:bookmarkEnd w:id="23"/>
-      <w:bookmarkEnd w:id="24"/>
     </w:p>
     <w:p>
       <w:pPr>
@@ -7197,87 +7145,87 @@
       <w:pPr>
         <w:pStyle w:val="Heading1"/>
       </w:pPr>
-      <w:bookmarkStart w:id="25" w:name="_Toc447268461"/>
+      <w:bookmarkStart w:id="24" w:name="_Toc447484702"/>
       <w:r>
         <w:t>Quantization</w:t>
       </w:r>
+      <w:bookmarkEnd w:id="24"/>
+    </w:p>
+    <w:p>
+      <w:pPr>
+        <w:pStyle w:val="NoSpacing"/>
+      </w:pPr>
+      <w:r>
+        <w:rPr>
+          <w:b/>
+        </w:rPr>
+        <w:t>Quantization</w:t>
+      </w:r>
+      <w:r>
+        <w:t>: truncates, rounds sample amplitudes, reducing precision, to lowering bits necessary for encoding</w:t>
+      </w:r>
+    </w:p>
+    <w:p>
+      <w:pPr>
+        <w:pStyle w:val="NoSpacing"/>
+        <w:rPr>
+          <w:b/>
+        </w:rPr>
+      </w:pPr>
+    </w:p>
+    <w:p>
+      <w:pPr>
+        <w:pStyle w:val="NoSpacing"/>
+      </w:pPr>
+      <w:r>
+        <w:rPr>
+          <w:b/>
+        </w:rPr>
+        <w:t>Quantization level</w:t>
+      </w:r>
+      <w:r>
+        <w:t xml:space="preserve"> [</w:t>
+      </w:r>
+      <w:r>
+        <w:t>L</w:t>
+      </w:r>
+      <w:r>
+        <w:t>]: number of possible values within range, after rounding</w:t>
+      </w:r>
+    </w:p>
+    <w:p>
+      <w:pPr>
+        <w:pStyle w:val="NoSpacing"/>
+      </w:pPr>
+    </w:p>
+    <w:p>
+      <w:pPr>
+        <w:pStyle w:val="NoSpacing"/>
+      </w:pPr>
+      <w:r>
+        <w:rPr>
+          <w:b/>
+        </w:rPr>
+        <w:t>Quantization error</w:t>
+      </w:r>
+      <w:r>
+        <w:t xml:space="preserve"> [q]:</w:t>
+      </w:r>
+    </w:p>
+    <w:p>
+      <w:pPr>
+        <w:pStyle w:val="NoSpacing"/>
+      </w:pPr>
+    </w:p>
+    <w:p>
+      <w:pPr>
+        <w:pStyle w:val="Heading2"/>
+      </w:pPr>
+      <w:bookmarkStart w:id="25" w:name="_Toc447484703"/>
+      <w:r>
+        <w:t>Uniform Quantization</w:t>
+      </w:r>
       <w:bookmarkEnd w:id="25"/>
-    </w:p>
-    <w:p>
-      <w:pPr>
-        <w:pStyle w:val="NoSpacing"/>
-      </w:pPr>
-      <w:r>
-        <w:rPr>
-          <w:b/>
-        </w:rPr>
-        <w:t>Quantization</w:t>
-      </w:r>
-      <w:r>
-        <w:t>: truncates, rounds sample amplitudes, reducing precision, to lowering bits necessary for encoding</w:t>
-      </w:r>
-    </w:p>
-    <w:p>
-      <w:pPr>
-        <w:pStyle w:val="NoSpacing"/>
-        <w:rPr>
-          <w:b/>
-        </w:rPr>
-      </w:pPr>
-    </w:p>
-    <w:p>
-      <w:pPr>
-        <w:pStyle w:val="NoSpacing"/>
-      </w:pPr>
-      <w:r>
-        <w:rPr>
-          <w:b/>
-        </w:rPr>
-        <w:t>Quantization level</w:t>
-      </w:r>
-      <w:r>
-        <w:t xml:space="preserve"> [</w:t>
-      </w:r>
-      <w:r>
-        <w:t>L</w:t>
-      </w:r>
-      <w:r>
-        <w:t>]: number of possible values within range, after rounding</w:t>
-      </w:r>
-    </w:p>
-    <w:p>
-      <w:pPr>
-        <w:pStyle w:val="NoSpacing"/>
-      </w:pPr>
-    </w:p>
-    <w:p>
-      <w:pPr>
-        <w:pStyle w:val="NoSpacing"/>
-      </w:pPr>
-      <w:r>
-        <w:rPr>
-          <w:b/>
-        </w:rPr>
-        <w:t>Quantization error</w:t>
-      </w:r>
-      <w:r>
-        <w:t xml:space="preserve"> [q]:</w:t>
-      </w:r>
-    </w:p>
-    <w:p>
-      <w:pPr>
-        <w:pStyle w:val="NoSpacing"/>
-      </w:pPr>
-    </w:p>
-    <w:p>
-      <w:pPr>
-        <w:pStyle w:val="Heading2"/>
-      </w:pPr>
-      <w:bookmarkStart w:id="26" w:name="_Toc447268462"/>
-      <w:r>
-        <w:t>Uniform Quantization</w:t>
-      </w:r>
-      <w:bookmarkEnd w:id="26"/>
     </w:p>
     <w:p>
       <w:pPr>
@@ -7659,11 +7607,11 @@
       <w:pPr>
         <w:pStyle w:val="Heading2"/>
       </w:pPr>
-      <w:bookmarkStart w:id="27" w:name="_Toc447268463"/>
+      <w:bookmarkStart w:id="26" w:name="_Toc447484704"/>
       <w:r>
         <w:t>Quantization Error</w:t>
       </w:r>
-      <w:bookmarkEnd w:id="27"/>
+      <w:bookmarkEnd w:id="26"/>
     </w:p>
     <w:p>
       <w:pPr>
@@ -7850,7 +7798,7 @@
           <v:shape id="_x0000_i1039" type="#_x0000_t75" style="width:15pt;height:15.75pt" o:ole="">
             <v:imagedata r:id="rId44" o:title=""/>
           </v:shape>
-          <o:OLEObject Type="Embed" ProgID="Equation.DSMT4" ShapeID="_x0000_i1039" DrawAspect="Content" ObjectID="_1521010870" r:id="rId45"/>
+          <o:OLEObject Type="Embed" ProgID="Equation.DSMT4" ShapeID="_x0000_i1039" DrawAspect="Content" ObjectID="_1521295541" r:id="rId45"/>
         </w:object>
       </w:r>
     </w:p>
@@ -7889,7 +7837,7 @@
           <v:shape id="_x0000_i1040" type="#_x0000_t75" style="width:94pt;height:20pt" o:ole="">
             <v:imagedata r:id="rId46" o:title=""/>
           </v:shape>
-          <o:OLEObject Type="Embed" ProgID="Equation.DSMT4" ShapeID="_x0000_i1040" DrawAspect="Content" ObjectID="_1521010871" r:id="rId47"/>
+          <o:OLEObject Type="Embed" ProgID="Equation.DSMT4" ShapeID="_x0000_i1040" DrawAspect="Content" ObjectID="_1521295542" r:id="rId47"/>
         </w:object>
       </w:r>
     </w:p>
@@ -7912,7 +7860,7 @@
           <v:shape id="_x0000_i1041" type="#_x0000_t75" style="width:56.75pt;height:33.25pt" o:ole="">
             <v:imagedata r:id="rId48" o:title=""/>
           </v:shape>
-          <o:OLEObject Type="Embed" ProgID="Equation.DSMT4" ShapeID="_x0000_i1041" DrawAspect="Content" ObjectID="_1521010872" r:id="rId49"/>
+          <o:OLEObject Type="Embed" ProgID="Equation.DSMT4" ShapeID="_x0000_i1041" DrawAspect="Content" ObjectID="_1521295543" r:id="rId49"/>
         </w:object>
       </w:r>
     </w:p>
@@ -8104,11 +8052,11 @@
       <w:pPr>
         <w:pStyle w:val="Heading2"/>
       </w:pPr>
-      <w:bookmarkStart w:id="28" w:name="_Toc447268464"/>
+      <w:bookmarkStart w:id="27" w:name="_Toc447484705"/>
       <w:r>
         <w:t>Signal : Noise</w:t>
       </w:r>
-      <w:bookmarkEnd w:id="28"/>
+      <w:bookmarkEnd w:id="27"/>
     </w:p>
     <w:p>
       <w:pPr>
@@ -8148,7 +8096,6 @@
         <w:pStyle w:val="NoSpacing"/>
       </w:pPr>
       <w:r>
-        <w:lastRenderedPageBreak/>
         <w:t xml:space="preserve">S/N </w:t>
       </w:r>
       <w:r>
@@ -8165,7 +8112,7 @@
           <v:shape id="_x0000_i1042" type="#_x0000_t75" style="width:74.75pt;height:64.25pt" o:ole="">
             <v:imagedata r:id="rId50" o:title=""/>
           </v:shape>
-          <o:OLEObject Type="Embed" ProgID="Equation.DSMT4" ShapeID="_x0000_i1042" DrawAspect="Content" ObjectID="_1521010873" r:id="rId51"/>
+          <o:OLEObject Type="Embed" ProgID="Equation.DSMT4" ShapeID="_x0000_i1042" DrawAspect="Content" ObjectID="_1521295544" r:id="rId51"/>
         </w:object>
       </w:r>
     </w:p>
@@ -8224,7 +8171,7 @@
           <v:shape id="_x0000_i1043" type="#_x0000_t75" style="width:85.75pt;height:87.75pt" o:ole="">
             <v:imagedata r:id="rId52" o:title=""/>
           </v:shape>
-          <o:OLEObject Type="Embed" ProgID="Equation.DSMT4" ShapeID="_x0000_i1043" DrawAspect="Content" ObjectID="_1521010874" r:id="rId53"/>
+          <o:OLEObject Type="Embed" ProgID="Equation.DSMT4" ShapeID="_x0000_i1043" DrawAspect="Content" ObjectID="_1521295545" r:id="rId53"/>
         </w:object>
       </w:r>
     </w:p>
@@ -8240,7 +8187,7 @@
           <v:shape id="_x0000_i1044" type="#_x0000_t75" style="width:85.75pt;height:20pt" o:ole="">
             <v:imagedata r:id="rId54" o:title=""/>
           </v:shape>
-          <o:OLEObject Type="Embed" ProgID="Equation.DSMT4" ShapeID="_x0000_i1044" DrawAspect="Content" ObjectID="_1521010875" r:id="rId55"/>
+          <o:OLEObject Type="Embed" ProgID="Equation.DSMT4" ShapeID="_x0000_i1044" DrawAspect="Content" ObjectID="_1521295546" r:id="rId55"/>
         </w:object>
       </w:r>
     </w:p>
@@ -8379,11 +8326,11 @@
       <w:pPr>
         <w:pStyle w:val="Heading1"/>
       </w:pPr>
-      <w:bookmarkStart w:id="29" w:name="_Toc447268465"/>
+      <w:bookmarkStart w:id="28" w:name="_Toc447484706"/>
       <w:r>
         <w:t>Multiplexing</w:t>
       </w:r>
-      <w:bookmarkEnd w:id="29"/>
+      <w:bookmarkEnd w:id="28"/>
     </w:p>
     <w:p>
       <w:pPr>
@@ -8636,11 +8583,11 @@
       <w:pPr>
         <w:pStyle w:val="Heading2"/>
       </w:pPr>
-      <w:bookmarkStart w:id="30" w:name="_Toc447268466"/>
+      <w:bookmarkStart w:id="29" w:name="_Toc447484707"/>
       <w:r>
         <w:t>Data Rate Management</w:t>
       </w:r>
-      <w:bookmarkEnd w:id="30"/>
+      <w:bookmarkEnd w:id="29"/>
     </w:p>
     <w:p>
       <w:pPr>
@@ -8662,7 +8609,6 @@
         <w:rPr>
           <w:b/>
         </w:rPr>
-        <w:lastRenderedPageBreak/>
         <w:t>Multilevel</w:t>
       </w:r>
       <w:r>
@@ -8888,7 +8834,7 @@
       <w:pPr>
         <w:pStyle w:val="Heading1"/>
       </w:pPr>
-      <w:bookmarkStart w:id="31" w:name="_Toc447268467"/>
+      <w:bookmarkStart w:id="30" w:name="_Toc447484708"/>
       <w:r>
         <w:t>E</w:t>
       </w:r>
@@ -8901,7 +8847,7 @@
       <w:r>
         <w:t>Control Coding</w:t>
       </w:r>
-      <w:bookmarkEnd w:id="31"/>
+      <w:bookmarkEnd w:id="30"/>
     </w:p>
     <w:p>
       <w:pPr>
@@ -8999,13 +8945,13 @@
       <w:pPr>
         <w:pStyle w:val="Heading2"/>
       </w:pPr>
-      <w:bookmarkStart w:id="32" w:name="_Linear_Block_Coding"/>
-      <w:bookmarkStart w:id="33" w:name="_Toc447268468"/>
+      <w:bookmarkStart w:id="31" w:name="_Linear_Block_Coding"/>
+      <w:bookmarkStart w:id="32" w:name="_Toc447484709"/>
+      <w:bookmarkEnd w:id="31"/>
+      <w:r>
+        <w:t>Linear Block Coding</w:t>
+      </w:r>
       <w:bookmarkEnd w:id="32"/>
-      <w:r>
-        <w:t>Linear Block Coding</w:t>
-      </w:r>
-      <w:bookmarkEnd w:id="33"/>
     </w:p>
     <w:p>
       <w:pPr>
@@ -9137,7 +9083,7 @@
           <v:shape id="_x0000_i1045" type="#_x0000_t75" style="width:160.75pt;height:18.75pt" o:ole="">
             <v:imagedata r:id="rId58" o:title=""/>
           </v:shape>
-          <o:OLEObject Type="Embed" ProgID="Equation.DSMT4" ShapeID="_x0000_i1045" DrawAspect="Content" ObjectID="_1521010876" r:id="rId59"/>
+          <o:OLEObject Type="Embed" ProgID="Equation.DSMT4" ShapeID="_x0000_i1045" DrawAspect="Content" ObjectID="_1521295547" r:id="rId59"/>
         </w:object>
       </w:r>
     </w:p>
@@ -9236,7 +9182,7 @@
           <v:shape id="_x0000_i1046" type="#_x0000_t75" style="width:192.5pt;height:38pt" o:ole="">
             <v:imagedata r:id="rId60" o:title=""/>
           </v:shape>
-          <o:OLEObject Type="Embed" ProgID="Equation.DSMT4" ShapeID="_x0000_i1046" DrawAspect="Content" ObjectID="_1521010877" r:id="rId61"/>
+          <o:OLEObject Type="Embed" ProgID="Equation.DSMT4" ShapeID="_x0000_i1046" DrawAspect="Content" ObjectID="_1521295548" r:id="rId61"/>
         </w:object>
       </w:r>
     </w:p>
@@ -9307,11 +9253,11 @@
       <w:pPr>
         <w:pStyle w:val="Heading1"/>
       </w:pPr>
-      <w:bookmarkStart w:id="34" w:name="_Toc447268469"/>
+      <w:bookmarkStart w:id="33" w:name="_Toc447484710"/>
       <w:r>
         <w:t>Hamming</w:t>
       </w:r>
-      <w:bookmarkEnd w:id="34"/>
+      <w:bookmarkEnd w:id="33"/>
     </w:p>
     <w:p>
       <w:pPr>
@@ -9988,10 +9934,134 @@
       <w:pPr>
         <w:pStyle w:val="Heading1"/>
       </w:pPr>
-      <w:bookmarkStart w:id="35" w:name="_Toc447268470"/>
+      <w:bookmarkStart w:id="34" w:name="_Toc447484711"/>
       <w:r>
         <w:t>Cyclic Code</w:t>
       </w:r>
+      <w:bookmarkEnd w:id="34"/>
+    </w:p>
+    <w:p>
+      <w:pPr>
+        <w:pStyle w:val="NoSpacing"/>
+      </w:pPr>
+      <w:r>
+        <w:rPr>
+          <w:b/>
+        </w:rPr>
+        <w:t>Cyclic Code</w:t>
+      </w:r>
+      <w:r>
+        <w:t xml:space="preserve">: </w:t>
+      </w:r>
+      <w:r>
+        <w:t>a block code, where the circular shifts of each codeword gives another word that belongs to the code</w:t>
+      </w:r>
+    </w:p>
+    <w:p>
+      <w:pPr>
+        <w:pStyle w:val="NoSpacing"/>
+      </w:pPr>
+    </w:p>
+    <w:p>
+      <w:pPr>
+        <w:pStyle w:val="NoSpacing"/>
+      </w:pPr>
+      <w:r>
+        <w:rPr>
+          <w:b/>
+        </w:rPr>
+        <w:t>Codeword Polynomial</w:t>
+      </w:r>
+      <w:r>
+        <w:t xml:space="preserve">: </w:t>
+      </w:r>
+      <w:r>
+        <w:rPr>
+          <w:i/>
+        </w:rPr>
+        <w:t>linear code</w:t>
+      </w:r>
+      <w:r>
+        <w:t xml:space="preserve"> whose valid code words are divisible</w:t>
+      </w:r>
+      <w:r>
+        <w:t xml:space="preserve"> by </w:t>
+      </w:r>
+      <w:r>
+        <w:t xml:space="preserve">a </w:t>
+      </w:r>
+      <w:r>
+        <w:t>generator polynomial</w:t>
+      </w:r>
+    </w:p>
+    <w:p>
+      <w:pPr>
+        <w:pStyle w:val="NoSpacing"/>
+      </w:pPr>
+      <w:r>
+        <w:t xml:space="preserve">a.k.a. </w:t>
+      </w:r>
+      <w:r>
+        <w:rPr>
+          <w:b/>
+        </w:rPr>
+        <w:t>polynomial code</w:t>
+      </w:r>
+    </w:p>
+    <w:p>
+      <w:pPr>
+        <w:pStyle w:val="NoSpacing"/>
+        <w:rPr>
+          <w:b/>
+        </w:rPr>
+      </w:pPr>
+    </w:p>
+    <w:p>
+      <w:pPr>
+        <w:pStyle w:val="NoSpacing"/>
+      </w:pPr>
+      <w:r>
+        <w:rPr>
+          <w:b/>
+        </w:rPr>
+        <w:t>Generator Polynomial</w:t>
+      </w:r>
+      <w:r>
+        <w:t xml:space="preserve">: </w:t>
+      </w:r>
+    </w:p>
+    <w:p>
+      <w:pPr>
+        <w:pStyle w:val="NoSpacing"/>
+      </w:pPr>
+    </w:p>
+    <w:p>
+      <w:pPr>
+        <w:pStyle w:val="NoSpacing"/>
+      </w:pPr>
+      <w:r>
+        <w:rPr>
+          <w:b/>
+        </w:rPr>
+        <w:t>Syndrome calculator</w:t>
+      </w:r>
+      <w:r>
+        <w:t>:</w:t>
+      </w:r>
+    </w:p>
+    <w:p>
+      <w:pPr>
+        <w:pStyle w:val="NoSpacing"/>
+      </w:pPr>
+    </w:p>
+    <w:p>
+      <w:pPr>
+        <w:pStyle w:val="Heading2"/>
+      </w:pPr>
+      <w:bookmarkStart w:id="35" w:name="_Toc447484712"/>
+      <w:r>
+        <w:t>Long Division Method</w:t>
+      </w:r>
       <w:bookmarkEnd w:id="35"/>
     </w:p>
     <w:p>
@@ -10002,83 +10072,82 @@
         <w:rPr>
           <w:b/>
         </w:rPr>
-        <w:t>Cyclic Code</w:t>
+        <w:t>Long division method</w:t>
       </w:r>
       <w:r>
         <w:t xml:space="preserve">: </w:t>
       </w:r>
-      <w:r>
-        <w:t>a block code, where the circular shifts of each codeword gives another word that belongs to the code</w:t>
-      </w:r>
-    </w:p>
-    <w:p>
-      <w:pPr>
-        <w:pStyle w:val="NoSpacing"/>
-      </w:pPr>
-    </w:p>
-    <w:p>
-      <w:pPr>
-        <w:pStyle w:val="NoSpacing"/>
-      </w:pPr>
-      <w:r>
-        <w:rPr>
-          <w:b/>
-        </w:rPr>
-        <w:t>Codeword Polynomial</w:t>
+    </w:p>
+    <w:p>
+      <w:pPr>
+        <w:pStyle w:val="NoSpacing"/>
+      </w:pPr>
+    </w:p>
+    <w:p>
+      <w:pPr>
+        <w:pStyle w:val="NoSpacing"/>
+      </w:pPr>
+      <w:r>
+        <w:rPr>
+          <w:b/>
+        </w:rPr>
+        <w:t xml:space="preserve">Cyclic Redundancy </w:t>
+      </w:r>
+      <w:r>
+        <w:rPr>
+          <w:b/>
+        </w:rPr>
+        <w:t>C</w:t>
+      </w:r>
+      <w:r>
+        <w:rPr>
+          <w:b/>
+        </w:rPr>
+        <w:t>heck (CRC)</w:t>
       </w:r>
       <w:r>
         <w:t xml:space="preserve">: </w:t>
       </w:r>
-      <w:r>
-        <w:rPr>
-          <w:i/>
-        </w:rPr>
-        <w:t>linear code</w:t>
-      </w:r>
-      <w:r>
-        <w:t xml:space="preserve"> whose valid code words are divisible</w:t>
-      </w:r>
-      <w:r>
-        <w:t xml:space="preserve"> by </w:t>
-      </w:r>
-      <w:r>
-        <w:t xml:space="preserve">a </w:t>
-      </w:r>
-      <w:r>
-        <w:t>generator polynomial</w:t>
-      </w:r>
-    </w:p>
-    <w:p>
-      <w:pPr>
-        <w:pStyle w:val="NoSpacing"/>
-      </w:pPr>
-      <w:r>
-        <w:t xml:space="preserve">a.k.a. </w:t>
-      </w:r>
-      <w:r>
-        <w:rPr>
-          <w:b/>
-        </w:rPr>
-        <w:t>polynomial code</w:t>
-      </w:r>
-    </w:p>
-    <w:p>
-      <w:pPr>
-        <w:pStyle w:val="NoSpacing"/>
-        <w:rPr>
-          <w:b/>
-        </w:rPr>
-      </w:pPr>
-    </w:p>
-    <w:p>
-      <w:pPr>
-        <w:pStyle w:val="NoSpacing"/>
-      </w:pPr>
-      <w:r>
-        <w:rPr>
-          <w:b/>
-        </w:rPr>
-        <w:t>Generator Polynomial</w:t>
+    </w:p>
+    <w:p>
+      <w:pPr>
+        <w:pStyle w:val="NoSpacing"/>
+      </w:pPr>
+    </w:p>
+    <w:p>
+      <w:pPr>
+        <w:pStyle w:val="NoSpacing"/>
+      </w:pPr>
+      <w:r>
+        <w:rPr>
+          <w:b/>
+        </w:rPr>
+        <w:t>BCH</w:t>
+      </w:r>
+      <w:r>
+        <w:t>: don’t worry about the acronym-it’s the names of the authors of the paper</w:t>
+      </w:r>
+    </w:p>
+    <w:p>
+      <w:pPr>
+        <w:pStyle w:val="NoSpacing"/>
+      </w:pPr>
+    </w:p>
+    <w:p>
+      <w:pPr>
+        <w:pStyle w:val="NoSpacing"/>
+      </w:pPr>
+      <w:r>
+        <w:rPr>
+          <w:b/>
+        </w:rPr>
+        <w:t>Reed Solomon</w:t>
+      </w:r>
+      <w:r>
+        <w:rPr>
+          <w:b/>
+        </w:rPr>
+        <w:t xml:space="preserve"> (RS)</w:t>
       </w:r>
       <w:r>
         <w:t xml:space="preserve">: </w:t>
@@ -10086,136 +10155,13 @@
     </w:p>
     <w:p>
       <w:pPr>
-        <w:pStyle w:val="NoSpacing"/>
-      </w:pPr>
-    </w:p>
-    <w:p>
-      <w:pPr>
-        <w:pStyle w:val="NoSpacing"/>
-      </w:pPr>
-      <w:r>
-        <w:rPr>
-          <w:b/>
-        </w:rPr>
-        <w:t>Syndrome calculator</w:t>
-      </w:r>
-      <w:r>
-        <w:t>:</w:t>
-      </w:r>
-    </w:p>
-    <w:p>
-      <w:pPr>
-        <w:pStyle w:val="NoSpacing"/>
-      </w:pPr>
-    </w:p>
-    <w:p>
-      <w:pPr>
-        <w:pStyle w:val="Heading2"/>
-      </w:pPr>
-      <w:bookmarkStart w:id="36" w:name="_Toc447268471"/>
-      <w:r>
-        <w:t>Long Division Method</w:t>
+        <w:pStyle w:val="Heading1"/>
+      </w:pPr>
+      <w:bookmarkStart w:id="36" w:name="_Toc447484713"/>
+      <w:r>
+        <w:t>Convolution Code</w:t>
       </w:r>
       <w:bookmarkEnd w:id="36"/>
-    </w:p>
-    <w:p>
-      <w:pPr>
-        <w:pStyle w:val="NoSpacing"/>
-      </w:pPr>
-      <w:r>
-        <w:rPr>
-          <w:b/>
-        </w:rPr>
-        <w:t>Long division method</w:t>
-      </w:r>
-      <w:r>
-        <w:t xml:space="preserve">: </w:t>
-      </w:r>
-    </w:p>
-    <w:p>
-      <w:pPr>
-        <w:pStyle w:val="NoSpacing"/>
-      </w:pPr>
-    </w:p>
-    <w:p>
-      <w:pPr>
-        <w:pStyle w:val="NoSpacing"/>
-      </w:pPr>
-      <w:r>
-        <w:rPr>
-          <w:b/>
-        </w:rPr>
-        <w:t xml:space="preserve">Cyclic Redundancy </w:t>
-      </w:r>
-      <w:r>
-        <w:rPr>
-          <w:b/>
-        </w:rPr>
-        <w:t>C</w:t>
-      </w:r>
-      <w:r>
-        <w:rPr>
-          <w:b/>
-        </w:rPr>
-        <w:t>heck (CRC)</w:t>
-      </w:r>
-      <w:r>
-        <w:t xml:space="preserve">: </w:t>
-      </w:r>
-    </w:p>
-    <w:p>
-      <w:pPr>
-        <w:pStyle w:val="NoSpacing"/>
-      </w:pPr>
-    </w:p>
-    <w:p>
-      <w:pPr>
-        <w:pStyle w:val="NoSpacing"/>
-      </w:pPr>
-      <w:r>
-        <w:rPr>
-          <w:b/>
-        </w:rPr>
-        <w:t>BCH</w:t>
-      </w:r>
-      <w:r>
-        <w:t>: don’t worry about the acronym-it’s the names of the authors of the paper</w:t>
-      </w:r>
-    </w:p>
-    <w:p>
-      <w:pPr>
-        <w:pStyle w:val="NoSpacing"/>
-      </w:pPr>
-    </w:p>
-    <w:p>
-      <w:pPr>
-        <w:pStyle w:val="NoSpacing"/>
-      </w:pPr>
-      <w:r>
-        <w:rPr>
-          <w:b/>
-        </w:rPr>
-        <w:t>Reed Solomon</w:t>
-      </w:r>
-      <w:r>
-        <w:rPr>
-          <w:b/>
-        </w:rPr>
-        <w:t xml:space="preserve"> (RS)</w:t>
-      </w:r>
-      <w:r>
-        <w:t xml:space="preserve">: </w:t>
-      </w:r>
-    </w:p>
-    <w:p>
-      <w:pPr>
-        <w:pStyle w:val="Heading1"/>
-      </w:pPr>
-      <w:bookmarkStart w:id="37" w:name="_Toc447268472"/>
-      <w:r>
-        <w:t>Convolution Code</w:t>
-      </w:r>
-      <w:bookmarkEnd w:id="37"/>
     </w:p>
     <w:p>
       <w:pPr>
@@ -10667,51 +10613,50 @@
       <w:pPr>
         <w:pStyle w:val="Heading2"/>
       </w:pPr>
-      <w:bookmarkStart w:id="38" w:name="_Toc447131653"/>
-      <w:bookmarkStart w:id="39" w:name="_Toc447268473"/>
-      <w:r>
-        <w:lastRenderedPageBreak/>
+      <w:bookmarkStart w:id="37" w:name="_Toc447131653"/>
+      <w:bookmarkStart w:id="38" w:name="_Toc447484714"/>
+      <w:r>
         <w:t>Properties of Maximal Length Sequences</w:t>
       </w:r>
+      <w:bookmarkEnd w:id="37"/>
       <w:bookmarkEnd w:id="38"/>
+    </w:p>
+    <w:p>
+      <w:pPr>
+        <w:pStyle w:val="Heading3"/>
+      </w:pPr>
+      <w:bookmarkStart w:id="39" w:name="_Toc447131654"/>
+      <w:bookmarkStart w:id="40" w:name="_Toc447484715"/>
+      <w:r>
+        <w:t>I. Balance Property</w:t>
+      </w:r>
       <w:bookmarkEnd w:id="39"/>
+      <w:bookmarkEnd w:id="40"/>
+    </w:p>
+    <w:p>
+      <w:pPr>
+        <w:pStyle w:val="NoSpacing"/>
+      </w:pPr>
+      <w:r>
+        <w:t>In each period of a maximal length sequence, the number of 1’s is always one more than number of 0’s</w:t>
+      </w:r>
+    </w:p>
+    <w:p>
+      <w:pPr>
+        <w:pStyle w:val="NoSpacing"/>
+      </w:pPr>
     </w:p>
     <w:p>
       <w:pPr>
         <w:pStyle w:val="Heading3"/>
       </w:pPr>
-      <w:bookmarkStart w:id="40" w:name="_Toc447131654"/>
-      <w:bookmarkStart w:id="41" w:name="_Toc447268474"/>
-      <w:r>
-        <w:t>I. Balance Property</w:t>
-      </w:r>
-      <w:bookmarkEnd w:id="40"/>
+      <w:bookmarkStart w:id="41" w:name="_Toc447131655"/>
+      <w:bookmarkStart w:id="42" w:name="_Toc447484716"/>
+      <w:r>
+        <w:t>II Run Property</w:t>
+      </w:r>
       <w:bookmarkEnd w:id="41"/>
-    </w:p>
-    <w:p>
-      <w:pPr>
-        <w:pStyle w:val="NoSpacing"/>
-      </w:pPr>
-      <w:r>
-        <w:t>In each period of a maximal length sequence, the number of 1’s is always one more than number of 0’s</w:t>
-      </w:r>
-    </w:p>
-    <w:p>
-      <w:pPr>
-        <w:pStyle w:val="NoSpacing"/>
-      </w:pPr>
-    </w:p>
-    <w:p>
-      <w:pPr>
-        <w:pStyle w:val="Heading3"/>
-      </w:pPr>
-      <w:bookmarkStart w:id="42" w:name="_Toc447131655"/>
-      <w:bookmarkStart w:id="43" w:name="_Toc447268475"/>
-      <w:r>
-        <w:t>II Run Property</w:t>
-      </w:r>
       <w:bookmarkEnd w:id="42"/>
-      <w:bookmarkEnd w:id="43"/>
     </w:p>
     <w:p>
       <w:pPr>
@@ -10747,7 +10692,7 @@
           <v:shape id="_x0000_i1047" type="#_x0000_t75" style="width:29.75pt;height:30.5pt" o:ole="">
             <v:imagedata r:id="rId62" o:title=""/>
           </v:shape>
-          <o:OLEObject Type="Embed" ProgID="Equation.DSMT4" ShapeID="_x0000_i1047" DrawAspect="Content" ObjectID="_1521010878" r:id="rId63"/>
+          <o:OLEObject Type="Embed" ProgID="Equation.DSMT4" ShapeID="_x0000_i1047" DrawAspect="Content" ObjectID="_1521295549" r:id="rId63"/>
         </w:object>
       </w:r>
     </w:p>
@@ -10838,13 +10783,13 @@
       <w:pPr>
         <w:pStyle w:val="Heading3"/>
       </w:pPr>
-      <w:bookmarkStart w:id="44" w:name="_Toc447131656"/>
-      <w:bookmarkStart w:id="45" w:name="_Toc447268476"/>
+      <w:bookmarkStart w:id="43" w:name="_Toc447131656"/>
+      <w:bookmarkStart w:id="44" w:name="_Toc447484717"/>
       <w:r>
         <w:t>III Auto Correlation Property</w:t>
       </w:r>
+      <w:bookmarkEnd w:id="43"/>
       <w:bookmarkEnd w:id="44"/>
-      <w:bookmarkEnd w:id="45"/>
     </w:p>
     <w:p>
       <w:pPr>
@@ -10931,6 +10876,29 @@
       </w:r>
       <w:r>
         <w:t>]: 1/chip rate</w:t>
+      </w:r>
+    </w:p>
+    <w:p>
+      <w:pPr>
+        <w:pStyle w:val="NoSpacing"/>
+      </w:pPr>
+      <w:r>
+        <w:rPr>
+          <w:b/>
+        </w:rPr>
+        <w:t>Symbol Duration</w:t>
+      </w:r>
+      <w:r>
+        <w:t xml:space="preserve"> [T</w:t>
+      </w:r>
+      <w:r>
+        <w:rPr>
+          <w:vertAlign w:val="subscript"/>
+        </w:rPr>
+        <w:t>s</w:t>
+      </w:r>
+      <w:r>
+        <w:t>]:</w:t>
       </w:r>
     </w:p>
     <w:p>
@@ -10978,7 +10946,7 @@
           <v:shape id="_x0000_i1048" type="#_x0000_t75" style="width:140.5pt;height:34pt" o:ole="">
             <v:imagedata r:id="rId64" o:title=""/>
           </v:shape>
-          <o:OLEObject Type="Embed" ProgID="Equation.DSMT4" ShapeID="_x0000_i1048" DrawAspect="Content" ObjectID="_1521010879" r:id="rId65"/>
+          <o:OLEObject Type="Embed" ProgID="Equation.DSMT4" ShapeID="_x0000_i1048" DrawAspect="Content" ObjectID="_1521295550" r:id="rId65"/>
         </w:object>
       </w:r>
     </w:p>
@@ -11000,11 +10968,11 @@
       <w:pPr>
         <w:pStyle w:val="Heading1"/>
       </w:pPr>
-      <w:bookmarkStart w:id="46" w:name="_Toc447268477"/>
+      <w:bookmarkStart w:id="45" w:name="_Toc447484718"/>
       <w:r>
         <w:t>Shift Keying</w:t>
       </w:r>
-      <w:bookmarkEnd w:id="46"/>
+      <w:bookmarkEnd w:id="45"/>
     </w:p>
     <w:p>
       <w:pPr>
@@ -11086,6 +11054,9 @@
       <w:r>
         <w:t>:</w:t>
       </w:r>
+      <w:r>
+        <w:t xml:space="preserve"> modulates by changing the frequency of carrier</w:t>
+      </w:r>
     </w:p>
     <w:p>
       <w:pPr>
@@ -11105,11 +11076,88 @@
       <w:r>
         <w:t>:</w:t>
       </w:r>
-    </w:p>
-    <w:p>
-      <w:pPr>
-        <w:pStyle w:val="NoSpacing"/>
-      </w:pPr>
+      <w:r>
+        <w:t xml:space="preserve"> hopping between 2 frequencies</w:t>
+      </w:r>
+    </w:p>
+    <w:p>
+      <w:pPr>
+        <w:pStyle w:val="NoSpacing"/>
+      </w:pPr>
+    </w:p>
+    <w:p>
+      <w:pPr>
+        <w:pStyle w:val="NoSpacing"/>
+      </w:pPr>
+      <w:r>
+        <w:rPr>
+          <w:b/>
+        </w:rPr>
+        <w:t>M-ary F</w:t>
+      </w:r>
+      <w:r>
+        <w:rPr>
+          <w:b/>
+        </w:rPr>
+        <w:t xml:space="preserve">SK </w:t>
+      </w:r>
+      <w:r>
+        <w:rPr>
+          <w:b/>
+        </w:rPr>
+        <w:t>(MFSK)</w:t>
+      </w:r>
+      <w:r>
+        <w:t>:</w:t>
+      </w:r>
+      <w:r>
+        <w:t xml:space="preserve"> </w:t>
+      </w:r>
+      <w:r>
+        <w:t>hopping</w:t>
+      </w:r>
+      <w:r>
+        <w:t xml:space="preserve"> between M frequencies</w:t>
+      </w:r>
+    </w:p>
+    <w:p>
+      <w:pPr>
+        <w:pStyle w:val="NoSpacing"/>
+      </w:pPr>
+    </w:p>
+    <w:p>
+      <w:pPr>
+        <w:pStyle w:val="NoSpacing"/>
+        <w:rPr>
+          <w:rFonts w:ascii="Proxima Nova" w:hAnsi="Proxima Nova"/>
+          <w:color w:val="000000"/>
+          <w:sz w:val="22"/>
+        </w:rPr>
+      </w:pPr>
+      <w:r>
+        <w:rPr>
+          <w:rFonts w:ascii="Proxima Nova" w:hAnsi="Proxima Nova"/>
+          <w:color w:val="000000"/>
+          <w:sz w:val="22"/>
+        </w:rPr>
+        <w:t>[k]:</w:t>
+      </w:r>
+      <w:r>
+        <w:rPr>
+          <w:rFonts w:ascii="Proxima Nova" w:hAnsi="Proxima Nova"/>
+          <w:color w:val="000000"/>
+          <w:sz w:val="22"/>
+        </w:rPr>
+        <w:t xml:space="preserve"> </w:t>
+      </w:r>
+      <w:r>
+        <w:rPr>
+          <w:rFonts w:ascii="Proxima Nova" w:hAnsi="Proxima Nova"/>
+          <w:color w:val="000000"/>
+          <w:sz w:val="22"/>
+        </w:rPr>
+        <w:t>PN segment length per hop</w:t>
+      </w:r>
     </w:p>
     <w:p>
       <w:pPr>
@@ -11117,116 +11165,257 @@
         <w:ind w:left="720" w:hanging="720"/>
       </w:pPr>
       <w:r>
-        <w:rPr>
-          <w:b/>
-        </w:rPr>
-        <w:t xml:space="preserve">M-ary PSK </w:t>
-      </w:r>
-      <w:r>
-        <w:rPr>
-          <w:b/>
-        </w:rPr>
-        <w:t>(MFSK)</w:t>
+        <w:t>[K]: bits/ symbol</w:t>
+      </w:r>
+    </w:p>
+    <w:p>
+      <w:pPr>
+        <w:pStyle w:val="NoSpacing"/>
+        <w:ind w:left="720" w:hanging="720"/>
+      </w:pPr>
+      <w:r>
+        <w:t>[M]: tones, M = 2</w:t>
+      </w:r>
+      <w:r>
+        <w:rPr>
+          <w:vertAlign w:val="superscript"/>
+        </w:rPr>
+        <w:t>K</w:t>
+      </w:r>
+    </w:p>
+    <w:p>
+      <w:pPr>
+        <w:pStyle w:val="NoSpacing"/>
+        <w:ind w:left="720" w:hanging="720"/>
+      </w:pPr>
+    </w:p>
+    <w:p>
+      <w:pPr>
+        <w:pStyle w:val="NoSpacing"/>
+        <w:ind w:left="720" w:hanging="720"/>
+      </w:pPr>
+      <w:r>
+        <w:t>[R</w:t>
+      </w:r>
+      <w:r>
+        <w:rPr>
+          <w:vertAlign w:val="subscript"/>
+        </w:rPr>
+        <w:t>b</w:t>
+      </w:r>
+      <w:r>
+        <w:t>]: bit rate</w:t>
+      </w:r>
+    </w:p>
+    <w:p>
+      <w:pPr>
+        <w:pStyle w:val="NoSpacing"/>
+        <w:ind w:left="720" w:hanging="720"/>
+      </w:pPr>
+      <w:r>
+        <w:t>[R</w:t>
+      </w:r>
+      <w:r>
+        <w:rPr>
+          <w:vertAlign w:val="subscript"/>
+        </w:rPr>
+        <w:t>c</w:t>
+      </w:r>
+      <w:r>
+        <w:t>]: chip rate</w:t>
+      </w:r>
+    </w:p>
+    <w:p>
+      <w:pPr>
+        <w:pStyle w:val="NoSpacing"/>
+        <w:ind w:left="720" w:hanging="720"/>
+      </w:pPr>
+      <w:r>
+        <w:t>[R</w:t>
+      </w:r>
+      <w:r>
+        <w:rPr>
+          <w:vertAlign w:val="subscript"/>
+        </w:rPr>
+        <w:t>h</w:t>
+      </w:r>
+      <w:r>
+        <w:t>]: hop rate</w:t>
+      </w:r>
+    </w:p>
+    <w:p>
+      <w:pPr>
+        <w:pStyle w:val="NoSpacing"/>
+        <w:ind w:left="720" w:hanging="720"/>
+      </w:pPr>
+      <w:r>
+        <w:t>[R</w:t>
+      </w:r>
+      <w:r>
+        <w:rPr>
+          <w:vertAlign w:val="subscript"/>
+        </w:rPr>
+        <w:t>s</w:t>
+      </w:r>
+      <w:r>
+        <w:t>]: symbol rate</w:t>
+      </w:r>
+    </w:p>
+    <w:p>
+      <w:pPr>
+        <w:pStyle w:val="NoSpacing"/>
+        <w:ind w:left="720" w:hanging="720"/>
+      </w:pPr>
+    </w:p>
+    <w:p>
+      <w:pPr>
+        <w:pStyle w:val="NoSpacing"/>
+        <w:ind w:left="720" w:hanging="720"/>
+      </w:pPr>
+      <w:r>
+        <w:t>Total frequency hops: 2</w:t>
+      </w:r>
+      <w:r>
+        <w:rPr>
+          <w:vertAlign w:val="superscript"/>
+        </w:rPr>
+        <w:t>k</w:t>
+      </w:r>
+    </w:p>
+    <w:p>
+      <w:pPr>
+        <w:pStyle w:val="NoSpacing"/>
+      </w:pPr>
+    </w:p>
+    <w:p>
+      <w:pPr>
+        <w:pStyle w:val="NoSpacing"/>
+      </w:pPr>
+      <w:r>
+        <w:rPr>
+          <w:b/>
+        </w:rPr>
+        <w:t>Phase S</w:t>
+      </w:r>
+      <w:r>
+        <w:rPr>
+          <w:b/>
+        </w:rPr>
+        <w:t>K</w:t>
+      </w:r>
+      <w:r>
+        <w:rPr>
+          <w:b/>
+        </w:rPr>
+        <w:t xml:space="preserve"> (PSK)</w:t>
       </w:r>
       <w:r>
         <w:t>:</w:t>
       </w:r>
       <w:r>
-        <w:t xml:space="preserve"> </w:t>
-      </w:r>
-    </w:p>
-    <w:p>
-      <w:pPr>
-        <w:pStyle w:val="NoSpacing"/>
-      </w:pPr>
-    </w:p>
-    <w:p>
-      <w:pPr>
-        <w:pStyle w:val="NoSpacing"/>
-      </w:pPr>
-      <w:r>
-        <w:rPr>
-          <w:b/>
-        </w:rPr>
-        <w:t>Phase S</w:t>
-      </w:r>
-      <w:r>
-        <w:rPr>
-          <w:b/>
-        </w:rPr>
-        <w:t>K</w:t>
-      </w:r>
-      <w:r>
-        <w:rPr>
-          <w:b/>
-        </w:rPr>
-        <w:t xml:space="preserve"> (PSK)</w:t>
+        <w:t xml:space="preserve"> conveys data, i.e. modulates, by changing the phase of the carrier</w:t>
+      </w:r>
+    </w:p>
+    <w:p>
+      <w:pPr>
+        <w:pStyle w:val="NoSpacing"/>
+      </w:pPr>
+    </w:p>
+    <w:p>
+      <w:pPr>
+        <w:pStyle w:val="NoSpacing"/>
+      </w:pPr>
+      <w:r>
+        <w:rPr>
+          <w:b/>
+        </w:rPr>
+        <w:t>Binary PSK (BPSK)</w:t>
       </w:r>
       <w:r>
         <w:t>:</w:t>
       </w:r>
-    </w:p>
-    <w:p>
-      <w:pPr>
-        <w:pStyle w:val="NoSpacing"/>
-      </w:pPr>
-    </w:p>
-    <w:p>
-      <w:pPr>
-        <w:pStyle w:val="NoSpacing"/>
-      </w:pPr>
-      <w:r>
-        <w:rPr>
-          <w:b/>
-        </w:rPr>
-        <w:t>Binary PSK (BPSK)</w:t>
+      <w:r>
+        <w:t xml:space="preserve"> a.k.a. </w:t>
+      </w:r>
+      <w:r>
+        <w:rPr>
+          <w:b/>
+        </w:rPr>
+        <w:t>2PSK</w:t>
+      </w:r>
+      <w:r>
+        <w:t xml:space="preserve"> or 2 phase shift keying</w:t>
+      </w:r>
+    </w:p>
+    <w:p>
+      <w:pPr>
+        <w:pStyle w:val="NoSpacing"/>
+      </w:pPr>
+    </w:p>
+    <w:p>
+      <w:pPr>
+        <w:pStyle w:val="NoSpacing"/>
+      </w:pPr>
+      <w:r>
+        <w:rPr>
+          <w:b/>
+        </w:rPr>
+        <w:t>Quadrature PSK (</w:t>
+      </w:r>
+      <w:r>
+        <w:rPr>
+          <w:b/>
+        </w:rPr>
+        <w:t>QPSK)</w:t>
       </w:r>
       <w:r>
         <w:t>:</w:t>
       </w:r>
-    </w:p>
-    <w:p>
-      <w:pPr>
-        <w:pStyle w:val="NoSpacing"/>
-      </w:pPr>
-    </w:p>
-    <w:p>
-      <w:pPr>
-        <w:pStyle w:val="NoSpacing"/>
-      </w:pPr>
-      <w:r>
-        <w:rPr>
-          <w:b/>
-        </w:rPr>
-        <w:t>Quadrature PSK (</w:t>
-      </w:r>
-      <w:r>
-        <w:rPr>
-          <w:b/>
-        </w:rPr>
-        <w:t>QPSK)</w:t>
+      <w:r>
+        <w:t xml:space="preserve"> 4 phase shifting</w:t>
+      </w:r>
+    </w:p>
+    <w:p>
+      <w:pPr>
+        <w:pStyle w:val="NoSpacing"/>
+      </w:pPr>
+    </w:p>
+    <w:p>
+      <w:pPr>
+        <w:pStyle w:val="NoSpacing"/>
+      </w:pPr>
+      <w:r>
+        <w:rPr>
+          <w:b/>
+        </w:rPr>
+        <w:t>M-ary PSK (MPSK)</w:t>
       </w:r>
       <w:r>
         <w:t>:</w:t>
       </w:r>
-    </w:p>
-    <w:p>
-      <w:pPr>
-        <w:pStyle w:val="NoSpacing"/>
-      </w:pPr>
-    </w:p>
-    <w:p>
-      <w:pPr>
-        <w:pStyle w:val="NoSpacing"/>
-      </w:pPr>
-      <w:r>
-        <w:rPr>
-          <w:b/>
-        </w:rPr>
-        <w:t>M-ary PSK (MPSK)</w:t>
-      </w:r>
-      <w:r>
-        <w:t>:</w:t>
+      <w:r>
+        <w:t xml:space="preserve"> M = 2</w:t>
+      </w:r>
+      <w:r>
+        <w:rPr>
+          <w:vertAlign w:val="subscript"/>
+        </w:rPr>
+        <w:softHyphen/>
+      </w:r>
+      <w:r>
+        <w:rPr>
+          <w:vertAlign w:val="subscript"/>
+        </w:rPr>
+        <w:softHyphen/>
+      </w:r>
+      <w:r>
+        <w:rPr>
+          <w:vertAlign w:val="superscript"/>
+        </w:rPr>
+        <w:t>b</w:t>
+      </w:r>
+      <w:r>
+        <w:t xml:space="preserve"> symbols</w:t>
       </w:r>
     </w:p>
     <w:p>
@@ -11246,7 +11435,7 @@
           <v:shape id="_x0000_i1049" type="#_x0000_t75" style="width:94pt;height:34pt" o:ole="">
             <v:imagedata r:id="rId66" o:title=""/>
           </v:shape>
-          <o:OLEObject Type="Embed" ProgID="Equation.DSMT4" ShapeID="_x0000_i1049" DrawAspect="Content" ObjectID="_1521010880" r:id="rId67"/>
+          <o:OLEObject Type="Embed" ProgID="Equation.DSMT4" ShapeID="_x0000_i1049" DrawAspect="Content" ObjectID="_1521295551" r:id="rId67"/>
         </w:object>
       </w:r>
     </w:p>
@@ -11262,7 +11451,7 @@
           <v:shape id="_x0000_i1050" type="#_x0000_t75" style="width:92pt;height:31pt" o:ole="">
             <v:imagedata r:id="rId68" o:title=""/>
           </v:shape>
-          <o:OLEObject Type="Embed" ProgID="Equation.DSMT4" ShapeID="_x0000_i1050" DrawAspect="Content" ObjectID="_1521010881" r:id="rId69"/>
+          <o:OLEObject Type="Embed" ProgID="Equation.DSMT4" ShapeID="_x0000_i1050" DrawAspect="Content" ObjectID="_1521295552" r:id="rId69"/>
         </w:object>
       </w:r>
     </w:p>
@@ -11290,107 +11479,270 @@
       <w:r>
         <w:t>:</w:t>
       </w:r>
+      <w:r>
+        <w:t xml:space="preserve"> </w:t>
+      </w:r>
+      <w:bookmarkStart w:id="46" w:name="_GoBack"/>
+      <w:bookmarkEnd w:id="46"/>
+      <w:r>
+        <w:t>message flips the phase</w:t>
+      </w:r>
     </w:p>
     <w:p>
       <w:pPr>
         <w:pStyle w:val="Heading1"/>
       </w:pPr>
-      <w:bookmarkStart w:id="47" w:name="_Toc447268478"/>
-      <w:r>
-        <w:t>Pseudo Noise</w:t>
-      </w:r>
-      <w:bookmarkEnd w:id="47"/>
-    </w:p>
-    <w:p>
-      <w:pPr>
-        <w:pStyle w:val="NoSpacing"/>
-      </w:pPr>
-      <w:r>
-        <w:rPr>
-          <w:b/>
-        </w:rPr>
-        <w:t>P</w:t>
-      </w:r>
-      <w:r>
-        <w:rPr>
-          <w:b/>
-        </w:rPr>
-        <w:t xml:space="preserve">seudo </w:t>
-      </w:r>
-      <w:r>
-        <w:rPr>
-          <w:b/>
-        </w:rPr>
-        <w:t>N</w:t>
-      </w:r>
-      <w:r>
-        <w:rPr>
-          <w:b/>
-        </w:rPr>
-        <w:t xml:space="preserve">oise </w:t>
-      </w:r>
-      <w:r>
-        <w:rPr>
-          <w:b/>
-        </w:rPr>
-        <w:t>(PN)</w:t>
-      </w:r>
-      <w:r>
-        <w:rPr>
-          <w:b/>
-        </w:rPr>
+      <w:r>
+        <w:t>FHSS</w:t>
+      </w:r>
+    </w:p>
+    <w:p>
+      <w:pPr>
+        <w:pStyle w:val="NoSpacing"/>
+        <w:rPr>
+          <w:b/>
+        </w:rPr>
+      </w:pPr>
+    </w:p>
+    <w:p>
+      <w:pPr>
+        <w:pStyle w:val="NoSpacing"/>
+      </w:pPr>
+      <w:r>
+        <w:rPr>
+          <w:b/>
+        </w:rPr>
+        <w:t>Frequency Hopping Spread Spectrum (FHSS)</w:t>
+      </w:r>
+      <w:r>
+        <w:t>:</w:t>
+      </w:r>
+      <w:r>
         <w:t xml:space="preserve"> </w:t>
       </w:r>
       <w:r>
-        <w:rPr>
-          <w:b/>
-        </w:rPr>
-        <w:t>sequence</w:t>
-      </w:r>
-      <w:r>
-        <w:rPr>
-          <w:b/>
-        </w:rPr>
+        <w:t xml:space="preserve">method of transmitting radio signals by rapidly switching a carrier among many frequency channels, using </w:t>
+      </w:r>
+      <w:r>
+        <w:t>PN codes</w:t>
+      </w:r>
+    </w:p>
+    <w:p>
+      <w:pPr>
+        <w:pStyle w:val="NoSpacing"/>
+        <w:numPr>
+          <w:ilvl w:val="0"/>
+          <w:numId w:val="19"/>
+        </w:numPr>
+      </w:pPr>
+      <w:r>
+        <w:t>avoids jamming</w:t>
+      </w:r>
+    </w:p>
+    <w:p>
+      <w:pPr>
+        <w:pStyle w:val="NoSpacing"/>
+        <w:numPr>
+          <w:ilvl w:val="0"/>
+          <w:numId w:val="19"/>
+        </w:numPr>
+      </w:pPr>
+      <w:r>
+        <w:t>commonly uses MFSK</w:t>
+      </w:r>
+    </w:p>
+    <w:p>
+      <w:pPr>
+        <w:pStyle w:val="NoSpacing"/>
+      </w:pPr>
+    </w:p>
+    <w:p>
+      <w:pPr>
+        <w:pStyle w:val="NoSpacing"/>
+      </w:pPr>
+      <w:r>
+        <w:rPr>
+          <w:b/>
+        </w:rPr>
+        <w:t>Slow FHSS</w:t>
+      </w:r>
+      <w:r>
+        <w:t>:</w:t>
+      </w:r>
+      <w:r>
         <w:t xml:space="preserve"> </w:t>
       </w:r>
       <w:r>
-        <w:rPr>
-          <w:b/>
-        </w:rPr>
-        <w:t>code</w:t>
-      </w:r>
-      <w:r>
-        <w:t>:</w:t>
+        <w:t xml:space="preserve">multiple </w:t>
+      </w:r>
+      <w:r>
+        <w:t>symbols</w:t>
+      </w:r>
+      <w:r>
+        <w:t xml:space="preserve"> per hop</w:t>
+      </w:r>
+    </w:p>
+    <w:p>
+      <w:pPr>
+        <w:pStyle w:val="NoSpacing"/>
+        <w:numPr>
+          <w:ilvl w:val="0"/>
+          <w:numId w:val="23"/>
+        </w:numPr>
+      </w:pPr>
+      <w:r>
+        <w:t>has T</w:t>
+      </w:r>
+      <w:r>
+        <w:rPr>
+          <w:vertAlign w:val="subscript"/>
+        </w:rPr>
+        <w:t>c</w:t>
       </w:r>
       <w:r>
         <w:t xml:space="preserve"> </w:t>
       </w:r>
-    </w:p>
-    <w:p>
-      <w:pPr>
-        <w:pStyle w:val="NoSpacing"/>
-        <w:rPr>
-          <w:b/>
-        </w:rPr>
-      </w:pPr>
-    </w:p>
-    <w:p>
-      <w:pPr>
-        <w:pStyle w:val="NoSpacing"/>
-      </w:pPr>
-      <w:r>
-        <w:rPr>
-          <w:b/>
-        </w:rPr>
-        <w:t>Frequency Hopping Spread Spectrum (FHSS)</w:t>
-      </w:r>
-      <w:r>
-        <w:t>:</w:t>
-      </w:r>
-    </w:p>
-    <w:p>
-      <w:pPr>
-        <w:pStyle w:val="NoSpacing"/>
+      <w:r>
+        <w:sym w:font="Symbol" w:char="F0B3"/>
+      </w:r>
+      <w:r>
+        <w:t xml:space="preserve"> T</w:t>
+      </w:r>
+      <w:r>
+        <w:rPr>
+          <w:vertAlign w:val="subscript"/>
+        </w:rPr>
+        <w:t>s</w:t>
+      </w:r>
+    </w:p>
+    <w:p>
+      <w:pPr>
+        <w:pStyle w:val="NoSpacing"/>
+        <w:numPr>
+          <w:ilvl w:val="0"/>
+          <w:numId w:val="23"/>
+        </w:numPr>
+      </w:pPr>
+      <w:r>
+        <w:t>R</w:t>
+      </w:r>
+      <w:r>
+        <w:rPr>
+          <w:vertAlign w:val="subscript"/>
+        </w:rPr>
+        <w:t>c</w:t>
+      </w:r>
+      <w:r>
+        <w:t xml:space="preserve"> = R</w:t>
+      </w:r>
+      <w:r>
+        <w:rPr>
+          <w:vertAlign w:val="subscript"/>
+        </w:rPr>
+        <w:t>s</w:t>
+      </w:r>
+    </w:p>
+    <w:p>
+      <w:pPr>
+        <w:pStyle w:val="NoSpacing"/>
+        <w:numPr>
+          <w:ilvl w:val="0"/>
+          <w:numId w:val="23"/>
+        </w:numPr>
+      </w:pPr>
+    </w:p>
+    <w:p>
+      <w:pPr>
+        <w:pStyle w:val="NoSpacing"/>
+      </w:pPr>
+    </w:p>
+    <w:p>
+      <w:pPr>
+        <w:pStyle w:val="NoSpacing"/>
+      </w:pPr>
+      <w:r>
+        <w:rPr>
+          <w:b/>
+        </w:rPr>
+        <w:t>Fast FHSS</w:t>
+      </w:r>
+      <w:r>
+        <w:t xml:space="preserve">: </w:t>
+      </w:r>
+      <w:r>
+        <w:t xml:space="preserve">multiple hops per </w:t>
+      </w:r>
+      <w:r>
+        <w:t>symbol</w:t>
+      </w:r>
+      <w:r>
+        <w:t>; has T</w:t>
+      </w:r>
+      <w:r>
+        <w:rPr>
+          <w:vertAlign w:val="subscript"/>
+        </w:rPr>
+        <w:t>c</w:t>
+      </w:r>
+      <w:r>
+        <w:t xml:space="preserve"> &lt; T</w:t>
+      </w:r>
+      <w:r>
+        <w:rPr>
+          <w:vertAlign w:val="subscript"/>
+        </w:rPr>
+        <w:t>s</w:t>
+      </w:r>
+    </w:p>
+    <w:p>
+      <w:pPr>
+        <w:pStyle w:val="NoSpacing"/>
+        <w:numPr>
+          <w:ilvl w:val="0"/>
+          <w:numId w:val="22"/>
+        </w:numPr>
+      </w:pPr>
+      <w:r>
+        <w:t>Each hop represented by chip</w:t>
+      </w:r>
+    </w:p>
+    <w:p>
+      <w:pPr>
+        <w:pStyle w:val="NoSpacing"/>
+        <w:numPr>
+          <w:ilvl w:val="0"/>
+          <w:numId w:val="22"/>
+        </w:numPr>
+      </w:pPr>
+      <w:r>
+        <w:t>R</w:t>
+      </w:r>
+      <w:r>
+        <w:rPr>
+          <w:vertAlign w:val="subscript"/>
+        </w:rPr>
+        <w:t>c</w:t>
+      </w:r>
+      <w:r>
+        <w:t xml:space="preserve"> = R</w:t>
+      </w:r>
+      <w:r>
+        <w:rPr>
+          <w:vertAlign w:val="subscript"/>
+        </w:rPr>
+        <w:t>s</w:t>
+      </w:r>
+      <w:r>
+        <w:t>/K</w:t>
+      </w:r>
+    </w:p>
+    <w:p>
+      <w:pPr>
+        <w:pStyle w:val="NoSpacing"/>
+        <w:numPr>
+          <w:ilvl w:val="0"/>
+          <w:numId w:val="22"/>
+        </w:numPr>
       </w:pPr>
     </w:p>
     <w:sectPr>
@@ -11486,7 +11838,7 @@
                 <w:bCs/>
                 <w:noProof/>
               </w:rPr>
-              <w:t>2</w:t>
+              <w:t>19</w:t>
             </w:r>
             <w:r>
               <w:rPr>
@@ -12004,6 +12356,119 @@
     </w:lvl>
   </w:abstractNum>
   <w:abstractNum w:abstractNumId="4" w15:restartNumberingAfterBreak="0">
+    <w:nsid w:val="3AB61D28"/>
+    <w:multiLevelType w:val="hybridMultilevel"/>
+    <w:tmpl w:val="8CB8D216"/>
+    <w:lvl w:ilvl="0" w:tplc="10090001">
+      <w:start w:val="1"/>
+      <w:numFmt w:val="bullet"/>
+      <w:lvlText w:val=""/>
+      <w:lvlJc w:val="left"/>
+      <w:pPr>
+        <w:ind w:left="720" w:hanging="360"/>
+      </w:pPr>
+      <w:rPr>
+        <w:rFonts w:ascii="Symbol" w:hAnsi="Symbol" w:hint="default"/>
+      </w:rPr>
+    </w:lvl>
+    <w:lvl w:ilvl="1" w:tplc="10090003" w:tentative="1">
+      <w:start w:val="1"/>
+      <w:numFmt w:val="bullet"/>
+      <w:lvlText w:val="o"/>
+      <w:lvlJc w:val="left"/>
+      <w:pPr>
+        <w:ind w:left="1440" w:hanging="360"/>
+      </w:pPr>
+      <w:rPr>
+        <w:rFonts w:ascii="Courier New" w:hAnsi="Courier New" w:cs="Courier New" w:hint="default"/>
+      </w:rPr>
+    </w:lvl>
+    <w:lvl w:ilvl="2" w:tplc="10090005" w:tentative="1">
+      <w:start w:val="1"/>
+      <w:numFmt w:val="bullet"/>
+      <w:lvlText w:val=""/>
+      <w:lvlJc w:val="left"/>
+      <w:pPr>
+        <w:ind w:left="2160" w:hanging="360"/>
+      </w:pPr>
+      <w:rPr>
+        <w:rFonts w:ascii="Wingdings" w:hAnsi="Wingdings" w:hint="default"/>
+      </w:rPr>
+    </w:lvl>
+    <w:lvl w:ilvl="3" w:tplc="10090001" w:tentative="1">
+      <w:start w:val="1"/>
+      <w:numFmt w:val="bullet"/>
+      <w:lvlText w:val=""/>
+      <w:lvlJc w:val="left"/>
+      <w:pPr>
+        <w:ind w:left="2880" w:hanging="360"/>
+      </w:pPr>
+      <w:rPr>
+        <w:rFonts w:ascii="Symbol" w:hAnsi="Symbol" w:hint="default"/>
+      </w:rPr>
+    </w:lvl>
+    <w:lvl w:ilvl="4" w:tplc="10090003" w:tentative="1">
+      <w:start w:val="1"/>
+      <w:numFmt w:val="bullet"/>
+      <w:lvlText w:val="o"/>
+      <w:lvlJc w:val="left"/>
+      <w:pPr>
+        <w:ind w:left="3600" w:hanging="360"/>
+      </w:pPr>
+      <w:rPr>
+        <w:rFonts w:ascii="Courier New" w:hAnsi="Courier New" w:cs="Courier New" w:hint="default"/>
+      </w:rPr>
+    </w:lvl>
+    <w:lvl w:ilvl="5" w:tplc="10090005" w:tentative="1">
+      <w:start w:val="1"/>
+      <w:numFmt w:val="bullet"/>
+      <w:lvlText w:val=""/>
+      <w:lvlJc w:val="left"/>
+      <w:pPr>
+        <w:ind w:left="4320" w:hanging="360"/>
+      </w:pPr>
+      <w:rPr>
+        <w:rFonts w:ascii="Wingdings" w:hAnsi="Wingdings" w:hint="default"/>
+      </w:rPr>
+    </w:lvl>
+    <w:lvl w:ilvl="6" w:tplc="10090001" w:tentative="1">
+      <w:start w:val="1"/>
+      <w:numFmt w:val="bullet"/>
+      <w:lvlText w:val=""/>
+      <w:lvlJc w:val="left"/>
+      <w:pPr>
+        <w:ind w:left="5040" w:hanging="360"/>
+      </w:pPr>
+      <w:rPr>
+        <w:rFonts w:ascii="Symbol" w:hAnsi="Symbol" w:hint="default"/>
+      </w:rPr>
+    </w:lvl>
+    <w:lvl w:ilvl="7" w:tplc="10090003" w:tentative="1">
+      <w:start w:val="1"/>
+      <w:numFmt w:val="bullet"/>
+      <w:lvlText w:val="o"/>
+      <w:lvlJc w:val="left"/>
+      <w:pPr>
+        <w:ind w:left="5760" w:hanging="360"/>
+      </w:pPr>
+      <w:rPr>
+        <w:rFonts w:ascii="Courier New" w:hAnsi="Courier New" w:cs="Courier New" w:hint="default"/>
+      </w:rPr>
+    </w:lvl>
+    <w:lvl w:ilvl="8" w:tplc="10090005" w:tentative="1">
+      <w:start w:val="1"/>
+      <w:numFmt w:val="bullet"/>
+      <w:lvlText w:val=""/>
+      <w:lvlJc w:val="left"/>
+      <w:pPr>
+        <w:ind w:left="6480" w:hanging="360"/>
+      </w:pPr>
+      <w:rPr>
+        <w:rFonts w:ascii="Wingdings" w:hAnsi="Wingdings" w:hint="default"/>
+      </w:rPr>
+    </w:lvl>
+  </w:abstractNum>
+  <w:abstractNum w:abstractNumId="5" w15:restartNumberingAfterBreak="0">
     <w:nsid w:val="3E9B10B6"/>
     <w:multiLevelType w:val="hybridMultilevel"/>
     <w:tmpl w:val="78D60CEC"/>
@@ -12116,7 +12581,7 @@
       </w:rPr>
     </w:lvl>
   </w:abstractNum>
-  <w:abstractNum w:abstractNumId="5" w15:restartNumberingAfterBreak="0">
+  <w:abstractNum w:abstractNumId="6" w15:restartNumberingAfterBreak="0">
     <w:nsid w:val="476B099D"/>
     <w:multiLevelType w:val="hybridMultilevel"/>
     <w:tmpl w:val="E606FEAE"/>
@@ -12202,7 +12667,7 @@
       </w:pPr>
     </w:lvl>
   </w:abstractNum>
-  <w:abstractNum w:abstractNumId="6" w15:restartNumberingAfterBreak="0">
+  <w:abstractNum w:abstractNumId="7" w15:restartNumberingAfterBreak="0">
     <w:nsid w:val="4C6805BF"/>
     <w:multiLevelType w:val="multilevel"/>
     <w:tmpl w:val="6090F38C"/>
@@ -12315,7 +12780,120 @@
       </w:pPr>
     </w:lvl>
   </w:abstractNum>
-  <w:abstractNum w:abstractNumId="7" w15:restartNumberingAfterBreak="0">
+  <w:abstractNum w:abstractNumId="8" w15:restartNumberingAfterBreak="0">
+    <w:nsid w:val="4E5C62D9"/>
+    <w:multiLevelType w:val="hybridMultilevel"/>
+    <w:tmpl w:val="D8942550"/>
+    <w:lvl w:ilvl="0" w:tplc="10090001">
+      <w:start w:val="1"/>
+      <w:numFmt w:val="bullet"/>
+      <w:lvlText w:val=""/>
+      <w:lvlJc w:val="left"/>
+      <w:pPr>
+        <w:ind w:left="720" w:hanging="360"/>
+      </w:pPr>
+      <w:rPr>
+        <w:rFonts w:ascii="Symbol" w:hAnsi="Symbol" w:hint="default"/>
+      </w:rPr>
+    </w:lvl>
+    <w:lvl w:ilvl="1" w:tplc="10090003" w:tentative="1">
+      <w:start w:val="1"/>
+      <w:numFmt w:val="bullet"/>
+      <w:lvlText w:val="o"/>
+      <w:lvlJc w:val="left"/>
+      <w:pPr>
+        <w:ind w:left="1440" w:hanging="360"/>
+      </w:pPr>
+      <w:rPr>
+        <w:rFonts w:ascii="Courier New" w:hAnsi="Courier New" w:cs="Courier New" w:hint="default"/>
+      </w:rPr>
+    </w:lvl>
+    <w:lvl w:ilvl="2" w:tplc="10090005" w:tentative="1">
+      <w:start w:val="1"/>
+      <w:numFmt w:val="bullet"/>
+      <w:lvlText w:val=""/>
+      <w:lvlJc w:val="left"/>
+      <w:pPr>
+        <w:ind w:left="2160" w:hanging="360"/>
+      </w:pPr>
+      <w:rPr>
+        <w:rFonts w:ascii="Wingdings" w:hAnsi="Wingdings" w:hint="default"/>
+      </w:rPr>
+    </w:lvl>
+    <w:lvl w:ilvl="3" w:tplc="10090001" w:tentative="1">
+      <w:start w:val="1"/>
+      <w:numFmt w:val="bullet"/>
+      <w:lvlText w:val=""/>
+      <w:lvlJc w:val="left"/>
+      <w:pPr>
+        <w:ind w:left="2880" w:hanging="360"/>
+      </w:pPr>
+      <w:rPr>
+        <w:rFonts w:ascii="Symbol" w:hAnsi="Symbol" w:hint="default"/>
+      </w:rPr>
+    </w:lvl>
+    <w:lvl w:ilvl="4" w:tplc="10090003" w:tentative="1">
+      <w:start w:val="1"/>
+      <w:numFmt w:val="bullet"/>
+      <w:lvlText w:val="o"/>
+      <w:lvlJc w:val="left"/>
+      <w:pPr>
+        <w:ind w:left="3600" w:hanging="360"/>
+      </w:pPr>
+      <w:rPr>
+        <w:rFonts w:ascii="Courier New" w:hAnsi="Courier New" w:cs="Courier New" w:hint="default"/>
+      </w:rPr>
+    </w:lvl>
+    <w:lvl w:ilvl="5" w:tplc="10090005" w:tentative="1">
+      <w:start w:val="1"/>
+      <w:numFmt w:val="bullet"/>
+      <w:lvlText w:val=""/>
+      <w:lvlJc w:val="left"/>
+      <w:pPr>
+        <w:ind w:left="4320" w:hanging="360"/>
+      </w:pPr>
+      <w:rPr>
+        <w:rFonts w:ascii="Wingdings" w:hAnsi="Wingdings" w:hint="default"/>
+      </w:rPr>
+    </w:lvl>
+    <w:lvl w:ilvl="6" w:tplc="10090001" w:tentative="1">
+      <w:start w:val="1"/>
+      <w:numFmt w:val="bullet"/>
+      <w:lvlText w:val=""/>
+      <w:lvlJc w:val="left"/>
+      <w:pPr>
+        <w:ind w:left="5040" w:hanging="360"/>
+      </w:pPr>
+      <w:rPr>
+        <w:rFonts w:ascii="Symbol" w:hAnsi="Symbol" w:hint="default"/>
+      </w:rPr>
+    </w:lvl>
+    <w:lvl w:ilvl="7" w:tplc="10090003" w:tentative="1">
+      <w:start w:val="1"/>
+      <w:numFmt w:val="bullet"/>
+      <w:lvlText w:val="o"/>
+      <w:lvlJc w:val="left"/>
+      <w:pPr>
+        <w:ind w:left="5760" w:hanging="360"/>
+      </w:pPr>
+      <w:rPr>
+        <w:rFonts w:ascii="Courier New" w:hAnsi="Courier New" w:cs="Courier New" w:hint="default"/>
+      </w:rPr>
+    </w:lvl>
+    <w:lvl w:ilvl="8" w:tplc="10090005" w:tentative="1">
+      <w:start w:val="1"/>
+      <w:numFmt w:val="bullet"/>
+      <w:lvlText w:val=""/>
+      <w:lvlJc w:val="left"/>
+      <w:pPr>
+        <w:ind w:left="6480" w:hanging="360"/>
+      </w:pPr>
+      <w:rPr>
+        <w:rFonts w:ascii="Wingdings" w:hAnsi="Wingdings" w:hint="default"/>
+      </w:rPr>
+    </w:lvl>
+  </w:abstractNum>
+  <w:abstractNum w:abstractNumId="9" w15:restartNumberingAfterBreak="0">
     <w:nsid w:val="54F20C63"/>
     <w:multiLevelType w:val="hybridMultilevel"/>
     <w:tmpl w:val="B0985A4A"/>
@@ -12428,7 +13006,7 @@
       </w:rPr>
     </w:lvl>
   </w:abstractNum>
-  <w:abstractNum w:abstractNumId="8" w15:restartNumberingAfterBreak="0">
+  <w:abstractNum w:abstractNumId="10" w15:restartNumberingAfterBreak="0">
     <w:nsid w:val="56FA0CB5"/>
     <w:multiLevelType w:val="hybridMultilevel"/>
     <w:tmpl w:val="4FE46066"/>
@@ -12541,7 +13119,7 @@
       </w:rPr>
     </w:lvl>
   </w:abstractNum>
-  <w:abstractNum w:abstractNumId="9" w15:restartNumberingAfterBreak="0">
+  <w:abstractNum w:abstractNumId="11" w15:restartNumberingAfterBreak="0">
     <w:nsid w:val="622D16B8"/>
     <w:multiLevelType w:val="hybridMultilevel"/>
     <w:tmpl w:val="76D4FCC8"/>
@@ -12654,7 +13232,7 @@
       </w:rPr>
     </w:lvl>
   </w:abstractNum>
-  <w:abstractNum w:abstractNumId="10" w15:restartNumberingAfterBreak="0">
+  <w:abstractNum w:abstractNumId="12" w15:restartNumberingAfterBreak="0">
     <w:nsid w:val="62D009B2"/>
     <w:multiLevelType w:val="hybridMultilevel"/>
     <w:tmpl w:val="23027B62"/>
@@ -12740,7 +13318,7 @@
       </w:pPr>
     </w:lvl>
   </w:abstractNum>
-  <w:abstractNum w:abstractNumId="11" w15:restartNumberingAfterBreak="0">
+  <w:abstractNum w:abstractNumId="13" w15:restartNumberingAfterBreak="0">
     <w:nsid w:val="62FF2763"/>
     <w:multiLevelType w:val="hybridMultilevel"/>
     <w:tmpl w:val="792AA72A"/>
@@ -12826,7 +13404,7 @@
       </w:pPr>
     </w:lvl>
   </w:abstractNum>
-  <w:abstractNum w:abstractNumId="12" w15:restartNumberingAfterBreak="0">
+  <w:abstractNum w:abstractNumId="14" w15:restartNumberingAfterBreak="0">
     <w:nsid w:val="695C45DB"/>
     <w:multiLevelType w:val="hybridMultilevel"/>
     <w:tmpl w:val="5D2851F2"/>
@@ -12939,7 +13517,7 @@
       </w:rPr>
     </w:lvl>
   </w:abstractNum>
-  <w:abstractNum w:abstractNumId="13" w15:restartNumberingAfterBreak="0">
+  <w:abstractNum w:abstractNumId="15" w15:restartNumberingAfterBreak="0">
     <w:nsid w:val="6A982711"/>
     <w:multiLevelType w:val="hybridMultilevel"/>
     <w:tmpl w:val="C322A43E"/>
@@ -13052,7 +13630,7 @@
       </w:rPr>
     </w:lvl>
   </w:abstractNum>
-  <w:abstractNum w:abstractNumId="14" w15:restartNumberingAfterBreak="0">
+  <w:abstractNum w:abstractNumId="16" w15:restartNumberingAfterBreak="0">
     <w:nsid w:val="6D534507"/>
     <w:multiLevelType w:val="hybridMultilevel"/>
     <w:tmpl w:val="9BF69B00"/>
@@ -13165,7 +13743,7 @@
       </w:rPr>
     </w:lvl>
   </w:abstractNum>
-  <w:abstractNum w:abstractNumId="15" w15:restartNumberingAfterBreak="0">
+  <w:abstractNum w:abstractNumId="17" w15:restartNumberingAfterBreak="0">
     <w:nsid w:val="773A366A"/>
     <w:multiLevelType w:val="hybridMultilevel"/>
     <w:tmpl w:val="6D54A08E"/>
@@ -13251,7 +13829,7 @@
       </w:pPr>
     </w:lvl>
   </w:abstractNum>
-  <w:abstractNum w:abstractNumId="16" w15:restartNumberingAfterBreak="0">
+  <w:abstractNum w:abstractNumId="18" w15:restartNumberingAfterBreak="0">
     <w:nsid w:val="7B4E3DC8"/>
     <w:multiLevelType w:val="hybridMultilevel"/>
     <w:tmpl w:val="59AA5FCE"/>
@@ -13340,7 +13918,7 @@
       </w:pPr>
     </w:lvl>
   </w:abstractNum>
-  <w:abstractNum w:abstractNumId="17" w15:restartNumberingAfterBreak="0">
+  <w:abstractNum w:abstractNumId="19" w15:restartNumberingAfterBreak="0">
     <w:nsid w:val="7C343607"/>
     <w:multiLevelType w:val="hybridMultilevel"/>
     <w:tmpl w:val="E8FE03BC"/>
@@ -13453,7 +14031,7 @@
       </w:rPr>
     </w:lvl>
   </w:abstractNum>
-  <w:abstractNum w:abstractNumId="18" w15:restartNumberingAfterBreak="0">
+  <w:abstractNum w:abstractNumId="20" w15:restartNumberingAfterBreak="0">
     <w:nsid w:val="7C6C0F99"/>
     <w:multiLevelType w:val="hybridMultilevel"/>
     <w:tmpl w:val="36F4BB34"/>
@@ -13566,7 +14144,7 @@
       </w:rPr>
     </w:lvl>
   </w:abstractNum>
-  <w:abstractNum w:abstractNumId="19" w15:restartNumberingAfterBreak="0">
+  <w:abstractNum w:abstractNumId="21" w15:restartNumberingAfterBreak="0">
     <w:nsid w:val="7EC47355"/>
     <w:multiLevelType w:val="hybridMultilevel"/>
     <w:tmpl w:val="8EC6DC04"/>
@@ -13679,10 +14257,10 @@
       </w:rPr>
     </w:lvl>
   </w:abstractNum>
-  <w:abstractNum w:abstractNumId="20" w15:restartNumberingAfterBreak="0">
+  <w:abstractNum w:abstractNumId="22" w15:restartNumberingAfterBreak="0">
     <w:nsid w:val="7F1D5BB7"/>
     <w:multiLevelType w:val="hybridMultilevel"/>
-    <w:tmpl w:val="ABCAD006"/>
+    <w:tmpl w:val="65E68332"/>
     <w:lvl w:ilvl="0" w:tplc="10090001">
       <w:start w:val="1"/>
       <w:numFmt w:val="bullet"/>
@@ -13793,49 +14371,49 @@
     </w:lvl>
   </w:abstractNum>
   <w:num w:numId="1">
+    <w:abstractNumId w:val="15"/>
+  </w:num>
+  <w:num w:numId="2">
+    <w:abstractNumId w:val="16"/>
+  </w:num>
+  <w:num w:numId="3">
+    <w:abstractNumId w:val="7"/>
+  </w:num>
+  <w:num w:numId="4">
     <w:abstractNumId w:val="13"/>
   </w:num>
-  <w:num w:numId="2">
-    <w:abstractNumId w:val="14"/>
-  </w:num>
-  <w:num w:numId="3">
+  <w:num w:numId="5">
     <w:abstractNumId w:val="6"/>
   </w:num>
-  <w:num w:numId="4">
-    <w:abstractNumId w:val="11"/>
-  </w:num>
-  <w:num w:numId="5">
-    <w:abstractNumId w:val="5"/>
-  </w:num>
   <w:num w:numId="6">
-    <w:abstractNumId w:val="7"/>
+    <w:abstractNumId w:val="9"/>
   </w:num>
   <w:num w:numId="7">
     <w:abstractNumId w:val="3"/>
   </w:num>
   <w:num w:numId="8">
-    <w:abstractNumId w:val="15"/>
+    <w:abstractNumId w:val="17"/>
   </w:num>
   <w:num w:numId="9">
     <w:abstractNumId w:val="2"/>
   </w:num>
   <w:num w:numId="10">
-    <w:abstractNumId w:val="9"/>
+    <w:abstractNumId w:val="11"/>
   </w:num>
   <w:num w:numId="11">
-    <w:abstractNumId w:val="8"/>
+    <w:abstractNumId w:val="10"/>
   </w:num>
   <w:num w:numId="12">
-    <w:abstractNumId w:val="12"/>
+    <w:abstractNumId w:val="14"/>
   </w:num>
   <w:num w:numId="13">
-    <w:abstractNumId w:val="18"/>
+    <w:abstractNumId w:val="20"/>
   </w:num>
   <w:num w:numId="14">
-    <w:abstractNumId w:val="4"/>
+    <w:abstractNumId w:val="5"/>
   </w:num>
   <w:num w:numId="15">
-    <w:abstractNumId w:val="10"/>
+    <w:abstractNumId w:val="12"/>
   </w:num>
   <w:num w:numId="16">
     <w:abstractNumId w:val="0"/>
@@ -13844,16 +14422,22 @@
     <w:abstractNumId w:val="1"/>
   </w:num>
   <w:num w:numId="18">
+    <w:abstractNumId w:val="21"/>
+  </w:num>
+  <w:num w:numId="19">
+    <w:abstractNumId w:val="22"/>
+  </w:num>
+  <w:num w:numId="20">
+    <w:abstractNumId w:val="18"/>
+  </w:num>
+  <w:num w:numId="21">
     <w:abstractNumId w:val="19"/>
   </w:num>
-  <w:num w:numId="19">
-    <w:abstractNumId w:val="20"/>
+  <w:num w:numId="22">
+    <w:abstractNumId w:val="8"/>
   </w:num>
-  <w:num w:numId="20">
-    <w:abstractNumId w:val="16"/>
-  </w:num>
-  <w:num w:numId="21">
-    <w:abstractNumId w:val="17"/>
+  <w:num w:numId="23">
+    <w:abstractNumId w:val="4"/>
   </w:num>
 </w:numbering>
 </file>
@@ -14885,7 +15469,7 @@
 </file>
 
 <file path=customXml/itemProps1.xml><?xml version="1.0" encoding="utf-8"?>
-<ds:datastoreItem xmlns:ds="http://schemas.openxmlformats.org/officeDocument/2006/customXml" ds:itemID="{D422B773-1978-4FBA-9949-9D2AD75FFF5A}">
+<ds:datastoreItem xmlns:ds="http://schemas.openxmlformats.org/officeDocument/2006/customXml" ds:itemID="{E3821E89-09DE-43B0-89EF-0DE3BE0D3F90}">
   <ds:schemaRefs>
     <ds:schemaRef ds:uri="http://schemas.openxmlformats.org/officeDocument/2006/bibliography"/>
   </ds:schemaRefs>

</xml_diff>

<commit_message>
added stuff to 4j
</commit_message>
<xml_diff>
--- a/SFWR ENG 4J03.docx
+++ b/SFWR ENG 4J03.docx
@@ -105,6 +105,8 @@
             <w:t>Table of Contents</w:t>
           </w:r>
         </w:p>
+        <w:bookmarkStart w:id="0" w:name="_GoBack"/>
+        <w:bookmarkEnd w:id="0"/>
         <w:p>
           <w:pPr>
             <w:pStyle w:val="TOC1"/>
@@ -127,7 +129,7 @@
           <w:r>
             <w:fldChar w:fldCharType="separate"/>
           </w:r>
-          <w:hyperlink w:anchor="_Toc447484684" w:history="1">
+          <w:hyperlink w:anchor="_Toc447595592" w:history="1">
             <w:r>
               <w:rPr>
                 <w:rStyle w:val="Hyperlink"/>
@@ -154,7 +156,7 @@
                 <w:noProof/>
                 <w:webHidden/>
               </w:rPr>
-              <w:instrText xml:space="preserve"> PAGEREF _Toc447484684 \h </w:instrText>
+              <w:instrText xml:space="preserve"> PAGEREF _Toc447595592 \h </w:instrText>
             </w:r>
             <w:r>
               <w:rPr>
@@ -174,7 +176,7 @@
                 <w:noProof/>
                 <w:webHidden/>
               </w:rPr>
-              <w:t>2</w:t>
+              <w:t>1</w:t>
             </w:r>
             <w:r>
               <w:rPr>
@@ -198,7 +200,7 @@
               <w:lang w:eastAsia="en-CA"/>
             </w:rPr>
           </w:pPr>
-          <w:hyperlink w:anchor="_Toc447484685" w:history="1">
+          <w:hyperlink w:anchor="_Toc447595593" w:history="1">
             <w:r>
               <w:rPr>
                 <w:rStyle w:val="Hyperlink"/>
@@ -225,7 +227,7 @@
                 <w:noProof/>
                 <w:webHidden/>
               </w:rPr>
-              <w:instrText xml:space="preserve"> PAGEREF _Toc447484685 \h </w:instrText>
+              <w:instrText xml:space="preserve"> PAGEREF _Toc447595593 \h </w:instrText>
             </w:r>
             <w:r>
               <w:rPr>
@@ -245,7 +247,7 @@
                 <w:noProof/>
                 <w:webHidden/>
               </w:rPr>
-              <w:t>2</w:t>
+              <w:t>1</w:t>
             </w:r>
             <w:r>
               <w:rPr>
@@ -269,7 +271,7 @@
               <w:lang w:eastAsia="en-CA"/>
             </w:rPr>
           </w:pPr>
-          <w:hyperlink w:anchor="_Toc447484686" w:history="1">
+          <w:hyperlink w:anchor="_Toc447595594" w:history="1">
             <w:r>
               <w:rPr>
                 <w:rStyle w:val="Hyperlink"/>
@@ -296,7 +298,7 @@
                 <w:noProof/>
                 <w:webHidden/>
               </w:rPr>
-              <w:instrText xml:space="preserve"> PAGEREF _Toc447484686 \h </w:instrText>
+              <w:instrText xml:space="preserve"> PAGEREF _Toc447595594 \h </w:instrText>
             </w:r>
             <w:r>
               <w:rPr>
@@ -316,7 +318,7 @@
                 <w:noProof/>
                 <w:webHidden/>
               </w:rPr>
-              <w:t>2</w:t>
+              <w:t>1</w:t>
             </w:r>
             <w:r>
               <w:rPr>
@@ -340,7 +342,7 @@
               <w:lang w:eastAsia="en-CA"/>
             </w:rPr>
           </w:pPr>
-          <w:hyperlink w:anchor="_Toc447484687" w:history="1">
+          <w:hyperlink w:anchor="_Toc447595595" w:history="1">
             <w:r>
               <w:rPr>
                 <w:rStyle w:val="Hyperlink"/>
@@ -367,7 +369,7 @@
                 <w:noProof/>
                 <w:webHidden/>
               </w:rPr>
-              <w:instrText xml:space="preserve"> PAGEREF _Toc447484687 \h </w:instrText>
+              <w:instrText xml:space="preserve"> PAGEREF _Toc447595595 \h </w:instrText>
             </w:r>
             <w:r>
               <w:rPr>
@@ -387,7 +389,7 @@
                 <w:noProof/>
                 <w:webHidden/>
               </w:rPr>
-              <w:t>3</w:t>
+              <w:t>1</w:t>
             </w:r>
             <w:r>
               <w:rPr>
@@ -411,7 +413,7 @@
               <w:lang w:eastAsia="en-CA"/>
             </w:rPr>
           </w:pPr>
-          <w:hyperlink w:anchor="_Toc447484688" w:history="1">
+          <w:hyperlink w:anchor="_Toc447595596" w:history="1">
             <w:r>
               <w:rPr>
                 <w:rStyle w:val="Hyperlink"/>
@@ -438,7 +440,7 @@
                 <w:noProof/>
                 <w:webHidden/>
               </w:rPr>
-              <w:instrText xml:space="preserve"> PAGEREF _Toc447484688 \h </w:instrText>
+              <w:instrText xml:space="preserve"> PAGEREF _Toc447595596 \h </w:instrText>
             </w:r>
             <w:r>
               <w:rPr>
@@ -458,7 +460,7 @@
                 <w:noProof/>
                 <w:webHidden/>
               </w:rPr>
-              <w:t>5</w:t>
+              <w:t>1</w:t>
             </w:r>
             <w:r>
               <w:rPr>
@@ -482,7 +484,7 @@
               <w:lang w:eastAsia="en-CA"/>
             </w:rPr>
           </w:pPr>
-          <w:hyperlink w:anchor="_Toc447484689" w:history="1">
+          <w:hyperlink w:anchor="_Toc447595597" w:history="1">
             <w:r>
               <w:rPr>
                 <w:rStyle w:val="Hyperlink"/>
@@ -509,7 +511,7 @@
                 <w:noProof/>
                 <w:webHidden/>
               </w:rPr>
-              <w:instrText xml:space="preserve"> PAGEREF _Toc447484689 \h </w:instrText>
+              <w:instrText xml:space="preserve"> PAGEREF _Toc447595597 \h </w:instrText>
             </w:r>
             <w:r>
               <w:rPr>
@@ -529,7 +531,7 @@
                 <w:noProof/>
                 <w:webHidden/>
               </w:rPr>
-              <w:t>5</w:t>
+              <w:t>1</w:t>
             </w:r>
             <w:r>
               <w:rPr>
@@ -553,7 +555,7 @@
               <w:lang w:eastAsia="en-CA"/>
             </w:rPr>
           </w:pPr>
-          <w:hyperlink w:anchor="_Toc447484690" w:history="1">
+          <w:hyperlink w:anchor="_Toc447595598" w:history="1">
             <w:r>
               <w:rPr>
                 <w:rStyle w:val="Hyperlink"/>
@@ -580,7 +582,7 @@
                 <w:noProof/>
                 <w:webHidden/>
               </w:rPr>
-              <w:instrText xml:space="preserve"> PAGEREF _Toc447484690 \h </w:instrText>
+              <w:instrText xml:space="preserve"> PAGEREF _Toc447595598 \h </w:instrText>
             </w:r>
             <w:r>
               <w:rPr>
@@ -600,7 +602,7 @@
                 <w:noProof/>
                 <w:webHidden/>
               </w:rPr>
-              <w:t>9</w:t>
+              <w:t>1</w:t>
             </w:r>
             <w:r>
               <w:rPr>
@@ -624,7 +626,7 @@
               <w:lang w:eastAsia="en-CA"/>
             </w:rPr>
           </w:pPr>
-          <w:hyperlink w:anchor="_Toc447484691" w:history="1">
+          <w:hyperlink w:anchor="_Toc447595599" w:history="1">
             <w:r>
               <w:rPr>
                 <w:rStyle w:val="Hyperlink"/>
@@ -651,7 +653,7 @@
                 <w:noProof/>
                 <w:webHidden/>
               </w:rPr>
-              <w:instrText xml:space="preserve"> PAGEREF _Toc447484691 \h </w:instrText>
+              <w:instrText xml:space="preserve"> PAGEREF _Toc447595599 \h </w:instrText>
             </w:r>
             <w:r>
               <w:rPr>
@@ -671,7 +673,7 @@
                 <w:noProof/>
                 <w:webHidden/>
               </w:rPr>
-              <w:t>9</w:t>
+              <w:t>1</w:t>
             </w:r>
             <w:r>
               <w:rPr>
@@ -695,7 +697,7 @@
               <w:lang w:eastAsia="en-CA"/>
             </w:rPr>
           </w:pPr>
-          <w:hyperlink w:anchor="_Toc447484692" w:history="1">
+          <w:hyperlink w:anchor="_Toc447595600" w:history="1">
             <w:r>
               <w:rPr>
                 <w:rStyle w:val="Hyperlink"/>
@@ -722,7 +724,7 @@
                 <w:noProof/>
                 <w:webHidden/>
               </w:rPr>
-              <w:instrText xml:space="preserve"> PAGEREF _Toc447484692 \h </w:instrText>
+              <w:instrText xml:space="preserve"> PAGEREF _Toc447595600 \h </w:instrText>
             </w:r>
             <w:r>
               <w:rPr>
@@ -742,7 +744,7 @@
                 <w:noProof/>
                 <w:webHidden/>
               </w:rPr>
-              <w:t>9</w:t>
+              <w:t>1</w:t>
             </w:r>
             <w:r>
               <w:rPr>
@@ -766,7 +768,7 @@
               <w:lang w:eastAsia="en-CA"/>
             </w:rPr>
           </w:pPr>
-          <w:hyperlink w:anchor="_Toc447484693" w:history="1">
+          <w:hyperlink w:anchor="_Toc447595601" w:history="1">
             <w:r>
               <w:rPr>
                 <w:rStyle w:val="Hyperlink"/>
@@ -793,7 +795,7 @@
                 <w:noProof/>
                 <w:webHidden/>
               </w:rPr>
-              <w:instrText xml:space="preserve"> PAGEREF _Toc447484693 \h </w:instrText>
+              <w:instrText xml:space="preserve"> PAGEREF _Toc447595601 \h </w:instrText>
             </w:r>
             <w:r>
               <w:rPr>
@@ -813,7 +815,7 @@
                 <w:noProof/>
                 <w:webHidden/>
               </w:rPr>
-              <w:t>9</w:t>
+              <w:t>1</w:t>
             </w:r>
             <w:r>
               <w:rPr>
@@ -837,7 +839,7 @@
               <w:lang w:eastAsia="en-CA"/>
             </w:rPr>
           </w:pPr>
-          <w:hyperlink w:anchor="_Toc447484694" w:history="1">
+          <w:hyperlink w:anchor="_Toc447595602" w:history="1">
             <w:r>
               <w:rPr>
                 <w:rStyle w:val="Hyperlink"/>
@@ -864,7 +866,7 @@
                 <w:noProof/>
                 <w:webHidden/>
               </w:rPr>
-              <w:instrText xml:space="preserve"> PAGEREF _Toc447484694 \h </w:instrText>
+              <w:instrText xml:space="preserve"> PAGEREF _Toc447595602 \h </w:instrText>
             </w:r>
             <w:r>
               <w:rPr>
@@ -884,7 +886,7 @@
                 <w:noProof/>
                 <w:webHidden/>
               </w:rPr>
-              <w:t>9</w:t>
+              <w:t>1</w:t>
             </w:r>
             <w:r>
               <w:rPr>
@@ -908,7 +910,7 @@
               <w:lang w:eastAsia="en-CA"/>
             </w:rPr>
           </w:pPr>
-          <w:hyperlink w:anchor="_Toc447484695" w:history="1">
+          <w:hyperlink w:anchor="_Toc447595603" w:history="1">
             <w:r>
               <w:rPr>
                 <w:rStyle w:val="Hyperlink"/>
@@ -935,7 +937,7 @@
                 <w:noProof/>
                 <w:webHidden/>
               </w:rPr>
-              <w:instrText xml:space="preserve"> PAGEREF _Toc447484695 \h </w:instrText>
+              <w:instrText xml:space="preserve"> PAGEREF _Toc447595603 \h </w:instrText>
             </w:r>
             <w:r>
               <w:rPr>
@@ -955,7 +957,7 @@
                 <w:noProof/>
                 <w:webHidden/>
               </w:rPr>
-              <w:t>9</w:t>
+              <w:t>1</w:t>
             </w:r>
             <w:r>
               <w:rPr>
@@ -979,7 +981,7 @@
               <w:lang w:eastAsia="en-CA"/>
             </w:rPr>
           </w:pPr>
-          <w:hyperlink w:anchor="_Toc447484696" w:history="1">
+          <w:hyperlink w:anchor="_Toc447595604" w:history="1">
             <w:r>
               <w:rPr>
                 <w:rStyle w:val="Hyperlink"/>
@@ -1006,7 +1008,7 @@
                 <w:noProof/>
                 <w:webHidden/>
               </w:rPr>
-              <w:instrText xml:space="preserve"> PAGEREF _Toc447484696 \h </w:instrText>
+              <w:instrText xml:space="preserve"> PAGEREF _Toc447595604 \h </w:instrText>
             </w:r>
             <w:r>
               <w:rPr>
@@ -1026,7 +1028,7 @@
                 <w:noProof/>
                 <w:webHidden/>
               </w:rPr>
-              <w:t>10</w:t>
+              <w:t>1</w:t>
             </w:r>
             <w:r>
               <w:rPr>
@@ -1050,7 +1052,7 @@
               <w:lang w:eastAsia="en-CA"/>
             </w:rPr>
           </w:pPr>
-          <w:hyperlink w:anchor="_Toc447484697" w:history="1">
+          <w:hyperlink w:anchor="_Toc447595605" w:history="1">
             <w:r>
               <w:rPr>
                 <w:rStyle w:val="Hyperlink"/>
@@ -1077,7 +1079,7 @@
                 <w:noProof/>
                 <w:webHidden/>
               </w:rPr>
-              <w:instrText xml:space="preserve"> PAGEREF _Toc447484697 \h </w:instrText>
+              <w:instrText xml:space="preserve"> PAGEREF _Toc447595605 \h </w:instrText>
             </w:r>
             <w:r>
               <w:rPr>
@@ -1097,7 +1099,7 @@
                 <w:noProof/>
                 <w:webHidden/>
               </w:rPr>
-              <w:t>10</w:t>
+              <w:t>1</w:t>
             </w:r>
             <w:r>
               <w:rPr>
@@ -1121,7 +1123,7 @@
               <w:lang w:eastAsia="en-CA"/>
             </w:rPr>
           </w:pPr>
-          <w:hyperlink w:anchor="_Toc447484698" w:history="1">
+          <w:hyperlink w:anchor="_Toc447595606" w:history="1">
             <w:r>
               <w:rPr>
                 <w:rStyle w:val="Hyperlink"/>
@@ -1148,7 +1150,7 @@
                 <w:noProof/>
                 <w:webHidden/>
               </w:rPr>
-              <w:instrText xml:space="preserve"> PAGEREF _Toc447484698 \h </w:instrText>
+              <w:instrText xml:space="preserve"> PAGEREF _Toc447595606 \h </w:instrText>
             </w:r>
             <w:r>
               <w:rPr>
@@ -1168,7 +1170,7 @@
                 <w:noProof/>
                 <w:webHidden/>
               </w:rPr>
-              <w:t>11</w:t>
+              <w:t>1</w:t>
             </w:r>
             <w:r>
               <w:rPr>
@@ -1192,7 +1194,7 @@
               <w:lang w:eastAsia="en-CA"/>
             </w:rPr>
           </w:pPr>
-          <w:hyperlink w:anchor="_Toc447484699" w:history="1">
+          <w:hyperlink w:anchor="_Toc447595607" w:history="1">
             <w:r>
               <w:rPr>
                 <w:rStyle w:val="Hyperlink"/>
@@ -1219,7 +1221,7 @@
                 <w:noProof/>
                 <w:webHidden/>
               </w:rPr>
-              <w:instrText xml:space="preserve"> PAGEREF _Toc447484699 \h </w:instrText>
+              <w:instrText xml:space="preserve"> PAGEREF _Toc447595607 \h </w:instrText>
             </w:r>
             <w:r>
               <w:rPr>
@@ -1239,7 +1241,7 @@
                 <w:noProof/>
                 <w:webHidden/>
               </w:rPr>
-              <w:t>12</w:t>
+              <w:t>1</w:t>
             </w:r>
             <w:r>
               <w:rPr>
@@ -1263,7 +1265,7 @@
               <w:lang w:eastAsia="en-CA"/>
             </w:rPr>
           </w:pPr>
-          <w:hyperlink w:anchor="_Toc447484700" w:history="1">
+          <w:hyperlink w:anchor="_Toc447595608" w:history="1">
             <w:r>
               <w:rPr>
                 <w:rStyle w:val="Hyperlink"/>
@@ -1290,7 +1292,7 @@
                 <w:noProof/>
                 <w:webHidden/>
               </w:rPr>
-              <w:instrText xml:space="preserve"> PAGEREF _Toc447484700 \h </w:instrText>
+              <w:instrText xml:space="preserve"> PAGEREF _Toc447595608 \h </w:instrText>
             </w:r>
             <w:r>
               <w:rPr>
@@ -1310,7 +1312,7 @@
                 <w:noProof/>
                 <w:webHidden/>
               </w:rPr>
-              <w:t>12</w:t>
+              <w:t>1</w:t>
             </w:r>
             <w:r>
               <w:rPr>
@@ -1334,7 +1336,7 @@
               <w:lang w:eastAsia="en-CA"/>
             </w:rPr>
           </w:pPr>
-          <w:hyperlink w:anchor="_Toc447484701" w:history="1">
+          <w:hyperlink w:anchor="_Toc447595609" w:history="1">
             <w:r>
               <w:rPr>
                 <w:rStyle w:val="Hyperlink"/>
@@ -1361,7 +1363,7 @@
                 <w:noProof/>
                 <w:webHidden/>
               </w:rPr>
-              <w:instrText xml:space="preserve"> PAGEREF _Toc447484701 \h </w:instrText>
+              <w:instrText xml:space="preserve"> PAGEREF _Toc447595609 \h </w:instrText>
             </w:r>
             <w:r>
               <w:rPr>
@@ -1381,7 +1383,7 @@
                 <w:noProof/>
                 <w:webHidden/>
               </w:rPr>
-              <w:t>12</w:t>
+              <w:t>1</w:t>
             </w:r>
             <w:r>
               <w:rPr>
@@ -1405,7 +1407,7 @@
               <w:lang w:eastAsia="en-CA"/>
             </w:rPr>
           </w:pPr>
-          <w:hyperlink w:anchor="_Toc447484702" w:history="1">
+          <w:hyperlink w:anchor="_Toc447595610" w:history="1">
             <w:r>
               <w:rPr>
                 <w:rStyle w:val="Hyperlink"/>
@@ -1432,7 +1434,7 @@
                 <w:noProof/>
                 <w:webHidden/>
               </w:rPr>
-              <w:instrText xml:space="preserve"> PAGEREF _Toc447484702 \h </w:instrText>
+              <w:instrText xml:space="preserve"> PAGEREF _Toc447595610 \h </w:instrText>
             </w:r>
             <w:r>
               <w:rPr>
@@ -1452,7 +1454,7 @@
                 <w:noProof/>
                 <w:webHidden/>
               </w:rPr>
-              <w:t>12</w:t>
+              <w:t>1</w:t>
             </w:r>
             <w:r>
               <w:rPr>
@@ -1476,7 +1478,7 @@
               <w:lang w:eastAsia="en-CA"/>
             </w:rPr>
           </w:pPr>
-          <w:hyperlink w:anchor="_Toc447484703" w:history="1">
+          <w:hyperlink w:anchor="_Toc447595611" w:history="1">
             <w:r>
               <w:rPr>
                 <w:rStyle w:val="Hyperlink"/>
@@ -1503,7 +1505,7 @@
                 <w:noProof/>
                 <w:webHidden/>
               </w:rPr>
-              <w:instrText xml:space="preserve"> PAGEREF _Toc447484703 \h </w:instrText>
+              <w:instrText xml:space="preserve"> PAGEREF _Toc447595611 \h </w:instrText>
             </w:r>
             <w:r>
               <w:rPr>
@@ -1523,7 +1525,7 @@
                 <w:noProof/>
                 <w:webHidden/>
               </w:rPr>
-              <w:t>12</w:t>
+              <w:t>1</w:t>
             </w:r>
             <w:r>
               <w:rPr>
@@ -1547,7 +1549,7 @@
               <w:lang w:eastAsia="en-CA"/>
             </w:rPr>
           </w:pPr>
-          <w:hyperlink w:anchor="_Toc447484704" w:history="1">
+          <w:hyperlink w:anchor="_Toc447595612" w:history="1">
             <w:r>
               <w:rPr>
                 <w:rStyle w:val="Hyperlink"/>
@@ -1574,7 +1576,7 @@
                 <w:noProof/>
                 <w:webHidden/>
               </w:rPr>
-              <w:instrText xml:space="preserve"> PAGEREF _Toc447484704 \h </w:instrText>
+              <w:instrText xml:space="preserve"> PAGEREF _Toc447595612 \h </w:instrText>
             </w:r>
             <w:r>
               <w:rPr>
@@ -1594,7 +1596,7 @@
                 <w:noProof/>
                 <w:webHidden/>
               </w:rPr>
-              <w:t>13</w:t>
+              <w:t>1</w:t>
             </w:r>
             <w:r>
               <w:rPr>
@@ -1618,7 +1620,7 @@
               <w:lang w:eastAsia="en-CA"/>
             </w:rPr>
           </w:pPr>
-          <w:hyperlink w:anchor="_Toc447484705" w:history="1">
+          <w:hyperlink w:anchor="_Toc447595613" w:history="1">
             <w:r>
               <w:rPr>
                 <w:rStyle w:val="Hyperlink"/>
@@ -1645,7 +1647,7 @@
                 <w:noProof/>
                 <w:webHidden/>
               </w:rPr>
-              <w:instrText xml:space="preserve"> PAGEREF _Toc447484705 \h </w:instrText>
+              <w:instrText xml:space="preserve"> PAGEREF _Toc447595613 \h </w:instrText>
             </w:r>
             <w:r>
               <w:rPr>
@@ -1665,7 +1667,7 @@
                 <w:noProof/>
                 <w:webHidden/>
               </w:rPr>
-              <w:t>13</w:t>
+              <w:t>1</w:t>
             </w:r>
             <w:r>
               <w:rPr>
@@ -1689,7 +1691,7 @@
               <w:lang w:eastAsia="en-CA"/>
             </w:rPr>
           </w:pPr>
-          <w:hyperlink w:anchor="_Toc447484706" w:history="1">
+          <w:hyperlink w:anchor="_Toc447595614" w:history="1">
             <w:r>
               <w:rPr>
                 <w:rStyle w:val="Hyperlink"/>
@@ -1716,7 +1718,7 @@
                 <w:noProof/>
                 <w:webHidden/>
               </w:rPr>
-              <w:instrText xml:space="preserve"> PAGEREF _Toc447484706 \h </w:instrText>
+              <w:instrText xml:space="preserve"> PAGEREF _Toc447595614 \h </w:instrText>
             </w:r>
             <w:r>
               <w:rPr>
@@ -1736,7 +1738,7 @@
                 <w:noProof/>
                 <w:webHidden/>
               </w:rPr>
-              <w:t>14</w:t>
+              <w:t>1</w:t>
             </w:r>
             <w:r>
               <w:rPr>
@@ -1760,7 +1762,7 @@
               <w:lang w:eastAsia="en-CA"/>
             </w:rPr>
           </w:pPr>
-          <w:hyperlink w:anchor="_Toc447484707" w:history="1">
+          <w:hyperlink w:anchor="_Toc447595615" w:history="1">
             <w:r>
               <w:rPr>
                 <w:rStyle w:val="Hyperlink"/>
@@ -1787,7 +1789,7 @@
                 <w:noProof/>
                 <w:webHidden/>
               </w:rPr>
-              <w:instrText xml:space="preserve"> PAGEREF _Toc447484707 \h </w:instrText>
+              <w:instrText xml:space="preserve"> PAGEREF _Toc447595615 \h </w:instrText>
             </w:r>
             <w:r>
               <w:rPr>
@@ -1807,7 +1809,7 @@
                 <w:noProof/>
                 <w:webHidden/>
               </w:rPr>
-              <w:t>14</w:t>
+              <w:t>1</w:t>
             </w:r>
             <w:r>
               <w:rPr>
@@ -1831,7 +1833,7 @@
               <w:lang w:eastAsia="en-CA"/>
             </w:rPr>
           </w:pPr>
-          <w:hyperlink w:anchor="_Toc447484708" w:history="1">
+          <w:hyperlink w:anchor="_Toc447595616" w:history="1">
             <w:r>
               <w:rPr>
                 <w:rStyle w:val="Hyperlink"/>
@@ -1858,7 +1860,7 @@
                 <w:noProof/>
                 <w:webHidden/>
               </w:rPr>
-              <w:instrText xml:space="preserve"> PAGEREF _Toc447484708 \h </w:instrText>
+              <w:instrText xml:space="preserve"> PAGEREF _Toc447595616 \h </w:instrText>
             </w:r>
             <w:r>
               <w:rPr>
@@ -1878,7 +1880,7 @@
                 <w:noProof/>
                 <w:webHidden/>
               </w:rPr>
-              <w:t>15</w:t>
+              <w:t>1</w:t>
             </w:r>
             <w:r>
               <w:rPr>
@@ -1902,7 +1904,7 @@
               <w:lang w:eastAsia="en-CA"/>
             </w:rPr>
           </w:pPr>
-          <w:hyperlink w:anchor="_Toc447484709" w:history="1">
+          <w:hyperlink w:anchor="_Toc447595617" w:history="1">
             <w:r>
               <w:rPr>
                 <w:rStyle w:val="Hyperlink"/>
@@ -1929,7 +1931,7 @@
                 <w:noProof/>
                 <w:webHidden/>
               </w:rPr>
-              <w:instrText xml:space="preserve"> PAGEREF _Toc447484709 \h </w:instrText>
+              <w:instrText xml:space="preserve"> PAGEREF _Toc447595617 \h </w:instrText>
             </w:r>
             <w:r>
               <w:rPr>
@@ -1949,7 +1951,7 @@
                 <w:noProof/>
                 <w:webHidden/>
               </w:rPr>
-              <w:t>15</w:t>
+              <w:t>1</w:t>
             </w:r>
             <w:r>
               <w:rPr>
@@ -1973,7 +1975,7 @@
               <w:lang w:eastAsia="en-CA"/>
             </w:rPr>
           </w:pPr>
-          <w:hyperlink w:anchor="_Toc447484710" w:history="1">
+          <w:hyperlink w:anchor="_Toc447595618" w:history="1">
             <w:r>
               <w:rPr>
                 <w:rStyle w:val="Hyperlink"/>
@@ -2000,7 +2002,7 @@
                 <w:noProof/>
                 <w:webHidden/>
               </w:rPr>
-              <w:instrText xml:space="preserve"> PAGEREF _Toc447484710 \h </w:instrText>
+              <w:instrText xml:space="preserve"> PAGEREF _Toc447595618 \h </w:instrText>
             </w:r>
             <w:r>
               <w:rPr>
@@ -2020,7 +2022,7 @@
                 <w:noProof/>
                 <w:webHidden/>
               </w:rPr>
-              <w:t>16</w:t>
+              <w:t>1</w:t>
             </w:r>
             <w:r>
               <w:rPr>
@@ -2044,7 +2046,7 @@
               <w:lang w:eastAsia="en-CA"/>
             </w:rPr>
           </w:pPr>
-          <w:hyperlink w:anchor="_Toc447484711" w:history="1">
+          <w:hyperlink w:anchor="_Toc447595619" w:history="1">
             <w:r>
               <w:rPr>
                 <w:rStyle w:val="Hyperlink"/>
@@ -2071,7 +2073,7 @@
                 <w:noProof/>
                 <w:webHidden/>
               </w:rPr>
-              <w:instrText xml:space="preserve"> PAGEREF _Toc447484711 \h </w:instrText>
+              <w:instrText xml:space="preserve"> PAGEREF _Toc447595619 \h </w:instrText>
             </w:r>
             <w:r>
               <w:rPr>
@@ -2091,7 +2093,7 @@
                 <w:noProof/>
                 <w:webHidden/>
               </w:rPr>
-              <w:t>16</w:t>
+              <w:t>1</w:t>
             </w:r>
             <w:r>
               <w:rPr>
@@ -2115,7 +2117,7 @@
               <w:lang w:eastAsia="en-CA"/>
             </w:rPr>
           </w:pPr>
-          <w:hyperlink w:anchor="_Toc447484712" w:history="1">
+          <w:hyperlink w:anchor="_Toc447595620" w:history="1">
             <w:r>
               <w:rPr>
                 <w:rStyle w:val="Hyperlink"/>
@@ -2142,7 +2144,7 @@
                 <w:noProof/>
                 <w:webHidden/>
               </w:rPr>
-              <w:instrText xml:space="preserve"> PAGEREF _Toc447484712 \h </w:instrText>
+              <w:instrText xml:space="preserve"> PAGEREF _Toc447595620 \h </w:instrText>
             </w:r>
             <w:r>
               <w:rPr>
@@ -2162,7 +2164,7 @@
                 <w:noProof/>
                 <w:webHidden/>
               </w:rPr>
-              <w:t>16</w:t>
+              <w:t>1</w:t>
             </w:r>
             <w:r>
               <w:rPr>
@@ -2186,7 +2188,7 @@
               <w:lang w:eastAsia="en-CA"/>
             </w:rPr>
           </w:pPr>
-          <w:hyperlink w:anchor="_Toc447484713" w:history="1">
+          <w:hyperlink w:anchor="_Toc447595621" w:history="1">
             <w:r>
               <w:rPr>
                 <w:rStyle w:val="Hyperlink"/>
@@ -2213,7 +2215,7 @@
                 <w:noProof/>
                 <w:webHidden/>
               </w:rPr>
-              <w:instrText xml:space="preserve"> PAGEREF _Toc447484713 \h </w:instrText>
+              <w:instrText xml:space="preserve"> PAGEREF _Toc447595621 \h </w:instrText>
             </w:r>
             <w:r>
               <w:rPr>
@@ -2233,7 +2235,7 @@
                 <w:noProof/>
                 <w:webHidden/>
               </w:rPr>
-              <w:t>17</w:t>
+              <w:t>1</w:t>
             </w:r>
             <w:r>
               <w:rPr>
@@ -2257,7 +2259,7 @@
               <w:lang w:eastAsia="en-CA"/>
             </w:rPr>
           </w:pPr>
-          <w:hyperlink w:anchor="_Toc447484714" w:history="1">
+          <w:hyperlink w:anchor="_Toc447595622" w:history="1">
             <w:r>
               <w:rPr>
                 <w:rStyle w:val="Hyperlink"/>
@@ -2284,7 +2286,7 @@
                 <w:noProof/>
                 <w:webHidden/>
               </w:rPr>
-              <w:instrText xml:space="preserve"> PAGEREF _Toc447484714 \h </w:instrText>
+              <w:instrText xml:space="preserve"> PAGEREF _Toc447595622 \h </w:instrText>
             </w:r>
             <w:r>
               <w:rPr>
@@ -2304,7 +2306,7 @@
                 <w:noProof/>
                 <w:webHidden/>
               </w:rPr>
-              <w:t>18</w:t>
+              <w:t>1</w:t>
             </w:r>
             <w:r>
               <w:rPr>
@@ -2328,7 +2330,7 @@
               <w:lang w:eastAsia="en-CA"/>
             </w:rPr>
           </w:pPr>
-          <w:hyperlink w:anchor="_Toc447484715" w:history="1">
+          <w:hyperlink w:anchor="_Toc447595623" w:history="1">
             <w:r>
               <w:rPr>
                 <w:rStyle w:val="Hyperlink"/>
@@ -2355,7 +2357,7 @@
                 <w:noProof/>
                 <w:webHidden/>
               </w:rPr>
-              <w:instrText xml:space="preserve"> PAGEREF _Toc447484715 \h </w:instrText>
+              <w:instrText xml:space="preserve"> PAGEREF _Toc447595623 \h </w:instrText>
             </w:r>
             <w:r>
               <w:rPr>
@@ -2375,7 +2377,7 @@
                 <w:noProof/>
                 <w:webHidden/>
               </w:rPr>
-              <w:t>18</w:t>
+              <w:t>1</w:t>
             </w:r>
             <w:r>
               <w:rPr>
@@ -2399,7 +2401,7 @@
               <w:lang w:eastAsia="en-CA"/>
             </w:rPr>
           </w:pPr>
-          <w:hyperlink w:anchor="_Toc447484716" w:history="1">
+          <w:hyperlink w:anchor="_Toc447595624" w:history="1">
             <w:r>
               <w:rPr>
                 <w:rStyle w:val="Hyperlink"/>
@@ -2426,7 +2428,7 @@
                 <w:noProof/>
                 <w:webHidden/>
               </w:rPr>
-              <w:instrText xml:space="preserve"> PAGEREF _Toc447484716 \h </w:instrText>
+              <w:instrText xml:space="preserve"> PAGEREF _Toc447595624 \h </w:instrText>
             </w:r>
             <w:r>
               <w:rPr>
@@ -2446,7 +2448,7 @@
                 <w:noProof/>
                 <w:webHidden/>
               </w:rPr>
-              <w:t>18</w:t>
+              <w:t>1</w:t>
             </w:r>
             <w:r>
               <w:rPr>
@@ -2470,7 +2472,7 @@
               <w:lang w:eastAsia="en-CA"/>
             </w:rPr>
           </w:pPr>
-          <w:hyperlink w:anchor="_Toc447484717" w:history="1">
+          <w:hyperlink w:anchor="_Toc447595625" w:history="1">
             <w:r>
               <w:rPr>
                 <w:rStyle w:val="Hyperlink"/>
@@ -2497,7 +2499,7 @@
                 <w:noProof/>
                 <w:webHidden/>
               </w:rPr>
-              <w:instrText xml:space="preserve"> PAGEREF _Toc447484717 \h </w:instrText>
+              <w:instrText xml:space="preserve"> PAGEREF _Toc447595625 \h </w:instrText>
             </w:r>
             <w:r>
               <w:rPr>
@@ -2517,7 +2519,7 @@
                 <w:noProof/>
                 <w:webHidden/>
               </w:rPr>
-              <w:t>18</w:t>
+              <w:t>1</w:t>
             </w:r>
             <w:r>
               <w:rPr>
@@ -2541,7 +2543,7 @@
               <w:lang w:eastAsia="en-CA"/>
             </w:rPr>
           </w:pPr>
-          <w:hyperlink w:anchor="_Toc447484718" w:history="1">
+          <w:hyperlink w:anchor="_Toc447595626" w:history="1">
             <w:r>
               <w:rPr>
                 <w:rStyle w:val="Hyperlink"/>
@@ -2568,7 +2570,7 @@
                 <w:noProof/>
                 <w:webHidden/>
               </w:rPr>
-              <w:instrText xml:space="preserve"> PAGEREF _Toc447484718 \h </w:instrText>
+              <w:instrText xml:space="preserve"> PAGEREF _Toc447595626 \h </w:instrText>
             </w:r>
             <w:r>
               <w:rPr>
@@ -2588,7 +2590,7 @@
                 <w:noProof/>
                 <w:webHidden/>
               </w:rPr>
-              <w:t>18</w:t>
+              <w:t>1</w:t>
             </w:r>
             <w:r>
               <w:rPr>
@@ -2612,13 +2614,13 @@
               <w:lang w:eastAsia="en-CA"/>
             </w:rPr>
           </w:pPr>
-          <w:hyperlink w:anchor="_Toc447484719" w:history="1">
+          <w:hyperlink w:anchor="_Toc447595627" w:history="1">
             <w:r>
               <w:rPr>
                 <w:rStyle w:val="Hyperlink"/>
                 <w:noProof/>
               </w:rPr>
-              <w:t>Pseudo Noise</w:t>
+              <w:t>FHSS</w:t>
             </w:r>
             <w:r>
               <w:rPr>
@@ -2639,7 +2641,7 @@
                 <w:noProof/>
                 <w:webHidden/>
               </w:rPr>
-              <w:instrText xml:space="preserve"> PAGEREF _Toc447484719 \h </w:instrText>
+              <w:instrText xml:space="preserve"> PAGEREF _Toc447595627 \h </w:instrText>
             </w:r>
             <w:r>
               <w:rPr>
@@ -2659,7 +2661,7 @@
                 <w:noProof/>
                 <w:webHidden/>
               </w:rPr>
-              <w:t>19</w:t>
+              <w:t>1</w:t>
             </w:r>
             <w:r>
               <w:rPr>
@@ -2686,11 +2688,11 @@
       <w:pPr>
         <w:pStyle w:val="Heading1"/>
       </w:pPr>
-      <w:bookmarkStart w:id="0" w:name="_Toc447484684"/>
+      <w:bookmarkStart w:id="1" w:name="_Toc447595592"/>
       <w:r>
         <w:t>Abbreviations</w:t>
       </w:r>
-      <w:bookmarkEnd w:id="0"/>
+      <w:bookmarkEnd w:id="1"/>
     </w:p>
     <w:p>
       <w:pPr>
@@ -2712,11 +2714,11 @@
       <w:pPr>
         <w:pStyle w:val="Heading1"/>
       </w:pPr>
-      <w:bookmarkStart w:id="1" w:name="_Toc447484685"/>
+      <w:bookmarkStart w:id="2" w:name="_Toc447595593"/>
       <w:r>
         <w:t>Angle Modulation</w:t>
       </w:r>
-      <w:bookmarkEnd w:id="1"/>
+      <w:bookmarkEnd w:id="2"/>
     </w:p>
     <w:p>
       <w:pPr>
@@ -2785,7 +2787,7 @@
           <v:shape id="_x0000_i1025" type="#_x0000_t75" style="width:176pt;height:20pt" o:ole="" o:allowoverlap="f">
             <v:imagedata r:id="rId9" o:title=""/>
           </v:shape>
-          <o:OLEObject Type="Embed" ProgID="Equation.DSMT4" ShapeID="_x0000_i1025" DrawAspect="Content" ObjectID="_1521295527" r:id="rId10"/>
+          <o:OLEObject Type="Embed" ProgID="Equation.DSMT4" ShapeID="_x0000_i1025" DrawAspect="Content" ObjectID="_1521337617" r:id="rId10"/>
         </w:object>
       </w:r>
       <w:r>
@@ -2796,11 +2798,11 @@
       <w:pPr>
         <w:pStyle w:val="Heading2"/>
       </w:pPr>
-      <w:bookmarkStart w:id="2" w:name="_Toc447484686"/>
+      <w:bookmarkStart w:id="3" w:name="_Toc447595594"/>
       <w:r>
         <w:t>Frequency Modulation</w:t>
       </w:r>
-      <w:bookmarkEnd w:id="2"/>
+      <w:bookmarkEnd w:id="3"/>
     </w:p>
     <w:p>
       <w:pPr>
@@ -3162,7 +3164,7 @@
           <v:shape id="_x0000_i1026" type="#_x0000_t75" style="width:67pt;height:33.25pt" o:ole="">
             <v:imagedata r:id="rId11" o:title=""/>
           </v:shape>
-          <o:OLEObject Type="Embed" ProgID="Equation.DSMT4" ShapeID="_x0000_i1026" DrawAspect="Content" ObjectID="_1521295528" r:id="rId12"/>
+          <o:OLEObject Type="Embed" ProgID="Equation.DSMT4" ShapeID="_x0000_i1026" DrawAspect="Content" ObjectID="_1521337618" r:id="rId12"/>
         </w:object>
       </w:r>
       <w:r>
@@ -3697,11 +3699,11 @@
       <w:pPr>
         <w:pStyle w:val="Heading2"/>
       </w:pPr>
-      <w:bookmarkStart w:id="3" w:name="_Toc447484687"/>
+      <w:bookmarkStart w:id="4" w:name="_Toc447595595"/>
       <w:r>
         <w:t>Power</w:t>
       </w:r>
-      <w:bookmarkEnd w:id="3"/>
+      <w:bookmarkEnd w:id="4"/>
     </w:p>
     <w:p>
       <w:pPr>
@@ -3724,7 +3726,7 @@
           <v:shape id="_x0000_i1027" type="#_x0000_t75" style="width:85.75pt;height:26.25pt" o:ole="">
             <v:imagedata r:id="rId13" o:title=""/>
           </v:shape>
-          <o:OLEObject Type="Embed" ProgID="Equation.DSMT4" ShapeID="_x0000_i1027" DrawAspect="Content" ObjectID="_1521295529" r:id="rId14"/>
+          <o:OLEObject Type="Embed" ProgID="Equation.DSMT4" ShapeID="_x0000_i1027" DrawAspect="Content" ObjectID="_1521337619" r:id="rId14"/>
         </w:object>
       </w:r>
     </w:p>
@@ -3967,7 +3969,7 @@
           <v:shape id="_x0000_i1028" type="#_x0000_t75" style="width:258.5pt;height:23.75pt" o:ole="">
             <v:imagedata r:id="rId15" o:title=""/>
           </v:shape>
-          <o:OLEObject Type="Embed" ProgID="Equation.DSMT4" ShapeID="_x0000_i1028" DrawAspect="Content" ObjectID="_1521295530" r:id="rId16"/>
+          <o:OLEObject Type="Embed" ProgID="Equation.DSMT4" ShapeID="_x0000_i1028" DrawAspect="Content" ObjectID="_1521337620" r:id="rId16"/>
         </w:object>
       </w:r>
     </w:p>
@@ -4006,7 +4008,7 @@
           <v:shape id="_x0000_i1029" type="#_x0000_t75" style="width:64.25pt;height:34.75pt" o:ole="">
             <v:imagedata r:id="rId17" o:title=""/>
           </v:shape>
-          <o:OLEObject Type="Embed" ProgID="Equation.DSMT4" ShapeID="_x0000_i1029" DrawAspect="Content" ObjectID="_1521295531" r:id="rId18"/>
+          <o:OLEObject Type="Embed" ProgID="Equation.DSMT4" ShapeID="_x0000_i1029" DrawAspect="Content" ObjectID="_1521337621" r:id="rId18"/>
         </w:object>
       </w:r>
     </w:p>
@@ -4105,7 +4107,7 @@
           <v:shape id="_x0000_i1030" type="#_x0000_t75" style="width:134.75pt;height:34.5pt" o:ole="">
             <v:imagedata r:id="rId19" o:title=""/>
           </v:shape>
-          <o:OLEObject Type="Embed" ProgID="Equation.DSMT4" ShapeID="_x0000_i1030" DrawAspect="Content" ObjectID="_1521295532" r:id="rId20"/>
+          <o:OLEObject Type="Embed" ProgID="Equation.DSMT4" ShapeID="_x0000_i1030" DrawAspect="Content" ObjectID="_1521337622" r:id="rId20"/>
         </w:object>
       </w:r>
     </w:p>
@@ -4180,7 +4182,7 @@
           <v:shape id="_x0000_i1031" type="#_x0000_t75" style="width:148.75pt;height:34.5pt" o:ole="">
             <v:imagedata r:id="rId22" o:title=""/>
           </v:shape>
-          <o:OLEObject Type="Embed" ProgID="Equation.DSMT4" ShapeID="_x0000_i1031" DrawAspect="Content" ObjectID="_1521295533" r:id="rId23"/>
+          <o:OLEObject Type="Embed" ProgID="Equation.DSMT4" ShapeID="_x0000_i1031" DrawAspect="Content" ObjectID="_1521337623" r:id="rId23"/>
         </w:object>
       </w:r>
       <w:r>
@@ -4199,11 +4201,11 @@
       <w:pPr>
         <w:pStyle w:val="Heading2"/>
       </w:pPr>
-      <w:bookmarkStart w:id="4" w:name="_Toc447484688"/>
+      <w:bookmarkStart w:id="5" w:name="_Toc447595596"/>
       <w:r>
         <w:t>Phase Modulation</w:t>
       </w:r>
-      <w:bookmarkEnd w:id="4"/>
+      <w:bookmarkEnd w:id="5"/>
     </w:p>
     <w:p>
       <w:pPr>
@@ -4345,7 +4347,7 @@
       <w:pPr>
         <w:pStyle w:val="Heading1"/>
       </w:pPr>
-      <w:bookmarkStart w:id="5" w:name="_Toc447484689"/>
+      <w:bookmarkStart w:id="6" w:name="_Toc447595597"/>
       <w:r>
         <w:t>A</w:t>
       </w:r>
@@ -4358,7 +4360,7 @@
       <w:r>
         <w:t>Modulation</w:t>
       </w:r>
-      <w:bookmarkEnd w:id="5"/>
+      <w:bookmarkEnd w:id="6"/>
     </w:p>
     <w:p>
       <w:pPr>
@@ -4842,7 +4844,7 @@
           <v:shape id="_x0000_i1032" type="#_x0000_t75" style="width:347pt;height:45.5pt" o:ole="">
             <v:imagedata r:id="rId28" o:title=""/>
           </v:shape>
-          <o:OLEObject Type="Embed" ProgID="Equation.DSMT4" ShapeID="_x0000_i1032" DrawAspect="Content" ObjectID="_1521295534" r:id="rId29"/>
+          <o:OLEObject Type="Embed" ProgID="Equation.DSMT4" ShapeID="_x0000_i1032" DrawAspect="Content" ObjectID="_1521337624" r:id="rId29"/>
         </w:object>
       </w:r>
     </w:p>
@@ -4872,7 +4874,7 @@
           <v:shape id="_x0000_i1033" type="#_x0000_t75" style="width:181.5pt;height:42pt" o:ole="">
             <v:imagedata r:id="rId30" o:title=""/>
           </v:shape>
-          <o:OLEObject Type="Embed" ProgID="Equation.DSMT4" ShapeID="_x0000_i1033" DrawAspect="Content" ObjectID="_1521295535" r:id="rId31"/>
+          <o:OLEObject Type="Embed" ProgID="Equation.DSMT4" ShapeID="_x0000_i1033" DrawAspect="Content" ObjectID="_1521337625" r:id="rId31"/>
         </w:object>
       </w:r>
     </w:p>
@@ -5370,7 +5372,7 @@
       <w:pPr>
         <w:pStyle w:val="Heading2"/>
       </w:pPr>
-      <w:bookmarkStart w:id="6" w:name="_Toc447484690"/>
+      <w:bookmarkStart w:id="7" w:name="_Toc447595598"/>
       <w:r>
         <w:t xml:space="preserve">Generating </w:t>
       </w:r>
@@ -5380,7 +5382,7 @@
       <w:r>
         <w:t>-SC</w:t>
       </w:r>
-      <w:bookmarkEnd w:id="6"/>
+      <w:bookmarkEnd w:id="7"/>
     </w:p>
     <w:p>
       <w:pPr>
@@ -5419,7 +5421,7 @@
           <w:szCs w:val="27"/>
         </w:rPr>
       </w:pPr>
-      <w:bookmarkStart w:id="7" w:name="_Toc447484691"/>
+      <w:bookmarkStart w:id="8" w:name="_Toc447595599"/>
       <w:r>
         <w:t xml:space="preserve">Frequency </w:t>
       </w:r>
@@ -5429,7 +5431,7 @@
       <w:r>
         <w:t xml:space="preserve"> Method</w:t>
       </w:r>
-      <w:bookmarkEnd w:id="7"/>
+      <w:bookmarkEnd w:id="8"/>
     </w:p>
     <w:p>
       <w:pPr>
@@ -5444,7 +5446,7 @@
           <v:shape id="_x0000_i1034" type="#_x0000_t75" style="width:202.25pt;height:1in" o:ole="">
             <v:imagedata r:id="rId34" o:title=""/>
           </v:shape>
-          <o:OLEObject Type="Embed" ProgID="Equation.DSMT4" ShapeID="_x0000_i1034" DrawAspect="Content" ObjectID="_1521295536" r:id="rId35"/>
+          <o:OLEObject Type="Embed" ProgID="Equation.DSMT4" ShapeID="_x0000_i1034" DrawAspect="Content" ObjectID="_1521337626" r:id="rId35"/>
         </w:object>
       </w:r>
     </w:p>
@@ -5452,11 +5454,11 @@
       <w:pPr>
         <w:pStyle w:val="Heading3"/>
       </w:pPr>
-      <w:bookmarkStart w:id="8" w:name="_Toc447484692"/>
+      <w:bookmarkStart w:id="9" w:name="_Toc447595600"/>
       <w:r>
         <w:t>Phase Discrimination Method</w:t>
       </w:r>
-      <w:bookmarkEnd w:id="8"/>
+      <w:bookmarkEnd w:id="9"/>
     </w:p>
     <w:p>
       <w:pPr>
@@ -5501,11 +5503,11 @@
       <w:pPr>
         <w:pStyle w:val="Heading1"/>
       </w:pPr>
-      <w:bookmarkStart w:id="9" w:name="_Toc447484693"/>
+      <w:bookmarkStart w:id="10" w:name="_Toc447595601"/>
       <w:r>
         <w:t>Current</w:t>
       </w:r>
-      <w:bookmarkEnd w:id="9"/>
+      <w:bookmarkEnd w:id="10"/>
     </w:p>
     <w:p>
       <w:pPr>
@@ -5553,7 +5555,7 @@
           <v:shape id="_x0000_i1035" type="#_x0000_t75" style="width:67.5pt;height:23.25pt" o:ole="">
             <v:imagedata r:id="rId36" o:title=""/>
           </v:shape>
-          <o:OLEObject Type="Embed" ProgID="Equation.DSMT4" ShapeID="_x0000_i1035" DrawAspect="Content" ObjectID="_1521295537" r:id="rId37"/>
+          <o:OLEObject Type="Embed" ProgID="Equation.DSMT4" ShapeID="_x0000_i1035" DrawAspect="Content" ObjectID="_1521337627" r:id="rId37"/>
         </w:object>
       </w:r>
     </w:p>
@@ -5561,11 +5563,11 @@
       <w:pPr>
         <w:pStyle w:val="Heading1"/>
       </w:pPr>
-      <w:bookmarkStart w:id="10" w:name="_Toc447484694"/>
+      <w:bookmarkStart w:id="11" w:name="_Toc447595602"/>
       <w:r>
         <w:t>Information Theory</w:t>
       </w:r>
-      <w:bookmarkEnd w:id="10"/>
+      <w:bookmarkEnd w:id="11"/>
     </w:p>
     <w:p>
       <w:pPr>
@@ -5670,11 +5672,11 @@
       <w:pPr>
         <w:pStyle w:val="Heading2"/>
       </w:pPr>
-      <w:bookmarkStart w:id="11" w:name="_Toc447484695"/>
+      <w:bookmarkStart w:id="12" w:name="_Toc447595603"/>
       <w:r>
         <w:t>Shannon-Fano</w:t>
       </w:r>
-      <w:bookmarkEnd w:id="11"/>
+      <w:bookmarkEnd w:id="12"/>
     </w:p>
     <w:p>
       <w:pPr>
@@ -5871,11 +5873,11 @@
       <w:pPr>
         <w:pStyle w:val="Heading2"/>
       </w:pPr>
-      <w:bookmarkStart w:id="12" w:name="_Toc447484696"/>
+      <w:bookmarkStart w:id="13" w:name="_Toc447595604"/>
       <w:r>
         <w:t>Huffman Coding</w:t>
       </w:r>
-      <w:bookmarkEnd w:id="12"/>
+      <w:bookmarkEnd w:id="13"/>
     </w:p>
     <w:p>
       <w:pPr>
@@ -5911,7 +5913,7 @@
           <v:shape id="_x0000_i1036" type="#_x0000_t75" style="width:66.75pt;height:71.75pt" o:ole="">
             <v:imagedata r:id="rId38" o:title=""/>
           </v:shape>
-          <o:OLEObject Type="Embed" ProgID="Equation.3" ShapeID="_x0000_i1036" DrawAspect="Content" ObjectID="_1521295538" r:id="rId39"/>
+          <o:OLEObject Type="Embed" ProgID="Equation.3" ShapeID="_x0000_i1036" DrawAspect="Content" ObjectID="_1521337628" r:id="rId39"/>
         </w:object>
       </w:r>
     </w:p>
@@ -5944,7 +5946,7 @@
           <v:shape id="_x0000_i1037" type="#_x0000_t75" style="width:33.75pt;height:31.5pt" o:ole="">
             <v:imagedata r:id="rId40" o:title=""/>
           </v:shape>
-          <o:OLEObject Type="Embed" ProgID="Equation.3" ShapeID="_x0000_i1037" DrawAspect="Content" ObjectID="_1521295539" r:id="rId41"/>
+          <o:OLEObject Type="Embed" ProgID="Equation.3" ShapeID="_x0000_i1037" DrawAspect="Content" ObjectID="_1521337629" r:id="rId41"/>
         </w:object>
       </w:r>
       <w:r>
@@ -6046,7 +6048,7 @@
           <v:shape id="_x0000_i1038" type="#_x0000_t75" style="width:95.5pt;height:39.25pt" o:ole="">
             <v:imagedata r:id="rId42" o:title=""/>
           </v:shape>
-          <o:OLEObject Type="Embed" ProgID="Equation.3" ShapeID="_x0000_i1038" DrawAspect="Content" ObjectID="_1521295540" r:id="rId43"/>
+          <o:OLEObject Type="Embed" ProgID="Equation.3" ShapeID="_x0000_i1038" DrawAspect="Content" ObjectID="_1521337630" r:id="rId43"/>
         </w:object>
       </w:r>
     </w:p>
@@ -6181,13 +6183,13 @@
       <w:pPr>
         <w:pStyle w:val="Heading1"/>
       </w:pPr>
-      <w:bookmarkStart w:id="13" w:name="_Toc442171464"/>
-      <w:bookmarkStart w:id="14" w:name="_Toc447484697"/>
+      <w:bookmarkStart w:id="14" w:name="_Toc442171464"/>
+      <w:bookmarkStart w:id="15" w:name="_Toc447595605"/>
       <w:r>
         <w:t>Message Sampling</w:t>
       </w:r>
-      <w:bookmarkEnd w:id="13"/>
       <w:bookmarkEnd w:id="14"/>
+      <w:bookmarkEnd w:id="15"/>
     </w:p>
     <w:p>
       <w:pPr>
@@ -6921,13 +6923,13 @@
       <w:pPr>
         <w:pStyle w:val="Heading2"/>
       </w:pPr>
-      <w:bookmarkStart w:id="15" w:name="_Toc442171465"/>
-      <w:bookmarkStart w:id="16" w:name="_Toc447484698"/>
+      <w:bookmarkStart w:id="16" w:name="_Toc442171465"/>
+      <w:bookmarkStart w:id="17" w:name="_Toc447595606"/>
       <w:r>
         <w:t>Pulse Code Modulation</w:t>
       </w:r>
-      <w:bookmarkEnd w:id="15"/>
       <w:bookmarkEnd w:id="16"/>
+      <w:bookmarkEnd w:id="17"/>
     </w:p>
     <w:p>
       <w:pPr>
@@ -7008,15 +7010,15 @@
       <w:pPr>
         <w:pStyle w:val="Heading3"/>
       </w:pPr>
-      <w:bookmarkStart w:id="17" w:name="_Regenerative_repeater"/>
-      <w:bookmarkStart w:id="18" w:name="_Toc442171466"/>
-      <w:bookmarkStart w:id="19" w:name="_Toc447484699"/>
-      <w:bookmarkEnd w:id="17"/>
+      <w:bookmarkStart w:id="18" w:name="_Regenerative_repeater"/>
+      <w:bookmarkStart w:id="19" w:name="_Toc442171466"/>
+      <w:bookmarkStart w:id="20" w:name="_Toc447595607"/>
+      <w:bookmarkEnd w:id="18"/>
       <w:r>
         <w:t>Regenerative repeater</w:t>
       </w:r>
-      <w:bookmarkEnd w:id="18"/>
       <w:bookmarkEnd w:id="19"/>
+      <w:bookmarkEnd w:id="20"/>
     </w:p>
     <w:p>
       <w:pPr>
@@ -7049,13 +7051,13 @@
       <w:pPr>
         <w:pStyle w:val="Heading3"/>
       </w:pPr>
-      <w:bookmarkStart w:id="20" w:name="_Toc442171467"/>
-      <w:bookmarkStart w:id="21" w:name="_Toc447484700"/>
+      <w:bookmarkStart w:id="21" w:name="_Toc442171467"/>
+      <w:bookmarkStart w:id="22" w:name="_Toc447595608"/>
       <w:r>
         <w:t>Pulse Width Modulation</w:t>
       </w:r>
-      <w:bookmarkEnd w:id="20"/>
       <w:bookmarkEnd w:id="21"/>
+      <w:bookmarkEnd w:id="22"/>
     </w:p>
     <w:p>
       <w:pPr>
@@ -7104,13 +7106,13 @@
       <w:pPr>
         <w:pStyle w:val="Heading3"/>
       </w:pPr>
-      <w:bookmarkStart w:id="22" w:name="_Toc442171468"/>
-      <w:bookmarkStart w:id="23" w:name="_Toc447484701"/>
+      <w:bookmarkStart w:id="23" w:name="_Toc442171468"/>
+      <w:bookmarkStart w:id="24" w:name="_Toc447595609"/>
       <w:r>
         <w:t>Pulse Position Modulation</w:t>
       </w:r>
-      <w:bookmarkEnd w:id="22"/>
       <w:bookmarkEnd w:id="23"/>
+      <w:bookmarkEnd w:id="24"/>
     </w:p>
     <w:p>
       <w:pPr>
@@ -7145,11 +7147,11 @@
       <w:pPr>
         <w:pStyle w:val="Heading1"/>
       </w:pPr>
-      <w:bookmarkStart w:id="24" w:name="_Toc447484702"/>
+      <w:bookmarkStart w:id="25" w:name="_Toc447595610"/>
       <w:r>
         <w:t>Quantization</w:t>
       </w:r>
-      <w:bookmarkEnd w:id="24"/>
+      <w:bookmarkEnd w:id="25"/>
     </w:p>
     <w:p>
       <w:pPr>
@@ -7221,11 +7223,11 @@
       <w:pPr>
         <w:pStyle w:val="Heading2"/>
       </w:pPr>
-      <w:bookmarkStart w:id="25" w:name="_Toc447484703"/>
+      <w:bookmarkStart w:id="26" w:name="_Toc447595611"/>
       <w:r>
         <w:t>Uniform Quantization</w:t>
       </w:r>
-      <w:bookmarkEnd w:id="25"/>
+      <w:bookmarkEnd w:id="26"/>
     </w:p>
     <w:p>
       <w:pPr>
@@ -7607,11 +7609,11 @@
       <w:pPr>
         <w:pStyle w:val="Heading2"/>
       </w:pPr>
-      <w:bookmarkStart w:id="26" w:name="_Toc447484704"/>
+      <w:bookmarkStart w:id="27" w:name="_Toc447595612"/>
       <w:r>
         <w:t>Quantization Error</w:t>
       </w:r>
-      <w:bookmarkEnd w:id="26"/>
+      <w:bookmarkEnd w:id="27"/>
     </w:p>
     <w:p>
       <w:pPr>
@@ -7798,7 +7800,7 @@
           <v:shape id="_x0000_i1039" type="#_x0000_t75" style="width:15pt;height:15.75pt" o:ole="">
             <v:imagedata r:id="rId44" o:title=""/>
           </v:shape>
-          <o:OLEObject Type="Embed" ProgID="Equation.DSMT4" ShapeID="_x0000_i1039" DrawAspect="Content" ObjectID="_1521295541" r:id="rId45"/>
+          <o:OLEObject Type="Embed" ProgID="Equation.DSMT4" ShapeID="_x0000_i1039" DrawAspect="Content" ObjectID="_1521337631" r:id="rId45"/>
         </w:object>
       </w:r>
     </w:p>
@@ -7837,7 +7839,7 @@
           <v:shape id="_x0000_i1040" type="#_x0000_t75" style="width:94pt;height:20pt" o:ole="">
             <v:imagedata r:id="rId46" o:title=""/>
           </v:shape>
-          <o:OLEObject Type="Embed" ProgID="Equation.DSMT4" ShapeID="_x0000_i1040" DrawAspect="Content" ObjectID="_1521295542" r:id="rId47"/>
+          <o:OLEObject Type="Embed" ProgID="Equation.DSMT4" ShapeID="_x0000_i1040" DrawAspect="Content" ObjectID="_1521337632" r:id="rId47"/>
         </w:object>
       </w:r>
     </w:p>
@@ -7860,7 +7862,7 @@
           <v:shape id="_x0000_i1041" type="#_x0000_t75" style="width:56.75pt;height:33.25pt" o:ole="">
             <v:imagedata r:id="rId48" o:title=""/>
           </v:shape>
-          <o:OLEObject Type="Embed" ProgID="Equation.DSMT4" ShapeID="_x0000_i1041" DrawAspect="Content" ObjectID="_1521295543" r:id="rId49"/>
+          <o:OLEObject Type="Embed" ProgID="Equation.DSMT4" ShapeID="_x0000_i1041" DrawAspect="Content" ObjectID="_1521337633" r:id="rId49"/>
         </w:object>
       </w:r>
     </w:p>
@@ -8052,11 +8054,11 @@
       <w:pPr>
         <w:pStyle w:val="Heading2"/>
       </w:pPr>
-      <w:bookmarkStart w:id="27" w:name="_Toc447484705"/>
+      <w:bookmarkStart w:id="28" w:name="_Toc447595613"/>
       <w:r>
         <w:t>Signal : Noise</w:t>
       </w:r>
-      <w:bookmarkEnd w:id="27"/>
+      <w:bookmarkEnd w:id="28"/>
     </w:p>
     <w:p>
       <w:pPr>
@@ -8112,7 +8114,7 @@
           <v:shape id="_x0000_i1042" type="#_x0000_t75" style="width:74.75pt;height:64.25pt" o:ole="">
             <v:imagedata r:id="rId50" o:title=""/>
           </v:shape>
-          <o:OLEObject Type="Embed" ProgID="Equation.DSMT4" ShapeID="_x0000_i1042" DrawAspect="Content" ObjectID="_1521295544" r:id="rId51"/>
+          <o:OLEObject Type="Embed" ProgID="Equation.DSMT4" ShapeID="_x0000_i1042" DrawAspect="Content" ObjectID="_1521337634" r:id="rId51"/>
         </w:object>
       </w:r>
     </w:p>
@@ -8171,7 +8173,7 @@
           <v:shape id="_x0000_i1043" type="#_x0000_t75" style="width:85.75pt;height:87.75pt" o:ole="">
             <v:imagedata r:id="rId52" o:title=""/>
           </v:shape>
-          <o:OLEObject Type="Embed" ProgID="Equation.DSMT4" ShapeID="_x0000_i1043" DrawAspect="Content" ObjectID="_1521295545" r:id="rId53"/>
+          <o:OLEObject Type="Embed" ProgID="Equation.DSMT4" ShapeID="_x0000_i1043" DrawAspect="Content" ObjectID="_1521337635" r:id="rId53"/>
         </w:object>
       </w:r>
     </w:p>
@@ -8187,7 +8189,7 @@
           <v:shape id="_x0000_i1044" type="#_x0000_t75" style="width:85.75pt;height:20pt" o:ole="">
             <v:imagedata r:id="rId54" o:title=""/>
           </v:shape>
-          <o:OLEObject Type="Embed" ProgID="Equation.DSMT4" ShapeID="_x0000_i1044" DrawAspect="Content" ObjectID="_1521295546" r:id="rId55"/>
+          <o:OLEObject Type="Embed" ProgID="Equation.DSMT4" ShapeID="_x0000_i1044" DrawAspect="Content" ObjectID="_1521337636" r:id="rId55"/>
         </w:object>
       </w:r>
     </w:p>
@@ -8326,11 +8328,11 @@
       <w:pPr>
         <w:pStyle w:val="Heading1"/>
       </w:pPr>
-      <w:bookmarkStart w:id="28" w:name="_Toc447484706"/>
+      <w:bookmarkStart w:id="29" w:name="_Toc447595614"/>
       <w:r>
         <w:t>Multiplexing</w:t>
       </w:r>
-      <w:bookmarkEnd w:id="28"/>
+      <w:bookmarkEnd w:id="29"/>
     </w:p>
     <w:p>
       <w:pPr>
@@ -8583,11 +8585,11 @@
       <w:pPr>
         <w:pStyle w:val="Heading2"/>
       </w:pPr>
-      <w:bookmarkStart w:id="29" w:name="_Toc447484707"/>
+      <w:bookmarkStart w:id="30" w:name="_Toc447595615"/>
       <w:r>
         <w:t>Data Rate Management</w:t>
       </w:r>
-      <w:bookmarkEnd w:id="29"/>
+      <w:bookmarkEnd w:id="30"/>
     </w:p>
     <w:p>
       <w:pPr>
@@ -8834,7 +8836,7 @@
       <w:pPr>
         <w:pStyle w:val="Heading1"/>
       </w:pPr>
-      <w:bookmarkStart w:id="30" w:name="_Toc447484708"/>
+      <w:bookmarkStart w:id="31" w:name="_Toc447595616"/>
       <w:r>
         <w:t>E</w:t>
       </w:r>
@@ -8847,7 +8849,7 @@
       <w:r>
         <w:t>Control Coding</w:t>
       </w:r>
-      <w:bookmarkEnd w:id="30"/>
+      <w:bookmarkEnd w:id="31"/>
     </w:p>
     <w:p>
       <w:pPr>
@@ -8945,13 +8947,13 @@
       <w:pPr>
         <w:pStyle w:val="Heading2"/>
       </w:pPr>
-      <w:bookmarkStart w:id="31" w:name="_Linear_Block_Coding"/>
-      <w:bookmarkStart w:id="32" w:name="_Toc447484709"/>
-      <w:bookmarkEnd w:id="31"/>
+      <w:bookmarkStart w:id="32" w:name="_Linear_Block_Coding"/>
+      <w:bookmarkStart w:id="33" w:name="_Toc447595617"/>
+      <w:bookmarkEnd w:id="32"/>
       <w:r>
         <w:t>Linear Block Coding</w:t>
       </w:r>
-      <w:bookmarkEnd w:id="32"/>
+      <w:bookmarkEnd w:id="33"/>
     </w:p>
     <w:p>
       <w:pPr>
@@ -9083,7 +9085,7 @@
           <v:shape id="_x0000_i1045" type="#_x0000_t75" style="width:160.75pt;height:18.75pt" o:ole="">
             <v:imagedata r:id="rId58" o:title=""/>
           </v:shape>
-          <o:OLEObject Type="Embed" ProgID="Equation.DSMT4" ShapeID="_x0000_i1045" DrawAspect="Content" ObjectID="_1521295547" r:id="rId59"/>
+          <o:OLEObject Type="Embed" ProgID="Equation.DSMT4" ShapeID="_x0000_i1045" DrawAspect="Content" ObjectID="_1521337637" r:id="rId59"/>
         </w:object>
       </w:r>
     </w:p>
@@ -9182,7 +9184,7 @@
           <v:shape id="_x0000_i1046" type="#_x0000_t75" style="width:192.5pt;height:38pt" o:ole="">
             <v:imagedata r:id="rId60" o:title=""/>
           </v:shape>
-          <o:OLEObject Type="Embed" ProgID="Equation.DSMT4" ShapeID="_x0000_i1046" DrawAspect="Content" ObjectID="_1521295548" r:id="rId61"/>
+          <o:OLEObject Type="Embed" ProgID="Equation.DSMT4" ShapeID="_x0000_i1046" DrawAspect="Content" ObjectID="_1521337638" r:id="rId61"/>
         </w:object>
       </w:r>
     </w:p>
@@ -9253,11 +9255,11 @@
       <w:pPr>
         <w:pStyle w:val="Heading1"/>
       </w:pPr>
-      <w:bookmarkStart w:id="33" w:name="_Toc447484710"/>
+      <w:bookmarkStart w:id="34" w:name="_Toc447595618"/>
       <w:r>
         <w:t>Hamming</w:t>
       </w:r>
-      <w:bookmarkEnd w:id="33"/>
+      <w:bookmarkEnd w:id="34"/>
     </w:p>
     <w:p>
       <w:pPr>
@@ -9934,11 +9936,11 @@
       <w:pPr>
         <w:pStyle w:val="Heading1"/>
       </w:pPr>
-      <w:bookmarkStart w:id="34" w:name="_Toc447484711"/>
+      <w:bookmarkStart w:id="35" w:name="_Toc447595619"/>
       <w:r>
         <w:t>Cyclic Code</w:t>
       </w:r>
-      <w:bookmarkEnd w:id="34"/>
+      <w:bookmarkEnd w:id="35"/>
     </w:p>
     <w:p>
       <w:pPr>
@@ -10058,11 +10060,11 @@
       <w:pPr>
         <w:pStyle w:val="Heading2"/>
       </w:pPr>
-      <w:bookmarkStart w:id="35" w:name="_Toc447484712"/>
+      <w:bookmarkStart w:id="36" w:name="_Toc447595620"/>
       <w:r>
         <w:t>Long Division Method</w:t>
       </w:r>
-      <w:bookmarkEnd w:id="35"/>
+      <w:bookmarkEnd w:id="36"/>
     </w:p>
     <w:p>
       <w:pPr>
@@ -10157,11 +10159,11 @@
       <w:pPr>
         <w:pStyle w:val="Heading1"/>
       </w:pPr>
-      <w:bookmarkStart w:id="36" w:name="_Toc447484713"/>
+      <w:bookmarkStart w:id="37" w:name="_Toc447595621"/>
       <w:r>
         <w:t>Convolution Code</w:t>
       </w:r>
-      <w:bookmarkEnd w:id="36"/>
+      <w:bookmarkEnd w:id="37"/>
     </w:p>
     <w:p>
       <w:pPr>
@@ -10477,6 +10479,25 @@
         <w:rPr>
           <w:b/>
         </w:rPr>
+        <w:t>Feedback Shift Register</w:t>
+      </w:r>
+      <w:r>
+        <w:t xml:space="preserve">: </w:t>
+      </w:r>
+    </w:p>
+    <w:p>
+      <w:pPr>
+        <w:pStyle w:val="NoSpacing"/>
+      </w:pPr>
+    </w:p>
+    <w:p>
+      <w:pPr>
+        <w:pStyle w:val="NoSpacing"/>
+      </w:pPr>
+      <w:r>
+        <w:rPr>
+          <w:b/>
+        </w:rPr>
         <w:t>Pseudo Noise (PN) Sequence Code</w:t>
       </w:r>
       <w:r>
@@ -10613,25 +10634,25 @@
       <w:pPr>
         <w:pStyle w:val="Heading2"/>
       </w:pPr>
-      <w:bookmarkStart w:id="37" w:name="_Toc447131653"/>
-      <w:bookmarkStart w:id="38" w:name="_Toc447484714"/>
+      <w:bookmarkStart w:id="38" w:name="_Toc447131653"/>
+      <w:bookmarkStart w:id="39" w:name="_Toc447595622"/>
       <w:r>
         <w:t>Properties of Maximal Length Sequences</w:t>
       </w:r>
-      <w:bookmarkEnd w:id="37"/>
       <w:bookmarkEnd w:id="38"/>
+      <w:bookmarkEnd w:id="39"/>
     </w:p>
     <w:p>
       <w:pPr>
         <w:pStyle w:val="Heading3"/>
       </w:pPr>
-      <w:bookmarkStart w:id="39" w:name="_Toc447131654"/>
-      <w:bookmarkStart w:id="40" w:name="_Toc447484715"/>
+      <w:bookmarkStart w:id="40" w:name="_Toc447131654"/>
+      <w:bookmarkStart w:id="41" w:name="_Toc447595623"/>
       <w:r>
         <w:t>I. Balance Property</w:t>
       </w:r>
-      <w:bookmarkEnd w:id="39"/>
       <w:bookmarkEnd w:id="40"/>
+      <w:bookmarkEnd w:id="41"/>
     </w:p>
     <w:p>
       <w:pPr>
@@ -10650,13 +10671,13 @@
       <w:pPr>
         <w:pStyle w:val="Heading3"/>
       </w:pPr>
-      <w:bookmarkStart w:id="41" w:name="_Toc447131655"/>
-      <w:bookmarkStart w:id="42" w:name="_Toc447484716"/>
+      <w:bookmarkStart w:id="42" w:name="_Toc447131655"/>
+      <w:bookmarkStart w:id="43" w:name="_Toc447595624"/>
       <w:r>
         <w:t>II Run Property</w:t>
       </w:r>
-      <w:bookmarkEnd w:id="41"/>
       <w:bookmarkEnd w:id="42"/>
+      <w:bookmarkEnd w:id="43"/>
     </w:p>
     <w:p>
       <w:pPr>
@@ -10692,7 +10713,7 @@
           <v:shape id="_x0000_i1047" type="#_x0000_t75" style="width:29.75pt;height:30.5pt" o:ole="">
             <v:imagedata r:id="rId62" o:title=""/>
           </v:shape>
-          <o:OLEObject Type="Embed" ProgID="Equation.DSMT4" ShapeID="_x0000_i1047" DrawAspect="Content" ObjectID="_1521295549" r:id="rId63"/>
+          <o:OLEObject Type="Embed" ProgID="Equation.DSMT4" ShapeID="_x0000_i1047" DrawAspect="Content" ObjectID="_1521337639" r:id="rId63"/>
         </w:object>
       </w:r>
     </w:p>
@@ -10783,13 +10804,13 @@
       <w:pPr>
         <w:pStyle w:val="Heading3"/>
       </w:pPr>
-      <w:bookmarkStart w:id="43" w:name="_Toc447131656"/>
-      <w:bookmarkStart w:id="44" w:name="_Toc447484717"/>
+      <w:bookmarkStart w:id="44" w:name="_Toc447131656"/>
+      <w:bookmarkStart w:id="45" w:name="_Toc447595625"/>
       <w:r>
         <w:t>III Auto Correlation Property</w:t>
       </w:r>
-      <w:bookmarkEnd w:id="43"/>
       <w:bookmarkEnd w:id="44"/>
+      <w:bookmarkEnd w:id="45"/>
     </w:p>
     <w:p>
       <w:pPr>
@@ -10946,7 +10967,7 @@
           <v:shape id="_x0000_i1048" type="#_x0000_t75" style="width:140.5pt;height:34pt" o:ole="">
             <v:imagedata r:id="rId64" o:title=""/>
           </v:shape>
-          <o:OLEObject Type="Embed" ProgID="Equation.DSMT4" ShapeID="_x0000_i1048" DrawAspect="Content" ObjectID="_1521295550" r:id="rId65"/>
+          <o:OLEObject Type="Embed" ProgID="Equation.DSMT4" ShapeID="_x0000_i1048" DrawAspect="Content" ObjectID="_1521337640" r:id="rId65"/>
         </w:object>
       </w:r>
     </w:p>
@@ -10968,11 +10989,11 @@
       <w:pPr>
         <w:pStyle w:val="Heading1"/>
       </w:pPr>
-      <w:bookmarkStart w:id="45" w:name="_Toc447484718"/>
+      <w:bookmarkStart w:id="46" w:name="_Toc447595626"/>
       <w:r>
         <w:t>Shift Keying</w:t>
       </w:r>
-      <w:bookmarkEnd w:id="45"/>
+      <w:bookmarkEnd w:id="46"/>
     </w:p>
     <w:p>
       <w:pPr>
@@ -11114,22 +11135,19 @@
         <w:t xml:space="preserve"> </w:t>
       </w:r>
       <w:r>
-        <w:t>hopping</w:t>
-      </w:r>
-      <w:r>
-        <w:t xml:space="preserve"> between M frequencies</w:t>
-      </w:r>
-    </w:p>
-    <w:p>
-      <w:pPr>
-        <w:pStyle w:val="NoSpacing"/>
-      </w:pPr>
-    </w:p>
-    <w:p>
-      <w:pPr>
-        <w:pStyle w:val="NoSpacing"/>
-        <w:rPr>
-          <w:rFonts w:ascii="Proxima Nova" w:hAnsi="Proxima Nova"/>
+        <w:t>hopping between M frequencies</w:t>
+      </w:r>
+    </w:p>
+    <w:p>
+      <w:pPr>
+        <w:pStyle w:val="NoSpacing"/>
+      </w:pPr>
+    </w:p>
+    <w:p>
+      <w:pPr>
+        <w:pStyle w:val="NoSpacing"/>
+        <w:rPr>
+          <w:rFonts w:ascii="Proxima Nova" w:hAnsi="Proxima Nova" w:hint="eastAsia"/>
           <w:color w:val="000000"/>
           <w:sz w:val="22"/>
         </w:rPr>
@@ -11435,7 +11453,7 @@
           <v:shape id="_x0000_i1049" type="#_x0000_t75" style="width:94pt;height:34pt" o:ole="">
             <v:imagedata r:id="rId66" o:title=""/>
           </v:shape>
-          <o:OLEObject Type="Embed" ProgID="Equation.DSMT4" ShapeID="_x0000_i1049" DrawAspect="Content" ObjectID="_1521295551" r:id="rId67"/>
+          <o:OLEObject Type="Embed" ProgID="Equation.DSMT4" ShapeID="_x0000_i1049" DrawAspect="Content" ObjectID="_1521337641" r:id="rId67"/>
         </w:object>
       </w:r>
     </w:p>
@@ -11451,7 +11469,7 @@
           <v:shape id="_x0000_i1050" type="#_x0000_t75" style="width:92pt;height:31pt" o:ole="">
             <v:imagedata r:id="rId68" o:title=""/>
           </v:shape>
-          <o:OLEObject Type="Embed" ProgID="Equation.DSMT4" ShapeID="_x0000_i1050" DrawAspect="Content" ObjectID="_1521295552" r:id="rId69"/>
+          <o:OLEObject Type="Embed" ProgID="Equation.DSMT4" ShapeID="_x0000_i1050" DrawAspect="Content" ObjectID="_1521337642" r:id="rId69"/>
         </w:object>
       </w:r>
     </w:p>
@@ -11480,21 +11498,18 @@
         <w:t>:</w:t>
       </w:r>
       <w:r>
-        <w:t xml:space="preserve"> </w:t>
-      </w:r>
-      <w:bookmarkStart w:id="46" w:name="_GoBack"/>
-      <w:bookmarkEnd w:id="46"/>
-      <w:r>
-        <w:t>message flips the phase</w:t>
+        <w:t xml:space="preserve"> message flips the phase</w:t>
       </w:r>
     </w:p>
     <w:p>
       <w:pPr>
         <w:pStyle w:val="Heading1"/>
       </w:pPr>
+      <w:bookmarkStart w:id="47" w:name="_Toc447595627"/>
       <w:r>
         <w:t>FHSS</w:t>
       </w:r>
+      <w:bookmarkEnd w:id="47"/>
     </w:p>
     <w:p>
       <w:pPr>
@@ -11570,10 +11585,7 @@
         <w:t>:</w:t>
       </w:r>
       <w:r>
-        <w:t xml:space="preserve"> </w:t>
-      </w:r>
-      <w:r>
-        <w:t xml:space="preserve">multiple </w:t>
+        <w:t xml:space="preserve"> multiple </w:t>
       </w:r>
       <w:r>
         <w:t>symbols</w:t>
@@ -11641,15 +11653,30 @@
         </w:rPr>
         <w:t>s</w:t>
       </w:r>
-    </w:p>
-    <w:p>
-      <w:pPr>
-        <w:pStyle w:val="NoSpacing"/>
-        <w:numPr>
-          <w:ilvl w:val="0"/>
-          <w:numId w:val="23"/>
-        </w:numPr>
-      </w:pPr>
+      <w:r>
+        <w:t xml:space="preserve"> = R</w:t>
+      </w:r>
+      <w:r>
+        <w:rPr>
+          <w:vertAlign w:val="subscript"/>
+        </w:rPr>
+        <w:t>b</w:t>
+      </w:r>
+      <w:r>
+        <w:t>/</w:t>
+      </w:r>
+      <w:r>
+        <w:rPr>
+          <w:rFonts w:cs="Times New Roman"/>
+        </w:rPr>
+        <w:t>K ≥ R</w:t>
+      </w:r>
+      <w:r>
+        <w:rPr>
+          <w:vertAlign w:val="subscript"/>
+        </w:rPr>
+        <w:t>h</w:t>
+      </w:r>
     </w:p>
     <w:p>
       <w:pPr>
@@ -11734,6 +11761,15 @@
       </w:r>
       <w:r>
         <w:t>/K</w:t>
+      </w:r>
+      <w:r>
+        <w:t xml:space="preserve"> = R</w:t>
+      </w:r>
+      <w:r>
+        <w:rPr>
+          <w:vertAlign w:val="subscript"/>
+        </w:rPr>
+        <w:t>h</w:t>
       </w:r>
     </w:p>
     <w:p>
@@ -15469,7 +15505,7 @@
 </file>
 
 <file path=customXml/itemProps1.xml><?xml version="1.0" encoding="utf-8"?>
-<ds:datastoreItem xmlns:ds="http://schemas.openxmlformats.org/officeDocument/2006/customXml" ds:itemID="{E3821E89-09DE-43B0-89EF-0DE3BE0D3F90}">
+<ds:datastoreItem xmlns:ds="http://schemas.openxmlformats.org/officeDocument/2006/customXml" ds:itemID="{87A0AECB-5C93-43B6-9A91-E89BE2CA8497}">
   <ds:schemaRefs>
     <ds:schemaRef ds:uri="http://schemas.openxmlformats.org/officeDocument/2006/bibliography"/>
   </ds:schemaRefs>

</xml_diff>

<commit_message>
goodbye 4c, 4j cheatsheet done(?)
</commit_message>
<xml_diff>
--- a/SFWR ENG 4J03.docx
+++ b/SFWR ENG 4J03.docx
@@ -26,8 +26,21 @@
         <w:t xml:space="preserve">Instructor: </w:t>
       </w:r>
       <w:r>
-        <w:t>Dr. Gowri Krishnasamy</w:t>
-      </w:r>
+        <w:t xml:space="preserve">Dr. </w:t>
+      </w:r>
+      <w:proofErr w:type="spellStart"/>
+      <w:r>
+        <w:t>Gowri</w:t>
+      </w:r>
+      <w:proofErr w:type="spellEnd"/>
+      <w:r>
+        <w:t xml:space="preserve"> </w:t>
+      </w:r>
+      <w:proofErr w:type="spellStart"/>
+      <w:r>
+        <w:t>Krishnasamy</w:t>
+      </w:r>
+      <w:proofErr w:type="spellEnd"/>
     </w:p>
     <w:p>
       <w:pPr>
@@ -58,6 +71,7 @@
         <w:t xml:space="preserve">ade using </w:t>
       </w:r>
       <w:hyperlink r:id="rId8" w:history="1">
+        <w:proofErr w:type="spellStart"/>
         <w:r>
           <w:rPr>
             <w:rStyle w:val="Hyperlink"/>
@@ -65,6 +79,7 @@
           </w:rPr>
           <w:t>MathType</w:t>
         </w:r>
+        <w:proofErr w:type="spellEnd"/>
       </w:hyperlink>
       <w:r>
         <w:rPr>
@@ -105,8 +120,6 @@
             <w:t>Table of Contents</w:t>
           </w:r>
         </w:p>
-        <w:bookmarkStart w:id="0" w:name="_GoBack"/>
-        <w:bookmarkEnd w:id="0"/>
         <w:p>
           <w:pPr>
             <w:pStyle w:val="TOC1"/>
@@ -2688,41 +2701,48 @@
       <w:pPr>
         <w:pStyle w:val="Heading1"/>
       </w:pPr>
-      <w:bookmarkStart w:id="1" w:name="_Toc447595592"/>
+      <w:bookmarkStart w:id="0" w:name="_Toc447595592"/>
       <w:r>
         <w:t>Abbreviations</w:t>
       </w:r>
+      <w:bookmarkEnd w:id="0"/>
+    </w:p>
+    <w:p>
+      <w:pPr>
+        <w:pStyle w:val="NoSpacing"/>
+      </w:pPr>
+      <w:r>
+        <w:t>(O/P): Output</w:t>
+      </w:r>
+    </w:p>
+    <w:p>
+      <w:pPr>
+        <w:pStyle w:val="NoSpacing"/>
+      </w:pPr>
+      <w:proofErr w:type="spellStart"/>
+      <w:proofErr w:type="gramStart"/>
+      <w:r>
+        <w:t>Tx</w:t>
+      </w:r>
+      <w:proofErr w:type="spellEnd"/>
+      <w:proofErr w:type="gramEnd"/>
+      <w:r>
+        <w:t>: transmission</w:t>
+      </w:r>
+    </w:p>
+    <w:p>
+      <w:pPr>
+        <w:pStyle w:val="Heading1"/>
+      </w:pPr>
+      <w:bookmarkStart w:id="1" w:name="_Toc447595593"/>
+      <w:r>
+        <w:t>Angle Modulation</w:t>
+      </w:r>
       <w:bookmarkEnd w:id="1"/>
     </w:p>
     <w:p>
       <w:pPr>
         <w:pStyle w:val="NoSpacing"/>
-      </w:pPr>
-      <w:r>
-        <w:t>(O/P): Output</w:t>
-      </w:r>
-    </w:p>
-    <w:p>
-      <w:pPr>
-        <w:pStyle w:val="NoSpacing"/>
-      </w:pPr>
-      <w:r>
-        <w:t>Tx: transmission</w:t>
-      </w:r>
-    </w:p>
-    <w:p>
-      <w:pPr>
-        <w:pStyle w:val="Heading1"/>
-      </w:pPr>
-      <w:bookmarkStart w:id="2" w:name="_Toc447595593"/>
-      <w:r>
-        <w:t>Angle Modulation</w:t>
-      </w:r>
-      <w:bookmarkEnd w:id="2"/>
-    </w:p>
-    <w:p>
-      <w:pPr>
-        <w:pStyle w:val="NoSpacing"/>
         <w:rPr>
           <w:lang w:val="en-US"/>
         </w:rPr>
@@ -2747,7 +2767,11 @@
         <w:t xml:space="preserve"> </w:t>
       </w:r>
       <w:r>
-        <w:t>signal power / P</w:t>
+        <w:t xml:space="preserve">signal power / </w:t>
+      </w:r>
+      <w:proofErr w:type="spellStart"/>
+      <w:r>
+        <w:t>P</w:t>
       </w:r>
       <w:r>
         <w:rPr>
@@ -2755,6 +2779,7 @@
         </w:rPr>
         <w:t>noise</w:t>
       </w:r>
+      <w:proofErr w:type="spellEnd"/>
     </w:p>
     <w:p>
       <w:pPr>
@@ -2787,7 +2812,7 @@
           <v:shape id="_x0000_i1025" type="#_x0000_t75" style="width:176pt;height:20pt" o:ole="" o:allowoverlap="f">
             <v:imagedata r:id="rId9" o:title=""/>
           </v:shape>
-          <o:OLEObject Type="Embed" ProgID="Equation.DSMT4" ShapeID="_x0000_i1025" DrawAspect="Content" ObjectID="_1521337617" r:id="rId10"/>
+          <o:OLEObject Type="Embed" ProgID="Equation.DSMT4" ShapeID="_x0000_i1025" DrawAspect="Content" ObjectID="_1522680415" r:id="rId10"/>
         </w:object>
       </w:r>
       <w:r>
@@ -2798,11 +2823,11 @@
       <w:pPr>
         <w:pStyle w:val="Heading2"/>
       </w:pPr>
-      <w:bookmarkStart w:id="3" w:name="_Toc447595594"/>
+      <w:bookmarkStart w:id="2" w:name="_Toc447595594"/>
       <w:r>
         <w:t>Frequency Modulation</w:t>
       </w:r>
-      <w:bookmarkEnd w:id="3"/>
+      <w:bookmarkEnd w:id="2"/>
     </w:p>
     <w:p>
       <w:pPr>
@@ -2872,7 +2897,11 @@
         <w:t>Angular Frequency</w:t>
       </w:r>
       <w:r>
-        <w:t xml:space="preserve"> [ω</w:t>
+        <w:t xml:space="preserve"> [</w:t>
+      </w:r>
+      <w:proofErr w:type="spellStart"/>
+      <w:r>
+        <w:t>ω</w:t>
       </w:r>
       <w:r>
         <w:rPr>
@@ -2880,11 +2909,16 @@
         </w:rPr>
         <w:t>m</w:t>
       </w:r>
+      <w:proofErr w:type="spellEnd"/>
       <w:r>
         <w:t>]:</w:t>
       </w:r>
       <w:r>
-        <w:t xml:space="preserve"> 2πf</w:t>
+        <w:t xml:space="preserve"> 2π</w:t>
+      </w:r>
+      <w:proofErr w:type="spellStart"/>
+      <w:r>
+        <w:t>f</w:t>
       </w:r>
       <w:r>
         <w:rPr>
@@ -2892,6 +2926,7 @@
         </w:rPr>
         <w:t>m</w:t>
       </w:r>
+      <w:proofErr w:type="spellEnd"/>
     </w:p>
     <w:p>
       <w:pPr>
@@ -2907,7 +2942,11 @@
         <w:t>Carrier Angular Frequency</w:t>
       </w:r>
       <w:r>
-        <w:t xml:space="preserve"> [ω</w:t>
+        <w:t xml:space="preserve"> [</w:t>
+      </w:r>
+      <w:proofErr w:type="spellStart"/>
+      <w:r>
+        <w:t>ω</w:t>
       </w:r>
       <w:r>
         <w:rPr>
@@ -2915,6 +2954,7 @@
         </w:rPr>
         <w:t>c</w:t>
       </w:r>
+      <w:proofErr w:type="spellEnd"/>
       <w:r>
         <w:t>]:</w:t>
       </w:r>
@@ -3108,7 +3148,11 @@
         <w:t xml:space="preserve"> Frequency </w:t>
       </w:r>
       <w:r>
-        <w:t>[f</w:t>
+        <w:t>[</w:t>
+      </w:r>
+      <w:proofErr w:type="spellStart"/>
+      <w:r>
+        <w:t>f</w:t>
       </w:r>
       <w:r>
         <w:rPr>
@@ -3116,6 +3160,7 @@
         </w:rPr>
         <w:t>m</w:t>
       </w:r>
+      <w:proofErr w:type="spellEnd"/>
       <w:r>
         <w:t>]:</w:t>
       </w:r>
@@ -3164,7 +3209,7 @@
           <v:shape id="_x0000_i1026" type="#_x0000_t75" style="width:67pt;height:33.25pt" o:ole="">
             <v:imagedata r:id="rId11" o:title=""/>
           </v:shape>
-          <o:OLEObject Type="Embed" ProgID="Equation.DSMT4" ShapeID="_x0000_i1026" DrawAspect="Content" ObjectID="_1521337618" r:id="rId12"/>
+          <o:OLEObject Type="Embed" ProgID="Equation.DSMT4" ShapeID="_x0000_i1026" DrawAspect="Content" ObjectID="_1522680416" r:id="rId12"/>
         </w:object>
       </w:r>
       <w:r>
@@ -3217,7 +3262,11 @@
         <w:t>c</w:t>
       </w:r>
       <w:r>
-        <w:t xml:space="preserve"> + k</w:t>
+        <w:t xml:space="preserve"> + </w:t>
+      </w:r>
+      <w:proofErr w:type="spellStart"/>
+      <w:r>
+        <w:t>k</w:t>
       </w:r>
       <w:r>
         <w:rPr>
@@ -3225,8 +3274,17 @@
         </w:rPr>
         <w:t>f</w:t>
       </w:r>
-      <w:r>
-        <w:t xml:space="preserve"> m(t)</w:t>
+      <w:proofErr w:type="spellEnd"/>
+      <w:r>
+        <w:t xml:space="preserve"> </w:t>
+      </w:r>
+      <w:proofErr w:type="gramStart"/>
+      <w:r>
+        <w:t>m(</w:t>
+      </w:r>
+      <w:proofErr w:type="gramEnd"/>
+      <w:r>
+        <w:t>t)</w:t>
       </w:r>
     </w:p>
     <w:p>
@@ -3252,6 +3310,8 @@
       <w:pPr>
         <w:pStyle w:val="NoSpacing"/>
       </w:pPr>
+      <w:proofErr w:type="spellStart"/>
+      <w:proofErr w:type="gramStart"/>
       <w:r>
         <w:t>θ</w:t>
       </w:r>
@@ -3261,8 +3321,13 @@
         </w:rPr>
         <w:t>i</w:t>
       </w:r>
-      <w:r>
-        <w:t>(t) = 2πf</w:t>
+      <w:proofErr w:type="spellEnd"/>
+      <w:r>
+        <w:t>(</w:t>
+      </w:r>
+      <w:proofErr w:type="gramEnd"/>
+      <w:r>
+        <w:t>t) = 2πf</w:t>
       </w:r>
       <w:r>
         <w:rPr>
@@ -3483,7 +3548,11 @@
         <w:t>Frequency Deviation</w:t>
       </w:r>
       <w:r>
-        <w:t xml:space="preserve"> [Δf</w:t>
+        <w:t xml:space="preserve"> [</w:t>
+      </w:r>
+      <w:proofErr w:type="spellStart"/>
+      <w:r>
+        <w:t>Δf</w:t>
       </w:r>
       <w:r>
         <w:rPr>
@@ -3491,12 +3560,14 @@
         </w:rPr>
         <w:t>c</w:t>
       </w:r>
+      <w:proofErr w:type="spellEnd"/>
       <w:r>
         <w:t>]:</w:t>
       </w:r>
       <w:r>
         <w:t xml:space="preserve"> </w:t>
       </w:r>
+      <w:proofErr w:type="spellStart"/>
       <w:r>
         <w:t>Δf</w:t>
       </w:r>
@@ -3506,9 +3577,11 @@
         </w:rPr>
         <w:t>c</w:t>
       </w:r>
+      <w:proofErr w:type="spellEnd"/>
       <w:r>
         <w:t xml:space="preserve"> = </w:t>
       </w:r>
+      <w:proofErr w:type="spellStart"/>
       <w:r>
         <w:t>k</w:t>
       </w:r>
@@ -3518,6 +3591,7 @@
         </w:rPr>
         <w:t>f</w:t>
       </w:r>
+      <w:proofErr w:type="spellEnd"/>
       <w:r>
         <w:t xml:space="preserve"> </w:t>
       </w:r>
@@ -3548,6 +3622,7 @@
         </w:rPr>
         <w:t>c</w:t>
       </w:r>
+      <w:proofErr w:type="gramStart"/>
       <w:r>
         <w:t>)</w:t>
       </w:r>
@@ -3557,6 +3632,7 @@
         </w:rPr>
         <w:t>2</w:t>
       </w:r>
+      <w:proofErr w:type="gramEnd"/>
       <w:r>
         <w:t>/R</w:t>
       </w:r>
@@ -3628,7 +3704,11 @@
         <w:t xml:space="preserve">(rad) </w:t>
       </w:r>
       <w:r>
-        <w:t>max frequency deviation / f</w:t>
+        <w:t xml:space="preserve">max frequency deviation / </w:t>
+      </w:r>
+      <w:proofErr w:type="spellStart"/>
+      <w:r>
+        <w:t>f</w:t>
       </w:r>
       <w:r>
         <w:rPr>
@@ -3636,13 +3716,26 @@
         </w:rPr>
         <w:t>m</w:t>
       </w:r>
-    </w:p>
-    <w:p>
-      <w:pPr>
-        <w:pStyle w:val="NoSpacing"/>
-      </w:pPr>
-      <w:r>
-        <w:t>= Δf/f</w:t>
+      <w:proofErr w:type="spellEnd"/>
+    </w:p>
+    <w:p>
+      <w:pPr>
+        <w:pStyle w:val="NoSpacing"/>
+      </w:pPr>
+      <w:r>
+        <w:t xml:space="preserve">= </w:t>
+      </w:r>
+      <w:proofErr w:type="spellStart"/>
+      <w:r>
+        <w:t>Δf</w:t>
+      </w:r>
+      <w:proofErr w:type="spellEnd"/>
+      <w:r>
+        <w:t>/</w:t>
+      </w:r>
+      <w:proofErr w:type="spellStart"/>
+      <w:r>
+        <w:t>f</w:t>
       </w:r>
       <w:r>
         <w:rPr>
@@ -3650,6 +3743,7 @@
         </w:rPr>
         <w:t>m</w:t>
       </w:r>
+      <w:proofErr w:type="spellEnd"/>
       <w:r>
         <w:t xml:space="preserve"> × 100%</w:t>
       </w:r>
@@ -3659,7 +3753,15 @@
         <w:pStyle w:val="NoSpacing"/>
       </w:pPr>
       <w:r>
-        <w:t>= phase deviation [Δϕ]</w:t>
+        <w:t>= phase deviation [</w:t>
+      </w:r>
+      <w:proofErr w:type="spellStart"/>
+      <w:r>
+        <w:t>Δϕ</w:t>
+      </w:r>
+      <w:proofErr w:type="spellEnd"/>
+      <w:r>
+        <w:t>]</w:t>
       </w:r>
     </w:p>
     <w:p>
@@ -3678,7 +3780,11 @@
         <w:t>Frequency Sensitivity</w:t>
       </w:r>
       <w:r>
-        <w:t xml:space="preserve"> [k</w:t>
+        <w:t xml:space="preserve"> [</w:t>
+      </w:r>
+      <w:proofErr w:type="spellStart"/>
+      <w:r>
+        <w:t>k</w:t>
       </w:r>
       <w:r>
         <w:rPr>
@@ -3686,6 +3792,7 @@
         </w:rPr>
         <w:t>f</w:t>
       </w:r>
+      <w:proofErr w:type="spellEnd"/>
       <w:r>
         <w:t>]: (Hz/V) sensitivity of modulator</w:t>
       </w:r>
@@ -3699,11 +3806,11 @@
       <w:pPr>
         <w:pStyle w:val="Heading2"/>
       </w:pPr>
-      <w:bookmarkStart w:id="4" w:name="_Toc447595595"/>
+      <w:bookmarkStart w:id="3" w:name="_Toc447595595"/>
       <w:r>
         <w:t>Power</w:t>
       </w:r>
-      <w:bookmarkEnd w:id="4"/>
+      <w:bookmarkEnd w:id="3"/>
     </w:p>
     <w:p>
       <w:pPr>
@@ -3726,7 +3833,7 @@
           <v:shape id="_x0000_i1027" type="#_x0000_t75" style="width:85.75pt;height:26.25pt" o:ole="">
             <v:imagedata r:id="rId13" o:title=""/>
           </v:shape>
-          <o:OLEObject Type="Embed" ProgID="Equation.DSMT4" ShapeID="_x0000_i1027" DrawAspect="Content" ObjectID="_1521337619" r:id="rId14"/>
+          <o:OLEObject Type="Embed" ProgID="Equation.DSMT4" ShapeID="_x0000_i1027" DrawAspect="Content" ObjectID="_1522680417" r:id="rId14"/>
         </w:object>
       </w:r>
     </w:p>
@@ -3794,8 +3901,13 @@
         </w:rPr>
         <w:t>2</w:t>
       </w:r>
-      <w:r>
-        <w:t>/(2R)</w:t>
+      <w:proofErr w:type="gramStart"/>
+      <w:r>
+        <w:t>/(</w:t>
+      </w:r>
+      <w:proofErr w:type="gramEnd"/>
+      <w:r>
+        <w:t>2R)</w:t>
       </w:r>
     </w:p>
     <w:p>
@@ -3819,8 +3931,13 @@
       <w:r>
         <w:t>[</w:t>
       </w:r>
-      <w:r>
-        <w:t>SM(f)</w:t>
+      <w:proofErr w:type="gramStart"/>
+      <w:r>
+        <w:t>SM(</w:t>
+      </w:r>
+      <w:proofErr w:type="gramEnd"/>
+      <w:r>
+        <w:t>f)</w:t>
       </w:r>
       <w:r>
         <w:t>]:</w:t>
@@ -3947,7 +4064,11 @@
         <w:t>Total Power</w:t>
       </w:r>
       <w:r>
-        <w:t xml:space="preserve"> [P</w:t>
+        <w:t xml:space="preserve"> [</w:t>
+      </w:r>
+      <w:proofErr w:type="spellStart"/>
+      <w:r>
+        <w:t>P</w:t>
       </w:r>
       <w:r>
         <w:rPr>
@@ -3955,6 +4076,7 @@
         </w:rPr>
         <w:t>total</w:t>
       </w:r>
+      <w:proofErr w:type="spellEnd"/>
       <w:r>
         <w:t>]:</w:t>
       </w:r>
@@ -3969,7 +4091,7 @@
           <v:shape id="_x0000_i1028" type="#_x0000_t75" style="width:258.5pt;height:23.75pt" o:ole="">
             <v:imagedata r:id="rId15" o:title=""/>
           </v:shape>
-          <o:OLEObject Type="Embed" ProgID="Equation.DSMT4" ShapeID="_x0000_i1028" DrawAspect="Content" ObjectID="_1521337620" r:id="rId16"/>
+          <o:OLEObject Type="Embed" ProgID="Equation.DSMT4" ShapeID="_x0000_i1028" DrawAspect="Content" ObjectID="_1522680418" r:id="rId16"/>
         </w:object>
       </w:r>
     </w:p>
@@ -4008,7 +4130,7 @@
           <v:shape id="_x0000_i1029" type="#_x0000_t75" style="width:64.25pt;height:34.75pt" o:ole="">
             <v:imagedata r:id="rId17" o:title=""/>
           </v:shape>
-          <o:OLEObject Type="Embed" ProgID="Equation.DSMT4" ShapeID="_x0000_i1029" DrawAspect="Content" ObjectID="_1521337621" r:id="rId18"/>
+          <o:OLEObject Type="Embed" ProgID="Equation.DSMT4" ShapeID="_x0000_i1029" DrawAspect="Content" ObjectID="_1522680419" r:id="rId18"/>
         </w:object>
       </w:r>
     </w:p>
@@ -4107,7 +4229,7 @@
           <v:shape id="_x0000_i1030" type="#_x0000_t75" style="width:134.75pt;height:34.5pt" o:ole="">
             <v:imagedata r:id="rId19" o:title=""/>
           </v:shape>
-          <o:OLEObject Type="Embed" ProgID="Equation.DSMT4" ShapeID="_x0000_i1030" DrawAspect="Content" ObjectID="_1521337622" r:id="rId20"/>
+          <o:OLEObject Type="Embed" ProgID="Equation.DSMT4" ShapeID="_x0000_i1030" DrawAspect="Content" ObjectID="_1522680420" r:id="rId20"/>
         </w:object>
       </w:r>
     </w:p>
@@ -4182,7 +4304,7 @@
           <v:shape id="_x0000_i1031" type="#_x0000_t75" style="width:148.75pt;height:34.5pt" o:ole="">
             <v:imagedata r:id="rId22" o:title=""/>
           </v:shape>
-          <o:OLEObject Type="Embed" ProgID="Equation.DSMT4" ShapeID="_x0000_i1031" DrawAspect="Content" ObjectID="_1521337623" r:id="rId23"/>
+          <o:OLEObject Type="Embed" ProgID="Equation.DSMT4" ShapeID="_x0000_i1031" DrawAspect="Content" ObjectID="_1522680421" r:id="rId23"/>
         </w:object>
       </w:r>
       <w:r>
@@ -4201,166 +4323,219 @@
       <w:pPr>
         <w:pStyle w:val="Heading2"/>
       </w:pPr>
-      <w:bookmarkStart w:id="5" w:name="_Toc447595596"/>
+      <w:bookmarkStart w:id="4" w:name="_Toc447595596"/>
       <w:r>
         <w:t>Phase Modulation</w:t>
       </w:r>
+      <w:bookmarkEnd w:id="4"/>
+    </w:p>
+    <w:p>
+      <w:pPr>
+        <w:pStyle w:val="NoSpacing"/>
+      </w:pPr>
+      <w:r>
+        <w:rPr>
+          <w:b/>
+        </w:rPr>
+        <w:t>Phase modulation (PM)</w:t>
+      </w:r>
+      <w:r>
+        <w:t xml:space="preserve">: </w:t>
+      </w:r>
+    </w:p>
+    <w:p>
+      <w:pPr>
+        <w:pStyle w:val="NoSpacing"/>
+      </w:pPr>
+    </w:p>
+    <w:p>
+      <w:pPr>
+        <w:pStyle w:val="NoSpacing"/>
+      </w:pPr>
+      <w:r>
+        <w:rPr>
+          <w:b/>
+        </w:rPr>
+        <w:t>Phase Sensitivity</w:t>
+      </w:r>
+      <w:r>
+        <w:t xml:space="preserve"> [</w:t>
+      </w:r>
+      <w:proofErr w:type="spellStart"/>
+      <w:proofErr w:type="gramStart"/>
+      <w:r>
+        <w:t>k</w:t>
+      </w:r>
+      <w:r>
+        <w:rPr>
+          <w:vertAlign w:val="subscript"/>
+        </w:rPr>
+        <w:t>p</w:t>
+      </w:r>
+      <w:proofErr w:type="spellEnd"/>
+      <w:proofErr w:type="gramEnd"/>
+      <w:r>
+        <w:t>]:</w:t>
+      </w:r>
+    </w:p>
+    <w:p>
+      <w:pPr>
+        <w:pStyle w:val="NoSpacing"/>
+      </w:pPr>
+    </w:p>
+    <w:p>
+      <w:pPr>
+        <w:pStyle w:val="NoSpacing"/>
+      </w:pPr>
+      <w:proofErr w:type="spellStart"/>
+      <w:proofErr w:type="gramStart"/>
+      <w:r>
+        <w:t>θ</w:t>
+      </w:r>
+      <w:r>
+        <w:rPr>
+          <w:vertAlign w:val="subscript"/>
+        </w:rPr>
+        <w:t>i</w:t>
+      </w:r>
+      <w:proofErr w:type="spellEnd"/>
+      <w:r>
+        <w:t>(</w:t>
+      </w:r>
+      <w:proofErr w:type="gramEnd"/>
+      <w:r>
+        <w:t>t) = 2π</w:t>
+      </w:r>
+      <w:proofErr w:type="spellStart"/>
+      <w:r>
+        <w:t>f</w:t>
+      </w:r>
+      <w:r>
+        <w:rPr>
+          <w:vertAlign w:val="subscript"/>
+        </w:rPr>
+        <w:t>c</w:t>
+      </w:r>
+      <w:r>
+        <w:t>t</w:t>
+      </w:r>
+      <w:proofErr w:type="spellEnd"/>
+      <w:r>
+        <w:t xml:space="preserve"> + </w:t>
+      </w:r>
+      <w:proofErr w:type="spellStart"/>
+      <w:r>
+        <w:t>k</w:t>
+      </w:r>
+      <w:r>
+        <w:rPr>
+          <w:vertAlign w:val="subscript"/>
+        </w:rPr>
+        <w:t>p</w:t>
+      </w:r>
+      <w:proofErr w:type="spellEnd"/>
+      <w:r>
+        <w:t xml:space="preserve"> m(t)</w:t>
+      </w:r>
+    </w:p>
+    <w:p>
+      <w:pPr>
+        <w:pStyle w:val="NoSpacing"/>
+      </w:pPr>
+      <w:proofErr w:type="gramStart"/>
+      <w:r>
+        <w:t>S(</w:t>
+      </w:r>
+      <w:proofErr w:type="gramEnd"/>
+      <w:r>
+        <w:t>t) = A</w:t>
+      </w:r>
+      <w:r>
+        <w:rPr>
+          <w:vertAlign w:val="subscript"/>
+        </w:rPr>
+        <w:t>c</w:t>
+      </w:r>
+      <w:r>
+        <w:t xml:space="preserve"> cos (2π</w:t>
+      </w:r>
+      <w:proofErr w:type="spellStart"/>
+      <w:r>
+        <w:t>f</w:t>
+      </w:r>
+      <w:r>
+        <w:rPr>
+          <w:vertAlign w:val="subscript"/>
+        </w:rPr>
+        <w:t>c</w:t>
+      </w:r>
+      <w:r>
+        <w:t>t</w:t>
+      </w:r>
+      <w:proofErr w:type="spellEnd"/>
+      <w:r>
+        <w:t xml:space="preserve"> + </w:t>
+      </w:r>
+      <w:proofErr w:type="spellStart"/>
+      <w:r>
+        <w:t>k</w:t>
+      </w:r>
+      <w:r>
+        <w:rPr>
+          <w:vertAlign w:val="subscript"/>
+        </w:rPr>
+        <w:t>p</w:t>
+      </w:r>
+      <w:proofErr w:type="spellEnd"/>
+      <w:r>
+        <w:t xml:space="preserve"> m(t))</w:t>
+      </w:r>
+    </w:p>
+    <w:p>
+      <w:pPr>
+        <w:pStyle w:val="NoSpacing"/>
+      </w:pPr>
+    </w:p>
+    <w:p>
+      <w:pPr>
+        <w:pStyle w:val="NoSpacing"/>
+      </w:pPr>
+      <w:r>
+        <w:rPr>
+          <w:b/>
+        </w:rPr>
+        <w:t>Phase Deviation</w:t>
+      </w:r>
+      <w:r>
+        <w:t xml:space="preserve"> [</w:t>
+      </w:r>
+      <w:proofErr w:type="spellStart"/>
+      <w:r>
+        <w:t>Δϕ</w:t>
+      </w:r>
+      <w:proofErr w:type="spellEnd"/>
+      <w:r>
+        <w:t>]:</w:t>
+      </w:r>
+    </w:p>
+    <w:p>
+      <w:pPr>
+        <w:pStyle w:val="Heading1"/>
+      </w:pPr>
+      <w:bookmarkStart w:id="5" w:name="_Toc447595597"/>
+      <w:r>
+        <w:t>A</w:t>
+      </w:r>
+      <w:r>
+        <w:t>mplitude</w:t>
+      </w:r>
+      <w:r>
+        <w:t xml:space="preserve"> </w:t>
+      </w:r>
+      <w:r>
+        <w:t>Modulation</w:t>
+      </w:r>
       <w:bookmarkEnd w:id="5"/>
-    </w:p>
-    <w:p>
-      <w:pPr>
-        <w:pStyle w:val="NoSpacing"/>
-      </w:pPr>
-      <w:r>
-        <w:rPr>
-          <w:b/>
-        </w:rPr>
-        <w:t>Phase modulation (PM)</w:t>
-      </w:r>
-      <w:r>
-        <w:t xml:space="preserve">: </w:t>
-      </w:r>
-    </w:p>
-    <w:p>
-      <w:pPr>
-        <w:pStyle w:val="NoSpacing"/>
-      </w:pPr>
-    </w:p>
-    <w:p>
-      <w:pPr>
-        <w:pStyle w:val="NoSpacing"/>
-      </w:pPr>
-      <w:r>
-        <w:rPr>
-          <w:b/>
-        </w:rPr>
-        <w:t>Phase Sensitivity</w:t>
-      </w:r>
-      <w:r>
-        <w:t xml:space="preserve"> [k</w:t>
-      </w:r>
-      <w:r>
-        <w:rPr>
-          <w:vertAlign w:val="subscript"/>
-        </w:rPr>
-        <w:t>p</w:t>
-      </w:r>
-      <w:r>
-        <w:t>]:</w:t>
-      </w:r>
-    </w:p>
-    <w:p>
-      <w:pPr>
-        <w:pStyle w:val="NoSpacing"/>
-      </w:pPr>
-    </w:p>
-    <w:p>
-      <w:pPr>
-        <w:pStyle w:val="NoSpacing"/>
-      </w:pPr>
-      <w:r>
-        <w:t>θ</w:t>
-      </w:r>
-      <w:r>
-        <w:rPr>
-          <w:vertAlign w:val="subscript"/>
-        </w:rPr>
-        <w:t>i</w:t>
-      </w:r>
-      <w:r>
-        <w:t>(t) = 2πf</w:t>
-      </w:r>
-      <w:r>
-        <w:rPr>
-          <w:vertAlign w:val="subscript"/>
-        </w:rPr>
-        <w:t>c</w:t>
-      </w:r>
-      <w:r>
-        <w:t>t + k</w:t>
-      </w:r>
-      <w:r>
-        <w:rPr>
-          <w:vertAlign w:val="subscript"/>
-        </w:rPr>
-        <w:t>p</w:t>
-      </w:r>
-      <w:r>
-        <w:t xml:space="preserve"> m(t)</w:t>
-      </w:r>
-    </w:p>
-    <w:p>
-      <w:pPr>
-        <w:pStyle w:val="NoSpacing"/>
-      </w:pPr>
-      <w:r>
-        <w:t>S(t) = A</w:t>
-      </w:r>
-      <w:r>
-        <w:rPr>
-          <w:vertAlign w:val="subscript"/>
-        </w:rPr>
-        <w:t>c</w:t>
-      </w:r>
-      <w:r>
-        <w:t xml:space="preserve"> cos (2πf</w:t>
-      </w:r>
-      <w:r>
-        <w:rPr>
-          <w:vertAlign w:val="subscript"/>
-        </w:rPr>
-        <w:t>c</w:t>
-      </w:r>
-      <w:r>
-        <w:t>t + k</w:t>
-      </w:r>
-      <w:r>
-        <w:rPr>
-          <w:vertAlign w:val="subscript"/>
-        </w:rPr>
-        <w:t>p</w:t>
-      </w:r>
-      <w:r>
-        <w:t xml:space="preserve"> m(t))</w:t>
-      </w:r>
-    </w:p>
-    <w:p>
-      <w:pPr>
-        <w:pStyle w:val="NoSpacing"/>
-      </w:pPr>
-    </w:p>
-    <w:p>
-      <w:pPr>
-        <w:pStyle w:val="NoSpacing"/>
-      </w:pPr>
-      <w:r>
-        <w:rPr>
-          <w:b/>
-        </w:rPr>
-        <w:t>Phase Deviation</w:t>
-      </w:r>
-      <w:r>
-        <w:t xml:space="preserve"> [Δϕ]:</w:t>
-      </w:r>
-    </w:p>
-    <w:p>
-      <w:pPr>
-        <w:pStyle w:val="Heading1"/>
-      </w:pPr>
-      <w:bookmarkStart w:id="6" w:name="_Toc447595597"/>
-      <w:r>
-        <w:t>A</w:t>
-      </w:r>
-      <w:r>
-        <w:t>mplitude</w:t>
-      </w:r>
-      <w:r>
-        <w:t xml:space="preserve"> </w:t>
-      </w:r>
-      <w:r>
-        <w:t>Modulation</w:t>
-      </w:r>
-      <w:bookmarkEnd w:id="6"/>
     </w:p>
     <w:p>
       <w:pPr>
@@ -4483,7 +4658,11 @@
         <w:t>m</w:t>
       </w:r>
       <w:r>
-        <w:t>= A</w:t>
+        <w:t xml:space="preserve">= </w:t>
+      </w:r>
+      <w:proofErr w:type="spellStart"/>
+      <w:r>
+        <w:t>A</w:t>
       </w:r>
       <w:r>
         <w:rPr>
@@ -4491,12 +4670,18 @@
         </w:rPr>
         <w:t>cm</w:t>
       </w:r>
-      <w:r>
-        <w:t>/2</w:t>
+      <w:proofErr w:type="spellEnd"/>
+      <w:r>
+        <w:t>/</w:t>
+      </w:r>
+      <w:proofErr w:type="gramStart"/>
+      <w:r>
+        <w:t>2</w:t>
       </w:r>
       <w:r>
         <w:t xml:space="preserve"> ?</w:t>
       </w:r>
+      <w:proofErr w:type="gramEnd"/>
     </w:p>
     <w:p>
       <w:pPr>
@@ -4520,7 +4705,15 @@
         <w:t xml:space="preserve"> Signal </w:t>
       </w:r>
       <w:r>
-        <w:t>[m(t)]:</w:t>
+        <w:t>[</w:t>
+      </w:r>
+      <w:proofErr w:type="gramStart"/>
+      <w:r>
+        <w:t>m(</w:t>
+      </w:r>
+      <w:proofErr w:type="gramEnd"/>
+      <w:r>
+        <w:t>t)]:</w:t>
       </w:r>
       <w:r>
         <w:t xml:space="preserve"> m(t) = A</w:t>
@@ -4532,7 +4725,11 @@
         <w:t>m</w:t>
       </w:r>
       <w:r>
-        <w:t xml:space="preserve"> cos(ω</w:t>
+        <w:t xml:space="preserve"> cos(</w:t>
+      </w:r>
+      <w:proofErr w:type="spellStart"/>
+      <w:r>
+        <w:t>ω</w:t>
       </w:r>
       <w:r>
         <w:rPr>
@@ -4541,134 +4738,172 @@
         <w:t>m</w:t>
       </w:r>
       <w:r>
+        <w:t>t</w:t>
+      </w:r>
+      <w:proofErr w:type="spellEnd"/>
+      <w:r>
+        <w:t>)</w:t>
+      </w:r>
+    </w:p>
+    <w:p>
+      <w:pPr>
+        <w:pStyle w:val="NoSpacing"/>
+      </w:pPr>
+      <w:proofErr w:type="gramStart"/>
+      <w:r>
+        <w:t>a.k.a</w:t>
+      </w:r>
+      <w:proofErr w:type="gramEnd"/>
+      <w:r>
+        <w:t>. modulating signal,</w:t>
+      </w:r>
+      <w:r>
+        <w:t xml:space="preserve"> unmodulated signal,</w:t>
+      </w:r>
+      <w:r>
+        <w:t xml:space="preserve"> data signal, information signal</w:t>
+      </w:r>
+    </w:p>
+    <w:p>
+      <w:pPr>
+        <w:pStyle w:val="NoSpacing"/>
+      </w:pPr>
+    </w:p>
+    <w:p>
+      <w:pPr>
+        <w:pStyle w:val="NoSpacing"/>
+      </w:pPr>
+      <w:r>
+        <w:rPr>
+          <w:b/>
+        </w:rPr>
+        <w:t>Carrier Signal</w:t>
+      </w:r>
+      <w:r>
+        <w:t xml:space="preserve"> [</w:t>
+      </w:r>
+      <w:proofErr w:type="gramStart"/>
+      <w:r>
+        <w:t>c(</w:t>
+      </w:r>
+      <w:proofErr w:type="gramEnd"/>
+      <w:r>
+        <w:t>t)]:</w:t>
+      </w:r>
+      <w:r>
+        <w:t xml:space="preserve"> original carrier signal</w:t>
+      </w:r>
+    </w:p>
+    <w:p>
+      <w:pPr>
+        <w:pStyle w:val="NoSpacing"/>
+        <w:rPr>
+          <w:b/>
+        </w:rPr>
+      </w:pPr>
+    </w:p>
+    <w:p>
+      <w:pPr>
+        <w:pStyle w:val="NoSpacing"/>
+      </w:pPr>
+      <w:r>
+        <w:rPr>
+          <w:b/>
+        </w:rPr>
+        <w:t>Modulated Signal</w:t>
+      </w:r>
+      <w:r>
+        <w:t xml:space="preserve"> [</w:t>
+      </w:r>
+      <w:proofErr w:type="gramStart"/>
+      <w:r>
+        <w:t>s(</w:t>
+      </w:r>
+      <w:proofErr w:type="gramEnd"/>
+      <w:r>
+        <w:t>t)]:</w:t>
+      </w:r>
+      <w:r>
+        <w:t xml:space="preserve"> a.k.a. </w:t>
+      </w:r>
+      <w:r>
+        <w:rPr>
+          <w:b/>
+        </w:rPr>
+        <w:t>Output</w:t>
+      </w:r>
+      <w:r>
+        <w:t xml:space="preserve"> (O/P)</w:t>
+      </w:r>
+      <w:r>
+        <w:t xml:space="preserve"> or </w:t>
+      </w:r>
+      <w:r>
+        <w:rPr>
+          <w:b/>
+        </w:rPr>
+        <w:t>sampled signal</w:t>
+      </w:r>
+    </w:p>
+    <w:p>
+      <w:pPr>
+        <w:pStyle w:val="NoSpacing"/>
+      </w:pPr>
+      <w:proofErr w:type="gramStart"/>
+      <w:r>
+        <w:t>s(</w:t>
+      </w:r>
+      <w:proofErr w:type="gramEnd"/>
+      <w:r>
+        <w:t xml:space="preserve">t) = </w:t>
+      </w:r>
+      <w:r>
+        <w:t xml:space="preserve">m(t) </w:t>
+      </w:r>
+      <w:r>
+        <w:t>×</w:t>
+      </w:r>
+      <w:r>
+        <w:t xml:space="preserve"> c(t)</w:t>
+      </w:r>
+    </w:p>
+    <w:p>
+      <w:pPr>
+        <w:pStyle w:val="NoSpacing"/>
+      </w:pPr>
+    </w:p>
+    <w:p>
+      <w:pPr>
+        <w:pStyle w:val="NoSpacing"/>
+      </w:pPr>
+      <w:r>
+        <w:t>[A</w:t>
+      </w:r>
+      <w:r>
+        <w:rPr>
+          <w:vertAlign w:val="subscript"/>
+        </w:rPr>
+        <w:t>AM</w:t>
+      </w:r>
+      <w:r>
+        <w:t>]: A</w:t>
+      </w:r>
+      <w:r>
+        <w:rPr>
+          <w:vertAlign w:val="subscript"/>
+        </w:rPr>
+        <w:t>c</w:t>
+      </w:r>
+      <w:r>
+        <w:t xml:space="preserve"> + </w:t>
+      </w:r>
+      <w:proofErr w:type="gramStart"/>
+      <w:r>
+        <w:t>m(</w:t>
+      </w:r>
+      <w:proofErr w:type="gramEnd"/>
+      <w:r>
         <w:t>t)</w:t>
-      </w:r>
-    </w:p>
-    <w:p>
-      <w:pPr>
-        <w:pStyle w:val="NoSpacing"/>
-      </w:pPr>
-      <w:r>
-        <w:t>a.k.a. modulating signal,</w:t>
-      </w:r>
-      <w:r>
-        <w:t xml:space="preserve"> unmodulated signal,</w:t>
-      </w:r>
-      <w:r>
-        <w:t xml:space="preserve"> data signal, information signal</w:t>
-      </w:r>
-    </w:p>
-    <w:p>
-      <w:pPr>
-        <w:pStyle w:val="NoSpacing"/>
-      </w:pPr>
-    </w:p>
-    <w:p>
-      <w:pPr>
-        <w:pStyle w:val="NoSpacing"/>
-      </w:pPr>
-      <w:r>
-        <w:rPr>
-          <w:b/>
-        </w:rPr>
-        <w:t>Carrier Signal</w:t>
-      </w:r>
-      <w:r>
-        <w:t xml:space="preserve"> [c(t)]:</w:t>
-      </w:r>
-      <w:r>
-        <w:t xml:space="preserve"> original carrier signal</w:t>
-      </w:r>
-    </w:p>
-    <w:p>
-      <w:pPr>
-        <w:pStyle w:val="NoSpacing"/>
-        <w:rPr>
-          <w:b/>
-        </w:rPr>
-      </w:pPr>
-    </w:p>
-    <w:p>
-      <w:pPr>
-        <w:pStyle w:val="NoSpacing"/>
-      </w:pPr>
-      <w:r>
-        <w:rPr>
-          <w:b/>
-        </w:rPr>
-        <w:t>Modulated Signal</w:t>
-      </w:r>
-      <w:r>
-        <w:t xml:space="preserve"> [s(t)]:</w:t>
-      </w:r>
-      <w:r>
-        <w:t xml:space="preserve"> a.k.a. </w:t>
-      </w:r>
-      <w:r>
-        <w:rPr>
-          <w:b/>
-        </w:rPr>
-        <w:t>Output</w:t>
-      </w:r>
-      <w:r>
-        <w:t xml:space="preserve"> (O/P)</w:t>
-      </w:r>
-      <w:r>
-        <w:t xml:space="preserve"> or </w:t>
-      </w:r>
-      <w:r>
-        <w:rPr>
-          <w:b/>
-        </w:rPr>
-        <w:t>sampled signal</w:t>
-      </w:r>
-    </w:p>
-    <w:p>
-      <w:pPr>
-        <w:pStyle w:val="NoSpacing"/>
-      </w:pPr>
-      <w:r>
-        <w:t xml:space="preserve">s(t) = </w:t>
-      </w:r>
-      <w:r>
-        <w:t xml:space="preserve">m(t) </w:t>
-      </w:r>
-      <w:r>
-        <w:t>×</w:t>
-      </w:r>
-      <w:r>
-        <w:t xml:space="preserve"> c(t)</w:t>
-      </w:r>
-    </w:p>
-    <w:p>
-      <w:pPr>
-        <w:pStyle w:val="NoSpacing"/>
-      </w:pPr>
-    </w:p>
-    <w:p>
-      <w:pPr>
-        <w:pStyle w:val="NoSpacing"/>
-      </w:pPr>
-      <w:r>
-        <w:t>[A</w:t>
-      </w:r>
-      <w:r>
-        <w:rPr>
-          <w:vertAlign w:val="subscript"/>
-        </w:rPr>
-        <w:t>AM</w:t>
-      </w:r>
-      <w:r>
-        <w:t>]: A</w:t>
-      </w:r>
-      <w:r>
-        <w:rPr>
-          <w:vertAlign w:val="subscript"/>
-        </w:rPr>
-        <w:t>c</w:t>
-      </w:r>
-      <w:r>
-        <w:t xml:space="preserve"> + m(t)</w:t>
       </w:r>
     </w:p>
     <w:p>
@@ -4844,7 +5079,7 @@
           <v:shape id="_x0000_i1032" type="#_x0000_t75" style="width:347pt;height:45.5pt" o:ole="">
             <v:imagedata r:id="rId28" o:title=""/>
           </v:shape>
-          <o:OLEObject Type="Embed" ProgID="Equation.DSMT4" ShapeID="_x0000_i1032" DrawAspect="Content" ObjectID="_1521337624" r:id="rId29"/>
+          <o:OLEObject Type="Embed" ProgID="Equation.DSMT4" ShapeID="_x0000_i1032" DrawAspect="Content" ObjectID="_1522680422" r:id="rId29"/>
         </w:object>
       </w:r>
     </w:p>
@@ -4874,7 +5109,7 @@
           <v:shape id="_x0000_i1033" type="#_x0000_t75" style="width:181.5pt;height:42pt" o:ole="">
             <v:imagedata r:id="rId30" o:title=""/>
           </v:shape>
-          <o:OLEObject Type="Embed" ProgID="Equation.DSMT4" ShapeID="_x0000_i1033" DrawAspect="Content" ObjectID="_1521337625" r:id="rId31"/>
+          <o:OLEObject Type="Embed" ProgID="Equation.DSMT4" ShapeID="_x0000_i1033" DrawAspect="Content" ObjectID="_1522680423" r:id="rId31"/>
         </w:object>
       </w:r>
     </w:p>
@@ -4912,7 +5147,11 @@
         <w:t>c</w:t>
       </w:r>
       <w:r>
-        <w:t xml:space="preserve"> + f</w:t>
+        <w:t xml:space="preserve"> + </w:t>
+      </w:r>
+      <w:proofErr w:type="spellStart"/>
+      <w:r>
+        <w:t>f</w:t>
       </w:r>
       <w:r>
         <w:rPr>
@@ -4920,6 +5159,7 @@
         </w:rPr>
         <w:t>m</w:t>
       </w:r>
+      <w:proofErr w:type="spellEnd"/>
       <w:r>
         <w:t xml:space="preserve">) </w:t>
       </w:r>
@@ -4942,7 +5182,11 @@
         <w:t>–</w:t>
       </w:r>
       <w:r>
-        <w:t xml:space="preserve"> f</w:t>
+        <w:t xml:space="preserve"> </w:t>
+      </w:r>
+      <w:proofErr w:type="spellStart"/>
+      <w:r>
+        <w:t>f</w:t>
       </w:r>
       <w:r>
         <w:rPr>
@@ -4950,6 +5194,7 @@
         </w:rPr>
         <w:t>m</w:t>
       </w:r>
+      <w:proofErr w:type="spellEnd"/>
       <w:r>
         <w:t>) =</w:t>
       </w:r>
@@ -5000,11 +5245,19 @@
       <w:pPr>
         <w:pStyle w:val="NoSpacing"/>
       </w:pPr>
-      <w:r>
-        <w:rPr>
-          <w:b/>
-        </w:rPr>
-        <w:t>Vestigeal Sideband Transmission (VSB)</w:t>
+      <w:proofErr w:type="spellStart"/>
+      <w:r>
+        <w:rPr>
+          <w:b/>
+        </w:rPr>
+        <w:t>Vestigeal</w:t>
+      </w:r>
+      <w:proofErr w:type="spellEnd"/>
+      <w:r>
+        <w:rPr>
+          <w:b/>
+        </w:rPr>
+        <w:t xml:space="preserve"> Sideband Transmission (VSB)</w:t>
       </w:r>
       <w:r>
         <w:t>:</w:t>
@@ -5109,11 +5362,19 @@
       <w:pPr>
         <w:pStyle w:val="NoSpacing"/>
       </w:pPr>
-      <w:r>
-        <w:rPr>
-          <w:b/>
-        </w:rPr>
-        <w:t>SideBand (SB)</w:t>
+      <w:proofErr w:type="spellStart"/>
+      <w:r>
+        <w:rPr>
+          <w:b/>
+        </w:rPr>
+        <w:t>SideBand</w:t>
+      </w:r>
+      <w:proofErr w:type="spellEnd"/>
+      <w:r>
+        <w:rPr>
+          <w:b/>
+        </w:rPr>
+        <w:t xml:space="preserve"> (SB)</w:t>
       </w:r>
       <w:r>
         <w:t xml:space="preserve">: </w:t>
@@ -5218,7 +5479,11 @@
         <w:t>c</w:t>
       </w:r>
       <w:r>
-        <w:t xml:space="preserve"> – f</w:t>
+        <w:t xml:space="preserve"> – </w:t>
+      </w:r>
+      <w:proofErr w:type="spellStart"/>
+      <w:r>
+        <w:t>f</w:t>
       </w:r>
       <w:r>
         <w:rPr>
@@ -5226,9 +5491,12 @@
         </w:rPr>
         <w:t>m</w:t>
       </w:r>
+      <w:proofErr w:type="spellEnd"/>
+      <w:proofErr w:type="gramStart"/>
       <w:r>
         <w:t>)</w:t>
       </w:r>
+      <w:proofErr w:type="gramEnd"/>
       <w:r>
         <w:br/>
       </w:r>
@@ -5251,7 +5519,11 @@
         <w:t>c</w:t>
       </w:r>
       <w:r>
-        <w:t xml:space="preserve"> + f</w:t>
+        <w:t xml:space="preserve"> + </w:t>
+      </w:r>
+      <w:proofErr w:type="spellStart"/>
+      <w:r>
+        <w:t>f</w:t>
       </w:r>
       <w:r>
         <w:rPr>
@@ -5259,6 +5531,7 @@
         </w:rPr>
         <w:t>m</w:t>
       </w:r>
+      <w:proofErr w:type="spellEnd"/>
       <w:r>
         <w:t>)</w:t>
       </w:r>
@@ -5348,7 +5621,15 @@
         <w:t>Envelope Detection</w:t>
       </w:r>
       <w:r>
-        <w:t>: a demodulation method that converts AM to m(t), using c(t)</w:t>
+        <w:t xml:space="preserve">: a demodulation method that converts AM to </w:t>
+      </w:r>
+      <w:proofErr w:type="gramStart"/>
+      <w:r>
+        <w:t>m(</w:t>
+      </w:r>
+      <w:proofErr w:type="gramEnd"/>
+      <w:r>
+        <w:t>t), using c(t)</w:t>
       </w:r>
     </w:p>
     <w:p>
@@ -5372,7 +5653,7 @@
       <w:pPr>
         <w:pStyle w:val="Heading2"/>
       </w:pPr>
-      <w:bookmarkStart w:id="7" w:name="_Toc447595598"/>
+      <w:bookmarkStart w:id="6" w:name="_Toc447595598"/>
       <w:r>
         <w:t xml:space="preserve">Generating </w:t>
       </w:r>
@@ -5382,7 +5663,7 @@
       <w:r>
         <w:t>-SC</w:t>
       </w:r>
-      <w:bookmarkEnd w:id="7"/>
+      <w:bookmarkEnd w:id="6"/>
     </w:p>
     <w:p>
       <w:pPr>
@@ -5421,7 +5702,7 @@
           <w:szCs w:val="27"/>
         </w:rPr>
       </w:pPr>
-      <w:bookmarkStart w:id="8" w:name="_Toc447595599"/>
+      <w:bookmarkStart w:id="7" w:name="_Toc447595599"/>
       <w:r>
         <w:t xml:space="preserve">Frequency </w:t>
       </w:r>
@@ -5431,7 +5712,7 @@
       <w:r>
         <w:t xml:space="preserve"> Method</w:t>
       </w:r>
-      <w:bookmarkEnd w:id="8"/>
+      <w:bookmarkEnd w:id="7"/>
     </w:p>
     <w:p>
       <w:pPr>
@@ -5446,7 +5727,7 @@
           <v:shape id="_x0000_i1034" type="#_x0000_t75" style="width:202.25pt;height:1in" o:ole="">
             <v:imagedata r:id="rId34" o:title=""/>
           </v:shape>
-          <o:OLEObject Type="Embed" ProgID="Equation.DSMT4" ShapeID="_x0000_i1034" DrawAspect="Content" ObjectID="_1521337626" r:id="rId35"/>
+          <o:OLEObject Type="Embed" ProgID="Equation.DSMT4" ShapeID="_x0000_i1034" DrawAspect="Content" ObjectID="_1522680424" r:id="rId35"/>
         </w:object>
       </w:r>
     </w:p>
@@ -5454,60 +5735,65 @@
       <w:pPr>
         <w:pStyle w:val="Heading3"/>
       </w:pPr>
-      <w:bookmarkStart w:id="9" w:name="_Toc447595600"/>
+      <w:bookmarkStart w:id="8" w:name="_Toc447595600"/>
       <w:r>
         <w:t>Phase Discrimination Method</w:t>
       </w:r>
+      <w:bookmarkEnd w:id="8"/>
+    </w:p>
+    <w:p>
+      <w:pPr>
+        <w:pStyle w:val="NoSpacing"/>
+      </w:pPr>
+      <w:proofErr w:type="gramStart"/>
+      <w:r>
+        <w:t>π/4</w:t>
+      </w:r>
+      <w:proofErr w:type="gramEnd"/>
+      <w:r>
+        <w:t xml:space="preserve"> phase shift → product modulator → S</w:t>
+      </w:r>
+      <w:r>
+        <w:rPr>
+          <w:vertAlign w:val="subscript"/>
+        </w:rPr>
+        <w:t>1</w:t>
+      </w:r>
+      <w:r>
+        <w:t>(x) → Sum → SSB-SC S(k)</w:t>
+      </w:r>
+    </w:p>
+    <w:p>
+      <w:pPr>
+        <w:pStyle w:val="NoSpacing"/>
+        <w:rPr>
+          <w:b/>
+        </w:rPr>
+      </w:pPr>
+    </w:p>
+    <w:p>
+      <w:pPr>
+        <w:pStyle w:val="NoSpacing"/>
+      </w:pPr>
+      <w:r>
+        <w:rPr>
+          <w:b/>
+        </w:rPr>
+        <w:t xml:space="preserve">Phase </w:t>
+      </w:r>
+      <w:r>
+        <w:t>[ϕ]:</w:t>
+      </w:r>
+    </w:p>
+    <w:p>
+      <w:pPr>
+        <w:pStyle w:val="Heading1"/>
+      </w:pPr>
+      <w:bookmarkStart w:id="9" w:name="_Toc447595601"/>
+      <w:r>
+        <w:t>Current</w:t>
+      </w:r>
       <w:bookmarkEnd w:id="9"/>
-    </w:p>
-    <w:p>
-      <w:pPr>
-        <w:pStyle w:val="NoSpacing"/>
-      </w:pPr>
-      <w:r>
-        <w:t>π/4 phase shift → product modulator → S</w:t>
-      </w:r>
-      <w:r>
-        <w:rPr>
-          <w:vertAlign w:val="subscript"/>
-        </w:rPr>
-        <w:t>1</w:t>
-      </w:r>
-      <w:r>
-        <w:t>(x) → Sum → SSB-SC S(k)</w:t>
-      </w:r>
-    </w:p>
-    <w:p>
-      <w:pPr>
-        <w:pStyle w:val="NoSpacing"/>
-        <w:rPr>
-          <w:b/>
-        </w:rPr>
-      </w:pPr>
-    </w:p>
-    <w:p>
-      <w:pPr>
-        <w:pStyle w:val="NoSpacing"/>
-      </w:pPr>
-      <w:r>
-        <w:rPr>
-          <w:b/>
-        </w:rPr>
-        <w:t xml:space="preserve">Phase </w:t>
-      </w:r>
-      <w:r>
-        <w:t>[ϕ]:</w:t>
-      </w:r>
-    </w:p>
-    <w:p>
-      <w:pPr>
-        <w:pStyle w:val="Heading1"/>
-      </w:pPr>
-      <w:bookmarkStart w:id="10" w:name="_Toc447595601"/>
-      <w:r>
-        <w:t>Current</w:t>
-      </w:r>
-      <w:bookmarkEnd w:id="10"/>
     </w:p>
     <w:p>
       <w:pPr>
@@ -5555,7 +5841,7 @@
           <v:shape id="_x0000_i1035" type="#_x0000_t75" style="width:67.5pt;height:23.25pt" o:ole="">
             <v:imagedata r:id="rId36" o:title=""/>
           </v:shape>
-          <o:OLEObject Type="Embed" ProgID="Equation.DSMT4" ShapeID="_x0000_i1035" DrawAspect="Content" ObjectID="_1521337627" r:id="rId37"/>
+          <o:OLEObject Type="Embed" ProgID="Equation.DSMT4" ShapeID="_x0000_i1035" DrawAspect="Content" ObjectID="_1522680425" r:id="rId37"/>
         </w:object>
       </w:r>
     </w:p>
@@ -5563,120 +5849,169 @@
       <w:pPr>
         <w:pStyle w:val="Heading1"/>
       </w:pPr>
-      <w:bookmarkStart w:id="11" w:name="_Toc447595602"/>
+      <w:bookmarkStart w:id="10" w:name="_Toc447595602"/>
       <w:r>
         <w:t>Information Theory</w:t>
       </w:r>
+      <w:bookmarkEnd w:id="10"/>
+    </w:p>
+    <w:p>
+      <w:pPr>
+        <w:pStyle w:val="NoSpacing"/>
+      </w:pPr>
+      <w:proofErr w:type="spellStart"/>
+      <w:proofErr w:type="gramStart"/>
+      <w:r>
+        <w:rPr>
+          <w:b/>
+        </w:rPr>
+        <w:t>binits</w:t>
+      </w:r>
+      <w:proofErr w:type="spellEnd"/>
+      <w:proofErr w:type="gramEnd"/>
+      <w:r>
+        <w:t xml:space="preserve"> [v]</w:t>
+      </w:r>
+      <w:r>
+        <w:t>: binary bits</w:t>
+      </w:r>
+    </w:p>
+    <w:p>
+      <w:pPr>
+        <w:pStyle w:val="NoSpacing"/>
+      </w:pPr>
+    </w:p>
+    <w:p>
+      <w:pPr>
+        <w:pStyle w:val="NoSpacing"/>
+      </w:pPr>
+      <w:r>
+        <w:rPr>
+          <w:b/>
+        </w:rPr>
+        <w:t>Information</w:t>
+      </w:r>
+      <w:r>
+        <w:rPr>
+          <w:b/>
+        </w:rPr>
+        <w:t xml:space="preserve"> Bits</w:t>
+      </w:r>
+      <w:r>
+        <w:rPr>
+          <w:b/>
+        </w:rPr>
+        <w:t xml:space="preserve"> </w:t>
+      </w:r>
+      <w:r>
+        <w:t>[</w:t>
+      </w:r>
+      <w:proofErr w:type="spellStart"/>
+      <w:r>
+        <w:t>I</w:t>
+      </w:r>
+      <w:r>
+        <w:rPr>
+          <w:vertAlign w:val="subscript"/>
+        </w:rPr>
+        <w:t>k</w:t>
+      </w:r>
+      <w:proofErr w:type="spellEnd"/>
+      <w:r>
+        <w:t xml:space="preserve">]: </w:t>
+      </w:r>
+      <w:proofErr w:type="gramStart"/>
+      <w:r>
+        <w:t>log</w:t>
+      </w:r>
+      <w:r>
+        <w:rPr>
+          <w:vertAlign w:val="subscript"/>
+        </w:rPr>
+        <w:t>2</w:t>
+      </w:r>
+      <w:r>
+        <w:t>(</w:t>
+      </w:r>
+      <w:proofErr w:type="gramEnd"/>
+      <w:r>
+        <w:t>1/</w:t>
+      </w:r>
+      <w:proofErr w:type="spellStart"/>
+      <w:r>
+        <w:t>P</w:t>
+      </w:r>
+      <w:r>
+        <w:rPr>
+          <w:vertAlign w:val="subscript"/>
+        </w:rPr>
+        <w:t>k</w:t>
+      </w:r>
+      <w:proofErr w:type="spellEnd"/>
+      <w:r>
+        <w:t>)</w:t>
+      </w:r>
+    </w:p>
+    <w:p>
+      <w:pPr>
+        <w:pStyle w:val="NoSpacing"/>
+      </w:pPr>
+    </w:p>
+    <w:p>
+      <w:pPr>
+        <w:pStyle w:val="NoSpacing"/>
+      </w:pPr>
+      <w:r>
+        <w:rPr>
+          <w:b/>
+        </w:rPr>
+        <w:t>Prefix Property</w:t>
+      </w:r>
+      <w:r>
+        <w:t>: no sequences can be obtained from each other by adding more binary digits to the shorter sequence</w:t>
+      </w:r>
+    </w:p>
+    <w:p>
+      <w:pPr>
+        <w:pStyle w:val="NoSpacing"/>
+      </w:pPr>
+    </w:p>
+    <w:p>
+      <w:pPr>
+        <w:pStyle w:val="NoSpacing"/>
+      </w:pPr>
+      <w:r>
+        <w:rPr>
+          <w:b/>
+        </w:rPr>
+        <w:t>Source Information Rate</w:t>
+      </w:r>
+      <w:r>
+        <w:t xml:space="preserve"> [R]: </w:t>
+      </w:r>
+      <w:r>
+        <w:t>R = r × H</w:t>
+      </w:r>
+    </w:p>
+    <w:p>
+      <w:pPr>
+        <w:pStyle w:val="NoSpacing"/>
+      </w:pPr>
+    </w:p>
+    <w:p>
+      <w:pPr>
+        <w:pStyle w:val="Heading2"/>
+      </w:pPr>
+      <w:bookmarkStart w:id="11" w:name="_Toc447595603"/>
+      <w:r>
+        <w:t>Shannon-</w:t>
+      </w:r>
+      <w:proofErr w:type="spellStart"/>
+      <w:r>
+        <w:t>Fano</w:t>
+      </w:r>
       <w:bookmarkEnd w:id="11"/>
-    </w:p>
-    <w:p>
-      <w:pPr>
-        <w:pStyle w:val="NoSpacing"/>
-      </w:pPr>
-      <w:r>
-        <w:rPr>
-          <w:b/>
-        </w:rPr>
-        <w:t>binits</w:t>
-      </w:r>
-      <w:r>
-        <w:t xml:space="preserve"> [v]</w:t>
-      </w:r>
-      <w:r>
-        <w:t>: binary bits</w:t>
-      </w:r>
-    </w:p>
-    <w:p>
-      <w:pPr>
-        <w:pStyle w:val="NoSpacing"/>
-      </w:pPr>
-    </w:p>
-    <w:p>
-      <w:pPr>
-        <w:pStyle w:val="NoSpacing"/>
-      </w:pPr>
-      <w:r>
-        <w:rPr>
-          <w:b/>
-        </w:rPr>
-        <w:t>Information</w:t>
-      </w:r>
-      <w:r>
-        <w:rPr>
-          <w:b/>
-        </w:rPr>
-        <w:t xml:space="preserve"> Bits</w:t>
-      </w:r>
-      <w:r>
-        <w:rPr>
-          <w:b/>
-        </w:rPr>
-        <w:t xml:space="preserve"> </w:t>
-      </w:r>
-      <w:r>
-        <w:t>[I</w:t>
-      </w:r>
-      <w:r>
-        <w:rPr>
-          <w:vertAlign w:val="subscript"/>
-        </w:rPr>
-        <w:t>k</w:t>
-      </w:r>
-      <w:r>
-        <w:t>]: log</w:t>
-      </w:r>
-      <w:r>
-        <w:rPr>
-          <w:vertAlign w:val="subscript"/>
-        </w:rPr>
-        <w:t>2</w:t>
-      </w:r>
-      <w:r>
-        <w:t>(1/P</w:t>
-      </w:r>
-      <w:r>
-        <w:rPr>
-          <w:vertAlign w:val="subscript"/>
-        </w:rPr>
-        <w:t>k</w:t>
-      </w:r>
-      <w:r>
-        <w:t>)</w:t>
-      </w:r>
-    </w:p>
-    <w:p>
-      <w:pPr>
-        <w:pStyle w:val="NoSpacing"/>
-      </w:pPr>
-    </w:p>
-    <w:p>
-      <w:pPr>
-        <w:pStyle w:val="NoSpacing"/>
-      </w:pPr>
-      <w:r>
-        <w:rPr>
-          <w:b/>
-        </w:rPr>
-        <w:t>Prefix Property</w:t>
-      </w:r>
-      <w:r>
-        <w:t>: no sequences can be obtained from each other by adding more binary digits to the shorter sequence</w:t>
-      </w:r>
-    </w:p>
-    <w:p>
-      <w:pPr>
-        <w:pStyle w:val="NoSpacing"/>
-      </w:pPr>
-    </w:p>
-    <w:p>
-      <w:pPr>
-        <w:pStyle w:val="Heading2"/>
-      </w:pPr>
-      <w:bookmarkStart w:id="12" w:name="_Toc447595603"/>
-      <w:r>
-        <w:t>Shannon-Fano</w:t>
-      </w:r>
-      <w:bookmarkEnd w:id="12"/>
+      <w:proofErr w:type="spellEnd"/>
     </w:p>
     <w:p>
       <w:pPr>
@@ -5692,7 +6027,25 @@
           <w:b/>
           <w:szCs w:val="24"/>
         </w:rPr>
-        <w:t>Shannon-Fano code</w:t>
+        <w:t>Shannon-</w:t>
+      </w:r>
+      <w:proofErr w:type="spellStart"/>
+      <w:r>
+        <w:rPr>
+          <w:rFonts w:cs="Times New Roman"/>
+          <w:b/>
+          <w:szCs w:val="24"/>
+        </w:rPr>
+        <w:t>Fano</w:t>
+      </w:r>
+      <w:proofErr w:type="spellEnd"/>
+      <w:r>
+        <w:rPr>
+          <w:rFonts w:cs="Times New Roman"/>
+          <w:b/>
+          <w:szCs w:val="24"/>
+        </w:rPr>
+        <w:t xml:space="preserve"> code</w:t>
       </w:r>
       <w:r>
         <w:rPr>
@@ -5873,11 +6226,11 @@
       <w:pPr>
         <w:pStyle w:val="Heading2"/>
       </w:pPr>
-      <w:bookmarkStart w:id="13" w:name="_Toc447595604"/>
+      <w:bookmarkStart w:id="12" w:name="_Toc447595604"/>
       <w:r>
         <w:t>Huffman Coding</w:t>
       </w:r>
-      <w:bookmarkEnd w:id="13"/>
+      <w:bookmarkEnd w:id="12"/>
     </w:p>
     <w:p>
       <w:pPr>
@@ -5913,7 +6266,7 @@
           <v:shape id="_x0000_i1036" type="#_x0000_t75" style="width:66.75pt;height:71.75pt" o:ole="">
             <v:imagedata r:id="rId38" o:title=""/>
           </v:shape>
-          <o:OLEObject Type="Embed" ProgID="Equation.3" ShapeID="_x0000_i1036" DrawAspect="Content" ObjectID="_1521337628" r:id="rId39"/>
+          <o:OLEObject Type="Embed" ProgID="Equation.3" ShapeID="_x0000_i1036" DrawAspect="Content" ObjectID="_1522680426" r:id="rId39"/>
         </w:object>
       </w:r>
     </w:p>
@@ -5946,7 +6299,7 @@
           <v:shape id="_x0000_i1037" type="#_x0000_t75" style="width:33.75pt;height:31.5pt" o:ole="">
             <v:imagedata r:id="rId40" o:title=""/>
           </v:shape>
-          <o:OLEObject Type="Embed" ProgID="Equation.3" ShapeID="_x0000_i1037" DrawAspect="Content" ObjectID="_1521337629" r:id="rId41"/>
+          <o:OLEObject Type="Embed" ProgID="Equation.3" ShapeID="_x0000_i1037" DrawAspect="Content" ObjectID="_1522680427" r:id="rId41"/>
         </w:object>
       </w:r>
       <w:r>
@@ -5988,7 +6341,11 @@
         <w:pStyle w:val="NoSpacing"/>
       </w:pPr>
       <w:r>
-        <w:t>H = I</w:t>
+        <w:t xml:space="preserve">H = </w:t>
+      </w:r>
+      <w:proofErr w:type="spellStart"/>
+      <w:r>
+        <w:t>I</w:t>
       </w:r>
       <w:r>
         <w:rPr>
@@ -5996,6 +6353,7 @@
         </w:rPr>
         <w:t>total</w:t>
       </w:r>
+      <w:proofErr w:type="spellEnd"/>
       <w:r>
         <w:t>/L</w:t>
       </w:r>
@@ -6006,7 +6364,15 @@
       </w:pPr>
       <w:r>
         <w:tab/>
-        <w:t>= sum(P</w:t>
+        <w:t xml:space="preserve">= </w:t>
+      </w:r>
+      <w:proofErr w:type="gramStart"/>
+      <w:r>
+        <w:t>sum(</w:t>
+      </w:r>
+      <w:proofErr w:type="gramEnd"/>
+      <w:r>
+        <w:t>P</w:t>
       </w:r>
       <w:r>
         <w:rPr>
@@ -6024,7 +6390,11 @@
         <w:t>2</w:t>
       </w:r>
       <w:r>
-        <w:t>(1/P</w:t>
+        <w:t>(1/</w:t>
+      </w:r>
+      <w:proofErr w:type="spellStart"/>
+      <w:r>
+        <w:t>P</w:t>
       </w:r>
       <w:r>
         <w:rPr>
@@ -6032,6 +6402,7 @@
         </w:rPr>
         <w:t>k</w:t>
       </w:r>
+      <w:proofErr w:type="spellEnd"/>
       <w:r>
         <w:t>), k=1..m)</w:t>
       </w:r>
@@ -6045,10 +6416,10 @@
           <w:position w:val="-34"/>
         </w:rPr>
         <w:object w:dxaOrig="1900" w:dyaOrig="780" w14:anchorId="77257CF1">
-          <v:shape id="_x0000_i1038" type="#_x0000_t75" style="width:95.5pt;height:39.25pt" o:ole="">
+          <v:shape id="_x0000_i1051" type="#_x0000_t75" style="width:95.5pt;height:39.25pt" o:ole="">
             <v:imagedata r:id="rId42" o:title=""/>
           </v:shape>
-          <o:OLEObject Type="Embed" ProgID="Equation.3" ShapeID="_x0000_i1038" DrawAspect="Content" ObjectID="_1521337630" r:id="rId43"/>
+          <o:OLEObject Type="Embed" ProgID="Equation.3" ShapeID="_x0000_i1051" DrawAspect="Content" ObjectID="_1522680428" r:id="rId43"/>
         </w:object>
       </w:r>
     </w:p>
@@ -6078,6 +6449,7 @@
           <w:numId w:val="15"/>
         </w:numPr>
       </w:pPr>
+      <w:proofErr w:type="spellStart"/>
       <w:r>
         <w:t>P</w:t>
       </w:r>
@@ -6087,6 +6459,7 @@
         </w:rPr>
         <w:t>k</w:t>
       </w:r>
+      <w:proofErr w:type="spellEnd"/>
       <w:r>
         <w:t xml:space="preserve"> = 0 / 1 </w:t>
       </w:r>
@@ -6144,6 +6517,7 @@
           <w:numId w:val="15"/>
         </w:numPr>
       </w:pPr>
+      <w:proofErr w:type="spellStart"/>
       <w:r>
         <w:t>H</w:t>
       </w:r>
@@ -6153,6 +6527,7 @@
         </w:rPr>
         <w:t>max</w:t>
       </w:r>
+      <w:proofErr w:type="spellEnd"/>
       <w:r>
         <w:t xml:space="preserve"> = log</w:t>
       </w:r>
@@ -6183,13 +6558,13 @@
       <w:pPr>
         <w:pStyle w:val="Heading1"/>
       </w:pPr>
-      <w:bookmarkStart w:id="14" w:name="_Toc442171464"/>
-      <w:bookmarkStart w:id="15" w:name="_Toc447595605"/>
+      <w:bookmarkStart w:id="13" w:name="_Toc442171464"/>
+      <w:bookmarkStart w:id="14" w:name="_Toc447595605"/>
       <w:r>
         <w:t>Message Sampling</w:t>
       </w:r>
+      <w:bookmarkEnd w:id="13"/>
       <w:bookmarkEnd w:id="14"/>
-      <w:bookmarkEnd w:id="15"/>
     </w:p>
     <w:p>
       <w:pPr>
@@ -6706,12 +7081,14 @@
           <w:numId w:val="10"/>
         </w:numPr>
       </w:pPr>
+      <w:proofErr w:type="spellStart"/>
       <w:r>
         <w:rPr>
           <w:b/>
         </w:rPr>
         <w:t>Biphase</w:t>
       </w:r>
+      <w:proofErr w:type="spellEnd"/>
       <w:r>
         <w:t>:</w:t>
       </w:r>
@@ -6923,13 +7300,13 @@
       <w:pPr>
         <w:pStyle w:val="Heading2"/>
       </w:pPr>
-      <w:bookmarkStart w:id="16" w:name="_Toc442171465"/>
-      <w:bookmarkStart w:id="17" w:name="_Toc447595606"/>
+      <w:bookmarkStart w:id="15" w:name="_Toc442171465"/>
+      <w:bookmarkStart w:id="16" w:name="_Toc447595606"/>
       <w:r>
         <w:t>Pulse Code Modulation</w:t>
       </w:r>
+      <w:bookmarkEnd w:id="15"/>
       <w:bookmarkEnd w:id="16"/>
-      <w:bookmarkEnd w:id="17"/>
     </w:p>
     <w:p>
       <w:pPr>
@@ -7010,54 +7387,64 @@
       <w:pPr>
         <w:pStyle w:val="Heading3"/>
       </w:pPr>
-      <w:bookmarkStart w:id="18" w:name="_Regenerative_repeater"/>
-      <w:bookmarkStart w:id="19" w:name="_Toc442171466"/>
-      <w:bookmarkStart w:id="20" w:name="_Toc447595607"/>
+      <w:bookmarkStart w:id="17" w:name="_Regenerative_repeater"/>
+      <w:bookmarkStart w:id="18" w:name="_Toc442171466"/>
+      <w:bookmarkStart w:id="19" w:name="_Toc447595607"/>
+      <w:bookmarkEnd w:id="17"/>
+      <w:r>
+        <w:t>Regenerative repeater</w:t>
+      </w:r>
       <w:bookmarkEnd w:id="18"/>
-      <w:r>
+      <w:bookmarkEnd w:id="19"/>
+    </w:p>
+    <w:p>
+      <w:pPr>
+        <w:pStyle w:val="NoSpacing"/>
+      </w:pPr>
+      <w:r>
+        <w:rPr>
+          <w:b/>
+        </w:rPr>
         <w:t>Regenerative repeater</w:t>
       </w:r>
-      <w:bookmarkEnd w:id="19"/>
+      <w:r>
+        <w:t>: amplitudes to make sure that the signal stays strong after travelling over large distances</w:t>
+      </w:r>
+    </w:p>
+    <w:p>
+      <w:pPr>
+        <w:pStyle w:val="NoSpacing"/>
+      </w:pPr>
+      <w:proofErr w:type="gramStart"/>
+      <w:r>
+        <w:t>brb</w:t>
+      </w:r>
+      <w:proofErr w:type="gramEnd"/>
+      <w:r>
+        <w:t xml:space="preserve"> </w:t>
+      </w:r>
+      <w:proofErr w:type="spellStart"/>
+      <w:r>
+        <w:t>tho</w:t>
+      </w:r>
+      <w:proofErr w:type="spellEnd"/>
+    </w:p>
+    <w:p>
+      <w:pPr>
+        <w:pStyle w:val="NoSpacing"/>
+      </w:pPr>
+    </w:p>
+    <w:p>
+      <w:pPr>
+        <w:pStyle w:val="Heading3"/>
+      </w:pPr>
+      <w:bookmarkStart w:id="20" w:name="_Toc442171467"/>
+      <w:bookmarkStart w:id="21" w:name="_Toc447595608"/>
+      <w:r>
+        <w:t>Pulse Width Modulation</w:t>
+      </w:r>
       <w:bookmarkEnd w:id="20"/>
-    </w:p>
-    <w:p>
-      <w:pPr>
-        <w:pStyle w:val="NoSpacing"/>
-      </w:pPr>
-      <w:r>
-        <w:rPr>
-          <w:b/>
-        </w:rPr>
-        <w:t>Regenerative repeater</w:t>
-      </w:r>
-      <w:r>
-        <w:t>: amplitudes to make sure that the signal stays strong after travelling over large distances</w:t>
-      </w:r>
-    </w:p>
-    <w:p>
-      <w:pPr>
-        <w:pStyle w:val="NoSpacing"/>
-      </w:pPr>
-      <w:r>
-        <w:t>brb tho</w:t>
-      </w:r>
-    </w:p>
-    <w:p>
-      <w:pPr>
-        <w:pStyle w:val="NoSpacing"/>
-      </w:pPr>
-    </w:p>
-    <w:p>
-      <w:pPr>
-        <w:pStyle w:val="Heading3"/>
-      </w:pPr>
-      <w:bookmarkStart w:id="21" w:name="_Toc442171467"/>
-      <w:bookmarkStart w:id="22" w:name="_Toc447595608"/>
-      <w:r>
-        <w:t>Pulse Width Modulation</w:t>
-      </w:r>
       <w:bookmarkEnd w:id="21"/>
-      <w:bookmarkEnd w:id="22"/>
     </w:p>
     <w:p>
       <w:pPr>
@@ -7106,13 +7493,13 @@
       <w:pPr>
         <w:pStyle w:val="Heading3"/>
       </w:pPr>
-      <w:bookmarkStart w:id="23" w:name="_Toc442171468"/>
-      <w:bookmarkStart w:id="24" w:name="_Toc447595609"/>
+      <w:bookmarkStart w:id="22" w:name="_Toc442171468"/>
+      <w:bookmarkStart w:id="23" w:name="_Toc447595609"/>
       <w:r>
         <w:t>Pulse Position Modulation</w:t>
       </w:r>
+      <w:bookmarkEnd w:id="22"/>
       <w:bookmarkEnd w:id="23"/>
-      <w:bookmarkEnd w:id="24"/>
     </w:p>
     <w:p>
       <w:pPr>
@@ -7147,98 +7534,100 @@
       <w:pPr>
         <w:pStyle w:val="Heading1"/>
       </w:pPr>
-      <w:bookmarkStart w:id="25" w:name="_Toc447595610"/>
+      <w:bookmarkStart w:id="24" w:name="_Toc447595610"/>
       <w:r>
         <w:t>Quantization</w:t>
       </w:r>
+      <w:bookmarkEnd w:id="24"/>
+    </w:p>
+    <w:p>
+      <w:pPr>
+        <w:pStyle w:val="NoSpacing"/>
+      </w:pPr>
+      <w:r>
+        <w:rPr>
+          <w:b/>
+        </w:rPr>
+        <w:t>Quantization</w:t>
+      </w:r>
+      <w:r>
+        <w:t>: truncates, rounds sample amplitudes, reducing precision, to lowering bits necessary for encoding</w:t>
+      </w:r>
+    </w:p>
+    <w:p>
+      <w:pPr>
+        <w:pStyle w:val="NoSpacing"/>
+        <w:rPr>
+          <w:b/>
+        </w:rPr>
+      </w:pPr>
+    </w:p>
+    <w:p>
+      <w:pPr>
+        <w:pStyle w:val="NoSpacing"/>
+      </w:pPr>
+      <w:r>
+        <w:rPr>
+          <w:b/>
+        </w:rPr>
+        <w:t>Quantization level</w:t>
+      </w:r>
+      <w:r>
+        <w:t xml:space="preserve"> [</w:t>
+      </w:r>
+      <w:r>
+        <w:t>L</w:t>
+      </w:r>
+      <w:r>
+        <w:t>]: number of possible values within range, after rounding</w:t>
+      </w:r>
+    </w:p>
+    <w:p>
+      <w:pPr>
+        <w:pStyle w:val="NoSpacing"/>
+      </w:pPr>
+    </w:p>
+    <w:p>
+      <w:pPr>
+        <w:pStyle w:val="NoSpacing"/>
+      </w:pPr>
+      <w:r>
+        <w:rPr>
+          <w:b/>
+        </w:rPr>
+        <w:t>Quantization error</w:t>
+      </w:r>
+      <w:r>
+        <w:t xml:space="preserve"> [q]:</w:t>
+      </w:r>
+    </w:p>
+    <w:p>
+      <w:pPr>
+        <w:pStyle w:val="NoSpacing"/>
+      </w:pPr>
+    </w:p>
+    <w:p>
+      <w:pPr>
+        <w:pStyle w:val="Heading2"/>
+      </w:pPr>
+      <w:bookmarkStart w:id="25" w:name="_Toc447595611"/>
+      <w:r>
+        <w:t>Uniform Quantization</w:t>
+      </w:r>
       <w:bookmarkEnd w:id="25"/>
     </w:p>
     <w:p>
       <w:pPr>
         <w:pStyle w:val="NoSpacing"/>
       </w:pPr>
-      <w:r>
-        <w:rPr>
-          <w:b/>
-        </w:rPr>
-        <w:t>Quantization</w:t>
-      </w:r>
-      <w:r>
-        <w:t>: truncates, rounds sample amplitudes, reducing precision, to lowering bits necessary for encoding</w:t>
-      </w:r>
-    </w:p>
-    <w:p>
-      <w:pPr>
-        <w:pStyle w:val="NoSpacing"/>
-        <w:rPr>
-          <w:b/>
-        </w:rPr>
-      </w:pPr>
-    </w:p>
-    <w:p>
-      <w:pPr>
-        <w:pStyle w:val="NoSpacing"/>
-      </w:pPr>
-      <w:r>
-        <w:rPr>
-          <w:b/>
-        </w:rPr>
-        <w:t>Quantization level</w:t>
-      </w:r>
-      <w:r>
-        <w:t xml:space="preserve"> [</w:t>
-      </w:r>
-      <w:r>
-        <w:t>L</w:t>
-      </w:r>
-      <w:r>
-        <w:t>]: number of possible values within range, after rounding</w:t>
-      </w:r>
-    </w:p>
-    <w:p>
-      <w:pPr>
-        <w:pStyle w:val="NoSpacing"/>
-      </w:pPr>
-    </w:p>
-    <w:p>
-      <w:pPr>
-        <w:pStyle w:val="NoSpacing"/>
-      </w:pPr>
-      <w:r>
-        <w:rPr>
-          <w:b/>
-        </w:rPr>
-        <w:t>Quantization error</w:t>
-      </w:r>
-      <w:r>
-        <w:t xml:space="preserve"> [q]:</w:t>
-      </w:r>
-    </w:p>
-    <w:p>
-      <w:pPr>
-        <w:pStyle w:val="NoSpacing"/>
-      </w:pPr>
-    </w:p>
-    <w:p>
-      <w:pPr>
-        <w:pStyle w:val="Heading2"/>
-      </w:pPr>
-      <w:bookmarkStart w:id="26" w:name="_Toc447595611"/>
-      <w:r>
-        <w:t>Uniform Quantization</w:t>
-      </w:r>
-      <w:bookmarkEnd w:id="26"/>
-    </w:p>
-    <w:p>
-      <w:pPr>
-        <w:pStyle w:val="NoSpacing"/>
-      </w:pPr>
+      <w:proofErr w:type="spellStart"/>
       <w:r>
         <w:rPr>
           <w:b/>
         </w:rPr>
         <w:t>Quantizer</w:t>
       </w:r>
+      <w:proofErr w:type="spellEnd"/>
       <w:r>
         <w:t>:</w:t>
       </w:r>
@@ -7351,7 +7740,11 @@
         <w:t>[δ]:</w:t>
       </w:r>
       <w:r>
-        <w:t xml:space="preserve"> (x</w:t>
+        <w:t xml:space="preserve"> (</w:t>
+      </w:r>
+      <w:proofErr w:type="spellStart"/>
+      <w:r>
+        <w:t>x</w:t>
       </w:r>
       <w:r>
         <w:rPr>
@@ -7359,8 +7752,13 @@
         </w:rPr>
         <w:t>max</w:t>
       </w:r>
-      <w:r>
-        <w:t xml:space="preserve"> – x</w:t>
+      <w:proofErr w:type="spellEnd"/>
+      <w:r>
+        <w:t xml:space="preserve"> – </w:t>
+      </w:r>
+      <w:proofErr w:type="spellStart"/>
+      <w:r>
+        <w:t>x</w:t>
       </w:r>
       <w:r>
         <w:rPr>
@@ -7368,6 +7766,7 @@
         </w:rPr>
         <w:t>min</w:t>
       </w:r>
+      <w:proofErr w:type="spellEnd"/>
       <w:r>
         <w:t>)/L</w:t>
       </w:r>
@@ -7407,20 +7806,40 @@
         <w:t>Mid-tread</w:t>
       </w:r>
       <w:r>
-        <w:t>: origin is in middle of plateau, where error is sawtooth wave</w:t>
-      </w:r>
-    </w:p>
-    <w:p>
-      <w:pPr>
-        <w:pStyle w:val="NoSpacing"/>
-      </w:pPr>
-    </w:p>
-    <w:p>
-      <w:pPr>
-        <w:pStyle w:val="NoSpacing"/>
-      </w:pPr>
-      <w:r>
-        <w:t>– δ/2 &lt; x(nT</w:t>
+        <w:t xml:space="preserve">: origin is in middle of plateau, where error is </w:t>
+      </w:r>
+      <w:proofErr w:type="spellStart"/>
+      <w:r>
+        <w:t>sawtooth</w:t>
+      </w:r>
+      <w:proofErr w:type="spellEnd"/>
+      <w:r>
+        <w:t xml:space="preserve"> wave</w:t>
+      </w:r>
+    </w:p>
+    <w:p>
+      <w:pPr>
+        <w:pStyle w:val="NoSpacing"/>
+      </w:pPr>
+    </w:p>
+    <w:p>
+      <w:pPr>
+        <w:pStyle w:val="NoSpacing"/>
+      </w:pPr>
+      <w:r>
+        <w:t xml:space="preserve">– </w:t>
+      </w:r>
+      <w:proofErr w:type="gramStart"/>
+      <w:r>
+        <w:t>δ/2</w:t>
+      </w:r>
+      <w:proofErr w:type="gramEnd"/>
+      <w:r>
+        <w:t xml:space="preserve"> &lt; x(</w:t>
+      </w:r>
+      <w:proofErr w:type="spellStart"/>
+      <w:r>
+        <w:t>nT</w:t>
       </w:r>
       <w:r>
         <w:rPr>
@@ -7428,6 +7847,7 @@
         </w:rPr>
         <w:t>s</w:t>
       </w:r>
+      <w:proofErr w:type="spellEnd"/>
       <w:r>
         <w:t xml:space="preserve">) </w:t>
       </w:r>
@@ -7445,6 +7865,8 @@
       <w:pPr>
         <w:pStyle w:val="NoSpacing"/>
       </w:pPr>
+      <w:proofErr w:type="spellStart"/>
+      <w:proofErr w:type="gramStart"/>
       <w:r>
         <w:t>x</w:t>
       </w:r>
@@ -7454,8 +7876,14 @@
         </w:rPr>
         <w:t>q</w:t>
       </w:r>
-      <w:r>
-        <w:t>(nT</w:t>
+      <w:proofErr w:type="spellEnd"/>
+      <w:r>
+        <w:t>(</w:t>
+      </w:r>
+      <w:proofErr w:type="spellStart"/>
+      <w:proofErr w:type="gramEnd"/>
+      <w:r>
+        <w:t>nT</w:t>
       </w:r>
       <w:r>
         <w:rPr>
@@ -7463,6 +7891,7 @@
         </w:rPr>
         <w:t>s</w:t>
       </w:r>
+      <w:proofErr w:type="spellEnd"/>
       <w:r>
         <w:t>) = 0</w:t>
       </w:r>
@@ -7476,8 +7905,13 @@
       <w:pPr>
         <w:pStyle w:val="NoSpacing"/>
       </w:pPr>
-      <w:r>
-        <w:t xml:space="preserve">δ/2 </w:t>
+      <w:proofErr w:type="gramStart"/>
+      <w:r>
+        <w:t>δ/2</w:t>
+      </w:r>
+      <w:proofErr w:type="gramEnd"/>
+      <w:r>
+        <w:t xml:space="preserve"> </w:t>
       </w:r>
       <w:r>
         <w:rPr>
@@ -7486,7 +7920,11 @@
         <w:t>≤</w:t>
       </w:r>
       <w:r>
-        <w:t xml:space="preserve"> x(nT</w:t>
+        <w:t xml:space="preserve"> x(</w:t>
+      </w:r>
+      <w:proofErr w:type="spellStart"/>
+      <w:r>
+        <w:t>nT</w:t>
       </w:r>
       <w:r>
         <w:rPr>
@@ -7494,6 +7932,7 @@
         </w:rPr>
         <w:t>s</w:t>
       </w:r>
+      <w:proofErr w:type="spellEnd"/>
       <w:r>
         <w:t xml:space="preserve">) </w:t>
       </w:r>
@@ -7511,6 +7950,8 @@
       <w:pPr>
         <w:pStyle w:val="NoSpacing"/>
       </w:pPr>
+      <w:proofErr w:type="spellStart"/>
+      <w:proofErr w:type="gramStart"/>
       <w:r>
         <w:t>x</w:t>
       </w:r>
@@ -7520,8 +7961,14 @@
         </w:rPr>
         <w:t>q</w:t>
       </w:r>
-      <w:r>
-        <w:t xml:space="preserve"> (nT</w:t>
+      <w:proofErr w:type="spellEnd"/>
+      <w:proofErr w:type="gramEnd"/>
+      <w:r>
+        <w:t xml:space="preserve"> (</w:t>
+      </w:r>
+      <w:proofErr w:type="spellStart"/>
+      <w:r>
+        <w:t>nT</w:t>
       </w:r>
       <w:r>
         <w:rPr>
@@ -7529,6 +7976,7 @@
         </w:rPr>
         <w:t>s</w:t>
       </w:r>
+      <w:proofErr w:type="spellEnd"/>
       <w:r>
         <w:t>) = δ</w:t>
       </w:r>
@@ -7549,20 +7997,37 @@
         <w:t>Mid-rise</w:t>
       </w:r>
       <w:r>
-        <w:t>: origin is in middle of cliff, where error is negative sawtooth wave</w:t>
-      </w:r>
-    </w:p>
-    <w:p>
-      <w:pPr>
-        <w:pStyle w:val="NoSpacing"/>
-      </w:pPr>
-    </w:p>
-    <w:p>
-      <w:pPr>
-        <w:pStyle w:val="NoSpacing"/>
-      </w:pPr>
-      <w:r>
-        <w:t>0 &lt; x(nT</w:t>
+        <w:t xml:space="preserve">: origin is in middle of cliff, where error is negative </w:t>
+      </w:r>
+      <w:proofErr w:type="spellStart"/>
+      <w:r>
+        <w:t>sawtooth</w:t>
+      </w:r>
+      <w:proofErr w:type="spellEnd"/>
+      <w:r>
+        <w:t xml:space="preserve"> wave</w:t>
+      </w:r>
+    </w:p>
+    <w:p>
+      <w:pPr>
+        <w:pStyle w:val="NoSpacing"/>
+      </w:pPr>
+    </w:p>
+    <w:p>
+      <w:pPr>
+        <w:pStyle w:val="NoSpacing"/>
+      </w:pPr>
+      <w:r>
+        <w:t xml:space="preserve">0 &lt; </w:t>
+      </w:r>
+      <w:proofErr w:type="gramStart"/>
+      <w:r>
+        <w:t>x(</w:t>
+      </w:r>
+      <w:proofErr w:type="spellStart"/>
+      <w:proofErr w:type="gramEnd"/>
+      <w:r>
+        <w:t>nT</w:t>
       </w:r>
       <w:r>
         <w:rPr>
@@ -7570,6 +8035,7 @@
         </w:rPr>
         <w:t>s</w:t>
       </w:r>
+      <w:proofErr w:type="spellEnd"/>
       <w:r>
         <w:t>) &lt; δ</w:t>
       </w:r>
@@ -7578,6 +8044,8 @@
       <w:pPr>
         <w:pStyle w:val="NoSpacing"/>
       </w:pPr>
+      <w:proofErr w:type="spellStart"/>
+      <w:proofErr w:type="gramStart"/>
       <w:r>
         <w:t>x</w:t>
       </w:r>
@@ -7587,8 +8055,14 @@
         </w:rPr>
         <w:t>q</w:t>
       </w:r>
-      <w:r>
-        <w:t xml:space="preserve"> (nT</w:t>
+      <w:proofErr w:type="spellEnd"/>
+      <w:proofErr w:type="gramEnd"/>
+      <w:r>
+        <w:t xml:space="preserve"> (</w:t>
+      </w:r>
+      <w:proofErr w:type="spellStart"/>
+      <w:r>
+        <w:t>nT</w:t>
       </w:r>
       <w:r>
         <w:rPr>
@@ -7596,6 +8070,7 @@
         </w:rPr>
         <w:t>s</w:t>
       </w:r>
+      <w:proofErr w:type="spellEnd"/>
       <w:r>
         <w:t>) = δ/2</w:t>
       </w:r>
@@ -7609,29 +8084,42 @@
       <w:pPr>
         <w:pStyle w:val="Heading2"/>
       </w:pPr>
-      <w:bookmarkStart w:id="27" w:name="_Toc447595612"/>
+      <w:bookmarkStart w:id="26" w:name="_Toc447595612"/>
       <w:r>
         <w:t>Quantization Error</w:t>
       </w:r>
-      <w:bookmarkEnd w:id="27"/>
-    </w:p>
-    <w:p>
-      <w:pPr>
-        <w:pStyle w:val="NoSpacing"/>
-      </w:pPr>
-    </w:p>
-    <w:p>
-      <w:pPr>
-        <w:pStyle w:val="NoSpacing"/>
-      </w:pPr>
-      <w:r>
-        <w:rPr>
-          <w:b/>
-        </w:rPr>
-        <w:t>Quantizer Output</w:t>
-      </w:r>
-      <w:r>
-        <w:t xml:space="preserve"> [x</w:t>
+      <w:bookmarkEnd w:id="26"/>
+    </w:p>
+    <w:p>
+      <w:pPr>
+        <w:pStyle w:val="NoSpacing"/>
+      </w:pPr>
+    </w:p>
+    <w:p>
+      <w:pPr>
+        <w:pStyle w:val="NoSpacing"/>
+      </w:pPr>
+      <w:proofErr w:type="spellStart"/>
+      <w:r>
+        <w:rPr>
+          <w:b/>
+        </w:rPr>
+        <w:t>Quantizer</w:t>
+      </w:r>
+      <w:proofErr w:type="spellEnd"/>
+      <w:r>
+        <w:rPr>
+          <w:b/>
+        </w:rPr>
+        <w:t xml:space="preserve"> Output</w:t>
+      </w:r>
+      <w:r>
+        <w:t xml:space="preserve"> [</w:t>
+      </w:r>
+      <w:proofErr w:type="spellStart"/>
+      <w:proofErr w:type="gramStart"/>
+      <w:r>
+        <w:t>x</w:t>
       </w:r>
       <w:r>
         <w:rPr>
@@ -7639,8 +8127,14 @@
         </w:rPr>
         <w:t>q</w:t>
       </w:r>
-      <w:r>
-        <w:t>(n</w:t>
+      <w:proofErr w:type="spellEnd"/>
+      <w:r>
+        <w:t>(</w:t>
+      </w:r>
+      <w:proofErr w:type="spellStart"/>
+      <w:proofErr w:type="gramEnd"/>
+      <w:r>
+        <w:t>n</w:t>
       </w:r>
       <w:r>
         <w:rPr>
@@ -7648,6 +8142,7 @@
         </w:rPr>
         <w:t>ts</w:t>
       </w:r>
+      <w:proofErr w:type="spellEnd"/>
       <w:r>
         <w:t>)]:</w:t>
       </w:r>
@@ -7663,7 +8158,16 @@
         <w:t>Sampler Output</w:t>
       </w:r>
       <w:r>
-        <w:t xml:space="preserve"> [x(n</w:t>
+        <w:t xml:space="preserve"> [</w:t>
+      </w:r>
+      <w:proofErr w:type="gramStart"/>
+      <w:r>
+        <w:t>x(</w:t>
+      </w:r>
+      <w:proofErr w:type="spellStart"/>
+      <w:proofErr w:type="gramEnd"/>
+      <w:r>
+        <w:t>n</w:t>
       </w:r>
       <w:r>
         <w:rPr>
@@ -7671,6 +8175,7 @@
         </w:rPr>
         <w:t>ts</w:t>
       </w:r>
+      <w:proofErr w:type="spellEnd"/>
       <w:r>
         <w:t>)]:</w:t>
       </w:r>
@@ -7694,7 +8199,11 @@
         <w:t>Noise Voltage</w:t>
       </w:r>
       <w:r>
-        <w:t xml:space="preserve"> [V</w:t>
+        <w:t xml:space="preserve"> [</w:t>
+      </w:r>
+      <w:proofErr w:type="spellStart"/>
+      <w:r>
+        <w:t>V</w:t>
       </w:r>
       <w:r>
         <w:rPr>
@@ -7702,6 +8211,7 @@
         </w:rPr>
         <w:t>noise</w:t>
       </w:r>
+      <w:proofErr w:type="spellEnd"/>
       <w:r>
         <w:rPr>
           <w:sz w:val="26"/>
@@ -7720,7 +8230,11 @@
         <w:t>Noise Power</w:t>
       </w:r>
       <w:r>
-        <w:t xml:space="preserve"> [P</w:t>
+        <w:t xml:space="preserve"> [</w:t>
+      </w:r>
+      <w:proofErr w:type="spellStart"/>
+      <w:r>
+        <w:t>P</w:t>
       </w:r>
       <w:r>
         <w:rPr>
@@ -7728,6 +8242,7 @@
         </w:rPr>
         <w:t>noise</w:t>
       </w:r>
+      <w:proofErr w:type="spellEnd"/>
       <w:r>
         <w:t xml:space="preserve">]: </w:t>
       </w:r>
@@ -7772,11 +8287,19 @@
           <w:sz w:val="26"/>
         </w:rPr>
       </w:pPr>
+      <w:proofErr w:type="gramStart"/>
       <w:r>
         <w:rPr>
           <w:rFonts w:ascii="Calibri" w:hAnsi="Calibri"/>
         </w:rPr>
-        <w:t>E[ε</w:t>
+        <w:t>E[</w:t>
+      </w:r>
+      <w:proofErr w:type="gramEnd"/>
+      <w:r>
+        <w:rPr>
+          <w:rFonts w:ascii="Calibri" w:hAnsi="Calibri"/>
+        </w:rPr>
+        <w:t>ε</w:t>
       </w:r>
       <w:r>
         <w:rPr>
@@ -7797,10 +8320,10 @@
           <w:position w:val="-6"/>
         </w:rPr>
         <w:object w:dxaOrig="300" w:dyaOrig="320" w14:anchorId="0683AD6E">
-          <v:shape id="_x0000_i1039" type="#_x0000_t75" style="width:15pt;height:15.75pt" o:ole="">
+          <v:shape id="_x0000_i1038" type="#_x0000_t75" style="width:15pt;height:15.75pt" o:ole="">
             <v:imagedata r:id="rId44" o:title=""/>
           </v:shape>
-          <o:OLEObject Type="Embed" ProgID="Equation.DSMT4" ShapeID="_x0000_i1039" DrawAspect="Content" ObjectID="_1521337631" r:id="rId45"/>
+          <o:OLEObject Type="Embed" ProgID="Equation.DSMT4" ShapeID="_x0000_i1038" DrawAspect="Content" ObjectID="_1522680429" r:id="rId45"/>
         </w:object>
       </w:r>
     </w:p>
@@ -7836,10 +8359,10 @@
           <w:position w:val="-14"/>
         </w:rPr>
         <w:object w:dxaOrig="1880" w:dyaOrig="400" w14:anchorId="04A0FB7A">
-          <v:shape id="_x0000_i1040" type="#_x0000_t75" style="width:94pt;height:20pt" o:ole="">
+          <v:shape id="_x0000_i1039" type="#_x0000_t75" style="width:94pt;height:20pt" o:ole="">
             <v:imagedata r:id="rId46" o:title=""/>
           </v:shape>
-          <o:OLEObject Type="Embed" ProgID="Equation.DSMT4" ShapeID="_x0000_i1040" DrawAspect="Content" ObjectID="_1521337632" r:id="rId47"/>
+          <o:OLEObject Type="Embed" ProgID="Equation.DSMT4" ShapeID="_x0000_i1039" DrawAspect="Content" ObjectID="_1522680430" r:id="rId47"/>
         </w:object>
       </w:r>
     </w:p>
@@ -7859,10 +8382,10 @@
           <w:position w:val="-24"/>
         </w:rPr>
         <w:object w:dxaOrig="1140" w:dyaOrig="660" w14:anchorId="2EDC38BC">
-          <v:shape id="_x0000_i1041" type="#_x0000_t75" style="width:56.75pt;height:33.25pt" o:ole="">
+          <v:shape id="_x0000_i1040" type="#_x0000_t75" style="width:56.75pt;height:33.25pt" o:ole="">
             <v:imagedata r:id="rId48" o:title=""/>
           </v:shape>
-          <o:OLEObject Type="Embed" ProgID="Equation.DSMT4" ShapeID="_x0000_i1041" DrawAspect="Content" ObjectID="_1521337633" r:id="rId49"/>
+          <o:OLEObject Type="Embed" ProgID="Equation.DSMT4" ShapeID="_x0000_i1040" DrawAspect="Content" ObjectID="_1522680431" r:id="rId49"/>
         </w:object>
       </w:r>
     </w:p>
@@ -7874,14 +8397,26 @@
           <w:numId w:val="9"/>
         </w:numPr>
       </w:pPr>
-      <w:r>
-        <w:t xml:space="preserve">δ/2 </w:t>
+      <w:proofErr w:type="gramStart"/>
+      <w:r>
+        <w:t>δ/2</w:t>
+      </w:r>
+      <w:proofErr w:type="gramEnd"/>
+      <w:r>
+        <w:t xml:space="preserve"> </w:t>
       </w:r>
       <w:r>
         <w:rPr>
           <w:rFonts w:ascii="Calibri" w:hAnsi="Calibri"/>
         </w:rPr>
-        <w:t>≥ ε</w:t>
+        <w:t xml:space="preserve">≥ </w:t>
+      </w:r>
+      <w:proofErr w:type="spellStart"/>
+      <w:r>
+        <w:rPr>
+          <w:rFonts w:ascii="Calibri" w:hAnsi="Calibri"/>
+        </w:rPr>
+        <w:t>ε</w:t>
       </w:r>
       <w:r>
         <w:rPr>
@@ -7890,6 +8425,7 @@
         </w:rPr>
         <w:t>max</w:t>
       </w:r>
+      <w:proofErr w:type="spellEnd"/>
       <w:r>
         <w:rPr>
           <w:rFonts w:ascii="Calibri" w:hAnsi="Calibri"/>
@@ -7989,7 +8525,11 @@
         <w:pStyle w:val="NoSpacing"/>
       </w:pPr>
       <w:r>
-        <w:t>↑SNR = signal power↑ / P</w:t>
+        <w:t xml:space="preserve">↑SNR = signal power↑ / </w:t>
+      </w:r>
+      <w:proofErr w:type="spellStart"/>
+      <w:r>
+        <w:t>P</w:t>
       </w:r>
       <w:r>
         <w:rPr>
@@ -7997,6 +8537,7 @@
         </w:rPr>
         <w:t>noise</w:t>
       </w:r>
+      <w:proofErr w:type="spellEnd"/>
       <w:r>
         <w:t>↓</w:t>
       </w:r>
@@ -8054,11 +8595,16 @@
       <w:pPr>
         <w:pStyle w:val="Heading2"/>
       </w:pPr>
-      <w:bookmarkStart w:id="28" w:name="_Toc447595613"/>
-      <w:r>
-        <w:t>Signal : Noise</w:t>
-      </w:r>
-      <w:bookmarkEnd w:id="28"/>
+      <w:bookmarkStart w:id="27" w:name="_Toc447595613"/>
+      <w:proofErr w:type="gramStart"/>
+      <w:r>
+        <w:t>Signal :</w:t>
+      </w:r>
+      <w:proofErr w:type="gramEnd"/>
+      <w:r>
+        <w:t xml:space="preserve"> Noise</w:t>
+      </w:r>
+      <w:bookmarkEnd w:id="27"/>
     </w:p>
     <w:p>
       <w:pPr>
@@ -8111,10 +8657,10 @@
           <w:position w:val="-90"/>
         </w:rPr>
         <w:object w:dxaOrig="1500" w:dyaOrig="1280" w14:anchorId="51794DBA">
-          <v:shape id="_x0000_i1042" type="#_x0000_t75" style="width:74.75pt;height:64.25pt" o:ole="">
+          <v:shape id="_x0000_i1041" type="#_x0000_t75" style="width:74.75pt;height:64.25pt" o:ole="">
             <v:imagedata r:id="rId50" o:title=""/>
           </v:shape>
-          <o:OLEObject Type="Embed" ProgID="Equation.DSMT4" ShapeID="_x0000_i1042" DrawAspect="Content" ObjectID="_1521337634" r:id="rId51"/>
+          <o:OLEObject Type="Embed" ProgID="Equation.DSMT4" ShapeID="_x0000_i1041" DrawAspect="Content" ObjectID="_1522680432" r:id="rId51"/>
         </w:object>
       </w:r>
     </w:p>
@@ -8170,10 +8716,10 @@
           <w:position w:val="-82"/>
         </w:rPr>
         <w:object w:dxaOrig="1719" w:dyaOrig="1760" w14:anchorId="35A7B2B6">
-          <v:shape id="_x0000_i1043" type="#_x0000_t75" style="width:85.75pt;height:87.75pt" o:ole="">
+          <v:shape id="_x0000_i1042" type="#_x0000_t75" style="width:85.75pt;height:87.75pt" o:ole="">
             <v:imagedata r:id="rId52" o:title=""/>
           </v:shape>
-          <o:OLEObject Type="Embed" ProgID="Equation.DSMT4" ShapeID="_x0000_i1043" DrawAspect="Content" ObjectID="_1521337635" r:id="rId53"/>
+          <o:OLEObject Type="Embed" ProgID="Equation.DSMT4" ShapeID="_x0000_i1042" DrawAspect="Content" ObjectID="_1522680433" r:id="rId53"/>
         </w:object>
       </w:r>
     </w:p>
@@ -8186,10 +8732,10 @@
           <w:position w:val="-14"/>
         </w:rPr>
         <w:object w:dxaOrig="1719" w:dyaOrig="400" w14:anchorId="7D7FB74C">
-          <v:shape id="_x0000_i1044" type="#_x0000_t75" style="width:85.75pt;height:20pt" o:ole="">
+          <v:shape id="_x0000_i1043" type="#_x0000_t75" style="width:85.75pt;height:20pt" o:ole="">
             <v:imagedata r:id="rId54" o:title=""/>
           </v:shape>
-          <o:OLEObject Type="Embed" ProgID="Equation.DSMT4" ShapeID="_x0000_i1044" DrawAspect="Content" ObjectID="_1521337636" r:id="rId55"/>
+          <o:OLEObject Type="Embed" ProgID="Equation.DSMT4" ShapeID="_x0000_i1043" DrawAspect="Content" ObjectID="_1522680434" r:id="rId55"/>
         </w:object>
       </w:r>
     </w:p>
@@ -8209,7 +8755,11 @@
         <w:t>Nyquist sampling criterion</w:t>
       </w:r>
       <w:r>
-        <w:t>: you’ll get aliasing if f</w:t>
+        <w:t xml:space="preserve">: you’ll get aliasing if </w:t>
+      </w:r>
+      <w:proofErr w:type="spellStart"/>
+      <w:r>
+        <w:t>f</w:t>
       </w:r>
       <w:r>
         <w:rPr>
@@ -8217,6 +8767,7 @@
         </w:rPr>
         <w:t>m</w:t>
       </w:r>
+      <w:proofErr w:type="spellEnd"/>
       <w:r>
         <w:t xml:space="preserve"> &gt; </w:t>
       </w:r>
@@ -8328,11 +8879,11 @@
       <w:pPr>
         <w:pStyle w:val="Heading1"/>
       </w:pPr>
-      <w:bookmarkStart w:id="29" w:name="_Toc447595614"/>
+      <w:bookmarkStart w:id="28" w:name="_Toc447595614"/>
       <w:r>
         <w:t>Multiplexing</w:t>
       </w:r>
-      <w:bookmarkEnd w:id="29"/>
+      <w:bookmarkEnd w:id="28"/>
     </w:p>
     <w:p>
       <w:pPr>
@@ -8585,11 +9136,11 @@
       <w:pPr>
         <w:pStyle w:val="Heading2"/>
       </w:pPr>
-      <w:bookmarkStart w:id="30" w:name="_Toc447595615"/>
+      <w:bookmarkStart w:id="29" w:name="_Toc447595615"/>
       <w:r>
         <w:t>Data Rate Management</w:t>
       </w:r>
-      <w:bookmarkEnd w:id="30"/>
+      <w:bookmarkEnd w:id="29"/>
     </w:p>
     <w:p>
       <w:pPr>
@@ -8687,12 +9238,14 @@
           <w:numId w:val="17"/>
         </w:numPr>
       </w:pPr>
+      <w:proofErr w:type="spellStart"/>
       <w:r>
         <w:rPr>
           <w:b/>
         </w:rPr>
         <w:t>Multishot</w:t>
       </w:r>
+      <w:proofErr w:type="spellEnd"/>
       <w:r>
         <w:t>:</w:t>
       </w:r>
@@ -8836,7 +9389,7 @@
       <w:pPr>
         <w:pStyle w:val="Heading1"/>
       </w:pPr>
-      <w:bookmarkStart w:id="31" w:name="_Toc447595616"/>
+      <w:bookmarkStart w:id="30" w:name="_Toc447595616"/>
       <w:r>
         <w:t>E</w:t>
       </w:r>
@@ -8849,7 +9402,7 @@
       <w:r>
         <w:t>Control Coding</w:t>
       </w:r>
-      <w:bookmarkEnd w:id="31"/>
+      <w:bookmarkEnd w:id="30"/>
     </w:p>
     <w:p>
       <w:pPr>
@@ -8868,8 +9421,15 @@
         <w:t>r Control Coding</w:t>
       </w:r>
       <w:r>
-        <w:t>: coding in a way that checks correctness of Tx</w:t>
-      </w:r>
+        <w:t xml:space="preserve">: coding in a way that checks correctness of </w:t>
+      </w:r>
+      <w:proofErr w:type="spellStart"/>
+      <w:proofErr w:type="gramStart"/>
+      <w:r>
+        <w:t>Tx</w:t>
+      </w:r>
+      <w:proofErr w:type="spellEnd"/>
+      <w:proofErr w:type="gramEnd"/>
     </w:p>
     <w:p>
       <w:pPr>
@@ -8947,13 +9507,13 @@
       <w:pPr>
         <w:pStyle w:val="Heading2"/>
       </w:pPr>
-      <w:bookmarkStart w:id="32" w:name="_Linear_Block_Coding"/>
-      <w:bookmarkStart w:id="33" w:name="_Toc447595617"/>
+      <w:bookmarkStart w:id="31" w:name="_Linear_Block_Coding"/>
+      <w:bookmarkStart w:id="32" w:name="_Toc447595617"/>
+      <w:bookmarkEnd w:id="31"/>
+      <w:r>
+        <w:t>Linear Block Coding</w:t>
+      </w:r>
       <w:bookmarkEnd w:id="32"/>
-      <w:r>
-        <w:t>Linear Block Coding</w:t>
-      </w:r>
-      <w:bookmarkEnd w:id="33"/>
     </w:p>
     <w:p>
       <w:pPr>
@@ -8973,11 +9533,19 @@
       <w:pPr>
         <w:pStyle w:val="NoSpacing"/>
       </w:pPr>
-      <w:r>
-        <w:rPr>
-          <w:b/>
-        </w:rPr>
-        <w:t>Codeword Length</w:t>
+      <w:proofErr w:type="spellStart"/>
+      <w:r>
+        <w:rPr>
+          <w:b/>
+        </w:rPr>
+        <w:t>Codeword</w:t>
+      </w:r>
+      <w:proofErr w:type="spellEnd"/>
+      <w:r>
+        <w:rPr>
+          <w:b/>
+        </w:rPr>
+        <w:t xml:space="preserve"> Length</w:t>
       </w:r>
       <w:r>
         <w:t xml:space="preserve"> [n]:</w:t>
@@ -9015,8 +9583,13 @@
       <w:pPr>
         <w:pStyle w:val="NoSpacing"/>
       </w:pPr>
-      <w:r>
-        <w:t xml:space="preserve">a.k.a. </w:t>
+      <w:proofErr w:type="gramStart"/>
+      <w:r>
+        <w:t>a.k.a</w:t>
+      </w:r>
+      <w:proofErr w:type="gramEnd"/>
+      <w:r>
+        <w:t xml:space="preserve">. </w:t>
       </w:r>
       <w:r>
         <w:rPr>
@@ -9070,7 +9643,15 @@
         <w:pStyle w:val="NoSpacing"/>
       </w:pPr>
       <w:r>
-        <w:t>(n – k)</w:t>
+        <w:t xml:space="preserve">(n – </w:t>
+      </w:r>
+      <w:proofErr w:type="gramStart"/>
+      <w:r>
+        <w:t>k</w:t>
+      </w:r>
+      <w:proofErr w:type="gramEnd"/>
+      <w:r>
+        <w:t>)</w:t>
       </w:r>
     </w:p>
     <w:p>
@@ -9082,10 +9663,10 @@
           <w:position w:val="-14"/>
         </w:rPr>
         <w:object w:dxaOrig="3220" w:dyaOrig="380" w14:anchorId="196298EF">
-          <v:shape id="_x0000_i1045" type="#_x0000_t75" style="width:160.75pt;height:18.75pt" o:ole="">
+          <v:shape id="_x0000_i1044" type="#_x0000_t75" style="width:160.75pt;height:18.75pt" o:ole="">
             <v:imagedata r:id="rId58" o:title=""/>
           </v:shape>
-          <o:OLEObject Type="Embed" ProgID="Equation.DSMT4" ShapeID="_x0000_i1045" DrawAspect="Content" ObjectID="_1521337637" r:id="rId59"/>
+          <o:OLEObject Type="Embed" ProgID="Equation.DSMT4" ShapeID="_x0000_i1044" DrawAspect="Content" ObjectID="_1522680435" r:id="rId59"/>
         </w:object>
       </w:r>
     </w:p>
@@ -9093,6 +9674,8 @@
       <w:pPr>
         <w:pStyle w:val="NoSpacing"/>
       </w:pPr>
+      <w:proofErr w:type="spellStart"/>
+      <w:proofErr w:type="gramStart"/>
       <w:r>
         <w:t>p</w:t>
       </w:r>
@@ -9102,6 +9685,8 @@
         </w:rPr>
         <w:t>ij</w:t>
       </w:r>
+      <w:proofErr w:type="spellEnd"/>
+      <w:proofErr w:type="gramEnd"/>
       <w:r>
         <w:t xml:space="preserve"> = {</w:t>
       </w:r>
@@ -9120,7 +9705,11 @@
         <w:t>i</w:t>
       </w:r>
       <w:r>
-        <w:t xml:space="preserve"> depends on m</w:t>
+        <w:t xml:space="preserve"> depends on </w:t>
+      </w:r>
+      <w:proofErr w:type="spellStart"/>
+      <w:r>
+        <w:t>m</w:t>
       </w:r>
       <w:r>
         <w:rPr>
@@ -9128,6 +9717,7 @@
         </w:rPr>
         <w:t>j</w:t>
       </w:r>
+      <w:proofErr w:type="spellEnd"/>
     </w:p>
     <w:p>
       <w:pPr>
@@ -9158,11 +9748,19 @@
       <w:pPr>
         <w:pStyle w:val="NoSpacing"/>
       </w:pPr>
-      <w:r>
-        <w:rPr>
-          <w:b/>
-        </w:rPr>
-        <w:t xml:space="preserve">Codeword </w:t>
+      <w:proofErr w:type="spellStart"/>
+      <w:r>
+        <w:rPr>
+          <w:b/>
+        </w:rPr>
+        <w:t>Codeword</w:t>
+      </w:r>
+      <w:proofErr w:type="spellEnd"/>
+      <w:r>
+        <w:rPr>
+          <w:b/>
+        </w:rPr>
+        <w:t xml:space="preserve"> </w:t>
       </w:r>
       <w:r>
         <w:t>[c</w:t>
@@ -9181,10 +9779,10 @@
           <w:position w:val="-32"/>
         </w:rPr>
         <w:object w:dxaOrig="3860" w:dyaOrig="760" w14:anchorId="7CBB45DC">
-          <v:shape id="_x0000_i1046" type="#_x0000_t75" style="width:192.5pt;height:38pt" o:ole="">
+          <v:shape id="_x0000_i1045" type="#_x0000_t75" style="width:192.5pt;height:38pt" o:ole="">
             <v:imagedata r:id="rId60" o:title=""/>
           </v:shape>
-          <o:OLEObject Type="Embed" ProgID="Equation.DSMT4" ShapeID="_x0000_i1046" DrawAspect="Content" ObjectID="_1521337638" r:id="rId61"/>
+          <o:OLEObject Type="Embed" ProgID="Equation.DSMT4" ShapeID="_x0000_i1045" DrawAspect="Content" ObjectID="_1522680436" r:id="rId61"/>
         </w:object>
       </w:r>
     </w:p>
@@ -9255,11 +9853,11 @@
       <w:pPr>
         <w:pStyle w:val="Heading1"/>
       </w:pPr>
-      <w:bookmarkStart w:id="34" w:name="_Toc447595618"/>
+      <w:bookmarkStart w:id="33" w:name="_Toc447595618"/>
       <w:r>
         <w:t>Hamming</w:t>
       </w:r>
-      <w:bookmarkEnd w:id="34"/>
+      <w:bookmarkEnd w:id="33"/>
     </w:p>
     <w:p>
       <w:pPr>
@@ -9288,8 +9886,13 @@
       <w:pPr>
         <w:pStyle w:val="NoSpacing"/>
       </w:pPr>
-      <w:r>
-        <w:t xml:space="preserve">t </w:t>
+      <w:proofErr w:type="gramStart"/>
+      <w:r>
+        <w:t>t</w:t>
+      </w:r>
+      <w:proofErr w:type="gramEnd"/>
+      <w:r>
+        <w:t xml:space="preserve"> </w:t>
       </w:r>
       <w:r>
         <w:rPr>
@@ -9298,7 +9901,11 @@
         <w:t>≤</w:t>
       </w:r>
       <w:r>
-        <w:t xml:space="preserve"> ½ (d</w:t>
+        <w:t xml:space="preserve"> ½ (</w:t>
+      </w:r>
+      <w:proofErr w:type="spellStart"/>
+      <w:r>
+        <w:t>d</w:t>
       </w:r>
       <w:r>
         <w:rPr>
@@ -9306,6 +9913,7 @@
         </w:rPr>
         <w:t>min</w:t>
       </w:r>
+      <w:proofErr w:type="spellEnd"/>
       <w:r>
         <w:t xml:space="preserve"> – 1)</w:t>
       </w:r>
@@ -9326,7 +9934,15 @@
         <w:t>Hamming distance</w:t>
       </w:r>
       <w:r>
-        <w:t xml:space="preserve"> [d(c</w:t>
+        <w:t xml:space="preserve"> [</w:t>
+      </w:r>
+      <w:proofErr w:type="gramStart"/>
+      <w:r>
+        <w:t>d(</w:t>
+      </w:r>
+      <w:proofErr w:type="gramEnd"/>
+      <w:r>
+        <w:t>c</w:t>
       </w:r>
       <w:r>
         <w:rPr>
@@ -9344,7 +9960,15 @@
         <w:t>2</w:t>
       </w:r>
       <w:r>
-        <w:t>)]: the number of bits in which codewords, c</w:t>
+        <w:t xml:space="preserve">)]: the number of bits in which </w:t>
+      </w:r>
+      <w:proofErr w:type="spellStart"/>
+      <w:r>
+        <w:t>codewords</w:t>
+      </w:r>
+      <w:proofErr w:type="spellEnd"/>
+      <w:r>
+        <w:t>, c</w:t>
       </w:r>
       <w:r>
         <w:rPr>
@@ -9387,7 +10011,11 @@
         <w:t>Minimum Distance</w:t>
       </w:r>
       <w:r>
-        <w:t xml:space="preserve"> [d</w:t>
+        <w:t xml:space="preserve"> [</w:t>
+      </w:r>
+      <w:proofErr w:type="spellStart"/>
+      <w:r>
+        <w:t>d</w:t>
       </w:r>
       <w:r>
         <w:rPr>
@@ -9395,21 +10023,31 @@
         </w:rPr>
         <w:t>min</w:t>
       </w:r>
-      <w:r>
-        <w:t>]: minimum hamming distance between two codewords</w:t>
-      </w:r>
-    </w:p>
-    <w:p>
-      <w:pPr>
-        <w:pStyle w:val="NoSpacing"/>
-      </w:pPr>
-    </w:p>
-    <w:p>
-      <w:pPr>
-        <w:pStyle w:val="NoSpacing"/>
-      </w:pPr>
-      <w:r>
-        <w:t>Possible error detected: d</w:t>
+      <w:proofErr w:type="spellEnd"/>
+      <w:r>
+        <w:t xml:space="preserve">]: minimum hamming distance between two </w:t>
+      </w:r>
+      <w:proofErr w:type="spellStart"/>
+      <w:r>
+        <w:t>codewords</w:t>
+      </w:r>
+      <w:proofErr w:type="spellEnd"/>
+    </w:p>
+    <w:p>
+      <w:pPr>
+        <w:pStyle w:val="NoSpacing"/>
+      </w:pPr>
+    </w:p>
+    <w:p>
+      <w:pPr>
+        <w:pStyle w:val="NoSpacing"/>
+      </w:pPr>
+      <w:r>
+        <w:t xml:space="preserve">Possible error detected: </w:t>
+      </w:r>
+      <w:proofErr w:type="spellStart"/>
+      <w:r>
+        <w:t>d</w:t>
       </w:r>
       <w:r>
         <w:rPr>
@@ -9417,6 +10055,7 @@
         </w:rPr>
         <w:t>min</w:t>
       </w:r>
+      <w:proofErr w:type="spellEnd"/>
       <w:r>
         <w:t xml:space="preserve"> – 1</w:t>
       </w:r>
@@ -9426,7 +10065,11 @@
         <w:pStyle w:val="NoSpacing"/>
       </w:pPr>
       <w:r>
-        <w:t>Possible errors corrected: (d</w:t>
+        <w:t>Possible errors corrected: (</w:t>
+      </w:r>
+      <w:proofErr w:type="spellStart"/>
+      <w:r>
+        <w:t>d</w:t>
       </w:r>
       <w:r>
         <w:rPr>
@@ -9434,6 +10077,7 @@
         </w:rPr>
         <w:t>min</w:t>
       </w:r>
+      <w:proofErr w:type="spellEnd"/>
       <w:r>
         <w:t xml:space="preserve"> – 1)/2</w:t>
       </w:r>
@@ -9447,11 +10091,19 @@
       <w:pPr>
         <w:pStyle w:val="NoSpacing"/>
       </w:pPr>
-      <w:r>
-        <w:rPr>
-          <w:b/>
-        </w:rPr>
-        <w:t>Hamming(7,4)</w:t>
+      <w:proofErr w:type="gramStart"/>
+      <w:r>
+        <w:rPr>
+          <w:b/>
+        </w:rPr>
+        <w:t>Hamming(</w:t>
+      </w:r>
+      <w:proofErr w:type="gramEnd"/>
+      <w:r>
+        <w:rPr>
+          <w:b/>
+        </w:rPr>
+        <w:t>7,4)</w:t>
       </w:r>
       <w:r>
         <w:t>: a type of Hamming with 3 check parity bits for every 4 data bits</w:t>
@@ -9934,103 +10586,173 @@
     </w:p>
     <w:p>
       <w:pPr>
+        <w:pStyle w:val="NoSpacing"/>
+      </w:pPr>
+      <w:r>
+        <w:rPr>
+          <w:b/>
+        </w:rPr>
+        <w:t>Hamming Matrix</w:t>
+      </w:r>
+      <w:r>
+        <w:t>:</w:t>
+      </w:r>
+    </w:p>
+    <w:p>
+      <w:pPr>
+        <w:pStyle w:val="NoSpacing"/>
+      </w:pPr>
+      <w:r>
+        <w:rPr>
+          <w:position w:val="-16"/>
+        </w:rPr>
+        <w:object w:dxaOrig="1500" w:dyaOrig="440" w14:anchorId="18BF562A">
+          <v:shape id="_x0000_i1057" type="#_x0000_t75" style="width:75pt;height:22pt" o:ole="">
+            <v:imagedata r:id="rId62" o:title=""/>
+          </v:shape>
+          <o:OLEObject Type="Embed" ProgID="Equation.DSMT4" ShapeID="_x0000_i1057" DrawAspect="Content" ObjectID="_1522680437" r:id="rId63"/>
+        </w:object>
+      </w:r>
+    </w:p>
+    <w:p>
+      <w:pPr>
         <w:pStyle w:val="Heading1"/>
-      </w:pPr>
-      <w:bookmarkStart w:id="35" w:name="_Toc447595619"/>
+        <w:tabs>
+          <w:tab w:val="center" w:pos="2542"/>
+        </w:tabs>
+      </w:pPr>
+      <w:bookmarkStart w:id="34" w:name="_Toc447595619"/>
       <w:r>
         <w:t>Cyclic Code</w:t>
       </w:r>
+      <w:bookmarkEnd w:id="34"/>
+      <w:r>
+        <w:tab/>
+      </w:r>
+    </w:p>
+    <w:p>
+      <w:pPr>
+        <w:pStyle w:val="NoSpacing"/>
+      </w:pPr>
+      <w:r>
+        <w:rPr>
+          <w:b/>
+        </w:rPr>
+        <w:t>Cyclic Code</w:t>
+      </w:r>
+      <w:r>
+        <w:t xml:space="preserve">: </w:t>
+      </w:r>
+      <w:r>
+        <w:t xml:space="preserve">a block code, where the circular shifts of each </w:t>
+      </w:r>
+      <w:proofErr w:type="spellStart"/>
+      <w:r>
+        <w:t>codeword</w:t>
+      </w:r>
+      <w:proofErr w:type="spellEnd"/>
+      <w:r>
+        <w:t xml:space="preserve"> gives another word that belongs to the code</w:t>
+      </w:r>
+    </w:p>
+    <w:p>
+      <w:pPr>
+        <w:pStyle w:val="NoSpacing"/>
+      </w:pPr>
+    </w:p>
+    <w:p>
+      <w:pPr>
+        <w:pStyle w:val="NoSpacing"/>
+      </w:pPr>
+      <w:proofErr w:type="spellStart"/>
+      <w:r>
+        <w:rPr>
+          <w:b/>
+        </w:rPr>
+        <w:t>Codeword</w:t>
+      </w:r>
+      <w:proofErr w:type="spellEnd"/>
+      <w:r>
+        <w:rPr>
+          <w:b/>
+        </w:rPr>
+        <w:t xml:space="preserve"> Polynomial</w:t>
+      </w:r>
+      <w:r>
+        <w:t xml:space="preserve">: </w:t>
+      </w:r>
+      <w:r>
+        <w:rPr>
+          <w:i/>
+        </w:rPr>
+        <w:t>linear code</w:t>
+      </w:r>
+      <w:r>
+        <w:t xml:space="preserve"> whose valid code words are divisible</w:t>
+      </w:r>
+      <w:r>
+        <w:t xml:space="preserve"> by </w:t>
+      </w:r>
+      <w:r>
+        <w:t xml:space="preserve">a </w:t>
+      </w:r>
+      <w:r>
+        <w:t>generator polynomial</w:t>
+      </w:r>
+    </w:p>
+    <w:p>
+      <w:pPr>
+        <w:pStyle w:val="NoSpacing"/>
+      </w:pPr>
+      <w:proofErr w:type="gramStart"/>
+      <w:r>
+        <w:t>a.k.a</w:t>
+      </w:r>
+      <w:proofErr w:type="gramEnd"/>
+      <w:r>
+        <w:t xml:space="preserve">. </w:t>
+      </w:r>
+      <w:r>
+        <w:rPr>
+          <w:b/>
+        </w:rPr>
+        <w:t>polynomial code</w:t>
+      </w:r>
+    </w:p>
+    <w:p>
+      <w:pPr>
+        <w:pStyle w:val="NoSpacing"/>
+        <w:rPr>
+          <w:b/>
+        </w:rPr>
+      </w:pPr>
+    </w:p>
+    <w:p>
+      <w:pPr>
+        <w:pStyle w:val="NoSpacing"/>
+      </w:pPr>
+      <w:r>
+        <w:rPr>
+          <w:b/>
+        </w:rPr>
+        <w:t>Generator Polynomial</w:t>
+      </w:r>
+      <w:r>
+        <w:t xml:space="preserve">: </w:t>
+      </w:r>
+      <w:r>
+        <w:rPr>
+          <w:position w:val="-14"/>
+        </w:rPr>
+        <w:object w:dxaOrig="1140" w:dyaOrig="400" w14:anchorId="03FF5765">
+          <v:shape id="_x0000_i1058" type="#_x0000_t75" style="width:57pt;height:20pt" o:ole="">
+            <v:imagedata r:id="rId64" o:title=""/>
+          </v:shape>
+          <o:OLEObject Type="Embed" ProgID="Equation.DSMT4" ShapeID="_x0000_i1058" DrawAspect="Content" ObjectID="_1522680438" r:id="rId65"/>
+        </w:object>
+      </w:r>
+      <w:bookmarkStart w:id="35" w:name="_GoBack"/>
       <w:bookmarkEnd w:id="35"/>
-    </w:p>
-    <w:p>
-      <w:pPr>
-        <w:pStyle w:val="NoSpacing"/>
-      </w:pPr>
-      <w:r>
-        <w:rPr>
-          <w:b/>
-        </w:rPr>
-        <w:t>Cyclic Code</w:t>
-      </w:r>
-      <w:r>
-        <w:t xml:space="preserve">: </w:t>
-      </w:r>
-      <w:r>
-        <w:t>a block code, where the circular shifts of each codeword gives another word that belongs to the code</w:t>
-      </w:r>
-    </w:p>
-    <w:p>
-      <w:pPr>
-        <w:pStyle w:val="NoSpacing"/>
-      </w:pPr>
-    </w:p>
-    <w:p>
-      <w:pPr>
-        <w:pStyle w:val="NoSpacing"/>
-      </w:pPr>
-      <w:r>
-        <w:rPr>
-          <w:b/>
-        </w:rPr>
-        <w:t>Codeword Polynomial</w:t>
-      </w:r>
-      <w:r>
-        <w:t xml:space="preserve">: </w:t>
-      </w:r>
-      <w:r>
-        <w:rPr>
-          <w:i/>
-        </w:rPr>
-        <w:t>linear code</w:t>
-      </w:r>
-      <w:r>
-        <w:t xml:space="preserve"> whose valid code words are divisible</w:t>
-      </w:r>
-      <w:r>
-        <w:t xml:space="preserve"> by </w:t>
-      </w:r>
-      <w:r>
-        <w:t xml:space="preserve">a </w:t>
-      </w:r>
-      <w:r>
-        <w:t>generator polynomial</w:t>
-      </w:r>
-    </w:p>
-    <w:p>
-      <w:pPr>
-        <w:pStyle w:val="NoSpacing"/>
-      </w:pPr>
-      <w:r>
-        <w:t xml:space="preserve">a.k.a. </w:t>
-      </w:r>
-      <w:r>
-        <w:rPr>
-          <w:b/>
-        </w:rPr>
-        <w:t>polynomial code</w:t>
-      </w:r>
-    </w:p>
-    <w:p>
-      <w:pPr>
-        <w:pStyle w:val="NoSpacing"/>
-        <w:rPr>
-          <w:b/>
-        </w:rPr>
-      </w:pPr>
-    </w:p>
-    <w:p>
-      <w:pPr>
-        <w:pStyle w:val="NoSpacing"/>
-      </w:pPr>
-      <w:r>
-        <w:rPr>
-          <w:b/>
-        </w:rPr>
-        <w:t>Generator Polynomial</w:t>
-      </w:r>
-      <w:r>
-        <w:t xml:space="preserve">: </w:t>
-      </w:r>
     </w:p>
     <w:p>
       <w:pPr>
@@ -10285,10 +11007,18 @@
         </w:numPr>
       </w:pPr>
       <w:r>
-        <w:t>g(D) = Σ</w:t>
-      </w:r>
-      <w:r>
-        <w:t xml:space="preserve">exists × </w:t>
+        <w:t xml:space="preserve">g(D) = </w:t>
+      </w:r>
+      <w:proofErr w:type="spellStart"/>
+      <w:r>
+        <w:t>Σ</w:t>
+      </w:r>
+      <w:r>
+        <w:t>exists</w:t>
+      </w:r>
+      <w:proofErr w:type="spellEnd"/>
+      <w:r>
+        <w:t xml:space="preserve"> × </w:t>
       </w:r>
       <w:r>
         <w:t>2</w:t>
@@ -10603,7 +11333,15 @@
         <w:t>:</w:t>
       </w:r>
       <w:r>
-        <w:t xml:space="preserve"> taps whose values are XOR’d together to make the next bit</w:t>
+        <w:t xml:space="preserve"> taps whose values are </w:t>
+      </w:r>
+      <w:proofErr w:type="spellStart"/>
+      <w:r>
+        <w:t>XOR’d</w:t>
+      </w:r>
+      <w:proofErr w:type="spellEnd"/>
+      <w:r>
+        <w:t xml:space="preserve"> together to make the next bit</w:t>
       </w:r>
     </w:p>
     <w:p>
@@ -10710,10 +11448,10 @@
           <w:position w:val="-24"/>
         </w:rPr>
         <w:object w:dxaOrig="600" w:dyaOrig="620" w14:anchorId="3456E2B2">
-          <v:shape id="_x0000_i1047" type="#_x0000_t75" style="width:29.75pt;height:30.5pt" o:ole="">
-            <v:imagedata r:id="rId62" o:title=""/>
+          <v:shape id="_x0000_i1046" type="#_x0000_t75" style="width:29.75pt;height:30.5pt" o:ole="">
+            <v:imagedata r:id="rId66" o:title=""/>
           </v:shape>
-          <o:OLEObject Type="Embed" ProgID="Equation.DSMT4" ShapeID="_x0000_i1047" DrawAspect="Content" ObjectID="_1521337639" r:id="rId63"/>
+          <o:OLEObject Type="Embed" ProgID="Equation.DSMT4" ShapeID="_x0000_i1046" DrawAspect="Content" ObjectID="_1522680439" r:id="rId67"/>
         </w:object>
       </w:r>
     </w:p>
@@ -10738,8 +11476,13 @@
       <w:pPr>
         <w:pStyle w:val="NoSpacing"/>
       </w:pPr>
-      <w:r>
-        <w:t>number of runs = p/2</w:t>
+      <w:proofErr w:type="gramStart"/>
+      <w:r>
+        <w:t>number</w:t>
+      </w:r>
+      <w:proofErr w:type="gramEnd"/>
+      <w:r>
+        <w:t xml:space="preserve"> of runs = p/2</w:t>
       </w:r>
     </w:p>
     <w:p>
@@ -10910,7 +11653,11 @@
         <w:t>Symbol Duration</w:t>
       </w:r>
       <w:r>
-        <w:t xml:space="preserve"> [T</w:t>
+        <w:t xml:space="preserve"> [</w:t>
+      </w:r>
+      <w:proofErr w:type="spellStart"/>
+      <w:r>
+        <w:t>T</w:t>
       </w:r>
       <w:r>
         <w:rPr>
@@ -10918,6 +11665,7 @@
         </w:rPr>
         <w:t>s</w:t>
       </w:r>
+      <w:proofErr w:type="spellEnd"/>
       <w:r>
         <w:t>]:</w:t>
       </w:r>
@@ -10941,7 +11689,11 @@
         <w:t>b</w:t>
       </w:r>
       <w:r>
-        <w:t xml:space="preserve"> = NT</w:t>
+        <w:t xml:space="preserve"> = </w:t>
+      </w:r>
+      <w:proofErr w:type="spellStart"/>
+      <w:r>
+        <w:t>NT</w:t>
       </w:r>
       <w:r>
         <w:rPr>
@@ -10949,6 +11701,7 @@
         </w:rPr>
         <w:t>c</w:t>
       </w:r>
+      <w:proofErr w:type="spellEnd"/>
     </w:p>
     <w:p>
       <w:pPr>
@@ -10964,10 +11717,10 @@
           <w:position w:val="-30"/>
         </w:rPr>
         <w:object w:dxaOrig="2820" w:dyaOrig="680" w14:anchorId="04438B61">
-          <v:shape id="_x0000_i1048" type="#_x0000_t75" style="width:140.5pt;height:34pt" o:ole="">
-            <v:imagedata r:id="rId64" o:title=""/>
+          <v:shape id="_x0000_i1047" type="#_x0000_t75" style="width:140.5pt;height:34pt" o:ole="">
+            <v:imagedata r:id="rId68" o:title=""/>
           </v:shape>
-          <o:OLEObject Type="Embed" ProgID="Equation.DSMT4" ShapeID="_x0000_i1048" DrawAspect="Content" ObjectID="_1521337640" r:id="rId65"/>
+          <o:OLEObject Type="Embed" ProgID="Equation.DSMT4" ShapeID="_x0000_i1047" DrawAspect="Content" ObjectID="_1522680440" r:id="rId69"/>
         </w:object>
       </w:r>
     </w:p>
@@ -10977,6 +11730,22 @@
       </w:pPr>
       <w:r>
         <w:rPr>
+          <w:position w:val="-62"/>
+        </w:rPr>
+        <w:object w:dxaOrig="3200" w:dyaOrig="1359" w14:anchorId="1376BD37">
+          <v:shape id="_x0000_i1050" type="#_x0000_t75" style="width:160pt;height:68pt" o:ole="">
+            <v:imagedata r:id="rId70" o:title=""/>
+          </v:shape>
+          <o:OLEObject Type="Embed" ProgID="Equation.DSMT4" ShapeID="_x0000_i1050" DrawAspect="Content" ObjectID="_1522680441" r:id="rId71"/>
+        </w:object>
+      </w:r>
+    </w:p>
+    <w:p>
+      <w:pPr>
+        <w:pStyle w:val="NoSpacing"/>
+      </w:pPr>
+      <w:r>
+        <w:rPr>
           <w:b/>
         </w:rPr>
         <w:t>Bandwidth efficiency</w:t>
@@ -10984,6 +11753,25 @@
       <w:r>
         <w:t>:</w:t>
       </w:r>
+      <w:r>
+        <w:t xml:space="preserve"> </w:t>
+      </w:r>
+    </w:p>
+    <w:p>
+      <w:pPr>
+        <w:pStyle w:val="NoSpacing"/>
+      </w:pPr>
+      <w:r>
+        <w:rPr>
+          <w:position w:val="-58"/>
+        </w:rPr>
+        <w:object w:dxaOrig="2220" w:dyaOrig="1280" w14:anchorId="6D778161">
+          <v:shape id="_x0000_i1052" type="#_x0000_t75" style="width:111pt;height:64pt" o:ole="">
+            <v:imagedata r:id="rId72" o:title=""/>
+          </v:shape>
+          <o:OLEObject Type="Embed" ProgID="Equation.DSMT4" ShapeID="_x0000_i1052" DrawAspect="Content" ObjectID="_1522680442" r:id="rId73"/>
+        </w:object>
+      </w:r>
     </w:p>
     <w:p>
       <w:pPr>
@@ -11112,9 +11900,84 @@
       </w:pPr>
       <w:r>
         <w:rPr>
-          <w:b/>
-        </w:rPr>
-        <w:t>M-ary F</w:t>
+          <w:position w:val="-68"/>
+        </w:rPr>
+        <w:object w:dxaOrig="4980" w:dyaOrig="1480" w14:anchorId="0C80E66A">
+          <v:shape id="_x0000_i1054" type="#_x0000_t75" style="width:248.5pt;height:74.25pt" o:ole="">
+            <v:imagedata r:id="rId74" o:title=""/>
+          </v:shape>
+          <o:OLEObject Type="Embed" ProgID="Equation.DSMT4" ShapeID="_x0000_i1054" DrawAspect="Content" ObjectID="_1522680443" r:id="rId75"/>
+        </w:object>
+      </w:r>
+    </w:p>
+    <w:p>
+      <w:pPr>
+        <w:pStyle w:val="NoSpacing"/>
+      </w:pPr>
+      <w:r>
+        <w:t>Energy per bit</w:t>
+      </w:r>
+    </w:p>
+    <w:p>
+      <w:pPr>
+        <w:pStyle w:val="NoSpacing"/>
+      </w:pPr>
+      <w:r>
+        <w:rPr>
+          <w:position w:val="-52"/>
+        </w:rPr>
+        <w:object w:dxaOrig="4040" w:dyaOrig="1160" w14:anchorId="549ACC20">
+          <v:shape id="_x0000_i1053" type="#_x0000_t75" style="width:202pt;height:58pt" o:ole="">
+            <v:imagedata r:id="rId76" o:title=""/>
+          </v:shape>
+          <o:OLEObject Type="Embed" ProgID="Equation.DSMT4" ShapeID="_x0000_i1053" DrawAspect="Content" ObjectID="_1522680444" r:id="rId77"/>
+        </w:object>
+      </w:r>
+    </w:p>
+    <w:p>
+      <w:pPr>
+        <w:pStyle w:val="NoSpacing"/>
+      </w:pPr>
+      <w:r>
+        <w:rPr>
+          <w:position w:val="-58"/>
+        </w:rPr>
+        <w:object w:dxaOrig="1820" w:dyaOrig="1300" w14:anchorId="2888FEEE">
+          <v:shape id="_x0000_i1055" type="#_x0000_t75" style="width:91pt;height:65pt" o:ole="">
+            <v:imagedata r:id="rId78" o:title=""/>
+          </v:shape>
+          <o:OLEObject Type="Embed" ProgID="Equation.DSMT4" ShapeID="_x0000_i1055" DrawAspect="Content" ObjectID="_1522680445" r:id="rId79"/>
+        </w:object>
+      </w:r>
+    </w:p>
+    <w:p>
+      <w:pPr>
+        <w:pStyle w:val="NoSpacing"/>
+      </w:pPr>
+    </w:p>
+    <w:p>
+      <w:pPr>
+        <w:pStyle w:val="NoSpacing"/>
+      </w:pPr>
+      <w:r>
+        <w:rPr>
+          <w:b/>
+        </w:rPr>
+        <w:t>M-</w:t>
+      </w:r>
+      <w:proofErr w:type="spellStart"/>
+      <w:r>
+        <w:rPr>
+          <w:b/>
+        </w:rPr>
+        <w:t>ary</w:t>
+      </w:r>
+      <w:proofErr w:type="spellEnd"/>
+      <w:r>
+        <w:rPr>
+          <w:b/>
+        </w:rPr>
+        <w:t xml:space="preserve"> F</w:t>
       </w:r>
       <w:r>
         <w:rPr>
@@ -11213,292 +12076,352 @@
         <w:ind w:left="720" w:hanging="720"/>
       </w:pPr>
       <w:r>
+        <w:t>[</w:t>
+      </w:r>
+      <w:proofErr w:type="spellStart"/>
+      <w:r>
+        <w:t>R</w:t>
+      </w:r>
+      <w:r>
+        <w:rPr>
+          <w:vertAlign w:val="subscript"/>
+        </w:rPr>
+        <w:t>b</w:t>
+      </w:r>
+      <w:proofErr w:type="spellEnd"/>
+      <w:r>
+        <w:t>]: bit rate</w:t>
+      </w:r>
+    </w:p>
+    <w:p>
+      <w:pPr>
+        <w:pStyle w:val="NoSpacing"/>
+        <w:ind w:left="720" w:hanging="720"/>
+      </w:pPr>
+      <w:r>
+        <w:t>[</w:t>
+      </w:r>
+      <w:proofErr w:type="spellStart"/>
+      <w:proofErr w:type="gramStart"/>
+      <w:r>
+        <w:t>R</w:t>
+      </w:r>
+      <w:r>
+        <w:rPr>
+          <w:vertAlign w:val="subscript"/>
+        </w:rPr>
+        <w:t>c</w:t>
+      </w:r>
+      <w:proofErr w:type="spellEnd"/>
+      <w:proofErr w:type="gramEnd"/>
+      <w:r>
+        <w:t>]: chip rate</w:t>
+      </w:r>
+    </w:p>
+    <w:p>
+      <w:pPr>
+        <w:pStyle w:val="NoSpacing"/>
+        <w:ind w:left="720" w:hanging="720"/>
+      </w:pPr>
+      <w:r>
         <w:t>[R</w:t>
       </w:r>
       <w:r>
         <w:rPr>
           <w:vertAlign w:val="subscript"/>
         </w:rPr>
+        <w:t>h</w:t>
+      </w:r>
+      <w:r>
+        <w:t>]: hop rate</w:t>
+      </w:r>
+    </w:p>
+    <w:p>
+      <w:pPr>
+        <w:pStyle w:val="NoSpacing"/>
+        <w:ind w:left="720" w:hanging="720"/>
+      </w:pPr>
+      <w:r>
+        <w:t>[</w:t>
+      </w:r>
+      <w:proofErr w:type="spellStart"/>
+      <w:r>
+        <w:t>R</w:t>
+      </w:r>
+      <w:r>
+        <w:rPr>
+          <w:vertAlign w:val="subscript"/>
+        </w:rPr>
+        <w:t>s</w:t>
+      </w:r>
+      <w:proofErr w:type="spellEnd"/>
+      <w:r>
+        <w:t>]: symbol rate</w:t>
+      </w:r>
+    </w:p>
+    <w:p>
+      <w:pPr>
+        <w:pStyle w:val="NoSpacing"/>
+        <w:ind w:left="720" w:hanging="720"/>
+      </w:pPr>
+    </w:p>
+    <w:p>
+      <w:pPr>
+        <w:pStyle w:val="NoSpacing"/>
+        <w:ind w:left="720" w:hanging="720"/>
+      </w:pPr>
+      <w:r>
+        <w:t>Total frequency hops: 2</w:t>
+      </w:r>
+      <w:r>
+        <w:rPr>
+          <w:vertAlign w:val="superscript"/>
+        </w:rPr>
+        <w:t>k</w:t>
+      </w:r>
+    </w:p>
+    <w:p>
+      <w:pPr>
+        <w:pStyle w:val="NoSpacing"/>
+      </w:pPr>
+    </w:p>
+    <w:p>
+      <w:pPr>
+        <w:pStyle w:val="NoSpacing"/>
+      </w:pPr>
+      <w:r>
+        <w:rPr>
+          <w:b/>
+        </w:rPr>
+        <w:t>Phase S</w:t>
+      </w:r>
+      <w:r>
+        <w:rPr>
+          <w:b/>
+        </w:rPr>
+        <w:t>K</w:t>
+      </w:r>
+      <w:r>
+        <w:rPr>
+          <w:b/>
+        </w:rPr>
+        <w:t xml:space="preserve"> (PSK)</w:t>
+      </w:r>
+      <w:r>
+        <w:t>:</w:t>
+      </w:r>
+      <w:r>
+        <w:t xml:space="preserve"> conveys data, i.e. modulates, by changing the phase of the carrier</w:t>
+      </w:r>
+    </w:p>
+    <w:p>
+      <w:pPr>
+        <w:pStyle w:val="NoSpacing"/>
+      </w:pPr>
+    </w:p>
+    <w:p>
+      <w:pPr>
+        <w:pStyle w:val="NoSpacing"/>
+      </w:pPr>
+      <w:r>
+        <w:rPr>
+          <w:b/>
+        </w:rPr>
+        <w:t>Binary PSK (BPSK)</w:t>
+      </w:r>
+      <w:r>
+        <w:t>:</w:t>
+      </w:r>
+      <w:r>
+        <w:t xml:space="preserve"> a.k.a. </w:t>
+      </w:r>
+      <w:r>
+        <w:rPr>
+          <w:b/>
+        </w:rPr>
+        <w:t>2PSK</w:t>
+      </w:r>
+      <w:r>
+        <w:t xml:space="preserve"> or 2 phase shift keying</w:t>
+      </w:r>
+    </w:p>
+    <w:p>
+      <w:pPr>
+        <w:pStyle w:val="NoSpacing"/>
+      </w:pPr>
+    </w:p>
+    <w:p>
+      <w:pPr>
+        <w:pStyle w:val="NoSpacing"/>
+      </w:pPr>
+      <w:r>
+        <w:rPr>
+          <w:b/>
+        </w:rPr>
+        <w:t>Quadrature PSK (</w:t>
+      </w:r>
+      <w:r>
+        <w:rPr>
+          <w:b/>
+        </w:rPr>
+        <w:t>QPSK)</w:t>
+      </w:r>
+      <w:r>
+        <w:t>:</w:t>
+      </w:r>
+      <w:r>
+        <w:t xml:space="preserve"> 4 phase shifting</w:t>
+      </w:r>
+    </w:p>
+    <w:p>
+      <w:pPr>
+        <w:pStyle w:val="NoSpacing"/>
+      </w:pPr>
+    </w:p>
+    <w:p>
+      <w:pPr>
+        <w:pStyle w:val="NoSpacing"/>
+      </w:pPr>
+      <w:r>
+        <w:rPr>
+          <w:b/>
+        </w:rPr>
+        <w:t>M-</w:t>
+      </w:r>
+      <w:proofErr w:type="spellStart"/>
+      <w:r>
+        <w:rPr>
+          <w:b/>
+        </w:rPr>
+        <w:t>ary</w:t>
+      </w:r>
+      <w:proofErr w:type="spellEnd"/>
+      <w:r>
+        <w:rPr>
+          <w:b/>
+        </w:rPr>
+        <w:t xml:space="preserve"> PSK (MPSK)</w:t>
+      </w:r>
+      <w:r>
+        <w:t>:</w:t>
+      </w:r>
+      <w:r>
+        <w:t xml:space="preserve"> M = 2</w:t>
+      </w:r>
+      <w:r>
+        <w:rPr>
+          <w:vertAlign w:val="subscript"/>
+        </w:rPr>
+        <w:softHyphen/>
+      </w:r>
+      <w:r>
+        <w:rPr>
+          <w:vertAlign w:val="subscript"/>
+        </w:rPr>
+        <w:softHyphen/>
+      </w:r>
+      <w:r>
+        <w:rPr>
+          <w:vertAlign w:val="superscript"/>
+        </w:rPr>
         <w:t>b</w:t>
       </w:r>
       <w:r>
-        <w:t>]: bit rate</w:t>
-      </w:r>
-    </w:p>
-    <w:p>
-      <w:pPr>
-        <w:pStyle w:val="NoSpacing"/>
-        <w:ind w:left="720" w:hanging="720"/>
-      </w:pPr>
-      <w:r>
-        <w:t>[R</w:t>
-      </w:r>
-      <w:r>
-        <w:rPr>
-          <w:vertAlign w:val="subscript"/>
-        </w:rPr>
-        <w:t>c</w:t>
-      </w:r>
-      <w:r>
-        <w:t>]: chip rate</w:t>
-      </w:r>
-    </w:p>
-    <w:p>
-      <w:pPr>
-        <w:pStyle w:val="NoSpacing"/>
-        <w:ind w:left="720" w:hanging="720"/>
-      </w:pPr>
-      <w:r>
-        <w:t>[R</w:t>
-      </w:r>
-      <w:r>
-        <w:rPr>
-          <w:vertAlign w:val="subscript"/>
-        </w:rPr>
-        <w:t>h</w:t>
-      </w:r>
-      <w:r>
-        <w:t>]: hop rate</w:t>
-      </w:r>
-    </w:p>
-    <w:p>
-      <w:pPr>
-        <w:pStyle w:val="NoSpacing"/>
-        <w:ind w:left="720" w:hanging="720"/>
-      </w:pPr>
-      <w:r>
-        <w:t>[R</w:t>
-      </w:r>
-      <w:r>
-        <w:rPr>
-          <w:vertAlign w:val="subscript"/>
-        </w:rPr>
-        <w:t>s</w:t>
-      </w:r>
-      <w:r>
-        <w:t>]: symbol rate</w:t>
-      </w:r>
-    </w:p>
-    <w:p>
-      <w:pPr>
-        <w:pStyle w:val="NoSpacing"/>
-        <w:ind w:left="720" w:hanging="720"/>
-      </w:pPr>
-    </w:p>
-    <w:p>
-      <w:pPr>
-        <w:pStyle w:val="NoSpacing"/>
-        <w:ind w:left="720" w:hanging="720"/>
-      </w:pPr>
-      <w:r>
-        <w:t>Total frequency hops: 2</w:t>
-      </w:r>
-      <w:r>
-        <w:rPr>
-          <w:vertAlign w:val="superscript"/>
-        </w:rPr>
-        <w:t>k</w:t>
-      </w:r>
-    </w:p>
-    <w:p>
-      <w:pPr>
-        <w:pStyle w:val="NoSpacing"/>
-      </w:pPr>
-    </w:p>
-    <w:p>
-      <w:pPr>
-        <w:pStyle w:val="NoSpacing"/>
-      </w:pPr>
-      <w:r>
-        <w:rPr>
-          <w:b/>
-        </w:rPr>
-        <w:t>Phase S</w:t>
-      </w:r>
-      <w:r>
-        <w:rPr>
-          <w:b/>
-        </w:rPr>
-        <w:t>K</w:t>
-      </w:r>
-      <w:r>
-        <w:rPr>
-          <w:b/>
-        </w:rPr>
-        <w:t xml:space="preserve"> (PSK)</w:t>
+        <w:t xml:space="preserve"> symbols</w:t>
+      </w:r>
+    </w:p>
+    <w:p>
+      <w:pPr>
+        <w:pStyle w:val="NoSpacing"/>
+      </w:pPr>
+    </w:p>
+    <w:p>
+      <w:pPr>
+        <w:pStyle w:val="NoSpacing"/>
+      </w:pPr>
+      <w:r>
+        <w:rPr>
+          <w:position w:val="-30"/>
+        </w:rPr>
+        <w:object w:dxaOrig="1880" w:dyaOrig="680" w14:anchorId="6DF71E08">
+          <v:shape id="_x0000_i1048" type="#_x0000_t75" style="width:94pt;height:34pt" o:ole="">
+            <v:imagedata r:id="rId80" o:title=""/>
+          </v:shape>
+          <o:OLEObject Type="Embed" ProgID="Equation.DSMT4" ShapeID="_x0000_i1048" DrawAspect="Content" ObjectID="_1522680446" r:id="rId81"/>
+        </w:object>
+      </w:r>
+    </w:p>
+    <w:p>
+      <w:pPr>
+        <w:pStyle w:val="NoSpacing"/>
+      </w:pPr>
+      <w:r>
+        <w:rPr>
+          <w:position w:val="-24"/>
+        </w:rPr>
+        <w:object w:dxaOrig="1840" w:dyaOrig="620" w14:anchorId="768CEC92">
+          <v:shape id="_x0000_i1049" type="#_x0000_t75" style="width:92pt;height:31pt" o:ole="">
+            <v:imagedata r:id="rId82" o:title=""/>
+          </v:shape>
+          <o:OLEObject Type="Embed" ProgID="Equation.DSMT4" ShapeID="_x0000_i1049" DrawAspect="Content" ObjectID="_1522680447" r:id="rId83"/>
+        </w:object>
+      </w:r>
+    </w:p>
+    <w:p>
+      <w:pPr>
+        <w:pStyle w:val="NoSpacing"/>
+      </w:pPr>
+    </w:p>
+    <w:p>
+      <w:pPr>
+        <w:pStyle w:val="NoSpacing"/>
+      </w:pPr>
+      <w:r>
+        <w:rPr>
+          <w:b/>
+        </w:rPr>
+        <w:t xml:space="preserve">Differential </w:t>
+      </w:r>
+      <w:r>
+        <w:rPr>
+          <w:b/>
+        </w:rPr>
+        <w:t>PSK (DPSK)</w:t>
       </w:r>
       <w:r>
         <w:t>:</w:t>
       </w:r>
       <w:r>
-        <w:t xml:space="preserve"> conveys data, i.e. modulates, by changing the phase of the carrier</w:t>
-      </w:r>
-    </w:p>
-    <w:p>
-      <w:pPr>
-        <w:pStyle w:val="NoSpacing"/>
-      </w:pPr>
-    </w:p>
-    <w:p>
-      <w:pPr>
-        <w:pStyle w:val="NoSpacing"/>
-      </w:pPr>
-      <w:r>
-        <w:rPr>
-          <w:b/>
-        </w:rPr>
-        <w:t>Binary PSK (BPSK)</w:t>
-      </w:r>
-      <w:r>
-        <w:t>:</w:t>
-      </w:r>
-      <w:r>
-        <w:t xml:space="preserve"> a.k.a. </w:t>
-      </w:r>
-      <w:r>
-        <w:rPr>
-          <w:b/>
-        </w:rPr>
-        <w:t>2PSK</w:t>
-      </w:r>
-      <w:r>
-        <w:t xml:space="preserve"> or 2 phase shift keying</w:t>
-      </w:r>
-    </w:p>
-    <w:p>
-      <w:pPr>
-        <w:pStyle w:val="NoSpacing"/>
-      </w:pPr>
-    </w:p>
-    <w:p>
-      <w:pPr>
-        <w:pStyle w:val="NoSpacing"/>
-      </w:pPr>
-      <w:r>
-        <w:rPr>
-          <w:b/>
-        </w:rPr>
-        <w:t>Quadrature PSK (</w:t>
-      </w:r>
-      <w:r>
-        <w:rPr>
-          <w:b/>
-        </w:rPr>
-        <w:t>QPSK)</w:t>
-      </w:r>
-      <w:r>
-        <w:t>:</w:t>
-      </w:r>
-      <w:r>
-        <w:t xml:space="preserve"> 4 phase shifting</w:t>
-      </w:r>
-    </w:p>
-    <w:p>
-      <w:pPr>
-        <w:pStyle w:val="NoSpacing"/>
-      </w:pPr>
-    </w:p>
-    <w:p>
-      <w:pPr>
-        <w:pStyle w:val="NoSpacing"/>
-      </w:pPr>
-      <w:r>
-        <w:rPr>
-          <w:b/>
-        </w:rPr>
-        <w:t>M-ary PSK (MPSK)</w:t>
-      </w:r>
-      <w:r>
-        <w:t>:</w:t>
-      </w:r>
-      <w:r>
-        <w:t xml:space="preserve"> M = 2</w:t>
-      </w:r>
-      <w:r>
-        <w:rPr>
-          <w:vertAlign w:val="subscript"/>
-        </w:rPr>
-        <w:softHyphen/>
-      </w:r>
-      <w:r>
-        <w:rPr>
-          <w:vertAlign w:val="subscript"/>
-        </w:rPr>
-        <w:softHyphen/>
-      </w:r>
-      <w:r>
-        <w:rPr>
-          <w:vertAlign w:val="superscript"/>
-        </w:rPr>
-        <w:t>b</w:t>
-      </w:r>
-      <w:r>
-        <w:t xml:space="preserve"> symbols</w:t>
-      </w:r>
-    </w:p>
-    <w:p>
-      <w:pPr>
-        <w:pStyle w:val="NoSpacing"/>
-      </w:pPr>
-    </w:p>
-    <w:p>
-      <w:pPr>
-        <w:pStyle w:val="NoSpacing"/>
-      </w:pPr>
-      <w:r>
-        <w:rPr>
-          <w:position w:val="-30"/>
-        </w:rPr>
-        <w:object w:dxaOrig="1880" w:dyaOrig="680" w14:anchorId="6DF71E08">
-          <v:shape id="_x0000_i1049" type="#_x0000_t75" style="width:94pt;height:34pt" o:ole="">
-            <v:imagedata r:id="rId66" o:title=""/>
+        <w:t xml:space="preserve"> message flips the phase</w:t>
+      </w:r>
+    </w:p>
+    <w:p>
+      <w:pPr>
+        <w:pStyle w:val="NoSpacing"/>
+      </w:pPr>
+    </w:p>
+    <w:p>
+      <w:pPr>
+        <w:pStyle w:val="NoSpacing"/>
+      </w:pPr>
+      <w:r>
+        <w:t>Error:</w:t>
+      </w:r>
+    </w:p>
+    <w:p>
+      <w:pPr>
+        <w:pStyle w:val="NoSpacing"/>
+      </w:pPr>
+      <w:r>
+        <w:rPr>
+          <w:position w:val="-34"/>
+        </w:rPr>
+        <w:object w:dxaOrig="1860" w:dyaOrig="800" w14:anchorId="4F6D4767">
+          <v:shape id="_x0000_i1056" type="#_x0000_t75" style="width:93pt;height:40pt" o:ole="">
+            <v:imagedata r:id="rId84" o:title=""/>
           </v:shape>
-          <o:OLEObject Type="Embed" ProgID="Equation.DSMT4" ShapeID="_x0000_i1049" DrawAspect="Content" ObjectID="_1521337641" r:id="rId67"/>
+          <o:OLEObject Type="Embed" ProgID="Equation.DSMT4" ShapeID="_x0000_i1056" DrawAspect="Content" ObjectID="_1522680448" r:id="rId85"/>
         </w:object>
-      </w:r>
-    </w:p>
-    <w:p>
-      <w:pPr>
-        <w:pStyle w:val="NoSpacing"/>
-      </w:pPr>
-      <w:r>
-        <w:rPr>
-          <w:position w:val="-24"/>
-        </w:rPr>
-        <w:object w:dxaOrig="1840" w:dyaOrig="620" w14:anchorId="768CEC92">
-          <v:shape id="_x0000_i1050" type="#_x0000_t75" style="width:92pt;height:31pt" o:ole="">
-            <v:imagedata r:id="rId68" o:title=""/>
-          </v:shape>
-          <o:OLEObject Type="Embed" ProgID="Equation.DSMT4" ShapeID="_x0000_i1050" DrawAspect="Content" ObjectID="_1521337642" r:id="rId69"/>
-        </w:object>
-      </w:r>
-    </w:p>
-    <w:p>
-      <w:pPr>
-        <w:pStyle w:val="NoSpacing"/>
-      </w:pPr>
-    </w:p>
-    <w:p>
-      <w:pPr>
-        <w:pStyle w:val="NoSpacing"/>
-      </w:pPr>
-      <w:r>
-        <w:rPr>
-          <w:b/>
-        </w:rPr>
-        <w:t xml:space="preserve">Differential </w:t>
-      </w:r>
-      <w:r>
-        <w:rPr>
-          <w:b/>
-        </w:rPr>
-        <w:t>PSK (DPSK)</w:t>
-      </w:r>
-      <w:r>
-        <w:t>:</w:t>
-      </w:r>
-      <w:r>
-        <w:t xml:space="preserve"> message flips the phase</w:t>
       </w:r>
     </w:p>
     <w:p>
@@ -11618,7 +12541,11 @@
         <w:sym w:font="Symbol" w:char="F0B3"/>
       </w:r>
       <w:r>
-        <w:t xml:space="preserve"> T</w:t>
+        <w:t xml:space="preserve"> </w:t>
+      </w:r>
+      <w:proofErr w:type="spellStart"/>
+      <w:r>
+        <w:t>T</w:t>
       </w:r>
       <w:r>
         <w:rPr>
@@ -11626,6 +12553,7 @@
         </w:rPr>
         <w:t>s</w:t>
       </w:r>
+      <w:proofErr w:type="spellEnd"/>
     </w:p>
     <w:p>
       <w:pPr>
@@ -11635,6 +12563,7 @@
           <w:numId w:val="23"/>
         </w:numPr>
       </w:pPr>
+      <w:proofErr w:type="spellStart"/>
       <w:r>
         <w:t>R</w:t>
       </w:r>
@@ -11644,8 +12573,13 @@
         </w:rPr>
         <w:t>c</w:t>
       </w:r>
-      <w:r>
-        <w:t xml:space="preserve"> = R</w:t>
+      <w:proofErr w:type="spellEnd"/>
+      <w:r>
+        <w:t xml:space="preserve"> = </w:t>
+      </w:r>
+      <w:proofErr w:type="spellStart"/>
+      <w:r>
+        <w:t>R</w:t>
       </w:r>
       <w:r>
         <w:rPr>
@@ -11653,8 +12587,13 @@
         </w:rPr>
         <w:t>s</w:t>
       </w:r>
-      <w:r>
-        <w:t xml:space="preserve"> = R</w:t>
+      <w:proofErr w:type="spellEnd"/>
+      <w:r>
+        <w:t xml:space="preserve"> = </w:t>
+      </w:r>
+      <w:proofErr w:type="spellStart"/>
+      <w:r>
+        <w:t>R</w:t>
       </w:r>
       <w:r>
         <w:rPr>
@@ -11662,6 +12601,7 @@
         </w:rPr>
         <w:t>b</w:t>
       </w:r>
+      <w:proofErr w:type="spellEnd"/>
       <w:r>
         <w:t>/</w:t>
       </w:r>
@@ -11712,7 +12652,11 @@
         <w:t>c</w:t>
       </w:r>
       <w:r>
-        <w:t xml:space="preserve"> &lt; T</w:t>
+        <w:t xml:space="preserve"> &lt; </w:t>
+      </w:r>
+      <w:proofErr w:type="spellStart"/>
+      <w:r>
+        <w:t>T</w:t>
       </w:r>
       <w:r>
         <w:rPr>
@@ -11720,6 +12664,7 @@
         </w:rPr>
         <w:t>s</w:t>
       </w:r>
+      <w:proofErr w:type="spellEnd"/>
     </w:p>
     <w:p>
       <w:pPr>
@@ -11741,6 +12686,7 @@
           <w:numId w:val="22"/>
         </w:numPr>
       </w:pPr>
+      <w:proofErr w:type="spellStart"/>
       <w:r>
         <w:t>R</w:t>
       </w:r>
@@ -11750,6 +12696,24 @@
         </w:rPr>
         <w:t>c</w:t>
       </w:r>
+      <w:proofErr w:type="spellEnd"/>
+      <w:r>
+        <w:t xml:space="preserve"> = </w:t>
+      </w:r>
+      <w:proofErr w:type="spellStart"/>
+      <w:r>
+        <w:t>R</w:t>
+      </w:r>
+      <w:r>
+        <w:rPr>
+          <w:vertAlign w:val="subscript"/>
+        </w:rPr>
+        <w:t>s</w:t>
+      </w:r>
+      <w:proofErr w:type="spellEnd"/>
+      <w:r>
+        <w:t>/K</w:t>
+      </w:r>
       <w:r>
         <w:t xml:space="preserve"> = R</w:t>
       </w:r>
@@ -11757,32 +12721,21 @@
         <w:rPr>
           <w:vertAlign w:val="subscript"/>
         </w:rPr>
-        <w:t>s</w:t>
-      </w:r>
-      <w:r>
-        <w:t>/K</w:t>
-      </w:r>
-      <w:r>
-        <w:t xml:space="preserve"> = R</w:t>
-      </w:r>
-      <w:r>
-        <w:rPr>
-          <w:vertAlign w:val="subscript"/>
-        </w:rPr>
         <w:t>h</w:t>
       </w:r>
     </w:p>
     <w:p>
       <w:pPr>
         <w:pStyle w:val="NoSpacing"/>
-        <w:numPr>
-          <w:ilvl w:val="0"/>
-          <w:numId w:val="22"/>
-        </w:numPr>
+      </w:pPr>
+    </w:p>
+    <w:p>
+      <w:pPr>
+        <w:pStyle w:val="NoSpacing"/>
       </w:pPr>
     </w:p>
     <w:sectPr>
-      <w:footerReference w:type="default" r:id="rId70"/>
+      <w:footerReference w:type="default" r:id="rId86"/>
       <w:pgSz w:w="12240" w:h="15840"/>
       <w:pgMar w:top="1440" w:right="1440" w:bottom="1440" w:left="1440" w:header="708" w:footer="708" w:gutter="0"/>
       <w:cols w:space="708"/>
@@ -11874,7 +12827,7 @@
                 <w:bCs/>
                 <w:noProof/>
               </w:rPr>
-              <w:t>19</w:t>
+              <w:t>18</w:t>
             </w:r>
             <w:r>
               <w:rPr>
@@ -11916,7 +12869,7 @@
                 <w:bCs/>
                 <w:noProof/>
               </w:rPr>
-              <w:t>19</w:t>
+              <w:t>20</w:t>
             </w:r>
             <w:r>
               <w:rPr>
@@ -15505,7 +16458,7 @@
 </file>
 
 <file path=customXml/itemProps1.xml><?xml version="1.0" encoding="utf-8"?>
-<ds:datastoreItem xmlns:ds="http://schemas.openxmlformats.org/officeDocument/2006/customXml" ds:itemID="{87A0AECB-5C93-43B6-9A91-E89BE2CA8497}">
+<ds:datastoreItem xmlns:ds="http://schemas.openxmlformats.org/officeDocument/2006/customXml" ds:itemID="{31CB34EF-0163-4E39-8129-12FAA0DE8DF4}">
   <ds:schemaRefs>
     <ds:schemaRef ds:uri="http://schemas.openxmlformats.org/officeDocument/2006/bibliography"/>
   </ds:schemaRefs>

</xml_diff>